<commit_message>
Goi 1-5 & 1-6 & 2-1 & 2-2
</commit_message>
<xml_diff>
--- a/Goi.docx
+++ b/Goi.docx
@@ -2736,16 +2736,7 @@
                 <w:szCs w:val="72"/>
                 <w:lang w:val="vi-VN"/>
               </w:rPr>
-              <w:t>BÀI 1-</w:t>
-            </w:r>
-            <w:r>
-              <w:rPr>
-                <w:b/>
-                <w:sz w:val="72"/>
-                <w:szCs w:val="72"/>
-                <w:lang w:val="vi-VN"/>
-              </w:rPr>
-              <w:t>3</w:t>
+              <w:t>BÀI 1-3</w:t>
             </w:r>
           </w:p>
         </w:tc>
@@ -2870,7 +2861,6 @@
           <w:p>
             <w:pPr>
               <w:rPr>
-                <w:rFonts w:hint="eastAsia"/>
                 <w:sz w:val="32"/>
                 <w:szCs w:val="32"/>
               </w:rPr>
@@ -2893,7 +2883,6 @@
           <w:p>
             <w:pPr>
               <w:rPr>
-                <w:rFonts w:hint="eastAsia"/>
                 <w:sz w:val="32"/>
                 <w:szCs w:val="32"/>
               </w:rPr>
@@ -2943,7 +2932,6 @@
           <w:p>
             <w:pPr>
               <w:rPr>
-                <w:rFonts w:hint="eastAsia"/>
                 <w:sz w:val="32"/>
                 <w:szCs w:val="32"/>
               </w:rPr>
@@ -2966,7 +2954,6 @@
           <w:p>
             <w:pPr>
               <w:rPr>
-                <w:rFonts w:hint="eastAsia"/>
                 <w:sz w:val="32"/>
                 <w:szCs w:val="32"/>
               </w:rPr>
@@ -3016,7 +3003,6 @@
           <w:p>
             <w:pPr>
               <w:rPr>
-                <w:rFonts w:hint="eastAsia"/>
                 <w:sz w:val="32"/>
                 <w:szCs w:val="32"/>
               </w:rPr>
@@ -3039,7 +3025,6 @@
           <w:p>
             <w:pPr>
               <w:rPr>
-                <w:rFonts w:hint="eastAsia"/>
                 <w:sz w:val="32"/>
                 <w:szCs w:val="32"/>
               </w:rPr>
@@ -3087,7 +3072,6 @@
           <w:p>
             <w:pPr>
               <w:rPr>
-                <w:rFonts w:hint="eastAsia"/>
                 <w:sz w:val="32"/>
                 <w:szCs w:val="32"/>
               </w:rPr>
@@ -3110,7 +3094,6 @@
           <w:p>
             <w:pPr>
               <w:rPr>
-                <w:rFonts w:hint="eastAsia"/>
                 <w:sz w:val="32"/>
                 <w:szCs w:val="32"/>
               </w:rPr>
@@ -3158,7 +3141,6 @@
           <w:p>
             <w:pPr>
               <w:rPr>
-                <w:rFonts w:hint="eastAsia"/>
                 <w:sz w:val="32"/>
                 <w:szCs w:val="32"/>
               </w:rPr>
@@ -3181,7 +3163,6 @@
           <w:p>
             <w:pPr>
               <w:rPr>
-                <w:rFonts w:hint="eastAsia"/>
                 <w:sz w:val="32"/>
                 <w:szCs w:val="32"/>
                 <w:lang w:val="vi-VN"/>
@@ -3262,16 +3243,7 @@
                 <w:szCs w:val="72"/>
                 <w:lang w:val="vi-VN"/>
               </w:rPr>
-              <w:t>BÀI 1-</w:t>
-            </w:r>
-            <w:r>
-              <w:rPr>
-                <w:b/>
-                <w:sz w:val="72"/>
-                <w:szCs w:val="72"/>
-                <w:lang w:val="vi-VN"/>
-              </w:rPr>
-              <w:t>4</w:t>
+              <w:t>BÀI 1-4</w:t>
             </w:r>
           </w:p>
         </w:tc>
@@ -3338,7 +3310,6 @@
           <w:p>
             <w:pPr>
               <w:rPr>
-                <w:rFonts w:hint="eastAsia"/>
                 <w:sz w:val="32"/>
                 <w:szCs w:val="32"/>
                 <w:lang w:val="vi-VN"/>
@@ -3388,7 +3359,6 @@
           <w:p>
             <w:pPr>
               <w:rPr>
-                <w:rFonts w:hint="eastAsia"/>
                 <w:sz w:val="32"/>
                 <w:szCs w:val="32"/>
               </w:rPr>
@@ -3411,7 +3381,6 @@
           <w:p>
             <w:pPr>
               <w:rPr>
-                <w:rFonts w:hint="eastAsia"/>
                 <w:sz w:val="32"/>
                 <w:szCs w:val="32"/>
               </w:rPr>
@@ -3459,7 +3428,6 @@
           <w:p>
             <w:pPr>
               <w:rPr>
-                <w:rFonts w:hint="eastAsia"/>
                 <w:sz w:val="32"/>
                 <w:szCs w:val="32"/>
               </w:rPr>
@@ -3482,7 +3450,6 @@
           <w:p>
             <w:pPr>
               <w:rPr>
-                <w:rFonts w:hint="eastAsia"/>
                 <w:sz w:val="32"/>
                 <w:szCs w:val="32"/>
               </w:rPr>
@@ -3505,7 +3472,6 @@
           <w:p>
             <w:pPr>
               <w:rPr>
-                <w:rFonts w:hint="eastAsia"/>
                 <w:sz w:val="32"/>
                 <w:szCs w:val="32"/>
                 <w:lang w:val="vi-VN"/>
@@ -3531,7 +3497,6 @@
           <w:p>
             <w:pPr>
               <w:rPr>
-                <w:rFonts w:hint="eastAsia"/>
                 <w:sz w:val="32"/>
                 <w:szCs w:val="32"/>
               </w:rPr>
@@ -3593,7 +3558,6 @@
           <w:p>
             <w:pPr>
               <w:rPr>
-                <w:rFonts w:hint="eastAsia"/>
                 <w:sz w:val="32"/>
                 <w:szCs w:val="32"/>
               </w:rPr>
@@ -3616,7 +3580,6 @@
           <w:p>
             <w:pPr>
               <w:rPr>
-                <w:rFonts w:hint="eastAsia"/>
                 <w:sz w:val="32"/>
                 <w:szCs w:val="32"/>
               </w:rPr>
@@ -3664,7 +3627,6 @@
           <w:p>
             <w:pPr>
               <w:rPr>
-                <w:rFonts w:hint="eastAsia"/>
                 <w:sz w:val="32"/>
                 <w:szCs w:val="32"/>
               </w:rPr>
@@ -3702,7 +3664,6 @@
           <w:p>
             <w:pPr>
               <w:rPr>
-                <w:rFonts w:hint="eastAsia"/>
                 <w:sz w:val="32"/>
                 <w:szCs w:val="32"/>
               </w:rPr>
@@ -3726,7 +3687,6 @@
           <w:p>
             <w:pPr>
               <w:rPr>
-                <w:rFonts w:hint="eastAsia"/>
                 <w:sz w:val="32"/>
                 <w:szCs w:val="32"/>
                 <w:lang w:val="vi-VN"/>
@@ -3751,7 +3711,6 @@
           <w:p>
             <w:pPr>
               <w:rPr>
-                <w:rFonts w:hint="eastAsia"/>
                 <w:sz w:val="32"/>
                 <w:szCs w:val="32"/>
               </w:rPr>
@@ -3774,7 +3733,6 @@
           <w:p>
             <w:pPr>
               <w:rPr>
-                <w:rFonts w:hint="eastAsia"/>
                 <w:sz w:val="32"/>
                 <w:szCs w:val="32"/>
                 <w:lang w:val="vi-VN"/>
@@ -3800,7 +3758,6 @@
           <w:p>
             <w:pPr>
               <w:rPr>
-                <w:rFonts w:hint="eastAsia"/>
                 <w:sz w:val="32"/>
                 <w:szCs w:val="32"/>
                 <w:lang w:val="vi-VN"/>
@@ -3825,7 +3782,6 @@
           <w:p>
             <w:pPr>
               <w:rPr>
-                <w:rFonts w:hint="eastAsia"/>
                 <w:sz w:val="32"/>
                 <w:szCs w:val="32"/>
                 <w:lang w:val="vi-VN"/>
@@ -3875,7 +3831,6 @@
           <w:p>
             <w:pPr>
               <w:rPr>
-                <w:rFonts w:hint="eastAsia"/>
                 <w:sz w:val="32"/>
                 <w:szCs w:val="32"/>
               </w:rPr>
@@ -3937,7 +3892,6 @@
           <w:p>
             <w:pPr>
               <w:rPr>
-                <w:rFonts w:hint="eastAsia"/>
                 <w:sz w:val="32"/>
                 <w:szCs w:val="32"/>
                 <w:lang w:val="vi-VN"/>
@@ -3962,7 +3916,6 @@
           <w:p>
             <w:pPr>
               <w:rPr>
-                <w:rFonts w:hint="eastAsia"/>
                 <w:sz w:val="32"/>
                 <w:szCs w:val="32"/>
               </w:rPr>
@@ -4010,7 +3963,6 @@
           <w:p>
             <w:pPr>
               <w:rPr>
-                <w:rFonts w:hint="eastAsia"/>
                 <w:sz w:val="32"/>
                 <w:szCs w:val="32"/>
                 <w:lang w:val="vi-VN"/>
@@ -4074,7 +4026,6 @@
           <w:p>
             <w:pPr>
               <w:rPr>
-                <w:rFonts w:hint="eastAsia"/>
                 <w:sz w:val="32"/>
                 <w:szCs w:val="32"/>
               </w:rPr>
@@ -4097,7 +4048,6 @@
           <w:p>
             <w:pPr>
               <w:rPr>
-                <w:rFonts w:hint="eastAsia"/>
                 <w:sz w:val="32"/>
                 <w:szCs w:val="32"/>
               </w:rPr>
@@ -4145,7 +4095,6 @@
           <w:p>
             <w:pPr>
               <w:rPr>
-                <w:rFonts w:hint="eastAsia"/>
                 <w:sz w:val="32"/>
                 <w:szCs w:val="32"/>
               </w:rPr>
@@ -4168,7 +4117,6 @@
           <w:p>
             <w:pPr>
               <w:rPr>
-                <w:rFonts w:hint="eastAsia"/>
                 <w:sz w:val="32"/>
                 <w:szCs w:val="32"/>
               </w:rPr>
@@ -4216,7 +4164,6 @@
           <w:p>
             <w:pPr>
               <w:rPr>
-                <w:rFonts w:hint="eastAsia"/>
                 <w:sz w:val="32"/>
                 <w:szCs w:val="32"/>
               </w:rPr>
@@ -4239,7 +4186,6 @@
           <w:p>
             <w:pPr>
               <w:rPr>
-                <w:rFonts w:hint="eastAsia"/>
                 <w:sz w:val="32"/>
                 <w:szCs w:val="32"/>
               </w:rPr>
@@ -4262,7 +4208,6 @@
           <w:p>
             <w:pPr>
               <w:rPr>
-                <w:rFonts w:hint="eastAsia"/>
                 <w:sz w:val="32"/>
                 <w:szCs w:val="32"/>
                 <w:lang w:val="vi-VN"/>
@@ -4288,7 +4233,6 @@
           <w:p>
             <w:pPr>
               <w:rPr>
-                <w:rFonts w:hint="eastAsia"/>
                 <w:sz w:val="32"/>
                 <w:szCs w:val="32"/>
               </w:rPr>
@@ -4311,7 +4255,6 @@
           <w:p>
             <w:pPr>
               <w:rPr>
-                <w:rFonts w:hint="eastAsia"/>
                 <w:sz w:val="32"/>
                 <w:szCs w:val="32"/>
               </w:rPr>
@@ -4334,7 +4277,6 @@
           <w:p>
             <w:pPr>
               <w:rPr>
-                <w:rFonts w:hint="eastAsia"/>
                 <w:sz w:val="32"/>
                 <w:szCs w:val="32"/>
                 <w:lang w:val="vi-VN"/>
@@ -4360,7 +4302,6 @@
           <w:p>
             <w:pPr>
               <w:rPr>
-                <w:rFonts w:hint="eastAsia"/>
                 <w:sz w:val="32"/>
                 <w:szCs w:val="32"/>
                 <w:lang w:val="vi-VN"/>
@@ -4375,8 +4316,6 @@
               </w:rPr>
               <w:t>いじめる</w:t>
             </w:r>
-            <w:bookmarkStart w:id="0" w:name="_GoBack"/>
-            <w:bookmarkEnd w:id="0"/>
           </w:p>
         </w:tc>
         <w:tc>
@@ -4425,6 +4364,3175 @@
           <w:lang w:val="vi-VN"/>
         </w:rPr>
       </w:pPr>
+    </w:p>
+    <w:p>
+      <w:pPr>
+        <w:rPr>
+          <w:lang w:val="vi-VN"/>
+        </w:rPr>
+      </w:pPr>
+      <w:r>
+        <w:rPr>
+          <w:lang w:val="vi-VN"/>
+        </w:rPr>
+        <w:br w:type="page"/>
+      </w:r>
+    </w:p>
+    <w:tbl>
+      <w:tblPr>
+        <w:tblStyle w:val="TableGrid"/>
+        <w:tblW w:w="0" w:type="auto"/>
+        <w:tblLook w:val="04A0" w:firstRow="1" w:lastRow="0" w:firstColumn="1" w:lastColumn="0" w:noHBand="0" w:noVBand="1"/>
+      </w:tblPr>
+      <w:tblGrid>
+        <w:gridCol w:w="3003"/>
+        <w:gridCol w:w="3003"/>
+        <w:gridCol w:w="3004"/>
+      </w:tblGrid>
+      <w:tr>
+        <w:tc>
+          <w:tcPr>
+            <w:tcW w:w="9010" w:type="dxa"/>
+            <w:gridSpan w:val="3"/>
+            <w:vAlign w:val="center"/>
+          </w:tcPr>
+          <w:p>
+            <w:pPr>
+              <w:jc w:val="center"/>
+              <w:rPr>
+                <w:b/>
+                <w:sz w:val="72"/>
+                <w:szCs w:val="72"/>
+                <w:lang w:val="vi-VN"/>
+              </w:rPr>
+            </w:pPr>
+            <w:r>
+              <w:rPr>
+                <w:b/>
+                <w:sz w:val="72"/>
+                <w:szCs w:val="72"/>
+                <w:lang w:val="vi-VN"/>
+              </w:rPr>
+              <w:t>BÀI 1-5</w:t>
+            </w:r>
+          </w:p>
+        </w:tc>
+      </w:tr>
+      <w:tr>
+        <w:tc>
+          <w:tcPr>
+            <w:tcW w:w="9010" w:type="dxa"/>
+            <w:gridSpan w:val="3"/>
+            <w:vAlign w:val="center"/>
+          </w:tcPr>
+          <w:p>
+            <w:pPr>
+              <w:jc w:val="center"/>
+              <w:rPr>
+                <w:b/>
+                <w:sz w:val="40"/>
+                <w:szCs w:val="40"/>
+                <w:lang w:val="vi-VN"/>
+              </w:rPr>
+            </w:pPr>
+            <w:r>
+              <w:rPr>
+                <w:rFonts w:hint="eastAsia"/>
+                <w:b/>
+                <w:sz w:val="40"/>
+                <w:szCs w:val="40"/>
+                <w:lang w:val="vi-VN"/>
+              </w:rPr>
+              <w:t>夏休みを海で過ごしています</w:t>
+            </w:r>
+          </w:p>
+        </w:tc>
+      </w:tr>
+      <w:tr>
+        <w:tc>
+          <w:tcPr>
+            <w:tcW w:w="3003" w:type="dxa"/>
+            <w:vAlign w:val="center"/>
+          </w:tcPr>
+          <w:p>
+            <w:pPr>
+              <w:rPr>
+                <w:sz w:val="32"/>
+                <w:szCs w:val="32"/>
+                <w:lang w:val="vi-VN"/>
+              </w:rPr>
+            </w:pPr>
+            <w:r>
+              <w:rPr>
+                <w:rFonts w:hint="eastAsia"/>
+                <w:sz w:val="32"/>
+                <w:szCs w:val="32"/>
+              </w:rPr>
+              <w:t>海水浴</w:t>
+            </w:r>
+          </w:p>
+        </w:tc>
+        <w:tc>
+          <w:tcPr>
+            <w:tcW w:w="3003" w:type="dxa"/>
+            <w:vAlign w:val="center"/>
+          </w:tcPr>
+          <w:p>
+            <w:pPr>
+              <w:rPr>
+                <w:sz w:val="32"/>
+                <w:szCs w:val="32"/>
+                <w:lang w:val="vi-VN"/>
+              </w:rPr>
+            </w:pPr>
+            <w:r>
+              <w:rPr>
+                <w:rFonts w:hint="eastAsia"/>
+                <w:sz w:val="32"/>
+                <w:szCs w:val="32"/>
+                <w:lang w:val="vi-VN"/>
+              </w:rPr>
+              <w:t>かいすいよく</w:t>
+            </w:r>
+          </w:p>
+        </w:tc>
+        <w:tc>
+          <w:tcPr>
+            <w:tcW w:w="3004" w:type="dxa"/>
+            <w:vAlign w:val="center"/>
+          </w:tcPr>
+          <w:p>
+            <w:pPr>
+              <w:rPr>
+                <w:sz w:val="32"/>
+                <w:szCs w:val="32"/>
+                <w:lang w:val="vi-VN"/>
+              </w:rPr>
+            </w:pPr>
+            <w:r>
+              <w:rPr>
+                <w:sz w:val="32"/>
+                <w:szCs w:val="32"/>
+                <w:lang w:val="vi-VN"/>
+              </w:rPr>
+              <w:t>sự tắm biển</w:t>
+            </w:r>
+          </w:p>
+        </w:tc>
+      </w:tr>
+      <w:tr>
+        <w:tc>
+          <w:tcPr>
+            <w:tcW w:w="3003" w:type="dxa"/>
+            <w:vAlign w:val="center"/>
+          </w:tcPr>
+          <w:p>
+            <w:pPr>
+              <w:rPr>
+                <w:sz w:val="32"/>
+                <w:szCs w:val="32"/>
+              </w:rPr>
+            </w:pPr>
+            <w:r>
+              <w:rPr>
+                <w:rFonts w:hint="eastAsia"/>
+                <w:sz w:val="32"/>
+                <w:szCs w:val="32"/>
+              </w:rPr>
+              <w:t>日光浴</w:t>
+            </w:r>
+          </w:p>
+        </w:tc>
+        <w:tc>
+          <w:tcPr>
+            <w:tcW w:w="3003" w:type="dxa"/>
+            <w:vAlign w:val="center"/>
+          </w:tcPr>
+          <w:p>
+            <w:pPr>
+              <w:rPr>
+                <w:sz w:val="32"/>
+                <w:szCs w:val="32"/>
+              </w:rPr>
+            </w:pPr>
+            <w:r>
+              <w:rPr>
+                <w:rFonts w:hint="eastAsia"/>
+                <w:sz w:val="32"/>
+                <w:szCs w:val="32"/>
+              </w:rPr>
+              <w:t>にっこうよく</w:t>
+            </w:r>
+          </w:p>
+        </w:tc>
+        <w:tc>
+          <w:tcPr>
+            <w:tcW w:w="3004" w:type="dxa"/>
+            <w:vAlign w:val="center"/>
+          </w:tcPr>
+          <w:p>
+            <w:pPr>
+              <w:rPr>
+                <w:sz w:val="32"/>
+                <w:szCs w:val="32"/>
+                <w:lang w:val="vi-VN"/>
+              </w:rPr>
+            </w:pPr>
+            <w:r>
+              <w:rPr>
+                <w:sz w:val="32"/>
+                <w:szCs w:val="32"/>
+                <w:lang w:val="vi-VN"/>
+              </w:rPr>
+              <w:t>sự tắm nắng</w:t>
+            </w:r>
+          </w:p>
+        </w:tc>
+      </w:tr>
+      <w:tr>
+        <w:tc>
+          <w:tcPr>
+            <w:tcW w:w="3003" w:type="dxa"/>
+            <w:vAlign w:val="center"/>
+          </w:tcPr>
+          <w:p>
+            <w:pPr>
+              <w:rPr>
+                <w:sz w:val="32"/>
+                <w:szCs w:val="32"/>
+              </w:rPr>
+            </w:pPr>
+            <w:r>
+              <w:rPr>
+                <w:rFonts w:hint="eastAsia"/>
+                <w:sz w:val="32"/>
+                <w:szCs w:val="32"/>
+              </w:rPr>
+              <w:t>日焼け</w:t>
+            </w:r>
+          </w:p>
+        </w:tc>
+        <w:tc>
+          <w:tcPr>
+            <w:tcW w:w="3003" w:type="dxa"/>
+            <w:vAlign w:val="center"/>
+          </w:tcPr>
+          <w:p>
+            <w:pPr>
+              <w:rPr>
+                <w:sz w:val="32"/>
+                <w:szCs w:val="32"/>
+              </w:rPr>
+            </w:pPr>
+            <w:r>
+              <w:rPr>
+                <w:rFonts w:hint="eastAsia"/>
+                <w:sz w:val="32"/>
+                <w:szCs w:val="32"/>
+              </w:rPr>
+              <w:t>ひやけ</w:t>
+            </w:r>
+          </w:p>
+        </w:tc>
+        <w:tc>
+          <w:tcPr>
+            <w:tcW w:w="3004" w:type="dxa"/>
+            <w:vAlign w:val="center"/>
+          </w:tcPr>
+          <w:p>
+            <w:pPr>
+              <w:rPr>
+                <w:sz w:val="32"/>
+                <w:szCs w:val="32"/>
+                <w:lang w:val="vi-VN"/>
+              </w:rPr>
+            </w:pPr>
+            <w:r>
+              <w:rPr>
+                <w:sz w:val="32"/>
+                <w:szCs w:val="32"/>
+                <w:lang w:val="vi-VN"/>
+              </w:rPr>
+              <w:t>sự rám nắng</w:t>
+            </w:r>
+          </w:p>
+        </w:tc>
+      </w:tr>
+      <w:tr>
+        <w:tc>
+          <w:tcPr>
+            <w:tcW w:w="3003" w:type="dxa"/>
+            <w:vAlign w:val="center"/>
+          </w:tcPr>
+          <w:p>
+            <w:pPr>
+              <w:rPr>
+                <w:sz w:val="32"/>
+                <w:szCs w:val="32"/>
+              </w:rPr>
+            </w:pPr>
+            <w:r>
+              <w:rPr>
+                <w:rFonts w:hint="eastAsia"/>
+                <w:sz w:val="32"/>
+                <w:szCs w:val="32"/>
+              </w:rPr>
+              <w:t>サングラス</w:t>
+            </w:r>
+          </w:p>
+        </w:tc>
+        <w:tc>
+          <w:tcPr>
+            <w:tcW w:w="3003" w:type="dxa"/>
+            <w:vAlign w:val="center"/>
+          </w:tcPr>
+          <w:p>
+            <w:pPr>
+              <w:rPr>
+                <w:sz w:val="32"/>
+                <w:szCs w:val="32"/>
+              </w:rPr>
+            </w:pPr>
+          </w:p>
+        </w:tc>
+        <w:tc>
+          <w:tcPr>
+            <w:tcW w:w="3004" w:type="dxa"/>
+            <w:vAlign w:val="center"/>
+          </w:tcPr>
+          <w:p>
+            <w:pPr>
+              <w:rPr>
+                <w:sz w:val="32"/>
+                <w:szCs w:val="32"/>
+                <w:lang w:val="vi-VN"/>
+              </w:rPr>
+            </w:pPr>
+            <w:r>
+              <w:rPr>
+                <w:sz w:val="32"/>
+                <w:szCs w:val="32"/>
+                <w:lang w:val="vi-VN"/>
+              </w:rPr>
+              <w:t>kính râm</w:t>
+            </w:r>
+          </w:p>
+        </w:tc>
+      </w:tr>
+      <w:tr>
+        <w:tc>
+          <w:tcPr>
+            <w:tcW w:w="3003" w:type="dxa"/>
+            <w:vAlign w:val="center"/>
+          </w:tcPr>
+          <w:p>
+            <w:pPr>
+              <w:rPr>
+                <w:sz w:val="32"/>
+                <w:szCs w:val="32"/>
+              </w:rPr>
+            </w:pPr>
+            <w:r>
+              <w:rPr>
+                <w:rFonts w:hint="eastAsia"/>
+                <w:sz w:val="32"/>
+                <w:szCs w:val="32"/>
+              </w:rPr>
+              <w:t>潜る</w:t>
+            </w:r>
+          </w:p>
+        </w:tc>
+        <w:tc>
+          <w:tcPr>
+            <w:tcW w:w="3003" w:type="dxa"/>
+            <w:vAlign w:val="center"/>
+          </w:tcPr>
+          <w:p>
+            <w:pPr>
+              <w:rPr>
+                <w:sz w:val="32"/>
+                <w:szCs w:val="32"/>
+              </w:rPr>
+            </w:pPr>
+            <w:r>
+              <w:rPr>
+                <w:rFonts w:hint="eastAsia"/>
+                <w:sz w:val="32"/>
+                <w:szCs w:val="32"/>
+              </w:rPr>
+              <w:t>もぐる</w:t>
+            </w:r>
+          </w:p>
+        </w:tc>
+        <w:tc>
+          <w:tcPr>
+            <w:tcW w:w="3004" w:type="dxa"/>
+            <w:vAlign w:val="center"/>
+          </w:tcPr>
+          <w:p>
+            <w:pPr>
+              <w:rPr>
+                <w:sz w:val="32"/>
+                <w:szCs w:val="32"/>
+                <w:lang w:val="vi-VN"/>
+              </w:rPr>
+            </w:pPr>
+            <w:r>
+              <w:rPr>
+                <w:sz w:val="32"/>
+                <w:szCs w:val="32"/>
+                <w:lang w:val="vi-VN"/>
+              </w:rPr>
+              <w:t>nhảy lao đầu xuống (nước hoặc đất)</w:t>
+            </w:r>
+          </w:p>
+        </w:tc>
+      </w:tr>
+      <w:tr>
+        <w:tc>
+          <w:tcPr>
+            <w:tcW w:w="3003" w:type="dxa"/>
+            <w:vAlign w:val="center"/>
+          </w:tcPr>
+          <w:p>
+            <w:pPr>
+              <w:rPr>
+                <w:sz w:val="32"/>
+                <w:szCs w:val="32"/>
+              </w:rPr>
+            </w:pPr>
+            <w:r>
+              <w:rPr>
+                <w:rFonts w:hint="eastAsia"/>
+                <w:sz w:val="32"/>
+                <w:szCs w:val="32"/>
+              </w:rPr>
+              <w:t>溺れる</w:t>
+            </w:r>
+          </w:p>
+        </w:tc>
+        <w:tc>
+          <w:tcPr>
+            <w:tcW w:w="3003" w:type="dxa"/>
+            <w:vAlign w:val="center"/>
+          </w:tcPr>
+          <w:p>
+            <w:pPr>
+              <w:rPr>
+                <w:sz w:val="32"/>
+                <w:szCs w:val="32"/>
+                <w:lang w:val="vi-VN"/>
+              </w:rPr>
+            </w:pPr>
+            <w:r>
+              <w:rPr>
+                <w:rFonts w:hint="eastAsia"/>
+                <w:sz w:val="32"/>
+                <w:szCs w:val="32"/>
+                <w:lang w:val="vi-VN"/>
+              </w:rPr>
+              <w:t>おぼれる</w:t>
+            </w:r>
+          </w:p>
+        </w:tc>
+        <w:tc>
+          <w:tcPr>
+            <w:tcW w:w="3004" w:type="dxa"/>
+            <w:vAlign w:val="center"/>
+          </w:tcPr>
+          <w:p>
+            <w:pPr>
+              <w:rPr>
+                <w:sz w:val="32"/>
+                <w:szCs w:val="32"/>
+                <w:lang w:val="vi-VN"/>
+              </w:rPr>
+            </w:pPr>
+            <w:r>
+              <w:rPr>
+                <w:sz w:val="32"/>
+                <w:szCs w:val="32"/>
+                <w:lang w:val="vi-VN"/>
+              </w:rPr>
+              <w:t>chết đuối, chìm đắm, đắm chìm ngất ngây, ham mê, chìm ngập</w:t>
+            </w:r>
+          </w:p>
+        </w:tc>
+      </w:tr>
+      <w:tr>
+        <w:tc>
+          <w:tcPr>
+            <w:tcW w:w="3003" w:type="dxa"/>
+            <w:vAlign w:val="center"/>
+          </w:tcPr>
+          <w:p>
+            <w:pPr>
+              <w:rPr>
+                <w:sz w:val="32"/>
+                <w:szCs w:val="32"/>
+                <w:lang w:val="vi-VN"/>
+              </w:rPr>
+            </w:pPr>
+            <w:r>
+              <w:rPr>
+                <w:rFonts w:hint="eastAsia"/>
+                <w:sz w:val="32"/>
+                <w:szCs w:val="32"/>
+                <w:lang w:val="vi-VN"/>
+              </w:rPr>
+              <w:t>ロープ</w:t>
+            </w:r>
+          </w:p>
+        </w:tc>
+        <w:tc>
+          <w:tcPr>
+            <w:tcW w:w="3003" w:type="dxa"/>
+            <w:vAlign w:val="center"/>
+          </w:tcPr>
+          <w:p>
+            <w:pPr>
+              <w:rPr>
+                <w:sz w:val="32"/>
+                <w:szCs w:val="32"/>
+              </w:rPr>
+            </w:pPr>
+          </w:p>
+        </w:tc>
+        <w:tc>
+          <w:tcPr>
+            <w:tcW w:w="3004" w:type="dxa"/>
+            <w:vAlign w:val="center"/>
+          </w:tcPr>
+          <w:p>
+            <w:pPr>
+              <w:rPr>
+                <w:sz w:val="32"/>
+                <w:szCs w:val="32"/>
+                <w:lang w:val="vi-VN"/>
+              </w:rPr>
+            </w:pPr>
+            <w:r>
+              <w:rPr>
+                <w:sz w:val="32"/>
+                <w:szCs w:val="32"/>
+                <w:lang w:val="vi-VN"/>
+              </w:rPr>
+              <w:t>dây cáp, dây th</w:t>
+            </w:r>
+            <w:r>
+              <w:rPr>
+                <w:sz w:val="32"/>
+                <w:szCs w:val="32"/>
+                <w:lang w:val="vi-VN"/>
+              </w:rPr>
+              <w:t>ừ</w:t>
+            </w:r>
+            <w:r>
+              <w:rPr>
+                <w:sz w:val="32"/>
+                <w:szCs w:val="32"/>
+                <w:lang w:val="vi-VN"/>
+              </w:rPr>
+              <w:t>ng</w:t>
+            </w:r>
+          </w:p>
+        </w:tc>
+      </w:tr>
+      <w:tr>
+        <w:tc>
+          <w:tcPr>
+            <w:tcW w:w="3003" w:type="dxa"/>
+            <w:vAlign w:val="center"/>
+          </w:tcPr>
+          <w:p>
+            <w:pPr>
+              <w:rPr>
+                <w:sz w:val="32"/>
+                <w:szCs w:val="32"/>
+                <w:lang w:val="vi-VN"/>
+              </w:rPr>
+            </w:pPr>
+            <w:r>
+              <w:rPr>
+                <w:rFonts w:hint="eastAsia"/>
+                <w:sz w:val="32"/>
+                <w:szCs w:val="32"/>
+                <w:lang w:val="vi-VN"/>
+              </w:rPr>
+              <w:t>掴む</w:t>
+            </w:r>
+          </w:p>
+        </w:tc>
+        <w:tc>
+          <w:tcPr>
+            <w:tcW w:w="3003" w:type="dxa"/>
+            <w:vAlign w:val="center"/>
+          </w:tcPr>
+          <w:p>
+            <w:pPr>
+              <w:rPr>
+                <w:sz w:val="32"/>
+                <w:szCs w:val="32"/>
+                <w:lang w:val="vi-VN"/>
+              </w:rPr>
+            </w:pPr>
+            <w:r>
+              <w:rPr>
+                <w:rFonts w:hint="eastAsia"/>
+                <w:sz w:val="32"/>
+                <w:szCs w:val="32"/>
+                <w:lang w:val="vi-VN"/>
+              </w:rPr>
+              <w:t>つかむ</w:t>
+            </w:r>
+          </w:p>
+        </w:tc>
+        <w:tc>
+          <w:tcPr>
+            <w:tcW w:w="3004" w:type="dxa"/>
+            <w:vAlign w:val="center"/>
+          </w:tcPr>
+          <w:p>
+            <w:pPr>
+              <w:rPr>
+                <w:sz w:val="32"/>
+                <w:szCs w:val="32"/>
+                <w:lang w:val="vi-VN"/>
+              </w:rPr>
+            </w:pPr>
+            <w:r>
+              <w:rPr>
+                <w:sz w:val="32"/>
+                <w:szCs w:val="32"/>
+                <w:lang w:val="vi-VN"/>
+              </w:rPr>
+              <w:t>tóm, bắt lấy, nắm bắ</w:t>
+            </w:r>
+            <w:r>
+              <w:rPr>
+                <w:sz w:val="32"/>
+                <w:szCs w:val="32"/>
+                <w:lang w:val="vi-VN"/>
+              </w:rPr>
+              <w:t>t</w:t>
+            </w:r>
+          </w:p>
+        </w:tc>
+      </w:tr>
+      <w:tr>
+        <w:tc>
+          <w:tcPr>
+            <w:tcW w:w="3003" w:type="dxa"/>
+            <w:vAlign w:val="center"/>
+          </w:tcPr>
+          <w:p>
+            <w:pPr>
+              <w:rPr>
+                <w:sz w:val="32"/>
+                <w:szCs w:val="32"/>
+                <w:lang w:val="vi-VN"/>
+              </w:rPr>
+            </w:pPr>
+            <w:r>
+              <w:rPr>
+                <w:rFonts w:hint="eastAsia"/>
+                <w:sz w:val="32"/>
+                <w:szCs w:val="32"/>
+              </w:rPr>
+              <w:t>（に）掴まる</w:t>
+            </w:r>
+          </w:p>
+        </w:tc>
+        <w:tc>
+          <w:tcPr>
+            <w:tcW w:w="3003" w:type="dxa"/>
+            <w:vAlign w:val="center"/>
+          </w:tcPr>
+          <w:p>
+            <w:pPr>
+              <w:rPr>
+                <w:sz w:val="32"/>
+                <w:szCs w:val="32"/>
+              </w:rPr>
+            </w:pPr>
+            <w:r>
+              <w:rPr>
+                <w:rFonts w:hint="eastAsia"/>
+                <w:sz w:val="32"/>
+                <w:szCs w:val="32"/>
+              </w:rPr>
+              <w:t>つかまる</w:t>
+            </w:r>
+          </w:p>
+        </w:tc>
+        <w:tc>
+          <w:tcPr>
+            <w:tcW w:w="3004" w:type="dxa"/>
+            <w:vAlign w:val="center"/>
+          </w:tcPr>
+          <w:p>
+            <w:pPr>
+              <w:rPr>
+                <w:sz w:val="32"/>
+                <w:szCs w:val="32"/>
+                <w:lang w:val="vi-VN"/>
+              </w:rPr>
+            </w:pPr>
+            <w:r>
+              <w:rPr>
+                <w:sz w:val="32"/>
+                <w:szCs w:val="32"/>
+                <w:lang w:val="vi-VN"/>
+              </w:rPr>
+              <w:t>tóm</w:t>
+            </w:r>
+          </w:p>
+        </w:tc>
+      </w:tr>
+      <w:tr>
+        <w:tc>
+          <w:tcPr>
+            <w:tcW w:w="3003" w:type="dxa"/>
+            <w:vAlign w:val="center"/>
+          </w:tcPr>
+          <w:p>
+            <w:pPr>
+              <w:rPr>
+                <w:sz w:val="32"/>
+                <w:szCs w:val="32"/>
+                <w:lang w:val="vi-VN"/>
+              </w:rPr>
+            </w:pPr>
+            <w:r>
+              <w:rPr>
+                <w:rFonts w:hint="eastAsia"/>
+                <w:sz w:val="32"/>
+                <w:szCs w:val="32"/>
+                <w:lang w:val="vi-VN"/>
+              </w:rPr>
+              <w:t>魚を釣る</w:t>
+            </w:r>
+          </w:p>
+        </w:tc>
+        <w:tc>
+          <w:tcPr>
+            <w:tcW w:w="3003" w:type="dxa"/>
+            <w:vAlign w:val="center"/>
+          </w:tcPr>
+          <w:p>
+            <w:pPr>
+              <w:rPr>
+                <w:sz w:val="32"/>
+                <w:szCs w:val="32"/>
+              </w:rPr>
+            </w:pPr>
+            <w:r>
+              <w:rPr>
+                <w:rFonts w:hint="eastAsia"/>
+                <w:sz w:val="32"/>
+                <w:szCs w:val="32"/>
+              </w:rPr>
+              <w:t>つる</w:t>
+            </w:r>
+          </w:p>
+        </w:tc>
+        <w:tc>
+          <w:tcPr>
+            <w:tcW w:w="3004" w:type="dxa"/>
+            <w:vAlign w:val="center"/>
+          </w:tcPr>
+          <w:p>
+            <w:pPr>
+              <w:rPr>
+                <w:sz w:val="32"/>
+                <w:szCs w:val="32"/>
+                <w:lang w:val="vi-VN"/>
+              </w:rPr>
+            </w:pPr>
+            <w:r>
+              <w:rPr>
+                <w:sz w:val="32"/>
+                <w:szCs w:val="32"/>
+                <w:lang w:val="vi-VN"/>
+              </w:rPr>
+              <w:t>câu cá</w:t>
+            </w:r>
+          </w:p>
+        </w:tc>
+      </w:tr>
+      <w:tr>
+        <w:tc>
+          <w:tcPr>
+            <w:tcW w:w="3003" w:type="dxa"/>
+            <w:vAlign w:val="center"/>
+          </w:tcPr>
+          <w:p>
+            <w:pPr>
+              <w:rPr>
+                <w:sz w:val="32"/>
+                <w:szCs w:val="32"/>
+                <w:lang w:val="vi-VN"/>
+              </w:rPr>
+            </w:pPr>
+            <w:r>
+              <w:rPr>
+                <w:rFonts w:hint="eastAsia"/>
+                <w:sz w:val="32"/>
+                <w:szCs w:val="32"/>
+                <w:lang w:val="vi-VN"/>
+              </w:rPr>
+              <w:t>引っかかる</w:t>
+            </w:r>
+          </w:p>
+        </w:tc>
+        <w:tc>
+          <w:tcPr>
+            <w:tcW w:w="3003" w:type="dxa"/>
+            <w:vAlign w:val="center"/>
+          </w:tcPr>
+          <w:p>
+            <w:pPr>
+              <w:rPr>
+                <w:sz w:val="32"/>
+                <w:szCs w:val="32"/>
+                <w:lang w:val="vi-VN"/>
+              </w:rPr>
+            </w:pPr>
+            <w:r>
+              <w:rPr>
+                <w:rFonts w:hint="eastAsia"/>
+                <w:sz w:val="32"/>
+                <w:szCs w:val="32"/>
+              </w:rPr>
+              <w:t>ひっかかる</w:t>
+            </w:r>
+          </w:p>
+        </w:tc>
+        <w:tc>
+          <w:tcPr>
+            <w:tcW w:w="3004" w:type="dxa"/>
+            <w:vAlign w:val="center"/>
+          </w:tcPr>
+          <w:p>
+            <w:pPr>
+              <w:rPr>
+                <w:sz w:val="32"/>
+                <w:szCs w:val="32"/>
+                <w:lang w:val="vi-VN"/>
+              </w:rPr>
+            </w:pPr>
+            <w:r>
+              <w:rPr>
+                <w:sz w:val="32"/>
+                <w:szCs w:val="32"/>
+                <w:lang w:val="vi-VN"/>
+              </w:rPr>
+              <w:t>móc vào, bị lừa gạt, dính líu</w:t>
+            </w:r>
+          </w:p>
+        </w:tc>
+      </w:tr>
+      <w:tr>
+        <w:tc>
+          <w:tcPr>
+            <w:tcW w:w="3003" w:type="dxa"/>
+            <w:vAlign w:val="center"/>
+          </w:tcPr>
+          <w:p>
+            <w:pPr>
+              <w:rPr>
+                <w:sz w:val="32"/>
+                <w:szCs w:val="32"/>
+              </w:rPr>
+            </w:pPr>
+            <w:r>
+              <w:rPr>
+                <w:rFonts w:hint="eastAsia"/>
+                <w:sz w:val="32"/>
+                <w:szCs w:val="32"/>
+              </w:rPr>
+              <w:t>漕ぐ</w:t>
+            </w:r>
+          </w:p>
+        </w:tc>
+        <w:tc>
+          <w:tcPr>
+            <w:tcW w:w="3003" w:type="dxa"/>
+            <w:vAlign w:val="center"/>
+          </w:tcPr>
+          <w:p>
+            <w:pPr>
+              <w:rPr>
+                <w:sz w:val="32"/>
+                <w:szCs w:val="32"/>
+              </w:rPr>
+            </w:pPr>
+            <w:r>
+              <w:rPr>
+                <w:rFonts w:hint="eastAsia"/>
+                <w:sz w:val="32"/>
+                <w:szCs w:val="32"/>
+              </w:rPr>
+              <w:t>こぐ</w:t>
+            </w:r>
+          </w:p>
+        </w:tc>
+        <w:tc>
+          <w:tcPr>
+            <w:tcW w:w="3004" w:type="dxa"/>
+            <w:vAlign w:val="center"/>
+          </w:tcPr>
+          <w:p>
+            <w:pPr>
+              <w:rPr>
+                <w:sz w:val="32"/>
+                <w:szCs w:val="32"/>
+                <w:lang w:val="vi-VN"/>
+              </w:rPr>
+            </w:pPr>
+            <w:r>
+              <w:rPr>
+                <w:sz w:val="32"/>
+                <w:szCs w:val="32"/>
+                <w:lang w:val="vi-VN"/>
+              </w:rPr>
+              <w:t>chèo, lái, đạp bàn đạp</w:t>
+            </w:r>
+          </w:p>
+        </w:tc>
+      </w:tr>
+      <w:tr>
+        <w:tc>
+          <w:tcPr>
+            <w:tcW w:w="3003" w:type="dxa"/>
+            <w:vAlign w:val="center"/>
+          </w:tcPr>
+          <w:p>
+            <w:pPr>
+              <w:rPr>
+                <w:sz w:val="32"/>
+                <w:szCs w:val="32"/>
+              </w:rPr>
+            </w:pPr>
+            <w:r>
+              <w:rPr>
+                <w:rFonts w:hint="eastAsia"/>
+                <w:sz w:val="32"/>
+                <w:szCs w:val="32"/>
+              </w:rPr>
+              <w:t>行方</w:t>
+            </w:r>
+          </w:p>
+        </w:tc>
+        <w:tc>
+          <w:tcPr>
+            <w:tcW w:w="3003" w:type="dxa"/>
+            <w:vAlign w:val="center"/>
+          </w:tcPr>
+          <w:p>
+            <w:pPr>
+              <w:rPr>
+                <w:sz w:val="32"/>
+                <w:szCs w:val="32"/>
+              </w:rPr>
+            </w:pPr>
+            <w:r>
+              <w:rPr>
+                <w:rFonts w:hint="eastAsia"/>
+                <w:sz w:val="32"/>
+                <w:szCs w:val="32"/>
+              </w:rPr>
+              <w:t>ゆくえ</w:t>
+            </w:r>
+          </w:p>
+        </w:tc>
+        <w:tc>
+          <w:tcPr>
+            <w:tcW w:w="3004" w:type="dxa"/>
+            <w:vAlign w:val="center"/>
+          </w:tcPr>
+          <w:p>
+            <w:pPr>
+              <w:rPr>
+                <w:sz w:val="32"/>
+                <w:szCs w:val="32"/>
+                <w:lang w:val="vi-VN"/>
+              </w:rPr>
+            </w:pPr>
+            <w:r>
+              <w:rPr>
+                <w:sz w:val="32"/>
+                <w:szCs w:val="32"/>
+                <w:lang w:val="vi-VN"/>
+              </w:rPr>
+              <w:t>hướng đi</w:t>
+            </w:r>
+          </w:p>
+        </w:tc>
+      </w:tr>
+      <w:tr>
+        <w:tc>
+          <w:tcPr>
+            <w:tcW w:w="3003" w:type="dxa"/>
+            <w:vAlign w:val="center"/>
+          </w:tcPr>
+          <w:p>
+            <w:pPr>
+              <w:rPr>
+                <w:sz w:val="32"/>
+                <w:szCs w:val="32"/>
+              </w:rPr>
+            </w:pPr>
+            <w:r>
+              <w:rPr>
+                <w:rFonts w:hint="eastAsia"/>
+                <w:sz w:val="32"/>
+                <w:szCs w:val="32"/>
+              </w:rPr>
+              <w:t>近づける</w:t>
+            </w:r>
+          </w:p>
+        </w:tc>
+        <w:tc>
+          <w:tcPr>
+            <w:tcW w:w="3003" w:type="dxa"/>
+            <w:vAlign w:val="center"/>
+          </w:tcPr>
+          <w:p>
+            <w:pPr>
+              <w:rPr>
+                <w:sz w:val="32"/>
+                <w:szCs w:val="32"/>
+              </w:rPr>
+            </w:pPr>
+            <w:r>
+              <w:rPr>
+                <w:rFonts w:hint="eastAsia"/>
+                <w:sz w:val="32"/>
+                <w:szCs w:val="32"/>
+              </w:rPr>
+              <w:t>ちかづける</w:t>
+            </w:r>
+          </w:p>
+        </w:tc>
+        <w:tc>
+          <w:tcPr>
+            <w:tcW w:w="3004" w:type="dxa"/>
+            <w:vAlign w:val="center"/>
+          </w:tcPr>
+          <w:p>
+            <w:pPr>
+              <w:rPr>
+                <w:sz w:val="32"/>
+                <w:szCs w:val="32"/>
+                <w:lang w:val="vi-VN"/>
+              </w:rPr>
+            </w:pPr>
+            <w:r>
+              <w:rPr>
+                <w:sz w:val="32"/>
+                <w:szCs w:val="32"/>
+                <w:lang w:val="vi-VN"/>
+              </w:rPr>
+              <w:t>tới sát, tới gần, tiếp cận</w:t>
+            </w:r>
+          </w:p>
+        </w:tc>
+      </w:tr>
+      <w:tr>
+        <w:tc>
+          <w:tcPr>
+            <w:tcW w:w="3003" w:type="dxa"/>
+            <w:vAlign w:val="center"/>
+          </w:tcPr>
+          <w:p>
+            <w:pPr>
+              <w:rPr>
+                <w:sz w:val="32"/>
+                <w:szCs w:val="32"/>
+              </w:rPr>
+            </w:pPr>
+            <w:r>
+              <w:rPr>
+                <w:rFonts w:hint="eastAsia"/>
+                <w:sz w:val="32"/>
+                <w:szCs w:val="32"/>
+              </w:rPr>
+              <w:t>行方不明</w:t>
+            </w:r>
+          </w:p>
+        </w:tc>
+        <w:tc>
+          <w:tcPr>
+            <w:tcW w:w="3003" w:type="dxa"/>
+            <w:vAlign w:val="center"/>
+          </w:tcPr>
+          <w:p>
+            <w:pPr>
+              <w:rPr>
+                <w:sz w:val="32"/>
+                <w:szCs w:val="32"/>
+              </w:rPr>
+            </w:pPr>
+            <w:r>
+              <w:rPr>
+                <w:rFonts w:hint="eastAsia"/>
+                <w:sz w:val="32"/>
+                <w:szCs w:val="32"/>
+              </w:rPr>
+              <w:t>ゆくえふめい</w:t>
+            </w:r>
+          </w:p>
+        </w:tc>
+        <w:tc>
+          <w:tcPr>
+            <w:tcW w:w="3004" w:type="dxa"/>
+            <w:vAlign w:val="center"/>
+          </w:tcPr>
+          <w:p>
+            <w:pPr>
+              <w:rPr>
+                <w:sz w:val="32"/>
+                <w:szCs w:val="32"/>
+                <w:lang w:val="vi-VN"/>
+              </w:rPr>
+            </w:pPr>
+            <w:r>
+              <w:rPr>
+                <w:sz w:val="32"/>
+                <w:szCs w:val="32"/>
+                <w:lang w:val="vi-VN"/>
+              </w:rPr>
+              <w:t>lạc đường, mất tích</w:t>
+            </w:r>
+          </w:p>
+        </w:tc>
+      </w:tr>
+      <w:tr>
+        <w:tc>
+          <w:tcPr>
+            <w:tcW w:w="3003" w:type="dxa"/>
+            <w:vAlign w:val="center"/>
+          </w:tcPr>
+          <w:p>
+            <w:pPr>
+              <w:rPr>
+                <w:sz w:val="32"/>
+                <w:szCs w:val="32"/>
+                <w:lang w:val="vi-VN"/>
+              </w:rPr>
+            </w:pPr>
+            <w:r>
+              <w:rPr>
+                <w:rFonts w:hint="eastAsia"/>
+                <w:sz w:val="32"/>
+                <w:szCs w:val="32"/>
+                <w:lang w:val="vi-VN"/>
+              </w:rPr>
+              <w:t>サメ</w:t>
+            </w:r>
+          </w:p>
+        </w:tc>
+        <w:tc>
+          <w:tcPr>
+            <w:tcW w:w="3003" w:type="dxa"/>
+            <w:vAlign w:val="center"/>
+          </w:tcPr>
+          <w:p>
+            <w:pPr>
+              <w:rPr>
+                <w:sz w:val="32"/>
+                <w:szCs w:val="32"/>
+                <w:lang w:val="vi-VN"/>
+              </w:rPr>
+            </w:pPr>
+          </w:p>
+        </w:tc>
+        <w:tc>
+          <w:tcPr>
+            <w:tcW w:w="3004" w:type="dxa"/>
+            <w:vAlign w:val="center"/>
+          </w:tcPr>
+          <w:p>
+            <w:pPr>
+              <w:rPr>
+                <w:sz w:val="32"/>
+                <w:szCs w:val="32"/>
+                <w:lang w:val="vi-VN"/>
+              </w:rPr>
+            </w:pPr>
+            <w:r>
+              <w:rPr>
+                <w:sz w:val="32"/>
+                <w:szCs w:val="32"/>
+                <w:lang w:val="vi-VN"/>
+              </w:rPr>
+              <w:t>cá mập</w:t>
+            </w:r>
+          </w:p>
+        </w:tc>
+      </w:tr>
+      <w:tr>
+        <w:tc>
+          <w:tcPr>
+            <w:tcW w:w="3003" w:type="dxa"/>
+            <w:vAlign w:val="center"/>
+          </w:tcPr>
+          <w:p>
+            <w:pPr>
+              <w:rPr>
+                <w:sz w:val="32"/>
+                <w:szCs w:val="32"/>
+                <w:lang w:val="vi-VN"/>
+              </w:rPr>
+            </w:pPr>
+            <w:r>
+              <w:rPr>
+                <w:rFonts w:hint="eastAsia"/>
+                <w:sz w:val="32"/>
+                <w:szCs w:val="32"/>
+                <w:lang w:val="vi-VN"/>
+              </w:rPr>
+              <w:t>あちこち</w:t>
+            </w:r>
+          </w:p>
+        </w:tc>
+        <w:tc>
+          <w:tcPr>
+            <w:tcW w:w="3003" w:type="dxa"/>
+            <w:vAlign w:val="center"/>
+          </w:tcPr>
+          <w:p>
+            <w:pPr>
+              <w:rPr>
+                <w:sz w:val="32"/>
+                <w:szCs w:val="32"/>
+                <w:lang w:val="vi-VN"/>
+              </w:rPr>
+            </w:pPr>
+          </w:p>
+        </w:tc>
+        <w:tc>
+          <w:tcPr>
+            <w:tcW w:w="3004" w:type="dxa"/>
+            <w:vAlign w:val="center"/>
+          </w:tcPr>
+          <w:p>
+            <w:pPr>
+              <w:rPr>
+                <w:sz w:val="32"/>
+                <w:szCs w:val="32"/>
+                <w:lang w:val="vi-VN"/>
+              </w:rPr>
+            </w:pPr>
+            <w:r>
+              <w:rPr>
+                <w:sz w:val="32"/>
+                <w:szCs w:val="32"/>
+                <w:lang w:val="vi-VN"/>
+              </w:rPr>
+              <w:t>khắp nơi, khắp chốn</w:t>
+            </w:r>
+          </w:p>
+        </w:tc>
+      </w:tr>
+    </w:tbl>
+    <w:p>
+      <w:pPr>
+        <w:rPr>
+          <w:lang w:val="vi-VN"/>
+        </w:rPr>
+      </w:pPr>
+    </w:p>
+    <w:p>
+      <w:pPr>
+        <w:rPr>
+          <w:lang w:val="vi-VN"/>
+        </w:rPr>
+      </w:pPr>
+      <w:r>
+        <w:rPr>
+          <w:lang w:val="vi-VN"/>
+        </w:rPr>
+        <w:br w:type="page"/>
+      </w:r>
+    </w:p>
+    <w:p>
+      <w:pPr>
+        <w:rPr>
+          <w:lang w:val="vi-VN"/>
+        </w:rPr>
+      </w:pPr>
+    </w:p>
+    <w:tbl>
+      <w:tblPr>
+        <w:tblStyle w:val="TableGrid"/>
+        <w:tblW w:w="0" w:type="auto"/>
+        <w:tblLook w:val="04A0" w:firstRow="1" w:lastRow="0" w:firstColumn="1" w:lastColumn="0" w:noHBand="0" w:noVBand="1"/>
+      </w:tblPr>
+      <w:tblGrid>
+        <w:gridCol w:w="3003"/>
+        <w:gridCol w:w="3003"/>
+        <w:gridCol w:w="3004"/>
+      </w:tblGrid>
+      <w:tr>
+        <w:tc>
+          <w:tcPr>
+            <w:tcW w:w="9010" w:type="dxa"/>
+            <w:gridSpan w:val="3"/>
+            <w:vAlign w:val="center"/>
+          </w:tcPr>
+          <w:p>
+            <w:pPr>
+              <w:jc w:val="center"/>
+              <w:rPr>
+                <w:b/>
+                <w:sz w:val="72"/>
+                <w:szCs w:val="72"/>
+                <w:lang w:val="vi-VN"/>
+              </w:rPr>
+            </w:pPr>
+            <w:r>
+              <w:rPr>
+                <w:b/>
+                <w:sz w:val="72"/>
+                <w:szCs w:val="72"/>
+                <w:lang w:val="vi-VN"/>
+              </w:rPr>
+              <w:t>BÀI 1-</w:t>
+            </w:r>
+            <w:r>
+              <w:rPr>
+                <w:b/>
+                <w:sz w:val="72"/>
+                <w:szCs w:val="72"/>
+                <w:lang w:val="vi-VN"/>
+              </w:rPr>
+              <w:t>6</w:t>
+            </w:r>
+          </w:p>
+        </w:tc>
+      </w:tr>
+      <w:tr>
+        <w:tc>
+          <w:tcPr>
+            <w:tcW w:w="9010" w:type="dxa"/>
+            <w:gridSpan w:val="3"/>
+            <w:vAlign w:val="center"/>
+          </w:tcPr>
+          <w:p>
+            <w:pPr>
+              <w:jc w:val="center"/>
+              <w:rPr>
+                <w:b/>
+                <w:sz w:val="40"/>
+                <w:szCs w:val="40"/>
+                <w:lang w:val="vi-VN"/>
+              </w:rPr>
+            </w:pPr>
+            <w:r>
+              <w:rPr>
+                <w:rFonts w:hint="eastAsia"/>
+                <w:b/>
+                <w:sz w:val="40"/>
+                <w:szCs w:val="40"/>
+                <w:lang w:val="vi-VN"/>
+              </w:rPr>
+              <w:t>お金を使いすぎました</w:t>
+            </w:r>
+          </w:p>
+        </w:tc>
+      </w:tr>
+      <w:tr>
+        <w:tc>
+          <w:tcPr>
+            <w:tcW w:w="3003" w:type="dxa"/>
+            <w:vAlign w:val="center"/>
+          </w:tcPr>
+          <w:p>
+            <w:pPr>
+              <w:rPr>
+                <w:sz w:val="32"/>
+                <w:szCs w:val="32"/>
+                <w:lang w:val="vi-VN"/>
+              </w:rPr>
+            </w:pPr>
+            <w:r>
+              <w:rPr>
+                <w:rFonts w:hint="eastAsia"/>
+                <w:sz w:val="32"/>
+                <w:szCs w:val="32"/>
+              </w:rPr>
+              <w:t>支出</w:t>
+            </w:r>
+          </w:p>
+        </w:tc>
+        <w:tc>
+          <w:tcPr>
+            <w:tcW w:w="3003" w:type="dxa"/>
+            <w:vAlign w:val="center"/>
+          </w:tcPr>
+          <w:p>
+            <w:pPr>
+              <w:rPr>
+                <w:sz w:val="32"/>
+                <w:szCs w:val="32"/>
+                <w:lang w:val="vi-VN"/>
+              </w:rPr>
+            </w:pPr>
+            <w:r>
+              <w:rPr>
+                <w:rFonts w:hint="eastAsia"/>
+                <w:sz w:val="32"/>
+                <w:szCs w:val="32"/>
+                <w:lang w:val="vi-VN"/>
+              </w:rPr>
+              <w:t>ししゅつ</w:t>
+            </w:r>
+          </w:p>
+        </w:tc>
+        <w:tc>
+          <w:tcPr>
+            <w:tcW w:w="3004" w:type="dxa"/>
+            <w:vAlign w:val="center"/>
+          </w:tcPr>
+          <w:p>
+            <w:pPr>
+              <w:rPr>
+                <w:sz w:val="32"/>
+                <w:szCs w:val="32"/>
+                <w:lang w:val="vi-VN"/>
+              </w:rPr>
+            </w:pPr>
+            <w:r>
+              <w:rPr>
+                <w:sz w:val="32"/>
+                <w:szCs w:val="32"/>
+                <w:lang w:val="vi-VN"/>
+              </w:rPr>
+              <w:t>khoản chi</w:t>
+            </w:r>
+          </w:p>
+        </w:tc>
+      </w:tr>
+      <w:tr>
+        <w:tc>
+          <w:tcPr>
+            <w:tcW w:w="3003" w:type="dxa"/>
+            <w:vAlign w:val="center"/>
+          </w:tcPr>
+          <w:p>
+            <w:pPr>
+              <w:rPr>
+                <w:sz w:val="32"/>
+                <w:szCs w:val="32"/>
+              </w:rPr>
+            </w:pPr>
+            <w:r>
+              <w:rPr>
+                <w:rFonts w:hint="eastAsia"/>
+                <w:sz w:val="32"/>
+                <w:szCs w:val="32"/>
+              </w:rPr>
+              <w:t>赤字</w:t>
+            </w:r>
+          </w:p>
+        </w:tc>
+        <w:tc>
+          <w:tcPr>
+            <w:tcW w:w="3003" w:type="dxa"/>
+            <w:vAlign w:val="center"/>
+          </w:tcPr>
+          <w:p>
+            <w:pPr>
+              <w:rPr>
+                <w:sz w:val="32"/>
+                <w:szCs w:val="32"/>
+              </w:rPr>
+            </w:pPr>
+            <w:r>
+              <w:rPr>
+                <w:rFonts w:hint="eastAsia"/>
+                <w:sz w:val="32"/>
+                <w:szCs w:val="32"/>
+              </w:rPr>
+              <w:t>あかじ</w:t>
+            </w:r>
+          </w:p>
+        </w:tc>
+        <w:tc>
+          <w:tcPr>
+            <w:tcW w:w="3004" w:type="dxa"/>
+            <w:vAlign w:val="center"/>
+          </w:tcPr>
+          <w:p>
+            <w:pPr>
+              <w:rPr>
+                <w:sz w:val="32"/>
+                <w:szCs w:val="32"/>
+                <w:lang w:val="vi-VN"/>
+              </w:rPr>
+            </w:pPr>
+            <w:r>
+              <w:rPr>
+                <w:sz w:val="32"/>
+                <w:szCs w:val="32"/>
+                <w:lang w:val="vi-VN"/>
+              </w:rPr>
+              <w:t>lỗ, thâm hụt thương mại</w:t>
+            </w:r>
+          </w:p>
+        </w:tc>
+      </w:tr>
+      <w:tr>
+        <w:tc>
+          <w:tcPr>
+            <w:tcW w:w="3003" w:type="dxa"/>
+            <w:vAlign w:val="center"/>
+          </w:tcPr>
+          <w:p>
+            <w:pPr>
+              <w:rPr>
+                <w:sz w:val="32"/>
+                <w:szCs w:val="32"/>
+              </w:rPr>
+            </w:pPr>
+            <w:r>
+              <w:rPr>
+                <w:rFonts w:hint="eastAsia"/>
+                <w:sz w:val="32"/>
+                <w:szCs w:val="32"/>
+              </w:rPr>
+              <w:t>黒字</w:t>
+            </w:r>
+          </w:p>
+        </w:tc>
+        <w:tc>
+          <w:tcPr>
+            <w:tcW w:w="3003" w:type="dxa"/>
+            <w:vAlign w:val="center"/>
+          </w:tcPr>
+          <w:p>
+            <w:pPr>
+              <w:rPr>
+                <w:sz w:val="32"/>
+                <w:szCs w:val="32"/>
+              </w:rPr>
+            </w:pPr>
+            <w:proofErr w:type="gramStart"/>
+            <w:r>
+              <w:rPr>
+                <w:rFonts w:hint="eastAsia"/>
+                <w:sz w:val="32"/>
+                <w:szCs w:val="32"/>
+              </w:rPr>
+              <w:t>くろじ</w:t>
+            </w:r>
+            <w:proofErr w:type="gramEnd"/>
+          </w:p>
+        </w:tc>
+        <w:tc>
+          <w:tcPr>
+            <w:tcW w:w="3004" w:type="dxa"/>
+            <w:vAlign w:val="center"/>
+          </w:tcPr>
+          <w:p>
+            <w:pPr>
+              <w:rPr>
+                <w:sz w:val="32"/>
+                <w:szCs w:val="32"/>
+                <w:lang w:val="vi-VN"/>
+              </w:rPr>
+            </w:pPr>
+            <w:r>
+              <w:rPr>
+                <w:sz w:val="32"/>
+                <w:szCs w:val="32"/>
+                <w:lang w:val="vi-VN"/>
+              </w:rPr>
+              <w:t>lãi, thặng dư</w:t>
+            </w:r>
+          </w:p>
+        </w:tc>
+      </w:tr>
+      <w:tr>
+        <w:tc>
+          <w:tcPr>
+            <w:tcW w:w="3003" w:type="dxa"/>
+            <w:vAlign w:val="center"/>
+          </w:tcPr>
+          <w:p>
+            <w:pPr>
+              <w:rPr>
+                <w:sz w:val="32"/>
+                <w:szCs w:val="32"/>
+              </w:rPr>
+            </w:pPr>
+            <w:r>
+              <w:rPr>
+                <w:rFonts w:hint="eastAsia"/>
+                <w:sz w:val="32"/>
+                <w:szCs w:val="32"/>
+              </w:rPr>
+              <w:t>自炊</w:t>
+            </w:r>
+          </w:p>
+        </w:tc>
+        <w:tc>
+          <w:tcPr>
+            <w:tcW w:w="3003" w:type="dxa"/>
+            <w:vAlign w:val="center"/>
+          </w:tcPr>
+          <w:p>
+            <w:pPr>
+              <w:rPr>
+                <w:sz w:val="32"/>
+                <w:szCs w:val="32"/>
+              </w:rPr>
+            </w:pPr>
+            <w:r>
+              <w:rPr>
+                <w:rFonts w:hint="eastAsia"/>
+                <w:sz w:val="32"/>
+                <w:szCs w:val="32"/>
+              </w:rPr>
+              <w:t>じすい</w:t>
+            </w:r>
+          </w:p>
+        </w:tc>
+        <w:tc>
+          <w:tcPr>
+            <w:tcW w:w="3004" w:type="dxa"/>
+            <w:vAlign w:val="center"/>
+          </w:tcPr>
+          <w:p>
+            <w:pPr>
+              <w:rPr>
+                <w:sz w:val="32"/>
+                <w:szCs w:val="32"/>
+                <w:lang w:val="vi-VN"/>
+              </w:rPr>
+            </w:pPr>
+            <w:r>
+              <w:rPr>
+                <w:sz w:val="32"/>
+                <w:szCs w:val="32"/>
+                <w:lang w:val="vi-VN"/>
+              </w:rPr>
+              <w:t>tự nấu ăn</w:t>
+            </w:r>
+          </w:p>
+        </w:tc>
+      </w:tr>
+      <w:tr>
+        <w:tc>
+          <w:tcPr>
+            <w:tcW w:w="3003" w:type="dxa"/>
+            <w:vAlign w:val="center"/>
+          </w:tcPr>
+          <w:p>
+            <w:pPr>
+              <w:rPr>
+                <w:sz w:val="32"/>
+                <w:szCs w:val="32"/>
+              </w:rPr>
+            </w:pPr>
+            <w:r>
+              <w:rPr>
+                <w:rFonts w:hint="eastAsia"/>
+                <w:sz w:val="32"/>
+                <w:szCs w:val="32"/>
+              </w:rPr>
+              <w:t>高くつく</w:t>
+            </w:r>
+          </w:p>
+        </w:tc>
+        <w:tc>
+          <w:tcPr>
+            <w:tcW w:w="3003" w:type="dxa"/>
+            <w:vAlign w:val="center"/>
+          </w:tcPr>
+          <w:p>
+            <w:pPr>
+              <w:rPr>
+                <w:sz w:val="32"/>
+                <w:szCs w:val="32"/>
+              </w:rPr>
+            </w:pPr>
+            <w:r>
+              <w:rPr>
+                <w:rFonts w:hint="eastAsia"/>
+                <w:sz w:val="32"/>
+                <w:szCs w:val="32"/>
+              </w:rPr>
+              <w:t>たかくつく</w:t>
+            </w:r>
+          </w:p>
+        </w:tc>
+        <w:tc>
+          <w:tcPr>
+            <w:tcW w:w="3004" w:type="dxa"/>
+            <w:vAlign w:val="center"/>
+          </w:tcPr>
+          <w:p>
+            <w:pPr>
+              <w:rPr>
+                <w:sz w:val="32"/>
+                <w:szCs w:val="32"/>
+                <w:lang w:val="vi-VN"/>
+              </w:rPr>
+            </w:pPr>
+            <w:r>
+              <w:rPr>
+                <w:sz w:val="32"/>
+                <w:szCs w:val="32"/>
+                <w:lang w:val="vi-VN"/>
+              </w:rPr>
+              <w:t>tốn kém</w:t>
+            </w:r>
+          </w:p>
+        </w:tc>
+      </w:tr>
+      <w:tr>
+        <w:tc>
+          <w:tcPr>
+            <w:tcW w:w="3003" w:type="dxa"/>
+            <w:vAlign w:val="center"/>
+          </w:tcPr>
+          <w:p>
+            <w:pPr>
+              <w:rPr>
+                <w:sz w:val="32"/>
+                <w:szCs w:val="32"/>
+              </w:rPr>
+            </w:pPr>
+            <w:r>
+              <w:rPr>
+                <w:rFonts w:hint="eastAsia"/>
+                <w:sz w:val="32"/>
+                <w:szCs w:val="32"/>
+              </w:rPr>
+              <w:t>偏る</w:t>
+            </w:r>
+          </w:p>
+        </w:tc>
+        <w:tc>
+          <w:tcPr>
+            <w:tcW w:w="3003" w:type="dxa"/>
+            <w:vAlign w:val="center"/>
+          </w:tcPr>
+          <w:p>
+            <w:pPr>
+              <w:rPr>
+                <w:sz w:val="32"/>
+                <w:szCs w:val="32"/>
+                <w:lang w:val="vi-VN"/>
+              </w:rPr>
+            </w:pPr>
+            <w:r>
+              <w:rPr>
+                <w:rFonts w:hint="eastAsia"/>
+                <w:sz w:val="32"/>
+                <w:szCs w:val="32"/>
+                <w:lang w:val="vi-VN"/>
+              </w:rPr>
+              <w:t>かたよる</w:t>
+            </w:r>
+          </w:p>
+        </w:tc>
+        <w:tc>
+          <w:tcPr>
+            <w:tcW w:w="3004" w:type="dxa"/>
+            <w:vAlign w:val="center"/>
+          </w:tcPr>
+          <w:p>
+            <w:pPr>
+              <w:rPr>
+                <w:sz w:val="32"/>
+                <w:szCs w:val="32"/>
+                <w:lang w:val="vi-VN"/>
+              </w:rPr>
+            </w:pPr>
+            <w:r>
+              <w:rPr>
+                <w:sz w:val="32"/>
+                <w:szCs w:val="32"/>
+                <w:lang w:val="vi-VN"/>
+              </w:rPr>
+              <w:t>nghiêng, lệch, không cân bằng</w:t>
+            </w:r>
+          </w:p>
+        </w:tc>
+      </w:tr>
+      <w:tr>
+        <w:tc>
+          <w:tcPr>
+            <w:tcW w:w="3003" w:type="dxa"/>
+            <w:vAlign w:val="center"/>
+          </w:tcPr>
+          <w:p>
+            <w:pPr>
+              <w:rPr>
+                <w:sz w:val="32"/>
+                <w:szCs w:val="32"/>
+                <w:lang w:val="vi-VN"/>
+              </w:rPr>
+            </w:pPr>
+            <w:r>
+              <w:rPr>
+                <w:rFonts w:hint="eastAsia"/>
+                <w:sz w:val="32"/>
+                <w:szCs w:val="32"/>
+                <w:lang w:val="vi-VN"/>
+              </w:rPr>
+              <w:t>釣り合う</w:t>
+            </w:r>
+          </w:p>
+        </w:tc>
+        <w:tc>
+          <w:tcPr>
+            <w:tcW w:w="3003" w:type="dxa"/>
+            <w:vAlign w:val="center"/>
+          </w:tcPr>
+          <w:p>
+            <w:pPr>
+              <w:rPr>
+                <w:sz w:val="32"/>
+                <w:szCs w:val="32"/>
+              </w:rPr>
+            </w:pPr>
+            <w:r>
+              <w:rPr>
+                <w:rFonts w:hint="eastAsia"/>
+                <w:sz w:val="32"/>
+                <w:szCs w:val="32"/>
+              </w:rPr>
+              <w:t>つりあう</w:t>
+            </w:r>
+          </w:p>
+        </w:tc>
+        <w:tc>
+          <w:tcPr>
+            <w:tcW w:w="3004" w:type="dxa"/>
+            <w:vAlign w:val="center"/>
+          </w:tcPr>
+          <w:p>
+            <w:pPr>
+              <w:rPr>
+                <w:sz w:val="32"/>
+                <w:szCs w:val="32"/>
+                <w:lang w:val="vi-VN"/>
+              </w:rPr>
+            </w:pPr>
+            <w:r>
+              <w:rPr>
+                <w:sz w:val="32"/>
+                <w:szCs w:val="32"/>
+                <w:lang w:val="vi-VN"/>
+              </w:rPr>
+              <w:t>cân đối, hợp</w:t>
+            </w:r>
+          </w:p>
+        </w:tc>
+      </w:tr>
+    </w:tbl>
+    <w:p>
+      <w:pPr>
+        <w:rPr>
+          <w:lang w:val="vi-VN"/>
+        </w:rPr>
+      </w:pPr>
+    </w:p>
+    <w:p>
+      <w:pPr>
+        <w:rPr>
+          <w:lang w:val="vi-VN"/>
+        </w:rPr>
+      </w:pPr>
+      <w:r>
+        <w:rPr>
+          <w:lang w:val="vi-VN"/>
+        </w:rPr>
+        <w:br w:type="page"/>
+      </w:r>
+    </w:p>
+    <w:tbl>
+      <w:tblPr>
+        <w:tblStyle w:val="TableGrid"/>
+        <w:tblW w:w="0" w:type="auto"/>
+        <w:tblLook w:val="04A0" w:firstRow="1" w:lastRow="0" w:firstColumn="1" w:lastColumn="0" w:noHBand="0" w:noVBand="1"/>
+      </w:tblPr>
+      <w:tblGrid>
+        <w:gridCol w:w="3003"/>
+        <w:gridCol w:w="3003"/>
+        <w:gridCol w:w="3004"/>
+      </w:tblGrid>
+      <w:tr>
+        <w:tc>
+          <w:tcPr>
+            <w:tcW w:w="9010" w:type="dxa"/>
+            <w:gridSpan w:val="3"/>
+            <w:vAlign w:val="center"/>
+          </w:tcPr>
+          <w:p>
+            <w:pPr>
+              <w:jc w:val="center"/>
+              <w:rPr>
+                <w:b/>
+                <w:sz w:val="72"/>
+                <w:szCs w:val="72"/>
+                <w:lang w:val="vi-VN"/>
+              </w:rPr>
+            </w:pPr>
+            <w:r>
+              <w:rPr>
+                <w:b/>
+                <w:sz w:val="72"/>
+                <w:szCs w:val="72"/>
+                <w:lang w:val="vi-VN"/>
+              </w:rPr>
+              <w:t xml:space="preserve">BÀI </w:t>
+            </w:r>
+            <w:r>
+              <w:rPr>
+                <w:b/>
+                <w:sz w:val="72"/>
+                <w:szCs w:val="72"/>
+                <w:lang w:val="vi-VN"/>
+              </w:rPr>
+              <w:t>2-1</w:t>
+            </w:r>
+          </w:p>
+        </w:tc>
+      </w:tr>
+      <w:tr>
+        <w:tc>
+          <w:tcPr>
+            <w:tcW w:w="9010" w:type="dxa"/>
+            <w:gridSpan w:val="3"/>
+            <w:vAlign w:val="center"/>
+          </w:tcPr>
+          <w:p>
+            <w:pPr>
+              <w:jc w:val="center"/>
+              <w:rPr>
+                <w:rFonts w:hint="eastAsia"/>
+                <w:b/>
+                <w:sz w:val="40"/>
+                <w:szCs w:val="40"/>
+                <w:lang w:val="vi-VN"/>
+              </w:rPr>
+            </w:pPr>
+            <w:r>
+              <w:rPr>
+                <w:rFonts w:hint="eastAsia"/>
+                <w:b/>
+                <w:sz w:val="40"/>
+                <w:szCs w:val="40"/>
+                <w:lang w:val="vi-VN"/>
+              </w:rPr>
+              <w:t>仕事を探しています</w:t>
+            </w:r>
+          </w:p>
+        </w:tc>
+      </w:tr>
+      <w:tr>
+        <w:tc>
+          <w:tcPr>
+            <w:tcW w:w="3003" w:type="dxa"/>
+            <w:vAlign w:val="center"/>
+          </w:tcPr>
+          <w:p>
+            <w:pPr>
+              <w:rPr>
+                <w:rFonts w:hint="eastAsia"/>
+                <w:sz w:val="32"/>
+                <w:szCs w:val="32"/>
+                <w:lang w:val="vi-VN"/>
+              </w:rPr>
+            </w:pPr>
+            <w:r>
+              <w:rPr>
+                <w:rFonts w:hint="eastAsia"/>
+                <w:sz w:val="32"/>
+                <w:szCs w:val="32"/>
+                <w:lang w:val="vi-VN"/>
+              </w:rPr>
+              <w:t>従業員</w:t>
+            </w:r>
+          </w:p>
+        </w:tc>
+        <w:tc>
+          <w:tcPr>
+            <w:tcW w:w="3003" w:type="dxa"/>
+            <w:vAlign w:val="center"/>
+          </w:tcPr>
+          <w:p>
+            <w:pPr>
+              <w:rPr>
+                <w:rFonts w:hint="eastAsia"/>
+                <w:sz w:val="32"/>
+                <w:szCs w:val="32"/>
+                <w:lang w:val="vi-VN"/>
+              </w:rPr>
+            </w:pPr>
+            <w:r>
+              <w:rPr>
+                <w:rFonts w:hint="eastAsia"/>
+                <w:sz w:val="32"/>
+                <w:szCs w:val="32"/>
+                <w:lang w:val="vi-VN"/>
+              </w:rPr>
+              <w:t>じゅうぎょういん</w:t>
+            </w:r>
+          </w:p>
+        </w:tc>
+        <w:tc>
+          <w:tcPr>
+            <w:tcW w:w="3004" w:type="dxa"/>
+            <w:vAlign w:val="center"/>
+          </w:tcPr>
+          <w:p>
+            <w:pPr>
+              <w:rPr>
+                <w:sz w:val="32"/>
+                <w:szCs w:val="32"/>
+                <w:lang w:val="vi-VN"/>
+              </w:rPr>
+            </w:pPr>
+            <w:r>
+              <w:rPr>
+                <w:sz w:val="32"/>
+                <w:szCs w:val="32"/>
+                <w:lang w:val="vi-VN"/>
+              </w:rPr>
+              <w:t>công nhân, người làm thuê</w:t>
+            </w:r>
+          </w:p>
+        </w:tc>
+      </w:tr>
+      <w:tr>
+        <w:tc>
+          <w:tcPr>
+            <w:tcW w:w="3003" w:type="dxa"/>
+            <w:vAlign w:val="center"/>
+          </w:tcPr>
+          <w:p>
+            <w:pPr>
+              <w:rPr>
+                <w:rFonts w:hint="eastAsia"/>
+                <w:sz w:val="32"/>
+                <w:szCs w:val="32"/>
+              </w:rPr>
+            </w:pPr>
+            <w:r>
+              <w:rPr>
+                <w:rFonts w:hint="eastAsia"/>
+                <w:sz w:val="32"/>
+                <w:szCs w:val="32"/>
+              </w:rPr>
+              <w:t>フリータ</w:t>
+            </w:r>
+          </w:p>
+        </w:tc>
+        <w:tc>
+          <w:tcPr>
+            <w:tcW w:w="3003" w:type="dxa"/>
+            <w:vAlign w:val="center"/>
+          </w:tcPr>
+          <w:p>
+            <w:pPr>
+              <w:rPr>
+                <w:sz w:val="32"/>
+                <w:szCs w:val="32"/>
+              </w:rPr>
+            </w:pPr>
+          </w:p>
+        </w:tc>
+        <w:tc>
+          <w:tcPr>
+            <w:tcW w:w="3004" w:type="dxa"/>
+            <w:vAlign w:val="center"/>
+          </w:tcPr>
+          <w:p>
+            <w:pPr>
+              <w:rPr>
+                <w:sz w:val="32"/>
+                <w:szCs w:val="32"/>
+                <w:lang w:val="vi-VN"/>
+              </w:rPr>
+            </w:pPr>
+            <w:r>
+              <w:rPr>
+                <w:sz w:val="32"/>
+                <w:szCs w:val="32"/>
+                <w:lang w:val="vi-VN"/>
+              </w:rPr>
+              <w:t>làm việc bán thời gian</w:t>
+            </w:r>
+          </w:p>
+        </w:tc>
+      </w:tr>
+      <w:tr>
+        <w:tc>
+          <w:tcPr>
+            <w:tcW w:w="3003" w:type="dxa"/>
+            <w:vAlign w:val="center"/>
+          </w:tcPr>
+          <w:p>
+            <w:pPr>
+              <w:rPr>
+                <w:rFonts w:hint="eastAsia"/>
+                <w:sz w:val="32"/>
+                <w:szCs w:val="32"/>
+              </w:rPr>
+            </w:pPr>
+            <w:r>
+              <w:rPr>
+                <w:rFonts w:hint="eastAsia"/>
+                <w:sz w:val="32"/>
+                <w:szCs w:val="32"/>
+              </w:rPr>
+              <w:t>就職</w:t>
+            </w:r>
+          </w:p>
+        </w:tc>
+        <w:tc>
+          <w:tcPr>
+            <w:tcW w:w="3003" w:type="dxa"/>
+            <w:vAlign w:val="center"/>
+          </w:tcPr>
+          <w:p>
+            <w:pPr>
+              <w:rPr>
+                <w:rFonts w:hint="eastAsia"/>
+                <w:sz w:val="32"/>
+                <w:szCs w:val="32"/>
+              </w:rPr>
+            </w:pPr>
+            <w:r>
+              <w:rPr>
+                <w:rFonts w:hint="eastAsia"/>
+                <w:sz w:val="32"/>
+                <w:szCs w:val="32"/>
+              </w:rPr>
+              <w:t>しゅうしょく</w:t>
+            </w:r>
+          </w:p>
+        </w:tc>
+        <w:tc>
+          <w:tcPr>
+            <w:tcW w:w="3004" w:type="dxa"/>
+            <w:vAlign w:val="center"/>
+          </w:tcPr>
+          <w:p>
+            <w:pPr>
+              <w:rPr>
+                <w:sz w:val="32"/>
+                <w:szCs w:val="32"/>
+                <w:lang w:val="vi-VN"/>
+              </w:rPr>
+            </w:pPr>
+            <w:r>
+              <w:rPr>
+                <w:sz w:val="32"/>
+                <w:szCs w:val="32"/>
+                <w:lang w:val="vi-VN"/>
+              </w:rPr>
+              <w:t>tìm việc</w:t>
+            </w:r>
+          </w:p>
+        </w:tc>
+      </w:tr>
+      <w:tr>
+        <w:tc>
+          <w:tcPr>
+            <w:tcW w:w="3003" w:type="dxa"/>
+            <w:vAlign w:val="center"/>
+          </w:tcPr>
+          <w:p>
+            <w:pPr>
+              <w:rPr>
+                <w:rFonts w:hint="eastAsia"/>
+                <w:sz w:val="32"/>
+                <w:szCs w:val="32"/>
+              </w:rPr>
+            </w:pPr>
+            <w:r>
+              <w:rPr>
+                <w:rFonts w:hint="eastAsia"/>
+                <w:sz w:val="32"/>
+                <w:szCs w:val="32"/>
+              </w:rPr>
+              <w:t>年齢制限</w:t>
+            </w:r>
+          </w:p>
+        </w:tc>
+        <w:tc>
+          <w:tcPr>
+            <w:tcW w:w="3003" w:type="dxa"/>
+            <w:vAlign w:val="center"/>
+          </w:tcPr>
+          <w:p>
+            <w:pPr>
+              <w:rPr>
+                <w:rFonts w:hint="eastAsia"/>
+                <w:sz w:val="32"/>
+                <w:szCs w:val="32"/>
+              </w:rPr>
+            </w:pPr>
+            <w:proofErr w:type="gramStart"/>
+            <w:r>
+              <w:rPr>
+                <w:rFonts w:hint="eastAsia"/>
+                <w:sz w:val="32"/>
+                <w:szCs w:val="32"/>
+              </w:rPr>
+              <w:t>ねん</w:t>
+            </w:r>
+            <w:proofErr w:type="gramEnd"/>
+            <w:r>
+              <w:rPr>
+                <w:rFonts w:hint="eastAsia"/>
+                <w:sz w:val="32"/>
+                <w:szCs w:val="32"/>
+              </w:rPr>
+              <w:t>れいせい</w:t>
+            </w:r>
+            <w:proofErr w:type="gramStart"/>
+            <w:r>
+              <w:rPr>
+                <w:rFonts w:hint="eastAsia"/>
+                <w:sz w:val="32"/>
+                <w:szCs w:val="32"/>
+              </w:rPr>
+              <w:t>げん</w:t>
+            </w:r>
+            <w:proofErr w:type="gramEnd"/>
+          </w:p>
+        </w:tc>
+        <w:tc>
+          <w:tcPr>
+            <w:tcW w:w="3004" w:type="dxa"/>
+            <w:vAlign w:val="center"/>
+          </w:tcPr>
+          <w:p>
+            <w:pPr>
+              <w:rPr>
+                <w:sz w:val="32"/>
+                <w:szCs w:val="32"/>
+                <w:lang w:val="vi-VN"/>
+              </w:rPr>
+            </w:pPr>
+            <w:r>
+              <w:rPr>
+                <w:sz w:val="32"/>
+                <w:szCs w:val="32"/>
+                <w:lang w:val="vi-VN"/>
+              </w:rPr>
+              <w:t>giới hạn tuổi</w:t>
+            </w:r>
+          </w:p>
+        </w:tc>
+      </w:tr>
+      <w:tr>
+        <w:tc>
+          <w:tcPr>
+            <w:tcW w:w="3003" w:type="dxa"/>
+            <w:vAlign w:val="center"/>
+          </w:tcPr>
+          <w:p>
+            <w:pPr>
+              <w:rPr>
+                <w:rFonts w:hint="eastAsia"/>
+                <w:sz w:val="32"/>
+                <w:szCs w:val="32"/>
+              </w:rPr>
+            </w:pPr>
+            <w:r>
+              <w:rPr>
+                <w:rFonts w:hint="eastAsia"/>
+                <w:sz w:val="32"/>
+                <w:szCs w:val="32"/>
+              </w:rPr>
+              <w:t>人手</w:t>
+            </w:r>
+          </w:p>
+        </w:tc>
+        <w:tc>
+          <w:tcPr>
+            <w:tcW w:w="3003" w:type="dxa"/>
+            <w:vAlign w:val="center"/>
+          </w:tcPr>
+          <w:p>
+            <w:pPr>
+              <w:rPr>
+                <w:rFonts w:hint="eastAsia"/>
+                <w:sz w:val="32"/>
+                <w:szCs w:val="32"/>
+              </w:rPr>
+            </w:pPr>
+            <w:r>
+              <w:rPr>
+                <w:rFonts w:hint="eastAsia"/>
+                <w:sz w:val="32"/>
+                <w:szCs w:val="32"/>
+              </w:rPr>
+              <w:t>ひとで</w:t>
+            </w:r>
+          </w:p>
+        </w:tc>
+        <w:tc>
+          <w:tcPr>
+            <w:tcW w:w="3004" w:type="dxa"/>
+            <w:vAlign w:val="center"/>
+          </w:tcPr>
+          <w:p>
+            <w:pPr>
+              <w:rPr>
+                <w:sz w:val="32"/>
+                <w:szCs w:val="32"/>
+                <w:lang w:val="vi-VN"/>
+              </w:rPr>
+            </w:pPr>
+            <w:r>
+              <w:rPr>
+                <w:sz w:val="32"/>
+                <w:szCs w:val="32"/>
+                <w:lang w:val="vi-VN"/>
+              </w:rPr>
+              <w:t>số người làm</w:t>
+            </w:r>
+          </w:p>
+        </w:tc>
+      </w:tr>
+      <w:tr>
+        <w:tc>
+          <w:tcPr>
+            <w:tcW w:w="3003" w:type="dxa"/>
+            <w:vAlign w:val="center"/>
+          </w:tcPr>
+          <w:p>
+            <w:pPr>
+              <w:rPr>
+                <w:rFonts w:hint="eastAsia"/>
+                <w:sz w:val="32"/>
+                <w:szCs w:val="32"/>
+              </w:rPr>
+            </w:pPr>
+            <w:r>
+              <w:rPr>
+                <w:rFonts w:hint="eastAsia"/>
+                <w:sz w:val="32"/>
+                <w:szCs w:val="32"/>
+              </w:rPr>
+              <w:t>正社員</w:t>
+            </w:r>
+          </w:p>
+        </w:tc>
+        <w:tc>
+          <w:tcPr>
+            <w:tcW w:w="3003" w:type="dxa"/>
+            <w:vAlign w:val="center"/>
+          </w:tcPr>
+          <w:p>
+            <w:pPr>
+              <w:rPr>
+                <w:rFonts w:hint="eastAsia"/>
+                <w:sz w:val="32"/>
+                <w:szCs w:val="32"/>
+                <w:lang w:val="vi-VN"/>
+              </w:rPr>
+            </w:pPr>
+            <w:r>
+              <w:rPr>
+                <w:rFonts w:hint="eastAsia"/>
+                <w:sz w:val="32"/>
+                <w:szCs w:val="32"/>
+                <w:lang w:val="vi-VN"/>
+              </w:rPr>
+              <w:t>せいしゃいん</w:t>
+            </w:r>
+          </w:p>
+        </w:tc>
+        <w:tc>
+          <w:tcPr>
+            <w:tcW w:w="3004" w:type="dxa"/>
+            <w:vAlign w:val="center"/>
+          </w:tcPr>
+          <w:p>
+            <w:pPr>
+              <w:rPr>
+                <w:sz w:val="32"/>
+                <w:szCs w:val="32"/>
+                <w:lang w:val="vi-VN"/>
+              </w:rPr>
+            </w:pPr>
+            <w:r>
+              <w:rPr>
+                <w:sz w:val="32"/>
+                <w:szCs w:val="32"/>
+                <w:lang w:val="vi-VN"/>
+              </w:rPr>
+              <w:t>người làm fulltime</w:t>
+            </w:r>
+          </w:p>
+        </w:tc>
+      </w:tr>
+      <w:tr>
+        <w:tc>
+          <w:tcPr>
+            <w:tcW w:w="3003" w:type="dxa"/>
+            <w:vAlign w:val="center"/>
+          </w:tcPr>
+          <w:p>
+            <w:pPr>
+              <w:rPr>
+                <w:rFonts w:hint="eastAsia"/>
+                <w:sz w:val="32"/>
+                <w:szCs w:val="32"/>
+                <w:lang w:val="vi-VN"/>
+              </w:rPr>
+            </w:pPr>
+            <w:r>
+              <w:rPr>
+                <w:rFonts w:hint="eastAsia"/>
+                <w:sz w:val="32"/>
+                <w:szCs w:val="32"/>
+                <w:lang w:val="vi-VN"/>
+              </w:rPr>
+              <w:t>派遣社員</w:t>
+            </w:r>
+          </w:p>
+        </w:tc>
+        <w:tc>
+          <w:tcPr>
+            <w:tcW w:w="3003" w:type="dxa"/>
+            <w:vAlign w:val="center"/>
+          </w:tcPr>
+          <w:p>
+            <w:pPr>
+              <w:rPr>
+                <w:rFonts w:hint="eastAsia"/>
+                <w:sz w:val="32"/>
+                <w:szCs w:val="32"/>
+              </w:rPr>
+            </w:pPr>
+            <w:r>
+              <w:rPr>
+                <w:rFonts w:hint="eastAsia"/>
+                <w:sz w:val="32"/>
+                <w:szCs w:val="32"/>
+              </w:rPr>
+              <w:t>はけんしゃいん</w:t>
+            </w:r>
+          </w:p>
+        </w:tc>
+        <w:tc>
+          <w:tcPr>
+            <w:tcW w:w="3004" w:type="dxa"/>
+            <w:vAlign w:val="center"/>
+          </w:tcPr>
+          <w:p>
+            <w:pPr>
+              <w:rPr>
+                <w:sz w:val="32"/>
+                <w:szCs w:val="32"/>
+                <w:lang w:val="vi-VN"/>
+              </w:rPr>
+            </w:pPr>
+            <w:r>
+              <w:rPr>
+                <w:sz w:val="32"/>
+                <w:szCs w:val="32"/>
+                <w:lang w:val="vi-VN"/>
+              </w:rPr>
+              <w:t>công nhân tạm thời</w:t>
+            </w:r>
+          </w:p>
+        </w:tc>
+      </w:tr>
+      <w:tr>
+        <w:tc>
+          <w:tcPr>
+            <w:tcW w:w="3003" w:type="dxa"/>
+            <w:vAlign w:val="center"/>
+          </w:tcPr>
+          <w:p>
+            <w:pPr>
+              <w:rPr>
+                <w:rFonts w:hint="eastAsia"/>
+                <w:sz w:val="32"/>
+                <w:szCs w:val="32"/>
+                <w:lang w:val="vi-VN"/>
+              </w:rPr>
+            </w:pPr>
+            <w:r>
+              <w:rPr>
+                <w:rFonts w:hint="eastAsia"/>
+                <w:sz w:val="32"/>
+                <w:szCs w:val="32"/>
+                <w:lang w:val="vi-VN"/>
+              </w:rPr>
+              <w:t>気軽</w:t>
+            </w:r>
+          </w:p>
+        </w:tc>
+        <w:tc>
+          <w:tcPr>
+            <w:tcW w:w="3003" w:type="dxa"/>
+            <w:vAlign w:val="center"/>
+          </w:tcPr>
+          <w:p>
+            <w:pPr>
+              <w:rPr>
+                <w:rFonts w:hint="eastAsia"/>
+                <w:sz w:val="32"/>
+                <w:szCs w:val="32"/>
+                <w:lang w:val="vi-VN"/>
+              </w:rPr>
+            </w:pPr>
+            <w:r>
+              <w:rPr>
+                <w:rFonts w:hint="eastAsia"/>
+                <w:sz w:val="32"/>
+                <w:szCs w:val="32"/>
+                <w:lang w:val="vi-VN"/>
+              </w:rPr>
+              <w:t>きがる</w:t>
+            </w:r>
+          </w:p>
+        </w:tc>
+        <w:tc>
+          <w:tcPr>
+            <w:tcW w:w="3004" w:type="dxa"/>
+            <w:vAlign w:val="center"/>
+          </w:tcPr>
+          <w:p>
+            <w:pPr>
+              <w:rPr>
+                <w:sz w:val="32"/>
+                <w:szCs w:val="32"/>
+                <w:lang w:val="vi-VN"/>
+              </w:rPr>
+            </w:pPr>
+            <w:r>
+              <w:rPr>
+                <w:sz w:val="32"/>
+                <w:szCs w:val="32"/>
+                <w:lang w:val="vi-VN"/>
+              </w:rPr>
+              <w:t>khoan khoái, dễ chịu, nhẹ nhõm, thoải mái</w:t>
+            </w:r>
+          </w:p>
+        </w:tc>
+      </w:tr>
+      <w:tr>
+        <w:tc>
+          <w:tcPr>
+            <w:tcW w:w="3003" w:type="dxa"/>
+            <w:vAlign w:val="center"/>
+          </w:tcPr>
+          <w:p>
+            <w:pPr>
+              <w:rPr>
+                <w:rFonts w:hint="eastAsia"/>
+                <w:sz w:val="32"/>
+                <w:szCs w:val="32"/>
+                <w:lang w:val="vi-VN"/>
+              </w:rPr>
+            </w:pPr>
+            <w:r>
+              <w:rPr>
+                <w:rFonts w:hint="eastAsia"/>
+                <w:sz w:val="32"/>
+                <w:szCs w:val="32"/>
+                <w:lang w:val="vi-VN"/>
+              </w:rPr>
+              <w:t>ふさわしい</w:t>
+            </w:r>
+          </w:p>
+        </w:tc>
+        <w:tc>
+          <w:tcPr>
+            <w:tcW w:w="3003" w:type="dxa"/>
+            <w:vAlign w:val="center"/>
+          </w:tcPr>
+          <w:p>
+            <w:pPr>
+              <w:rPr>
+                <w:sz w:val="32"/>
+                <w:szCs w:val="32"/>
+              </w:rPr>
+            </w:pPr>
+          </w:p>
+        </w:tc>
+        <w:tc>
+          <w:tcPr>
+            <w:tcW w:w="3004" w:type="dxa"/>
+            <w:vAlign w:val="center"/>
+          </w:tcPr>
+          <w:p>
+            <w:pPr>
+              <w:rPr>
+                <w:sz w:val="32"/>
+                <w:szCs w:val="32"/>
+                <w:lang w:val="vi-VN"/>
+              </w:rPr>
+            </w:pPr>
+            <w:r>
+              <w:rPr>
+                <w:sz w:val="32"/>
+                <w:szCs w:val="32"/>
+                <w:lang w:val="vi-VN"/>
+              </w:rPr>
+              <w:t>thích hợp, tương ứng</w:t>
+            </w:r>
+          </w:p>
+        </w:tc>
+      </w:tr>
+    </w:tbl>
+    <w:p>
+      <w:pPr>
+        <w:rPr>
+          <w:lang w:val="vi-VN"/>
+        </w:rPr>
+      </w:pPr>
+    </w:p>
+    <w:p>
+      <w:pPr>
+        <w:rPr>
+          <w:lang w:val="vi-VN"/>
+        </w:rPr>
+      </w:pPr>
+      <w:r>
+        <w:rPr>
+          <w:lang w:val="vi-VN"/>
+        </w:rPr>
+        <w:br w:type="page"/>
+      </w:r>
+    </w:p>
+    <w:tbl>
+      <w:tblPr>
+        <w:tblStyle w:val="TableGrid"/>
+        <w:tblW w:w="0" w:type="auto"/>
+        <w:tblLook w:val="04A0" w:firstRow="1" w:lastRow="0" w:firstColumn="1" w:lastColumn="0" w:noHBand="0" w:noVBand="1"/>
+      </w:tblPr>
+      <w:tblGrid>
+        <w:gridCol w:w="3003"/>
+        <w:gridCol w:w="3003"/>
+        <w:gridCol w:w="3004"/>
+      </w:tblGrid>
+      <w:tr>
+        <w:tc>
+          <w:tcPr>
+            <w:tcW w:w="9010" w:type="dxa"/>
+            <w:gridSpan w:val="3"/>
+            <w:vAlign w:val="center"/>
+          </w:tcPr>
+          <w:p>
+            <w:pPr>
+              <w:jc w:val="center"/>
+              <w:rPr>
+                <w:b/>
+                <w:sz w:val="72"/>
+                <w:szCs w:val="72"/>
+                <w:lang w:val="vi-VN"/>
+              </w:rPr>
+            </w:pPr>
+            <w:r>
+              <w:rPr>
+                <w:b/>
+                <w:sz w:val="72"/>
+                <w:szCs w:val="72"/>
+                <w:lang w:val="vi-VN"/>
+              </w:rPr>
+              <w:t>BÀI 2-</w:t>
+            </w:r>
+            <w:r>
+              <w:rPr>
+                <w:b/>
+                <w:sz w:val="72"/>
+                <w:szCs w:val="72"/>
+                <w:lang w:val="vi-VN"/>
+              </w:rPr>
+              <w:t>2</w:t>
+            </w:r>
+          </w:p>
+        </w:tc>
+      </w:tr>
+      <w:tr>
+        <w:tc>
+          <w:tcPr>
+            <w:tcW w:w="9010" w:type="dxa"/>
+            <w:gridSpan w:val="3"/>
+            <w:vAlign w:val="center"/>
+          </w:tcPr>
+          <w:p>
+            <w:pPr>
+              <w:jc w:val="center"/>
+              <w:rPr>
+                <w:rFonts w:hint="eastAsia"/>
+                <w:b/>
+                <w:sz w:val="40"/>
+                <w:szCs w:val="40"/>
+                <w:lang w:val="vi-VN"/>
+              </w:rPr>
+            </w:pPr>
+            <w:r>
+              <w:rPr>
+                <w:rFonts w:hint="eastAsia"/>
+                <w:b/>
+                <w:sz w:val="40"/>
+                <w:szCs w:val="40"/>
+                <w:lang w:val="vi-VN"/>
+              </w:rPr>
+              <w:t>仕事をしています</w:t>
+            </w:r>
+          </w:p>
+        </w:tc>
+      </w:tr>
+      <w:tr>
+        <w:tc>
+          <w:tcPr>
+            <w:tcW w:w="3003" w:type="dxa"/>
+            <w:vAlign w:val="center"/>
+          </w:tcPr>
+          <w:p>
+            <w:pPr>
+              <w:rPr>
+                <w:rFonts w:hint="eastAsia"/>
+                <w:sz w:val="32"/>
+                <w:szCs w:val="32"/>
+                <w:lang w:val="vi-VN"/>
+              </w:rPr>
+            </w:pPr>
+            <w:r>
+              <w:rPr>
+                <w:rFonts w:hint="eastAsia"/>
+                <w:sz w:val="32"/>
+                <w:szCs w:val="32"/>
+                <w:lang w:val="vi-VN"/>
+              </w:rPr>
+              <w:t>大企業</w:t>
+            </w:r>
+          </w:p>
+        </w:tc>
+        <w:tc>
+          <w:tcPr>
+            <w:tcW w:w="3003" w:type="dxa"/>
+            <w:vAlign w:val="center"/>
+          </w:tcPr>
+          <w:p>
+            <w:pPr>
+              <w:rPr>
+                <w:rFonts w:hint="eastAsia"/>
+                <w:sz w:val="32"/>
+                <w:szCs w:val="32"/>
+                <w:lang w:val="vi-VN"/>
+              </w:rPr>
+            </w:pPr>
+            <w:r>
+              <w:rPr>
+                <w:rFonts w:hint="eastAsia"/>
+                <w:sz w:val="32"/>
+                <w:szCs w:val="32"/>
+                <w:lang w:val="vi-VN"/>
+              </w:rPr>
+              <w:t>だいきぎょう</w:t>
+            </w:r>
+          </w:p>
+        </w:tc>
+        <w:tc>
+          <w:tcPr>
+            <w:tcW w:w="3004" w:type="dxa"/>
+            <w:vAlign w:val="center"/>
+          </w:tcPr>
+          <w:p>
+            <w:pPr>
+              <w:rPr>
+                <w:sz w:val="32"/>
+                <w:szCs w:val="32"/>
+                <w:lang w:val="vi-VN"/>
+              </w:rPr>
+            </w:pPr>
+            <w:r>
+              <w:rPr>
+                <w:sz w:val="32"/>
+                <w:szCs w:val="32"/>
+                <w:lang w:val="vi-VN"/>
+              </w:rPr>
+              <w:t>công ty lớn, xí nghiệp</w:t>
+            </w:r>
+          </w:p>
+        </w:tc>
+      </w:tr>
+      <w:tr>
+        <w:tc>
+          <w:tcPr>
+            <w:tcW w:w="3003" w:type="dxa"/>
+            <w:vAlign w:val="center"/>
+          </w:tcPr>
+          <w:p>
+            <w:pPr>
+              <w:rPr>
+                <w:rFonts w:hint="eastAsia"/>
+                <w:sz w:val="32"/>
+                <w:szCs w:val="32"/>
+              </w:rPr>
+            </w:pPr>
+            <w:r>
+              <w:rPr>
+                <w:rFonts w:hint="eastAsia"/>
+                <w:sz w:val="32"/>
+                <w:szCs w:val="32"/>
+              </w:rPr>
+              <w:t>（に）教わる</w:t>
+            </w:r>
+          </w:p>
+        </w:tc>
+        <w:tc>
+          <w:tcPr>
+            <w:tcW w:w="3003" w:type="dxa"/>
+            <w:vAlign w:val="center"/>
+          </w:tcPr>
+          <w:p>
+            <w:pPr>
+              <w:rPr>
+                <w:rFonts w:hint="eastAsia"/>
+                <w:sz w:val="32"/>
+                <w:szCs w:val="32"/>
+              </w:rPr>
+            </w:pPr>
+            <w:r>
+              <w:rPr>
+                <w:rFonts w:hint="eastAsia"/>
+                <w:sz w:val="32"/>
+                <w:szCs w:val="32"/>
+              </w:rPr>
+              <w:t>おそわる</w:t>
+            </w:r>
+          </w:p>
+        </w:tc>
+        <w:tc>
+          <w:tcPr>
+            <w:tcW w:w="3004" w:type="dxa"/>
+            <w:vAlign w:val="center"/>
+          </w:tcPr>
+          <w:p>
+            <w:pPr>
+              <w:rPr>
+                <w:sz w:val="32"/>
+                <w:szCs w:val="32"/>
+                <w:lang w:val="vi-VN"/>
+              </w:rPr>
+            </w:pPr>
+            <w:r>
+              <w:rPr>
+                <w:sz w:val="32"/>
+                <w:szCs w:val="32"/>
+                <w:lang w:val="vi-VN"/>
+              </w:rPr>
+              <w:t>được dạy</w:t>
+            </w:r>
+          </w:p>
+        </w:tc>
+      </w:tr>
+      <w:tr>
+        <w:tc>
+          <w:tcPr>
+            <w:tcW w:w="3003" w:type="dxa"/>
+            <w:vAlign w:val="center"/>
+          </w:tcPr>
+          <w:p>
+            <w:pPr>
+              <w:rPr>
+                <w:rFonts w:hint="eastAsia"/>
+                <w:sz w:val="32"/>
+                <w:szCs w:val="32"/>
+              </w:rPr>
+            </w:pPr>
+            <w:r>
+              <w:rPr>
+                <w:rFonts w:hint="eastAsia"/>
+                <w:sz w:val="32"/>
+                <w:szCs w:val="32"/>
+              </w:rPr>
+              <w:t>見習う</w:t>
+            </w:r>
+          </w:p>
+        </w:tc>
+        <w:tc>
+          <w:tcPr>
+            <w:tcW w:w="3003" w:type="dxa"/>
+            <w:vAlign w:val="center"/>
+          </w:tcPr>
+          <w:p>
+            <w:pPr>
+              <w:rPr>
+                <w:rFonts w:hint="eastAsia"/>
+                <w:sz w:val="32"/>
+                <w:szCs w:val="32"/>
+              </w:rPr>
+            </w:pPr>
+            <w:r>
+              <w:rPr>
+                <w:rFonts w:hint="eastAsia"/>
+                <w:sz w:val="32"/>
+                <w:szCs w:val="32"/>
+              </w:rPr>
+              <w:t>みならう</w:t>
+            </w:r>
+          </w:p>
+        </w:tc>
+        <w:tc>
+          <w:tcPr>
+            <w:tcW w:w="3004" w:type="dxa"/>
+            <w:vAlign w:val="center"/>
+          </w:tcPr>
+          <w:p>
+            <w:pPr>
+              <w:rPr>
+                <w:sz w:val="32"/>
+                <w:szCs w:val="32"/>
+                <w:lang w:val="vi-VN"/>
+              </w:rPr>
+            </w:pPr>
+            <w:r>
+              <w:rPr>
+                <w:sz w:val="32"/>
+                <w:szCs w:val="32"/>
+                <w:lang w:val="vi-VN"/>
+              </w:rPr>
+              <w:t>bắt chước, học theo, noi gương</w:t>
+            </w:r>
+          </w:p>
+        </w:tc>
+      </w:tr>
+      <w:tr>
+        <w:tc>
+          <w:tcPr>
+            <w:tcW w:w="3003" w:type="dxa"/>
+            <w:vAlign w:val="center"/>
+          </w:tcPr>
+          <w:p>
+            <w:pPr>
+              <w:rPr>
+                <w:rFonts w:hint="eastAsia"/>
+                <w:sz w:val="32"/>
+                <w:szCs w:val="32"/>
+              </w:rPr>
+            </w:pPr>
+            <w:r>
+              <w:rPr>
+                <w:rFonts w:hint="eastAsia"/>
+                <w:sz w:val="32"/>
+                <w:szCs w:val="32"/>
+              </w:rPr>
+              <w:t>有給休暇</w:t>
+            </w:r>
+          </w:p>
+        </w:tc>
+        <w:tc>
+          <w:tcPr>
+            <w:tcW w:w="3003" w:type="dxa"/>
+            <w:vAlign w:val="center"/>
+          </w:tcPr>
+          <w:p>
+            <w:pPr>
+              <w:rPr>
+                <w:rFonts w:hint="eastAsia"/>
+                <w:sz w:val="32"/>
+                <w:szCs w:val="32"/>
+              </w:rPr>
+            </w:pPr>
+            <w:r>
+              <w:rPr>
+                <w:rFonts w:hint="eastAsia"/>
+                <w:sz w:val="32"/>
+                <w:szCs w:val="32"/>
+              </w:rPr>
+              <w:t>ゆうきゅうきゅうか</w:t>
+            </w:r>
+          </w:p>
+        </w:tc>
+        <w:tc>
+          <w:tcPr>
+            <w:tcW w:w="3004" w:type="dxa"/>
+            <w:vAlign w:val="center"/>
+          </w:tcPr>
+          <w:p>
+            <w:pPr>
+              <w:rPr>
+                <w:sz w:val="32"/>
+                <w:szCs w:val="32"/>
+                <w:lang w:val="vi-VN"/>
+              </w:rPr>
+            </w:pPr>
+            <w:r>
+              <w:rPr>
+                <w:sz w:val="32"/>
+                <w:szCs w:val="32"/>
+                <w:lang w:val="vi-VN"/>
+              </w:rPr>
+              <w:t>nghỉ có lương</w:t>
+            </w:r>
+          </w:p>
+        </w:tc>
+      </w:tr>
+      <w:tr>
+        <w:tc>
+          <w:tcPr>
+            <w:tcW w:w="3003" w:type="dxa"/>
+            <w:vAlign w:val="center"/>
+          </w:tcPr>
+          <w:p>
+            <w:pPr>
+              <w:rPr>
+                <w:rFonts w:hint="eastAsia"/>
+                <w:sz w:val="32"/>
+                <w:szCs w:val="32"/>
+              </w:rPr>
+            </w:pPr>
+            <w:r>
+              <w:rPr>
+                <w:rFonts w:hint="eastAsia"/>
+                <w:sz w:val="32"/>
+                <w:szCs w:val="32"/>
+              </w:rPr>
+              <w:t>言い訳</w:t>
+            </w:r>
+          </w:p>
+        </w:tc>
+        <w:tc>
+          <w:tcPr>
+            <w:tcW w:w="3003" w:type="dxa"/>
+            <w:vAlign w:val="center"/>
+          </w:tcPr>
+          <w:p>
+            <w:pPr>
+              <w:rPr>
+                <w:rFonts w:hint="eastAsia"/>
+                <w:sz w:val="32"/>
+                <w:szCs w:val="32"/>
+              </w:rPr>
+            </w:pPr>
+            <w:r>
+              <w:rPr>
+                <w:rFonts w:hint="eastAsia"/>
+                <w:sz w:val="32"/>
+                <w:szCs w:val="32"/>
+              </w:rPr>
+              <w:t>いいわけ</w:t>
+            </w:r>
+          </w:p>
+        </w:tc>
+        <w:tc>
+          <w:tcPr>
+            <w:tcW w:w="3004" w:type="dxa"/>
+            <w:vAlign w:val="center"/>
+          </w:tcPr>
+          <w:p>
+            <w:pPr>
+              <w:rPr>
+                <w:sz w:val="32"/>
+                <w:szCs w:val="32"/>
+                <w:lang w:val="vi-VN"/>
+              </w:rPr>
+            </w:pPr>
+            <w:r>
+              <w:rPr>
+                <w:sz w:val="32"/>
+                <w:szCs w:val="32"/>
+                <w:lang w:val="vi-VN"/>
+              </w:rPr>
+              <w:t>giải thích, lý do lý trấu, phân trần, biện bạch</w:t>
+            </w:r>
+          </w:p>
+        </w:tc>
+      </w:tr>
+      <w:tr>
+        <w:tc>
+          <w:tcPr>
+            <w:tcW w:w="3003" w:type="dxa"/>
+            <w:vAlign w:val="center"/>
+          </w:tcPr>
+          <w:p>
+            <w:pPr>
+              <w:rPr>
+                <w:rFonts w:hint="eastAsia"/>
+                <w:sz w:val="32"/>
+                <w:szCs w:val="32"/>
+              </w:rPr>
+            </w:pPr>
+            <w:r>
+              <w:rPr>
+                <w:rFonts w:hint="eastAsia"/>
+                <w:sz w:val="32"/>
+                <w:szCs w:val="32"/>
+              </w:rPr>
+              <w:t>お世辞</w:t>
+            </w:r>
+          </w:p>
+        </w:tc>
+        <w:tc>
+          <w:tcPr>
+            <w:tcW w:w="3003" w:type="dxa"/>
+            <w:vAlign w:val="center"/>
+          </w:tcPr>
+          <w:p>
+            <w:pPr>
+              <w:rPr>
+                <w:rFonts w:hint="eastAsia"/>
+                <w:sz w:val="32"/>
+                <w:szCs w:val="32"/>
+                <w:lang w:val="vi-VN"/>
+              </w:rPr>
+            </w:pPr>
+            <w:r>
+              <w:rPr>
+                <w:rFonts w:hint="eastAsia"/>
+                <w:sz w:val="32"/>
+                <w:szCs w:val="32"/>
+                <w:lang w:val="vi-VN"/>
+              </w:rPr>
+              <w:t>おせじ</w:t>
+            </w:r>
+          </w:p>
+        </w:tc>
+        <w:tc>
+          <w:tcPr>
+            <w:tcW w:w="3004" w:type="dxa"/>
+            <w:vAlign w:val="center"/>
+          </w:tcPr>
+          <w:p>
+            <w:pPr>
+              <w:rPr>
+                <w:sz w:val="32"/>
+                <w:szCs w:val="32"/>
+                <w:lang w:val="vi-VN"/>
+              </w:rPr>
+            </w:pPr>
+            <w:r>
+              <w:rPr>
+                <w:sz w:val="32"/>
+                <w:szCs w:val="32"/>
+                <w:lang w:val="vi-VN"/>
+              </w:rPr>
+              <w:t>nịnh nọt, nói nịnh</w:t>
+            </w:r>
+          </w:p>
+        </w:tc>
+      </w:tr>
+    </w:tbl>
+    <w:p>
+      <w:pPr>
+        <w:rPr>
+          <w:lang w:val="vi-VN"/>
+        </w:rPr>
+      </w:pPr>
+      <w:bookmarkStart w:id="0" w:name="_GoBack"/>
+      <w:bookmarkEnd w:id="0"/>
     </w:p>
     <w:sectPr>
       <w:pgSz w:w="11900" w:h="16840"/>

</xml_diff>

<commit_message>
Goi 2-3 & 2-4
</commit_message>
<xml_diff>
--- a/Goi.docx
+++ b/Goi.docx
@@ -6291,16 +6291,7 @@
                 <w:szCs w:val="72"/>
                 <w:lang w:val="vi-VN"/>
               </w:rPr>
-              <w:t xml:space="preserve">BÀI </w:t>
-            </w:r>
-            <w:r>
-              <w:rPr>
-                <w:b/>
-                <w:sz w:val="72"/>
-                <w:szCs w:val="72"/>
-                <w:lang w:val="vi-VN"/>
-              </w:rPr>
-              <w:t>2-1</w:t>
+              <w:t>BÀI 2-1</w:t>
             </w:r>
           </w:p>
         </w:tc>
@@ -6316,7 +6307,6 @@
             <w:pPr>
               <w:jc w:val="center"/>
               <w:rPr>
-                <w:rFonts w:hint="eastAsia"/>
                 <w:b/>
                 <w:sz w:val="40"/>
                 <w:szCs w:val="40"/>
@@ -6345,7 +6335,6 @@
           <w:p>
             <w:pPr>
               <w:rPr>
-                <w:rFonts w:hint="eastAsia"/>
                 <w:sz w:val="32"/>
                 <w:szCs w:val="32"/>
                 <w:lang w:val="vi-VN"/>
@@ -6370,7 +6359,6 @@
           <w:p>
             <w:pPr>
               <w:rPr>
-                <w:rFonts w:hint="eastAsia"/>
                 <w:sz w:val="32"/>
                 <w:szCs w:val="32"/>
                 <w:lang w:val="vi-VN"/>
@@ -6420,7 +6408,6 @@
           <w:p>
             <w:pPr>
               <w:rPr>
-                <w:rFonts w:hint="eastAsia"/>
                 <w:sz w:val="32"/>
                 <w:szCs w:val="32"/>
               </w:rPr>
@@ -6482,7 +6469,6 @@
           <w:p>
             <w:pPr>
               <w:rPr>
-                <w:rFonts w:hint="eastAsia"/>
                 <w:sz w:val="32"/>
                 <w:szCs w:val="32"/>
               </w:rPr>
@@ -6505,7 +6491,6 @@
           <w:p>
             <w:pPr>
               <w:rPr>
-                <w:rFonts w:hint="eastAsia"/>
                 <w:sz w:val="32"/>
                 <w:szCs w:val="32"/>
               </w:rPr>
@@ -6553,7 +6538,6 @@
           <w:p>
             <w:pPr>
               <w:rPr>
-                <w:rFonts w:hint="eastAsia"/>
                 <w:sz w:val="32"/>
                 <w:szCs w:val="32"/>
               </w:rPr>
@@ -6576,7 +6560,6 @@
           <w:p>
             <w:pPr>
               <w:rPr>
-                <w:rFonts w:hint="eastAsia"/>
                 <w:sz w:val="32"/>
                 <w:szCs w:val="32"/>
               </w:rPr>
@@ -6644,7 +6627,6 @@
           <w:p>
             <w:pPr>
               <w:rPr>
-                <w:rFonts w:hint="eastAsia"/>
                 <w:sz w:val="32"/>
                 <w:szCs w:val="32"/>
               </w:rPr>
@@ -6667,7 +6649,6 @@
           <w:p>
             <w:pPr>
               <w:rPr>
-                <w:rFonts w:hint="eastAsia"/>
                 <w:sz w:val="32"/>
                 <w:szCs w:val="32"/>
               </w:rPr>
@@ -6715,7 +6696,6 @@
           <w:p>
             <w:pPr>
               <w:rPr>
-                <w:rFonts w:hint="eastAsia"/>
                 <w:sz w:val="32"/>
                 <w:szCs w:val="32"/>
               </w:rPr>
@@ -6738,7 +6718,6 @@
           <w:p>
             <w:pPr>
               <w:rPr>
-                <w:rFonts w:hint="eastAsia"/>
                 <w:sz w:val="32"/>
                 <w:szCs w:val="32"/>
                 <w:lang w:val="vi-VN"/>
@@ -6788,7 +6767,6 @@
           <w:p>
             <w:pPr>
               <w:rPr>
-                <w:rFonts w:hint="eastAsia"/>
                 <w:sz w:val="32"/>
                 <w:szCs w:val="32"/>
                 <w:lang w:val="vi-VN"/>
@@ -6813,7 +6791,6 @@
           <w:p>
             <w:pPr>
               <w:rPr>
-                <w:rFonts w:hint="eastAsia"/>
                 <w:sz w:val="32"/>
                 <w:szCs w:val="32"/>
               </w:rPr>
@@ -6861,7 +6838,6 @@
           <w:p>
             <w:pPr>
               <w:rPr>
-                <w:rFonts w:hint="eastAsia"/>
                 <w:sz w:val="32"/>
                 <w:szCs w:val="32"/>
                 <w:lang w:val="vi-VN"/>
@@ -6886,7 +6862,6 @@
           <w:p>
             <w:pPr>
               <w:rPr>
-                <w:rFonts w:hint="eastAsia"/>
                 <w:sz w:val="32"/>
                 <w:szCs w:val="32"/>
                 <w:lang w:val="vi-VN"/>
@@ -6936,7 +6911,6 @@
           <w:p>
             <w:pPr>
               <w:rPr>
-                <w:rFonts w:hint="eastAsia"/>
                 <w:sz w:val="32"/>
                 <w:szCs w:val="32"/>
                 <w:lang w:val="vi-VN"/>
@@ -7047,16 +7021,528 @@
                 <w:szCs w:val="72"/>
                 <w:lang w:val="vi-VN"/>
               </w:rPr>
-              <w:t>BÀI 2-</w:t>
-            </w:r>
-            <w:r>
-              <w:rPr>
+              <w:t>BÀI 2-2</w:t>
+            </w:r>
+          </w:p>
+        </w:tc>
+      </w:tr>
+      <w:tr>
+        <w:tc>
+          <w:tcPr>
+            <w:tcW w:w="9010" w:type="dxa"/>
+            <w:gridSpan w:val="3"/>
+            <w:vAlign w:val="center"/>
+          </w:tcPr>
+          <w:p>
+            <w:pPr>
+              <w:jc w:val="center"/>
+              <w:rPr>
+                <w:b/>
+                <w:sz w:val="40"/>
+                <w:szCs w:val="40"/>
+                <w:lang w:val="vi-VN"/>
+              </w:rPr>
+            </w:pPr>
+            <w:r>
+              <w:rPr>
+                <w:rFonts w:hint="eastAsia"/>
+                <w:b/>
+                <w:sz w:val="40"/>
+                <w:szCs w:val="40"/>
+                <w:lang w:val="vi-VN"/>
+              </w:rPr>
+              <w:t>仕事をしています</w:t>
+            </w:r>
+          </w:p>
+        </w:tc>
+      </w:tr>
+      <w:tr>
+        <w:tc>
+          <w:tcPr>
+            <w:tcW w:w="3003" w:type="dxa"/>
+            <w:vAlign w:val="center"/>
+          </w:tcPr>
+          <w:p>
+            <w:pPr>
+              <w:rPr>
+                <w:sz w:val="32"/>
+                <w:szCs w:val="32"/>
+                <w:lang w:val="vi-VN"/>
+              </w:rPr>
+            </w:pPr>
+            <w:r>
+              <w:rPr>
+                <w:rFonts w:hint="eastAsia"/>
+                <w:sz w:val="32"/>
+                <w:szCs w:val="32"/>
+                <w:lang w:val="vi-VN"/>
+              </w:rPr>
+              <w:t>大企業</w:t>
+            </w:r>
+          </w:p>
+        </w:tc>
+        <w:tc>
+          <w:tcPr>
+            <w:tcW w:w="3003" w:type="dxa"/>
+            <w:vAlign w:val="center"/>
+          </w:tcPr>
+          <w:p>
+            <w:pPr>
+              <w:rPr>
+                <w:sz w:val="32"/>
+                <w:szCs w:val="32"/>
+                <w:lang w:val="vi-VN"/>
+              </w:rPr>
+            </w:pPr>
+            <w:r>
+              <w:rPr>
+                <w:rFonts w:hint="eastAsia"/>
+                <w:sz w:val="32"/>
+                <w:szCs w:val="32"/>
+                <w:lang w:val="vi-VN"/>
+              </w:rPr>
+              <w:t>だいきぎょう</w:t>
+            </w:r>
+          </w:p>
+        </w:tc>
+        <w:tc>
+          <w:tcPr>
+            <w:tcW w:w="3004" w:type="dxa"/>
+            <w:vAlign w:val="center"/>
+          </w:tcPr>
+          <w:p>
+            <w:pPr>
+              <w:rPr>
+                <w:sz w:val="32"/>
+                <w:szCs w:val="32"/>
+                <w:lang w:val="vi-VN"/>
+              </w:rPr>
+            </w:pPr>
+            <w:r>
+              <w:rPr>
+                <w:sz w:val="32"/>
+                <w:szCs w:val="32"/>
+                <w:lang w:val="vi-VN"/>
+              </w:rPr>
+              <w:t>công ty lớn, xí nghiệp</w:t>
+            </w:r>
+          </w:p>
+        </w:tc>
+      </w:tr>
+      <w:tr>
+        <w:tc>
+          <w:tcPr>
+            <w:tcW w:w="3003" w:type="dxa"/>
+            <w:vAlign w:val="center"/>
+          </w:tcPr>
+          <w:p>
+            <w:pPr>
+              <w:rPr>
+                <w:sz w:val="32"/>
+                <w:szCs w:val="32"/>
+              </w:rPr>
+            </w:pPr>
+            <w:r>
+              <w:rPr>
+                <w:rFonts w:hint="eastAsia"/>
+                <w:sz w:val="32"/>
+                <w:szCs w:val="32"/>
+              </w:rPr>
+              <w:t>（に）教わる</w:t>
+            </w:r>
+          </w:p>
+        </w:tc>
+        <w:tc>
+          <w:tcPr>
+            <w:tcW w:w="3003" w:type="dxa"/>
+            <w:vAlign w:val="center"/>
+          </w:tcPr>
+          <w:p>
+            <w:pPr>
+              <w:rPr>
+                <w:sz w:val="32"/>
+                <w:szCs w:val="32"/>
+              </w:rPr>
+            </w:pPr>
+            <w:r>
+              <w:rPr>
+                <w:rFonts w:hint="eastAsia"/>
+                <w:sz w:val="32"/>
+                <w:szCs w:val="32"/>
+              </w:rPr>
+              <w:t>おそわる</w:t>
+            </w:r>
+          </w:p>
+        </w:tc>
+        <w:tc>
+          <w:tcPr>
+            <w:tcW w:w="3004" w:type="dxa"/>
+            <w:vAlign w:val="center"/>
+          </w:tcPr>
+          <w:p>
+            <w:pPr>
+              <w:rPr>
+                <w:sz w:val="32"/>
+                <w:szCs w:val="32"/>
+                <w:lang w:val="vi-VN"/>
+              </w:rPr>
+            </w:pPr>
+            <w:r>
+              <w:rPr>
+                <w:sz w:val="32"/>
+                <w:szCs w:val="32"/>
+                <w:lang w:val="vi-VN"/>
+              </w:rPr>
+              <w:t>được dạy</w:t>
+            </w:r>
+          </w:p>
+        </w:tc>
+      </w:tr>
+      <w:tr>
+        <w:tc>
+          <w:tcPr>
+            <w:tcW w:w="3003" w:type="dxa"/>
+            <w:vAlign w:val="center"/>
+          </w:tcPr>
+          <w:p>
+            <w:pPr>
+              <w:rPr>
+                <w:sz w:val="32"/>
+                <w:szCs w:val="32"/>
+              </w:rPr>
+            </w:pPr>
+            <w:r>
+              <w:rPr>
+                <w:rFonts w:hint="eastAsia"/>
+                <w:sz w:val="32"/>
+                <w:szCs w:val="32"/>
+              </w:rPr>
+              <w:t>見習う</w:t>
+            </w:r>
+          </w:p>
+        </w:tc>
+        <w:tc>
+          <w:tcPr>
+            <w:tcW w:w="3003" w:type="dxa"/>
+            <w:vAlign w:val="center"/>
+          </w:tcPr>
+          <w:p>
+            <w:pPr>
+              <w:rPr>
+                <w:sz w:val="32"/>
+                <w:szCs w:val="32"/>
+              </w:rPr>
+            </w:pPr>
+            <w:r>
+              <w:rPr>
+                <w:rFonts w:hint="eastAsia"/>
+                <w:sz w:val="32"/>
+                <w:szCs w:val="32"/>
+              </w:rPr>
+              <w:t>みならう</w:t>
+            </w:r>
+          </w:p>
+        </w:tc>
+        <w:tc>
+          <w:tcPr>
+            <w:tcW w:w="3004" w:type="dxa"/>
+            <w:vAlign w:val="center"/>
+          </w:tcPr>
+          <w:p>
+            <w:pPr>
+              <w:rPr>
+                <w:sz w:val="32"/>
+                <w:szCs w:val="32"/>
+                <w:lang w:val="vi-VN"/>
+              </w:rPr>
+            </w:pPr>
+            <w:r>
+              <w:rPr>
+                <w:sz w:val="32"/>
+                <w:szCs w:val="32"/>
+                <w:lang w:val="vi-VN"/>
+              </w:rPr>
+              <w:t>bắt chước, học theo, noi gương</w:t>
+            </w:r>
+          </w:p>
+        </w:tc>
+      </w:tr>
+      <w:tr>
+        <w:tc>
+          <w:tcPr>
+            <w:tcW w:w="3003" w:type="dxa"/>
+            <w:vAlign w:val="center"/>
+          </w:tcPr>
+          <w:p>
+            <w:pPr>
+              <w:rPr>
+                <w:sz w:val="32"/>
+                <w:szCs w:val="32"/>
+              </w:rPr>
+            </w:pPr>
+            <w:r>
+              <w:rPr>
+                <w:rFonts w:hint="eastAsia"/>
+                <w:sz w:val="32"/>
+                <w:szCs w:val="32"/>
+              </w:rPr>
+              <w:t>有給休暇</w:t>
+            </w:r>
+          </w:p>
+        </w:tc>
+        <w:tc>
+          <w:tcPr>
+            <w:tcW w:w="3003" w:type="dxa"/>
+            <w:vAlign w:val="center"/>
+          </w:tcPr>
+          <w:p>
+            <w:pPr>
+              <w:rPr>
+                <w:sz w:val="32"/>
+                <w:szCs w:val="32"/>
+              </w:rPr>
+            </w:pPr>
+            <w:r>
+              <w:rPr>
+                <w:rFonts w:hint="eastAsia"/>
+                <w:sz w:val="32"/>
+                <w:szCs w:val="32"/>
+              </w:rPr>
+              <w:t>ゆうきゅうきゅうか</w:t>
+            </w:r>
+          </w:p>
+        </w:tc>
+        <w:tc>
+          <w:tcPr>
+            <w:tcW w:w="3004" w:type="dxa"/>
+            <w:vAlign w:val="center"/>
+          </w:tcPr>
+          <w:p>
+            <w:pPr>
+              <w:rPr>
+                <w:sz w:val="32"/>
+                <w:szCs w:val="32"/>
+                <w:lang w:val="vi-VN"/>
+              </w:rPr>
+            </w:pPr>
+            <w:r>
+              <w:rPr>
+                <w:sz w:val="32"/>
+                <w:szCs w:val="32"/>
+                <w:lang w:val="vi-VN"/>
+              </w:rPr>
+              <w:t>nghỉ có lương</w:t>
+            </w:r>
+          </w:p>
+        </w:tc>
+      </w:tr>
+      <w:tr>
+        <w:tc>
+          <w:tcPr>
+            <w:tcW w:w="3003" w:type="dxa"/>
+            <w:vAlign w:val="center"/>
+          </w:tcPr>
+          <w:p>
+            <w:pPr>
+              <w:rPr>
+                <w:sz w:val="32"/>
+                <w:szCs w:val="32"/>
+              </w:rPr>
+            </w:pPr>
+            <w:r>
+              <w:rPr>
+                <w:rFonts w:hint="eastAsia"/>
+                <w:sz w:val="32"/>
+                <w:szCs w:val="32"/>
+              </w:rPr>
+              <w:t>言い訳</w:t>
+            </w:r>
+          </w:p>
+        </w:tc>
+        <w:tc>
+          <w:tcPr>
+            <w:tcW w:w="3003" w:type="dxa"/>
+            <w:vAlign w:val="center"/>
+          </w:tcPr>
+          <w:p>
+            <w:pPr>
+              <w:rPr>
+                <w:sz w:val="32"/>
+                <w:szCs w:val="32"/>
+              </w:rPr>
+            </w:pPr>
+            <w:r>
+              <w:rPr>
+                <w:rFonts w:hint="eastAsia"/>
+                <w:sz w:val="32"/>
+                <w:szCs w:val="32"/>
+              </w:rPr>
+              <w:t>いいわけ</w:t>
+            </w:r>
+          </w:p>
+        </w:tc>
+        <w:tc>
+          <w:tcPr>
+            <w:tcW w:w="3004" w:type="dxa"/>
+            <w:vAlign w:val="center"/>
+          </w:tcPr>
+          <w:p>
+            <w:pPr>
+              <w:rPr>
+                <w:sz w:val="32"/>
+                <w:szCs w:val="32"/>
+                <w:lang w:val="vi-VN"/>
+              </w:rPr>
+            </w:pPr>
+            <w:r>
+              <w:rPr>
+                <w:sz w:val="32"/>
+                <w:szCs w:val="32"/>
+                <w:lang w:val="vi-VN"/>
+              </w:rPr>
+              <w:t>giải thích, lý do lý trấu, phân trần, biện bạch</w:t>
+            </w:r>
+          </w:p>
+        </w:tc>
+      </w:tr>
+      <w:tr>
+        <w:tc>
+          <w:tcPr>
+            <w:tcW w:w="3003" w:type="dxa"/>
+            <w:vAlign w:val="center"/>
+          </w:tcPr>
+          <w:p>
+            <w:pPr>
+              <w:rPr>
+                <w:sz w:val="32"/>
+                <w:szCs w:val="32"/>
+              </w:rPr>
+            </w:pPr>
+            <w:r>
+              <w:rPr>
+                <w:rFonts w:hint="eastAsia"/>
+                <w:sz w:val="32"/>
+                <w:szCs w:val="32"/>
+              </w:rPr>
+              <w:t>お世辞</w:t>
+            </w:r>
+          </w:p>
+        </w:tc>
+        <w:tc>
+          <w:tcPr>
+            <w:tcW w:w="3003" w:type="dxa"/>
+            <w:vAlign w:val="center"/>
+          </w:tcPr>
+          <w:p>
+            <w:pPr>
+              <w:rPr>
+                <w:sz w:val="32"/>
+                <w:szCs w:val="32"/>
+                <w:lang w:val="vi-VN"/>
+              </w:rPr>
+            </w:pPr>
+            <w:r>
+              <w:rPr>
+                <w:rFonts w:hint="eastAsia"/>
+                <w:sz w:val="32"/>
+                <w:szCs w:val="32"/>
+                <w:lang w:val="vi-VN"/>
+              </w:rPr>
+              <w:t>おせじ</w:t>
+            </w:r>
+          </w:p>
+        </w:tc>
+        <w:tc>
+          <w:tcPr>
+            <w:tcW w:w="3004" w:type="dxa"/>
+            <w:vAlign w:val="center"/>
+          </w:tcPr>
+          <w:p>
+            <w:pPr>
+              <w:rPr>
+                <w:sz w:val="32"/>
+                <w:szCs w:val="32"/>
+                <w:lang w:val="vi-VN"/>
+              </w:rPr>
+            </w:pPr>
+            <w:r>
+              <w:rPr>
+                <w:sz w:val="32"/>
+                <w:szCs w:val="32"/>
+                <w:lang w:val="vi-VN"/>
+              </w:rPr>
+              <w:t>nịnh nọt, nói nịnh</w:t>
+            </w:r>
+          </w:p>
+        </w:tc>
+      </w:tr>
+    </w:tbl>
+    <w:p>
+      <w:pPr>
+        <w:rPr>
+          <w:lang w:val="vi-VN"/>
+        </w:rPr>
+      </w:pPr>
+    </w:p>
+    <w:p>
+      <w:pPr>
+        <w:rPr>
+          <w:lang w:val="vi-VN"/>
+        </w:rPr>
+      </w:pPr>
+      <w:r>
+        <w:rPr>
+          <w:lang w:val="vi-VN"/>
+        </w:rPr>
+        <w:br w:type="page"/>
+      </w:r>
+    </w:p>
+    <w:tbl>
+      <w:tblPr>
+        <w:tblStyle w:val="TableGrid"/>
+        <w:tblW w:w="0" w:type="auto"/>
+        <w:tblLook w:val="04A0" w:firstRow="1" w:lastRow="0" w:firstColumn="1" w:lastColumn="0" w:noHBand="0" w:noVBand="1"/>
+      </w:tblPr>
+      <w:tblGrid>
+        <w:gridCol w:w="3003"/>
+        <w:gridCol w:w="3003"/>
+        <w:gridCol w:w="3004"/>
+      </w:tblGrid>
+      <w:tr>
+        <w:tc>
+          <w:tcPr>
+            <w:tcW w:w="9010" w:type="dxa"/>
+            <w:gridSpan w:val="3"/>
+            <w:vAlign w:val="center"/>
+          </w:tcPr>
+          <w:p>
+            <w:pPr>
+              <w:jc w:val="center"/>
+              <w:rPr>
+                <w:rFonts w:hint="eastAsia"/>
                 <w:b/>
                 <w:sz w:val="72"/>
                 <w:szCs w:val="72"/>
                 <w:lang w:val="vi-VN"/>
               </w:rPr>
-              <w:t>2</w:t>
+            </w:pPr>
+            <w:r>
+              <w:rPr>
+                <w:b/>
+                <w:sz w:val="72"/>
+                <w:szCs w:val="72"/>
+                <w:lang w:val="vi-VN"/>
+              </w:rPr>
+              <w:t>BÀI 2-</w:t>
+            </w:r>
+            <w:r>
+              <w:rPr>
+                <w:b/>
+                <w:sz w:val="72"/>
+                <w:szCs w:val="72"/>
+                <w:lang w:val="vi-VN"/>
+              </w:rPr>
+              <w:t>3</w:t>
             </w:r>
           </w:p>
         </w:tc>
@@ -7072,7 +7558,6 @@
             <w:pPr>
               <w:jc w:val="center"/>
               <w:rPr>
-                <w:rFonts w:hint="eastAsia"/>
                 <w:b/>
                 <w:sz w:val="40"/>
                 <w:szCs w:val="40"/>
@@ -7114,412 +7599,1448 @@
                 <w:szCs w:val="32"/>
                 <w:lang w:val="vi-VN"/>
               </w:rPr>
-              <w:t>大企業</w:t>
-            </w:r>
-          </w:p>
-        </w:tc>
-        <w:tc>
-          <w:tcPr>
-            <w:tcW w:w="3003" w:type="dxa"/>
-            <w:vAlign w:val="center"/>
-          </w:tcPr>
-          <w:p>
-            <w:pPr>
-              <w:rPr>
-                <w:rFonts w:hint="eastAsia"/>
-                <w:sz w:val="32"/>
-                <w:szCs w:val="32"/>
-                <w:lang w:val="vi-VN"/>
-              </w:rPr>
-            </w:pPr>
-            <w:r>
-              <w:rPr>
-                <w:rFonts w:hint="eastAsia"/>
-                <w:sz w:val="32"/>
-                <w:szCs w:val="32"/>
-                <w:lang w:val="vi-VN"/>
-              </w:rPr>
-              <w:t>だいきぎょう</w:t>
-            </w:r>
-          </w:p>
-        </w:tc>
-        <w:tc>
-          <w:tcPr>
-            <w:tcW w:w="3004" w:type="dxa"/>
-            <w:vAlign w:val="center"/>
-          </w:tcPr>
-          <w:p>
-            <w:pPr>
-              <w:rPr>
-                <w:sz w:val="32"/>
-                <w:szCs w:val="32"/>
-                <w:lang w:val="vi-VN"/>
-              </w:rPr>
-            </w:pPr>
-            <w:r>
-              <w:rPr>
-                <w:sz w:val="32"/>
-                <w:szCs w:val="32"/>
-                <w:lang w:val="vi-VN"/>
-              </w:rPr>
-              <w:t>công ty lớn, xí nghiệp</w:t>
-            </w:r>
-          </w:p>
-        </w:tc>
-      </w:tr>
-      <w:tr>
-        <w:tc>
-          <w:tcPr>
-            <w:tcW w:w="3003" w:type="dxa"/>
-            <w:vAlign w:val="center"/>
-          </w:tcPr>
-          <w:p>
-            <w:pPr>
-              <w:rPr>
-                <w:rFonts w:hint="eastAsia"/>
-                <w:sz w:val="32"/>
-                <w:szCs w:val="32"/>
-              </w:rPr>
-            </w:pPr>
-            <w:r>
-              <w:rPr>
-                <w:rFonts w:hint="eastAsia"/>
-                <w:sz w:val="32"/>
-                <w:szCs w:val="32"/>
-              </w:rPr>
-              <w:t>（に）教わる</w:t>
-            </w:r>
-          </w:p>
-        </w:tc>
-        <w:tc>
-          <w:tcPr>
-            <w:tcW w:w="3003" w:type="dxa"/>
-            <w:vAlign w:val="center"/>
-          </w:tcPr>
-          <w:p>
-            <w:pPr>
-              <w:rPr>
-                <w:rFonts w:hint="eastAsia"/>
-                <w:sz w:val="32"/>
-                <w:szCs w:val="32"/>
-              </w:rPr>
-            </w:pPr>
-            <w:r>
-              <w:rPr>
-                <w:rFonts w:hint="eastAsia"/>
-                <w:sz w:val="32"/>
-                <w:szCs w:val="32"/>
-              </w:rPr>
-              <w:t>おそわる</w:t>
-            </w:r>
-          </w:p>
-        </w:tc>
-        <w:tc>
-          <w:tcPr>
-            <w:tcW w:w="3004" w:type="dxa"/>
-            <w:vAlign w:val="center"/>
-          </w:tcPr>
-          <w:p>
-            <w:pPr>
-              <w:rPr>
-                <w:sz w:val="32"/>
-                <w:szCs w:val="32"/>
-                <w:lang w:val="vi-VN"/>
-              </w:rPr>
-            </w:pPr>
-            <w:r>
-              <w:rPr>
-                <w:sz w:val="32"/>
-                <w:szCs w:val="32"/>
-                <w:lang w:val="vi-VN"/>
-              </w:rPr>
-              <w:t>được dạy</w:t>
-            </w:r>
-          </w:p>
-        </w:tc>
-      </w:tr>
-      <w:tr>
-        <w:tc>
-          <w:tcPr>
-            <w:tcW w:w="3003" w:type="dxa"/>
-            <w:vAlign w:val="center"/>
-          </w:tcPr>
-          <w:p>
-            <w:pPr>
-              <w:rPr>
-                <w:rFonts w:hint="eastAsia"/>
-                <w:sz w:val="32"/>
-                <w:szCs w:val="32"/>
-              </w:rPr>
-            </w:pPr>
-            <w:r>
-              <w:rPr>
-                <w:rFonts w:hint="eastAsia"/>
-                <w:sz w:val="32"/>
-                <w:szCs w:val="32"/>
-              </w:rPr>
-              <w:t>見習う</w:t>
-            </w:r>
-          </w:p>
-        </w:tc>
-        <w:tc>
-          <w:tcPr>
-            <w:tcW w:w="3003" w:type="dxa"/>
-            <w:vAlign w:val="center"/>
-          </w:tcPr>
-          <w:p>
-            <w:pPr>
-              <w:rPr>
-                <w:rFonts w:hint="eastAsia"/>
-                <w:sz w:val="32"/>
-                <w:szCs w:val="32"/>
-              </w:rPr>
-            </w:pPr>
-            <w:r>
-              <w:rPr>
-                <w:rFonts w:hint="eastAsia"/>
-                <w:sz w:val="32"/>
-                <w:szCs w:val="32"/>
-              </w:rPr>
-              <w:t>みならう</w:t>
-            </w:r>
-          </w:p>
-        </w:tc>
-        <w:tc>
-          <w:tcPr>
-            <w:tcW w:w="3004" w:type="dxa"/>
-            <w:vAlign w:val="center"/>
-          </w:tcPr>
-          <w:p>
-            <w:pPr>
-              <w:rPr>
-                <w:sz w:val="32"/>
-                <w:szCs w:val="32"/>
-                <w:lang w:val="vi-VN"/>
-              </w:rPr>
-            </w:pPr>
-            <w:r>
-              <w:rPr>
-                <w:sz w:val="32"/>
-                <w:szCs w:val="32"/>
-                <w:lang w:val="vi-VN"/>
-              </w:rPr>
-              <w:t>bắt chước, học theo, noi gương</w:t>
-            </w:r>
-          </w:p>
-        </w:tc>
-      </w:tr>
-      <w:tr>
-        <w:tc>
-          <w:tcPr>
-            <w:tcW w:w="3003" w:type="dxa"/>
-            <w:vAlign w:val="center"/>
-          </w:tcPr>
-          <w:p>
-            <w:pPr>
-              <w:rPr>
-                <w:rFonts w:hint="eastAsia"/>
-                <w:sz w:val="32"/>
-                <w:szCs w:val="32"/>
-              </w:rPr>
-            </w:pPr>
-            <w:r>
-              <w:rPr>
-                <w:rFonts w:hint="eastAsia"/>
-                <w:sz w:val="32"/>
-                <w:szCs w:val="32"/>
-              </w:rPr>
-              <w:t>有給休暇</w:t>
-            </w:r>
-          </w:p>
-        </w:tc>
-        <w:tc>
-          <w:tcPr>
-            <w:tcW w:w="3003" w:type="dxa"/>
-            <w:vAlign w:val="center"/>
-          </w:tcPr>
-          <w:p>
-            <w:pPr>
-              <w:rPr>
-                <w:rFonts w:hint="eastAsia"/>
-                <w:sz w:val="32"/>
-                <w:szCs w:val="32"/>
-              </w:rPr>
-            </w:pPr>
-            <w:r>
-              <w:rPr>
-                <w:rFonts w:hint="eastAsia"/>
-                <w:sz w:val="32"/>
-                <w:szCs w:val="32"/>
-              </w:rPr>
-              <w:t>ゆうきゅうきゅうか</w:t>
-            </w:r>
-          </w:p>
-        </w:tc>
-        <w:tc>
-          <w:tcPr>
-            <w:tcW w:w="3004" w:type="dxa"/>
-            <w:vAlign w:val="center"/>
-          </w:tcPr>
-          <w:p>
-            <w:pPr>
-              <w:rPr>
-                <w:sz w:val="32"/>
-                <w:szCs w:val="32"/>
-                <w:lang w:val="vi-VN"/>
-              </w:rPr>
-            </w:pPr>
-            <w:r>
-              <w:rPr>
-                <w:sz w:val="32"/>
-                <w:szCs w:val="32"/>
-                <w:lang w:val="vi-VN"/>
-              </w:rPr>
-              <w:t>nghỉ có lương</w:t>
-            </w:r>
-          </w:p>
-        </w:tc>
-      </w:tr>
-      <w:tr>
-        <w:tc>
-          <w:tcPr>
-            <w:tcW w:w="3003" w:type="dxa"/>
-            <w:vAlign w:val="center"/>
-          </w:tcPr>
-          <w:p>
-            <w:pPr>
-              <w:rPr>
-                <w:rFonts w:hint="eastAsia"/>
-                <w:sz w:val="32"/>
-                <w:szCs w:val="32"/>
-              </w:rPr>
-            </w:pPr>
-            <w:r>
-              <w:rPr>
-                <w:rFonts w:hint="eastAsia"/>
-                <w:sz w:val="32"/>
-                <w:szCs w:val="32"/>
-              </w:rPr>
-              <w:t>言い訳</w:t>
-            </w:r>
-          </w:p>
-        </w:tc>
-        <w:tc>
-          <w:tcPr>
-            <w:tcW w:w="3003" w:type="dxa"/>
-            <w:vAlign w:val="center"/>
-          </w:tcPr>
-          <w:p>
-            <w:pPr>
-              <w:rPr>
-                <w:rFonts w:hint="eastAsia"/>
-                <w:sz w:val="32"/>
-                <w:szCs w:val="32"/>
-              </w:rPr>
-            </w:pPr>
-            <w:r>
-              <w:rPr>
-                <w:rFonts w:hint="eastAsia"/>
-                <w:sz w:val="32"/>
-                <w:szCs w:val="32"/>
-              </w:rPr>
-              <w:t>いいわけ</w:t>
-            </w:r>
-          </w:p>
-        </w:tc>
-        <w:tc>
-          <w:tcPr>
-            <w:tcW w:w="3004" w:type="dxa"/>
-            <w:vAlign w:val="center"/>
-          </w:tcPr>
-          <w:p>
-            <w:pPr>
-              <w:rPr>
-                <w:sz w:val="32"/>
-                <w:szCs w:val="32"/>
-                <w:lang w:val="vi-VN"/>
-              </w:rPr>
-            </w:pPr>
-            <w:r>
-              <w:rPr>
-                <w:sz w:val="32"/>
-                <w:szCs w:val="32"/>
-                <w:lang w:val="vi-VN"/>
-              </w:rPr>
-              <w:t>giải thích, lý do lý trấu, phân trần, biện bạch</w:t>
-            </w:r>
-          </w:p>
-        </w:tc>
-      </w:tr>
-      <w:tr>
-        <w:tc>
-          <w:tcPr>
-            <w:tcW w:w="3003" w:type="dxa"/>
-            <w:vAlign w:val="center"/>
-          </w:tcPr>
-          <w:p>
-            <w:pPr>
-              <w:rPr>
-                <w:rFonts w:hint="eastAsia"/>
-                <w:sz w:val="32"/>
-                <w:szCs w:val="32"/>
-              </w:rPr>
-            </w:pPr>
-            <w:r>
-              <w:rPr>
-                <w:rFonts w:hint="eastAsia"/>
-                <w:sz w:val="32"/>
-                <w:szCs w:val="32"/>
-              </w:rPr>
-              <w:t>お世辞</w:t>
-            </w:r>
-          </w:p>
-        </w:tc>
-        <w:tc>
-          <w:tcPr>
-            <w:tcW w:w="3003" w:type="dxa"/>
-            <w:vAlign w:val="center"/>
-          </w:tcPr>
-          <w:p>
-            <w:pPr>
-              <w:rPr>
-                <w:rFonts w:hint="eastAsia"/>
-                <w:sz w:val="32"/>
-                <w:szCs w:val="32"/>
-                <w:lang w:val="vi-VN"/>
-              </w:rPr>
-            </w:pPr>
-            <w:r>
-              <w:rPr>
-                <w:rFonts w:hint="eastAsia"/>
-                <w:sz w:val="32"/>
-                <w:szCs w:val="32"/>
-                <w:lang w:val="vi-VN"/>
-              </w:rPr>
-              <w:t>おせじ</w:t>
-            </w:r>
-          </w:p>
-        </w:tc>
-        <w:tc>
-          <w:tcPr>
-            <w:tcW w:w="3004" w:type="dxa"/>
-            <w:vAlign w:val="center"/>
-          </w:tcPr>
-          <w:p>
-            <w:pPr>
-              <w:rPr>
-                <w:sz w:val="32"/>
-                <w:szCs w:val="32"/>
-                <w:lang w:val="vi-VN"/>
-              </w:rPr>
-            </w:pPr>
-            <w:r>
-              <w:rPr>
-                <w:sz w:val="32"/>
-                <w:szCs w:val="32"/>
-                <w:lang w:val="vi-VN"/>
-              </w:rPr>
-              <w:t>nịnh nọt, nói nịnh</w:t>
+              <w:t>長引く</w:t>
+            </w:r>
+          </w:p>
+        </w:tc>
+        <w:tc>
+          <w:tcPr>
+            <w:tcW w:w="3003" w:type="dxa"/>
+            <w:vAlign w:val="center"/>
+          </w:tcPr>
+          <w:p>
+            <w:pPr>
+              <w:rPr>
+                <w:rFonts w:hint="eastAsia"/>
+                <w:sz w:val="32"/>
+                <w:szCs w:val="32"/>
+                <w:lang w:val="vi-VN"/>
+              </w:rPr>
+            </w:pPr>
+            <w:r>
+              <w:rPr>
+                <w:rFonts w:hint="eastAsia"/>
+                <w:sz w:val="32"/>
+                <w:szCs w:val="32"/>
+                <w:lang w:val="vi-VN"/>
+              </w:rPr>
+              <w:t>ながびく</w:t>
+            </w:r>
+          </w:p>
+        </w:tc>
+        <w:tc>
+          <w:tcPr>
+            <w:tcW w:w="3004" w:type="dxa"/>
+            <w:vAlign w:val="center"/>
+          </w:tcPr>
+          <w:p>
+            <w:pPr>
+              <w:rPr>
+                <w:sz w:val="32"/>
+                <w:szCs w:val="32"/>
+                <w:lang w:val="vi-VN"/>
+              </w:rPr>
+            </w:pPr>
+            <w:r>
+              <w:rPr>
+                <w:sz w:val="32"/>
+                <w:szCs w:val="32"/>
+                <w:lang w:val="vi-VN"/>
+              </w:rPr>
+              <w:t>kéo dài</w:t>
+            </w:r>
+          </w:p>
+        </w:tc>
+      </w:tr>
+      <w:tr>
+        <w:tc>
+          <w:tcPr>
+            <w:tcW w:w="3003" w:type="dxa"/>
+            <w:vAlign w:val="center"/>
+          </w:tcPr>
+          <w:p>
+            <w:pPr>
+              <w:rPr>
+                <w:rFonts w:hint="eastAsia"/>
+                <w:sz w:val="32"/>
+                <w:szCs w:val="32"/>
+              </w:rPr>
+            </w:pPr>
+            <w:r>
+              <w:rPr>
+                <w:rFonts w:hint="eastAsia"/>
+                <w:sz w:val="32"/>
+                <w:szCs w:val="32"/>
+              </w:rPr>
+              <w:t>具体的</w:t>
+            </w:r>
+          </w:p>
+        </w:tc>
+        <w:tc>
+          <w:tcPr>
+            <w:tcW w:w="3003" w:type="dxa"/>
+            <w:vAlign w:val="center"/>
+          </w:tcPr>
+          <w:p>
+            <w:pPr>
+              <w:rPr>
+                <w:rFonts w:hint="eastAsia"/>
+                <w:sz w:val="32"/>
+                <w:szCs w:val="32"/>
+              </w:rPr>
+            </w:pPr>
+            <w:r>
+              <w:rPr>
+                <w:rFonts w:hint="eastAsia"/>
+                <w:sz w:val="32"/>
+                <w:szCs w:val="32"/>
+              </w:rPr>
+              <w:t>ぐたいてき</w:t>
+            </w:r>
+          </w:p>
+        </w:tc>
+        <w:tc>
+          <w:tcPr>
+            <w:tcW w:w="3004" w:type="dxa"/>
+            <w:vAlign w:val="center"/>
+          </w:tcPr>
+          <w:p>
+            <w:pPr>
+              <w:rPr>
+                <w:sz w:val="32"/>
+                <w:szCs w:val="32"/>
+                <w:lang w:val="vi-VN"/>
+              </w:rPr>
+            </w:pPr>
+            <w:r>
+              <w:rPr>
+                <w:sz w:val="32"/>
+                <w:szCs w:val="32"/>
+                <w:lang w:val="vi-VN"/>
+              </w:rPr>
+              <w:t>cụ thể, rõ ràng</w:t>
+            </w:r>
+          </w:p>
+        </w:tc>
+      </w:tr>
+      <w:tr>
+        <w:tc>
+          <w:tcPr>
+            <w:tcW w:w="3003" w:type="dxa"/>
+            <w:vAlign w:val="center"/>
+          </w:tcPr>
+          <w:p>
+            <w:pPr>
+              <w:rPr>
+                <w:rFonts w:hint="eastAsia"/>
+                <w:sz w:val="32"/>
+                <w:szCs w:val="32"/>
+              </w:rPr>
+            </w:pPr>
+            <w:r>
+              <w:rPr>
+                <w:rFonts w:hint="eastAsia"/>
+                <w:sz w:val="32"/>
+                <w:szCs w:val="32"/>
+              </w:rPr>
+              <w:t>抽象</w:t>
+            </w:r>
+          </w:p>
+        </w:tc>
+        <w:tc>
+          <w:tcPr>
+            <w:tcW w:w="3003" w:type="dxa"/>
+            <w:vAlign w:val="center"/>
+          </w:tcPr>
+          <w:p>
+            <w:pPr>
+              <w:rPr>
+                <w:rFonts w:hint="eastAsia"/>
+                <w:sz w:val="32"/>
+                <w:szCs w:val="32"/>
+              </w:rPr>
+            </w:pPr>
+            <w:r>
+              <w:rPr>
+                <w:rFonts w:hint="eastAsia"/>
+                <w:sz w:val="32"/>
+                <w:szCs w:val="32"/>
+              </w:rPr>
+              <w:t>ちゅうしょう</w:t>
+            </w:r>
+          </w:p>
+        </w:tc>
+        <w:tc>
+          <w:tcPr>
+            <w:tcW w:w="3004" w:type="dxa"/>
+            <w:vAlign w:val="center"/>
+          </w:tcPr>
+          <w:p>
+            <w:pPr>
+              <w:rPr>
+                <w:sz w:val="32"/>
+                <w:szCs w:val="32"/>
+                <w:lang w:val="vi-VN"/>
+              </w:rPr>
+            </w:pPr>
+            <w:r>
+              <w:rPr>
+                <w:sz w:val="32"/>
+                <w:szCs w:val="32"/>
+                <w:lang w:val="vi-VN"/>
+              </w:rPr>
+              <w:t>trừu tượng</w:t>
+            </w:r>
+          </w:p>
+        </w:tc>
+      </w:tr>
+      <w:tr>
+        <w:tc>
+          <w:tcPr>
+            <w:tcW w:w="3003" w:type="dxa"/>
+            <w:vAlign w:val="center"/>
+          </w:tcPr>
+          <w:p>
+            <w:pPr>
+              <w:rPr>
+                <w:rFonts w:hint="eastAsia"/>
+                <w:sz w:val="32"/>
+                <w:szCs w:val="32"/>
+              </w:rPr>
+            </w:pPr>
+            <w:r>
+              <w:rPr>
+                <w:rFonts w:hint="eastAsia"/>
+                <w:sz w:val="32"/>
+                <w:szCs w:val="32"/>
+              </w:rPr>
+              <w:t>張り切る</w:t>
+            </w:r>
+          </w:p>
+        </w:tc>
+        <w:tc>
+          <w:tcPr>
+            <w:tcW w:w="3003" w:type="dxa"/>
+            <w:vAlign w:val="center"/>
+          </w:tcPr>
+          <w:p>
+            <w:pPr>
+              <w:rPr>
+                <w:rFonts w:hint="eastAsia"/>
+                <w:sz w:val="32"/>
+                <w:szCs w:val="32"/>
+              </w:rPr>
+            </w:pPr>
+            <w:r>
+              <w:rPr>
+                <w:rFonts w:hint="eastAsia"/>
+                <w:sz w:val="32"/>
+                <w:szCs w:val="32"/>
+              </w:rPr>
+              <w:t>はりきる</w:t>
+            </w:r>
+          </w:p>
+        </w:tc>
+        <w:tc>
+          <w:tcPr>
+            <w:tcW w:w="3004" w:type="dxa"/>
+            <w:vAlign w:val="center"/>
+          </w:tcPr>
+          <w:p>
+            <w:pPr>
+              <w:rPr>
+                <w:sz w:val="32"/>
+                <w:szCs w:val="32"/>
+                <w:lang w:val="vi-VN"/>
+              </w:rPr>
+            </w:pPr>
+            <w:r>
+              <w:rPr>
+                <w:sz w:val="32"/>
+                <w:szCs w:val="32"/>
+                <w:lang w:val="vi-VN"/>
+              </w:rPr>
+              <w:t>đầy sinh khí, hăng hái</w:t>
+            </w:r>
+          </w:p>
+        </w:tc>
+      </w:tr>
+      <w:tr>
+        <w:tc>
+          <w:tcPr>
+            <w:tcW w:w="3003" w:type="dxa"/>
+            <w:vAlign w:val="center"/>
+          </w:tcPr>
+          <w:p>
+            <w:pPr>
+              <w:rPr>
+                <w:rFonts w:hint="eastAsia"/>
+                <w:sz w:val="32"/>
+                <w:szCs w:val="32"/>
+              </w:rPr>
+            </w:pPr>
+            <w:r>
+              <w:rPr>
+                <w:rFonts w:hint="eastAsia"/>
+                <w:sz w:val="32"/>
+                <w:szCs w:val="32"/>
+              </w:rPr>
+              <w:t>引き受ける</w:t>
+            </w:r>
+          </w:p>
+        </w:tc>
+        <w:tc>
+          <w:tcPr>
+            <w:tcW w:w="3003" w:type="dxa"/>
+            <w:vAlign w:val="center"/>
+          </w:tcPr>
+          <w:p>
+            <w:pPr>
+              <w:rPr>
+                <w:rFonts w:hint="eastAsia"/>
+                <w:sz w:val="32"/>
+                <w:szCs w:val="32"/>
+              </w:rPr>
+            </w:pPr>
+            <w:r>
+              <w:rPr>
+                <w:rFonts w:hint="eastAsia"/>
+                <w:sz w:val="32"/>
+                <w:szCs w:val="32"/>
+              </w:rPr>
+              <w:t>ひきうける</w:t>
+            </w:r>
+          </w:p>
+        </w:tc>
+        <w:tc>
+          <w:tcPr>
+            <w:tcW w:w="3004" w:type="dxa"/>
+            <w:vAlign w:val="center"/>
+          </w:tcPr>
+          <w:p>
+            <w:pPr>
+              <w:rPr>
+                <w:sz w:val="32"/>
+                <w:szCs w:val="32"/>
+                <w:lang w:val="vi-VN"/>
+              </w:rPr>
+            </w:pPr>
+            <w:r>
+              <w:rPr>
+                <w:sz w:val="32"/>
+                <w:szCs w:val="32"/>
+                <w:lang w:val="vi-VN"/>
+              </w:rPr>
+              <w:t>đảm nhiệm</w:t>
+            </w:r>
+          </w:p>
+        </w:tc>
+      </w:tr>
+      <w:tr>
+        <w:tc>
+          <w:tcPr>
+            <w:tcW w:w="3003" w:type="dxa"/>
+            <w:vAlign w:val="center"/>
+          </w:tcPr>
+          <w:p>
+            <w:pPr>
+              <w:rPr>
+                <w:rFonts w:hint="eastAsia"/>
+                <w:sz w:val="32"/>
+                <w:szCs w:val="32"/>
+              </w:rPr>
+            </w:pPr>
+            <w:r>
+              <w:rPr>
+                <w:rFonts w:hint="eastAsia"/>
+                <w:sz w:val="32"/>
+                <w:szCs w:val="32"/>
+              </w:rPr>
+              <w:t>打ち合わせ</w:t>
+            </w:r>
+          </w:p>
+        </w:tc>
+        <w:tc>
+          <w:tcPr>
+            <w:tcW w:w="3003" w:type="dxa"/>
+            <w:vAlign w:val="center"/>
+          </w:tcPr>
+          <w:p>
+            <w:pPr>
+              <w:rPr>
+                <w:rFonts w:hint="eastAsia"/>
+                <w:sz w:val="32"/>
+                <w:szCs w:val="32"/>
+                <w:lang w:val="vi-VN"/>
+              </w:rPr>
+            </w:pPr>
+            <w:r>
+              <w:rPr>
+                <w:rFonts w:hint="eastAsia"/>
+                <w:sz w:val="32"/>
+                <w:szCs w:val="32"/>
+                <w:lang w:val="vi-VN"/>
+              </w:rPr>
+              <w:t>うちあわせ</w:t>
+            </w:r>
+          </w:p>
+        </w:tc>
+        <w:tc>
+          <w:tcPr>
+            <w:tcW w:w="3004" w:type="dxa"/>
+            <w:vAlign w:val="center"/>
+          </w:tcPr>
+          <w:p>
+            <w:pPr>
+              <w:rPr>
+                <w:sz w:val="32"/>
+                <w:szCs w:val="32"/>
+                <w:lang w:val="vi-VN"/>
+              </w:rPr>
+            </w:pPr>
+            <w:r>
+              <w:rPr>
+                <w:sz w:val="32"/>
+                <w:szCs w:val="32"/>
+                <w:lang w:val="vi-VN"/>
+              </w:rPr>
+              <w:t>cuộc gặp gỡ làm ăn</w:t>
+            </w:r>
+          </w:p>
+        </w:tc>
+      </w:tr>
+      <w:tr>
+        <w:tc>
+          <w:tcPr>
+            <w:tcW w:w="3003" w:type="dxa"/>
+            <w:vAlign w:val="center"/>
+          </w:tcPr>
+          <w:p>
+            <w:pPr>
+              <w:rPr>
+                <w:rFonts w:hint="eastAsia"/>
+                <w:sz w:val="32"/>
+                <w:szCs w:val="32"/>
+              </w:rPr>
+            </w:pPr>
+            <w:r>
+              <w:rPr>
+                <w:rFonts w:hint="eastAsia"/>
+                <w:sz w:val="32"/>
+                <w:szCs w:val="32"/>
+              </w:rPr>
+              <w:t>順調</w:t>
+            </w:r>
+          </w:p>
+        </w:tc>
+        <w:tc>
+          <w:tcPr>
+            <w:tcW w:w="3003" w:type="dxa"/>
+            <w:vAlign w:val="center"/>
+          </w:tcPr>
+          <w:p>
+            <w:pPr>
+              <w:rPr>
+                <w:rFonts w:hint="eastAsia"/>
+                <w:sz w:val="32"/>
+                <w:szCs w:val="32"/>
+                <w:lang w:val="vi-VN"/>
+              </w:rPr>
+            </w:pPr>
+            <w:r>
+              <w:rPr>
+                <w:rFonts w:hint="eastAsia"/>
+                <w:sz w:val="32"/>
+                <w:szCs w:val="32"/>
+                <w:lang w:val="vi-VN"/>
+              </w:rPr>
+              <w:t>じゅんちょう</w:t>
+            </w:r>
+          </w:p>
+        </w:tc>
+        <w:tc>
+          <w:tcPr>
+            <w:tcW w:w="3004" w:type="dxa"/>
+            <w:vAlign w:val="center"/>
+          </w:tcPr>
+          <w:p>
+            <w:pPr>
+              <w:rPr>
+                <w:sz w:val="32"/>
+                <w:szCs w:val="32"/>
+                <w:lang w:val="vi-VN"/>
+              </w:rPr>
+            </w:pPr>
+            <w:r>
+              <w:rPr>
+                <w:sz w:val="32"/>
+                <w:szCs w:val="32"/>
+                <w:lang w:val="vi-VN"/>
+              </w:rPr>
+              <w:t>thuận lợi, tốt, trôi chảy</w:t>
+            </w:r>
+          </w:p>
+        </w:tc>
+      </w:tr>
+      <w:tr>
+        <w:tc>
+          <w:tcPr>
+            <w:tcW w:w="3003" w:type="dxa"/>
+            <w:vAlign w:val="center"/>
+          </w:tcPr>
+          <w:p>
+            <w:pPr>
+              <w:rPr>
+                <w:rFonts w:hint="eastAsia"/>
+                <w:sz w:val="32"/>
+                <w:szCs w:val="32"/>
+                <w:lang w:val="vi-VN"/>
+              </w:rPr>
+            </w:pPr>
+            <w:r>
+              <w:rPr>
+                <w:rFonts w:hint="eastAsia"/>
+                <w:sz w:val="32"/>
+                <w:szCs w:val="32"/>
+                <w:lang w:val="vi-VN"/>
+              </w:rPr>
+              <w:t>熟す</w:t>
+            </w:r>
+          </w:p>
+        </w:tc>
+        <w:tc>
+          <w:tcPr>
+            <w:tcW w:w="3003" w:type="dxa"/>
+            <w:vAlign w:val="center"/>
+          </w:tcPr>
+          <w:p>
+            <w:pPr>
+              <w:rPr>
+                <w:rFonts w:hint="eastAsia"/>
+                <w:sz w:val="32"/>
+                <w:szCs w:val="32"/>
+                <w:lang w:val="vi-VN"/>
+              </w:rPr>
+            </w:pPr>
+            <w:r>
+              <w:rPr>
+                <w:rFonts w:hint="eastAsia"/>
+                <w:sz w:val="32"/>
+                <w:szCs w:val="32"/>
+                <w:lang w:val="vi-VN"/>
+              </w:rPr>
+              <w:t>こなす</w:t>
+            </w:r>
+          </w:p>
+        </w:tc>
+        <w:tc>
+          <w:tcPr>
+            <w:tcW w:w="3004" w:type="dxa"/>
+            <w:vAlign w:val="center"/>
+          </w:tcPr>
+          <w:p>
+            <w:pPr>
+              <w:rPr>
+                <w:sz w:val="32"/>
+                <w:szCs w:val="32"/>
+                <w:lang w:val="vi-VN"/>
+              </w:rPr>
+            </w:pPr>
+            <w:r>
+              <w:rPr>
+                <w:sz w:val="32"/>
+                <w:szCs w:val="32"/>
+                <w:lang w:val="vi-VN"/>
+              </w:rPr>
+              <w:t>thực hiện, tiến hành</w:t>
+            </w:r>
+          </w:p>
+        </w:tc>
+      </w:tr>
+      <w:tr>
+        <w:tc>
+          <w:tcPr>
+            <w:tcW w:w="3003" w:type="dxa"/>
+            <w:vAlign w:val="center"/>
+          </w:tcPr>
+          <w:p>
+            <w:pPr>
+              <w:rPr>
+                <w:rFonts w:hint="eastAsia"/>
+                <w:sz w:val="32"/>
+                <w:szCs w:val="32"/>
+                <w:lang w:val="vi-VN"/>
+              </w:rPr>
+            </w:pPr>
+            <w:r>
+              <w:rPr>
+                <w:rFonts w:hint="eastAsia"/>
+                <w:sz w:val="32"/>
+                <w:szCs w:val="32"/>
+                <w:lang w:val="vi-VN"/>
+              </w:rPr>
+              <w:t>取り次ぐ</w:t>
+            </w:r>
+          </w:p>
+        </w:tc>
+        <w:tc>
+          <w:tcPr>
+            <w:tcW w:w="3003" w:type="dxa"/>
+            <w:vAlign w:val="center"/>
+          </w:tcPr>
+          <w:p>
+            <w:pPr>
+              <w:rPr>
+                <w:rFonts w:hint="eastAsia"/>
+                <w:sz w:val="32"/>
+                <w:szCs w:val="32"/>
+                <w:lang w:val="vi-VN"/>
+              </w:rPr>
+            </w:pPr>
+            <w:r>
+              <w:rPr>
+                <w:rFonts w:hint="eastAsia"/>
+                <w:sz w:val="32"/>
+                <w:szCs w:val="32"/>
+                <w:lang w:val="vi-VN"/>
+              </w:rPr>
+              <w:t>とりつぐ</w:t>
+            </w:r>
+          </w:p>
+        </w:tc>
+        <w:tc>
+          <w:tcPr>
+            <w:tcW w:w="3004" w:type="dxa"/>
+            <w:vAlign w:val="center"/>
+          </w:tcPr>
+          <w:p>
+            <w:pPr>
+              <w:rPr>
+                <w:sz w:val="32"/>
+                <w:szCs w:val="32"/>
+                <w:lang w:val="vi-VN"/>
+              </w:rPr>
+            </w:pPr>
+            <w:r>
+              <w:rPr>
+                <w:sz w:val="32"/>
+                <w:szCs w:val="32"/>
+                <w:lang w:val="vi-VN"/>
+              </w:rPr>
+              <w:t>chuyển, truyền đạt</w:t>
+            </w:r>
+          </w:p>
+        </w:tc>
+      </w:tr>
+      <w:tr>
+        <w:tc>
+          <w:tcPr>
+            <w:tcW w:w="3003" w:type="dxa"/>
+            <w:vAlign w:val="center"/>
+          </w:tcPr>
+          <w:p>
+            <w:pPr>
+              <w:rPr>
+                <w:rFonts w:hint="eastAsia"/>
+                <w:sz w:val="32"/>
+                <w:szCs w:val="32"/>
+                <w:lang w:val="vi-VN"/>
+              </w:rPr>
+            </w:pPr>
+            <w:r>
+              <w:rPr>
+                <w:rFonts w:hint="eastAsia"/>
+                <w:sz w:val="32"/>
+                <w:szCs w:val="32"/>
+                <w:lang w:val="vi-VN"/>
+              </w:rPr>
+              <w:t>出世</w:t>
+            </w:r>
+          </w:p>
+        </w:tc>
+        <w:tc>
+          <w:tcPr>
+            <w:tcW w:w="3003" w:type="dxa"/>
+            <w:vAlign w:val="center"/>
+          </w:tcPr>
+          <w:p>
+            <w:pPr>
+              <w:rPr>
+                <w:rFonts w:hint="eastAsia"/>
+                <w:sz w:val="32"/>
+                <w:szCs w:val="32"/>
+                <w:lang w:val="vi-VN"/>
+              </w:rPr>
+            </w:pPr>
+            <w:r>
+              <w:rPr>
+                <w:rFonts w:hint="eastAsia"/>
+                <w:sz w:val="32"/>
+                <w:szCs w:val="32"/>
+                <w:lang w:val="vi-VN"/>
+              </w:rPr>
+              <w:t>しゅっせ</w:t>
+            </w:r>
+          </w:p>
+        </w:tc>
+        <w:tc>
+          <w:tcPr>
+            <w:tcW w:w="3004" w:type="dxa"/>
+            <w:vAlign w:val="center"/>
+          </w:tcPr>
+          <w:p>
+            <w:pPr>
+              <w:rPr>
+                <w:sz w:val="32"/>
+                <w:szCs w:val="32"/>
+                <w:lang w:val="vi-VN"/>
+              </w:rPr>
+            </w:pPr>
+            <w:r>
+              <w:rPr>
+                <w:sz w:val="32"/>
+                <w:szCs w:val="32"/>
+                <w:lang w:val="vi-VN"/>
+              </w:rPr>
+              <w:t>sự thăng tiến, sự thành đạt, nổi danh</w:t>
+            </w:r>
+          </w:p>
+        </w:tc>
+      </w:tr>
+      <w:tr>
+        <w:tc>
+          <w:tcPr>
+            <w:tcW w:w="3003" w:type="dxa"/>
+            <w:vAlign w:val="center"/>
+          </w:tcPr>
+          <w:p>
+            <w:pPr>
+              <w:rPr>
+                <w:rFonts w:hint="eastAsia"/>
+                <w:sz w:val="32"/>
+                <w:szCs w:val="32"/>
+                <w:lang w:val="vi-VN"/>
+              </w:rPr>
+            </w:pPr>
+            <w:r>
+              <w:rPr>
+                <w:rFonts w:hint="eastAsia"/>
+                <w:sz w:val="32"/>
+                <w:szCs w:val="32"/>
+                <w:lang w:val="vi-VN"/>
+              </w:rPr>
+              <w:t>昇進</w:t>
+            </w:r>
+          </w:p>
+        </w:tc>
+        <w:tc>
+          <w:tcPr>
+            <w:tcW w:w="3003" w:type="dxa"/>
+            <w:vAlign w:val="center"/>
+          </w:tcPr>
+          <w:p>
+            <w:pPr>
+              <w:rPr>
+                <w:rFonts w:hint="eastAsia"/>
+                <w:sz w:val="32"/>
+                <w:szCs w:val="32"/>
+                <w:lang w:val="vi-VN"/>
+              </w:rPr>
+            </w:pPr>
+            <w:r>
+              <w:rPr>
+                <w:rFonts w:hint="eastAsia"/>
+                <w:sz w:val="32"/>
+                <w:szCs w:val="32"/>
+                <w:lang w:val="vi-VN"/>
+              </w:rPr>
+              <w:t>しょうしん</w:t>
+            </w:r>
+          </w:p>
+        </w:tc>
+        <w:tc>
+          <w:tcPr>
+            <w:tcW w:w="3004" w:type="dxa"/>
+            <w:vAlign w:val="center"/>
+          </w:tcPr>
+          <w:p>
+            <w:pPr>
+              <w:rPr>
+                <w:sz w:val="32"/>
+                <w:szCs w:val="32"/>
+                <w:lang w:val="vi-VN"/>
+              </w:rPr>
+            </w:pPr>
+            <w:r>
+              <w:rPr>
+                <w:sz w:val="32"/>
+                <w:szCs w:val="32"/>
+                <w:lang w:val="vi-VN"/>
+              </w:rPr>
+              <w:t>thăng tiến, thăng chức</w:t>
+            </w:r>
+          </w:p>
+        </w:tc>
+      </w:tr>
+    </w:tbl>
+    <w:p>
+      <w:pPr>
+        <w:rPr>
+          <w:lang w:val="vi-VN"/>
+        </w:rPr>
+      </w:pPr>
+    </w:p>
+    <w:p>
+      <w:pPr>
+        <w:rPr>
+          <w:lang w:val="vi-VN"/>
+        </w:rPr>
+      </w:pPr>
+      <w:r>
+        <w:rPr>
+          <w:lang w:val="vi-VN"/>
+        </w:rPr>
+        <w:br w:type="page"/>
+      </w:r>
+    </w:p>
+    <w:tbl>
+      <w:tblPr>
+        <w:tblStyle w:val="TableGrid"/>
+        <w:tblW w:w="0" w:type="auto"/>
+        <w:tblLook w:val="04A0" w:firstRow="1" w:lastRow="0" w:firstColumn="1" w:lastColumn="0" w:noHBand="0" w:noVBand="1"/>
+      </w:tblPr>
+      <w:tblGrid>
+        <w:gridCol w:w="3003"/>
+        <w:gridCol w:w="3003"/>
+        <w:gridCol w:w="3004"/>
+      </w:tblGrid>
+      <w:tr>
+        <w:tc>
+          <w:tcPr>
+            <w:tcW w:w="9010" w:type="dxa"/>
+            <w:gridSpan w:val="3"/>
+            <w:vAlign w:val="center"/>
+          </w:tcPr>
+          <w:p>
+            <w:pPr>
+              <w:jc w:val="center"/>
+              <w:rPr>
+                <w:rFonts w:hint="eastAsia"/>
+                <w:b/>
+                <w:sz w:val="72"/>
+                <w:szCs w:val="72"/>
+                <w:lang w:val="vi-VN"/>
+              </w:rPr>
+            </w:pPr>
+            <w:r>
+              <w:rPr>
+                <w:b/>
+                <w:sz w:val="72"/>
+                <w:szCs w:val="72"/>
+                <w:lang w:val="vi-VN"/>
+              </w:rPr>
+              <w:t>BÀI 2-</w:t>
+            </w:r>
+            <w:r>
+              <w:rPr>
+                <w:b/>
+                <w:sz w:val="72"/>
+                <w:szCs w:val="72"/>
+                <w:lang w:val="vi-VN"/>
+              </w:rPr>
+              <w:t>4</w:t>
+            </w:r>
+          </w:p>
+        </w:tc>
+      </w:tr>
+      <w:tr>
+        <w:tc>
+          <w:tcPr>
+            <w:tcW w:w="9010" w:type="dxa"/>
+            <w:gridSpan w:val="3"/>
+            <w:vAlign w:val="center"/>
+          </w:tcPr>
+          <w:p>
+            <w:pPr>
+              <w:jc w:val="center"/>
+              <w:rPr>
+                <w:b/>
+                <w:sz w:val="40"/>
+                <w:szCs w:val="40"/>
+                <w:lang w:val="vi-VN"/>
+              </w:rPr>
+            </w:pPr>
+            <w:r>
+              <w:rPr>
+                <w:rFonts w:hint="eastAsia"/>
+                <w:b/>
+                <w:sz w:val="40"/>
+                <w:szCs w:val="40"/>
+                <w:lang w:val="vi-VN"/>
+              </w:rPr>
+              <w:t>パソコンを使っています</w:t>
+            </w:r>
+          </w:p>
+        </w:tc>
+      </w:tr>
+      <w:tr>
+        <w:tc>
+          <w:tcPr>
+            <w:tcW w:w="3003" w:type="dxa"/>
+            <w:vAlign w:val="center"/>
+          </w:tcPr>
+          <w:p>
+            <w:pPr>
+              <w:rPr>
+                <w:rFonts w:hint="eastAsia"/>
+                <w:sz w:val="32"/>
+                <w:szCs w:val="32"/>
+                <w:lang w:val="vi-VN"/>
+              </w:rPr>
+            </w:pPr>
+            <w:r>
+              <w:rPr>
+                <w:rFonts w:hint="eastAsia"/>
+                <w:sz w:val="32"/>
+                <w:szCs w:val="32"/>
+                <w:lang w:val="vi-VN"/>
+              </w:rPr>
+              <w:t>起動する</w:t>
+            </w:r>
+          </w:p>
+        </w:tc>
+        <w:tc>
+          <w:tcPr>
+            <w:tcW w:w="3003" w:type="dxa"/>
+            <w:vAlign w:val="center"/>
+          </w:tcPr>
+          <w:p>
+            <w:pPr>
+              <w:rPr>
+                <w:rFonts w:hint="eastAsia"/>
+                <w:sz w:val="32"/>
+                <w:szCs w:val="32"/>
+                <w:lang w:val="vi-VN"/>
+              </w:rPr>
+            </w:pPr>
+            <w:r>
+              <w:rPr>
+                <w:rFonts w:hint="eastAsia"/>
+                <w:sz w:val="32"/>
+                <w:szCs w:val="32"/>
+                <w:lang w:val="vi-VN"/>
+              </w:rPr>
+              <w:t>きどうする</w:t>
+            </w:r>
+          </w:p>
+        </w:tc>
+        <w:tc>
+          <w:tcPr>
+            <w:tcW w:w="3004" w:type="dxa"/>
+            <w:vAlign w:val="center"/>
+          </w:tcPr>
+          <w:p>
+            <w:pPr>
+              <w:rPr>
+                <w:sz w:val="32"/>
+                <w:szCs w:val="32"/>
+                <w:lang w:val="vi-VN"/>
+              </w:rPr>
+            </w:pPr>
+            <w:r>
+              <w:rPr>
+                <w:sz w:val="32"/>
+                <w:szCs w:val="32"/>
+                <w:lang w:val="vi-VN"/>
+              </w:rPr>
+              <w:t>khởi động</w:t>
+            </w:r>
+          </w:p>
+        </w:tc>
+      </w:tr>
+      <w:tr>
+        <w:tc>
+          <w:tcPr>
+            <w:tcW w:w="3003" w:type="dxa"/>
+            <w:vAlign w:val="center"/>
+          </w:tcPr>
+          <w:p>
+            <w:pPr>
+              <w:rPr>
+                <w:rFonts w:hint="eastAsia"/>
+                <w:sz w:val="32"/>
+                <w:szCs w:val="32"/>
+              </w:rPr>
+            </w:pPr>
+            <w:r>
+              <w:rPr>
+                <w:rFonts w:hint="eastAsia"/>
+                <w:sz w:val="32"/>
+                <w:szCs w:val="32"/>
+              </w:rPr>
+              <w:t>立ち上げる</w:t>
+            </w:r>
+          </w:p>
+        </w:tc>
+        <w:tc>
+          <w:tcPr>
+            <w:tcW w:w="3003" w:type="dxa"/>
+            <w:vAlign w:val="center"/>
+          </w:tcPr>
+          <w:p>
+            <w:pPr>
+              <w:rPr>
+                <w:rFonts w:hint="eastAsia"/>
+                <w:sz w:val="32"/>
+                <w:szCs w:val="32"/>
+              </w:rPr>
+            </w:pPr>
+            <w:r>
+              <w:rPr>
+                <w:rFonts w:hint="eastAsia"/>
+                <w:sz w:val="32"/>
+                <w:szCs w:val="32"/>
+              </w:rPr>
+              <w:t>たちあげる</w:t>
+            </w:r>
+          </w:p>
+        </w:tc>
+        <w:tc>
+          <w:tcPr>
+            <w:tcW w:w="3004" w:type="dxa"/>
+            <w:vAlign w:val="center"/>
+          </w:tcPr>
+          <w:p>
+            <w:pPr>
+              <w:rPr>
+                <w:sz w:val="32"/>
+                <w:szCs w:val="32"/>
+                <w:lang w:val="vi-VN"/>
+              </w:rPr>
+            </w:pPr>
+            <w:r>
+              <w:rPr>
+                <w:sz w:val="32"/>
+                <w:szCs w:val="32"/>
+                <w:lang w:val="vi-VN"/>
+              </w:rPr>
+              <w:t>khởi động</w:t>
+            </w:r>
+          </w:p>
+        </w:tc>
+      </w:tr>
+      <w:tr>
+        <w:tc>
+          <w:tcPr>
+            <w:tcW w:w="3003" w:type="dxa"/>
+            <w:vAlign w:val="center"/>
+          </w:tcPr>
+          <w:p>
+            <w:pPr>
+              <w:rPr>
+                <w:rFonts w:hint="eastAsia"/>
+                <w:sz w:val="32"/>
+                <w:szCs w:val="32"/>
+              </w:rPr>
+            </w:pPr>
+            <w:r>
+              <w:rPr>
+                <w:rFonts w:hint="eastAsia"/>
+                <w:sz w:val="32"/>
+                <w:szCs w:val="32"/>
+              </w:rPr>
+              <w:t>終了する</w:t>
+            </w:r>
+          </w:p>
+        </w:tc>
+        <w:tc>
+          <w:tcPr>
+            <w:tcW w:w="3003" w:type="dxa"/>
+            <w:vAlign w:val="center"/>
+          </w:tcPr>
+          <w:p>
+            <w:pPr>
+              <w:rPr>
+                <w:rFonts w:hint="eastAsia"/>
+                <w:sz w:val="32"/>
+                <w:szCs w:val="32"/>
+              </w:rPr>
+            </w:pPr>
+            <w:r>
+              <w:rPr>
+                <w:rFonts w:hint="eastAsia"/>
+                <w:sz w:val="32"/>
+                <w:szCs w:val="32"/>
+              </w:rPr>
+              <w:t>しゅうりょうする</w:t>
+            </w:r>
+          </w:p>
+        </w:tc>
+        <w:tc>
+          <w:tcPr>
+            <w:tcW w:w="3004" w:type="dxa"/>
+            <w:vAlign w:val="center"/>
+          </w:tcPr>
+          <w:p>
+            <w:pPr>
+              <w:rPr>
+                <w:sz w:val="32"/>
+                <w:szCs w:val="32"/>
+                <w:lang w:val="vi-VN"/>
+              </w:rPr>
+            </w:pPr>
+            <w:r>
+              <w:rPr>
+                <w:sz w:val="32"/>
+                <w:szCs w:val="32"/>
+                <w:lang w:val="vi-VN"/>
+              </w:rPr>
+              <w:t>tắt máy</w:t>
+            </w:r>
+          </w:p>
+        </w:tc>
+      </w:tr>
+      <w:tr>
+        <w:tc>
+          <w:tcPr>
+            <w:tcW w:w="3003" w:type="dxa"/>
+            <w:vAlign w:val="center"/>
+          </w:tcPr>
+          <w:p>
+            <w:pPr>
+              <w:rPr>
+                <w:rFonts w:hint="eastAsia"/>
+                <w:sz w:val="32"/>
+                <w:szCs w:val="32"/>
+              </w:rPr>
+            </w:pPr>
+            <w:r>
+              <w:rPr>
+                <w:rFonts w:hint="eastAsia"/>
+                <w:sz w:val="32"/>
+                <w:szCs w:val="32"/>
+              </w:rPr>
+              <w:t>プロバイダー</w:t>
+            </w:r>
+          </w:p>
+        </w:tc>
+        <w:tc>
+          <w:tcPr>
+            <w:tcW w:w="3003" w:type="dxa"/>
+            <w:vAlign w:val="center"/>
+          </w:tcPr>
+          <w:p>
+            <w:pPr>
+              <w:rPr>
+                <w:rFonts w:hint="eastAsia"/>
+                <w:sz w:val="32"/>
+                <w:szCs w:val="32"/>
+              </w:rPr>
+            </w:pPr>
+          </w:p>
+        </w:tc>
+        <w:tc>
+          <w:tcPr>
+            <w:tcW w:w="3004" w:type="dxa"/>
+            <w:vAlign w:val="center"/>
+          </w:tcPr>
+          <w:p>
+            <w:pPr>
+              <w:rPr>
+                <w:sz w:val="32"/>
+                <w:szCs w:val="32"/>
+                <w:lang w:val="vi-VN"/>
+              </w:rPr>
+            </w:pPr>
+            <w:r>
+              <w:rPr>
+                <w:sz w:val="32"/>
+                <w:szCs w:val="32"/>
+                <w:lang w:val="vi-VN"/>
+              </w:rPr>
+              <w:t>nhà cung cấp, người cung cấp</w:t>
+            </w:r>
+          </w:p>
+        </w:tc>
+      </w:tr>
+      <w:tr>
+        <w:tc>
+          <w:tcPr>
+            <w:tcW w:w="3003" w:type="dxa"/>
+            <w:vAlign w:val="center"/>
+          </w:tcPr>
+          <w:p>
+            <w:pPr>
+              <w:rPr>
+                <w:rFonts w:hint="eastAsia"/>
+                <w:sz w:val="32"/>
+                <w:szCs w:val="32"/>
+              </w:rPr>
+            </w:pPr>
+            <w:r>
+              <w:rPr>
+                <w:rFonts w:hint="eastAsia"/>
+                <w:sz w:val="32"/>
+                <w:szCs w:val="32"/>
+              </w:rPr>
+              <w:t>契約</w:t>
+            </w:r>
+          </w:p>
+        </w:tc>
+        <w:tc>
+          <w:tcPr>
+            <w:tcW w:w="3003" w:type="dxa"/>
+            <w:vAlign w:val="center"/>
+          </w:tcPr>
+          <w:p>
+            <w:pPr>
+              <w:rPr>
+                <w:rFonts w:hint="eastAsia"/>
+                <w:sz w:val="32"/>
+                <w:szCs w:val="32"/>
+              </w:rPr>
+            </w:pPr>
+            <w:r>
+              <w:rPr>
+                <w:rFonts w:hint="eastAsia"/>
+                <w:sz w:val="32"/>
+                <w:szCs w:val="32"/>
+              </w:rPr>
+              <w:t>けいやく</w:t>
+            </w:r>
+          </w:p>
+        </w:tc>
+        <w:tc>
+          <w:tcPr>
+            <w:tcW w:w="3004" w:type="dxa"/>
+            <w:vAlign w:val="center"/>
+          </w:tcPr>
+          <w:p>
+            <w:pPr>
+              <w:rPr>
+                <w:sz w:val="32"/>
+                <w:szCs w:val="32"/>
+                <w:lang w:val="vi-VN"/>
+              </w:rPr>
+            </w:pPr>
+            <w:r>
+              <w:rPr>
+                <w:sz w:val="32"/>
+                <w:szCs w:val="32"/>
+                <w:lang w:val="vi-VN"/>
+              </w:rPr>
+              <w:t>hợp đồng, khế ước</w:t>
+            </w:r>
+          </w:p>
+        </w:tc>
+      </w:tr>
+      <w:tr>
+        <w:tc>
+          <w:tcPr>
+            <w:tcW w:w="3003" w:type="dxa"/>
+            <w:vAlign w:val="center"/>
+          </w:tcPr>
+          <w:p>
+            <w:pPr>
+              <w:rPr>
+                <w:rFonts w:hint="eastAsia"/>
+                <w:sz w:val="32"/>
+                <w:szCs w:val="32"/>
+              </w:rPr>
+            </w:pPr>
+            <w:r>
+              <w:rPr>
+                <w:rFonts w:hint="eastAsia"/>
+                <w:sz w:val="32"/>
+                <w:szCs w:val="32"/>
+              </w:rPr>
+              <w:t>検索</w:t>
+            </w:r>
+          </w:p>
+        </w:tc>
+        <w:tc>
+          <w:tcPr>
+            <w:tcW w:w="3003" w:type="dxa"/>
+            <w:vAlign w:val="center"/>
+          </w:tcPr>
+          <w:p>
+            <w:pPr>
+              <w:rPr>
+                <w:rFonts w:hint="eastAsia"/>
+                <w:sz w:val="32"/>
+                <w:szCs w:val="32"/>
+                <w:lang w:val="vi-VN"/>
+              </w:rPr>
+            </w:pPr>
+            <w:r>
+              <w:rPr>
+                <w:rFonts w:hint="eastAsia"/>
+                <w:sz w:val="32"/>
+                <w:szCs w:val="32"/>
+                <w:lang w:val="vi-VN"/>
+              </w:rPr>
+              <w:t>けんさく</w:t>
+            </w:r>
+          </w:p>
+        </w:tc>
+        <w:tc>
+          <w:tcPr>
+            <w:tcW w:w="3004" w:type="dxa"/>
+            <w:vAlign w:val="center"/>
+          </w:tcPr>
+          <w:p>
+            <w:pPr>
+              <w:rPr>
+                <w:sz w:val="32"/>
+                <w:szCs w:val="32"/>
+                <w:lang w:val="vi-VN"/>
+              </w:rPr>
+            </w:pPr>
+            <w:r>
+              <w:rPr>
+                <w:sz w:val="32"/>
+                <w:szCs w:val="32"/>
+                <w:lang w:val="vi-VN"/>
+              </w:rPr>
+              <w:t>tìm kiếm</w:t>
+            </w:r>
+          </w:p>
+        </w:tc>
+      </w:tr>
+      <w:tr>
+        <w:tc>
+          <w:tcPr>
+            <w:tcW w:w="3003" w:type="dxa"/>
+            <w:vAlign w:val="center"/>
+          </w:tcPr>
+          <w:p>
+            <w:pPr>
+              <w:rPr>
+                <w:rFonts w:hint="eastAsia"/>
+                <w:sz w:val="32"/>
+                <w:szCs w:val="32"/>
+              </w:rPr>
+            </w:pPr>
+            <w:r>
+              <w:rPr>
+                <w:rFonts w:hint="eastAsia"/>
+                <w:sz w:val="32"/>
+                <w:szCs w:val="32"/>
+              </w:rPr>
+              <w:t>フリーズ</w:t>
+            </w:r>
+          </w:p>
+        </w:tc>
+        <w:tc>
+          <w:tcPr>
+            <w:tcW w:w="3003" w:type="dxa"/>
+            <w:vAlign w:val="center"/>
+          </w:tcPr>
+          <w:p>
+            <w:pPr>
+              <w:rPr>
+                <w:sz w:val="32"/>
+                <w:szCs w:val="32"/>
+                <w:lang w:val="vi-VN"/>
+              </w:rPr>
+            </w:pPr>
+          </w:p>
+        </w:tc>
+        <w:tc>
+          <w:tcPr>
+            <w:tcW w:w="3004" w:type="dxa"/>
+            <w:vAlign w:val="center"/>
+          </w:tcPr>
+          <w:p>
+            <w:pPr>
+              <w:rPr>
+                <w:sz w:val="32"/>
+                <w:szCs w:val="32"/>
+                <w:lang w:val="vi-VN"/>
+              </w:rPr>
+            </w:pPr>
+            <w:r>
+              <w:rPr>
+                <w:sz w:val="32"/>
+                <w:szCs w:val="32"/>
+                <w:lang w:val="vi-VN"/>
+              </w:rPr>
+              <w:t>treo máy</w:t>
+            </w:r>
+          </w:p>
+        </w:tc>
+      </w:tr>
+      <w:tr>
+        <w:tc>
+          <w:tcPr>
+            <w:tcW w:w="3003" w:type="dxa"/>
+            <w:vAlign w:val="center"/>
+          </w:tcPr>
+          <w:p>
+            <w:pPr>
+              <w:rPr>
+                <w:rFonts w:hint="eastAsia"/>
+                <w:sz w:val="32"/>
+                <w:szCs w:val="32"/>
+                <w:lang w:val="vi-VN"/>
+              </w:rPr>
+            </w:pPr>
+            <w:r>
+              <w:rPr>
+                <w:rFonts w:hint="eastAsia"/>
+                <w:sz w:val="32"/>
+                <w:szCs w:val="32"/>
+                <w:lang w:val="vi-VN"/>
+              </w:rPr>
+              <w:t>更新する</w:t>
+            </w:r>
+          </w:p>
+        </w:tc>
+        <w:tc>
+          <w:tcPr>
+            <w:tcW w:w="3003" w:type="dxa"/>
+            <w:vAlign w:val="center"/>
+          </w:tcPr>
+          <w:p>
+            <w:pPr>
+              <w:rPr>
+                <w:rFonts w:hint="eastAsia"/>
+                <w:sz w:val="32"/>
+                <w:szCs w:val="32"/>
+                <w:lang w:val="vi-VN"/>
+              </w:rPr>
+            </w:pPr>
+            <w:r>
+              <w:rPr>
+                <w:rFonts w:hint="eastAsia"/>
+                <w:sz w:val="32"/>
+                <w:szCs w:val="32"/>
+                <w:lang w:val="vi-VN"/>
+              </w:rPr>
+              <w:t>こうしんする</w:t>
+            </w:r>
+          </w:p>
+        </w:tc>
+        <w:tc>
+          <w:tcPr>
+            <w:tcW w:w="3004" w:type="dxa"/>
+            <w:vAlign w:val="center"/>
+          </w:tcPr>
+          <w:p>
+            <w:pPr>
+              <w:rPr>
+                <w:sz w:val="32"/>
+                <w:szCs w:val="32"/>
+                <w:lang w:val="vi-VN"/>
+              </w:rPr>
+            </w:pPr>
+            <w:r>
+              <w:rPr>
+                <w:sz w:val="32"/>
+                <w:szCs w:val="32"/>
+                <w:lang w:val="vi-VN"/>
+              </w:rPr>
+              <w:t>cập nhật</w:t>
             </w:r>
           </w:p>
         </w:tc>

</xml_diff>

<commit_message>
Goi 2-5 & 2-6
</commit_message>
<xml_diff>
--- a/Goi.docx
+++ b/Goi.docx
@@ -2736,6 +2736,7 @@
                 <w:szCs w:val="72"/>
                 <w:lang w:val="vi-VN"/>
               </w:rPr>
+              <w:lastRenderedPageBreak/>
               <w:t>BÀI 1-3</w:t>
             </w:r>
           </w:p>
@@ -3243,6 +3244,7 @@
                 <w:szCs w:val="72"/>
                 <w:lang w:val="vi-VN"/>
               </w:rPr>
+              <w:lastRenderedPageBreak/>
               <w:t>BÀI 1-4</w:t>
             </w:r>
           </w:p>
@@ -4413,6 +4415,7 @@
                 <w:szCs w:val="72"/>
                 <w:lang w:val="vi-VN"/>
               </w:rPr>
+              <w:lastRenderedPageBreak/>
               <w:t>BÀI 1-5</w:t>
             </w:r>
           </w:p>
@@ -6291,6 +6294,7 @@
                 <w:szCs w:val="72"/>
                 <w:lang w:val="vi-VN"/>
               </w:rPr>
+              <w:lastRenderedPageBreak/>
               <w:t>BÀI 2-1</w:t>
             </w:r>
           </w:p>
@@ -7021,6 +7025,7 @@
                 <w:szCs w:val="72"/>
                 <w:lang w:val="vi-VN"/>
               </w:rPr>
+              <w:lastRenderedPageBreak/>
               <w:t>BÀI 2-2</w:t>
             </w:r>
           </w:p>
@@ -7519,7 +7524,6 @@
             <w:pPr>
               <w:jc w:val="center"/>
               <w:rPr>
-                <w:rFonts w:hint="eastAsia"/>
                 <w:b/>
                 <w:sz w:val="72"/>
                 <w:szCs w:val="72"/>
@@ -7533,16 +7537,8 @@
                 <w:szCs w:val="72"/>
                 <w:lang w:val="vi-VN"/>
               </w:rPr>
-              <w:t>BÀI 2-</w:t>
-            </w:r>
-            <w:r>
-              <w:rPr>
-                <w:b/>
-                <w:sz w:val="72"/>
-                <w:szCs w:val="72"/>
-                <w:lang w:val="vi-VN"/>
-              </w:rPr>
-              <w:t>3</w:t>
+              <w:lastRenderedPageBreak/>
+              <w:t>BÀI 2-3</w:t>
             </w:r>
           </w:p>
         </w:tc>
@@ -7586,7 +7582,6 @@
           <w:p>
             <w:pPr>
               <w:rPr>
-                <w:rFonts w:hint="eastAsia"/>
                 <w:sz w:val="32"/>
                 <w:szCs w:val="32"/>
                 <w:lang w:val="vi-VN"/>
@@ -7611,7 +7606,6 @@
           <w:p>
             <w:pPr>
               <w:rPr>
-                <w:rFonts w:hint="eastAsia"/>
                 <w:sz w:val="32"/>
                 <w:szCs w:val="32"/>
                 <w:lang w:val="vi-VN"/>
@@ -7661,7 +7655,6 @@
           <w:p>
             <w:pPr>
               <w:rPr>
-                <w:rFonts w:hint="eastAsia"/>
                 <w:sz w:val="32"/>
                 <w:szCs w:val="32"/>
               </w:rPr>
@@ -7684,7 +7677,6 @@
           <w:p>
             <w:pPr>
               <w:rPr>
-                <w:rFonts w:hint="eastAsia"/>
                 <w:sz w:val="32"/>
                 <w:szCs w:val="32"/>
               </w:rPr>
@@ -7732,7 +7724,6 @@
           <w:p>
             <w:pPr>
               <w:rPr>
-                <w:rFonts w:hint="eastAsia"/>
                 <w:sz w:val="32"/>
                 <w:szCs w:val="32"/>
               </w:rPr>
@@ -7755,7 +7746,6 @@
           <w:p>
             <w:pPr>
               <w:rPr>
-                <w:rFonts w:hint="eastAsia"/>
                 <w:sz w:val="32"/>
                 <w:szCs w:val="32"/>
               </w:rPr>
@@ -7803,7 +7793,6 @@
           <w:p>
             <w:pPr>
               <w:rPr>
-                <w:rFonts w:hint="eastAsia"/>
                 <w:sz w:val="32"/>
                 <w:szCs w:val="32"/>
               </w:rPr>
@@ -7826,7 +7815,6 @@
           <w:p>
             <w:pPr>
               <w:rPr>
-                <w:rFonts w:hint="eastAsia"/>
                 <w:sz w:val="32"/>
                 <w:szCs w:val="32"/>
               </w:rPr>
@@ -7874,7 +7862,6 @@
           <w:p>
             <w:pPr>
               <w:rPr>
-                <w:rFonts w:hint="eastAsia"/>
                 <w:sz w:val="32"/>
                 <w:szCs w:val="32"/>
               </w:rPr>
@@ -7897,7 +7884,6 @@
           <w:p>
             <w:pPr>
               <w:rPr>
-                <w:rFonts w:hint="eastAsia"/>
                 <w:sz w:val="32"/>
                 <w:szCs w:val="32"/>
               </w:rPr>
@@ -7945,7 +7931,6 @@
           <w:p>
             <w:pPr>
               <w:rPr>
-                <w:rFonts w:hint="eastAsia"/>
                 <w:sz w:val="32"/>
                 <w:szCs w:val="32"/>
               </w:rPr>
@@ -7968,7 +7953,6 @@
           <w:p>
             <w:pPr>
               <w:rPr>
-                <w:rFonts w:hint="eastAsia"/>
                 <w:sz w:val="32"/>
                 <w:szCs w:val="32"/>
                 <w:lang w:val="vi-VN"/>
@@ -8018,7 +8002,6 @@
           <w:p>
             <w:pPr>
               <w:rPr>
-                <w:rFonts w:hint="eastAsia"/>
                 <w:sz w:val="32"/>
                 <w:szCs w:val="32"/>
               </w:rPr>
@@ -8041,7 +8024,6 @@
           <w:p>
             <w:pPr>
               <w:rPr>
-                <w:rFonts w:hint="eastAsia"/>
                 <w:sz w:val="32"/>
                 <w:szCs w:val="32"/>
                 <w:lang w:val="vi-VN"/>
@@ -8091,7 +8073,6 @@
           <w:p>
             <w:pPr>
               <w:rPr>
-                <w:rFonts w:hint="eastAsia"/>
                 <w:sz w:val="32"/>
                 <w:szCs w:val="32"/>
                 <w:lang w:val="vi-VN"/>
@@ -8116,7 +8097,6 @@
           <w:p>
             <w:pPr>
               <w:rPr>
-                <w:rFonts w:hint="eastAsia"/>
                 <w:sz w:val="32"/>
                 <w:szCs w:val="32"/>
                 <w:lang w:val="vi-VN"/>
@@ -8166,7 +8146,6 @@
           <w:p>
             <w:pPr>
               <w:rPr>
-                <w:rFonts w:hint="eastAsia"/>
                 <w:sz w:val="32"/>
                 <w:szCs w:val="32"/>
                 <w:lang w:val="vi-VN"/>
@@ -8191,7 +8170,6 @@
           <w:p>
             <w:pPr>
               <w:rPr>
-                <w:rFonts w:hint="eastAsia"/>
                 <w:sz w:val="32"/>
                 <w:szCs w:val="32"/>
                 <w:lang w:val="vi-VN"/>
@@ -8241,7 +8219,6 @@
           <w:p>
             <w:pPr>
               <w:rPr>
-                <w:rFonts w:hint="eastAsia"/>
                 <w:sz w:val="32"/>
                 <w:szCs w:val="32"/>
                 <w:lang w:val="vi-VN"/>
@@ -8266,7 +8243,6 @@
           <w:p>
             <w:pPr>
               <w:rPr>
-                <w:rFonts w:hint="eastAsia"/>
                 <w:sz w:val="32"/>
                 <w:szCs w:val="32"/>
                 <w:lang w:val="vi-VN"/>
@@ -8316,7 +8292,6 @@
           <w:p>
             <w:pPr>
               <w:rPr>
-                <w:rFonts w:hint="eastAsia"/>
                 <w:sz w:val="32"/>
                 <w:szCs w:val="32"/>
                 <w:lang w:val="vi-VN"/>
@@ -8341,7 +8316,6 @@
           <w:p>
             <w:pPr>
               <w:rPr>
-                <w:rFonts w:hint="eastAsia"/>
                 <w:sz w:val="32"/>
                 <w:szCs w:val="32"/>
                 <w:lang w:val="vi-VN"/>
@@ -8425,7 +8399,6 @@
             <w:pPr>
               <w:jc w:val="center"/>
               <w:rPr>
-                <w:rFonts w:hint="eastAsia"/>
                 <w:b/>
                 <w:sz w:val="72"/>
                 <w:szCs w:val="72"/>
@@ -8439,16 +8412,647 @@
                 <w:szCs w:val="72"/>
                 <w:lang w:val="vi-VN"/>
               </w:rPr>
-              <w:t>BÀI 2-</w:t>
-            </w:r>
-            <w:r>
+              <w:lastRenderedPageBreak/>
+              <w:t>BÀI 2-4</w:t>
+            </w:r>
+          </w:p>
+        </w:tc>
+      </w:tr>
+      <w:tr>
+        <w:tc>
+          <w:tcPr>
+            <w:tcW w:w="9010" w:type="dxa"/>
+            <w:gridSpan w:val="3"/>
+            <w:vAlign w:val="center"/>
+          </w:tcPr>
+          <w:p>
+            <w:pPr>
+              <w:jc w:val="center"/>
+              <w:rPr>
+                <w:b/>
+                <w:sz w:val="40"/>
+                <w:szCs w:val="40"/>
+                <w:lang w:val="vi-VN"/>
+              </w:rPr>
+            </w:pPr>
+            <w:r>
+              <w:rPr>
+                <w:rFonts w:hint="eastAsia"/>
+                <w:b/>
+                <w:sz w:val="40"/>
+                <w:szCs w:val="40"/>
+                <w:lang w:val="vi-VN"/>
+              </w:rPr>
+              <w:t>パソコンを使っています</w:t>
+            </w:r>
+          </w:p>
+        </w:tc>
+      </w:tr>
+      <w:tr>
+        <w:tc>
+          <w:tcPr>
+            <w:tcW w:w="3003" w:type="dxa"/>
+            <w:vAlign w:val="center"/>
+          </w:tcPr>
+          <w:p>
+            <w:pPr>
+              <w:rPr>
+                <w:sz w:val="32"/>
+                <w:szCs w:val="32"/>
+                <w:lang w:val="vi-VN"/>
+              </w:rPr>
+            </w:pPr>
+            <w:r>
+              <w:rPr>
+                <w:rFonts w:hint="eastAsia"/>
+                <w:sz w:val="32"/>
+                <w:szCs w:val="32"/>
+                <w:lang w:val="vi-VN"/>
+              </w:rPr>
+              <w:t>起動する</w:t>
+            </w:r>
+          </w:p>
+        </w:tc>
+        <w:tc>
+          <w:tcPr>
+            <w:tcW w:w="3003" w:type="dxa"/>
+            <w:vAlign w:val="center"/>
+          </w:tcPr>
+          <w:p>
+            <w:pPr>
+              <w:rPr>
+                <w:sz w:val="32"/>
+                <w:szCs w:val="32"/>
+                <w:lang w:val="vi-VN"/>
+              </w:rPr>
+            </w:pPr>
+            <w:r>
+              <w:rPr>
+                <w:rFonts w:hint="eastAsia"/>
+                <w:sz w:val="32"/>
+                <w:szCs w:val="32"/>
+                <w:lang w:val="vi-VN"/>
+              </w:rPr>
+              <w:t>きどうする</w:t>
+            </w:r>
+          </w:p>
+        </w:tc>
+        <w:tc>
+          <w:tcPr>
+            <w:tcW w:w="3004" w:type="dxa"/>
+            <w:vAlign w:val="center"/>
+          </w:tcPr>
+          <w:p>
+            <w:pPr>
+              <w:rPr>
+                <w:sz w:val="32"/>
+                <w:szCs w:val="32"/>
+                <w:lang w:val="vi-VN"/>
+              </w:rPr>
+            </w:pPr>
+            <w:r>
+              <w:rPr>
+                <w:sz w:val="32"/>
+                <w:szCs w:val="32"/>
+                <w:lang w:val="vi-VN"/>
+              </w:rPr>
+              <w:t>khởi động</w:t>
+            </w:r>
+          </w:p>
+        </w:tc>
+      </w:tr>
+      <w:tr>
+        <w:tc>
+          <w:tcPr>
+            <w:tcW w:w="3003" w:type="dxa"/>
+            <w:vAlign w:val="center"/>
+          </w:tcPr>
+          <w:p>
+            <w:pPr>
+              <w:rPr>
+                <w:sz w:val="32"/>
+                <w:szCs w:val="32"/>
+              </w:rPr>
+            </w:pPr>
+            <w:r>
+              <w:rPr>
+                <w:rFonts w:hint="eastAsia"/>
+                <w:sz w:val="32"/>
+                <w:szCs w:val="32"/>
+              </w:rPr>
+              <w:t>立ち上げる</w:t>
+            </w:r>
+          </w:p>
+        </w:tc>
+        <w:tc>
+          <w:tcPr>
+            <w:tcW w:w="3003" w:type="dxa"/>
+            <w:vAlign w:val="center"/>
+          </w:tcPr>
+          <w:p>
+            <w:pPr>
+              <w:rPr>
+                <w:sz w:val="32"/>
+                <w:szCs w:val="32"/>
+              </w:rPr>
+            </w:pPr>
+            <w:r>
+              <w:rPr>
+                <w:rFonts w:hint="eastAsia"/>
+                <w:sz w:val="32"/>
+                <w:szCs w:val="32"/>
+              </w:rPr>
+              <w:t>たちあげる</w:t>
+            </w:r>
+          </w:p>
+        </w:tc>
+        <w:tc>
+          <w:tcPr>
+            <w:tcW w:w="3004" w:type="dxa"/>
+            <w:vAlign w:val="center"/>
+          </w:tcPr>
+          <w:p>
+            <w:pPr>
+              <w:rPr>
+                <w:sz w:val="32"/>
+                <w:szCs w:val="32"/>
+                <w:lang w:val="vi-VN"/>
+              </w:rPr>
+            </w:pPr>
+            <w:r>
+              <w:rPr>
+                <w:sz w:val="32"/>
+                <w:szCs w:val="32"/>
+                <w:lang w:val="vi-VN"/>
+              </w:rPr>
+              <w:t>khởi động</w:t>
+            </w:r>
+          </w:p>
+        </w:tc>
+      </w:tr>
+      <w:tr>
+        <w:tc>
+          <w:tcPr>
+            <w:tcW w:w="3003" w:type="dxa"/>
+            <w:vAlign w:val="center"/>
+          </w:tcPr>
+          <w:p>
+            <w:pPr>
+              <w:rPr>
+                <w:sz w:val="32"/>
+                <w:szCs w:val="32"/>
+              </w:rPr>
+            </w:pPr>
+            <w:r>
+              <w:rPr>
+                <w:rFonts w:hint="eastAsia"/>
+                <w:sz w:val="32"/>
+                <w:szCs w:val="32"/>
+              </w:rPr>
+              <w:t>終了する</w:t>
+            </w:r>
+          </w:p>
+        </w:tc>
+        <w:tc>
+          <w:tcPr>
+            <w:tcW w:w="3003" w:type="dxa"/>
+            <w:vAlign w:val="center"/>
+          </w:tcPr>
+          <w:p>
+            <w:pPr>
+              <w:rPr>
+                <w:sz w:val="32"/>
+                <w:szCs w:val="32"/>
+              </w:rPr>
+            </w:pPr>
+            <w:r>
+              <w:rPr>
+                <w:rFonts w:hint="eastAsia"/>
+                <w:sz w:val="32"/>
+                <w:szCs w:val="32"/>
+              </w:rPr>
+              <w:t>しゅうりょうする</w:t>
+            </w:r>
+          </w:p>
+        </w:tc>
+        <w:tc>
+          <w:tcPr>
+            <w:tcW w:w="3004" w:type="dxa"/>
+            <w:vAlign w:val="center"/>
+          </w:tcPr>
+          <w:p>
+            <w:pPr>
+              <w:rPr>
+                <w:sz w:val="32"/>
+                <w:szCs w:val="32"/>
+                <w:lang w:val="vi-VN"/>
+              </w:rPr>
+            </w:pPr>
+            <w:r>
+              <w:rPr>
+                <w:sz w:val="32"/>
+                <w:szCs w:val="32"/>
+                <w:lang w:val="vi-VN"/>
+              </w:rPr>
+              <w:t>tắt máy</w:t>
+            </w:r>
+          </w:p>
+        </w:tc>
+      </w:tr>
+      <w:tr>
+        <w:tc>
+          <w:tcPr>
+            <w:tcW w:w="3003" w:type="dxa"/>
+            <w:vAlign w:val="center"/>
+          </w:tcPr>
+          <w:p>
+            <w:pPr>
+              <w:rPr>
+                <w:sz w:val="32"/>
+                <w:szCs w:val="32"/>
+              </w:rPr>
+            </w:pPr>
+            <w:r>
+              <w:rPr>
+                <w:rFonts w:hint="eastAsia"/>
+                <w:sz w:val="32"/>
+                <w:szCs w:val="32"/>
+              </w:rPr>
+              <w:t>プロバイダー</w:t>
+            </w:r>
+          </w:p>
+        </w:tc>
+        <w:tc>
+          <w:tcPr>
+            <w:tcW w:w="3003" w:type="dxa"/>
+            <w:vAlign w:val="center"/>
+          </w:tcPr>
+          <w:p>
+            <w:pPr>
+              <w:rPr>
+                <w:sz w:val="32"/>
+                <w:szCs w:val="32"/>
+              </w:rPr>
+            </w:pPr>
+          </w:p>
+        </w:tc>
+        <w:tc>
+          <w:tcPr>
+            <w:tcW w:w="3004" w:type="dxa"/>
+            <w:vAlign w:val="center"/>
+          </w:tcPr>
+          <w:p>
+            <w:pPr>
+              <w:rPr>
+                <w:sz w:val="32"/>
+                <w:szCs w:val="32"/>
+                <w:lang w:val="vi-VN"/>
+              </w:rPr>
+            </w:pPr>
+            <w:r>
+              <w:rPr>
+                <w:sz w:val="32"/>
+                <w:szCs w:val="32"/>
+                <w:lang w:val="vi-VN"/>
+              </w:rPr>
+              <w:t>nhà cung cấp, người cung cấp</w:t>
+            </w:r>
+          </w:p>
+        </w:tc>
+      </w:tr>
+      <w:tr>
+        <w:tc>
+          <w:tcPr>
+            <w:tcW w:w="3003" w:type="dxa"/>
+            <w:vAlign w:val="center"/>
+          </w:tcPr>
+          <w:p>
+            <w:pPr>
+              <w:rPr>
+                <w:sz w:val="32"/>
+                <w:szCs w:val="32"/>
+              </w:rPr>
+            </w:pPr>
+            <w:r>
+              <w:rPr>
+                <w:rFonts w:hint="eastAsia"/>
+                <w:sz w:val="32"/>
+                <w:szCs w:val="32"/>
+              </w:rPr>
+              <w:t>契約</w:t>
+            </w:r>
+          </w:p>
+        </w:tc>
+        <w:tc>
+          <w:tcPr>
+            <w:tcW w:w="3003" w:type="dxa"/>
+            <w:vAlign w:val="center"/>
+          </w:tcPr>
+          <w:p>
+            <w:pPr>
+              <w:rPr>
+                <w:sz w:val="32"/>
+                <w:szCs w:val="32"/>
+              </w:rPr>
+            </w:pPr>
+            <w:r>
+              <w:rPr>
+                <w:rFonts w:hint="eastAsia"/>
+                <w:sz w:val="32"/>
+                <w:szCs w:val="32"/>
+              </w:rPr>
+              <w:t>けいやく</w:t>
+            </w:r>
+          </w:p>
+        </w:tc>
+        <w:tc>
+          <w:tcPr>
+            <w:tcW w:w="3004" w:type="dxa"/>
+            <w:vAlign w:val="center"/>
+          </w:tcPr>
+          <w:p>
+            <w:pPr>
+              <w:rPr>
+                <w:sz w:val="32"/>
+                <w:szCs w:val="32"/>
+                <w:lang w:val="vi-VN"/>
+              </w:rPr>
+            </w:pPr>
+            <w:r>
+              <w:rPr>
+                <w:sz w:val="32"/>
+                <w:szCs w:val="32"/>
+                <w:lang w:val="vi-VN"/>
+              </w:rPr>
+              <w:t>hợp đồng, khế ước</w:t>
+            </w:r>
+          </w:p>
+        </w:tc>
+      </w:tr>
+      <w:tr>
+        <w:tc>
+          <w:tcPr>
+            <w:tcW w:w="3003" w:type="dxa"/>
+            <w:vAlign w:val="center"/>
+          </w:tcPr>
+          <w:p>
+            <w:pPr>
+              <w:rPr>
+                <w:sz w:val="32"/>
+                <w:szCs w:val="32"/>
+              </w:rPr>
+            </w:pPr>
+            <w:r>
+              <w:rPr>
+                <w:rFonts w:hint="eastAsia"/>
+                <w:sz w:val="32"/>
+                <w:szCs w:val="32"/>
+              </w:rPr>
+              <w:t>検索</w:t>
+            </w:r>
+          </w:p>
+        </w:tc>
+        <w:tc>
+          <w:tcPr>
+            <w:tcW w:w="3003" w:type="dxa"/>
+            <w:vAlign w:val="center"/>
+          </w:tcPr>
+          <w:p>
+            <w:pPr>
+              <w:rPr>
+                <w:sz w:val="32"/>
+                <w:szCs w:val="32"/>
+                <w:lang w:val="vi-VN"/>
+              </w:rPr>
+            </w:pPr>
+            <w:r>
+              <w:rPr>
+                <w:rFonts w:hint="eastAsia"/>
+                <w:sz w:val="32"/>
+                <w:szCs w:val="32"/>
+                <w:lang w:val="vi-VN"/>
+              </w:rPr>
+              <w:t>けんさく</w:t>
+            </w:r>
+          </w:p>
+        </w:tc>
+        <w:tc>
+          <w:tcPr>
+            <w:tcW w:w="3004" w:type="dxa"/>
+            <w:vAlign w:val="center"/>
+          </w:tcPr>
+          <w:p>
+            <w:pPr>
+              <w:rPr>
+                <w:sz w:val="32"/>
+                <w:szCs w:val="32"/>
+                <w:lang w:val="vi-VN"/>
+              </w:rPr>
+            </w:pPr>
+            <w:r>
+              <w:rPr>
+                <w:sz w:val="32"/>
+                <w:szCs w:val="32"/>
+                <w:lang w:val="vi-VN"/>
+              </w:rPr>
+              <w:t>tìm kiếm</w:t>
+            </w:r>
+          </w:p>
+        </w:tc>
+      </w:tr>
+      <w:tr>
+        <w:tc>
+          <w:tcPr>
+            <w:tcW w:w="3003" w:type="dxa"/>
+            <w:vAlign w:val="center"/>
+          </w:tcPr>
+          <w:p>
+            <w:pPr>
+              <w:rPr>
+                <w:sz w:val="32"/>
+                <w:szCs w:val="32"/>
+              </w:rPr>
+            </w:pPr>
+            <w:r>
+              <w:rPr>
+                <w:rFonts w:hint="eastAsia"/>
+                <w:sz w:val="32"/>
+                <w:szCs w:val="32"/>
+              </w:rPr>
+              <w:t>フリーズ</w:t>
+            </w:r>
+          </w:p>
+        </w:tc>
+        <w:tc>
+          <w:tcPr>
+            <w:tcW w:w="3003" w:type="dxa"/>
+            <w:vAlign w:val="center"/>
+          </w:tcPr>
+          <w:p>
+            <w:pPr>
+              <w:rPr>
+                <w:sz w:val="32"/>
+                <w:szCs w:val="32"/>
+                <w:lang w:val="vi-VN"/>
+              </w:rPr>
+            </w:pPr>
+          </w:p>
+        </w:tc>
+        <w:tc>
+          <w:tcPr>
+            <w:tcW w:w="3004" w:type="dxa"/>
+            <w:vAlign w:val="center"/>
+          </w:tcPr>
+          <w:p>
+            <w:pPr>
+              <w:rPr>
+                <w:sz w:val="32"/>
+                <w:szCs w:val="32"/>
+                <w:lang w:val="vi-VN"/>
+              </w:rPr>
+            </w:pPr>
+            <w:r>
+              <w:rPr>
+                <w:sz w:val="32"/>
+                <w:szCs w:val="32"/>
+                <w:lang w:val="vi-VN"/>
+              </w:rPr>
+              <w:t>treo máy</w:t>
+            </w:r>
+          </w:p>
+        </w:tc>
+      </w:tr>
+      <w:tr>
+        <w:tc>
+          <w:tcPr>
+            <w:tcW w:w="3003" w:type="dxa"/>
+            <w:vAlign w:val="center"/>
+          </w:tcPr>
+          <w:p>
+            <w:pPr>
+              <w:rPr>
+                <w:sz w:val="32"/>
+                <w:szCs w:val="32"/>
+                <w:lang w:val="vi-VN"/>
+              </w:rPr>
+            </w:pPr>
+            <w:r>
+              <w:rPr>
+                <w:rFonts w:hint="eastAsia"/>
+                <w:sz w:val="32"/>
+                <w:szCs w:val="32"/>
+                <w:lang w:val="vi-VN"/>
+              </w:rPr>
+              <w:t>更新する</w:t>
+            </w:r>
+          </w:p>
+        </w:tc>
+        <w:tc>
+          <w:tcPr>
+            <w:tcW w:w="3003" w:type="dxa"/>
+            <w:vAlign w:val="center"/>
+          </w:tcPr>
+          <w:p>
+            <w:pPr>
+              <w:rPr>
+                <w:sz w:val="32"/>
+                <w:szCs w:val="32"/>
+                <w:lang w:val="vi-VN"/>
+              </w:rPr>
+            </w:pPr>
+            <w:r>
+              <w:rPr>
+                <w:rFonts w:hint="eastAsia"/>
+                <w:sz w:val="32"/>
+                <w:szCs w:val="32"/>
+                <w:lang w:val="vi-VN"/>
+              </w:rPr>
+              <w:t>こうしんする</w:t>
+            </w:r>
+          </w:p>
+        </w:tc>
+        <w:tc>
+          <w:tcPr>
+            <w:tcW w:w="3004" w:type="dxa"/>
+            <w:vAlign w:val="center"/>
+          </w:tcPr>
+          <w:p>
+            <w:pPr>
+              <w:rPr>
+                <w:sz w:val="32"/>
+                <w:szCs w:val="32"/>
+                <w:lang w:val="vi-VN"/>
+              </w:rPr>
+            </w:pPr>
+            <w:r>
+              <w:rPr>
+                <w:sz w:val="32"/>
+                <w:szCs w:val="32"/>
+                <w:lang w:val="vi-VN"/>
+              </w:rPr>
+              <w:t>cập nhật</w:t>
+            </w:r>
+          </w:p>
+        </w:tc>
+      </w:tr>
+    </w:tbl>
+    <w:p>
+      <w:pPr>
+        <w:rPr>
+          <w:lang w:val="vi-VN"/>
+        </w:rPr>
+      </w:pPr>
+    </w:p>
+    <w:p>
+      <w:pPr>
+        <w:rPr>
+          <w:lang w:val="vi-VN"/>
+        </w:rPr>
+      </w:pPr>
+      <w:r>
+        <w:rPr>
+          <w:lang w:val="vi-VN"/>
+        </w:rPr>
+        <w:br w:type="page"/>
+      </w:r>
+    </w:p>
+    <w:tbl>
+      <w:tblPr>
+        <w:tblStyle w:val="TableGrid"/>
+        <w:tblW w:w="0" w:type="auto"/>
+        <w:tblLook w:val="04A0" w:firstRow="1" w:lastRow="0" w:firstColumn="1" w:lastColumn="0" w:noHBand="0" w:noVBand="1"/>
+      </w:tblPr>
+      <w:tblGrid>
+        <w:gridCol w:w="3003"/>
+        <w:gridCol w:w="3003"/>
+        <w:gridCol w:w="3004"/>
+      </w:tblGrid>
+      <w:tr>
+        <w:tc>
+          <w:tcPr>
+            <w:tcW w:w="9010" w:type="dxa"/>
+            <w:gridSpan w:val="3"/>
+            <w:vAlign w:val="center"/>
+          </w:tcPr>
+          <w:p>
+            <w:pPr>
+              <w:jc w:val="center"/>
               <w:rPr>
                 <w:b/>
                 <w:sz w:val="72"/>
                 <w:szCs w:val="72"/>
                 <w:lang w:val="vi-VN"/>
               </w:rPr>
-              <w:t>4</w:t>
+            </w:pPr>
+            <w:r>
+              <w:rPr>
+                <w:b/>
+                <w:sz w:val="72"/>
+                <w:szCs w:val="72"/>
+                <w:lang w:val="vi-VN"/>
+              </w:rPr>
+              <w:lastRenderedPageBreak/>
+              <w:t>BÀI 2-5</w:t>
             </w:r>
           </w:p>
         </w:tc>
@@ -8505,542 +9109,1139 @@
                 <w:szCs w:val="32"/>
                 <w:lang w:val="vi-VN"/>
               </w:rPr>
-              <w:t>起動する</w:t>
-            </w:r>
-          </w:p>
-        </w:tc>
-        <w:tc>
-          <w:tcPr>
-            <w:tcW w:w="3003" w:type="dxa"/>
-            <w:vAlign w:val="center"/>
-          </w:tcPr>
-          <w:p>
-            <w:pPr>
-              <w:rPr>
-                <w:rFonts w:hint="eastAsia"/>
-                <w:sz w:val="32"/>
-                <w:szCs w:val="32"/>
-                <w:lang w:val="vi-VN"/>
-              </w:rPr>
-            </w:pPr>
-            <w:r>
-              <w:rPr>
-                <w:rFonts w:hint="eastAsia"/>
-                <w:sz w:val="32"/>
-                <w:szCs w:val="32"/>
-                <w:lang w:val="vi-VN"/>
-              </w:rPr>
-              <w:t>きどうする</w:t>
-            </w:r>
-          </w:p>
-        </w:tc>
-        <w:tc>
-          <w:tcPr>
-            <w:tcW w:w="3004" w:type="dxa"/>
-            <w:vAlign w:val="center"/>
-          </w:tcPr>
-          <w:p>
-            <w:pPr>
-              <w:rPr>
-                <w:sz w:val="32"/>
-                <w:szCs w:val="32"/>
-                <w:lang w:val="vi-VN"/>
-              </w:rPr>
-            </w:pPr>
-            <w:r>
-              <w:rPr>
-                <w:sz w:val="32"/>
-                <w:szCs w:val="32"/>
-                <w:lang w:val="vi-VN"/>
-              </w:rPr>
-              <w:t>khởi động</w:t>
-            </w:r>
-          </w:p>
-        </w:tc>
-      </w:tr>
-      <w:tr>
-        <w:tc>
-          <w:tcPr>
-            <w:tcW w:w="3003" w:type="dxa"/>
-            <w:vAlign w:val="center"/>
-          </w:tcPr>
-          <w:p>
-            <w:pPr>
-              <w:rPr>
-                <w:rFonts w:hint="eastAsia"/>
-                <w:sz w:val="32"/>
-                <w:szCs w:val="32"/>
-              </w:rPr>
-            </w:pPr>
-            <w:r>
-              <w:rPr>
-                <w:rFonts w:hint="eastAsia"/>
-                <w:sz w:val="32"/>
-                <w:szCs w:val="32"/>
-              </w:rPr>
-              <w:t>立ち上げる</w:t>
-            </w:r>
-          </w:p>
-        </w:tc>
-        <w:tc>
-          <w:tcPr>
-            <w:tcW w:w="3003" w:type="dxa"/>
-            <w:vAlign w:val="center"/>
-          </w:tcPr>
-          <w:p>
-            <w:pPr>
-              <w:rPr>
-                <w:rFonts w:hint="eastAsia"/>
-                <w:sz w:val="32"/>
-                <w:szCs w:val="32"/>
-              </w:rPr>
-            </w:pPr>
-            <w:r>
-              <w:rPr>
-                <w:rFonts w:hint="eastAsia"/>
-                <w:sz w:val="32"/>
-                <w:szCs w:val="32"/>
-              </w:rPr>
-              <w:t>たちあげる</w:t>
-            </w:r>
-          </w:p>
-        </w:tc>
-        <w:tc>
-          <w:tcPr>
-            <w:tcW w:w="3004" w:type="dxa"/>
-            <w:vAlign w:val="center"/>
-          </w:tcPr>
-          <w:p>
-            <w:pPr>
-              <w:rPr>
-                <w:sz w:val="32"/>
-                <w:szCs w:val="32"/>
-                <w:lang w:val="vi-VN"/>
-              </w:rPr>
-            </w:pPr>
-            <w:r>
-              <w:rPr>
-                <w:sz w:val="32"/>
-                <w:szCs w:val="32"/>
-                <w:lang w:val="vi-VN"/>
-              </w:rPr>
-              <w:t>khởi động</w:t>
-            </w:r>
-          </w:p>
-        </w:tc>
-      </w:tr>
-      <w:tr>
-        <w:tc>
-          <w:tcPr>
-            <w:tcW w:w="3003" w:type="dxa"/>
-            <w:vAlign w:val="center"/>
-          </w:tcPr>
-          <w:p>
-            <w:pPr>
-              <w:rPr>
-                <w:rFonts w:hint="eastAsia"/>
-                <w:sz w:val="32"/>
-                <w:szCs w:val="32"/>
-              </w:rPr>
-            </w:pPr>
-            <w:r>
-              <w:rPr>
-                <w:rFonts w:hint="eastAsia"/>
-                <w:sz w:val="32"/>
-                <w:szCs w:val="32"/>
-              </w:rPr>
-              <w:t>終了する</w:t>
-            </w:r>
-          </w:p>
-        </w:tc>
-        <w:tc>
-          <w:tcPr>
-            <w:tcW w:w="3003" w:type="dxa"/>
-            <w:vAlign w:val="center"/>
-          </w:tcPr>
-          <w:p>
-            <w:pPr>
-              <w:rPr>
-                <w:rFonts w:hint="eastAsia"/>
-                <w:sz w:val="32"/>
-                <w:szCs w:val="32"/>
-              </w:rPr>
-            </w:pPr>
-            <w:r>
-              <w:rPr>
-                <w:rFonts w:hint="eastAsia"/>
-                <w:sz w:val="32"/>
-                <w:szCs w:val="32"/>
-              </w:rPr>
-              <w:t>しゅうりょうする</w:t>
-            </w:r>
-          </w:p>
-        </w:tc>
-        <w:tc>
-          <w:tcPr>
-            <w:tcW w:w="3004" w:type="dxa"/>
-            <w:vAlign w:val="center"/>
-          </w:tcPr>
-          <w:p>
-            <w:pPr>
-              <w:rPr>
-                <w:sz w:val="32"/>
-                <w:szCs w:val="32"/>
-                <w:lang w:val="vi-VN"/>
-              </w:rPr>
-            </w:pPr>
-            <w:r>
-              <w:rPr>
-                <w:sz w:val="32"/>
-                <w:szCs w:val="32"/>
-                <w:lang w:val="vi-VN"/>
-              </w:rPr>
-              <w:t>tắt máy</w:t>
-            </w:r>
-          </w:p>
-        </w:tc>
-      </w:tr>
-      <w:tr>
-        <w:tc>
-          <w:tcPr>
-            <w:tcW w:w="3003" w:type="dxa"/>
-            <w:vAlign w:val="center"/>
-          </w:tcPr>
-          <w:p>
-            <w:pPr>
-              <w:rPr>
-                <w:rFonts w:hint="eastAsia"/>
-                <w:sz w:val="32"/>
-                <w:szCs w:val="32"/>
-              </w:rPr>
-            </w:pPr>
-            <w:r>
-              <w:rPr>
-                <w:rFonts w:hint="eastAsia"/>
-                <w:sz w:val="32"/>
-                <w:szCs w:val="32"/>
-              </w:rPr>
-              <w:t>プロバイダー</w:t>
-            </w:r>
-          </w:p>
-        </w:tc>
-        <w:tc>
-          <w:tcPr>
-            <w:tcW w:w="3003" w:type="dxa"/>
-            <w:vAlign w:val="center"/>
-          </w:tcPr>
-          <w:p>
-            <w:pPr>
-              <w:rPr>
-                <w:rFonts w:hint="eastAsia"/>
-                <w:sz w:val="32"/>
-                <w:szCs w:val="32"/>
-              </w:rPr>
-            </w:pPr>
-          </w:p>
-        </w:tc>
-        <w:tc>
-          <w:tcPr>
-            <w:tcW w:w="3004" w:type="dxa"/>
-            <w:vAlign w:val="center"/>
-          </w:tcPr>
-          <w:p>
-            <w:pPr>
-              <w:rPr>
-                <w:sz w:val="32"/>
-                <w:szCs w:val="32"/>
-                <w:lang w:val="vi-VN"/>
-              </w:rPr>
-            </w:pPr>
-            <w:r>
-              <w:rPr>
-                <w:sz w:val="32"/>
-                <w:szCs w:val="32"/>
-                <w:lang w:val="vi-VN"/>
-              </w:rPr>
-              <w:t>nhà cung cấp, người cung cấp</w:t>
-            </w:r>
-          </w:p>
-        </w:tc>
-      </w:tr>
-      <w:tr>
-        <w:tc>
-          <w:tcPr>
-            <w:tcW w:w="3003" w:type="dxa"/>
-            <w:vAlign w:val="center"/>
-          </w:tcPr>
-          <w:p>
-            <w:pPr>
-              <w:rPr>
-                <w:rFonts w:hint="eastAsia"/>
-                <w:sz w:val="32"/>
-                <w:szCs w:val="32"/>
-              </w:rPr>
-            </w:pPr>
-            <w:r>
-              <w:rPr>
-                <w:rFonts w:hint="eastAsia"/>
-                <w:sz w:val="32"/>
-                <w:szCs w:val="32"/>
-              </w:rPr>
-              <w:t>契約</w:t>
-            </w:r>
-          </w:p>
-        </w:tc>
-        <w:tc>
-          <w:tcPr>
-            <w:tcW w:w="3003" w:type="dxa"/>
-            <w:vAlign w:val="center"/>
-          </w:tcPr>
-          <w:p>
-            <w:pPr>
-              <w:rPr>
-                <w:rFonts w:hint="eastAsia"/>
-                <w:sz w:val="32"/>
-                <w:szCs w:val="32"/>
-              </w:rPr>
-            </w:pPr>
-            <w:r>
-              <w:rPr>
-                <w:rFonts w:hint="eastAsia"/>
-                <w:sz w:val="32"/>
-                <w:szCs w:val="32"/>
-              </w:rPr>
-              <w:t>けいやく</w:t>
-            </w:r>
-          </w:p>
-        </w:tc>
-        <w:tc>
-          <w:tcPr>
-            <w:tcW w:w="3004" w:type="dxa"/>
-            <w:vAlign w:val="center"/>
-          </w:tcPr>
-          <w:p>
-            <w:pPr>
-              <w:rPr>
-                <w:sz w:val="32"/>
-                <w:szCs w:val="32"/>
-                <w:lang w:val="vi-VN"/>
-              </w:rPr>
-            </w:pPr>
-            <w:r>
-              <w:rPr>
-                <w:sz w:val="32"/>
-                <w:szCs w:val="32"/>
-                <w:lang w:val="vi-VN"/>
-              </w:rPr>
-              <w:t>hợp đồng, khế ước</w:t>
-            </w:r>
-          </w:p>
-        </w:tc>
-      </w:tr>
-      <w:tr>
-        <w:tc>
-          <w:tcPr>
-            <w:tcW w:w="3003" w:type="dxa"/>
-            <w:vAlign w:val="center"/>
-          </w:tcPr>
-          <w:p>
-            <w:pPr>
-              <w:rPr>
-                <w:rFonts w:hint="eastAsia"/>
-                <w:sz w:val="32"/>
-                <w:szCs w:val="32"/>
-              </w:rPr>
-            </w:pPr>
-            <w:r>
-              <w:rPr>
-                <w:rFonts w:hint="eastAsia"/>
-                <w:sz w:val="32"/>
-                <w:szCs w:val="32"/>
-              </w:rPr>
-              <w:t>検索</w:t>
-            </w:r>
-          </w:p>
-        </w:tc>
-        <w:tc>
-          <w:tcPr>
-            <w:tcW w:w="3003" w:type="dxa"/>
-            <w:vAlign w:val="center"/>
-          </w:tcPr>
-          <w:p>
-            <w:pPr>
-              <w:rPr>
-                <w:rFonts w:hint="eastAsia"/>
-                <w:sz w:val="32"/>
-                <w:szCs w:val="32"/>
-                <w:lang w:val="vi-VN"/>
-              </w:rPr>
-            </w:pPr>
-            <w:r>
-              <w:rPr>
-                <w:rFonts w:hint="eastAsia"/>
-                <w:sz w:val="32"/>
-                <w:szCs w:val="32"/>
-                <w:lang w:val="vi-VN"/>
-              </w:rPr>
-              <w:t>けんさく</w:t>
-            </w:r>
-          </w:p>
-        </w:tc>
-        <w:tc>
-          <w:tcPr>
-            <w:tcW w:w="3004" w:type="dxa"/>
-            <w:vAlign w:val="center"/>
-          </w:tcPr>
-          <w:p>
-            <w:pPr>
-              <w:rPr>
-                <w:sz w:val="32"/>
-                <w:szCs w:val="32"/>
-                <w:lang w:val="vi-VN"/>
-              </w:rPr>
-            </w:pPr>
-            <w:r>
-              <w:rPr>
-                <w:sz w:val="32"/>
-                <w:szCs w:val="32"/>
-                <w:lang w:val="vi-VN"/>
-              </w:rPr>
-              <w:t>tìm kiếm</w:t>
-            </w:r>
-          </w:p>
-        </w:tc>
-      </w:tr>
-      <w:tr>
-        <w:tc>
-          <w:tcPr>
-            <w:tcW w:w="3003" w:type="dxa"/>
-            <w:vAlign w:val="center"/>
-          </w:tcPr>
-          <w:p>
-            <w:pPr>
-              <w:rPr>
-                <w:rFonts w:hint="eastAsia"/>
-                <w:sz w:val="32"/>
-                <w:szCs w:val="32"/>
-              </w:rPr>
-            </w:pPr>
-            <w:r>
-              <w:rPr>
-                <w:rFonts w:hint="eastAsia"/>
-                <w:sz w:val="32"/>
-                <w:szCs w:val="32"/>
-              </w:rPr>
-              <w:t>フリーズ</w:t>
-            </w:r>
-          </w:p>
-        </w:tc>
-        <w:tc>
-          <w:tcPr>
-            <w:tcW w:w="3003" w:type="dxa"/>
-            <w:vAlign w:val="center"/>
-          </w:tcPr>
-          <w:p>
-            <w:pPr>
-              <w:rPr>
-                <w:sz w:val="32"/>
-                <w:szCs w:val="32"/>
-                <w:lang w:val="vi-VN"/>
-              </w:rPr>
-            </w:pPr>
-          </w:p>
-        </w:tc>
-        <w:tc>
-          <w:tcPr>
-            <w:tcW w:w="3004" w:type="dxa"/>
-            <w:vAlign w:val="center"/>
-          </w:tcPr>
-          <w:p>
-            <w:pPr>
-              <w:rPr>
-                <w:sz w:val="32"/>
-                <w:szCs w:val="32"/>
-                <w:lang w:val="vi-VN"/>
-              </w:rPr>
-            </w:pPr>
-            <w:r>
-              <w:rPr>
-                <w:sz w:val="32"/>
-                <w:szCs w:val="32"/>
-                <w:lang w:val="vi-VN"/>
-              </w:rPr>
-              <w:t>treo máy</w:t>
-            </w:r>
-          </w:p>
-        </w:tc>
-      </w:tr>
-      <w:tr>
-        <w:tc>
-          <w:tcPr>
-            <w:tcW w:w="3003" w:type="dxa"/>
-            <w:vAlign w:val="center"/>
-          </w:tcPr>
-          <w:p>
-            <w:pPr>
-              <w:rPr>
-                <w:rFonts w:hint="eastAsia"/>
-                <w:sz w:val="32"/>
-                <w:szCs w:val="32"/>
-                <w:lang w:val="vi-VN"/>
-              </w:rPr>
-            </w:pPr>
-            <w:r>
-              <w:rPr>
-                <w:rFonts w:hint="eastAsia"/>
-                <w:sz w:val="32"/>
-                <w:szCs w:val="32"/>
-                <w:lang w:val="vi-VN"/>
-              </w:rPr>
-              <w:t>更新する</w:t>
-            </w:r>
-          </w:p>
-        </w:tc>
-        <w:tc>
-          <w:tcPr>
-            <w:tcW w:w="3003" w:type="dxa"/>
-            <w:vAlign w:val="center"/>
-          </w:tcPr>
-          <w:p>
-            <w:pPr>
-              <w:rPr>
-                <w:rFonts w:hint="eastAsia"/>
-                <w:sz w:val="32"/>
-                <w:szCs w:val="32"/>
-                <w:lang w:val="vi-VN"/>
-              </w:rPr>
-            </w:pPr>
-            <w:r>
-              <w:rPr>
-                <w:rFonts w:hint="eastAsia"/>
-                <w:sz w:val="32"/>
-                <w:szCs w:val="32"/>
-                <w:lang w:val="vi-VN"/>
-              </w:rPr>
-              <w:t>こうしんする</w:t>
-            </w:r>
-          </w:p>
-        </w:tc>
-        <w:tc>
-          <w:tcPr>
-            <w:tcW w:w="3004" w:type="dxa"/>
-            <w:vAlign w:val="center"/>
-          </w:tcPr>
-          <w:p>
-            <w:pPr>
-              <w:rPr>
-                <w:sz w:val="32"/>
-                <w:szCs w:val="32"/>
-                <w:lang w:val="vi-VN"/>
-              </w:rPr>
-            </w:pPr>
-            <w:r>
-              <w:rPr>
-                <w:sz w:val="32"/>
-                <w:szCs w:val="32"/>
-                <w:lang w:val="vi-VN"/>
-              </w:rPr>
-              <w:t>cập nhật</w:t>
+              <w:t>改行する</w:t>
+            </w:r>
+          </w:p>
+        </w:tc>
+        <w:tc>
+          <w:tcPr>
+            <w:tcW w:w="3003" w:type="dxa"/>
+            <w:vAlign w:val="center"/>
+          </w:tcPr>
+          <w:p>
+            <w:pPr>
+              <w:rPr>
+                <w:rFonts w:hint="eastAsia"/>
+                <w:sz w:val="32"/>
+                <w:szCs w:val="32"/>
+                <w:lang w:val="vi-VN"/>
+              </w:rPr>
+            </w:pPr>
+            <w:r>
+              <w:rPr>
+                <w:rFonts w:hint="eastAsia"/>
+                <w:sz w:val="32"/>
+                <w:szCs w:val="32"/>
+                <w:lang w:val="vi-VN"/>
+              </w:rPr>
+              <w:t>かいぎょうする</w:t>
+            </w:r>
+          </w:p>
+        </w:tc>
+        <w:tc>
+          <w:tcPr>
+            <w:tcW w:w="3004" w:type="dxa"/>
+            <w:vAlign w:val="center"/>
+          </w:tcPr>
+          <w:p>
+            <w:pPr>
+              <w:rPr>
+                <w:rFonts w:hint="eastAsia"/>
+                <w:sz w:val="32"/>
+                <w:szCs w:val="32"/>
+                <w:lang w:val="vi-VN"/>
+              </w:rPr>
+            </w:pPr>
+            <w:r>
+              <w:rPr>
+                <w:sz w:val="32"/>
+                <w:szCs w:val="32"/>
+                <w:lang w:val="vi-VN"/>
+              </w:rPr>
+              <w:t>xuống dòng</w:t>
+            </w:r>
+          </w:p>
+        </w:tc>
+      </w:tr>
+      <w:tr>
+        <w:tc>
+          <w:tcPr>
+            <w:tcW w:w="3003" w:type="dxa"/>
+            <w:vAlign w:val="center"/>
+          </w:tcPr>
+          <w:p>
+            <w:pPr>
+              <w:rPr>
+                <w:rFonts w:hint="eastAsia"/>
+                <w:sz w:val="32"/>
+                <w:szCs w:val="32"/>
+                <w:lang w:val="vi-VN"/>
+              </w:rPr>
+            </w:pPr>
+            <w:r>
+              <w:rPr>
+                <w:rFonts w:hint="eastAsia"/>
+                <w:sz w:val="32"/>
+                <w:szCs w:val="32"/>
+                <w:lang w:val="vi-VN"/>
+              </w:rPr>
+              <w:t>カーソル</w:t>
+            </w:r>
+          </w:p>
+        </w:tc>
+        <w:tc>
+          <w:tcPr>
+            <w:tcW w:w="3003" w:type="dxa"/>
+            <w:vAlign w:val="center"/>
+          </w:tcPr>
+          <w:p>
+            <w:pPr>
+              <w:rPr>
+                <w:sz w:val="32"/>
+                <w:szCs w:val="32"/>
+                <w:lang w:val="vi-VN"/>
+              </w:rPr>
+            </w:pPr>
+          </w:p>
+        </w:tc>
+        <w:tc>
+          <w:tcPr>
+            <w:tcW w:w="3004" w:type="dxa"/>
+            <w:vAlign w:val="center"/>
+          </w:tcPr>
+          <w:p>
+            <w:pPr>
+              <w:rPr>
+                <w:sz w:val="32"/>
+                <w:szCs w:val="32"/>
+                <w:lang w:val="vi-VN"/>
+              </w:rPr>
+            </w:pPr>
+            <w:r>
+              <w:rPr>
+                <w:sz w:val="32"/>
+                <w:szCs w:val="32"/>
+                <w:lang w:val="vi-VN"/>
+              </w:rPr>
+              <w:t>con trỏ</w:t>
+            </w:r>
+          </w:p>
+        </w:tc>
+      </w:tr>
+      <w:tr>
+        <w:tc>
+          <w:tcPr>
+            <w:tcW w:w="3003" w:type="dxa"/>
+            <w:vAlign w:val="center"/>
+          </w:tcPr>
+          <w:p>
+            <w:pPr>
+              <w:rPr>
+                <w:rFonts w:hint="eastAsia"/>
+                <w:sz w:val="32"/>
+                <w:szCs w:val="32"/>
+              </w:rPr>
+            </w:pPr>
+            <w:r>
+              <w:rPr>
+                <w:rFonts w:hint="eastAsia"/>
+                <w:sz w:val="32"/>
+                <w:szCs w:val="32"/>
+              </w:rPr>
+              <w:t>右に寄せる</w:t>
+            </w:r>
+          </w:p>
+        </w:tc>
+        <w:tc>
+          <w:tcPr>
+            <w:tcW w:w="3003" w:type="dxa"/>
+            <w:vAlign w:val="center"/>
+          </w:tcPr>
+          <w:p>
+            <w:pPr>
+              <w:rPr>
+                <w:rFonts w:hint="eastAsia"/>
+                <w:sz w:val="32"/>
+                <w:szCs w:val="32"/>
+              </w:rPr>
+            </w:pPr>
+            <w:proofErr w:type="gramStart"/>
+            <w:r>
+              <w:rPr>
+                <w:rFonts w:hint="eastAsia"/>
+                <w:sz w:val="32"/>
+                <w:szCs w:val="32"/>
+              </w:rPr>
+              <w:t>みぎに</w:t>
+            </w:r>
+            <w:proofErr w:type="gramEnd"/>
+            <w:r>
+              <w:rPr>
+                <w:rFonts w:hint="eastAsia"/>
+                <w:sz w:val="32"/>
+                <w:szCs w:val="32"/>
+              </w:rPr>
+              <w:t>よせる</w:t>
+            </w:r>
+          </w:p>
+        </w:tc>
+        <w:tc>
+          <w:tcPr>
+            <w:tcW w:w="3004" w:type="dxa"/>
+            <w:vAlign w:val="center"/>
+          </w:tcPr>
+          <w:p>
+            <w:pPr>
+              <w:rPr>
+                <w:sz w:val="32"/>
+                <w:szCs w:val="32"/>
+                <w:lang w:val="vi-VN"/>
+              </w:rPr>
+            </w:pPr>
+            <w:r>
+              <w:rPr>
+                <w:sz w:val="32"/>
+                <w:szCs w:val="32"/>
+                <w:lang w:val="vi-VN"/>
+              </w:rPr>
+              <w:t>căn lề phải</w:t>
+            </w:r>
+          </w:p>
+        </w:tc>
+      </w:tr>
+      <w:tr>
+        <w:tc>
+          <w:tcPr>
+            <w:tcW w:w="3003" w:type="dxa"/>
+            <w:vAlign w:val="center"/>
+          </w:tcPr>
+          <w:p>
+            <w:pPr>
+              <w:rPr>
+                <w:rFonts w:hint="eastAsia"/>
+                <w:sz w:val="32"/>
+                <w:szCs w:val="32"/>
+              </w:rPr>
+            </w:pPr>
+            <w:r>
+              <w:rPr>
+                <w:rFonts w:hint="eastAsia"/>
+                <w:sz w:val="32"/>
+                <w:szCs w:val="32"/>
+              </w:rPr>
+              <w:t>挿入</w:t>
+            </w:r>
+          </w:p>
+        </w:tc>
+        <w:tc>
+          <w:tcPr>
+            <w:tcW w:w="3003" w:type="dxa"/>
+            <w:vAlign w:val="center"/>
+          </w:tcPr>
+          <w:p>
+            <w:pPr>
+              <w:rPr>
+                <w:rFonts w:hint="eastAsia"/>
+                <w:sz w:val="32"/>
+                <w:szCs w:val="32"/>
+              </w:rPr>
+            </w:pPr>
+            <w:r>
+              <w:rPr>
+                <w:rFonts w:hint="eastAsia"/>
+                <w:sz w:val="32"/>
+                <w:szCs w:val="32"/>
+              </w:rPr>
+              <w:t>そうにゅう</w:t>
+            </w:r>
+          </w:p>
+        </w:tc>
+        <w:tc>
+          <w:tcPr>
+            <w:tcW w:w="3004" w:type="dxa"/>
+            <w:vAlign w:val="center"/>
+          </w:tcPr>
+          <w:p>
+            <w:pPr>
+              <w:rPr>
+                <w:sz w:val="32"/>
+                <w:szCs w:val="32"/>
+                <w:lang w:val="vi-VN"/>
+              </w:rPr>
+            </w:pPr>
+            <w:r>
+              <w:rPr>
+                <w:sz w:val="32"/>
+                <w:szCs w:val="32"/>
+                <w:lang w:val="vi-VN"/>
+              </w:rPr>
+              <w:t>sự chèn vào, sự đưa vào</w:t>
+            </w:r>
+          </w:p>
+        </w:tc>
+      </w:tr>
+      <w:tr>
+        <w:tc>
+          <w:tcPr>
+            <w:tcW w:w="3003" w:type="dxa"/>
+            <w:vAlign w:val="center"/>
+          </w:tcPr>
+          <w:p>
+            <w:pPr>
+              <w:rPr>
+                <w:rFonts w:hint="eastAsia"/>
+                <w:sz w:val="32"/>
+                <w:szCs w:val="32"/>
+              </w:rPr>
+            </w:pPr>
+            <w:r>
+              <w:rPr>
+                <w:rFonts w:hint="eastAsia"/>
+                <w:sz w:val="32"/>
+                <w:szCs w:val="32"/>
+              </w:rPr>
+              <w:t>やり直す</w:t>
+            </w:r>
+          </w:p>
+        </w:tc>
+        <w:tc>
+          <w:tcPr>
+            <w:tcW w:w="3003" w:type="dxa"/>
+            <w:vAlign w:val="center"/>
+          </w:tcPr>
+          <w:p>
+            <w:pPr>
+              <w:rPr>
+                <w:rFonts w:hint="eastAsia"/>
+                <w:sz w:val="32"/>
+                <w:szCs w:val="32"/>
+              </w:rPr>
+            </w:pPr>
+            <w:r>
+              <w:rPr>
+                <w:rFonts w:hint="eastAsia"/>
+                <w:sz w:val="32"/>
+                <w:szCs w:val="32"/>
+              </w:rPr>
+              <w:t>やりなおす</w:t>
+            </w:r>
+          </w:p>
+        </w:tc>
+        <w:tc>
+          <w:tcPr>
+            <w:tcW w:w="3004" w:type="dxa"/>
+            <w:vAlign w:val="center"/>
+          </w:tcPr>
+          <w:p>
+            <w:pPr>
+              <w:rPr>
+                <w:sz w:val="32"/>
+                <w:szCs w:val="32"/>
+                <w:lang w:val="vi-VN"/>
+              </w:rPr>
+            </w:pPr>
+            <w:r>
+              <w:rPr>
+                <w:sz w:val="32"/>
+                <w:szCs w:val="32"/>
+                <w:lang w:val="vi-VN"/>
+              </w:rPr>
+              <w:t>làm lại</w:t>
+            </w:r>
+          </w:p>
+        </w:tc>
+      </w:tr>
+      <w:tr>
+        <w:tc>
+          <w:tcPr>
+            <w:tcW w:w="3003" w:type="dxa"/>
+            <w:vAlign w:val="center"/>
+          </w:tcPr>
+          <w:p>
+            <w:pPr>
+              <w:rPr>
+                <w:rFonts w:hint="eastAsia"/>
+                <w:sz w:val="32"/>
+                <w:szCs w:val="32"/>
+              </w:rPr>
+            </w:pPr>
+            <w:r>
+              <w:rPr>
+                <w:rFonts w:hint="eastAsia"/>
+                <w:sz w:val="32"/>
+                <w:szCs w:val="32"/>
+              </w:rPr>
+              <w:t>切り取る</w:t>
+            </w:r>
+          </w:p>
+        </w:tc>
+        <w:tc>
+          <w:tcPr>
+            <w:tcW w:w="3003" w:type="dxa"/>
+            <w:vAlign w:val="center"/>
+          </w:tcPr>
+          <w:p>
+            <w:pPr>
+              <w:rPr>
+                <w:rFonts w:hint="eastAsia"/>
+                <w:sz w:val="32"/>
+                <w:szCs w:val="32"/>
+              </w:rPr>
+            </w:pPr>
+            <w:r>
+              <w:rPr>
+                <w:rFonts w:hint="eastAsia"/>
+                <w:sz w:val="32"/>
+                <w:szCs w:val="32"/>
+              </w:rPr>
+              <w:t>きりとる</w:t>
+            </w:r>
+          </w:p>
+        </w:tc>
+        <w:tc>
+          <w:tcPr>
+            <w:tcW w:w="3004" w:type="dxa"/>
+            <w:vAlign w:val="center"/>
+          </w:tcPr>
+          <w:p>
+            <w:pPr>
+              <w:rPr>
+                <w:sz w:val="32"/>
+                <w:szCs w:val="32"/>
+                <w:lang w:val="vi-VN"/>
+              </w:rPr>
+            </w:pPr>
+            <w:r>
+              <w:rPr>
+                <w:sz w:val="32"/>
+                <w:szCs w:val="32"/>
+                <w:lang w:val="vi-VN"/>
+              </w:rPr>
+              <w:t>cut</w:t>
+            </w:r>
+          </w:p>
+        </w:tc>
+      </w:tr>
+      <w:tr>
+        <w:tc>
+          <w:tcPr>
+            <w:tcW w:w="3003" w:type="dxa"/>
+            <w:vAlign w:val="center"/>
+          </w:tcPr>
+          <w:p>
+            <w:pPr>
+              <w:rPr>
+                <w:rFonts w:hint="eastAsia"/>
+                <w:sz w:val="32"/>
+                <w:szCs w:val="32"/>
+              </w:rPr>
+            </w:pPr>
+            <w:r>
+              <w:rPr>
+                <w:rFonts w:hint="eastAsia"/>
+                <w:sz w:val="32"/>
+                <w:szCs w:val="32"/>
+              </w:rPr>
+              <w:t>貼り付ける</w:t>
+            </w:r>
+          </w:p>
+        </w:tc>
+        <w:tc>
+          <w:tcPr>
+            <w:tcW w:w="3003" w:type="dxa"/>
+            <w:vAlign w:val="center"/>
+          </w:tcPr>
+          <w:p>
+            <w:pPr>
+              <w:rPr>
+                <w:rFonts w:hint="eastAsia"/>
+                <w:sz w:val="32"/>
+                <w:szCs w:val="32"/>
+              </w:rPr>
+            </w:pPr>
+            <w:r>
+              <w:rPr>
+                <w:rFonts w:hint="eastAsia"/>
+                <w:sz w:val="32"/>
+                <w:szCs w:val="32"/>
+              </w:rPr>
+              <w:t>はりつける</w:t>
+            </w:r>
+          </w:p>
+        </w:tc>
+        <w:tc>
+          <w:tcPr>
+            <w:tcW w:w="3004" w:type="dxa"/>
+            <w:vAlign w:val="center"/>
+          </w:tcPr>
+          <w:p>
+            <w:pPr>
+              <w:rPr>
+                <w:sz w:val="32"/>
+                <w:szCs w:val="32"/>
+                <w:lang w:val="vi-VN"/>
+              </w:rPr>
+            </w:pPr>
+            <w:r>
+              <w:rPr>
+                <w:sz w:val="32"/>
+                <w:szCs w:val="32"/>
+                <w:lang w:val="vi-VN"/>
+              </w:rPr>
+              <w:t>paste</w:t>
+            </w:r>
+          </w:p>
+        </w:tc>
+      </w:tr>
+      <w:tr>
+        <w:tc>
+          <w:tcPr>
+            <w:tcW w:w="3003" w:type="dxa"/>
+            <w:vAlign w:val="center"/>
+          </w:tcPr>
+          <w:p>
+            <w:pPr>
+              <w:rPr>
+                <w:rFonts w:hint="eastAsia"/>
+                <w:sz w:val="32"/>
+                <w:szCs w:val="32"/>
+              </w:rPr>
+            </w:pPr>
+            <w:r>
+              <w:rPr>
+                <w:rFonts w:hint="eastAsia"/>
+                <w:sz w:val="32"/>
+                <w:szCs w:val="32"/>
+              </w:rPr>
+              <w:t>添付する</w:t>
+            </w:r>
+          </w:p>
+        </w:tc>
+        <w:tc>
+          <w:tcPr>
+            <w:tcW w:w="3003" w:type="dxa"/>
+            <w:vAlign w:val="center"/>
+          </w:tcPr>
+          <w:p>
+            <w:pPr>
+              <w:rPr>
+                <w:rFonts w:hint="eastAsia"/>
+                <w:sz w:val="32"/>
+                <w:szCs w:val="32"/>
+              </w:rPr>
+            </w:pPr>
+            <w:r>
+              <w:rPr>
+                <w:rFonts w:hint="eastAsia"/>
+                <w:sz w:val="32"/>
+                <w:szCs w:val="32"/>
+              </w:rPr>
+              <w:t>てんぷする</w:t>
+            </w:r>
+          </w:p>
+        </w:tc>
+        <w:tc>
+          <w:tcPr>
+            <w:tcW w:w="3004" w:type="dxa"/>
+            <w:vAlign w:val="center"/>
+          </w:tcPr>
+          <w:p>
+            <w:pPr>
+              <w:rPr>
+                <w:sz w:val="32"/>
+                <w:szCs w:val="32"/>
+                <w:lang w:val="vi-VN"/>
+              </w:rPr>
+            </w:pPr>
+            <w:r>
+              <w:rPr>
+                <w:sz w:val="32"/>
+                <w:szCs w:val="32"/>
+                <w:lang w:val="vi-VN"/>
+              </w:rPr>
+              <w:t>đính kèm</w:t>
+            </w:r>
+          </w:p>
+        </w:tc>
+      </w:tr>
+    </w:tbl>
+    <w:p>
+      <w:pPr>
+        <w:rPr>
+          <w:lang w:val="vi-VN"/>
+        </w:rPr>
+      </w:pPr>
+    </w:p>
+    <w:p>
+      <w:pPr>
+        <w:rPr>
+          <w:lang w:val="vi-VN"/>
+        </w:rPr>
+      </w:pPr>
+      <w:r>
+        <w:rPr>
+          <w:lang w:val="vi-VN"/>
+        </w:rPr>
+        <w:br w:type="page"/>
+      </w:r>
+    </w:p>
+    <w:tbl>
+      <w:tblPr>
+        <w:tblStyle w:val="TableGrid"/>
+        <w:tblW w:w="0" w:type="auto"/>
+        <w:tblLook w:val="04A0" w:firstRow="1" w:lastRow="0" w:firstColumn="1" w:lastColumn="0" w:noHBand="0" w:noVBand="1"/>
+      </w:tblPr>
+      <w:tblGrid>
+        <w:gridCol w:w="3003"/>
+        <w:gridCol w:w="3003"/>
+        <w:gridCol w:w="3004"/>
+      </w:tblGrid>
+      <w:tr>
+        <w:tc>
+          <w:tcPr>
+            <w:tcW w:w="9010" w:type="dxa"/>
+            <w:gridSpan w:val="3"/>
+            <w:vAlign w:val="center"/>
+          </w:tcPr>
+          <w:p>
+            <w:pPr>
+              <w:jc w:val="center"/>
+              <w:rPr>
+                <w:b/>
+                <w:sz w:val="72"/>
+                <w:szCs w:val="72"/>
+                <w:lang w:val="vi-VN"/>
+              </w:rPr>
+            </w:pPr>
+            <w:r>
+              <w:rPr>
+                <w:b/>
+                <w:sz w:val="72"/>
+                <w:szCs w:val="72"/>
+                <w:lang w:val="vi-VN"/>
+              </w:rPr>
+              <w:lastRenderedPageBreak/>
+              <w:t>BÀI 2-6</w:t>
+            </w:r>
+          </w:p>
+        </w:tc>
+      </w:tr>
+      <w:tr>
+        <w:tc>
+          <w:tcPr>
+            <w:tcW w:w="9010" w:type="dxa"/>
+            <w:gridSpan w:val="3"/>
+            <w:vAlign w:val="center"/>
+          </w:tcPr>
+          <w:p>
+            <w:pPr>
+              <w:jc w:val="center"/>
+              <w:rPr>
+                <w:b/>
+                <w:sz w:val="40"/>
+                <w:szCs w:val="40"/>
+                <w:lang w:val="vi-VN"/>
+              </w:rPr>
+            </w:pPr>
+            <w:r>
+              <w:rPr>
+                <w:rFonts w:hint="eastAsia"/>
+                <w:b/>
+                <w:sz w:val="40"/>
+                <w:szCs w:val="40"/>
+                <w:lang w:val="vi-VN"/>
+              </w:rPr>
+              <w:t>パソコンを使っています</w:t>
+            </w:r>
+          </w:p>
+        </w:tc>
+      </w:tr>
+      <w:tr>
+        <w:tc>
+          <w:tcPr>
+            <w:tcW w:w="3003" w:type="dxa"/>
+            <w:vAlign w:val="center"/>
+          </w:tcPr>
+          <w:p>
+            <w:pPr>
+              <w:rPr>
+                <w:rFonts w:hint="eastAsia"/>
+                <w:sz w:val="32"/>
+                <w:szCs w:val="32"/>
+                <w:lang w:val="vi-VN"/>
+              </w:rPr>
+            </w:pPr>
+            <w:r>
+              <w:rPr>
+                <w:rFonts w:hint="eastAsia"/>
+                <w:sz w:val="32"/>
+                <w:szCs w:val="32"/>
+                <w:lang w:val="vi-VN"/>
+              </w:rPr>
+              <w:t>インク／トナーがなくなる</w:t>
+            </w:r>
+          </w:p>
+        </w:tc>
+        <w:tc>
+          <w:tcPr>
+            <w:tcW w:w="3003" w:type="dxa"/>
+            <w:vAlign w:val="center"/>
+          </w:tcPr>
+          <w:p>
+            <w:pPr>
+              <w:rPr>
+                <w:rFonts w:hint="eastAsia"/>
+                <w:sz w:val="32"/>
+                <w:szCs w:val="32"/>
+                <w:lang w:val="vi-VN"/>
+              </w:rPr>
+            </w:pPr>
+          </w:p>
+        </w:tc>
+        <w:tc>
+          <w:tcPr>
+            <w:tcW w:w="3004" w:type="dxa"/>
+            <w:vAlign w:val="center"/>
+          </w:tcPr>
+          <w:p>
+            <w:pPr>
+              <w:rPr>
+                <w:sz w:val="32"/>
+                <w:szCs w:val="32"/>
+                <w:lang w:val="vi-VN"/>
+              </w:rPr>
+            </w:pPr>
+            <w:r>
+              <w:rPr>
+                <w:sz w:val="32"/>
+                <w:szCs w:val="32"/>
+                <w:lang w:val="vi-VN"/>
+              </w:rPr>
+              <w:t>hết mực máy in</w:t>
+            </w:r>
+          </w:p>
+        </w:tc>
+      </w:tr>
+      <w:tr>
+        <w:tc>
+          <w:tcPr>
+            <w:tcW w:w="3003" w:type="dxa"/>
+            <w:vAlign w:val="center"/>
+          </w:tcPr>
+          <w:p>
+            <w:pPr>
+              <w:rPr>
+                <w:rFonts w:hint="eastAsia"/>
+                <w:sz w:val="32"/>
+                <w:szCs w:val="32"/>
+                <w:lang w:val="vi-VN"/>
+              </w:rPr>
+            </w:pPr>
+            <w:r>
+              <w:rPr>
+                <w:rFonts w:hint="eastAsia"/>
+                <w:sz w:val="32"/>
+                <w:szCs w:val="32"/>
+                <w:lang w:val="vi-VN"/>
+              </w:rPr>
+              <w:t>余白</w:t>
+            </w:r>
+          </w:p>
+        </w:tc>
+        <w:tc>
+          <w:tcPr>
+            <w:tcW w:w="3003" w:type="dxa"/>
+            <w:vAlign w:val="center"/>
+          </w:tcPr>
+          <w:p>
+            <w:pPr>
+              <w:rPr>
+                <w:rFonts w:hint="eastAsia"/>
+                <w:sz w:val="32"/>
+                <w:szCs w:val="32"/>
+                <w:lang w:val="vi-VN"/>
+              </w:rPr>
+            </w:pPr>
+            <w:r>
+              <w:rPr>
+                <w:rFonts w:hint="eastAsia"/>
+                <w:sz w:val="32"/>
+                <w:szCs w:val="32"/>
+                <w:lang w:val="vi-VN"/>
+              </w:rPr>
+              <w:t>よはく</w:t>
+            </w:r>
+          </w:p>
+        </w:tc>
+        <w:tc>
+          <w:tcPr>
+            <w:tcW w:w="3004" w:type="dxa"/>
+            <w:vAlign w:val="center"/>
+          </w:tcPr>
+          <w:p>
+            <w:pPr>
+              <w:rPr>
+                <w:sz w:val="32"/>
+                <w:szCs w:val="32"/>
+                <w:lang w:val="vi-VN"/>
+              </w:rPr>
+            </w:pPr>
+            <w:r>
+              <w:rPr>
+                <w:sz w:val="32"/>
+                <w:szCs w:val="32"/>
+                <w:lang w:val="vi-VN"/>
+              </w:rPr>
+              <w:t>lề giấy</w:t>
+            </w:r>
+          </w:p>
+        </w:tc>
+      </w:tr>
+      <w:tr>
+        <w:tc>
+          <w:tcPr>
+            <w:tcW w:w="3003" w:type="dxa"/>
+            <w:vAlign w:val="center"/>
+          </w:tcPr>
+          <w:p>
+            <w:pPr>
+              <w:rPr>
+                <w:rFonts w:hint="eastAsia"/>
+                <w:sz w:val="32"/>
+                <w:szCs w:val="32"/>
+              </w:rPr>
+            </w:pPr>
+            <w:r>
+              <w:rPr>
+                <w:rFonts w:hint="eastAsia"/>
+                <w:sz w:val="32"/>
+                <w:szCs w:val="32"/>
+              </w:rPr>
+              <w:t>ずれる</w:t>
+            </w:r>
+          </w:p>
+        </w:tc>
+        <w:tc>
+          <w:tcPr>
+            <w:tcW w:w="3003" w:type="dxa"/>
+            <w:vAlign w:val="center"/>
+          </w:tcPr>
+          <w:p>
+            <w:pPr>
+              <w:rPr>
+                <w:rFonts w:hint="eastAsia"/>
+                <w:sz w:val="32"/>
+                <w:szCs w:val="32"/>
+              </w:rPr>
+            </w:pPr>
+          </w:p>
+        </w:tc>
+        <w:tc>
+          <w:tcPr>
+            <w:tcW w:w="3004" w:type="dxa"/>
+            <w:vAlign w:val="center"/>
+          </w:tcPr>
+          <w:p>
+            <w:pPr>
+              <w:rPr>
+                <w:sz w:val="32"/>
+                <w:szCs w:val="32"/>
+                <w:lang w:val="vi-VN"/>
+              </w:rPr>
+            </w:pPr>
+            <w:r>
+              <w:rPr>
+                <w:sz w:val="32"/>
+                <w:szCs w:val="32"/>
+                <w:lang w:val="vi-VN"/>
+              </w:rPr>
+              <w:t>trượt, lệch khỏi</w:t>
+            </w:r>
+          </w:p>
+        </w:tc>
+      </w:tr>
+      <w:tr>
+        <w:tc>
+          <w:tcPr>
+            <w:tcW w:w="3003" w:type="dxa"/>
+            <w:vAlign w:val="center"/>
+          </w:tcPr>
+          <w:p>
+            <w:pPr>
+              <w:rPr>
+                <w:rFonts w:hint="eastAsia"/>
+                <w:sz w:val="32"/>
+                <w:szCs w:val="32"/>
+              </w:rPr>
+            </w:pPr>
+            <w:r>
+              <w:rPr>
+                <w:rFonts w:hint="eastAsia"/>
+                <w:sz w:val="32"/>
+                <w:szCs w:val="32"/>
+              </w:rPr>
+              <w:t>手間</w:t>
+            </w:r>
+          </w:p>
+        </w:tc>
+        <w:tc>
+          <w:tcPr>
+            <w:tcW w:w="3003" w:type="dxa"/>
+            <w:vAlign w:val="center"/>
+          </w:tcPr>
+          <w:p>
+            <w:pPr>
+              <w:rPr>
+                <w:rFonts w:hint="eastAsia"/>
+                <w:sz w:val="32"/>
+                <w:szCs w:val="32"/>
+              </w:rPr>
+            </w:pPr>
+            <w:proofErr w:type="gramStart"/>
+            <w:r>
+              <w:rPr>
+                <w:rFonts w:hint="eastAsia"/>
+                <w:sz w:val="32"/>
+                <w:szCs w:val="32"/>
+              </w:rPr>
+              <w:t>てま</w:t>
+            </w:r>
+            <w:proofErr w:type="gramEnd"/>
+          </w:p>
+        </w:tc>
+        <w:tc>
+          <w:tcPr>
+            <w:tcW w:w="3004" w:type="dxa"/>
+            <w:vAlign w:val="center"/>
+          </w:tcPr>
+          <w:p>
+            <w:pPr>
+              <w:rPr>
+                <w:sz w:val="32"/>
+                <w:szCs w:val="32"/>
+                <w:lang w:val="vi-VN"/>
+              </w:rPr>
+            </w:pPr>
+            <w:r>
+              <w:rPr>
+                <w:sz w:val="32"/>
+                <w:szCs w:val="32"/>
+                <w:lang w:val="vi-VN"/>
+              </w:rPr>
+              <w:t>công sức, thời gian</w:t>
+            </w:r>
+          </w:p>
+        </w:tc>
+      </w:tr>
+      <w:tr>
+        <w:tc>
+          <w:tcPr>
+            <w:tcW w:w="3003" w:type="dxa"/>
+            <w:vAlign w:val="center"/>
+          </w:tcPr>
+          <w:p>
+            <w:pPr>
+              <w:rPr>
+                <w:rFonts w:hint="eastAsia"/>
+                <w:sz w:val="32"/>
+                <w:szCs w:val="32"/>
+              </w:rPr>
+            </w:pPr>
+            <w:r>
+              <w:rPr>
+                <w:rFonts w:hint="eastAsia"/>
+                <w:sz w:val="32"/>
+                <w:szCs w:val="32"/>
+              </w:rPr>
+              <w:t>消去</w:t>
+            </w:r>
+          </w:p>
+        </w:tc>
+        <w:tc>
+          <w:tcPr>
+            <w:tcW w:w="3003" w:type="dxa"/>
+            <w:vAlign w:val="center"/>
+          </w:tcPr>
+          <w:p>
+            <w:pPr>
+              <w:rPr>
+                <w:rFonts w:hint="eastAsia"/>
+                <w:sz w:val="32"/>
+                <w:szCs w:val="32"/>
+              </w:rPr>
+            </w:pPr>
+            <w:r>
+              <w:rPr>
+                <w:rFonts w:hint="eastAsia"/>
+                <w:sz w:val="32"/>
+                <w:szCs w:val="32"/>
+              </w:rPr>
+              <w:t>しょうきょ</w:t>
+            </w:r>
+          </w:p>
+        </w:tc>
+        <w:tc>
+          <w:tcPr>
+            <w:tcW w:w="3004" w:type="dxa"/>
+            <w:vAlign w:val="center"/>
+          </w:tcPr>
+          <w:p>
+            <w:pPr>
+              <w:rPr>
+                <w:sz w:val="32"/>
+                <w:szCs w:val="32"/>
+                <w:lang w:val="vi-VN"/>
+              </w:rPr>
+            </w:pPr>
+            <w:r>
+              <w:rPr>
+                <w:sz w:val="32"/>
+                <w:szCs w:val="32"/>
+                <w:lang w:val="vi-VN"/>
+              </w:rPr>
+              <w:t>xoá bỏ</w:t>
+            </w:r>
+          </w:p>
+        </w:tc>
+      </w:tr>
+      <w:tr>
+        <w:tc>
+          <w:tcPr>
+            <w:tcW w:w="3003" w:type="dxa"/>
+            <w:vAlign w:val="center"/>
+          </w:tcPr>
+          <w:p>
+            <w:pPr>
+              <w:rPr>
+                <w:rFonts w:hint="eastAsia"/>
+                <w:sz w:val="32"/>
+                <w:szCs w:val="32"/>
+              </w:rPr>
+            </w:pPr>
+            <w:r>
+              <w:rPr>
+                <w:rFonts w:hint="eastAsia"/>
+                <w:sz w:val="32"/>
+                <w:szCs w:val="32"/>
+              </w:rPr>
+              <w:t>対応する</w:t>
+            </w:r>
+          </w:p>
+        </w:tc>
+        <w:tc>
+          <w:tcPr>
+            <w:tcW w:w="3003" w:type="dxa"/>
+            <w:vAlign w:val="center"/>
+          </w:tcPr>
+          <w:p>
+            <w:pPr>
+              <w:rPr>
+                <w:rFonts w:hint="eastAsia"/>
+                <w:sz w:val="32"/>
+                <w:szCs w:val="32"/>
+              </w:rPr>
+            </w:pPr>
+            <w:r>
+              <w:rPr>
+                <w:rFonts w:hint="eastAsia"/>
+                <w:sz w:val="32"/>
+                <w:szCs w:val="32"/>
+              </w:rPr>
+              <w:t>たいおうする</w:t>
+            </w:r>
+          </w:p>
+        </w:tc>
+        <w:tc>
+          <w:tcPr>
+            <w:tcW w:w="3004" w:type="dxa"/>
+            <w:vAlign w:val="center"/>
+          </w:tcPr>
+          <w:p>
+            <w:pPr>
+              <w:rPr>
+                <w:sz w:val="32"/>
+                <w:szCs w:val="32"/>
+                <w:lang w:val="vi-VN"/>
+              </w:rPr>
+            </w:pPr>
+            <w:r>
+              <w:rPr>
+                <w:sz w:val="32"/>
+                <w:szCs w:val="32"/>
+                <w:lang w:val="vi-VN"/>
+              </w:rPr>
+              <w:t>phản ứng, đối ứng</w:t>
+            </w:r>
+          </w:p>
+        </w:tc>
+      </w:tr>
+      <w:tr>
+        <w:tc>
+          <w:tcPr>
+            <w:tcW w:w="3003" w:type="dxa"/>
+            <w:vAlign w:val="center"/>
+          </w:tcPr>
+          <w:p>
+            <w:pPr>
+              <w:rPr>
+                <w:rFonts w:hint="eastAsia"/>
+                <w:sz w:val="32"/>
+                <w:szCs w:val="32"/>
+              </w:rPr>
+            </w:pPr>
+            <w:r>
+              <w:rPr>
+                <w:rFonts w:hint="eastAsia"/>
+                <w:sz w:val="32"/>
+                <w:szCs w:val="32"/>
+              </w:rPr>
+              <w:t>掲示板</w:t>
+            </w:r>
+          </w:p>
+        </w:tc>
+        <w:tc>
+          <w:tcPr>
+            <w:tcW w:w="3003" w:type="dxa"/>
+            <w:vAlign w:val="center"/>
+          </w:tcPr>
+          <w:p>
+            <w:pPr>
+              <w:rPr>
+                <w:rFonts w:hint="eastAsia"/>
+                <w:sz w:val="32"/>
+                <w:szCs w:val="32"/>
+              </w:rPr>
+            </w:pPr>
+            <w:r>
+              <w:rPr>
+                <w:rFonts w:hint="eastAsia"/>
+                <w:sz w:val="32"/>
+                <w:szCs w:val="32"/>
+              </w:rPr>
+              <w:t>けいじばん</w:t>
+            </w:r>
+          </w:p>
+        </w:tc>
+        <w:tc>
+          <w:tcPr>
+            <w:tcW w:w="3004" w:type="dxa"/>
+            <w:vAlign w:val="center"/>
+          </w:tcPr>
+          <w:p>
+            <w:pPr>
+              <w:rPr>
+                <w:sz w:val="32"/>
+                <w:szCs w:val="32"/>
+                <w:lang w:val="vi-VN"/>
+              </w:rPr>
+            </w:pPr>
+            <w:r>
+              <w:rPr>
+                <w:sz w:val="32"/>
+                <w:szCs w:val="32"/>
+                <w:lang w:val="vi-VN"/>
+              </w:rPr>
+              <w:t>bảng tin, bảng thông báo</w:t>
             </w:r>
           </w:p>
         </w:tc>
@@ -9063,6 +10264,44 @@
     </w:sectPr>
   </w:body>
 </w:document>
+</file>
+
+<file path=word/endnotes.xml><?xml version="1.0" encoding="utf-8"?>
+<w:endnotes xmlns:wpc="http://schemas.microsoft.com/office/word/2010/wordprocessingCanvas" xmlns:mo="http://schemas.microsoft.com/office/mac/office/2008/main" xmlns:mc="http://schemas.openxmlformats.org/markup-compatibility/2006" xmlns:mv="urn:schemas-microsoft-com:mac:vml" xmlns:o="urn:schemas-microsoft-com:office:office" xmlns:r="http://schemas.openxmlformats.org/officeDocument/2006/relationships" xmlns:m="http://schemas.openxmlformats.org/officeDocument/2006/math" xmlns:v="urn:schemas-microsoft-com:vml" xmlns:wp14="http://schemas.microsoft.com/office/word/2010/wordprocessingDrawing" xmlns:wp="http://schemas.openxmlformats.org/drawingml/2006/wordprocessingDrawing" xmlns:w10="urn:schemas-microsoft-com:office:word" xmlns:w="http://schemas.openxmlformats.org/wordprocessingml/2006/main" xmlns:w14="http://schemas.microsoft.com/office/word/2010/wordml" xmlns:w15="http://schemas.microsoft.com/office/word/2012/wordml" xmlns:wpg="http://schemas.microsoft.com/office/word/2010/wordprocessingGroup" xmlns:wpi="http://schemas.microsoft.com/office/word/2010/wordprocessingInk" xmlns:wne="http://schemas.microsoft.com/office/word/2006/wordml" xmlns:wps="http://schemas.microsoft.com/office/word/2010/wordprocessingShape" mc:Ignorable="w14 w15 wp14">
+  <w:endnote w:type="separator" w:id="-1">
+    <w:p>
+      <w:r>
+        <w:separator/>
+      </w:r>
+    </w:p>
+  </w:endnote>
+  <w:endnote w:type="continuationSeparator" w:id="0">
+    <w:p>
+      <w:r>
+        <w:continuationSeparator/>
+      </w:r>
+    </w:p>
+  </w:endnote>
+</w:endnotes>
+</file>
+
+<file path=word/footnotes.xml><?xml version="1.0" encoding="utf-8"?>
+<w:footnotes xmlns:wpc="http://schemas.microsoft.com/office/word/2010/wordprocessingCanvas" xmlns:mo="http://schemas.microsoft.com/office/mac/office/2008/main" xmlns:mc="http://schemas.openxmlformats.org/markup-compatibility/2006" xmlns:mv="urn:schemas-microsoft-com:mac:vml" xmlns:o="urn:schemas-microsoft-com:office:office" xmlns:r="http://schemas.openxmlformats.org/officeDocument/2006/relationships" xmlns:m="http://schemas.openxmlformats.org/officeDocument/2006/math" xmlns:v="urn:schemas-microsoft-com:vml" xmlns:wp14="http://schemas.microsoft.com/office/word/2010/wordprocessingDrawing" xmlns:wp="http://schemas.openxmlformats.org/drawingml/2006/wordprocessingDrawing" xmlns:w10="urn:schemas-microsoft-com:office:word" xmlns:w="http://schemas.openxmlformats.org/wordprocessingml/2006/main" xmlns:w14="http://schemas.microsoft.com/office/word/2010/wordml" xmlns:w15="http://schemas.microsoft.com/office/word/2012/wordml" xmlns:wpg="http://schemas.microsoft.com/office/word/2010/wordprocessingGroup" xmlns:wpi="http://schemas.microsoft.com/office/word/2010/wordprocessingInk" xmlns:wne="http://schemas.microsoft.com/office/word/2006/wordml" xmlns:wps="http://schemas.microsoft.com/office/word/2010/wordprocessingShape" mc:Ignorable="w14 w15 wp14">
+  <w:footnote w:type="separator" w:id="-1">
+    <w:p>
+      <w:r>
+        <w:separator/>
+      </w:r>
+    </w:p>
+  </w:footnote>
+  <w:footnote w:type="continuationSeparator" w:id="0">
+    <w:p>
+      <w:r>
+        <w:continuationSeparator/>
+      </w:r>
+    </w:p>
+  </w:footnote>
+</w:footnotes>
 </file>
 
 <file path=word/styles.xml><?xml version="1.0" encoding="utf-8"?>
@@ -9516,6 +10755,48 @@
       </w:tblCellMar>
     </w:tblPr>
   </w:style>
+  <w:style w:type="paragraph" w:styleId="Header">
+    <w:name w:val="header"/>
+    <w:basedOn w:val="Normal"/>
+    <w:link w:val="HeaderChar"/>
+    <w:uiPriority w:val="99"/>
+    <w:unhideWhenUsed/>
+    <w:rsid w:val="00CC7353"/>
+    <w:pPr>
+      <w:tabs>
+        <w:tab w:val="center" w:pos="4680"/>
+        <w:tab w:val="right" w:pos="9360"/>
+      </w:tabs>
+    </w:pPr>
+  </w:style>
+  <w:style w:type="character" w:customStyle="1" w:styleId="HeaderChar">
+    <w:name w:val="Header Char"/>
+    <w:basedOn w:val="DefaultParagraphFont"/>
+    <w:link w:val="Header"/>
+    <w:uiPriority w:val="99"/>
+    <w:rsid w:val="00CC7353"/>
+  </w:style>
+  <w:style w:type="paragraph" w:styleId="Footer">
+    <w:name w:val="footer"/>
+    <w:basedOn w:val="Normal"/>
+    <w:link w:val="FooterChar"/>
+    <w:uiPriority w:val="99"/>
+    <w:unhideWhenUsed/>
+    <w:rsid w:val="00CC7353"/>
+    <w:pPr>
+      <w:tabs>
+        <w:tab w:val="center" w:pos="4680"/>
+        <w:tab w:val="right" w:pos="9360"/>
+      </w:tabs>
+    </w:pPr>
+  </w:style>
+  <w:style w:type="character" w:customStyle="1" w:styleId="FooterChar">
+    <w:name w:val="Footer Char"/>
+    <w:basedOn w:val="DefaultParagraphFont"/>
+    <w:link w:val="Footer"/>
+    <w:uiPriority w:val="99"/>
+    <w:rsid w:val="00CC7353"/>
+  </w:style>
 </w:styles>
 </file>
 

</xml_diff>

<commit_message>
Goi 3-1 & 3-2
</commit_message>
<xml_diff>
--- a/Goi.docx
+++ b/Goi.docx
@@ -9096,7 +9096,6 @@
           <w:p>
             <w:pPr>
               <w:rPr>
-                <w:rFonts w:hint="eastAsia"/>
                 <w:sz w:val="32"/>
                 <w:szCs w:val="32"/>
                 <w:lang w:val="vi-VN"/>
@@ -9121,7 +9120,6 @@
           <w:p>
             <w:pPr>
               <w:rPr>
-                <w:rFonts w:hint="eastAsia"/>
                 <w:sz w:val="32"/>
                 <w:szCs w:val="32"/>
                 <w:lang w:val="vi-VN"/>
@@ -9146,7 +9144,6 @@
           <w:p>
             <w:pPr>
               <w:rPr>
-                <w:rFonts w:hint="eastAsia"/>
                 <w:sz w:val="32"/>
                 <w:szCs w:val="32"/>
                 <w:lang w:val="vi-VN"/>
@@ -9172,7 +9169,6 @@
           <w:p>
             <w:pPr>
               <w:rPr>
-                <w:rFonts w:hint="eastAsia"/>
                 <w:sz w:val="32"/>
                 <w:szCs w:val="32"/>
                 <w:lang w:val="vi-VN"/>
@@ -9237,7 +9233,6 @@
           <w:p>
             <w:pPr>
               <w:rPr>
-                <w:rFonts w:hint="eastAsia"/>
                 <w:sz w:val="32"/>
                 <w:szCs w:val="32"/>
               </w:rPr>
@@ -9260,7 +9255,6 @@
           <w:p>
             <w:pPr>
               <w:rPr>
-                <w:rFonts w:hint="eastAsia"/>
                 <w:sz w:val="32"/>
                 <w:szCs w:val="32"/>
               </w:rPr>
@@ -9318,7 +9312,6 @@
           <w:p>
             <w:pPr>
               <w:rPr>
-                <w:rFonts w:hint="eastAsia"/>
                 <w:sz w:val="32"/>
                 <w:szCs w:val="32"/>
               </w:rPr>
@@ -9341,7 +9334,6 @@
           <w:p>
             <w:pPr>
               <w:rPr>
-                <w:rFonts w:hint="eastAsia"/>
                 <w:sz w:val="32"/>
                 <w:szCs w:val="32"/>
               </w:rPr>
@@ -9389,7 +9381,6 @@
           <w:p>
             <w:pPr>
               <w:rPr>
-                <w:rFonts w:hint="eastAsia"/>
                 <w:sz w:val="32"/>
                 <w:szCs w:val="32"/>
               </w:rPr>
@@ -9412,7 +9403,6 @@
           <w:p>
             <w:pPr>
               <w:rPr>
-                <w:rFonts w:hint="eastAsia"/>
                 <w:sz w:val="32"/>
                 <w:szCs w:val="32"/>
               </w:rPr>
@@ -9460,7 +9450,6 @@
           <w:p>
             <w:pPr>
               <w:rPr>
-                <w:rFonts w:hint="eastAsia"/>
                 <w:sz w:val="32"/>
                 <w:szCs w:val="32"/>
               </w:rPr>
@@ -9483,7 +9472,6 @@
           <w:p>
             <w:pPr>
               <w:rPr>
-                <w:rFonts w:hint="eastAsia"/>
                 <w:sz w:val="32"/>
                 <w:szCs w:val="32"/>
               </w:rPr>
@@ -9531,7 +9519,6 @@
           <w:p>
             <w:pPr>
               <w:rPr>
-                <w:rFonts w:hint="eastAsia"/>
                 <w:sz w:val="32"/>
                 <w:szCs w:val="32"/>
               </w:rPr>
@@ -9554,7 +9541,6 @@
           <w:p>
             <w:pPr>
               <w:rPr>
-                <w:rFonts w:hint="eastAsia"/>
                 <w:sz w:val="32"/>
                 <w:szCs w:val="32"/>
               </w:rPr>
@@ -9602,7 +9588,6 @@
           <w:p>
             <w:pPr>
               <w:rPr>
-                <w:rFonts w:hint="eastAsia"/>
                 <w:sz w:val="32"/>
                 <w:szCs w:val="32"/>
               </w:rPr>
@@ -9625,7 +9610,6 @@
           <w:p>
             <w:pPr>
               <w:rPr>
-                <w:rFonts w:hint="eastAsia"/>
                 <w:sz w:val="32"/>
                 <w:szCs w:val="32"/>
               </w:rPr>
@@ -9765,7 +9749,6 @@
           <w:p>
             <w:pPr>
               <w:rPr>
-                <w:rFonts w:hint="eastAsia"/>
                 <w:sz w:val="32"/>
                 <w:szCs w:val="32"/>
                 <w:lang w:val="vi-VN"/>
@@ -9790,7 +9773,6 @@
           <w:p>
             <w:pPr>
               <w:rPr>
-                <w:rFonts w:hint="eastAsia"/>
                 <w:sz w:val="32"/>
                 <w:szCs w:val="32"/>
                 <w:lang w:val="vi-VN"/>
@@ -9831,7 +9813,6 @@
           <w:p>
             <w:pPr>
               <w:rPr>
-                <w:rFonts w:hint="eastAsia"/>
                 <w:sz w:val="32"/>
                 <w:szCs w:val="32"/>
                 <w:lang w:val="vi-VN"/>
@@ -9856,7 +9837,6 @@
           <w:p>
             <w:pPr>
               <w:rPr>
-                <w:rFonts w:hint="eastAsia"/>
                 <w:sz w:val="32"/>
                 <w:szCs w:val="32"/>
                 <w:lang w:val="vi-VN"/>
@@ -9906,7 +9886,6 @@
           <w:p>
             <w:pPr>
               <w:rPr>
-                <w:rFonts w:hint="eastAsia"/>
                 <w:sz w:val="32"/>
                 <w:szCs w:val="32"/>
               </w:rPr>
@@ -9929,7 +9908,6 @@
           <w:p>
             <w:pPr>
               <w:rPr>
-                <w:rFonts w:hint="eastAsia"/>
                 <w:sz w:val="32"/>
                 <w:szCs w:val="32"/>
               </w:rPr>
@@ -9969,7 +9947,6 @@
           <w:p>
             <w:pPr>
               <w:rPr>
-                <w:rFonts w:hint="eastAsia"/>
                 <w:sz w:val="32"/>
                 <w:szCs w:val="32"/>
               </w:rPr>
@@ -9992,7 +9969,6 @@
           <w:p>
             <w:pPr>
               <w:rPr>
-                <w:rFonts w:hint="eastAsia"/>
                 <w:sz w:val="32"/>
                 <w:szCs w:val="32"/>
               </w:rPr>
@@ -10042,7 +10018,6 @@
           <w:p>
             <w:pPr>
               <w:rPr>
-                <w:rFonts w:hint="eastAsia"/>
                 <w:sz w:val="32"/>
                 <w:szCs w:val="32"/>
               </w:rPr>
@@ -10065,7 +10040,6 @@
           <w:p>
             <w:pPr>
               <w:rPr>
-                <w:rFonts w:hint="eastAsia"/>
                 <w:sz w:val="32"/>
                 <w:szCs w:val="32"/>
               </w:rPr>
@@ -10113,7 +10087,6 @@
           <w:p>
             <w:pPr>
               <w:rPr>
-                <w:rFonts w:hint="eastAsia"/>
                 <w:sz w:val="32"/>
                 <w:szCs w:val="32"/>
               </w:rPr>
@@ -10136,7 +10109,6 @@
           <w:p>
             <w:pPr>
               <w:rPr>
-                <w:rFonts w:hint="eastAsia"/>
                 <w:sz w:val="32"/>
                 <w:szCs w:val="32"/>
               </w:rPr>
@@ -10184,7 +10156,6 @@
           <w:p>
             <w:pPr>
               <w:rPr>
-                <w:rFonts w:hint="eastAsia"/>
                 <w:sz w:val="32"/>
                 <w:szCs w:val="32"/>
               </w:rPr>
@@ -10207,7 +10178,6 @@
           <w:p>
             <w:pPr>
               <w:rPr>
-                <w:rFonts w:hint="eastAsia"/>
                 <w:sz w:val="32"/>
                 <w:szCs w:val="32"/>
               </w:rPr>
@@ -10242,6 +10212,2348 @@
                 <w:lang w:val="vi-VN"/>
               </w:rPr>
               <w:t>bảng tin, bảng thông báo</w:t>
+            </w:r>
+          </w:p>
+        </w:tc>
+      </w:tr>
+    </w:tbl>
+    <w:p>
+      <w:pPr>
+        <w:rPr>
+          <w:lang w:val="vi-VN"/>
+        </w:rPr>
+      </w:pPr>
+    </w:p>
+    <w:p>
+      <w:pPr>
+        <w:rPr>
+          <w:lang w:val="vi-VN"/>
+        </w:rPr>
+      </w:pPr>
+      <w:r>
+        <w:rPr>
+          <w:lang w:val="vi-VN"/>
+        </w:rPr>
+        <w:br w:type="page"/>
+      </w:r>
+    </w:p>
+    <w:tbl>
+      <w:tblPr>
+        <w:tblStyle w:val="TableGrid"/>
+        <w:tblW w:w="0" w:type="auto"/>
+        <w:tblLook w:val="04A0" w:firstRow="1" w:lastRow="0" w:firstColumn="1" w:lastColumn="0" w:noHBand="0" w:noVBand="1"/>
+      </w:tblPr>
+      <w:tblGrid>
+        <w:gridCol w:w="3003"/>
+        <w:gridCol w:w="3003"/>
+        <w:gridCol w:w="3004"/>
+      </w:tblGrid>
+      <w:tr>
+        <w:tc>
+          <w:tcPr>
+            <w:tcW w:w="9010" w:type="dxa"/>
+            <w:gridSpan w:val="3"/>
+            <w:vAlign w:val="center"/>
+          </w:tcPr>
+          <w:p>
+            <w:pPr>
+              <w:jc w:val="center"/>
+              <w:rPr>
+                <w:b/>
+                <w:sz w:val="72"/>
+                <w:szCs w:val="72"/>
+                <w:lang w:val="vi-VN"/>
+              </w:rPr>
+            </w:pPr>
+            <w:r>
+              <w:rPr>
+                <w:b/>
+                <w:sz w:val="72"/>
+                <w:szCs w:val="72"/>
+                <w:lang w:val="vi-VN"/>
+              </w:rPr>
+              <w:lastRenderedPageBreak/>
+              <w:t xml:space="preserve">BÀI </w:t>
+            </w:r>
+            <w:r>
+              <w:rPr>
+                <w:b/>
+                <w:sz w:val="72"/>
+                <w:szCs w:val="72"/>
+                <w:lang w:val="vi-VN"/>
+              </w:rPr>
+              <w:t>3-1</w:t>
+            </w:r>
+          </w:p>
+        </w:tc>
+      </w:tr>
+      <w:tr>
+        <w:tc>
+          <w:tcPr>
+            <w:tcW w:w="9010" w:type="dxa"/>
+            <w:gridSpan w:val="3"/>
+            <w:vAlign w:val="center"/>
+          </w:tcPr>
+          <w:p>
+            <w:pPr>
+              <w:jc w:val="center"/>
+              <w:rPr>
+                <w:b/>
+                <w:sz w:val="40"/>
+                <w:szCs w:val="40"/>
+                <w:lang w:val="vi-VN"/>
+              </w:rPr>
+            </w:pPr>
+            <w:r>
+              <w:rPr>
+                <w:rFonts w:hint="eastAsia"/>
+                <w:b/>
+                <w:sz w:val="40"/>
+                <w:szCs w:val="40"/>
+                <w:lang w:val="vi-VN"/>
+              </w:rPr>
+              <w:t>どんな人ですか？</w:t>
+            </w:r>
+          </w:p>
+        </w:tc>
+      </w:tr>
+      <w:tr>
+        <w:tc>
+          <w:tcPr>
+            <w:tcW w:w="3003" w:type="dxa"/>
+            <w:vAlign w:val="center"/>
+          </w:tcPr>
+          <w:p>
+            <w:pPr>
+              <w:rPr>
+                <w:sz w:val="28"/>
+                <w:szCs w:val="28"/>
+                <w:lang w:val="vi-VN"/>
+              </w:rPr>
+            </w:pPr>
+            <w:r>
+              <w:rPr>
+                <w:rFonts w:hint="eastAsia"/>
+                <w:sz w:val="28"/>
+                <w:szCs w:val="28"/>
+                <w:lang w:val="vi-VN"/>
+              </w:rPr>
+              <w:t>思いやりがある</w:t>
+            </w:r>
+          </w:p>
+        </w:tc>
+        <w:tc>
+          <w:tcPr>
+            <w:tcW w:w="3003" w:type="dxa"/>
+            <w:vAlign w:val="center"/>
+          </w:tcPr>
+          <w:p>
+            <w:pPr>
+              <w:rPr>
+                <w:rFonts w:hint="eastAsia"/>
+                <w:sz w:val="28"/>
+                <w:szCs w:val="28"/>
+                <w:lang w:val="vi-VN"/>
+              </w:rPr>
+            </w:pPr>
+            <w:r>
+              <w:rPr>
+                <w:rFonts w:hint="eastAsia"/>
+                <w:sz w:val="28"/>
+                <w:szCs w:val="28"/>
+                <w:lang w:val="vi-VN"/>
+              </w:rPr>
+              <w:t>おもいやりがある</w:t>
+            </w:r>
+          </w:p>
+        </w:tc>
+        <w:tc>
+          <w:tcPr>
+            <w:tcW w:w="3004" w:type="dxa"/>
+            <w:vAlign w:val="center"/>
+          </w:tcPr>
+          <w:p>
+            <w:pPr>
+              <w:rPr>
+                <w:sz w:val="28"/>
+                <w:szCs w:val="28"/>
+                <w:lang w:val="vi-VN"/>
+              </w:rPr>
+            </w:pPr>
+            <w:r>
+              <w:rPr>
+                <w:sz w:val="28"/>
+                <w:szCs w:val="28"/>
+                <w:lang w:val="vi-VN"/>
+              </w:rPr>
+              <w:t>quan tâm, chu đáo</w:t>
+            </w:r>
+          </w:p>
+        </w:tc>
+      </w:tr>
+      <w:tr>
+        <w:tc>
+          <w:tcPr>
+            <w:tcW w:w="3003" w:type="dxa"/>
+            <w:vAlign w:val="center"/>
+          </w:tcPr>
+          <w:p>
+            <w:pPr>
+              <w:rPr>
+                <w:rFonts w:hint="eastAsia"/>
+                <w:sz w:val="28"/>
+                <w:szCs w:val="28"/>
+                <w:lang w:val="vi-VN"/>
+              </w:rPr>
+            </w:pPr>
+            <w:r>
+              <w:rPr>
+                <w:rFonts w:hint="eastAsia"/>
+                <w:sz w:val="28"/>
+                <w:szCs w:val="28"/>
+                <w:lang w:val="vi-VN"/>
+              </w:rPr>
+              <w:t>若々しい</w:t>
+            </w:r>
+          </w:p>
+        </w:tc>
+        <w:tc>
+          <w:tcPr>
+            <w:tcW w:w="3003" w:type="dxa"/>
+            <w:vAlign w:val="center"/>
+          </w:tcPr>
+          <w:p>
+            <w:pPr>
+              <w:rPr>
+                <w:rFonts w:hint="eastAsia"/>
+                <w:sz w:val="28"/>
+                <w:szCs w:val="28"/>
+                <w:lang w:val="vi-VN"/>
+              </w:rPr>
+            </w:pPr>
+            <w:r>
+              <w:rPr>
+                <w:rFonts w:hint="eastAsia"/>
+                <w:sz w:val="28"/>
+                <w:szCs w:val="28"/>
+                <w:lang w:val="vi-VN"/>
+              </w:rPr>
+              <w:t>わかわかしい</w:t>
+            </w:r>
+          </w:p>
+        </w:tc>
+        <w:tc>
+          <w:tcPr>
+            <w:tcW w:w="3004" w:type="dxa"/>
+            <w:vAlign w:val="center"/>
+          </w:tcPr>
+          <w:p>
+            <w:pPr>
+              <w:rPr>
+                <w:sz w:val="28"/>
+                <w:szCs w:val="28"/>
+                <w:lang w:val="vi-VN"/>
+              </w:rPr>
+            </w:pPr>
+            <w:r>
+              <w:rPr>
+                <w:sz w:val="28"/>
+                <w:szCs w:val="28"/>
+                <w:lang w:val="vi-VN"/>
+              </w:rPr>
+              <w:t>trẻ trung đầy sức sống</w:t>
+            </w:r>
+          </w:p>
+        </w:tc>
+      </w:tr>
+      <w:tr>
+        <w:tc>
+          <w:tcPr>
+            <w:tcW w:w="3003" w:type="dxa"/>
+            <w:vAlign w:val="center"/>
+          </w:tcPr>
+          <w:p>
+            <w:pPr>
+              <w:rPr>
+                <w:rFonts w:hint="eastAsia"/>
+                <w:sz w:val="28"/>
+                <w:szCs w:val="28"/>
+              </w:rPr>
+            </w:pPr>
+            <w:r>
+              <w:rPr>
+                <w:rFonts w:hint="eastAsia"/>
+                <w:sz w:val="28"/>
+                <w:szCs w:val="28"/>
+              </w:rPr>
+              <w:t>生き生きとした</w:t>
+            </w:r>
+          </w:p>
+        </w:tc>
+        <w:tc>
+          <w:tcPr>
+            <w:tcW w:w="3003" w:type="dxa"/>
+            <w:vAlign w:val="center"/>
+          </w:tcPr>
+          <w:p>
+            <w:pPr>
+              <w:rPr>
+                <w:rFonts w:hint="eastAsia"/>
+                <w:sz w:val="28"/>
+                <w:szCs w:val="28"/>
+              </w:rPr>
+            </w:pPr>
+            <w:r>
+              <w:rPr>
+                <w:rFonts w:hint="eastAsia"/>
+                <w:sz w:val="28"/>
+                <w:szCs w:val="28"/>
+              </w:rPr>
+              <w:t>いきいきとした</w:t>
+            </w:r>
+          </w:p>
+        </w:tc>
+        <w:tc>
+          <w:tcPr>
+            <w:tcW w:w="3004" w:type="dxa"/>
+            <w:vAlign w:val="center"/>
+          </w:tcPr>
+          <w:p>
+            <w:pPr>
+              <w:rPr>
+                <w:sz w:val="28"/>
+                <w:szCs w:val="28"/>
+                <w:lang w:val="vi-VN"/>
+              </w:rPr>
+            </w:pPr>
+            <w:r>
+              <w:rPr>
+                <w:sz w:val="28"/>
+                <w:szCs w:val="28"/>
+                <w:lang w:val="vi-VN"/>
+              </w:rPr>
+              <w:t>hoạt bát, tràn đầy sinh lực</w:t>
+            </w:r>
+          </w:p>
+        </w:tc>
+      </w:tr>
+      <w:tr>
+        <w:tc>
+          <w:tcPr>
+            <w:tcW w:w="3003" w:type="dxa"/>
+            <w:vAlign w:val="center"/>
+          </w:tcPr>
+          <w:p>
+            <w:pPr>
+              <w:rPr>
+                <w:rFonts w:hint="eastAsia"/>
+                <w:sz w:val="28"/>
+                <w:szCs w:val="28"/>
+              </w:rPr>
+            </w:pPr>
+            <w:r>
+              <w:rPr>
+                <w:rFonts w:hint="eastAsia"/>
+                <w:sz w:val="28"/>
+                <w:szCs w:val="28"/>
+              </w:rPr>
+              <w:t>朗らか（な）</w:t>
+            </w:r>
+          </w:p>
+        </w:tc>
+        <w:tc>
+          <w:tcPr>
+            <w:tcW w:w="3003" w:type="dxa"/>
+            <w:vAlign w:val="center"/>
+          </w:tcPr>
+          <w:p>
+            <w:pPr>
+              <w:rPr>
+                <w:rFonts w:hint="eastAsia"/>
+                <w:sz w:val="28"/>
+                <w:szCs w:val="28"/>
+              </w:rPr>
+            </w:pPr>
+            <w:r>
+              <w:rPr>
+                <w:rFonts w:hint="eastAsia"/>
+                <w:sz w:val="28"/>
+                <w:szCs w:val="28"/>
+              </w:rPr>
+              <w:t>ほがらか</w:t>
+            </w:r>
+          </w:p>
+        </w:tc>
+        <w:tc>
+          <w:tcPr>
+            <w:tcW w:w="3004" w:type="dxa"/>
+            <w:vAlign w:val="center"/>
+          </w:tcPr>
+          <w:p>
+            <w:pPr>
+              <w:rPr>
+                <w:sz w:val="28"/>
+                <w:szCs w:val="28"/>
+                <w:lang w:val="vi-VN"/>
+              </w:rPr>
+            </w:pPr>
+            <w:r>
+              <w:rPr>
+                <w:sz w:val="28"/>
+                <w:szCs w:val="28"/>
+                <w:lang w:val="vi-VN"/>
+              </w:rPr>
+              <w:t>vui vẻ</w:t>
+            </w:r>
+          </w:p>
+        </w:tc>
+      </w:tr>
+      <w:tr>
+        <w:tc>
+          <w:tcPr>
+            <w:tcW w:w="3003" w:type="dxa"/>
+            <w:vAlign w:val="center"/>
+          </w:tcPr>
+          <w:p>
+            <w:pPr>
+              <w:rPr>
+                <w:rFonts w:hint="eastAsia"/>
+                <w:sz w:val="28"/>
+                <w:szCs w:val="28"/>
+              </w:rPr>
+            </w:pPr>
+            <w:r>
+              <w:rPr>
+                <w:rFonts w:hint="eastAsia"/>
+                <w:sz w:val="28"/>
+                <w:szCs w:val="28"/>
+              </w:rPr>
+              <w:t>爽やか（な）</w:t>
+            </w:r>
+          </w:p>
+        </w:tc>
+        <w:tc>
+          <w:tcPr>
+            <w:tcW w:w="3003" w:type="dxa"/>
+            <w:vAlign w:val="center"/>
+          </w:tcPr>
+          <w:p>
+            <w:pPr>
+              <w:rPr>
+                <w:rFonts w:hint="eastAsia"/>
+                <w:sz w:val="28"/>
+                <w:szCs w:val="28"/>
+              </w:rPr>
+            </w:pPr>
+            <w:r>
+              <w:rPr>
+                <w:rFonts w:hint="eastAsia"/>
+                <w:sz w:val="28"/>
+                <w:szCs w:val="28"/>
+              </w:rPr>
+              <w:t>さわやか</w:t>
+            </w:r>
+          </w:p>
+        </w:tc>
+        <w:tc>
+          <w:tcPr>
+            <w:tcW w:w="3004" w:type="dxa"/>
+            <w:vAlign w:val="center"/>
+          </w:tcPr>
+          <w:p>
+            <w:pPr>
+              <w:rPr>
+                <w:sz w:val="28"/>
+                <w:szCs w:val="28"/>
+                <w:lang w:val="vi-VN"/>
+              </w:rPr>
+            </w:pPr>
+            <w:r>
+              <w:rPr>
+                <w:sz w:val="28"/>
+                <w:szCs w:val="28"/>
+                <w:lang w:val="vi-VN"/>
+              </w:rPr>
+              <w:t>dễ chịu, sảng khoái</w:t>
+            </w:r>
+          </w:p>
+        </w:tc>
+      </w:tr>
+      <w:tr>
+        <w:tc>
+          <w:tcPr>
+            <w:tcW w:w="3003" w:type="dxa"/>
+            <w:vAlign w:val="center"/>
+          </w:tcPr>
+          <w:p>
+            <w:pPr>
+              <w:rPr>
+                <w:rFonts w:hint="eastAsia"/>
+                <w:sz w:val="28"/>
+                <w:szCs w:val="28"/>
+              </w:rPr>
+            </w:pPr>
+            <w:r>
+              <w:rPr>
+                <w:rFonts w:hint="eastAsia"/>
+                <w:sz w:val="28"/>
+                <w:szCs w:val="28"/>
+              </w:rPr>
+              <w:t>無邪気（な）</w:t>
+            </w:r>
+          </w:p>
+        </w:tc>
+        <w:tc>
+          <w:tcPr>
+            <w:tcW w:w="3003" w:type="dxa"/>
+            <w:vAlign w:val="center"/>
+          </w:tcPr>
+          <w:p>
+            <w:pPr>
+              <w:rPr>
+                <w:rFonts w:hint="eastAsia"/>
+                <w:sz w:val="28"/>
+                <w:szCs w:val="28"/>
+              </w:rPr>
+            </w:pPr>
+            <w:r>
+              <w:rPr>
+                <w:rFonts w:hint="eastAsia"/>
+                <w:sz w:val="28"/>
+                <w:szCs w:val="28"/>
+              </w:rPr>
+              <w:t>むじゃき</w:t>
+            </w:r>
+          </w:p>
+        </w:tc>
+        <w:tc>
+          <w:tcPr>
+            <w:tcW w:w="3004" w:type="dxa"/>
+            <w:vAlign w:val="center"/>
+          </w:tcPr>
+          <w:p>
+            <w:pPr>
+              <w:rPr>
+                <w:sz w:val="28"/>
+                <w:szCs w:val="28"/>
+                <w:lang w:val="vi-VN"/>
+              </w:rPr>
+            </w:pPr>
+            <w:r>
+              <w:rPr>
+                <w:sz w:val="28"/>
+                <w:szCs w:val="28"/>
+                <w:lang w:val="vi-VN"/>
+              </w:rPr>
+              <w:t>ngây thơ, trong trắng</w:t>
+            </w:r>
+          </w:p>
+        </w:tc>
+      </w:tr>
+      <w:tr>
+        <w:tc>
+          <w:tcPr>
+            <w:tcW w:w="3003" w:type="dxa"/>
+            <w:vAlign w:val="center"/>
+          </w:tcPr>
+          <w:p>
+            <w:pPr>
+              <w:rPr>
+                <w:rFonts w:hint="eastAsia"/>
+                <w:sz w:val="28"/>
+                <w:szCs w:val="28"/>
+              </w:rPr>
+            </w:pPr>
+            <w:r>
+              <w:rPr>
+                <w:rFonts w:hint="eastAsia"/>
+                <w:sz w:val="28"/>
+                <w:szCs w:val="28"/>
+              </w:rPr>
+              <w:t>要領</w:t>
+            </w:r>
+          </w:p>
+        </w:tc>
+        <w:tc>
+          <w:tcPr>
+            <w:tcW w:w="3003" w:type="dxa"/>
+            <w:vAlign w:val="center"/>
+          </w:tcPr>
+          <w:p>
+            <w:pPr>
+              <w:rPr>
+                <w:rFonts w:hint="eastAsia"/>
+                <w:sz w:val="28"/>
+                <w:szCs w:val="28"/>
+              </w:rPr>
+            </w:pPr>
+            <w:r>
+              <w:rPr>
+                <w:rFonts w:hint="eastAsia"/>
+                <w:sz w:val="28"/>
+                <w:szCs w:val="28"/>
+              </w:rPr>
+              <w:t>ようりょう</w:t>
+            </w:r>
+          </w:p>
+        </w:tc>
+        <w:tc>
+          <w:tcPr>
+            <w:tcW w:w="3004" w:type="dxa"/>
+            <w:vAlign w:val="center"/>
+          </w:tcPr>
+          <w:p>
+            <w:pPr>
+              <w:rPr>
+                <w:sz w:val="28"/>
+                <w:szCs w:val="28"/>
+                <w:lang w:val="vi-VN"/>
+              </w:rPr>
+            </w:pPr>
+            <w:r>
+              <w:rPr>
+                <w:sz w:val="28"/>
+                <w:szCs w:val="28"/>
+                <w:lang w:val="vi-VN"/>
+              </w:rPr>
+              <w:t>nghệ thuật, thủ thuật</w:t>
+            </w:r>
+          </w:p>
+        </w:tc>
+      </w:tr>
+      <w:tr>
+        <w:tc>
+          <w:tcPr>
+            <w:tcW w:w="3003" w:type="dxa"/>
+            <w:vAlign w:val="center"/>
+          </w:tcPr>
+          <w:p>
+            <w:pPr>
+              <w:rPr>
+                <w:rFonts w:hint="eastAsia"/>
+                <w:sz w:val="28"/>
+                <w:szCs w:val="28"/>
+              </w:rPr>
+            </w:pPr>
+            <w:r>
+              <w:rPr>
+                <w:rFonts w:hint="eastAsia"/>
+                <w:sz w:val="28"/>
+                <w:szCs w:val="28"/>
+              </w:rPr>
+              <w:t>穏やか（な）</w:t>
+            </w:r>
+          </w:p>
+        </w:tc>
+        <w:tc>
+          <w:tcPr>
+            <w:tcW w:w="3003" w:type="dxa"/>
+            <w:vAlign w:val="center"/>
+          </w:tcPr>
+          <w:p>
+            <w:pPr>
+              <w:rPr>
+                <w:rFonts w:hint="eastAsia"/>
+                <w:sz w:val="28"/>
+                <w:szCs w:val="28"/>
+              </w:rPr>
+            </w:pPr>
+            <w:r>
+              <w:rPr>
+                <w:rFonts w:hint="eastAsia"/>
+                <w:sz w:val="28"/>
+                <w:szCs w:val="28"/>
+              </w:rPr>
+              <w:t>おだやか</w:t>
+            </w:r>
+          </w:p>
+        </w:tc>
+        <w:tc>
+          <w:tcPr>
+            <w:tcW w:w="3004" w:type="dxa"/>
+            <w:vAlign w:val="center"/>
+          </w:tcPr>
+          <w:p>
+            <w:pPr>
+              <w:rPr>
+                <w:sz w:val="28"/>
+                <w:szCs w:val="28"/>
+                <w:lang w:val="vi-VN"/>
+              </w:rPr>
+            </w:pPr>
+            <w:r>
+              <w:rPr>
+                <w:sz w:val="28"/>
+                <w:szCs w:val="28"/>
+                <w:lang w:val="vi-VN"/>
+              </w:rPr>
+              <w:t>điềm đạm, ôn hoà, hiền hoà</w:t>
+            </w:r>
+          </w:p>
+        </w:tc>
+      </w:tr>
+      <w:tr>
+        <w:tc>
+          <w:tcPr>
+            <w:tcW w:w="3003" w:type="dxa"/>
+            <w:vAlign w:val="center"/>
+          </w:tcPr>
+          <w:p>
+            <w:pPr>
+              <w:rPr>
+                <w:rFonts w:hint="eastAsia"/>
+                <w:sz w:val="28"/>
+                <w:szCs w:val="28"/>
+              </w:rPr>
+            </w:pPr>
+            <w:r>
+              <w:rPr>
+                <w:rFonts w:hint="eastAsia"/>
+                <w:sz w:val="28"/>
+                <w:szCs w:val="28"/>
+              </w:rPr>
+              <w:t>大</w:t>
+            </w:r>
+            <w:proofErr w:type="gramStart"/>
+            <w:r>
+              <w:rPr>
+                <w:rFonts w:hint="eastAsia"/>
+                <w:sz w:val="28"/>
+                <w:szCs w:val="28"/>
+              </w:rPr>
+              <w:t>ざっぱ</w:t>
+            </w:r>
+            <w:proofErr w:type="gramEnd"/>
+            <w:r>
+              <w:rPr>
+                <w:rFonts w:hint="eastAsia"/>
+                <w:sz w:val="28"/>
+                <w:szCs w:val="28"/>
+              </w:rPr>
+              <w:t>（な）</w:t>
+            </w:r>
+          </w:p>
+        </w:tc>
+        <w:tc>
+          <w:tcPr>
+            <w:tcW w:w="3003" w:type="dxa"/>
+            <w:vAlign w:val="center"/>
+          </w:tcPr>
+          <w:p>
+            <w:pPr>
+              <w:rPr>
+                <w:rFonts w:hint="eastAsia"/>
+                <w:sz w:val="28"/>
+                <w:szCs w:val="28"/>
+              </w:rPr>
+            </w:pPr>
+            <w:r>
+              <w:rPr>
+                <w:rFonts w:hint="eastAsia"/>
+                <w:sz w:val="28"/>
+                <w:szCs w:val="28"/>
+              </w:rPr>
+              <w:t>おおざっぱ</w:t>
+            </w:r>
+          </w:p>
+        </w:tc>
+        <w:tc>
+          <w:tcPr>
+            <w:tcW w:w="3004" w:type="dxa"/>
+            <w:vAlign w:val="center"/>
+          </w:tcPr>
+          <w:p>
+            <w:pPr>
+              <w:rPr>
+                <w:sz w:val="28"/>
+                <w:szCs w:val="28"/>
+                <w:lang w:val="vi-VN"/>
+              </w:rPr>
+            </w:pPr>
+            <w:r>
+              <w:rPr>
+                <w:sz w:val="28"/>
+                <w:szCs w:val="28"/>
+                <w:lang w:val="vi-VN"/>
+              </w:rPr>
+              <w:t>đại khái, sơ sài</w:t>
+            </w:r>
+          </w:p>
+        </w:tc>
+      </w:tr>
+      <w:tr>
+        <w:tc>
+          <w:tcPr>
+            <w:tcW w:w="3003" w:type="dxa"/>
+            <w:vAlign w:val="center"/>
+          </w:tcPr>
+          <w:p>
+            <w:pPr>
+              <w:rPr>
+                <w:rFonts w:hint="eastAsia"/>
+                <w:sz w:val="28"/>
+                <w:szCs w:val="28"/>
+              </w:rPr>
+            </w:pPr>
+            <w:r>
+              <w:rPr>
+                <w:rFonts w:hint="eastAsia"/>
+                <w:sz w:val="28"/>
+                <w:szCs w:val="28"/>
+              </w:rPr>
+              <w:t>不潔（な）</w:t>
+            </w:r>
+          </w:p>
+        </w:tc>
+        <w:tc>
+          <w:tcPr>
+            <w:tcW w:w="3003" w:type="dxa"/>
+            <w:vAlign w:val="center"/>
+          </w:tcPr>
+          <w:p>
+            <w:pPr>
+              <w:rPr>
+                <w:rFonts w:hint="eastAsia"/>
+                <w:sz w:val="28"/>
+                <w:szCs w:val="28"/>
+              </w:rPr>
+            </w:pPr>
+            <w:r>
+              <w:rPr>
+                <w:rFonts w:hint="eastAsia"/>
+                <w:sz w:val="28"/>
+                <w:szCs w:val="28"/>
+              </w:rPr>
+              <w:t>ふけつ</w:t>
+            </w:r>
+          </w:p>
+        </w:tc>
+        <w:tc>
+          <w:tcPr>
+            <w:tcW w:w="3004" w:type="dxa"/>
+            <w:vAlign w:val="center"/>
+          </w:tcPr>
+          <w:p>
+            <w:pPr>
+              <w:rPr>
+                <w:sz w:val="28"/>
+                <w:szCs w:val="28"/>
+                <w:lang w:val="vi-VN"/>
+              </w:rPr>
+            </w:pPr>
+            <w:r>
+              <w:rPr>
+                <w:sz w:val="28"/>
+                <w:szCs w:val="28"/>
+                <w:lang w:val="vi-VN"/>
+              </w:rPr>
+              <w:t>không sạch sẽ, không thanh sạch</w:t>
+            </w:r>
+          </w:p>
+        </w:tc>
+      </w:tr>
+      <w:tr>
+        <w:tc>
+          <w:tcPr>
+            <w:tcW w:w="3003" w:type="dxa"/>
+            <w:vAlign w:val="center"/>
+          </w:tcPr>
+          <w:p>
+            <w:pPr>
+              <w:rPr>
+                <w:rFonts w:hint="eastAsia"/>
+                <w:sz w:val="28"/>
+                <w:szCs w:val="28"/>
+              </w:rPr>
+            </w:pPr>
+            <w:r>
+              <w:rPr>
+                <w:rFonts w:hint="eastAsia"/>
+                <w:sz w:val="28"/>
+                <w:szCs w:val="28"/>
+              </w:rPr>
+              <w:t>厚かましい</w:t>
+            </w:r>
+          </w:p>
+        </w:tc>
+        <w:tc>
+          <w:tcPr>
+            <w:tcW w:w="3003" w:type="dxa"/>
+            <w:vAlign w:val="center"/>
+          </w:tcPr>
+          <w:p>
+            <w:pPr>
+              <w:rPr>
+                <w:rFonts w:hint="eastAsia"/>
+                <w:sz w:val="28"/>
+                <w:szCs w:val="28"/>
+              </w:rPr>
+            </w:pPr>
+            <w:r>
+              <w:rPr>
+                <w:rFonts w:hint="eastAsia"/>
+                <w:sz w:val="28"/>
+                <w:szCs w:val="28"/>
+              </w:rPr>
+              <w:t>あつかましい</w:t>
+            </w:r>
+          </w:p>
+        </w:tc>
+        <w:tc>
+          <w:tcPr>
+            <w:tcW w:w="3004" w:type="dxa"/>
+            <w:vAlign w:val="center"/>
+          </w:tcPr>
+          <w:p>
+            <w:pPr>
+              <w:rPr>
+                <w:sz w:val="28"/>
+                <w:szCs w:val="28"/>
+                <w:lang w:val="vi-VN"/>
+              </w:rPr>
+            </w:pPr>
+            <w:r>
+              <w:rPr>
+                <w:sz w:val="28"/>
+                <w:szCs w:val="28"/>
+                <w:lang w:val="vi-VN"/>
+              </w:rPr>
+              <w:t>mặt dày, không biết xấu hổ</w:t>
+            </w:r>
+          </w:p>
+        </w:tc>
+      </w:tr>
+      <w:tr>
+        <w:tc>
+          <w:tcPr>
+            <w:tcW w:w="3003" w:type="dxa"/>
+            <w:vAlign w:val="center"/>
+          </w:tcPr>
+          <w:p>
+            <w:pPr>
+              <w:rPr>
+                <w:rFonts w:hint="eastAsia"/>
+                <w:sz w:val="28"/>
+                <w:szCs w:val="28"/>
+              </w:rPr>
+            </w:pPr>
+            <w:r>
+              <w:rPr>
+                <w:rFonts w:hint="eastAsia"/>
+                <w:sz w:val="28"/>
+                <w:szCs w:val="28"/>
+              </w:rPr>
+              <w:t>欲張り（な）</w:t>
+            </w:r>
+          </w:p>
+        </w:tc>
+        <w:tc>
+          <w:tcPr>
+            <w:tcW w:w="3003" w:type="dxa"/>
+            <w:vAlign w:val="center"/>
+          </w:tcPr>
+          <w:p>
+            <w:pPr>
+              <w:rPr>
+                <w:rFonts w:hint="eastAsia"/>
+                <w:sz w:val="28"/>
+                <w:szCs w:val="28"/>
+              </w:rPr>
+            </w:pPr>
+            <w:r>
+              <w:rPr>
+                <w:rFonts w:hint="eastAsia"/>
+                <w:sz w:val="28"/>
+                <w:szCs w:val="28"/>
+              </w:rPr>
+              <w:t>よくばり</w:t>
+            </w:r>
+          </w:p>
+        </w:tc>
+        <w:tc>
+          <w:tcPr>
+            <w:tcW w:w="3004" w:type="dxa"/>
+            <w:vAlign w:val="center"/>
+          </w:tcPr>
+          <w:p>
+            <w:pPr>
+              <w:rPr>
+                <w:sz w:val="28"/>
+                <w:szCs w:val="28"/>
+                <w:lang w:val="vi-VN"/>
+              </w:rPr>
+            </w:pPr>
+            <w:r>
+              <w:rPr>
+                <w:sz w:val="28"/>
+                <w:szCs w:val="28"/>
+                <w:lang w:val="vi-VN"/>
+              </w:rPr>
+              <w:t>tham lam, hám lợi</w:t>
+            </w:r>
+          </w:p>
+        </w:tc>
+      </w:tr>
+      <w:tr>
+        <w:tc>
+          <w:tcPr>
+            <w:tcW w:w="3003" w:type="dxa"/>
+            <w:vAlign w:val="center"/>
+          </w:tcPr>
+          <w:p>
+            <w:pPr>
+              <w:rPr>
+                <w:rFonts w:hint="eastAsia"/>
+                <w:sz w:val="28"/>
+                <w:szCs w:val="28"/>
+              </w:rPr>
+            </w:pPr>
+            <w:r>
+              <w:rPr>
+                <w:rFonts w:hint="eastAsia"/>
+                <w:sz w:val="28"/>
+                <w:szCs w:val="28"/>
+              </w:rPr>
+              <w:t>強引（な）</w:t>
+            </w:r>
+          </w:p>
+        </w:tc>
+        <w:tc>
+          <w:tcPr>
+            <w:tcW w:w="3003" w:type="dxa"/>
+            <w:vAlign w:val="center"/>
+          </w:tcPr>
+          <w:p>
+            <w:pPr>
+              <w:rPr>
+                <w:rFonts w:hint="eastAsia"/>
+                <w:sz w:val="28"/>
+                <w:szCs w:val="28"/>
+              </w:rPr>
+            </w:pPr>
+            <w:r>
+              <w:rPr>
+                <w:rFonts w:hint="eastAsia"/>
+                <w:sz w:val="28"/>
+                <w:szCs w:val="28"/>
+              </w:rPr>
+              <w:t>ごういん</w:t>
+            </w:r>
+          </w:p>
+        </w:tc>
+        <w:tc>
+          <w:tcPr>
+            <w:tcW w:w="3004" w:type="dxa"/>
+            <w:vAlign w:val="center"/>
+          </w:tcPr>
+          <w:p>
+            <w:pPr>
+              <w:rPr>
+                <w:sz w:val="28"/>
+                <w:szCs w:val="28"/>
+                <w:lang w:val="vi-VN"/>
+              </w:rPr>
+            </w:pPr>
+            <w:r>
+              <w:rPr>
+                <w:sz w:val="28"/>
+                <w:szCs w:val="28"/>
+                <w:lang w:val="vi-VN"/>
+              </w:rPr>
+              <w:t>cưỡng bức, bắt buộc, ép buộc, cậy thế cậy quyền</w:t>
+            </w:r>
+          </w:p>
+        </w:tc>
+      </w:tr>
+      <w:tr>
+        <w:tc>
+          <w:tcPr>
+            <w:tcW w:w="3003" w:type="dxa"/>
+            <w:vAlign w:val="center"/>
+          </w:tcPr>
+          <w:p>
+            <w:pPr>
+              <w:rPr>
+                <w:rFonts w:hint="eastAsia"/>
+                <w:sz w:val="28"/>
+                <w:szCs w:val="28"/>
+              </w:rPr>
+            </w:pPr>
+            <w:r>
+              <w:rPr>
+                <w:rFonts w:hint="eastAsia"/>
+                <w:sz w:val="28"/>
+                <w:szCs w:val="28"/>
+              </w:rPr>
+              <w:t>そそっかしい</w:t>
+            </w:r>
+          </w:p>
+        </w:tc>
+        <w:tc>
+          <w:tcPr>
+            <w:tcW w:w="3003" w:type="dxa"/>
+            <w:vAlign w:val="center"/>
+          </w:tcPr>
+          <w:p>
+            <w:pPr>
+              <w:rPr>
+                <w:rFonts w:hint="eastAsia"/>
+                <w:sz w:val="28"/>
+                <w:szCs w:val="28"/>
+              </w:rPr>
+            </w:pPr>
+          </w:p>
+        </w:tc>
+        <w:tc>
+          <w:tcPr>
+            <w:tcW w:w="3004" w:type="dxa"/>
+            <w:vAlign w:val="center"/>
+          </w:tcPr>
+          <w:p>
+            <w:pPr>
+              <w:rPr>
+                <w:sz w:val="28"/>
+                <w:szCs w:val="28"/>
+                <w:lang w:val="vi-VN"/>
+              </w:rPr>
+            </w:pPr>
+            <w:r>
+              <w:rPr>
+                <w:sz w:val="28"/>
+                <w:szCs w:val="28"/>
+                <w:lang w:val="vi-VN"/>
+              </w:rPr>
+              <w:t>hấp tấp, vội vàng, nôn nóng</w:t>
+            </w:r>
+          </w:p>
+        </w:tc>
+      </w:tr>
+      <w:tr>
+        <w:tc>
+          <w:tcPr>
+            <w:tcW w:w="3003" w:type="dxa"/>
+            <w:vAlign w:val="center"/>
+          </w:tcPr>
+          <w:p>
+            <w:pPr>
+              <w:rPr>
+                <w:rFonts w:hint="eastAsia"/>
+                <w:sz w:val="28"/>
+                <w:szCs w:val="28"/>
+              </w:rPr>
+            </w:pPr>
+            <w:r>
+              <w:rPr>
+                <w:rFonts w:hint="eastAsia"/>
+                <w:sz w:val="28"/>
+                <w:szCs w:val="28"/>
+              </w:rPr>
+              <w:t>短気（な）／気が短い</w:t>
+            </w:r>
+          </w:p>
+        </w:tc>
+        <w:tc>
+          <w:tcPr>
+            <w:tcW w:w="3003" w:type="dxa"/>
+            <w:vAlign w:val="center"/>
+          </w:tcPr>
+          <w:p>
+            <w:pPr>
+              <w:rPr>
+                <w:rFonts w:hint="eastAsia"/>
+                <w:sz w:val="28"/>
+                <w:szCs w:val="28"/>
+              </w:rPr>
+            </w:pPr>
+            <w:r>
+              <w:rPr>
+                <w:rFonts w:hint="eastAsia"/>
+                <w:sz w:val="28"/>
+                <w:szCs w:val="28"/>
+              </w:rPr>
+              <w:t>たんき／きがみじかい</w:t>
+            </w:r>
+          </w:p>
+        </w:tc>
+        <w:tc>
+          <w:tcPr>
+            <w:tcW w:w="3004" w:type="dxa"/>
+            <w:vAlign w:val="center"/>
+          </w:tcPr>
+          <w:p>
+            <w:pPr>
+              <w:rPr>
+                <w:sz w:val="28"/>
+                <w:szCs w:val="28"/>
+                <w:lang w:val="vi-VN"/>
+              </w:rPr>
+            </w:pPr>
+            <w:r>
+              <w:rPr>
+                <w:sz w:val="28"/>
+                <w:szCs w:val="28"/>
+                <w:lang w:val="vi-VN"/>
+              </w:rPr>
+              <w:t>nóng nảy</w:t>
+            </w:r>
+          </w:p>
+        </w:tc>
+      </w:tr>
+      <w:tr>
+        <w:tc>
+          <w:tcPr>
+            <w:tcW w:w="3003" w:type="dxa"/>
+            <w:vAlign w:val="center"/>
+          </w:tcPr>
+          <w:p>
+            <w:pPr>
+              <w:rPr>
+                <w:rFonts w:hint="eastAsia"/>
+                <w:sz w:val="28"/>
+                <w:szCs w:val="28"/>
+                <w:lang w:val="vi-VN"/>
+              </w:rPr>
+            </w:pPr>
+            <w:r>
+              <w:rPr>
+                <w:rFonts w:hint="eastAsia"/>
+                <w:sz w:val="28"/>
+                <w:szCs w:val="28"/>
+                <w:lang w:val="vi-VN"/>
+              </w:rPr>
+              <w:t>気が小さい</w:t>
+            </w:r>
+          </w:p>
+        </w:tc>
+        <w:tc>
+          <w:tcPr>
+            <w:tcW w:w="3003" w:type="dxa"/>
+            <w:vAlign w:val="center"/>
+          </w:tcPr>
+          <w:p>
+            <w:pPr>
+              <w:rPr>
+                <w:rFonts w:hint="eastAsia"/>
+                <w:sz w:val="28"/>
+                <w:szCs w:val="28"/>
+              </w:rPr>
+            </w:pPr>
+            <w:r>
+              <w:rPr>
+                <w:rFonts w:hint="eastAsia"/>
+                <w:sz w:val="28"/>
+                <w:szCs w:val="28"/>
+              </w:rPr>
+              <w:t>きがちいさい</w:t>
+            </w:r>
+          </w:p>
+        </w:tc>
+        <w:tc>
+          <w:tcPr>
+            <w:tcW w:w="3004" w:type="dxa"/>
+            <w:vAlign w:val="center"/>
+          </w:tcPr>
+          <w:p>
+            <w:pPr>
+              <w:rPr>
+                <w:sz w:val="28"/>
+                <w:szCs w:val="28"/>
+                <w:lang w:val="vi-VN"/>
+              </w:rPr>
+            </w:pPr>
+            <w:r>
+              <w:rPr>
+                <w:sz w:val="28"/>
+                <w:szCs w:val="28"/>
+                <w:lang w:val="vi-VN"/>
+              </w:rPr>
+              <w:t>nhút nhát</w:t>
+            </w:r>
+          </w:p>
+        </w:tc>
+      </w:tr>
+      <w:tr>
+        <w:tc>
+          <w:tcPr>
+            <w:tcW w:w="3003" w:type="dxa"/>
+            <w:vAlign w:val="center"/>
+          </w:tcPr>
+          <w:p>
+            <w:pPr>
+              <w:rPr>
+                <w:rFonts w:hint="eastAsia"/>
+                <w:sz w:val="28"/>
+                <w:szCs w:val="28"/>
+                <w:lang w:val="vi-VN"/>
+              </w:rPr>
+            </w:pPr>
+            <w:r>
+              <w:rPr>
+                <w:rFonts w:hint="eastAsia"/>
+                <w:sz w:val="28"/>
+                <w:szCs w:val="28"/>
+                <w:lang w:val="vi-VN"/>
+              </w:rPr>
+              <w:t>哀れ（な）</w:t>
+            </w:r>
+          </w:p>
+        </w:tc>
+        <w:tc>
+          <w:tcPr>
+            <w:tcW w:w="3003" w:type="dxa"/>
+            <w:vAlign w:val="center"/>
+          </w:tcPr>
+          <w:p>
+            <w:pPr>
+              <w:rPr>
+                <w:rFonts w:hint="eastAsia"/>
+                <w:sz w:val="28"/>
+                <w:szCs w:val="28"/>
+              </w:rPr>
+            </w:pPr>
+            <w:r>
+              <w:rPr>
+                <w:rFonts w:hint="eastAsia"/>
+                <w:sz w:val="28"/>
+                <w:szCs w:val="28"/>
+              </w:rPr>
+              <w:t>あわれ</w:t>
+            </w:r>
+          </w:p>
+        </w:tc>
+        <w:tc>
+          <w:tcPr>
+            <w:tcW w:w="3004" w:type="dxa"/>
+            <w:vAlign w:val="center"/>
+          </w:tcPr>
+          <w:p>
+            <w:pPr>
+              <w:rPr>
+                <w:sz w:val="28"/>
+                <w:szCs w:val="28"/>
+                <w:lang w:val="vi-VN"/>
+              </w:rPr>
+            </w:pPr>
+            <w:r>
+              <w:rPr>
+                <w:sz w:val="28"/>
+                <w:szCs w:val="28"/>
+                <w:lang w:val="vi-VN"/>
+              </w:rPr>
+              <w:t>đáng thương, buồn thảm, bi ai</w:t>
+            </w:r>
+          </w:p>
+        </w:tc>
+      </w:tr>
+      <w:tr>
+        <w:tc>
+          <w:tcPr>
+            <w:tcW w:w="3003" w:type="dxa"/>
+            <w:vAlign w:val="center"/>
+          </w:tcPr>
+          <w:p>
+            <w:pPr>
+              <w:rPr>
+                <w:rFonts w:hint="eastAsia"/>
+                <w:sz w:val="28"/>
+                <w:szCs w:val="28"/>
+              </w:rPr>
+            </w:pPr>
+            <w:proofErr w:type="gramStart"/>
+            <w:r>
+              <w:rPr>
+                <w:rFonts w:hint="eastAsia"/>
+                <w:sz w:val="28"/>
+                <w:szCs w:val="28"/>
+              </w:rPr>
+              <w:t>諄い</w:t>
+            </w:r>
+            <w:proofErr w:type="gramEnd"/>
+          </w:p>
+        </w:tc>
+        <w:tc>
+          <w:tcPr>
+            <w:tcW w:w="3003" w:type="dxa"/>
+            <w:vAlign w:val="center"/>
+          </w:tcPr>
+          <w:p>
+            <w:pPr>
+              <w:rPr>
+                <w:rFonts w:hint="eastAsia"/>
+                <w:sz w:val="28"/>
+                <w:szCs w:val="28"/>
+              </w:rPr>
+            </w:pPr>
+            <w:r>
+              <w:rPr>
+                <w:rFonts w:hint="eastAsia"/>
+                <w:sz w:val="28"/>
+                <w:szCs w:val="28"/>
+              </w:rPr>
+              <w:t>くどい</w:t>
+            </w:r>
+          </w:p>
+        </w:tc>
+        <w:tc>
+          <w:tcPr>
+            <w:tcW w:w="3004" w:type="dxa"/>
+            <w:vAlign w:val="center"/>
+          </w:tcPr>
+          <w:p>
+            <w:pPr>
+              <w:rPr>
+                <w:sz w:val="28"/>
+                <w:szCs w:val="28"/>
+                <w:lang w:val="vi-VN"/>
+              </w:rPr>
+            </w:pPr>
+            <w:r>
+              <w:rPr>
+                <w:sz w:val="28"/>
+                <w:szCs w:val="28"/>
+                <w:lang w:val="vi-VN"/>
+              </w:rPr>
+              <w:t>dài dòng, đòi dai, nhũng nhiễu</w:t>
+            </w:r>
+          </w:p>
+        </w:tc>
+      </w:tr>
+      <w:tr>
+        <w:tc>
+          <w:tcPr>
+            <w:tcW w:w="3003" w:type="dxa"/>
+            <w:vAlign w:val="center"/>
+          </w:tcPr>
+          <w:p>
+            <w:pPr>
+              <w:rPr>
+                <w:rFonts w:hint="eastAsia"/>
+                <w:sz w:val="28"/>
+                <w:szCs w:val="28"/>
+                <w:lang w:val="vi-VN"/>
+              </w:rPr>
+            </w:pPr>
+            <w:r>
+              <w:rPr>
+                <w:rFonts w:hint="eastAsia"/>
+                <w:sz w:val="28"/>
+                <w:szCs w:val="28"/>
+                <w:lang w:val="vi-VN"/>
+              </w:rPr>
+              <w:t>卑怯（な）</w:t>
+            </w:r>
+          </w:p>
+        </w:tc>
+        <w:tc>
+          <w:tcPr>
+            <w:tcW w:w="3003" w:type="dxa"/>
+            <w:vAlign w:val="center"/>
+          </w:tcPr>
+          <w:p>
+            <w:pPr>
+              <w:rPr>
+                <w:rFonts w:hint="eastAsia"/>
+                <w:sz w:val="28"/>
+                <w:szCs w:val="28"/>
+              </w:rPr>
+            </w:pPr>
+            <w:r>
+              <w:rPr>
+                <w:rFonts w:hint="eastAsia"/>
+                <w:sz w:val="28"/>
+                <w:szCs w:val="28"/>
+              </w:rPr>
+              <w:t>ひきょう</w:t>
+            </w:r>
+          </w:p>
+        </w:tc>
+        <w:tc>
+          <w:tcPr>
+            <w:tcW w:w="3004" w:type="dxa"/>
+            <w:vAlign w:val="center"/>
+          </w:tcPr>
+          <w:p>
+            <w:pPr>
+              <w:rPr>
+                <w:rFonts w:hint="eastAsia"/>
+                <w:sz w:val="28"/>
+                <w:szCs w:val="28"/>
+                <w:lang w:val="vi-VN"/>
+              </w:rPr>
+            </w:pPr>
+            <w:r>
+              <w:rPr>
+                <w:sz w:val="28"/>
+                <w:szCs w:val="28"/>
+                <w:lang w:val="vi-VN"/>
+              </w:rPr>
+              <w:t>hèn hạ, bần tiện</w:t>
+            </w:r>
+          </w:p>
+        </w:tc>
+      </w:tr>
+      <w:tr>
+        <w:tc>
+          <w:tcPr>
+            <w:tcW w:w="3003" w:type="dxa"/>
+            <w:vAlign w:val="center"/>
+          </w:tcPr>
+          <w:p>
+            <w:pPr>
+              <w:rPr>
+                <w:rFonts w:hint="eastAsia"/>
+                <w:sz w:val="28"/>
+                <w:szCs w:val="28"/>
+                <w:lang w:val="vi-VN"/>
+              </w:rPr>
+            </w:pPr>
+            <w:r>
+              <w:rPr>
+                <w:rFonts w:hint="eastAsia"/>
+                <w:sz w:val="28"/>
+                <w:szCs w:val="28"/>
+                <w:lang w:val="vi-VN"/>
+              </w:rPr>
+              <w:t>気が強い</w:t>
+            </w:r>
+          </w:p>
+        </w:tc>
+        <w:tc>
+          <w:tcPr>
+            <w:tcW w:w="3003" w:type="dxa"/>
+            <w:vAlign w:val="center"/>
+          </w:tcPr>
+          <w:p>
+            <w:pPr>
+              <w:rPr>
+                <w:rFonts w:hint="eastAsia"/>
+                <w:sz w:val="28"/>
+                <w:szCs w:val="28"/>
+              </w:rPr>
+            </w:pPr>
+            <w:r>
+              <w:rPr>
+                <w:rFonts w:hint="eastAsia"/>
+                <w:sz w:val="28"/>
+                <w:szCs w:val="28"/>
+              </w:rPr>
+              <w:t>きがつよい</w:t>
+            </w:r>
+          </w:p>
+        </w:tc>
+        <w:tc>
+          <w:tcPr>
+            <w:tcW w:w="3004" w:type="dxa"/>
+            <w:vAlign w:val="center"/>
+          </w:tcPr>
+          <w:p>
+            <w:pPr>
+              <w:rPr>
+                <w:sz w:val="28"/>
+                <w:szCs w:val="28"/>
+                <w:lang w:val="vi-VN"/>
+              </w:rPr>
+            </w:pPr>
+            <w:r>
+              <w:rPr>
+                <w:sz w:val="28"/>
+                <w:szCs w:val="28"/>
+                <w:lang w:val="vi-VN"/>
+              </w:rPr>
+              <w:t>cứng cỏi, kiên quyết</w:t>
+            </w:r>
+          </w:p>
+        </w:tc>
+      </w:tr>
+      <w:tr>
+        <w:tc>
+          <w:tcPr>
+            <w:tcW w:w="3003" w:type="dxa"/>
+            <w:vAlign w:val="center"/>
+          </w:tcPr>
+          <w:p>
+            <w:pPr>
+              <w:rPr>
+                <w:rFonts w:hint="eastAsia"/>
+                <w:sz w:val="28"/>
+                <w:szCs w:val="28"/>
+                <w:lang w:val="vi-VN"/>
+              </w:rPr>
+            </w:pPr>
+            <w:r>
+              <w:rPr>
+                <w:rFonts w:hint="eastAsia"/>
+                <w:sz w:val="28"/>
+                <w:szCs w:val="28"/>
+                <w:lang w:val="vi-VN"/>
+              </w:rPr>
+              <w:t>器用（な）</w:t>
+            </w:r>
+          </w:p>
+        </w:tc>
+        <w:tc>
+          <w:tcPr>
+            <w:tcW w:w="3003" w:type="dxa"/>
+            <w:vAlign w:val="center"/>
+          </w:tcPr>
+          <w:p>
+            <w:pPr>
+              <w:rPr>
+                <w:rFonts w:hint="eastAsia"/>
+                <w:sz w:val="28"/>
+                <w:szCs w:val="28"/>
+              </w:rPr>
+            </w:pPr>
+            <w:r>
+              <w:rPr>
+                <w:rFonts w:hint="eastAsia"/>
+                <w:sz w:val="28"/>
+                <w:szCs w:val="28"/>
+              </w:rPr>
+              <w:t>きよう</w:t>
+            </w:r>
+          </w:p>
+        </w:tc>
+        <w:tc>
+          <w:tcPr>
+            <w:tcW w:w="3004" w:type="dxa"/>
+            <w:vAlign w:val="center"/>
+          </w:tcPr>
+          <w:p>
+            <w:pPr>
+              <w:rPr>
+                <w:rFonts w:hint="eastAsia"/>
+                <w:sz w:val="28"/>
+                <w:szCs w:val="28"/>
+                <w:lang w:val="vi-VN"/>
+              </w:rPr>
+            </w:pPr>
+            <w:r>
+              <w:rPr>
+                <w:sz w:val="28"/>
+                <w:szCs w:val="28"/>
+                <w:lang w:val="vi-VN"/>
+              </w:rPr>
+              <w:t>khéo léo, khéo tay</w:t>
+            </w:r>
+          </w:p>
+        </w:tc>
+      </w:tr>
+      <w:tr>
+        <w:tc>
+          <w:tcPr>
+            <w:tcW w:w="3003" w:type="dxa"/>
+            <w:vAlign w:val="center"/>
+          </w:tcPr>
+          <w:p>
+            <w:pPr>
+              <w:rPr>
+                <w:rFonts w:hint="eastAsia"/>
+                <w:sz w:val="28"/>
+                <w:szCs w:val="28"/>
+                <w:lang w:val="vi-VN"/>
+              </w:rPr>
+            </w:pPr>
+            <w:r>
+              <w:rPr>
+                <w:rFonts w:hint="eastAsia"/>
+                <w:sz w:val="28"/>
+                <w:szCs w:val="28"/>
+                <w:lang w:val="vi-VN"/>
+              </w:rPr>
+              <w:t>不器用</w:t>
+            </w:r>
+          </w:p>
+        </w:tc>
+        <w:tc>
+          <w:tcPr>
+            <w:tcW w:w="3003" w:type="dxa"/>
+            <w:vAlign w:val="center"/>
+          </w:tcPr>
+          <w:p>
+            <w:pPr>
+              <w:rPr>
+                <w:rFonts w:hint="eastAsia"/>
+                <w:sz w:val="28"/>
+                <w:szCs w:val="28"/>
+              </w:rPr>
+            </w:pPr>
+            <w:r>
+              <w:rPr>
+                <w:rFonts w:hint="eastAsia"/>
+                <w:sz w:val="28"/>
+                <w:szCs w:val="28"/>
+              </w:rPr>
+              <w:t>ぶきよう</w:t>
+            </w:r>
+          </w:p>
+        </w:tc>
+        <w:tc>
+          <w:tcPr>
+            <w:tcW w:w="3004" w:type="dxa"/>
+            <w:vAlign w:val="center"/>
+          </w:tcPr>
+          <w:p>
+            <w:pPr>
+              <w:rPr>
+                <w:sz w:val="28"/>
+                <w:szCs w:val="28"/>
+                <w:lang w:val="vi-VN"/>
+              </w:rPr>
+            </w:pPr>
+            <w:r>
+              <w:rPr>
+                <w:sz w:val="28"/>
+                <w:szCs w:val="28"/>
+                <w:lang w:val="vi-VN"/>
+              </w:rPr>
+              <w:t>vụng về, lóng ngóng</w:t>
+            </w:r>
+          </w:p>
+        </w:tc>
+      </w:tr>
+    </w:tbl>
+    <w:p/>
+    <w:p>
+      <w:r>
+        <w:br w:type="page"/>
+      </w:r>
+    </w:p>
+    <w:tbl>
+      <w:tblPr>
+        <w:tblStyle w:val="TableGrid"/>
+        <w:tblW w:w="0" w:type="auto"/>
+        <w:tblLook w:val="04A0" w:firstRow="1" w:lastRow="0" w:firstColumn="1" w:lastColumn="0" w:noHBand="0" w:noVBand="1"/>
+      </w:tblPr>
+      <w:tblGrid>
+        <w:gridCol w:w="3003"/>
+        <w:gridCol w:w="3003"/>
+        <w:gridCol w:w="3004"/>
+      </w:tblGrid>
+      <w:tr>
+        <w:tc>
+          <w:tcPr>
+            <w:tcW w:w="9010" w:type="dxa"/>
+            <w:gridSpan w:val="3"/>
+            <w:vAlign w:val="center"/>
+          </w:tcPr>
+          <w:p>
+            <w:pPr>
+              <w:jc w:val="center"/>
+              <w:rPr>
+                <w:b/>
+                <w:sz w:val="72"/>
+                <w:szCs w:val="72"/>
+                <w:lang w:val="vi-VN"/>
+              </w:rPr>
+            </w:pPr>
+            <w:r>
+              <w:rPr>
+                <w:b/>
+                <w:sz w:val="72"/>
+                <w:szCs w:val="72"/>
+                <w:lang w:val="vi-VN"/>
+              </w:rPr>
+              <w:lastRenderedPageBreak/>
+              <w:t xml:space="preserve">BÀI </w:t>
+            </w:r>
+            <w:r>
+              <w:rPr>
+                <w:b/>
+                <w:sz w:val="72"/>
+                <w:szCs w:val="72"/>
+                <w:lang w:val="vi-VN"/>
+              </w:rPr>
+              <w:t>3-2</w:t>
+            </w:r>
+          </w:p>
+        </w:tc>
+      </w:tr>
+      <w:tr>
+        <w:tc>
+          <w:tcPr>
+            <w:tcW w:w="9010" w:type="dxa"/>
+            <w:gridSpan w:val="3"/>
+            <w:vAlign w:val="center"/>
+          </w:tcPr>
+          <w:p>
+            <w:pPr>
+              <w:jc w:val="center"/>
+              <w:rPr>
+                <w:rFonts w:hint="eastAsia"/>
+                <w:b/>
+                <w:sz w:val="40"/>
+                <w:szCs w:val="40"/>
+                <w:lang w:val="vi-VN"/>
+              </w:rPr>
+            </w:pPr>
+            <w:r>
+              <w:rPr>
+                <w:rFonts w:hint="eastAsia"/>
+                <w:b/>
+                <w:sz w:val="40"/>
+                <w:szCs w:val="40"/>
+                <w:lang w:val="vi-VN"/>
+              </w:rPr>
+              <w:t>どんな様子ですか？</w:t>
+            </w:r>
+          </w:p>
+        </w:tc>
+      </w:tr>
+      <w:tr>
+        <w:tc>
+          <w:tcPr>
+            <w:tcW w:w="3003" w:type="dxa"/>
+            <w:vAlign w:val="center"/>
+          </w:tcPr>
+          <w:p>
+            <w:pPr>
+              <w:rPr>
+                <w:rFonts w:hint="eastAsia"/>
+                <w:sz w:val="32"/>
+                <w:szCs w:val="32"/>
+                <w:lang w:val="vi-VN"/>
+              </w:rPr>
+            </w:pPr>
+            <w:r>
+              <w:rPr>
+                <w:rFonts w:hint="eastAsia"/>
+                <w:sz w:val="32"/>
+                <w:szCs w:val="32"/>
+                <w:lang w:val="vi-VN"/>
+              </w:rPr>
+              <w:t>粗末（な）</w:t>
+            </w:r>
+          </w:p>
+        </w:tc>
+        <w:tc>
+          <w:tcPr>
+            <w:tcW w:w="3003" w:type="dxa"/>
+            <w:vAlign w:val="center"/>
+          </w:tcPr>
+          <w:p>
+            <w:pPr>
+              <w:rPr>
+                <w:rFonts w:hint="eastAsia"/>
+                <w:sz w:val="32"/>
+                <w:szCs w:val="32"/>
+                <w:lang w:val="vi-VN"/>
+              </w:rPr>
+            </w:pPr>
+            <w:r>
+              <w:rPr>
+                <w:rFonts w:hint="eastAsia"/>
+                <w:sz w:val="32"/>
+                <w:szCs w:val="32"/>
+                <w:lang w:val="vi-VN"/>
+              </w:rPr>
+              <w:t>そまつ</w:t>
+            </w:r>
+          </w:p>
+        </w:tc>
+        <w:tc>
+          <w:tcPr>
+            <w:tcW w:w="3004" w:type="dxa"/>
+            <w:vAlign w:val="center"/>
+          </w:tcPr>
+          <w:p>
+            <w:pPr>
+              <w:rPr>
+                <w:sz w:val="32"/>
+                <w:szCs w:val="32"/>
+                <w:lang w:val="vi-VN"/>
+              </w:rPr>
+            </w:pPr>
+            <w:r>
+              <w:rPr>
+                <w:sz w:val="32"/>
+                <w:szCs w:val="32"/>
+                <w:lang w:val="vi-VN"/>
+              </w:rPr>
+              <w:t>thô, cục mịch</w:t>
+            </w:r>
+          </w:p>
+        </w:tc>
+      </w:tr>
+      <w:tr>
+        <w:tc>
+          <w:tcPr>
+            <w:tcW w:w="3003" w:type="dxa"/>
+            <w:vAlign w:val="center"/>
+          </w:tcPr>
+          <w:p>
+            <w:pPr>
+              <w:rPr>
+                <w:rFonts w:hint="eastAsia"/>
+                <w:sz w:val="32"/>
+                <w:szCs w:val="32"/>
+                <w:lang w:val="vi-VN"/>
+              </w:rPr>
+            </w:pPr>
+            <w:r>
+              <w:rPr>
+                <w:rFonts w:hint="eastAsia"/>
+                <w:sz w:val="32"/>
+                <w:szCs w:val="32"/>
+                <w:lang w:val="vi-VN"/>
+              </w:rPr>
+              <w:t>惨め（な）</w:t>
+            </w:r>
+          </w:p>
+        </w:tc>
+        <w:tc>
+          <w:tcPr>
+            <w:tcW w:w="3003" w:type="dxa"/>
+            <w:vAlign w:val="center"/>
+          </w:tcPr>
+          <w:p>
+            <w:pPr>
+              <w:rPr>
+                <w:rFonts w:hint="eastAsia"/>
+                <w:sz w:val="32"/>
+                <w:szCs w:val="32"/>
+                <w:lang w:val="vi-VN"/>
+              </w:rPr>
+            </w:pPr>
+            <w:r>
+              <w:rPr>
+                <w:rFonts w:hint="eastAsia"/>
+                <w:sz w:val="32"/>
+                <w:szCs w:val="32"/>
+                <w:lang w:val="vi-VN"/>
+              </w:rPr>
+              <w:t>みじめ</w:t>
+            </w:r>
+          </w:p>
+        </w:tc>
+        <w:tc>
+          <w:tcPr>
+            <w:tcW w:w="3004" w:type="dxa"/>
+            <w:vAlign w:val="center"/>
+          </w:tcPr>
+          <w:p>
+            <w:pPr>
+              <w:rPr>
+                <w:sz w:val="32"/>
+                <w:szCs w:val="32"/>
+                <w:lang w:val="vi-VN"/>
+              </w:rPr>
+            </w:pPr>
+            <w:r>
+              <w:rPr>
+                <w:sz w:val="32"/>
+                <w:szCs w:val="32"/>
+                <w:lang w:val="vi-VN"/>
+              </w:rPr>
+              <w:t>đáng thương, đáng buồn</w:t>
+            </w:r>
+          </w:p>
+        </w:tc>
+      </w:tr>
+      <w:tr>
+        <w:tc>
+          <w:tcPr>
+            <w:tcW w:w="3003" w:type="dxa"/>
+            <w:vAlign w:val="center"/>
+          </w:tcPr>
+          <w:p>
+            <w:pPr>
+              <w:rPr>
+                <w:rFonts w:hint="eastAsia"/>
+                <w:sz w:val="32"/>
+                <w:szCs w:val="32"/>
+              </w:rPr>
+            </w:pPr>
+            <w:r>
+              <w:rPr>
+                <w:rFonts w:hint="eastAsia"/>
+                <w:sz w:val="32"/>
+                <w:szCs w:val="32"/>
+              </w:rPr>
+              <w:t>厄介（な）</w:t>
+            </w:r>
+          </w:p>
+        </w:tc>
+        <w:tc>
+          <w:tcPr>
+            <w:tcW w:w="3003" w:type="dxa"/>
+            <w:vAlign w:val="center"/>
+          </w:tcPr>
+          <w:p>
+            <w:pPr>
+              <w:rPr>
+                <w:rFonts w:hint="eastAsia"/>
+                <w:sz w:val="32"/>
+                <w:szCs w:val="32"/>
+              </w:rPr>
+            </w:pPr>
+            <w:r>
+              <w:rPr>
+                <w:rFonts w:hint="eastAsia"/>
+                <w:sz w:val="32"/>
+                <w:szCs w:val="32"/>
+              </w:rPr>
+              <w:t>やっかい</w:t>
+            </w:r>
+          </w:p>
+        </w:tc>
+        <w:tc>
+          <w:tcPr>
+            <w:tcW w:w="3004" w:type="dxa"/>
+            <w:vAlign w:val="center"/>
+          </w:tcPr>
+          <w:p>
+            <w:pPr>
+              <w:rPr>
+                <w:sz w:val="32"/>
+                <w:szCs w:val="32"/>
+                <w:lang w:val="vi-VN"/>
+              </w:rPr>
+            </w:pPr>
+            <w:r>
+              <w:rPr>
+                <w:sz w:val="32"/>
+                <w:szCs w:val="32"/>
+                <w:lang w:val="vi-VN"/>
+              </w:rPr>
+              <w:t>phiền hà, rắc rối</w:t>
+            </w:r>
+          </w:p>
+        </w:tc>
+      </w:tr>
+      <w:tr>
+        <w:tc>
+          <w:tcPr>
+            <w:tcW w:w="3003" w:type="dxa"/>
+            <w:vAlign w:val="center"/>
+          </w:tcPr>
+          <w:p>
+            <w:pPr>
+              <w:rPr>
+                <w:rFonts w:hint="eastAsia"/>
+                <w:sz w:val="32"/>
+                <w:szCs w:val="32"/>
+              </w:rPr>
+            </w:pPr>
+            <w:r>
+              <w:rPr>
+                <w:rFonts w:hint="eastAsia"/>
+                <w:sz w:val="32"/>
+                <w:szCs w:val="32"/>
+              </w:rPr>
+              <w:t>ありふれた</w:t>
+            </w:r>
+          </w:p>
+        </w:tc>
+        <w:tc>
+          <w:tcPr>
+            <w:tcW w:w="3003" w:type="dxa"/>
+            <w:vAlign w:val="center"/>
+          </w:tcPr>
+          <w:p>
+            <w:pPr>
+              <w:rPr>
+                <w:sz w:val="32"/>
+                <w:szCs w:val="32"/>
+              </w:rPr>
+            </w:pPr>
+          </w:p>
+        </w:tc>
+        <w:tc>
+          <w:tcPr>
+            <w:tcW w:w="3004" w:type="dxa"/>
+            <w:vAlign w:val="center"/>
+          </w:tcPr>
+          <w:p>
+            <w:pPr>
+              <w:rPr>
+                <w:sz w:val="32"/>
+                <w:szCs w:val="32"/>
+                <w:lang w:val="vi-VN"/>
+              </w:rPr>
+            </w:pPr>
+            <w:r>
+              <w:rPr>
+                <w:sz w:val="32"/>
+                <w:szCs w:val="32"/>
+                <w:lang w:val="vi-VN"/>
+              </w:rPr>
+              <w:t>thông thường, bình thường</w:t>
+            </w:r>
+          </w:p>
+        </w:tc>
+      </w:tr>
+      <w:tr>
+        <w:tc>
+          <w:tcPr>
+            <w:tcW w:w="3003" w:type="dxa"/>
+            <w:vAlign w:val="center"/>
+          </w:tcPr>
+          <w:p>
+            <w:pPr>
+              <w:rPr>
+                <w:rFonts w:hint="eastAsia"/>
+                <w:sz w:val="32"/>
+                <w:szCs w:val="32"/>
+              </w:rPr>
+            </w:pPr>
+            <w:r>
+              <w:rPr>
+                <w:rFonts w:hint="eastAsia"/>
+                <w:sz w:val="32"/>
+                <w:szCs w:val="32"/>
+              </w:rPr>
+              <w:t>慌ただしい</w:t>
+            </w:r>
+          </w:p>
+        </w:tc>
+        <w:tc>
+          <w:tcPr>
+            <w:tcW w:w="3003" w:type="dxa"/>
+            <w:vAlign w:val="center"/>
+          </w:tcPr>
+          <w:p>
+            <w:pPr>
+              <w:rPr>
+                <w:sz w:val="32"/>
+                <w:szCs w:val="32"/>
+                <w:lang w:val="vi-VN"/>
+              </w:rPr>
+            </w:pPr>
+            <w:r>
+              <w:rPr>
+                <w:rFonts w:hint="eastAsia"/>
+                <w:sz w:val="32"/>
+                <w:szCs w:val="32"/>
+              </w:rPr>
+              <w:t>あわただしい</w:t>
+            </w:r>
+          </w:p>
+        </w:tc>
+        <w:tc>
+          <w:tcPr>
+            <w:tcW w:w="3004" w:type="dxa"/>
+            <w:vAlign w:val="center"/>
+          </w:tcPr>
+          <w:p>
+            <w:pPr>
+              <w:rPr>
+                <w:sz w:val="32"/>
+                <w:szCs w:val="32"/>
+                <w:lang w:val="vi-VN"/>
+              </w:rPr>
+            </w:pPr>
+            <w:r>
+              <w:rPr>
+                <w:sz w:val="32"/>
+                <w:szCs w:val="32"/>
+                <w:lang w:val="vi-VN"/>
+              </w:rPr>
+              <w:t>bận rộn, bận tối mắt tối mũi</w:t>
+            </w:r>
+          </w:p>
+        </w:tc>
+      </w:tr>
+      <w:tr>
+        <w:tc>
+          <w:tcPr>
+            <w:tcW w:w="3003" w:type="dxa"/>
+            <w:vAlign w:val="center"/>
+          </w:tcPr>
+          <w:p>
+            <w:pPr>
+              <w:rPr>
+                <w:rFonts w:hint="eastAsia"/>
+                <w:sz w:val="32"/>
+                <w:szCs w:val="32"/>
+              </w:rPr>
+            </w:pPr>
+            <w:r>
+              <w:rPr>
+                <w:rFonts w:hint="eastAsia"/>
+                <w:sz w:val="32"/>
+                <w:szCs w:val="32"/>
+              </w:rPr>
+              <w:t>めでたい</w:t>
+            </w:r>
+          </w:p>
+        </w:tc>
+        <w:tc>
+          <w:tcPr>
+            <w:tcW w:w="3003" w:type="dxa"/>
+            <w:vAlign w:val="center"/>
+          </w:tcPr>
+          <w:p>
+            <w:pPr>
+              <w:rPr>
+                <w:sz w:val="32"/>
+                <w:szCs w:val="32"/>
+              </w:rPr>
+            </w:pPr>
+          </w:p>
+        </w:tc>
+        <w:tc>
+          <w:tcPr>
+            <w:tcW w:w="3004" w:type="dxa"/>
+            <w:vAlign w:val="center"/>
+          </w:tcPr>
+          <w:p>
+            <w:pPr>
+              <w:rPr>
+                <w:sz w:val="32"/>
+                <w:szCs w:val="32"/>
+                <w:lang w:val="vi-VN"/>
+              </w:rPr>
+            </w:pPr>
+            <w:r>
+              <w:rPr>
+                <w:sz w:val="32"/>
+                <w:szCs w:val="32"/>
+                <w:lang w:val="vi-VN"/>
+              </w:rPr>
+              <w:t>vui mừng, vui sướng</w:t>
+            </w:r>
+          </w:p>
+        </w:tc>
+      </w:tr>
+      <w:tr>
+        <w:tc>
+          <w:tcPr>
+            <w:tcW w:w="3003" w:type="dxa"/>
+            <w:vAlign w:val="center"/>
+          </w:tcPr>
+          <w:p>
+            <w:pPr>
+              <w:rPr>
+                <w:rFonts w:hint="eastAsia"/>
+                <w:sz w:val="32"/>
+                <w:szCs w:val="32"/>
+              </w:rPr>
+            </w:pPr>
+            <w:r>
+              <w:rPr>
+                <w:rFonts w:hint="eastAsia"/>
+                <w:sz w:val="32"/>
+                <w:szCs w:val="32"/>
+              </w:rPr>
+              <w:t>醜い</w:t>
+            </w:r>
+          </w:p>
+        </w:tc>
+        <w:tc>
+          <w:tcPr>
+            <w:tcW w:w="3003" w:type="dxa"/>
+            <w:vAlign w:val="center"/>
+          </w:tcPr>
+          <w:p>
+            <w:pPr>
+              <w:rPr>
+                <w:rFonts w:hint="eastAsia"/>
+                <w:sz w:val="32"/>
+                <w:szCs w:val="32"/>
+              </w:rPr>
+            </w:pPr>
+            <w:r>
+              <w:rPr>
+                <w:rFonts w:hint="eastAsia"/>
+                <w:sz w:val="32"/>
+                <w:szCs w:val="32"/>
+              </w:rPr>
+              <w:t>みにくい</w:t>
+            </w:r>
+          </w:p>
+        </w:tc>
+        <w:tc>
+          <w:tcPr>
+            <w:tcW w:w="3004" w:type="dxa"/>
+            <w:vAlign w:val="center"/>
+          </w:tcPr>
+          <w:p>
+            <w:pPr>
+              <w:rPr>
+                <w:sz w:val="32"/>
+                <w:szCs w:val="32"/>
+                <w:lang w:val="vi-VN"/>
+              </w:rPr>
+            </w:pPr>
+            <w:r>
+              <w:rPr>
+                <w:sz w:val="32"/>
+                <w:szCs w:val="32"/>
+                <w:lang w:val="vi-VN"/>
+              </w:rPr>
+              <w:t>xấu xí</w:t>
+            </w:r>
+          </w:p>
+        </w:tc>
+      </w:tr>
+      <w:tr>
+        <w:tc>
+          <w:tcPr>
+            <w:tcW w:w="3003" w:type="dxa"/>
+            <w:vAlign w:val="center"/>
+          </w:tcPr>
+          <w:p>
+            <w:pPr>
+              <w:rPr>
+                <w:rFonts w:hint="eastAsia"/>
+                <w:sz w:val="32"/>
+                <w:szCs w:val="32"/>
+              </w:rPr>
+            </w:pPr>
+            <w:r>
+              <w:rPr>
+                <w:rFonts w:hint="eastAsia"/>
+                <w:sz w:val="32"/>
+                <w:szCs w:val="32"/>
+              </w:rPr>
+              <w:t>荒っぽい</w:t>
+            </w:r>
+          </w:p>
+        </w:tc>
+        <w:tc>
+          <w:tcPr>
+            <w:tcW w:w="3003" w:type="dxa"/>
+            <w:vAlign w:val="center"/>
+          </w:tcPr>
+          <w:p>
+            <w:pPr>
+              <w:rPr>
+                <w:sz w:val="32"/>
+                <w:szCs w:val="32"/>
+                <w:lang w:val="vi-VN"/>
+              </w:rPr>
+            </w:pPr>
+            <w:r>
+              <w:rPr>
+                <w:rFonts w:hint="eastAsia"/>
+                <w:sz w:val="32"/>
+                <w:szCs w:val="32"/>
+              </w:rPr>
+              <w:t>あらっぽい</w:t>
+            </w:r>
+          </w:p>
+        </w:tc>
+        <w:tc>
+          <w:tcPr>
+            <w:tcW w:w="3004" w:type="dxa"/>
+            <w:vAlign w:val="center"/>
+          </w:tcPr>
+          <w:p>
+            <w:pPr>
+              <w:rPr>
+                <w:sz w:val="32"/>
+                <w:szCs w:val="32"/>
+                <w:lang w:val="vi-VN"/>
+              </w:rPr>
+            </w:pPr>
+            <w:r>
+              <w:rPr>
+                <w:sz w:val="32"/>
+                <w:szCs w:val="32"/>
+                <w:lang w:val="vi-VN"/>
+              </w:rPr>
+              <w:t>thô lỗ, mạnh bạo, khiếp đảm</w:t>
             </w:r>
           </w:p>
         </w:tc>

</xml_diff>

<commit_message>
Goi 3-3 & 3-4
</commit_message>
<xml_diff>
--- a/Goi.docx
+++ b/Goi.docx
@@ -10350,7 +10350,6 @@
           <w:p>
             <w:pPr>
               <w:rPr>
-                <w:rFonts w:hint="eastAsia"/>
                 <w:sz w:val="28"/>
                 <w:szCs w:val="28"/>
                 <w:lang w:val="vi-VN"/>
@@ -10400,7 +10399,6 @@
           <w:p>
             <w:pPr>
               <w:rPr>
-                <w:rFonts w:hint="eastAsia"/>
                 <w:sz w:val="28"/>
                 <w:szCs w:val="28"/>
                 <w:lang w:val="vi-VN"/>
@@ -10425,7 +10423,6 @@
           <w:p>
             <w:pPr>
               <w:rPr>
-                <w:rFonts w:hint="eastAsia"/>
                 <w:sz w:val="28"/>
                 <w:szCs w:val="28"/>
                 <w:lang w:val="vi-VN"/>
@@ -10475,7 +10472,6 @@
           <w:p>
             <w:pPr>
               <w:rPr>
-                <w:rFonts w:hint="eastAsia"/>
                 <w:sz w:val="28"/>
                 <w:szCs w:val="28"/>
               </w:rPr>
@@ -10498,7 +10494,6 @@
           <w:p>
             <w:pPr>
               <w:rPr>
-                <w:rFonts w:hint="eastAsia"/>
                 <w:sz w:val="28"/>
                 <w:szCs w:val="28"/>
               </w:rPr>
@@ -10546,7 +10541,6 @@
           <w:p>
             <w:pPr>
               <w:rPr>
-                <w:rFonts w:hint="eastAsia"/>
                 <w:sz w:val="28"/>
                 <w:szCs w:val="28"/>
               </w:rPr>
@@ -10569,7 +10563,6 @@
           <w:p>
             <w:pPr>
               <w:rPr>
-                <w:rFonts w:hint="eastAsia"/>
                 <w:sz w:val="28"/>
                 <w:szCs w:val="28"/>
               </w:rPr>
@@ -10617,7 +10610,6 @@
           <w:p>
             <w:pPr>
               <w:rPr>
-                <w:rFonts w:hint="eastAsia"/>
                 <w:sz w:val="28"/>
                 <w:szCs w:val="28"/>
               </w:rPr>
@@ -10640,7 +10632,6 @@
           <w:p>
             <w:pPr>
               <w:rPr>
-                <w:rFonts w:hint="eastAsia"/>
                 <w:sz w:val="28"/>
                 <w:szCs w:val="28"/>
               </w:rPr>
@@ -10688,7 +10679,6 @@
           <w:p>
             <w:pPr>
               <w:rPr>
-                <w:rFonts w:hint="eastAsia"/>
                 <w:sz w:val="28"/>
                 <w:szCs w:val="28"/>
               </w:rPr>
@@ -10711,7 +10701,6 @@
           <w:p>
             <w:pPr>
               <w:rPr>
-                <w:rFonts w:hint="eastAsia"/>
                 <w:sz w:val="28"/>
                 <w:szCs w:val="28"/>
               </w:rPr>
@@ -10759,7 +10748,6 @@
           <w:p>
             <w:pPr>
               <w:rPr>
-                <w:rFonts w:hint="eastAsia"/>
                 <w:sz w:val="28"/>
                 <w:szCs w:val="28"/>
               </w:rPr>
@@ -10782,7 +10770,6 @@
           <w:p>
             <w:pPr>
               <w:rPr>
-                <w:rFonts w:hint="eastAsia"/>
                 <w:sz w:val="28"/>
                 <w:szCs w:val="28"/>
               </w:rPr>
@@ -10830,7 +10817,6 @@
           <w:p>
             <w:pPr>
               <w:rPr>
-                <w:rFonts w:hint="eastAsia"/>
                 <w:sz w:val="28"/>
                 <w:szCs w:val="28"/>
               </w:rPr>
@@ -10853,7 +10839,6 @@
           <w:p>
             <w:pPr>
               <w:rPr>
-                <w:rFonts w:hint="eastAsia"/>
                 <w:sz w:val="28"/>
                 <w:szCs w:val="28"/>
               </w:rPr>
@@ -10901,7 +10886,6 @@
           <w:p>
             <w:pPr>
               <w:rPr>
-                <w:rFonts w:hint="eastAsia"/>
                 <w:sz w:val="28"/>
                 <w:szCs w:val="28"/>
               </w:rPr>
@@ -10942,7 +10926,6 @@
           <w:p>
             <w:pPr>
               <w:rPr>
-                <w:rFonts w:hint="eastAsia"/>
                 <w:sz w:val="28"/>
                 <w:szCs w:val="28"/>
               </w:rPr>
@@ -10990,7 +10973,6 @@
           <w:p>
             <w:pPr>
               <w:rPr>
-                <w:rFonts w:hint="eastAsia"/>
                 <w:sz w:val="28"/>
                 <w:szCs w:val="28"/>
               </w:rPr>
@@ -11013,7 +10995,6 @@
           <w:p>
             <w:pPr>
               <w:rPr>
-                <w:rFonts w:hint="eastAsia"/>
                 <w:sz w:val="28"/>
                 <w:szCs w:val="28"/>
               </w:rPr>
@@ -11061,7 +11042,6 @@
           <w:p>
             <w:pPr>
               <w:rPr>
-                <w:rFonts w:hint="eastAsia"/>
                 <w:sz w:val="28"/>
                 <w:szCs w:val="28"/>
               </w:rPr>
@@ -11084,7 +11064,6 @@
           <w:p>
             <w:pPr>
               <w:rPr>
-                <w:rFonts w:hint="eastAsia"/>
                 <w:sz w:val="28"/>
                 <w:szCs w:val="28"/>
               </w:rPr>
@@ -11132,7 +11111,6 @@
           <w:p>
             <w:pPr>
               <w:rPr>
-                <w:rFonts w:hint="eastAsia"/>
                 <w:sz w:val="28"/>
                 <w:szCs w:val="28"/>
               </w:rPr>
@@ -11155,7 +11133,6 @@
           <w:p>
             <w:pPr>
               <w:rPr>
-                <w:rFonts w:hint="eastAsia"/>
                 <w:sz w:val="28"/>
                 <w:szCs w:val="28"/>
               </w:rPr>
@@ -11203,7 +11180,6 @@
           <w:p>
             <w:pPr>
               <w:rPr>
-                <w:rFonts w:hint="eastAsia"/>
                 <w:sz w:val="28"/>
                 <w:szCs w:val="28"/>
               </w:rPr>
@@ -11226,7 +11202,6 @@
           <w:p>
             <w:pPr>
               <w:rPr>
-                <w:rFonts w:hint="eastAsia"/>
                 <w:sz w:val="28"/>
                 <w:szCs w:val="28"/>
               </w:rPr>
@@ -11274,7 +11249,6 @@
           <w:p>
             <w:pPr>
               <w:rPr>
-                <w:rFonts w:hint="eastAsia"/>
                 <w:sz w:val="28"/>
                 <w:szCs w:val="28"/>
               </w:rPr>
@@ -11297,7 +11271,6 @@
           <w:p>
             <w:pPr>
               <w:rPr>
-                <w:rFonts w:hint="eastAsia"/>
                 <w:sz w:val="28"/>
                 <w:szCs w:val="28"/>
               </w:rPr>
@@ -11337,7 +11310,6 @@
           <w:p>
             <w:pPr>
               <w:rPr>
-                <w:rFonts w:hint="eastAsia"/>
                 <w:sz w:val="28"/>
                 <w:szCs w:val="28"/>
               </w:rPr>
@@ -11360,7 +11332,6 @@
           <w:p>
             <w:pPr>
               <w:rPr>
-                <w:rFonts w:hint="eastAsia"/>
                 <w:sz w:val="28"/>
                 <w:szCs w:val="28"/>
               </w:rPr>
@@ -11408,7 +11379,6 @@
           <w:p>
             <w:pPr>
               <w:rPr>
-                <w:rFonts w:hint="eastAsia"/>
                 <w:sz w:val="28"/>
                 <w:szCs w:val="28"/>
                 <w:lang w:val="vi-VN"/>
@@ -11433,7 +11403,6 @@
           <w:p>
             <w:pPr>
               <w:rPr>
-                <w:rFonts w:hint="eastAsia"/>
                 <w:sz w:val="28"/>
                 <w:szCs w:val="28"/>
               </w:rPr>
@@ -11481,7 +11450,6 @@
           <w:p>
             <w:pPr>
               <w:rPr>
-                <w:rFonts w:hint="eastAsia"/>
                 <w:sz w:val="28"/>
                 <w:szCs w:val="28"/>
                 <w:lang w:val="vi-VN"/>
@@ -11506,7 +11474,6 @@
           <w:p>
             <w:pPr>
               <w:rPr>
-                <w:rFonts w:hint="eastAsia"/>
                 <w:sz w:val="28"/>
                 <w:szCs w:val="28"/>
               </w:rPr>
@@ -11554,7 +11521,6 @@
           <w:p>
             <w:pPr>
               <w:rPr>
-                <w:rFonts w:hint="eastAsia"/>
                 <w:sz w:val="28"/>
                 <w:szCs w:val="28"/>
               </w:rPr>
@@ -11579,7 +11545,6 @@
           <w:p>
             <w:pPr>
               <w:rPr>
-                <w:rFonts w:hint="eastAsia"/>
                 <w:sz w:val="28"/>
                 <w:szCs w:val="28"/>
               </w:rPr>
@@ -11627,7 +11592,6 @@
           <w:p>
             <w:pPr>
               <w:rPr>
-                <w:rFonts w:hint="eastAsia"/>
                 <w:sz w:val="28"/>
                 <w:szCs w:val="28"/>
                 <w:lang w:val="vi-VN"/>
@@ -11652,7 +11616,6 @@
           <w:p>
             <w:pPr>
               <w:rPr>
-                <w:rFonts w:hint="eastAsia"/>
                 <w:sz w:val="28"/>
                 <w:szCs w:val="28"/>
               </w:rPr>
@@ -11675,7 +11638,6 @@
           <w:p>
             <w:pPr>
               <w:rPr>
-                <w:rFonts w:hint="eastAsia"/>
                 <w:sz w:val="28"/>
                 <w:szCs w:val="28"/>
                 <w:lang w:val="vi-VN"/>
@@ -11701,7 +11663,6 @@
           <w:p>
             <w:pPr>
               <w:rPr>
-                <w:rFonts w:hint="eastAsia"/>
                 <w:sz w:val="28"/>
                 <w:szCs w:val="28"/>
                 <w:lang w:val="vi-VN"/>
@@ -11726,7 +11687,6 @@
           <w:p>
             <w:pPr>
               <w:rPr>
-                <w:rFonts w:hint="eastAsia"/>
                 <w:sz w:val="28"/>
                 <w:szCs w:val="28"/>
               </w:rPr>
@@ -11774,7 +11734,6 @@
           <w:p>
             <w:pPr>
               <w:rPr>
-                <w:rFonts w:hint="eastAsia"/>
                 <w:sz w:val="28"/>
                 <w:szCs w:val="28"/>
                 <w:lang w:val="vi-VN"/>
@@ -11799,7 +11758,6 @@
           <w:p>
             <w:pPr>
               <w:rPr>
-                <w:rFonts w:hint="eastAsia"/>
                 <w:sz w:val="28"/>
                 <w:szCs w:val="28"/>
               </w:rPr>
@@ -11822,7 +11780,6 @@
           <w:p>
             <w:pPr>
               <w:rPr>
-                <w:rFonts w:hint="eastAsia"/>
                 <w:sz w:val="28"/>
                 <w:szCs w:val="28"/>
                 <w:lang w:val="vi-VN"/>
@@ -11848,7 +11805,6 @@
           <w:p>
             <w:pPr>
               <w:rPr>
-                <w:rFonts w:hint="eastAsia"/>
                 <w:sz w:val="28"/>
                 <w:szCs w:val="28"/>
                 <w:lang w:val="vi-VN"/>
@@ -11873,7 +11829,6 @@
           <w:p>
             <w:pPr>
               <w:rPr>
-                <w:rFonts w:hint="eastAsia"/>
                 <w:sz w:val="28"/>
                 <w:szCs w:val="28"/>
               </w:rPr>
@@ -11955,16 +11910,645 @@
                 <w:lang w:val="vi-VN"/>
               </w:rPr>
               <w:lastRenderedPageBreak/>
-              <w:t xml:space="preserve">BÀI </w:t>
-            </w:r>
-            <w:r>
+              <w:t>BÀI 3-2</w:t>
+            </w:r>
+          </w:p>
+        </w:tc>
+      </w:tr>
+      <w:tr>
+        <w:tc>
+          <w:tcPr>
+            <w:tcW w:w="9010" w:type="dxa"/>
+            <w:gridSpan w:val="3"/>
+            <w:vAlign w:val="center"/>
+          </w:tcPr>
+          <w:p>
+            <w:pPr>
+              <w:jc w:val="center"/>
+              <w:rPr>
+                <w:b/>
+                <w:sz w:val="40"/>
+                <w:szCs w:val="40"/>
+                <w:lang w:val="vi-VN"/>
+              </w:rPr>
+            </w:pPr>
+            <w:r>
+              <w:rPr>
+                <w:rFonts w:hint="eastAsia"/>
+                <w:b/>
+                <w:sz w:val="40"/>
+                <w:szCs w:val="40"/>
+                <w:lang w:val="vi-VN"/>
+              </w:rPr>
+              <w:t>どんな様子ですか？</w:t>
+            </w:r>
+          </w:p>
+        </w:tc>
+      </w:tr>
+      <w:tr>
+        <w:tc>
+          <w:tcPr>
+            <w:tcW w:w="3003" w:type="dxa"/>
+            <w:vAlign w:val="center"/>
+          </w:tcPr>
+          <w:p>
+            <w:pPr>
+              <w:rPr>
+                <w:sz w:val="32"/>
+                <w:szCs w:val="32"/>
+                <w:lang w:val="vi-VN"/>
+              </w:rPr>
+            </w:pPr>
+            <w:r>
+              <w:rPr>
+                <w:rFonts w:hint="eastAsia"/>
+                <w:sz w:val="32"/>
+                <w:szCs w:val="32"/>
+                <w:lang w:val="vi-VN"/>
+              </w:rPr>
+              <w:t>粗末（な）</w:t>
+            </w:r>
+          </w:p>
+        </w:tc>
+        <w:tc>
+          <w:tcPr>
+            <w:tcW w:w="3003" w:type="dxa"/>
+            <w:vAlign w:val="center"/>
+          </w:tcPr>
+          <w:p>
+            <w:pPr>
+              <w:rPr>
+                <w:sz w:val="32"/>
+                <w:szCs w:val="32"/>
+                <w:lang w:val="vi-VN"/>
+              </w:rPr>
+            </w:pPr>
+            <w:r>
+              <w:rPr>
+                <w:rFonts w:hint="eastAsia"/>
+                <w:sz w:val="32"/>
+                <w:szCs w:val="32"/>
+                <w:lang w:val="vi-VN"/>
+              </w:rPr>
+              <w:t>そまつ</w:t>
+            </w:r>
+          </w:p>
+        </w:tc>
+        <w:tc>
+          <w:tcPr>
+            <w:tcW w:w="3004" w:type="dxa"/>
+            <w:vAlign w:val="center"/>
+          </w:tcPr>
+          <w:p>
+            <w:pPr>
+              <w:rPr>
+                <w:sz w:val="32"/>
+                <w:szCs w:val="32"/>
+                <w:lang w:val="vi-VN"/>
+              </w:rPr>
+            </w:pPr>
+            <w:r>
+              <w:rPr>
+                <w:sz w:val="32"/>
+                <w:szCs w:val="32"/>
+                <w:lang w:val="vi-VN"/>
+              </w:rPr>
+              <w:t>thô, cục mịch</w:t>
+            </w:r>
+          </w:p>
+        </w:tc>
+      </w:tr>
+      <w:tr>
+        <w:tc>
+          <w:tcPr>
+            <w:tcW w:w="3003" w:type="dxa"/>
+            <w:vAlign w:val="center"/>
+          </w:tcPr>
+          <w:p>
+            <w:pPr>
+              <w:rPr>
+                <w:sz w:val="32"/>
+                <w:szCs w:val="32"/>
+                <w:lang w:val="vi-VN"/>
+              </w:rPr>
+            </w:pPr>
+            <w:r>
+              <w:rPr>
+                <w:rFonts w:hint="eastAsia"/>
+                <w:sz w:val="32"/>
+                <w:szCs w:val="32"/>
+                <w:lang w:val="vi-VN"/>
+              </w:rPr>
+              <w:t>惨め（な）</w:t>
+            </w:r>
+          </w:p>
+        </w:tc>
+        <w:tc>
+          <w:tcPr>
+            <w:tcW w:w="3003" w:type="dxa"/>
+            <w:vAlign w:val="center"/>
+          </w:tcPr>
+          <w:p>
+            <w:pPr>
+              <w:rPr>
+                <w:sz w:val="32"/>
+                <w:szCs w:val="32"/>
+                <w:lang w:val="vi-VN"/>
+              </w:rPr>
+            </w:pPr>
+            <w:r>
+              <w:rPr>
+                <w:rFonts w:hint="eastAsia"/>
+                <w:sz w:val="32"/>
+                <w:szCs w:val="32"/>
+                <w:lang w:val="vi-VN"/>
+              </w:rPr>
+              <w:t>みじめ</w:t>
+            </w:r>
+          </w:p>
+        </w:tc>
+        <w:tc>
+          <w:tcPr>
+            <w:tcW w:w="3004" w:type="dxa"/>
+            <w:vAlign w:val="center"/>
+          </w:tcPr>
+          <w:p>
+            <w:pPr>
+              <w:rPr>
+                <w:sz w:val="32"/>
+                <w:szCs w:val="32"/>
+                <w:lang w:val="vi-VN"/>
+              </w:rPr>
+            </w:pPr>
+            <w:r>
+              <w:rPr>
+                <w:sz w:val="32"/>
+                <w:szCs w:val="32"/>
+                <w:lang w:val="vi-VN"/>
+              </w:rPr>
+              <w:t>đáng thương, đáng buồn</w:t>
+            </w:r>
+          </w:p>
+        </w:tc>
+      </w:tr>
+      <w:tr>
+        <w:tc>
+          <w:tcPr>
+            <w:tcW w:w="3003" w:type="dxa"/>
+            <w:vAlign w:val="center"/>
+          </w:tcPr>
+          <w:p>
+            <w:pPr>
+              <w:rPr>
+                <w:sz w:val="32"/>
+                <w:szCs w:val="32"/>
+              </w:rPr>
+            </w:pPr>
+            <w:r>
+              <w:rPr>
+                <w:rFonts w:hint="eastAsia"/>
+                <w:sz w:val="32"/>
+                <w:szCs w:val="32"/>
+              </w:rPr>
+              <w:t>厄介（な）</w:t>
+            </w:r>
+          </w:p>
+        </w:tc>
+        <w:tc>
+          <w:tcPr>
+            <w:tcW w:w="3003" w:type="dxa"/>
+            <w:vAlign w:val="center"/>
+          </w:tcPr>
+          <w:p>
+            <w:pPr>
+              <w:rPr>
+                <w:sz w:val="32"/>
+                <w:szCs w:val="32"/>
+              </w:rPr>
+            </w:pPr>
+            <w:r>
+              <w:rPr>
+                <w:rFonts w:hint="eastAsia"/>
+                <w:sz w:val="32"/>
+                <w:szCs w:val="32"/>
+              </w:rPr>
+              <w:t>やっかい</w:t>
+            </w:r>
+          </w:p>
+        </w:tc>
+        <w:tc>
+          <w:tcPr>
+            <w:tcW w:w="3004" w:type="dxa"/>
+            <w:vAlign w:val="center"/>
+          </w:tcPr>
+          <w:p>
+            <w:pPr>
+              <w:rPr>
+                <w:sz w:val="32"/>
+                <w:szCs w:val="32"/>
+                <w:lang w:val="vi-VN"/>
+              </w:rPr>
+            </w:pPr>
+            <w:r>
+              <w:rPr>
+                <w:sz w:val="32"/>
+                <w:szCs w:val="32"/>
+                <w:lang w:val="vi-VN"/>
+              </w:rPr>
+              <w:t>phiền hà, rắc rối</w:t>
+            </w:r>
+          </w:p>
+        </w:tc>
+      </w:tr>
+      <w:tr>
+        <w:tc>
+          <w:tcPr>
+            <w:tcW w:w="3003" w:type="dxa"/>
+            <w:vAlign w:val="center"/>
+          </w:tcPr>
+          <w:p>
+            <w:pPr>
+              <w:rPr>
+                <w:sz w:val="32"/>
+                <w:szCs w:val="32"/>
+              </w:rPr>
+            </w:pPr>
+            <w:r>
+              <w:rPr>
+                <w:rFonts w:hint="eastAsia"/>
+                <w:sz w:val="32"/>
+                <w:szCs w:val="32"/>
+              </w:rPr>
+              <w:t>ありふれた</w:t>
+            </w:r>
+          </w:p>
+        </w:tc>
+        <w:tc>
+          <w:tcPr>
+            <w:tcW w:w="3003" w:type="dxa"/>
+            <w:vAlign w:val="center"/>
+          </w:tcPr>
+          <w:p>
+            <w:pPr>
+              <w:rPr>
+                <w:sz w:val="32"/>
+                <w:szCs w:val="32"/>
+              </w:rPr>
+            </w:pPr>
+          </w:p>
+        </w:tc>
+        <w:tc>
+          <w:tcPr>
+            <w:tcW w:w="3004" w:type="dxa"/>
+            <w:vAlign w:val="center"/>
+          </w:tcPr>
+          <w:p>
+            <w:pPr>
+              <w:rPr>
+                <w:sz w:val="32"/>
+                <w:szCs w:val="32"/>
+                <w:lang w:val="vi-VN"/>
+              </w:rPr>
+            </w:pPr>
+            <w:r>
+              <w:rPr>
+                <w:sz w:val="32"/>
+                <w:szCs w:val="32"/>
+                <w:lang w:val="vi-VN"/>
+              </w:rPr>
+              <w:t>thông thường, bình thường</w:t>
+            </w:r>
+          </w:p>
+        </w:tc>
+      </w:tr>
+      <w:tr>
+        <w:tc>
+          <w:tcPr>
+            <w:tcW w:w="3003" w:type="dxa"/>
+            <w:vAlign w:val="center"/>
+          </w:tcPr>
+          <w:p>
+            <w:pPr>
+              <w:rPr>
+                <w:sz w:val="32"/>
+                <w:szCs w:val="32"/>
+              </w:rPr>
+            </w:pPr>
+            <w:r>
+              <w:rPr>
+                <w:rFonts w:hint="eastAsia"/>
+                <w:sz w:val="32"/>
+                <w:szCs w:val="32"/>
+              </w:rPr>
+              <w:t>慌ただしい</w:t>
+            </w:r>
+          </w:p>
+        </w:tc>
+        <w:tc>
+          <w:tcPr>
+            <w:tcW w:w="3003" w:type="dxa"/>
+            <w:vAlign w:val="center"/>
+          </w:tcPr>
+          <w:p>
+            <w:pPr>
+              <w:rPr>
+                <w:sz w:val="32"/>
+                <w:szCs w:val="32"/>
+                <w:lang w:val="vi-VN"/>
+              </w:rPr>
+            </w:pPr>
+            <w:r>
+              <w:rPr>
+                <w:rFonts w:hint="eastAsia"/>
+                <w:sz w:val="32"/>
+                <w:szCs w:val="32"/>
+              </w:rPr>
+              <w:t>あわただしい</w:t>
+            </w:r>
+          </w:p>
+        </w:tc>
+        <w:tc>
+          <w:tcPr>
+            <w:tcW w:w="3004" w:type="dxa"/>
+            <w:vAlign w:val="center"/>
+          </w:tcPr>
+          <w:p>
+            <w:pPr>
+              <w:rPr>
+                <w:sz w:val="32"/>
+                <w:szCs w:val="32"/>
+                <w:lang w:val="vi-VN"/>
+              </w:rPr>
+            </w:pPr>
+            <w:r>
+              <w:rPr>
+                <w:sz w:val="32"/>
+                <w:szCs w:val="32"/>
+                <w:lang w:val="vi-VN"/>
+              </w:rPr>
+              <w:t>bận rộn, bận tối mắt tối mũi</w:t>
+            </w:r>
+          </w:p>
+        </w:tc>
+      </w:tr>
+      <w:tr>
+        <w:tc>
+          <w:tcPr>
+            <w:tcW w:w="3003" w:type="dxa"/>
+            <w:vAlign w:val="center"/>
+          </w:tcPr>
+          <w:p>
+            <w:pPr>
+              <w:rPr>
+                <w:sz w:val="32"/>
+                <w:szCs w:val="32"/>
+              </w:rPr>
+            </w:pPr>
+            <w:r>
+              <w:rPr>
+                <w:rFonts w:hint="eastAsia"/>
+                <w:sz w:val="32"/>
+                <w:szCs w:val="32"/>
+              </w:rPr>
+              <w:t>めでたい</w:t>
+            </w:r>
+          </w:p>
+        </w:tc>
+        <w:tc>
+          <w:tcPr>
+            <w:tcW w:w="3003" w:type="dxa"/>
+            <w:vAlign w:val="center"/>
+          </w:tcPr>
+          <w:p>
+            <w:pPr>
+              <w:rPr>
+                <w:sz w:val="32"/>
+                <w:szCs w:val="32"/>
+              </w:rPr>
+            </w:pPr>
+          </w:p>
+        </w:tc>
+        <w:tc>
+          <w:tcPr>
+            <w:tcW w:w="3004" w:type="dxa"/>
+            <w:vAlign w:val="center"/>
+          </w:tcPr>
+          <w:p>
+            <w:pPr>
+              <w:rPr>
+                <w:sz w:val="32"/>
+                <w:szCs w:val="32"/>
+                <w:lang w:val="vi-VN"/>
+              </w:rPr>
+            </w:pPr>
+            <w:r>
+              <w:rPr>
+                <w:sz w:val="32"/>
+                <w:szCs w:val="32"/>
+                <w:lang w:val="vi-VN"/>
+              </w:rPr>
+              <w:t>vui mừng, vui sướng</w:t>
+            </w:r>
+          </w:p>
+        </w:tc>
+      </w:tr>
+      <w:tr>
+        <w:tc>
+          <w:tcPr>
+            <w:tcW w:w="3003" w:type="dxa"/>
+            <w:vAlign w:val="center"/>
+          </w:tcPr>
+          <w:p>
+            <w:pPr>
+              <w:rPr>
+                <w:sz w:val="32"/>
+                <w:szCs w:val="32"/>
+              </w:rPr>
+            </w:pPr>
+            <w:r>
+              <w:rPr>
+                <w:rFonts w:hint="eastAsia"/>
+                <w:sz w:val="32"/>
+                <w:szCs w:val="32"/>
+              </w:rPr>
+              <w:t>醜い</w:t>
+            </w:r>
+          </w:p>
+        </w:tc>
+        <w:tc>
+          <w:tcPr>
+            <w:tcW w:w="3003" w:type="dxa"/>
+            <w:vAlign w:val="center"/>
+          </w:tcPr>
+          <w:p>
+            <w:pPr>
+              <w:rPr>
+                <w:sz w:val="32"/>
+                <w:szCs w:val="32"/>
+              </w:rPr>
+            </w:pPr>
+            <w:r>
+              <w:rPr>
+                <w:rFonts w:hint="eastAsia"/>
+                <w:sz w:val="32"/>
+                <w:szCs w:val="32"/>
+              </w:rPr>
+              <w:t>みにくい</w:t>
+            </w:r>
+          </w:p>
+        </w:tc>
+        <w:tc>
+          <w:tcPr>
+            <w:tcW w:w="3004" w:type="dxa"/>
+            <w:vAlign w:val="center"/>
+          </w:tcPr>
+          <w:p>
+            <w:pPr>
+              <w:rPr>
+                <w:sz w:val="32"/>
+                <w:szCs w:val="32"/>
+                <w:lang w:val="vi-VN"/>
+              </w:rPr>
+            </w:pPr>
+            <w:r>
+              <w:rPr>
+                <w:sz w:val="32"/>
+                <w:szCs w:val="32"/>
+                <w:lang w:val="vi-VN"/>
+              </w:rPr>
+              <w:t>xấu xí</w:t>
+            </w:r>
+          </w:p>
+        </w:tc>
+      </w:tr>
+      <w:tr>
+        <w:tc>
+          <w:tcPr>
+            <w:tcW w:w="3003" w:type="dxa"/>
+            <w:vAlign w:val="center"/>
+          </w:tcPr>
+          <w:p>
+            <w:pPr>
+              <w:rPr>
+                <w:sz w:val="32"/>
+                <w:szCs w:val="32"/>
+              </w:rPr>
+            </w:pPr>
+            <w:r>
+              <w:rPr>
+                <w:rFonts w:hint="eastAsia"/>
+                <w:sz w:val="32"/>
+                <w:szCs w:val="32"/>
+              </w:rPr>
+              <w:t>荒っぽい</w:t>
+            </w:r>
+          </w:p>
+        </w:tc>
+        <w:tc>
+          <w:tcPr>
+            <w:tcW w:w="3003" w:type="dxa"/>
+            <w:vAlign w:val="center"/>
+          </w:tcPr>
+          <w:p>
+            <w:pPr>
+              <w:rPr>
+                <w:sz w:val="32"/>
+                <w:szCs w:val="32"/>
+                <w:lang w:val="vi-VN"/>
+              </w:rPr>
+            </w:pPr>
+            <w:r>
+              <w:rPr>
+                <w:rFonts w:hint="eastAsia"/>
+                <w:sz w:val="32"/>
+                <w:szCs w:val="32"/>
+              </w:rPr>
+              <w:t>あらっぽい</w:t>
+            </w:r>
+          </w:p>
+        </w:tc>
+        <w:tc>
+          <w:tcPr>
+            <w:tcW w:w="3004" w:type="dxa"/>
+            <w:vAlign w:val="center"/>
+          </w:tcPr>
+          <w:p>
+            <w:pPr>
+              <w:rPr>
+                <w:sz w:val="32"/>
+                <w:szCs w:val="32"/>
+                <w:lang w:val="vi-VN"/>
+              </w:rPr>
+            </w:pPr>
+            <w:r>
+              <w:rPr>
+                <w:sz w:val="32"/>
+                <w:szCs w:val="32"/>
+                <w:lang w:val="vi-VN"/>
+              </w:rPr>
+              <w:t>thô lỗ, mạnh bạo, khiếp đảm</w:t>
+            </w:r>
+          </w:p>
+        </w:tc>
+      </w:tr>
+    </w:tbl>
+    <w:p>
+      <w:pPr>
+        <w:rPr>
+          <w:lang w:val="vi-VN"/>
+        </w:rPr>
+      </w:pPr>
+    </w:p>
+    <w:p>
+      <w:pPr>
+        <w:rPr>
+          <w:lang w:val="vi-VN"/>
+        </w:rPr>
+      </w:pPr>
+      <w:r>
+        <w:rPr>
+          <w:lang w:val="vi-VN"/>
+        </w:rPr>
+        <w:br w:type="page"/>
+      </w:r>
+    </w:p>
+    <w:tbl>
+      <w:tblPr>
+        <w:tblStyle w:val="TableGrid"/>
+        <w:tblW w:w="0" w:type="auto"/>
+        <w:tblLook w:val="04A0" w:firstRow="1" w:lastRow="0" w:firstColumn="1" w:lastColumn="0" w:noHBand="0" w:noVBand="1"/>
+      </w:tblPr>
+      <w:tblGrid>
+        <w:gridCol w:w="3003"/>
+        <w:gridCol w:w="3003"/>
+        <w:gridCol w:w="3004"/>
+      </w:tblGrid>
+      <w:tr>
+        <w:tc>
+          <w:tcPr>
+            <w:tcW w:w="9010" w:type="dxa"/>
+            <w:gridSpan w:val="3"/>
+            <w:vAlign w:val="center"/>
+          </w:tcPr>
+          <w:p>
+            <w:pPr>
+              <w:jc w:val="center"/>
               <w:rPr>
                 <w:b/>
                 <w:sz w:val="72"/>
                 <w:szCs w:val="72"/>
                 <w:lang w:val="vi-VN"/>
               </w:rPr>
-              <w:t>3-2</w:t>
+            </w:pPr>
+            <w:r>
+              <w:rPr>
+                <w:b/>
+                <w:sz w:val="72"/>
+                <w:szCs w:val="72"/>
+                <w:lang w:val="vi-VN"/>
+              </w:rPr>
+              <w:lastRenderedPageBreak/>
+              <w:t>BÀI 3-3</w:t>
             </w:r>
           </w:p>
         </w:tc>
@@ -11995,565 +12579,2982 @@
                 <w:szCs w:val="40"/>
                 <w:lang w:val="vi-VN"/>
               </w:rPr>
-              <w:t>どんな様子ですか？</w:t>
-            </w:r>
-          </w:p>
-        </w:tc>
-      </w:tr>
-      <w:tr>
-        <w:tc>
-          <w:tcPr>
-            <w:tcW w:w="3003" w:type="dxa"/>
-            <w:vAlign w:val="center"/>
-          </w:tcPr>
-          <w:p>
-            <w:pPr>
-              <w:rPr>
-                <w:rFonts w:hint="eastAsia"/>
-                <w:sz w:val="32"/>
-                <w:szCs w:val="32"/>
-                <w:lang w:val="vi-VN"/>
-              </w:rPr>
-            </w:pPr>
-            <w:r>
-              <w:rPr>
-                <w:rFonts w:hint="eastAsia"/>
-                <w:sz w:val="32"/>
-                <w:szCs w:val="32"/>
-                <w:lang w:val="vi-VN"/>
-              </w:rPr>
-              <w:t>粗末（な）</w:t>
-            </w:r>
-          </w:p>
-        </w:tc>
-        <w:tc>
-          <w:tcPr>
-            <w:tcW w:w="3003" w:type="dxa"/>
-            <w:vAlign w:val="center"/>
-          </w:tcPr>
-          <w:p>
-            <w:pPr>
-              <w:rPr>
-                <w:rFonts w:hint="eastAsia"/>
-                <w:sz w:val="32"/>
-                <w:szCs w:val="32"/>
-                <w:lang w:val="vi-VN"/>
-              </w:rPr>
-            </w:pPr>
-            <w:r>
-              <w:rPr>
-                <w:rFonts w:hint="eastAsia"/>
-                <w:sz w:val="32"/>
-                <w:szCs w:val="32"/>
-                <w:lang w:val="vi-VN"/>
-              </w:rPr>
-              <w:t>そまつ</w:t>
-            </w:r>
-          </w:p>
-        </w:tc>
-        <w:tc>
-          <w:tcPr>
-            <w:tcW w:w="3004" w:type="dxa"/>
-            <w:vAlign w:val="center"/>
-          </w:tcPr>
-          <w:p>
-            <w:pPr>
-              <w:rPr>
-                <w:sz w:val="32"/>
-                <w:szCs w:val="32"/>
-                <w:lang w:val="vi-VN"/>
-              </w:rPr>
-            </w:pPr>
-            <w:r>
-              <w:rPr>
-                <w:sz w:val="32"/>
-                <w:szCs w:val="32"/>
-                <w:lang w:val="vi-VN"/>
-              </w:rPr>
-              <w:t>thô, cục mịch</w:t>
-            </w:r>
-          </w:p>
-        </w:tc>
-      </w:tr>
-      <w:tr>
-        <w:tc>
-          <w:tcPr>
-            <w:tcW w:w="3003" w:type="dxa"/>
-            <w:vAlign w:val="center"/>
-          </w:tcPr>
-          <w:p>
-            <w:pPr>
-              <w:rPr>
-                <w:rFonts w:hint="eastAsia"/>
-                <w:sz w:val="32"/>
-                <w:szCs w:val="32"/>
-                <w:lang w:val="vi-VN"/>
-              </w:rPr>
-            </w:pPr>
-            <w:r>
-              <w:rPr>
-                <w:rFonts w:hint="eastAsia"/>
-                <w:sz w:val="32"/>
-                <w:szCs w:val="32"/>
-                <w:lang w:val="vi-VN"/>
-              </w:rPr>
-              <w:t>惨め（な）</w:t>
-            </w:r>
-          </w:p>
-        </w:tc>
-        <w:tc>
-          <w:tcPr>
-            <w:tcW w:w="3003" w:type="dxa"/>
-            <w:vAlign w:val="center"/>
-          </w:tcPr>
-          <w:p>
-            <w:pPr>
-              <w:rPr>
-                <w:rFonts w:hint="eastAsia"/>
-                <w:sz w:val="32"/>
-                <w:szCs w:val="32"/>
-                <w:lang w:val="vi-VN"/>
-              </w:rPr>
-            </w:pPr>
-            <w:r>
-              <w:rPr>
-                <w:rFonts w:hint="eastAsia"/>
-                <w:sz w:val="32"/>
-                <w:szCs w:val="32"/>
-                <w:lang w:val="vi-VN"/>
-              </w:rPr>
-              <w:t>みじめ</w:t>
-            </w:r>
-          </w:p>
-        </w:tc>
-        <w:tc>
-          <w:tcPr>
-            <w:tcW w:w="3004" w:type="dxa"/>
-            <w:vAlign w:val="center"/>
-          </w:tcPr>
-          <w:p>
-            <w:pPr>
-              <w:rPr>
-                <w:sz w:val="32"/>
-                <w:szCs w:val="32"/>
-                <w:lang w:val="vi-VN"/>
-              </w:rPr>
-            </w:pPr>
-            <w:r>
-              <w:rPr>
-                <w:sz w:val="32"/>
-                <w:szCs w:val="32"/>
-                <w:lang w:val="vi-VN"/>
-              </w:rPr>
-              <w:t>đáng thương, đáng buồn</w:t>
-            </w:r>
-          </w:p>
-        </w:tc>
-      </w:tr>
-      <w:tr>
-        <w:tc>
-          <w:tcPr>
-            <w:tcW w:w="3003" w:type="dxa"/>
-            <w:vAlign w:val="center"/>
-          </w:tcPr>
-          <w:p>
-            <w:pPr>
-              <w:rPr>
-                <w:rFonts w:hint="eastAsia"/>
-                <w:sz w:val="32"/>
-                <w:szCs w:val="32"/>
-              </w:rPr>
-            </w:pPr>
-            <w:r>
-              <w:rPr>
-                <w:rFonts w:hint="eastAsia"/>
-                <w:sz w:val="32"/>
-                <w:szCs w:val="32"/>
-              </w:rPr>
-              <w:t>厄介（な）</w:t>
-            </w:r>
-          </w:p>
-        </w:tc>
-        <w:tc>
-          <w:tcPr>
-            <w:tcW w:w="3003" w:type="dxa"/>
-            <w:vAlign w:val="center"/>
-          </w:tcPr>
-          <w:p>
-            <w:pPr>
-              <w:rPr>
-                <w:rFonts w:hint="eastAsia"/>
-                <w:sz w:val="32"/>
-                <w:szCs w:val="32"/>
-              </w:rPr>
-            </w:pPr>
-            <w:r>
-              <w:rPr>
-                <w:rFonts w:hint="eastAsia"/>
-                <w:sz w:val="32"/>
-                <w:szCs w:val="32"/>
-              </w:rPr>
-              <w:t>やっかい</w:t>
-            </w:r>
-          </w:p>
-        </w:tc>
-        <w:tc>
-          <w:tcPr>
-            <w:tcW w:w="3004" w:type="dxa"/>
-            <w:vAlign w:val="center"/>
-          </w:tcPr>
-          <w:p>
-            <w:pPr>
-              <w:rPr>
-                <w:sz w:val="32"/>
-                <w:szCs w:val="32"/>
-                <w:lang w:val="vi-VN"/>
-              </w:rPr>
-            </w:pPr>
-            <w:r>
-              <w:rPr>
-                <w:sz w:val="32"/>
-                <w:szCs w:val="32"/>
-                <w:lang w:val="vi-VN"/>
-              </w:rPr>
-              <w:t>phiền hà, rắc rối</w:t>
-            </w:r>
-          </w:p>
-        </w:tc>
-      </w:tr>
-      <w:tr>
-        <w:tc>
-          <w:tcPr>
-            <w:tcW w:w="3003" w:type="dxa"/>
-            <w:vAlign w:val="center"/>
-          </w:tcPr>
-          <w:p>
-            <w:pPr>
-              <w:rPr>
-                <w:rFonts w:hint="eastAsia"/>
-                <w:sz w:val="32"/>
-                <w:szCs w:val="32"/>
-              </w:rPr>
-            </w:pPr>
-            <w:r>
-              <w:rPr>
-                <w:rFonts w:hint="eastAsia"/>
-                <w:sz w:val="32"/>
-                <w:szCs w:val="32"/>
-              </w:rPr>
-              <w:t>ありふれた</w:t>
-            </w:r>
-          </w:p>
-        </w:tc>
-        <w:tc>
-          <w:tcPr>
-            <w:tcW w:w="3003" w:type="dxa"/>
-            <w:vAlign w:val="center"/>
-          </w:tcPr>
-          <w:p>
-            <w:pPr>
-              <w:rPr>
-                <w:sz w:val="32"/>
-                <w:szCs w:val="32"/>
-              </w:rPr>
-            </w:pPr>
-          </w:p>
-        </w:tc>
-        <w:tc>
-          <w:tcPr>
-            <w:tcW w:w="3004" w:type="dxa"/>
-            <w:vAlign w:val="center"/>
-          </w:tcPr>
-          <w:p>
-            <w:pPr>
-              <w:rPr>
-                <w:sz w:val="32"/>
-                <w:szCs w:val="32"/>
-                <w:lang w:val="vi-VN"/>
-              </w:rPr>
-            </w:pPr>
-            <w:r>
-              <w:rPr>
-                <w:sz w:val="32"/>
-                <w:szCs w:val="32"/>
-                <w:lang w:val="vi-VN"/>
-              </w:rPr>
-              <w:t>thông thường, bình thường</w:t>
-            </w:r>
-          </w:p>
-        </w:tc>
-      </w:tr>
-      <w:tr>
-        <w:tc>
-          <w:tcPr>
-            <w:tcW w:w="3003" w:type="dxa"/>
-            <w:vAlign w:val="center"/>
-          </w:tcPr>
-          <w:p>
-            <w:pPr>
-              <w:rPr>
-                <w:rFonts w:hint="eastAsia"/>
-                <w:sz w:val="32"/>
-                <w:szCs w:val="32"/>
-              </w:rPr>
-            </w:pPr>
-            <w:r>
-              <w:rPr>
-                <w:rFonts w:hint="eastAsia"/>
-                <w:sz w:val="32"/>
-                <w:szCs w:val="32"/>
-              </w:rPr>
-              <w:t>慌ただしい</w:t>
-            </w:r>
-          </w:p>
-        </w:tc>
-        <w:tc>
-          <w:tcPr>
-            <w:tcW w:w="3003" w:type="dxa"/>
-            <w:vAlign w:val="center"/>
-          </w:tcPr>
-          <w:p>
-            <w:pPr>
-              <w:rPr>
-                <w:sz w:val="32"/>
-                <w:szCs w:val="32"/>
-                <w:lang w:val="vi-VN"/>
-              </w:rPr>
-            </w:pPr>
-            <w:r>
-              <w:rPr>
-                <w:rFonts w:hint="eastAsia"/>
-                <w:sz w:val="32"/>
-                <w:szCs w:val="32"/>
-              </w:rPr>
-              <w:t>あわただしい</w:t>
-            </w:r>
-          </w:p>
-        </w:tc>
-        <w:tc>
-          <w:tcPr>
-            <w:tcW w:w="3004" w:type="dxa"/>
-            <w:vAlign w:val="center"/>
-          </w:tcPr>
-          <w:p>
-            <w:pPr>
-              <w:rPr>
-                <w:sz w:val="32"/>
-                <w:szCs w:val="32"/>
-                <w:lang w:val="vi-VN"/>
-              </w:rPr>
-            </w:pPr>
-            <w:r>
-              <w:rPr>
-                <w:sz w:val="32"/>
-                <w:szCs w:val="32"/>
-                <w:lang w:val="vi-VN"/>
-              </w:rPr>
-              <w:t>bận rộn, bận tối mắt tối mũi</w:t>
-            </w:r>
-          </w:p>
-        </w:tc>
-      </w:tr>
-      <w:tr>
-        <w:tc>
-          <w:tcPr>
-            <w:tcW w:w="3003" w:type="dxa"/>
-            <w:vAlign w:val="center"/>
-          </w:tcPr>
-          <w:p>
-            <w:pPr>
-              <w:rPr>
-                <w:rFonts w:hint="eastAsia"/>
-                <w:sz w:val="32"/>
-                <w:szCs w:val="32"/>
-              </w:rPr>
-            </w:pPr>
-            <w:r>
-              <w:rPr>
-                <w:rFonts w:hint="eastAsia"/>
-                <w:sz w:val="32"/>
-                <w:szCs w:val="32"/>
-              </w:rPr>
-              <w:t>めでたい</w:t>
-            </w:r>
-          </w:p>
-        </w:tc>
-        <w:tc>
-          <w:tcPr>
-            <w:tcW w:w="3003" w:type="dxa"/>
-            <w:vAlign w:val="center"/>
-          </w:tcPr>
-          <w:p>
-            <w:pPr>
-              <w:rPr>
-                <w:sz w:val="32"/>
-                <w:szCs w:val="32"/>
-              </w:rPr>
-            </w:pPr>
-          </w:p>
-        </w:tc>
-        <w:tc>
-          <w:tcPr>
-            <w:tcW w:w="3004" w:type="dxa"/>
-            <w:vAlign w:val="center"/>
-          </w:tcPr>
-          <w:p>
-            <w:pPr>
-              <w:rPr>
-                <w:sz w:val="32"/>
-                <w:szCs w:val="32"/>
-                <w:lang w:val="vi-VN"/>
-              </w:rPr>
-            </w:pPr>
-            <w:r>
-              <w:rPr>
-                <w:sz w:val="32"/>
-                <w:szCs w:val="32"/>
-                <w:lang w:val="vi-VN"/>
-              </w:rPr>
-              <w:t>vui mừng, vui sướng</w:t>
-            </w:r>
-          </w:p>
-        </w:tc>
-      </w:tr>
-      <w:tr>
-        <w:tc>
-          <w:tcPr>
-            <w:tcW w:w="3003" w:type="dxa"/>
-            <w:vAlign w:val="center"/>
-          </w:tcPr>
-          <w:p>
-            <w:pPr>
-              <w:rPr>
-                <w:rFonts w:hint="eastAsia"/>
-                <w:sz w:val="32"/>
-                <w:szCs w:val="32"/>
-              </w:rPr>
-            </w:pPr>
-            <w:r>
-              <w:rPr>
-                <w:rFonts w:hint="eastAsia"/>
-                <w:sz w:val="32"/>
-                <w:szCs w:val="32"/>
-              </w:rPr>
-              <w:t>醜い</w:t>
-            </w:r>
-          </w:p>
-        </w:tc>
-        <w:tc>
-          <w:tcPr>
-            <w:tcW w:w="3003" w:type="dxa"/>
-            <w:vAlign w:val="center"/>
-          </w:tcPr>
-          <w:p>
-            <w:pPr>
-              <w:rPr>
-                <w:rFonts w:hint="eastAsia"/>
-                <w:sz w:val="32"/>
-                <w:szCs w:val="32"/>
-              </w:rPr>
-            </w:pPr>
-            <w:r>
-              <w:rPr>
-                <w:rFonts w:hint="eastAsia"/>
-                <w:sz w:val="32"/>
-                <w:szCs w:val="32"/>
-              </w:rPr>
-              <w:t>みにくい</w:t>
-            </w:r>
-          </w:p>
-        </w:tc>
-        <w:tc>
-          <w:tcPr>
-            <w:tcW w:w="3004" w:type="dxa"/>
-            <w:vAlign w:val="center"/>
-          </w:tcPr>
-          <w:p>
-            <w:pPr>
-              <w:rPr>
-                <w:sz w:val="32"/>
-                <w:szCs w:val="32"/>
-                <w:lang w:val="vi-VN"/>
-              </w:rPr>
-            </w:pPr>
-            <w:r>
-              <w:rPr>
-                <w:sz w:val="32"/>
-                <w:szCs w:val="32"/>
-                <w:lang w:val="vi-VN"/>
-              </w:rPr>
-              <w:t>xấu xí</w:t>
-            </w:r>
-          </w:p>
-        </w:tc>
-      </w:tr>
-      <w:tr>
-        <w:tc>
-          <w:tcPr>
-            <w:tcW w:w="3003" w:type="dxa"/>
-            <w:vAlign w:val="center"/>
-          </w:tcPr>
-          <w:p>
-            <w:pPr>
-              <w:rPr>
-                <w:rFonts w:hint="eastAsia"/>
-                <w:sz w:val="32"/>
-                <w:szCs w:val="32"/>
-              </w:rPr>
-            </w:pPr>
-            <w:r>
-              <w:rPr>
-                <w:rFonts w:hint="eastAsia"/>
-                <w:sz w:val="32"/>
-                <w:szCs w:val="32"/>
-              </w:rPr>
-              <w:t>荒っぽい</w:t>
-            </w:r>
-          </w:p>
-        </w:tc>
-        <w:tc>
-          <w:tcPr>
-            <w:tcW w:w="3003" w:type="dxa"/>
-            <w:vAlign w:val="center"/>
-          </w:tcPr>
-          <w:p>
-            <w:pPr>
-              <w:rPr>
-                <w:sz w:val="32"/>
-                <w:szCs w:val="32"/>
-                <w:lang w:val="vi-VN"/>
-              </w:rPr>
-            </w:pPr>
-            <w:r>
-              <w:rPr>
-                <w:rFonts w:hint="eastAsia"/>
-                <w:sz w:val="32"/>
-                <w:szCs w:val="32"/>
-              </w:rPr>
-              <w:t>あらっぽい</w:t>
-            </w:r>
-          </w:p>
-        </w:tc>
-        <w:tc>
-          <w:tcPr>
-            <w:tcW w:w="3004" w:type="dxa"/>
-            <w:vAlign w:val="center"/>
-          </w:tcPr>
-          <w:p>
-            <w:pPr>
-              <w:rPr>
-                <w:sz w:val="32"/>
-                <w:szCs w:val="32"/>
-                <w:lang w:val="vi-VN"/>
-              </w:rPr>
-            </w:pPr>
-            <w:r>
-              <w:rPr>
-                <w:sz w:val="32"/>
-                <w:szCs w:val="32"/>
-                <w:lang w:val="vi-VN"/>
-              </w:rPr>
-              <w:t>thô lỗ, mạnh bạo, khiếp đảm</w:t>
+              <w:t>どんな動作ですか？</w:t>
+            </w:r>
+          </w:p>
+        </w:tc>
+      </w:tr>
+      <w:tr>
+        <w:tc>
+          <w:tcPr>
+            <w:tcW w:w="3003" w:type="dxa"/>
+            <w:vAlign w:val="center"/>
+          </w:tcPr>
+          <w:p>
+            <w:pPr>
+              <w:rPr>
+                <w:rFonts w:hint="eastAsia"/>
+                <w:sz w:val="32"/>
+                <w:szCs w:val="32"/>
+                <w:lang w:val="vi-VN"/>
+              </w:rPr>
+            </w:pPr>
+            <w:r>
+              <w:rPr>
+                <w:rFonts w:hint="eastAsia"/>
+                <w:sz w:val="32"/>
+                <w:szCs w:val="32"/>
+                <w:lang w:val="vi-VN"/>
+              </w:rPr>
+              <w:t>睨む</w:t>
+            </w:r>
+          </w:p>
+        </w:tc>
+        <w:tc>
+          <w:tcPr>
+            <w:tcW w:w="3003" w:type="dxa"/>
+            <w:vAlign w:val="center"/>
+          </w:tcPr>
+          <w:p>
+            <w:pPr>
+              <w:rPr>
+                <w:rFonts w:hint="eastAsia"/>
+                <w:sz w:val="32"/>
+                <w:szCs w:val="32"/>
+                <w:lang w:val="vi-VN"/>
+              </w:rPr>
+            </w:pPr>
+            <w:r>
+              <w:rPr>
+                <w:rFonts w:hint="eastAsia"/>
+                <w:sz w:val="32"/>
+                <w:szCs w:val="32"/>
+                <w:lang w:val="vi-VN"/>
+              </w:rPr>
+              <w:t>にらむ</w:t>
+            </w:r>
+          </w:p>
+        </w:tc>
+        <w:tc>
+          <w:tcPr>
+            <w:tcW w:w="3004" w:type="dxa"/>
+            <w:vAlign w:val="center"/>
+          </w:tcPr>
+          <w:p>
+            <w:pPr>
+              <w:rPr>
+                <w:sz w:val="32"/>
+                <w:szCs w:val="32"/>
+                <w:lang w:val="vi-VN"/>
+              </w:rPr>
+            </w:pPr>
+            <w:r>
+              <w:rPr>
+                <w:sz w:val="32"/>
+                <w:szCs w:val="32"/>
+                <w:lang w:val="vi-VN"/>
+              </w:rPr>
+              <w:t>liếc, lườm</w:t>
+            </w:r>
+          </w:p>
+        </w:tc>
+      </w:tr>
+      <w:tr>
+        <w:tc>
+          <w:tcPr>
+            <w:tcW w:w="3003" w:type="dxa"/>
+            <w:vAlign w:val="center"/>
+          </w:tcPr>
+          <w:p>
+            <w:pPr>
+              <w:rPr>
+                <w:rFonts w:hint="eastAsia"/>
+                <w:sz w:val="32"/>
+                <w:szCs w:val="32"/>
+                <w:lang w:val="vi-VN"/>
+              </w:rPr>
+            </w:pPr>
+            <w:r>
+              <w:rPr>
+                <w:rFonts w:hint="eastAsia"/>
+                <w:sz w:val="32"/>
+                <w:szCs w:val="32"/>
+                <w:lang w:val="vi-VN"/>
+              </w:rPr>
+              <w:t>銜える</w:t>
+            </w:r>
+          </w:p>
+        </w:tc>
+        <w:tc>
+          <w:tcPr>
+            <w:tcW w:w="3003" w:type="dxa"/>
+            <w:vAlign w:val="center"/>
+          </w:tcPr>
+          <w:p>
+            <w:pPr>
+              <w:rPr>
+                <w:rFonts w:hint="eastAsia"/>
+                <w:sz w:val="32"/>
+                <w:szCs w:val="32"/>
+                <w:lang w:val="vi-VN"/>
+              </w:rPr>
+            </w:pPr>
+            <w:r>
+              <w:rPr>
+                <w:rFonts w:hint="eastAsia"/>
+                <w:sz w:val="32"/>
+                <w:szCs w:val="32"/>
+                <w:lang w:val="vi-VN"/>
+              </w:rPr>
+              <w:t>くわえる</w:t>
+            </w:r>
+          </w:p>
+        </w:tc>
+        <w:tc>
+          <w:tcPr>
+            <w:tcW w:w="3004" w:type="dxa"/>
+            <w:vAlign w:val="center"/>
+          </w:tcPr>
+          <w:p>
+            <w:pPr>
+              <w:rPr>
+                <w:sz w:val="32"/>
+                <w:szCs w:val="32"/>
+                <w:lang w:val="vi-VN"/>
+              </w:rPr>
+            </w:pPr>
+            <w:r>
+              <w:rPr>
+                <w:sz w:val="32"/>
+                <w:szCs w:val="32"/>
+                <w:lang w:val="vi-VN"/>
+              </w:rPr>
+              <w:t>ngậm</w:t>
+            </w:r>
+          </w:p>
+        </w:tc>
+      </w:tr>
+      <w:tr>
+        <w:tc>
+          <w:tcPr>
+            <w:tcW w:w="3003" w:type="dxa"/>
+            <w:vAlign w:val="center"/>
+          </w:tcPr>
+          <w:p>
+            <w:pPr>
+              <w:rPr>
+                <w:rFonts w:hint="eastAsia"/>
+                <w:sz w:val="32"/>
+                <w:szCs w:val="32"/>
+              </w:rPr>
+            </w:pPr>
+            <w:proofErr w:type="gramStart"/>
+            <w:r>
+              <w:rPr>
+                <w:rFonts w:hint="eastAsia"/>
+                <w:sz w:val="32"/>
+                <w:szCs w:val="32"/>
+              </w:rPr>
+              <w:t>嚙る</w:t>
+            </w:r>
+            <w:proofErr w:type="gramEnd"/>
+          </w:p>
+        </w:tc>
+        <w:tc>
+          <w:tcPr>
+            <w:tcW w:w="3003" w:type="dxa"/>
+            <w:vAlign w:val="center"/>
+          </w:tcPr>
+          <w:p>
+            <w:pPr>
+              <w:rPr>
+                <w:rFonts w:hint="eastAsia"/>
+                <w:sz w:val="32"/>
+                <w:szCs w:val="32"/>
+              </w:rPr>
+            </w:pPr>
+            <w:r>
+              <w:rPr>
+                <w:rFonts w:hint="eastAsia"/>
+                <w:sz w:val="32"/>
+                <w:szCs w:val="32"/>
+              </w:rPr>
+              <w:t>かじる</w:t>
+            </w:r>
+          </w:p>
+        </w:tc>
+        <w:tc>
+          <w:tcPr>
+            <w:tcW w:w="3004" w:type="dxa"/>
+            <w:vAlign w:val="center"/>
+          </w:tcPr>
+          <w:p>
+            <w:pPr>
+              <w:rPr>
+                <w:sz w:val="32"/>
+                <w:szCs w:val="32"/>
+                <w:lang w:val="vi-VN"/>
+              </w:rPr>
+            </w:pPr>
+            <w:r>
+              <w:rPr>
+                <w:sz w:val="32"/>
+                <w:szCs w:val="32"/>
+                <w:lang w:val="vi-VN"/>
+              </w:rPr>
+              <w:t>nhai, cắn, ngoạm, gặm nhấm</w:t>
+            </w:r>
+          </w:p>
+        </w:tc>
+      </w:tr>
+      <w:tr>
+        <w:tc>
+          <w:tcPr>
+            <w:tcW w:w="3003" w:type="dxa"/>
+            <w:vAlign w:val="center"/>
+          </w:tcPr>
+          <w:p>
+            <w:pPr>
+              <w:rPr>
+                <w:rFonts w:hint="eastAsia"/>
+                <w:sz w:val="32"/>
+                <w:szCs w:val="32"/>
+              </w:rPr>
+            </w:pPr>
+            <w:r>
+              <w:rPr>
+                <w:rFonts w:hint="eastAsia"/>
+                <w:sz w:val="32"/>
+                <w:szCs w:val="32"/>
+              </w:rPr>
+              <w:t>囁く</w:t>
+            </w:r>
+          </w:p>
+        </w:tc>
+        <w:tc>
+          <w:tcPr>
+            <w:tcW w:w="3003" w:type="dxa"/>
+            <w:vAlign w:val="center"/>
+          </w:tcPr>
+          <w:p>
+            <w:pPr>
+              <w:rPr>
+                <w:rFonts w:hint="eastAsia"/>
+                <w:sz w:val="32"/>
+                <w:szCs w:val="32"/>
+              </w:rPr>
+            </w:pPr>
+            <w:r>
+              <w:rPr>
+                <w:rFonts w:hint="eastAsia"/>
+                <w:sz w:val="32"/>
+                <w:szCs w:val="32"/>
+              </w:rPr>
+              <w:t>ささやく</w:t>
+            </w:r>
+          </w:p>
+        </w:tc>
+        <w:tc>
+          <w:tcPr>
+            <w:tcW w:w="3004" w:type="dxa"/>
+            <w:vAlign w:val="center"/>
+          </w:tcPr>
+          <w:p>
+            <w:pPr>
+              <w:rPr>
+                <w:sz w:val="32"/>
+                <w:szCs w:val="32"/>
+                <w:lang w:val="vi-VN"/>
+              </w:rPr>
+            </w:pPr>
+            <w:r>
+              <w:rPr>
+                <w:sz w:val="32"/>
+                <w:szCs w:val="32"/>
+                <w:lang w:val="vi-VN"/>
+              </w:rPr>
+              <w:t>thì thầm, xì xào, xào xạc</w:t>
+            </w:r>
+          </w:p>
+        </w:tc>
+      </w:tr>
+      <w:tr>
+        <w:tc>
+          <w:tcPr>
+            <w:tcW w:w="3003" w:type="dxa"/>
+            <w:vAlign w:val="center"/>
+          </w:tcPr>
+          <w:p>
+            <w:pPr>
+              <w:rPr>
+                <w:rFonts w:hint="eastAsia"/>
+                <w:sz w:val="32"/>
+                <w:szCs w:val="32"/>
+              </w:rPr>
+            </w:pPr>
+            <w:r>
+              <w:rPr>
+                <w:rFonts w:hint="eastAsia"/>
+                <w:sz w:val="32"/>
+                <w:szCs w:val="32"/>
+              </w:rPr>
+              <w:t>頷く</w:t>
+            </w:r>
+          </w:p>
+        </w:tc>
+        <w:tc>
+          <w:tcPr>
+            <w:tcW w:w="3003" w:type="dxa"/>
+            <w:vAlign w:val="center"/>
+          </w:tcPr>
+          <w:p>
+            <w:pPr>
+              <w:rPr>
+                <w:rFonts w:hint="eastAsia"/>
+                <w:sz w:val="32"/>
+                <w:szCs w:val="32"/>
+                <w:lang w:val="vi-VN"/>
+              </w:rPr>
+            </w:pPr>
+            <w:r>
+              <w:rPr>
+                <w:rFonts w:hint="eastAsia"/>
+                <w:sz w:val="32"/>
+                <w:szCs w:val="32"/>
+                <w:lang w:val="vi-VN"/>
+              </w:rPr>
+              <w:t>うなずく</w:t>
+            </w:r>
+          </w:p>
+        </w:tc>
+        <w:tc>
+          <w:tcPr>
+            <w:tcW w:w="3004" w:type="dxa"/>
+            <w:vAlign w:val="center"/>
+          </w:tcPr>
+          <w:p>
+            <w:pPr>
+              <w:rPr>
+                <w:sz w:val="32"/>
+                <w:szCs w:val="32"/>
+                <w:lang w:val="vi-VN"/>
+              </w:rPr>
+            </w:pPr>
+            <w:r>
+              <w:rPr>
+                <w:sz w:val="32"/>
+                <w:szCs w:val="32"/>
+                <w:lang w:val="vi-VN"/>
+              </w:rPr>
+              <w:t>gật đầu</w:t>
+            </w:r>
+          </w:p>
+        </w:tc>
+      </w:tr>
+      <w:tr>
+        <w:tc>
+          <w:tcPr>
+            <w:tcW w:w="3003" w:type="dxa"/>
+            <w:vAlign w:val="center"/>
+          </w:tcPr>
+          <w:p>
+            <w:pPr>
+              <w:rPr>
+                <w:rFonts w:hint="eastAsia"/>
+                <w:sz w:val="32"/>
+                <w:szCs w:val="32"/>
+              </w:rPr>
+            </w:pPr>
+            <w:r>
+              <w:rPr>
+                <w:rFonts w:hint="eastAsia"/>
+                <w:sz w:val="32"/>
+                <w:szCs w:val="32"/>
+              </w:rPr>
+              <w:t>脇</w:t>
+            </w:r>
+          </w:p>
+        </w:tc>
+        <w:tc>
+          <w:tcPr>
+            <w:tcW w:w="3003" w:type="dxa"/>
+            <w:vAlign w:val="center"/>
+          </w:tcPr>
+          <w:p>
+            <w:pPr>
+              <w:rPr>
+                <w:rFonts w:hint="eastAsia"/>
+                <w:sz w:val="32"/>
+                <w:szCs w:val="32"/>
+                <w:lang w:val="vi-VN"/>
+              </w:rPr>
+            </w:pPr>
+            <w:r>
+              <w:rPr>
+                <w:rFonts w:hint="eastAsia"/>
+                <w:sz w:val="32"/>
+                <w:szCs w:val="32"/>
+                <w:lang w:val="vi-VN"/>
+              </w:rPr>
+              <w:t>わき</w:t>
+            </w:r>
+          </w:p>
+        </w:tc>
+        <w:tc>
+          <w:tcPr>
+            <w:tcW w:w="3004" w:type="dxa"/>
+            <w:vAlign w:val="center"/>
+          </w:tcPr>
+          <w:p>
+            <w:pPr>
+              <w:rPr>
+                <w:sz w:val="32"/>
+                <w:szCs w:val="32"/>
+                <w:lang w:val="vi-VN"/>
+              </w:rPr>
+            </w:pPr>
+            <w:r>
+              <w:rPr>
+                <w:sz w:val="32"/>
+                <w:szCs w:val="32"/>
+                <w:lang w:val="vi-VN"/>
+              </w:rPr>
+              <w:t>nách</w:t>
+            </w:r>
+          </w:p>
+        </w:tc>
+      </w:tr>
+      <w:tr>
+        <w:tc>
+          <w:tcPr>
+            <w:tcW w:w="3003" w:type="dxa"/>
+            <w:vAlign w:val="center"/>
+          </w:tcPr>
+          <w:p>
+            <w:pPr>
+              <w:rPr>
+                <w:rFonts w:hint="eastAsia"/>
+                <w:sz w:val="32"/>
+                <w:szCs w:val="32"/>
+              </w:rPr>
+            </w:pPr>
+            <w:r>
+              <w:rPr>
+                <w:rFonts w:hint="eastAsia"/>
+                <w:sz w:val="32"/>
+                <w:szCs w:val="32"/>
+              </w:rPr>
+              <w:t>ぶら下げる</w:t>
+            </w:r>
+          </w:p>
+        </w:tc>
+        <w:tc>
+          <w:tcPr>
+            <w:tcW w:w="3003" w:type="dxa"/>
+            <w:vAlign w:val="center"/>
+          </w:tcPr>
+          <w:p>
+            <w:pPr>
+              <w:rPr>
+                <w:rFonts w:hint="eastAsia"/>
+                <w:sz w:val="32"/>
+                <w:szCs w:val="32"/>
+              </w:rPr>
+            </w:pPr>
+            <w:r>
+              <w:rPr>
+                <w:rFonts w:hint="eastAsia"/>
+                <w:sz w:val="32"/>
+                <w:szCs w:val="32"/>
+              </w:rPr>
+              <w:t>ぶらさげる</w:t>
+            </w:r>
+          </w:p>
+        </w:tc>
+        <w:tc>
+          <w:tcPr>
+            <w:tcW w:w="3004" w:type="dxa"/>
+            <w:vAlign w:val="center"/>
+          </w:tcPr>
+          <w:p>
+            <w:pPr>
+              <w:rPr>
+                <w:sz w:val="32"/>
+                <w:szCs w:val="32"/>
+                <w:lang w:val="vi-VN"/>
+              </w:rPr>
+            </w:pPr>
+            <w:r>
+              <w:rPr>
+                <w:sz w:val="32"/>
+                <w:szCs w:val="32"/>
+                <w:lang w:val="vi-VN"/>
+              </w:rPr>
+              <w:t>treo lòng thòng, đeo vào</w:t>
+            </w:r>
+          </w:p>
+        </w:tc>
+      </w:tr>
+      <w:tr>
+        <w:tc>
+          <w:tcPr>
+            <w:tcW w:w="3003" w:type="dxa"/>
+            <w:vAlign w:val="center"/>
+          </w:tcPr>
+          <w:p>
+            <w:pPr>
+              <w:rPr>
+                <w:rFonts w:hint="eastAsia"/>
+                <w:sz w:val="32"/>
+                <w:szCs w:val="32"/>
+              </w:rPr>
+            </w:pPr>
+            <w:r>
+              <w:rPr>
+                <w:rFonts w:hint="eastAsia"/>
+                <w:sz w:val="32"/>
+                <w:szCs w:val="32"/>
+              </w:rPr>
+              <w:t>肘をつく</w:t>
+            </w:r>
+          </w:p>
+        </w:tc>
+        <w:tc>
+          <w:tcPr>
+            <w:tcW w:w="3003" w:type="dxa"/>
+            <w:vAlign w:val="center"/>
+          </w:tcPr>
+          <w:p>
+            <w:pPr>
+              <w:rPr>
+                <w:rFonts w:hint="eastAsia"/>
+                <w:sz w:val="32"/>
+                <w:szCs w:val="32"/>
+              </w:rPr>
+            </w:pPr>
+            <w:r>
+              <w:rPr>
+                <w:rFonts w:hint="eastAsia"/>
+                <w:sz w:val="32"/>
+                <w:szCs w:val="32"/>
+              </w:rPr>
+              <w:t>ひじをつく</w:t>
+            </w:r>
+          </w:p>
+        </w:tc>
+        <w:tc>
+          <w:tcPr>
+            <w:tcW w:w="3004" w:type="dxa"/>
+            <w:vAlign w:val="center"/>
+          </w:tcPr>
+          <w:p>
+            <w:pPr>
+              <w:rPr>
+                <w:sz w:val="32"/>
+                <w:szCs w:val="32"/>
+                <w:lang w:val="vi-VN"/>
+              </w:rPr>
+            </w:pPr>
+            <w:r>
+              <w:rPr>
+                <w:sz w:val="32"/>
+                <w:szCs w:val="32"/>
+                <w:lang w:val="vi-VN"/>
+              </w:rPr>
+              <w:t>chống khuỷu tay lên bàn</w:t>
+            </w:r>
+          </w:p>
+        </w:tc>
+      </w:tr>
+      <w:tr>
+        <w:tc>
+          <w:tcPr>
+            <w:tcW w:w="3003" w:type="dxa"/>
+            <w:vAlign w:val="center"/>
+          </w:tcPr>
+          <w:p>
+            <w:pPr>
+              <w:rPr>
+                <w:rFonts w:hint="eastAsia"/>
+                <w:sz w:val="32"/>
+                <w:szCs w:val="32"/>
+              </w:rPr>
+            </w:pPr>
+            <w:r>
+              <w:rPr>
+                <w:rFonts w:hint="eastAsia"/>
+                <w:sz w:val="32"/>
+                <w:szCs w:val="32"/>
+              </w:rPr>
+              <w:t>頭を掻く</w:t>
+            </w:r>
+          </w:p>
+        </w:tc>
+        <w:tc>
+          <w:tcPr>
+            <w:tcW w:w="3003" w:type="dxa"/>
+            <w:vAlign w:val="center"/>
+          </w:tcPr>
+          <w:p>
+            <w:pPr>
+              <w:rPr>
+                <w:sz w:val="32"/>
+                <w:szCs w:val="32"/>
+                <w:lang w:val="vi-VN"/>
+              </w:rPr>
+            </w:pPr>
+            <w:proofErr w:type="gramStart"/>
+            <w:r>
+              <w:rPr>
+                <w:rFonts w:hint="eastAsia"/>
+                <w:sz w:val="32"/>
+                <w:szCs w:val="32"/>
+                <w:lang w:val="vi-VN"/>
+              </w:rPr>
+              <w:t>あたまを</w:t>
+            </w:r>
+            <w:proofErr w:type="gramEnd"/>
+            <w:r>
+              <w:rPr>
+                <w:rFonts w:hint="eastAsia"/>
+                <w:sz w:val="32"/>
+                <w:szCs w:val="32"/>
+                <w:lang w:val="vi-VN"/>
+              </w:rPr>
+              <w:t>かく</w:t>
+            </w:r>
+          </w:p>
+        </w:tc>
+        <w:tc>
+          <w:tcPr>
+            <w:tcW w:w="3004" w:type="dxa"/>
+            <w:vAlign w:val="center"/>
+          </w:tcPr>
+          <w:p>
+            <w:pPr>
+              <w:rPr>
+                <w:sz w:val="32"/>
+                <w:szCs w:val="32"/>
+                <w:lang w:val="vi-VN"/>
+              </w:rPr>
+            </w:pPr>
+            <w:r>
+              <w:rPr>
+                <w:sz w:val="32"/>
+                <w:szCs w:val="32"/>
+                <w:lang w:val="vi-VN"/>
+              </w:rPr>
+              <w:t>gãi đầu</w:t>
+            </w:r>
+          </w:p>
+        </w:tc>
+      </w:tr>
+      <w:tr>
+        <w:tc>
+          <w:tcPr>
+            <w:tcW w:w="3003" w:type="dxa"/>
+            <w:vAlign w:val="center"/>
+          </w:tcPr>
+          <w:p>
+            <w:pPr>
+              <w:rPr>
+                <w:rFonts w:hint="eastAsia"/>
+                <w:sz w:val="32"/>
+                <w:szCs w:val="32"/>
+              </w:rPr>
+            </w:pPr>
+            <w:r>
+              <w:rPr>
+                <w:rFonts w:hint="eastAsia"/>
+                <w:sz w:val="32"/>
+                <w:szCs w:val="32"/>
+              </w:rPr>
+              <w:t>突っ込む</w:t>
+            </w:r>
+          </w:p>
+        </w:tc>
+        <w:tc>
+          <w:tcPr>
+            <w:tcW w:w="3003" w:type="dxa"/>
+            <w:vAlign w:val="center"/>
+          </w:tcPr>
+          <w:p>
+            <w:pPr>
+              <w:rPr>
+                <w:rFonts w:hint="eastAsia"/>
+                <w:sz w:val="32"/>
+                <w:szCs w:val="32"/>
+                <w:lang w:val="vi-VN"/>
+              </w:rPr>
+            </w:pPr>
+            <w:r>
+              <w:rPr>
+                <w:rFonts w:hint="eastAsia"/>
+                <w:sz w:val="32"/>
+                <w:szCs w:val="32"/>
+                <w:lang w:val="vi-VN"/>
+              </w:rPr>
+              <w:t>つっこむ</w:t>
+            </w:r>
+          </w:p>
+        </w:tc>
+        <w:tc>
+          <w:tcPr>
+            <w:tcW w:w="3004" w:type="dxa"/>
+            <w:vAlign w:val="center"/>
+          </w:tcPr>
+          <w:p>
+            <w:pPr>
+              <w:rPr>
+                <w:sz w:val="32"/>
+                <w:szCs w:val="32"/>
+                <w:lang w:val="vi-VN"/>
+              </w:rPr>
+            </w:pPr>
+            <w:r>
+              <w:rPr>
+                <w:sz w:val="32"/>
+                <w:szCs w:val="32"/>
+                <w:lang w:val="vi-VN"/>
+              </w:rPr>
+              <w:t>cắm vào, thọc vào, cho vào</w:t>
+            </w:r>
+          </w:p>
+        </w:tc>
+      </w:tr>
+      <w:tr>
+        <w:tc>
+          <w:tcPr>
+            <w:tcW w:w="3003" w:type="dxa"/>
+            <w:vAlign w:val="center"/>
+          </w:tcPr>
+          <w:p>
+            <w:pPr>
+              <w:rPr>
+                <w:rFonts w:hint="eastAsia"/>
+                <w:sz w:val="32"/>
+                <w:szCs w:val="32"/>
+                <w:lang w:val="vi-VN"/>
+              </w:rPr>
+            </w:pPr>
+            <w:r>
+              <w:rPr>
+                <w:rFonts w:hint="eastAsia"/>
+                <w:sz w:val="32"/>
+                <w:szCs w:val="32"/>
+                <w:lang w:val="vi-VN"/>
+              </w:rPr>
+              <w:t>挟む</w:t>
+            </w:r>
+          </w:p>
+        </w:tc>
+        <w:tc>
+          <w:tcPr>
+            <w:tcW w:w="3003" w:type="dxa"/>
+            <w:vAlign w:val="center"/>
+          </w:tcPr>
+          <w:p>
+            <w:pPr>
+              <w:rPr>
+                <w:rFonts w:hint="eastAsia"/>
+                <w:sz w:val="32"/>
+                <w:szCs w:val="32"/>
+                <w:lang w:val="vi-VN"/>
+              </w:rPr>
+            </w:pPr>
+            <w:r>
+              <w:rPr>
+                <w:rFonts w:hint="eastAsia"/>
+                <w:sz w:val="32"/>
+                <w:szCs w:val="32"/>
+                <w:lang w:val="vi-VN"/>
+              </w:rPr>
+              <w:t>はさむ</w:t>
+            </w:r>
+          </w:p>
+        </w:tc>
+        <w:tc>
+          <w:tcPr>
+            <w:tcW w:w="3004" w:type="dxa"/>
+            <w:vAlign w:val="center"/>
+          </w:tcPr>
+          <w:p>
+            <w:pPr>
+              <w:rPr>
+                <w:sz w:val="32"/>
+                <w:szCs w:val="32"/>
+                <w:lang w:val="vi-VN"/>
+              </w:rPr>
+            </w:pPr>
+            <w:r>
+              <w:rPr>
+                <w:sz w:val="32"/>
+                <w:szCs w:val="32"/>
+                <w:lang w:val="vi-VN"/>
+              </w:rPr>
+              <w:t>kẹp vào, chèn vào</w:t>
+            </w:r>
+          </w:p>
+        </w:tc>
+      </w:tr>
+      <w:tr>
+        <w:tc>
+          <w:tcPr>
+            <w:tcW w:w="3003" w:type="dxa"/>
+            <w:vAlign w:val="center"/>
+          </w:tcPr>
+          <w:p>
+            <w:pPr>
+              <w:rPr>
+                <w:rFonts w:hint="eastAsia"/>
+                <w:sz w:val="32"/>
+                <w:szCs w:val="32"/>
+                <w:lang w:val="vi-VN"/>
+              </w:rPr>
+            </w:pPr>
+            <w:r>
+              <w:rPr>
+                <w:rFonts w:hint="eastAsia"/>
+                <w:sz w:val="32"/>
+                <w:szCs w:val="32"/>
+                <w:lang w:val="vi-VN"/>
+              </w:rPr>
+              <w:t>のりでくっつける</w:t>
+            </w:r>
+          </w:p>
+        </w:tc>
+        <w:tc>
+          <w:tcPr>
+            <w:tcW w:w="3003" w:type="dxa"/>
+            <w:vAlign w:val="center"/>
+          </w:tcPr>
+          <w:p>
+            <w:pPr>
+              <w:rPr>
+                <w:rFonts w:hint="eastAsia"/>
+                <w:sz w:val="32"/>
+                <w:szCs w:val="32"/>
+                <w:lang w:val="vi-VN"/>
+              </w:rPr>
+            </w:pPr>
+          </w:p>
+        </w:tc>
+        <w:tc>
+          <w:tcPr>
+            <w:tcW w:w="3004" w:type="dxa"/>
+            <w:vAlign w:val="center"/>
+          </w:tcPr>
+          <w:p>
+            <w:pPr>
+              <w:rPr>
+                <w:sz w:val="32"/>
+                <w:szCs w:val="32"/>
+                <w:lang w:val="vi-VN"/>
+              </w:rPr>
+            </w:pPr>
+            <w:r>
+              <w:rPr>
+                <w:sz w:val="32"/>
+                <w:szCs w:val="32"/>
+                <w:lang w:val="vi-VN"/>
+              </w:rPr>
+              <w:t>dán bằng hồ</w:t>
+            </w:r>
+          </w:p>
+        </w:tc>
+      </w:tr>
+      <w:tr>
+        <w:tc>
+          <w:tcPr>
+            <w:tcW w:w="3003" w:type="dxa"/>
+            <w:vAlign w:val="center"/>
+          </w:tcPr>
+          <w:p>
+            <w:pPr>
+              <w:rPr>
+                <w:rFonts w:hint="eastAsia"/>
+                <w:sz w:val="32"/>
+                <w:szCs w:val="32"/>
+                <w:lang w:val="vi-VN"/>
+              </w:rPr>
+            </w:pPr>
+            <w:r>
+              <w:rPr>
+                <w:rFonts w:hint="eastAsia"/>
+                <w:sz w:val="32"/>
+                <w:szCs w:val="32"/>
+                <w:lang w:val="vi-VN"/>
+              </w:rPr>
+              <w:t>膝を曲げる</w:t>
+            </w:r>
+          </w:p>
+        </w:tc>
+        <w:tc>
+          <w:tcPr>
+            <w:tcW w:w="3003" w:type="dxa"/>
+            <w:vAlign w:val="center"/>
+          </w:tcPr>
+          <w:p>
+            <w:pPr>
+              <w:rPr>
+                <w:rFonts w:hint="eastAsia"/>
+                <w:sz w:val="32"/>
+                <w:szCs w:val="32"/>
+                <w:lang w:val="vi-VN"/>
+              </w:rPr>
+            </w:pPr>
+            <w:r>
+              <w:rPr>
+                <w:rFonts w:hint="eastAsia"/>
+                <w:sz w:val="32"/>
+                <w:szCs w:val="32"/>
+                <w:lang w:val="vi-VN"/>
+              </w:rPr>
+              <w:t>ひざをまげる</w:t>
+            </w:r>
+          </w:p>
+        </w:tc>
+        <w:tc>
+          <w:tcPr>
+            <w:tcW w:w="3004" w:type="dxa"/>
+            <w:vAlign w:val="center"/>
+          </w:tcPr>
+          <w:p>
+            <w:pPr>
+              <w:rPr>
+                <w:sz w:val="32"/>
+                <w:szCs w:val="32"/>
+                <w:lang w:val="vi-VN"/>
+              </w:rPr>
+            </w:pPr>
+            <w:r>
+              <w:rPr>
+                <w:sz w:val="32"/>
+                <w:szCs w:val="32"/>
+                <w:lang w:val="vi-VN"/>
+              </w:rPr>
+              <w:t>nhún đầu gối</w:t>
+            </w:r>
+          </w:p>
+        </w:tc>
+      </w:tr>
+      <w:tr>
+        <w:tc>
+          <w:tcPr>
+            <w:tcW w:w="3003" w:type="dxa"/>
+            <w:vAlign w:val="center"/>
+          </w:tcPr>
+          <w:p>
+            <w:pPr>
+              <w:rPr>
+                <w:rFonts w:hint="eastAsia"/>
+                <w:sz w:val="32"/>
+                <w:szCs w:val="32"/>
+                <w:lang w:val="vi-VN"/>
+              </w:rPr>
+            </w:pPr>
+            <w:r>
+              <w:rPr>
+                <w:rFonts w:hint="eastAsia"/>
+                <w:sz w:val="32"/>
+                <w:szCs w:val="32"/>
+                <w:lang w:val="vi-VN"/>
+              </w:rPr>
+              <w:t>溝を跨ぐ</w:t>
+            </w:r>
+          </w:p>
+        </w:tc>
+        <w:tc>
+          <w:tcPr>
+            <w:tcW w:w="3003" w:type="dxa"/>
+            <w:vAlign w:val="center"/>
+          </w:tcPr>
+          <w:p>
+            <w:pPr>
+              <w:rPr>
+                <w:rFonts w:hint="eastAsia"/>
+                <w:sz w:val="32"/>
+                <w:szCs w:val="32"/>
+                <w:lang w:val="vi-VN"/>
+              </w:rPr>
+            </w:pPr>
+            <w:r>
+              <w:rPr>
+                <w:rFonts w:hint="eastAsia"/>
+                <w:sz w:val="32"/>
+                <w:szCs w:val="32"/>
+                <w:lang w:val="vi-VN"/>
+              </w:rPr>
+              <w:t>みぞをまたぐ</w:t>
+            </w:r>
+          </w:p>
+        </w:tc>
+        <w:tc>
+          <w:tcPr>
+            <w:tcW w:w="3004" w:type="dxa"/>
+            <w:vAlign w:val="center"/>
+          </w:tcPr>
+          <w:p>
+            <w:pPr>
+              <w:rPr>
+                <w:sz w:val="32"/>
+                <w:szCs w:val="32"/>
+                <w:lang w:val="vi-VN"/>
+              </w:rPr>
+            </w:pPr>
+            <w:r>
+              <w:rPr>
+                <w:sz w:val="32"/>
+                <w:szCs w:val="32"/>
+                <w:lang w:val="vi-VN"/>
+              </w:rPr>
+              <w:t>băng qua rãnh</w:t>
+            </w:r>
+          </w:p>
+        </w:tc>
+      </w:tr>
+      <w:tr>
+        <w:tc>
+          <w:tcPr>
+            <w:tcW w:w="3003" w:type="dxa"/>
+            <w:vAlign w:val="center"/>
+          </w:tcPr>
+          <w:p>
+            <w:pPr>
+              <w:rPr>
+                <w:rFonts w:hint="eastAsia"/>
+                <w:sz w:val="32"/>
+                <w:szCs w:val="32"/>
+                <w:lang w:val="vi-VN"/>
+              </w:rPr>
+            </w:pPr>
+            <w:r>
+              <w:rPr>
+                <w:rFonts w:hint="eastAsia"/>
+                <w:sz w:val="32"/>
+                <w:szCs w:val="32"/>
+                <w:lang w:val="vi-VN"/>
+              </w:rPr>
+              <w:t>躓く</w:t>
+            </w:r>
+          </w:p>
+        </w:tc>
+        <w:tc>
+          <w:tcPr>
+            <w:tcW w:w="3003" w:type="dxa"/>
+            <w:vAlign w:val="center"/>
+          </w:tcPr>
+          <w:p>
+            <w:pPr>
+              <w:rPr>
+                <w:rFonts w:hint="eastAsia"/>
+                <w:sz w:val="32"/>
+                <w:szCs w:val="32"/>
+                <w:lang w:val="vi-VN"/>
+              </w:rPr>
+            </w:pPr>
+            <w:r>
+              <w:rPr>
+                <w:rFonts w:hint="eastAsia"/>
+                <w:sz w:val="32"/>
+                <w:szCs w:val="32"/>
+                <w:lang w:val="vi-VN"/>
+              </w:rPr>
+              <w:t>つまずく</w:t>
+            </w:r>
+          </w:p>
+        </w:tc>
+        <w:tc>
+          <w:tcPr>
+            <w:tcW w:w="3004" w:type="dxa"/>
+            <w:vAlign w:val="center"/>
+          </w:tcPr>
+          <w:p>
+            <w:pPr>
+              <w:rPr>
+                <w:sz w:val="32"/>
+                <w:szCs w:val="32"/>
+                <w:lang w:val="vi-VN"/>
+              </w:rPr>
+            </w:pPr>
+            <w:r>
+              <w:rPr>
+                <w:sz w:val="32"/>
+                <w:szCs w:val="32"/>
+                <w:lang w:val="vi-VN"/>
+              </w:rPr>
+              <w:t>vấp, sẩy chân, trượt chân</w:t>
+            </w:r>
+          </w:p>
+        </w:tc>
+      </w:tr>
+      <w:tr>
+        <w:tc>
+          <w:tcPr>
+            <w:tcW w:w="3003" w:type="dxa"/>
+            <w:vAlign w:val="center"/>
+          </w:tcPr>
+          <w:p>
+            <w:pPr>
+              <w:rPr>
+                <w:rFonts w:hint="eastAsia"/>
+                <w:sz w:val="32"/>
+                <w:szCs w:val="32"/>
+                <w:lang w:val="vi-VN"/>
+              </w:rPr>
+            </w:pPr>
+            <w:r>
+              <w:rPr>
+                <w:rFonts w:hint="eastAsia"/>
+                <w:sz w:val="32"/>
+                <w:szCs w:val="32"/>
+                <w:lang w:val="vi-VN"/>
+              </w:rPr>
+              <w:t>しゃがむ</w:t>
+            </w:r>
+          </w:p>
+        </w:tc>
+        <w:tc>
+          <w:tcPr>
+            <w:tcW w:w="3003" w:type="dxa"/>
+            <w:vAlign w:val="center"/>
+          </w:tcPr>
+          <w:p>
+            <w:pPr>
+              <w:rPr>
+                <w:rFonts w:hint="eastAsia"/>
+                <w:sz w:val="32"/>
+                <w:szCs w:val="32"/>
+                <w:lang w:val="vi-VN"/>
+              </w:rPr>
+            </w:pPr>
+          </w:p>
+        </w:tc>
+        <w:tc>
+          <w:tcPr>
+            <w:tcW w:w="3004" w:type="dxa"/>
+            <w:vAlign w:val="center"/>
+          </w:tcPr>
+          <w:p>
+            <w:pPr>
+              <w:rPr>
+                <w:sz w:val="32"/>
+                <w:szCs w:val="32"/>
+                <w:lang w:val="vi-VN"/>
+              </w:rPr>
+            </w:pPr>
+            <w:r>
+              <w:rPr>
+                <w:sz w:val="32"/>
+                <w:szCs w:val="32"/>
+                <w:lang w:val="vi-VN"/>
+              </w:rPr>
+              <w:t>ngồi xổm, ngồi xuống</w:t>
+            </w:r>
+          </w:p>
+        </w:tc>
+      </w:tr>
+      <w:tr>
+        <w:tc>
+          <w:tcPr>
+            <w:tcW w:w="3003" w:type="dxa"/>
+            <w:vAlign w:val="center"/>
+          </w:tcPr>
+          <w:p>
+            <w:pPr>
+              <w:rPr>
+                <w:rFonts w:hint="eastAsia"/>
+                <w:sz w:val="32"/>
+                <w:szCs w:val="32"/>
+                <w:lang w:val="vi-VN"/>
+              </w:rPr>
+            </w:pPr>
+            <w:r>
+              <w:rPr>
+                <w:rFonts w:hint="eastAsia"/>
+                <w:sz w:val="32"/>
+                <w:szCs w:val="32"/>
+                <w:lang w:val="vi-VN"/>
+              </w:rPr>
+              <w:t>体を捻る</w:t>
+            </w:r>
+          </w:p>
+        </w:tc>
+        <w:tc>
+          <w:tcPr>
+            <w:tcW w:w="3003" w:type="dxa"/>
+            <w:vAlign w:val="center"/>
+          </w:tcPr>
+          <w:p>
+            <w:pPr>
+              <w:rPr>
+                <w:rFonts w:hint="eastAsia"/>
+                <w:sz w:val="32"/>
+                <w:szCs w:val="32"/>
+                <w:lang w:val="vi-VN"/>
+              </w:rPr>
+            </w:pPr>
+            <w:r>
+              <w:rPr>
+                <w:rFonts w:hint="eastAsia"/>
+                <w:sz w:val="32"/>
+                <w:szCs w:val="32"/>
+                <w:lang w:val="vi-VN"/>
+              </w:rPr>
+              <w:t>からだをねじる</w:t>
+            </w:r>
+          </w:p>
+        </w:tc>
+        <w:tc>
+          <w:tcPr>
+            <w:tcW w:w="3004" w:type="dxa"/>
+            <w:vAlign w:val="center"/>
+          </w:tcPr>
+          <w:p>
+            <w:pPr>
+              <w:rPr>
+                <w:sz w:val="32"/>
+                <w:szCs w:val="32"/>
+                <w:lang w:val="vi-VN"/>
+              </w:rPr>
+            </w:pPr>
+            <w:r>
+              <w:rPr>
+                <w:sz w:val="32"/>
+                <w:szCs w:val="32"/>
+                <w:lang w:val="vi-VN"/>
+              </w:rPr>
+              <w:t>vặn người</w:t>
+            </w:r>
+          </w:p>
+        </w:tc>
+      </w:tr>
+      <w:tr>
+        <w:tc>
+          <w:tcPr>
+            <w:tcW w:w="3003" w:type="dxa"/>
+            <w:vAlign w:val="center"/>
+          </w:tcPr>
+          <w:p>
+            <w:pPr>
+              <w:rPr>
+                <w:rFonts w:hint="eastAsia"/>
+                <w:sz w:val="32"/>
+                <w:szCs w:val="32"/>
+                <w:lang w:val="vi-VN"/>
+              </w:rPr>
+            </w:pPr>
+            <w:r>
+              <w:rPr>
+                <w:rFonts w:hint="eastAsia"/>
+                <w:sz w:val="32"/>
+                <w:szCs w:val="32"/>
+                <w:lang w:val="vi-VN"/>
+              </w:rPr>
+              <w:t>凭れる</w:t>
+            </w:r>
+          </w:p>
+        </w:tc>
+        <w:tc>
+          <w:tcPr>
+            <w:tcW w:w="3003" w:type="dxa"/>
+            <w:vAlign w:val="center"/>
+          </w:tcPr>
+          <w:p>
+            <w:pPr>
+              <w:rPr>
+                <w:rFonts w:hint="eastAsia"/>
+                <w:sz w:val="32"/>
+                <w:szCs w:val="32"/>
+                <w:lang w:val="vi-VN"/>
+              </w:rPr>
+            </w:pPr>
+            <w:r>
+              <w:rPr>
+                <w:rFonts w:hint="eastAsia"/>
+                <w:sz w:val="32"/>
+                <w:szCs w:val="32"/>
+                <w:lang w:val="vi-VN"/>
+              </w:rPr>
+              <w:t>もたれる</w:t>
+            </w:r>
+          </w:p>
+        </w:tc>
+        <w:tc>
+          <w:tcPr>
+            <w:tcW w:w="3004" w:type="dxa"/>
+            <w:vAlign w:val="center"/>
+          </w:tcPr>
+          <w:p>
+            <w:pPr>
+              <w:rPr>
+                <w:sz w:val="32"/>
+                <w:szCs w:val="32"/>
+                <w:lang w:val="vi-VN"/>
+              </w:rPr>
+            </w:pPr>
+            <w:r>
+              <w:rPr>
+                <w:sz w:val="32"/>
+                <w:szCs w:val="32"/>
+                <w:lang w:val="vi-VN"/>
+              </w:rPr>
+              <w:t>dựa vào, tựa vào</w:t>
+            </w:r>
+          </w:p>
+        </w:tc>
+      </w:tr>
+      <w:tr>
+        <w:tc>
+          <w:tcPr>
+            <w:tcW w:w="3003" w:type="dxa"/>
+            <w:vAlign w:val="center"/>
+          </w:tcPr>
+          <w:p>
+            <w:pPr>
+              <w:rPr>
+                <w:rFonts w:hint="eastAsia"/>
+                <w:sz w:val="32"/>
+                <w:szCs w:val="32"/>
+                <w:lang w:val="vi-VN"/>
+              </w:rPr>
+            </w:pPr>
+            <w:r>
+              <w:rPr>
+                <w:rFonts w:hint="eastAsia"/>
+                <w:sz w:val="32"/>
+                <w:szCs w:val="32"/>
+                <w:lang w:val="vi-VN"/>
+              </w:rPr>
+              <w:t>地面を這う</w:t>
+            </w:r>
+          </w:p>
+        </w:tc>
+        <w:tc>
+          <w:tcPr>
+            <w:tcW w:w="3003" w:type="dxa"/>
+            <w:vAlign w:val="center"/>
+          </w:tcPr>
+          <w:p>
+            <w:pPr>
+              <w:rPr>
+                <w:rFonts w:hint="eastAsia"/>
+                <w:sz w:val="32"/>
+                <w:szCs w:val="32"/>
+                <w:lang w:val="vi-VN"/>
+              </w:rPr>
+            </w:pPr>
+            <w:proofErr w:type="gramStart"/>
+            <w:r>
+              <w:rPr>
+                <w:rFonts w:hint="eastAsia"/>
+                <w:sz w:val="32"/>
+                <w:szCs w:val="32"/>
+                <w:lang w:val="vi-VN"/>
+              </w:rPr>
+              <w:t>じめんをはう</w:t>
+            </w:r>
+            <w:proofErr w:type="gramEnd"/>
+          </w:p>
+        </w:tc>
+        <w:tc>
+          <w:tcPr>
+            <w:tcW w:w="3004" w:type="dxa"/>
+            <w:vAlign w:val="center"/>
+          </w:tcPr>
+          <w:p>
+            <w:pPr>
+              <w:rPr>
+                <w:sz w:val="32"/>
+                <w:szCs w:val="32"/>
+                <w:lang w:val="vi-VN"/>
+              </w:rPr>
+            </w:pPr>
+            <w:r>
+              <w:rPr>
+                <w:sz w:val="32"/>
+                <w:szCs w:val="32"/>
+                <w:lang w:val="vi-VN"/>
+              </w:rPr>
+              <w:t>bò trên mặt đất</w:t>
+            </w:r>
+          </w:p>
+        </w:tc>
+      </w:tr>
+      <w:tr>
+        <w:tc>
+          <w:tcPr>
+            <w:tcW w:w="3003" w:type="dxa"/>
+            <w:vAlign w:val="center"/>
+          </w:tcPr>
+          <w:p>
+            <w:pPr>
+              <w:rPr>
+                <w:rFonts w:hint="eastAsia"/>
+                <w:sz w:val="32"/>
+                <w:szCs w:val="32"/>
+                <w:lang w:val="vi-VN"/>
+              </w:rPr>
+            </w:pPr>
+            <w:r>
+              <w:rPr>
+                <w:rFonts w:hint="eastAsia"/>
+                <w:sz w:val="32"/>
+                <w:szCs w:val="32"/>
+                <w:lang w:val="vi-VN"/>
+              </w:rPr>
+              <w:t>お辞儀する</w:t>
+            </w:r>
+          </w:p>
+        </w:tc>
+        <w:tc>
+          <w:tcPr>
+            <w:tcW w:w="3003" w:type="dxa"/>
+            <w:vAlign w:val="center"/>
+          </w:tcPr>
+          <w:p>
+            <w:pPr>
+              <w:rPr>
+                <w:rFonts w:hint="eastAsia"/>
+                <w:sz w:val="32"/>
+                <w:szCs w:val="32"/>
+                <w:lang w:val="vi-VN"/>
+              </w:rPr>
+            </w:pPr>
+            <w:r>
+              <w:rPr>
+                <w:rFonts w:hint="eastAsia"/>
+                <w:sz w:val="32"/>
+                <w:szCs w:val="32"/>
+                <w:lang w:val="vi-VN"/>
+              </w:rPr>
+              <w:t>おじぎする</w:t>
+            </w:r>
+          </w:p>
+        </w:tc>
+        <w:tc>
+          <w:tcPr>
+            <w:tcW w:w="3004" w:type="dxa"/>
+            <w:vAlign w:val="center"/>
+          </w:tcPr>
+          <w:p>
+            <w:pPr>
+              <w:rPr>
+                <w:sz w:val="32"/>
+                <w:szCs w:val="32"/>
+                <w:lang w:val="vi-VN"/>
+              </w:rPr>
+            </w:pPr>
+            <w:r>
+              <w:rPr>
+                <w:sz w:val="32"/>
+                <w:szCs w:val="32"/>
+                <w:lang w:val="vi-VN"/>
+              </w:rPr>
+              <w:t>cúi đầu</w:t>
+            </w:r>
+          </w:p>
+        </w:tc>
+      </w:tr>
+    </w:tbl>
+    <w:p>
+      <w:pPr>
+        <w:rPr>
+          <w:lang w:val="vi-VN"/>
+        </w:rPr>
+      </w:pPr>
+    </w:p>
+    <w:p>
+      <w:pPr>
+        <w:rPr>
+          <w:lang w:val="vi-VN"/>
+        </w:rPr>
+      </w:pPr>
+      <w:r>
+        <w:rPr>
+          <w:lang w:val="vi-VN"/>
+        </w:rPr>
+        <w:br w:type="page"/>
+      </w:r>
+    </w:p>
+    <w:tbl>
+      <w:tblPr>
+        <w:tblStyle w:val="TableGrid"/>
+        <w:tblW w:w="0" w:type="auto"/>
+        <w:tblLook w:val="04A0" w:firstRow="1" w:lastRow="0" w:firstColumn="1" w:lastColumn="0" w:noHBand="0" w:noVBand="1"/>
+      </w:tblPr>
+      <w:tblGrid>
+        <w:gridCol w:w="3003"/>
+        <w:gridCol w:w="3003"/>
+        <w:gridCol w:w="3004"/>
+      </w:tblGrid>
+      <w:tr>
+        <w:tc>
+          <w:tcPr>
+            <w:tcW w:w="9010" w:type="dxa"/>
+            <w:gridSpan w:val="3"/>
+            <w:vAlign w:val="center"/>
+          </w:tcPr>
+          <w:p>
+            <w:pPr>
+              <w:jc w:val="center"/>
+              <w:rPr>
+                <w:b/>
+                <w:sz w:val="72"/>
+                <w:szCs w:val="72"/>
+                <w:lang w:val="vi-VN"/>
+              </w:rPr>
+            </w:pPr>
+            <w:r>
+              <w:rPr>
+                <w:b/>
+                <w:sz w:val="72"/>
+                <w:szCs w:val="72"/>
+                <w:lang w:val="vi-VN"/>
+              </w:rPr>
+              <w:lastRenderedPageBreak/>
+              <w:t>BÀI 3-</w:t>
+            </w:r>
+            <w:r>
+              <w:rPr>
+                <w:b/>
+                <w:sz w:val="72"/>
+                <w:szCs w:val="72"/>
+                <w:lang w:val="vi-VN"/>
+              </w:rPr>
+              <w:t>4</w:t>
+            </w:r>
+          </w:p>
+        </w:tc>
+      </w:tr>
+      <w:tr>
+        <w:tc>
+          <w:tcPr>
+            <w:tcW w:w="9010" w:type="dxa"/>
+            <w:gridSpan w:val="3"/>
+            <w:vAlign w:val="center"/>
+          </w:tcPr>
+          <w:p>
+            <w:pPr>
+              <w:jc w:val="center"/>
+              <w:rPr>
+                <w:rFonts w:hint="eastAsia"/>
+                <w:b/>
+                <w:sz w:val="40"/>
+                <w:szCs w:val="40"/>
+                <w:lang w:val="vi-VN"/>
+              </w:rPr>
+            </w:pPr>
+            <w:r>
+              <w:rPr>
+                <w:rFonts w:hint="eastAsia"/>
+                <w:b/>
+                <w:sz w:val="40"/>
+                <w:szCs w:val="40"/>
+                <w:lang w:val="vi-VN"/>
+              </w:rPr>
+              <w:t>どんな気持ち・態度ですか？</w:t>
+            </w:r>
+          </w:p>
+        </w:tc>
+      </w:tr>
+      <w:tr>
+        <w:tc>
+          <w:tcPr>
+            <w:tcW w:w="3003" w:type="dxa"/>
+            <w:vAlign w:val="center"/>
+          </w:tcPr>
+          <w:p>
+            <w:pPr>
+              <w:rPr>
+                <w:sz w:val="32"/>
+                <w:szCs w:val="32"/>
+                <w:lang w:val="vi-VN"/>
+              </w:rPr>
+            </w:pPr>
+            <w:r>
+              <w:rPr>
+                <w:rFonts w:hint="eastAsia"/>
+                <w:sz w:val="32"/>
+                <w:szCs w:val="32"/>
+                <w:lang w:val="vi-VN"/>
+              </w:rPr>
+              <w:t>悔しい</w:t>
+            </w:r>
+          </w:p>
+        </w:tc>
+        <w:tc>
+          <w:tcPr>
+            <w:tcW w:w="3003" w:type="dxa"/>
+            <w:vAlign w:val="center"/>
+          </w:tcPr>
+          <w:p>
+            <w:pPr>
+              <w:rPr>
+                <w:rFonts w:hint="eastAsia"/>
+                <w:sz w:val="32"/>
+                <w:szCs w:val="32"/>
+                <w:lang w:val="vi-VN"/>
+              </w:rPr>
+            </w:pPr>
+            <w:r>
+              <w:rPr>
+                <w:rFonts w:hint="eastAsia"/>
+                <w:sz w:val="32"/>
+                <w:szCs w:val="32"/>
+                <w:lang w:val="vi-VN"/>
+              </w:rPr>
+              <w:t>くやしい</w:t>
+            </w:r>
+          </w:p>
+        </w:tc>
+        <w:tc>
+          <w:tcPr>
+            <w:tcW w:w="3004" w:type="dxa"/>
+            <w:vAlign w:val="center"/>
+          </w:tcPr>
+          <w:p>
+            <w:pPr>
+              <w:rPr>
+                <w:sz w:val="32"/>
+                <w:szCs w:val="32"/>
+                <w:lang w:val="vi-VN"/>
+              </w:rPr>
+            </w:pPr>
+            <w:r>
+              <w:rPr>
+                <w:sz w:val="32"/>
+                <w:szCs w:val="32"/>
+                <w:lang w:val="vi-VN"/>
+              </w:rPr>
+              <w:t>đáng tiếc</w:t>
+            </w:r>
+          </w:p>
+        </w:tc>
+      </w:tr>
+      <w:tr>
+        <w:tc>
+          <w:tcPr>
+            <w:tcW w:w="3003" w:type="dxa"/>
+            <w:vAlign w:val="center"/>
+          </w:tcPr>
+          <w:p>
+            <w:pPr>
+              <w:rPr>
+                <w:rFonts w:hint="eastAsia"/>
+                <w:sz w:val="32"/>
+                <w:szCs w:val="32"/>
+                <w:lang w:val="vi-VN"/>
+              </w:rPr>
+            </w:pPr>
+            <w:r>
+              <w:rPr>
+                <w:rFonts w:hint="eastAsia"/>
+                <w:sz w:val="32"/>
+                <w:szCs w:val="32"/>
+                <w:lang w:val="vi-VN"/>
+              </w:rPr>
+              <w:t>悔やむ</w:t>
+            </w:r>
+          </w:p>
+        </w:tc>
+        <w:tc>
+          <w:tcPr>
+            <w:tcW w:w="3003" w:type="dxa"/>
+            <w:vAlign w:val="center"/>
+          </w:tcPr>
+          <w:p>
+            <w:pPr>
+              <w:rPr>
+                <w:rFonts w:hint="eastAsia"/>
+                <w:sz w:val="32"/>
+                <w:szCs w:val="32"/>
+                <w:lang w:val="vi-VN"/>
+              </w:rPr>
+            </w:pPr>
+            <w:r>
+              <w:rPr>
+                <w:rFonts w:hint="eastAsia"/>
+                <w:sz w:val="32"/>
+                <w:szCs w:val="32"/>
+                <w:lang w:val="vi-VN"/>
+              </w:rPr>
+              <w:t>くやむ</w:t>
+            </w:r>
+          </w:p>
+        </w:tc>
+        <w:tc>
+          <w:tcPr>
+            <w:tcW w:w="3004" w:type="dxa"/>
+            <w:vAlign w:val="center"/>
+          </w:tcPr>
+          <w:p>
+            <w:pPr>
+              <w:rPr>
+                <w:sz w:val="32"/>
+                <w:szCs w:val="32"/>
+                <w:lang w:val="vi-VN"/>
+              </w:rPr>
+            </w:pPr>
+            <w:r>
+              <w:rPr>
+                <w:sz w:val="32"/>
+                <w:szCs w:val="32"/>
+                <w:lang w:val="vi-VN"/>
+              </w:rPr>
+              <w:t>hối hận, tiếc nuối, ăn năn</w:t>
+            </w:r>
+          </w:p>
+        </w:tc>
+      </w:tr>
+      <w:tr>
+        <w:tc>
+          <w:tcPr>
+            <w:tcW w:w="3003" w:type="dxa"/>
+            <w:vAlign w:val="center"/>
+          </w:tcPr>
+          <w:p>
+            <w:pPr>
+              <w:rPr>
+                <w:rFonts w:hint="eastAsia"/>
+                <w:sz w:val="32"/>
+                <w:szCs w:val="32"/>
+              </w:rPr>
+            </w:pPr>
+            <w:r>
+              <w:rPr>
+                <w:rFonts w:hint="eastAsia"/>
+                <w:sz w:val="32"/>
+                <w:szCs w:val="32"/>
+              </w:rPr>
+              <w:t>辛い</w:t>
+            </w:r>
+          </w:p>
+        </w:tc>
+        <w:tc>
+          <w:tcPr>
+            <w:tcW w:w="3003" w:type="dxa"/>
+            <w:vAlign w:val="center"/>
+          </w:tcPr>
+          <w:p>
+            <w:pPr>
+              <w:rPr>
+                <w:rFonts w:hint="eastAsia"/>
+                <w:sz w:val="32"/>
+                <w:szCs w:val="32"/>
+              </w:rPr>
+            </w:pPr>
+            <w:r>
+              <w:rPr>
+                <w:rFonts w:hint="eastAsia"/>
+                <w:sz w:val="32"/>
+                <w:szCs w:val="32"/>
+              </w:rPr>
+              <w:t>つらい</w:t>
+            </w:r>
+          </w:p>
+        </w:tc>
+        <w:tc>
+          <w:tcPr>
+            <w:tcW w:w="3004" w:type="dxa"/>
+            <w:vAlign w:val="center"/>
+          </w:tcPr>
+          <w:p>
+            <w:pPr>
+              <w:rPr>
+                <w:sz w:val="32"/>
+                <w:szCs w:val="32"/>
+                <w:lang w:val="vi-VN"/>
+              </w:rPr>
+            </w:pPr>
+            <w:r>
+              <w:rPr>
+                <w:sz w:val="32"/>
+                <w:szCs w:val="32"/>
+                <w:lang w:val="vi-VN"/>
+              </w:rPr>
+              <w:t>đau xé ruột, đau khổ, hà khắc, khắc nghiệt</w:t>
+            </w:r>
+          </w:p>
+        </w:tc>
+      </w:tr>
+      <w:tr>
+        <w:tc>
+          <w:tcPr>
+            <w:tcW w:w="3003" w:type="dxa"/>
+            <w:vAlign w:val="center"/>
+          </w:tcPr>
+          <w:p>
+            <w:pPr>
+              <w:rPr>
+                <w:rFonts w:hint="eastAsia"/>
+                <w:sz w:val="32"/>
+                <w:szCs w:val="32"/>
+              </w:rPr>
+            </w:pPr>
+            <w:r>
+              <w:rPr>
+                <w:rFonts w:hint="eastAsia"/>
+                <w:sz w:val="32"/>
+                <w:szCs w:val="32"/>
+              </w:rPr>
+              <w:t>情けない</w:t>
+            </w:r>
+          </w:p>
+        </w:tc>
+        <w:tc>
+          <w:tcPr>
+            <w:tcW w:w="3003" w:type="dxa"/>
+            <w:vAlign w:val="center"/>
+          </w:tcPr>
+          <w:p>
+            <w:pPr>
+              <w:rPr>
+                <w:rFonts w:hint="eastAsia"/>
+                <w:sz w:val="32"/>
+                <w:szCs w:val="32"/>
+              </w:rPr>
+            </w:pPr>
+            <w:r>
+              <w:rPr>
+                <w:rFonts w:hint="eastAsia"/>
+                <w:sz w:val="32"/>
+                <w:szCs w:val="32"/>
+              </w:rPr>
+              <w:t>なさけない</w:t>
+            </w:r>
+          </w:p>
+        </w:tc>
+        <w:tc>
+          <w:tcPr>
+            <w:tcW w:w="3004" w:type="dxa"/>
+            <w:vAlign w:val="center"/>
+          </w:tcPr>
+          <w:p>
+            <w:pPr>
+              <w:rPr>
+                <w:sz w:val="32"/>
+                <w:szCs w:val="32"/>
+                <w:lang w:val="vi-VN"/>
+              </w:rPr>
+            </w:pPr>
+            <w:r>
+              <w:rPr>
+                <w:sz w:val="32"/>
+                <w:szCs w:val="32"/>
+                <w:lang w:val="vi-VN"/>
+              </w:rPr>
+              <w:t>không có sự cảm thông</w:t>
+            </w:r>
+          </w:p>
+        </w:tc>
+      </w:tr>
+      <w:tr>
+        <w:tc>
+          <w:tcPr>
+            <w:tcW w:w="3003" w:type="dxa"/>
+            <w:vAlign w:val="center"/>
+          </w:tcPr>
+          <w:p>
+            <w:pPr>
+              <w:rPr>
+                <w:rFonts w:hint="eastAsia"/>
+                <w:sz w:val="32"/>
+                <w:szCs w:val="32"/>
+              </w:rPr>
+            </w:pPr>
+            <w:r>
+              <w:rPr>
+                <w:rFonts w:hint="eastAsia"/>
+                <w:sz w:val="32"/>
+                <w:szCs w:val="32"/>
+              </w:rPr>
+              <w:t>申し訳ない</w:t>
+            </w:r>
+          </w:p>
+        </w:tc>
+        <w:tc>
+          <w:tcPr>
+            <w:tcW w:w="3003" w:type="dxa"/>
+            <w:vAlign w:val="center"/>
+          </w:tcPr>
+          <w:p>
+            <w:pPr>
+              <w:rPr>
+                <w:rFonts w:hint="eastAsia"/>
+                <w:sz w:val="32"/>
+                <w:szCs w:val="32"/>
+                <w:lang w:val="vi-VN"/>
+              </w:rPr>
+            </w:pPr>
+            <w:r>
+              <w:rPr>
+                <w:rFonts w:hint="eastAsia"/>
+                <w:sz w:val="32"/>
+                <w:szCs w:val="32"/>
+                <w:lang w:val="vi-VN"/>
+              </w:rPr>
+              <w:t>もうしわけない</w:t>
+            </w:r>
+          </w:p>
+        </w:tc>
+        <w:tc>
+          <w:tcPr>
+            <w:tcW w:w="3004" w:type="dxa"/>
+            <w:vAlign w:val="center"/>
+          </w:tcPr>
+          <w:p>
+            <w:pPr>
+              <w:rPr>
+                <w:sz w:val="32"/>
+                <w:szCs w:val="32"/>
+                <w:lang w:val="vi-VN"/>
+              </w:rPr>
+            </w:pPr>
+            <w:r>
+              <w:rPr>
+                <w:sz w:val="32"/>
+                <w:szCs w:val="32"/>
+                <w:lang w:val="vi-VN"/>
+              </w:rPr>
+              <w:t>không tha thức được</w:t>
+            </w:r>
+          </w:p>
+        </w:tc>
+      </w:tr>
+      <w:tr>
+        <w:tc>
+          <w:tcPr>
+            <w:tcW w:w="3003" w:type="dxa"/>
+            <w:vAlign w:val="center"/>
+          </w:tcPr>
+          <w:p>
+            <w:pPr>
+              <w:rPr>
+                <w:rFonts w:hint="eastAsia"/>
+                <w:sz w:val="32"/>
+                <w:szCs w:val="32"/>
+              </w:rPr>
+            </w:pPr>
+            <w:r>
+              <w:rPr>
+                <w:rFonts w:hint="eastAsia"/>
+                <w:sz w:val="32"/>
+                <w:szCs w:val="32"/>
+              </w:rPr>
+              <w:t>やむを得ない</w:t>
+            </w:r>
+          </w:p>
+        </w:tc>
+        <w:tc>
+          <w:tcPr>
+            <w:tcW w:w="3003" w:type="dxa"/>
+            <w:vAlign w:val="center"/>
+          </w:tcPr>
+          <w:p>
+            <w:pPr>
+              <w:rPr>
+                <w:rFonts w:hint="eastAsia"/>
+                <w:sz w:val="32"/>
+                <w:szCs w:val="32"/>
+                <w:lang w:val="vi-VN"/>
+              </w:rPr>
+            </w:pPr>
+            <w:r>
+              <w:rPr>
+                <w:rFonts w:hint="eastAsia"/>
+                <w:sz w:val="32"/>
+                <w:szCs w:val="32"/>
+                <w:lang w:val="vi-VN"/>
+              </w:rPr>
+              <w:t>やむを</w:t>
+            </w:r>
+            <w:r>
+              <w:rPr>
+                <w:sz w:val="32"/>
+                <w:szCs w:val="32"/>
+                <w:lang w:val="vi-VN"/>
+              </w:rPr>
+              <w:t xml:space="preserve"> </w:t>
+            </w:r>
+            <w:r>
+              <w:rPr>
+                <w:rFonts w:hint="eastAsia"/>
+                <w:sz w:val="32"/>
+                <w:szCs w:val="32"/>
+                <w:lang w:val="vi-VN"/>
+              </w:rPr>
+              <w:t>えない</w:t>
+            </w:r>
+          </w:p>
+        </w:tc>
+        <w:tc>
+          <w:tcPr>
+            <w:tcW w:w="3004" w:type="dxa"/>
+            <w:vAlign w:val="center"/>
+          </w:tcPr>
+          <w:p>
+            <w:pPr>
+              <w:rPr>
+                <w:sz w:val="32"/>
+                <w:szCs w:val="32"/>
+                <w:lang w:val="vi-VN"/>
+              </w:rPr>
+            </w:pPr>
+            <w:r>
+              <w:rPr>
+                <w:sz w:val="32"/>
+                <w:szCs w:val="32"/>
+                <w:lang w:val="vi-VN"/>
+              </w:rPr>
+              <w:t>miễn cưỡng, bất đắc dĩ</w:t>
+            </w:r>
+          </w:p>
+        </w:tc>
+      </w:tr>
+      <w:tr>
+        <w:tc>
+          <w:tcPr>
+            <w:tcW w:w="3003" w:type="dxa"/>
+            <w:vAlign w:val="center"/>
+          </w:tcPr>
+          <w:p>
+            <w:pPr>
+              <w:rPr>
+                <w:rFonts w:hint="eastAsia"/>
+                <w:sz w:val="32"/>
+                <w:szCs w:val="32"/>
+              </w:rPr>
+            </w:pPr>
+            <w:r>
+              <w:rPr>
+                <w:rFonts w:hint="eastAsia"/>
+                <w:sz w:val="32"/>
+                <w:szCs w:val="32"/>
+              </w:rPr>
+              <w:t>納得</w:t>
+            </w:r>
+          </w:p>
+        </w:tc>
+        <w:tc>
+          <w:tcPr>
+            <w:tcW w:w="3003" w:type="dxa"/>
+            <w:vAlign w:val="center"/>
+          </w:tcPr>
+          <w:p>
+            <w:pPr>
+              <w:rPr>
+                <w:rFonts w:hint="eastAsia"/>
+                <w:sz w:val="32"/>
+                <w:szCs w:val="32"/>
+              </w:rPr>
+            </w:pPr>
+            <w:r>
+              <w:rPr>
+                <w:rFonts w:hint="eastAsia"/>
+                <w:sz w:val="32"/>
+                <w:szCs w:val="32"/>
+              </w:rPr>
+              <w:t>なっとく</w:t>
+            </w:r>
+          </w:p>
+        </w:tc>
+        <w:tc>
+          <w:tcPr>
+            <w:tcW w:w="3004" w:type="dxa"/>
+            <w:vAlign w:val="center"/>
+          </w:tcPr>
+          <w:p>
+            <w:pPr>
+              <w:rPr>
+                <w:sz w:val="32"/>
+                <w:szCs w:val="32"/>
+                <w:lang w:val="vi-VN"/>
+              </w:rPr>
+            </w:pPr>
+            <w:r>
+              <w:rPr>
+                <w:sz w:val="32"/>
+                <w:szCs w:val="32"/>
+                <w:lang w:val="vi-VN"/>
+              </w:rPr>
+              <w:t>sự lý giải, sự đồng ý</w:t>
+            </w:r>
+          </w:p>
+        </w:tc>
+      </w:tr>
+      <w:tr>
+        <w:tc>
+          <w:tcPr>
+            <w:tcW w:w="3003" w:type="dxa"/>
+            <w:vAlign w:val="center"/>
+          </w:tcPr>
+          <w:p>
+            <w:pPr>
+              <w:rPr>
+                <w:rFonts w:hint="eastAsia"/>
+                <w:sz w:val="32"/>
+                <w:szCs w:val="32"/>
+              </w:rPr>
+            </w:pPr>
+            <w:r>
+              <w:rPr>
+                <w:rFonts w:hint="eastAsia"/>
+                <w:sz w:val="32"/>
+                <w:szCs w:val="32"/>
+              </w:rPr>
+              <w:t>飽きる</w:t>
+            </w:r>
+          </w:p>
+        </w:tc>
+        <w:tc>
+          <w:tcPr>
+            <w:tcW w:w="3003" w:type="dxa"/>
+            <w:vAlign w:val="center"/>
+          </w:tcPr>
+          <w:p>
+            <w:pPr>
+              <w:rPr>
+                <w:rFonts w:hint="eastAsia"/>
+                <w:sz w:val="32"/>
+                <w:szCs w:val="32"/>
+              </w:rPr>
+            </w:pPr>
+            <w:r>
+              <w:rPr>
+                <w:rFonts w:hint="eastAsia"/>
+                <w:sz w:val="32"/>
+                <w:szCs w:val="32"/>
+              </w:rPr>
+              <w:t>あきる</w:t>
+            </w:r>
+          </w:p>
+        </w:tc>
+        <w:tc>
+          <w:tcPr>
+            <w:tcW w:w="3004" w:type="dxa"/>
+            <w:vAlign w:val="center"/>
+          </w:tcPr>
+          <w:p>
+            <w:pPr>
+              <w:rPr>
+                <w:sz w:val="32"/>
+                <w:szCs w:val="32"/>
+                <w:lang w:val="vi-VN"/>
+              </w:rPr>
+            </w:pPr>
+            <w:r>
+              <w:rPr>
+                <w:sz w:val="32"/>
+                <w:szCs w:val="32"/>
+                <w:lang w:val="vi-VN"/>
+              </w:rPr>
+              <w:t>chán ghét, mệt mỏi, không còn hứng thú</w:t>
+            </w:r>
+          </w:p>
+        </w:tc>
+      </w:tr>
+      <w:tr>
+        <w:tc>
+          <w:tcPr>
+            <w:tcW w:w="3003" w:type="dxa"/>
+            <w:vAlign w:val="center"/>
+          </w:tcPr>
+          <w:p>
+            <w:pPr>
+              <w:rPr>
+                <w:rFonts w:hint="eastAsia"/>
+                <w:sz w:val="32"/>
+                <w:szCs w:val="32"/>
+              </w:rPr>
+            </w:pPr>
+            <w:r>
+              <w:rPr>
+                <w:rFonts w:hint="eastAsia"/>
+                <w:sz w:val="32"/>
+                <w:szCs w:val="32"/>
+              </w:rPr>
+              <w:t>呆れる</w:t>
+            </w:r>
+          </w:p>
+        </w:tc>
+        <w:tc>
+          <w:tcPr>
+            <w:tcW w:w="3003" w:type="dxa"/>
+            <w:vAlign w:val="center"/>
+          </w:tcPr>
+          <w:p>
+            <w:pPr>
+              <w:rPr>
+                <w:rFonts w:hint="eastAsia"/>
+                <w:sz w:val="32"/>
+                <w:szCs w:val="32"/>
+                <w:lang w:val="vi-VN"/>
+              </w:rPr>
+            </w:pPr>
+            <w:r>
+              <w:rPr>
+                <w:rFonts w:hint="eastAsia"/>
+                <w:sz w:val="32"/>
+                <w:szCs w:val="32"/>
+                <w:lang w:val="vi-VN"/>
+              </w:rPr>
+              <w:t>あきれる</w:t>
+            </w:r>
+          </w:p>
+        </w:tc>
+        <w:tc>
+          <w:tcPr>
+            <w:tcW w:w="3004" w:type="dxa"/>
+            <w:vAlign w:val="center"/>
+          </w:tcPr>
+          <w:p>
+            <w:pPr>
+              <w:rPr>
+                <w:sz w:val="32"/>
+                <w:szCs w:val="32"/>
+                <w:lang w:val="vi-VN"/>
+              </w:rPr>
+            </w:pPr>
+            <w:r>
+              <w:rPr>
+                <w:sz w:val="32"/>
+                <w:szCs w:val="32"/>
+                <w:lang w:val="vi-VN"/>
+              </w:rPr>
+              <w:t>ngạc nhiên, sốc</w:t>
+            </w:r>
+          </w:p>
+        </w:tc>
+      </w:tr>
+      <w:tr>
+        <w:tc>
+          <w:tcPr>
+            <w:tcW w:w="3003" w:type="dxa"/>
+            <w:vAlign w:val="center"/>
+          </w:tcPr>
+          <w:p>
+            <w:pPr>
+              <w:rPr>
+                <w:rFonts w:hint="eastAsia"/>
+                <w:sz w:val="32"/>
+                <w:szCs w:val="32"/>
+              </w:rPr>
+            </w:pPr>
+            <w:r>
+              <w:rPr>
+                <w:rFonts w:hint="eastAsia"/>
+                <w:sz w:val="32"/>
+                <w:szCs w:val="32"/>
+              </w:rPr>
+              <w:t>慌てる</w:t>
+            </w:r>
+          </w:p>
+        </w:tc>
+        <w:tc>
+          <w:tcPr>
+            <w:tcW w:w="3003" w:type="dxa"/>
+            <w:vAlign w:val="center"/>
+          </w:tcPr>
+          <w:p>
+            <w:pPr>
+              <w:rPr>
+                <w:rFonts w:hint="eastAsia"/>
+                <w:sz w:val="32"/>
+                <w:szCs w:val="32"/>
+                <w:lang w:val="vi-VN"/>
+              </w:rPr>
+            </w:pPr>
+            <w:r>
+              <w:rPr>
+                <w:rFonts w:hint="eastAsia"/>
+                <w:sz w:val="32"/>
+                <w:szCs w:val="32"/>
+                <w:lang w:val="vi-VN"/>
+              </w:rPr>
+              <w:t>あわてる</w:t>
+            </w:r>
+          </w:p>
+        </w:tc>
+        <w:tc>
+          <w:tcPr>
+            <w:tcW w:w="3004" w:type="dxa"/>
+            <w:vAlign w:val="center"/>
+          </w:tcPr>
+          <w:p>
+            <w:pPr>
+              <w:rPr>
+                <w:sz w:val="32"/>
+                <w:szCs w:val="32"/>
+                <w:lang w:val="vi-VN"/>
+              </w:rPr>
+            </w:pPr>
+            <w:r>
+              <w:rPr>
+                <w:sz w:val="32"/>
+                <w:szCs w:val="32"/>
+                <w:lang w:val="vi-VN"/>
+              </w:rPr>
+              <w:t>luống cuống, bối rối</w:t>
+            </w:r>
+          </w:p>
+        </w:tc>
+      </w:tr>
+      <w:tr>
+        <w:tc>
+          <w:tcPr>
+            <w:tcW w:w="3003" w:type="dxa"/>
+            <w:vAlign w:val="center"/>
+          </w:tcPr>
+          <w:p>
+            <w:pPr>
+              <w:rPr>
+                <w:rFonts w:hint="eastAsia"/>
+                <w:sz w:val="32"/>
+                <w:szCs w:val="32"/>
+                <w:lang w:val="vi-VN"/>
+              </w:rPr>
+            </w:pPr>
+            <w:r>
+              <w:rPr>
+                <w:rFonts w:hint="eastAsia"/>
+                <w:sz w:val="32"/>
+                <w:szCs w:val="32"/>
+                <w:lang w:val="vi-VN"/>
+              </w:rPr>
+              <w:t>焦る</w:t>
+            </w:r>
+          </w:p>
+        </w:tc>
+        <w:tc>
+          <w:tcPr>
+            <w:tcW w:w="3003" w:type="dxa"/>
+            <w:vAlign w:val="center"/>
+          </w:tcPr>
+          <w:p>
+            <w:pPr>
+              <w:rPr>
+                <w:rFonts w:hint="eastAsia"/>
+                <w:sz w:val="32"/>
+                <w:szCs w:val="32"/>
+                <w:lang w:val="vi-VN"/>
+              </w:rPr>
+            </w:pPr>
+            <w:r>
+              <w:rPr>
+                <w:rFonts w:hint="eastAsia"/>
+                <w:sz w:val="32"/>
+                <w:szCs w:val="32"/>
+                <w:lang w:val="vi-VN"/>
+              </w:rPr>
+              <w:t>あせる</w:t>
+            </w:r>
+          </w:p>
+        </w:tc>
+        <w:tc>
+          <w:tcPr>
+            <w:tcW w:w="3004" w:type="dxa"/>
+            <w:vAlign w:val="center"/>
+          </w:tcPr>
+          <w:p>
+            <w:pPr>
+              <w:rPr>
+                <w:sz w:val="32"/>
+                <w:szCs w:val="32"/>
+                <w:lang w:val="vi-VN"/>
+              </w:rPr>
+            </w:pPr>
+            <w:r>
+              <w:rPr>
+                <w:sz w:val="32"/>
+                <w:szCs w:val="32"/>
+                <w:lang w:val="vi-VN"/>
+              </w:rPr>
+              <w:t>vội vàng, hấp tấp</w:t>
+            </w:r>
+          </w:p>
+        </w:tc>
+      </w:tr>
+      <w:tr>
+        <w:tc>
+          <w:tcPr>
+            <w:tcW w:w="3003" w:type="dxa"/>
+            <w:vAlign w:val="center"/>
+          </w:tcPr>
+          <w:p>
+            <w:pPr>
+              <w:rPr>
+                <w:rFonts w:hint="eastAsia"/>
+                <w:sz w:val="32"/>
+                <w:szCs w:val="32"/>
+                <w:lang w:val="vi-VN"/>
+              </w:rPr>
+            </w:pPr>
+            <w:r>
+              <w:rPr>
+                <w:rFonts w:hint="eastAsia"/>
+                <w:sz w:val="32"/>
+                <w:szCs w:val="32"/>
+                <w:lang w:val="vi-VN"/>
+              </w:rPr>
+              <w:t>ためらう</w:t>
+            </w:r>
+          </w:p>
+        </w:tc>
+        <w:tc>
+          <w:tcPr>
+            <w:tcW w:w="3003" w:type="dxa"/>
+            <w:vAlign w:val="center"/>
+          </w:tcPr>
+          <w:p>
+            <w:pPr>
+              <w:rPr>
+                <w:rFonts w:hint="eastAsia"/>
+                <w:sz w:val="32"/>
+                <w:szCs w:val="32"/>
+                <w:lang w:val="vi-VN"/>
+              </w:rPr>
+            </w:pPr>
+          </w:p>
+        </w:tc>
+        <w:tc>
+          <w:tcPr>
+            <w:tcW w:w="3004" w:type="dxa"/>
+            <w:vAlign w:val="center"/>
+          </w:tcPr>
+          <w:p>
+            <w:pPr>
+              <w:rPr>
+                <w:sz w:val="32"/>
+                <w:szCs w:val="32"/>
+                <w:lang w:val="vi-VN"/>
+              </w:rPr>
+            </w:pPr>
+            <w:r>
+              <w:rPr>
+                <w:sz w:val="32"/>
+                <w:szCs w:val="32"/>
+                <w:lang w:val="vi-VN"/>
+              </w:rPr>
+              <w:t>do dự, chần chừ, lưỡng lự</w:t>
+            </w:r>
+          </w:p>
+        </w:tc>
+      </w:tr>
+      <w:tr>
+        <w:tc>
+          <w:tcPr>
+            <w:tcW w:w="3003" w:type="dxa"/>
+            <w:vAlign w:val="center"/>
+          </w:tcPr>
+          <w:p>
+            <w:pPr>
+              <w:rPr>
+                <w:rFonts w:hint="eastAsia"/>
+                <w:sz w:val="32"/>
+                <w:szCs w:val="32"/>
+                <w:lang w:val="vi-VN"/>
+              </w:rPr>
+            </w:pPr>
+            <w:r>
+              <w:rPr>
+                <w:rFonts w:hint="eastAsia"/>
+                <w:sz w:val="32"/>
+                <w:szCs w:val="32"/>
+                <w:lang w:val="vi-VN"/>
+              </w:rPr>
+              <w:t>憧れる</w:t>
+            </w:r>
+          </w:p>
+        </w:tc>
+        <w:tc>
+          <w:tcPr>
+            <w:tcW w:w="3003" w:type="dxa"/>
+            <w:vAlign w:val="center"/>
+          </w:tcPr>
+          <w:p>
+            <w:pPr>
+              <w:rPr>
+                <w:rFonts w:hint="eastAsia"/>
+                <w:sz w:val="32"/>
+                <w:szCs w:val="32"/>
+                <w:lang w:val="vi-VN"/>
+              </w:rPr>
+            </w:pPr>
+            <w:r>
+              <w:rPr>
+                <w:rFonts w:hint="eastAsia"/>
+                <w:sz w:val="32"/>
+                <w:szCs w:val="32"/>
+                <w:lang w:val="vi-VN"/>
+              </w:rPr>
+              <w:t>あこがれる</w:t>
+            </w:r>
+          </w:p>
+        </w:tc>
+        <w:tc>
+          <w:tcPr>
+            <w:tcW w:w="3004" w:type="dxa"/>
+            <w:vAlign w:val="center"/>
+          </w:tcPr>
+          <w:p>
+            <w:pPr>
+              <w:rPr>
+                <w:sz w:val="32"/>
+                <w:szCs w:val="32"/>
+                <w:lang w:val="vi-VN"/>
+              </w:rPr>
+            </w:pPr>
+            <w:r>
+              <w:rPr>
+                <w:sz w:val="32"/>
+                <w:szCs w:val="32"/>
+                <w:lang w:val="vi-VN"/>
+              </w:rPr>
+              <w:t>mong ước, mơ ước</w:t>
+            </w:r>
+          </w:p>
+        </w:tc>
+      </w:tr>
+      <w:tr>
+        <w:tc>
+          <w:tcPr>
+            <w:tcW w:w="3003" w:type="dxa"/>
+            <w:vAlign w:val="center"/>
+          </w:tcPr>
+          <w:p>
+            <w:pPr>
+              <w:rPr>
+                <w:rFonts w:hint="eastAsia"/>
+                <w:sz w:val="32"/>
+                <w:szCs w:val="32"/>
+                <w:lang w:val="vi-VN"/>
+              </w:rPr>
+            </w:pPr>
+            <w:r>
+              <w:rPr>
+                <w:rFonts w:hint="eastAsia"/>
+                <w:sz w:val="32"/>
+                <w:szCs w:val="32"/>
+                <w:lang w:val="vi-VN"/>
+              </w:rPr>
+              <w:t>有り難い</w:t>
+            </w:r>
+          </w:p>
+        </w:tc>
+        <w:tc>
+          <w:tcPr>
+            <w:tcW w:w="3003" w:type="dxa"/>
+            <w:vAlign w:val="center"/>
+          </w:tcPr>
+          <w:p>
+            <w:pPr>
+              <w:rPr>
+                <w:rFonts w:hint="eastAsia"/>
+                <w:sz w:val="32"/>
+                <w:szCs w:val="32"/>
+                <w:lang w:val="vi-VN"/>
+              </w:rPr>
+            </w:pPr>
+            <w:r>
+              <w:rPr>
+                <w:rFonts w:hint="eastAsia"/>
+                <w:sz w:val="32"/>
+                <w:szCs w:val="32"/>
+                <w:lang w:val="vi-VN"/>
+              </w:rPr>
+              <w:t>ありがたい</w:t>
+            </w:r>
+          </w:p>
+        </w:tc>
+        <w:tc>
+          <w:tcPr>
+            <w:tcW w:w="3004" w:type="dxa"/>
+            <w:vAlign w:val="center"/>
+          </w:tcPr>
+          <w:p>
+            <w:pPr>
+              <w:rPr>
+                <w:sz w:val="32"/>
+                <w:szCs w:val="32"/>
+                <w:lang w:val="vi-VN"/>
+              </w:rPr>
+            </w:pPr>
+            <w:r>
+              <w:rPr>
+                <w:sz w:val="32"/>
+                <w:szCs w:val="32"/>
+                <w:lang w:val="vi-VN"/>
+              </w:rPr>
+              <w:t>biết ơn, cảm kích, dễ chịu, sung sướng</w:t>
+            </w:r>
+          </w:p>
+        </w:tc>
+      </w:tr>
+      <w:tr>
+        <w:tc>
+          <w:tcPr>
+            <w:tcW w:w="3003" w:type="dxa"/>
+            <w:vAlign w:val="center"/>
+          </w:tcPr>
+          <w:p>
+            <w:pPr>
+              <w:rPr>
+                <w:rFonts w:hint="eastAsia"/>
+                <w:sz w:val="32"/>
+                <w:szCs w:val="32"/>
+                <w:lang w:val="vi-VN"/>
+              </w:rPr>
+            </w:pPr>
+            <w:r>
+              <w:rPr>
+                <w:rFonts w:hint="eastAsia"/>
+                <w:sz w:val="32"/>
+                <w:szCs w:val="32"/>
+                <w:lang w:val="vi-VN"/>
+              </w:rPr>
+              <w:t>みっともない</w:t>
+            </w:r>
+          </w:p>
+        </w:tc>
+        <w:tc>
+          <w:tcPr>
+            <w:tcW w:w="3003" w:type="dxa"/>
+            <w:vAlign w:val="center"/>
+          </w:tcPr>
+          <w:p>
+            <w:pPr>
+              <w:rPr>
+                <w:rFonts w:hint="eastAsia"/>
+                <w:sz w:val="32"/>
+                <w:szCs w:val="32"/>
+                <w:lang w:val="vi-VN"/>
+              </w:rPr>
+            </w:pPr>
+          </w:p>
+        </w:tc>
+        <w:tc>
+          <w:tcPr>
+            <w:tcW w:w="3004" w:type="dxa"/>
+            <w:vAlign w:val="center"/>
+          </w:tcPr>
+          <w:p>
+            <w:pPr>
+              <w:rPr>
+                <w:sz w:val="32"/>
+                <w:szCs w:val="32"/>
+                <w:lang w:val="vi-VN"/>
+              </w:rPr>
+            </w:pPr>
+            <w:r>
+              <w:rPr>
+                <w:sz w:val="32"/>
+                <w:szCs w:val="32"/>
+                <w:lang w:val="vi-VN"/>
+              </w:rPr>
+              <w:t>đáng xấu hổ, khó coi, mất thể diện</w:t>
+            </w:r>
+          </w:p>
+        </w:tc>
+      </w:tr>
+      <w:tr>
+        <w:tc>
+          <w:tcPr>
+            <w:tcW w:w="3003" w:type="dxa"/>
+            <w:vAlign w:val="center"/>
+          </w:tcPr>
+          <w:p>
+            <w:pPr>
+              <w:rPr>
+                <w:rFonts w:hint="eastAsia"/>
+                <w:sz w:val="32"/>
+                <w:szCs w:val="32"/>
+                <w:lang w:val="vi-VN"/>
+              </w:rPr>
+            </w:pPr>
+            <w:r>
+              <w:rPr>
+                <w:rFonts w:hint="eastAsia"/>
+                <w:sz w:val="32"/>
+                <w:szCs w:val="32"/>
+                <w:lang w:val="vi-VN"/>
+              </w:rPr>
+              <w:t>惜しい</w:t>
+            </w:r>
+          </w:p>
+        </w:tc>
+        <w:tc>
+          <w:tcPr>
+            <w:tcW w:w="3003" w:type="dxa"/>
+            <w:vAlign w:val="center"/>
+          </w:tcPr>
+          <w:p>
+            <w:pPr>
+              <w:rPr>
+                <w:rFonts w:hint="eastAsia"/>
+                <w:sz w:val="32"/>
+                <w:szCs w:val="32"/>
+                <w:lang w:val="vi-VN"/>
+              </w:rPr>
+            </w:pPr>
+            <w:r>
+              <w:rPr>
+                <w:rFonts w:hint="eastAsia"/>
+                <w:sz w:val="32"/>
+                <w:szCs w:val="32"/>
+                <w:lang w:val="vi-VN"/>
+              </w:rPr>
+              <w:t>おしい</w:t>
+            </w:r>
+          </w:p>
+        </w:tc>
+        <w:tc>
+          <w:tcPr>
+            <w:tcW w:w="3004" w:type="dxa"/>
+            <w:vAlign w:val="center"/>
+          </w:tcPr>
+          <w:p>
+            <w:pPr>
+              <w:rPr>
+                <w:rFonts w:hint="eastAsia"/>
+                <w:sz w:val="32"/>
+                <w:szCs w:val="32"/>
+                <w:lang w:val="vi-VN"/>
+              </w:rPr>
+            </w:pPr>
+            <w:r>
+              <w:rPr>
+                <w:sz w:val="32"/>
+                <w:szCs w:val="32"/>
+                <w:lang w:val="vi-VN"/>
+              </w:rPr>
+              <w:t>quý giá</w:t>
+            </w:r>
+          </w:p>
+        </w:tc>
+      </w:tr>
+      <w:tr>
+        <w:tc>
+          <w:tcPr>
+            <w:tcW w:w="3003" w:type="dxa"/>
+            <w:vAlign w:val="center"/>
+          </w:tcPr>
+          <w:p>
+            <w:pPr>
+              <w:rPr>
+                <w:rFonts w:hint="eastAsia"/>
+                <w:sz w:val="32"/>
+                <w:szCs w:val="32"/>
+                <w:lang w:val="vi-VN"/>
+              </w:rPr>
+            </w:pPr>
+            <w:r>
+              <w:rPr>
+                <w:rFonts w:hint="eastAsia"/>
+                <w:sz w:val="32"/>
+                <w:szCs w:val="32"/>
+                <w:lang w:val="vi-VN"/>
+              </w:rPr>
+              <w:t>退屈</w:t>
+            </w:r>
+          </w:p>
+        </w:tc>
+        <w:tc>
+          <w:tcPr>
+            <w:tcW w:w="3003" w:type="dxa"/>
+            <w:vAlign w:val="center"/>
+          </w:tcPr>
+          <w:p>
+            <w:pPr>
+              <w:rPr>
+                <w:rFonts w:hint="eastAsia"/>
+                <w:sz w:val="32"/>
+                <w:szCs w:val="32"/>
+                <w:lang w:val="vi-VN"/>
+              </w:rPr>
+            </w:pPr>
+            <w:r>
+              <w:rPr>
+                <w:rFonts w:hint="eastAsia"/>
+                <w:sz w:val="32"/>
+                <w:szCs w:val="32"/>
+                <w:lang w:val="vi-VN"/>
+              </w:rPr>
+              <w:t>たいくつ</w:t>
+            </w:r>
+          </w:p>
+        </w:tc>
+        <w:tc>
+          <w:tcPr>
+            <w:tcW w:w="3004" w:type="dxa"/>
+            <w:vAlign w:val="center"/>
+          </w:tcPr>
+          <w:p>
+            <w:pPr>
+              <w:rPr>
+                <w:sz w:val="32"/>
+                <w:szCs w:val="32"/>
+                <w:lang w:val="vi-VN"/>
+              </w:rPr>
+            </w:pPr>
+            <w:r>
+              <w:rPr>
+                <w:sz w:val="32"/>
+                <w:szCs w:val="32"/>
+                <w:lang w:val="vi-VN"/>
+              </w:rPr>
+              <w:t>sự mệt mỏi, sự chán chường</w:t>
+            </w:r>
+          </w:p>
+        </w:tc>
+      </w:tr>
+      <w:tr>
+        <w:tc>
+          <w:tcPr>
+            <w:tcW w:w="3003" w:type="dxa"/>
+            <w:vAlign w:val="center"/>
+          </w:tcPr>
+          <w:p>
+            <w:pPr>
+              <w:rPr>
+                <w:rFonts w:hint="eastAsia"/>
+                <w:sz w:val="32"/>
+                <w:szCs w:val="32"/>
+                <w:lang w:val="vi-VN"/>
+              </w:rPr>
+            </w:pPr>
+            <w:r>
+              <w:rPr>
+                <w:rFonts w:hint="eastAsia"/>
+                <w:sz w:val="32"/>
+                <w:szCs w:val="32"/>
+                <w:lang w:val="vi-VN"/>
+              </w:rPr>
+              <w:t>誓う</w:t>
+            </w:r>
+          </w:p>
+        </w:tc>
+        <w:tc>
+          <w:tcPr>
+            <w:tcW w:w="3003" w:type="dxa"/>
+            <w:vAlign w:val="center"/>
+          </w:tcPr>
+          <w:p>
+            <w:pPr>
+              <w:rPr>
+                <w:rFonts w:hint="eastAsia"/>
+                <w:sz w:val="32"/>
+                <w:szCs w:val="32"/>
+                <w:lang w:val="vi-VN"/>
+              </w:rPr>
+            </w:pPr>
+            <w:r>
+              <w:rPr>
+                <w:rFonts w:hint="eastAsia"/>
+                <w:sz w:val="32"/>
+                <w:szCs w:val="32"/>
+                <w:lang w:val="vi-VN"/>
+              </w:rPr>
+              <w:t>ちかう</w:t>
+            </w:r>
+          </w:p>
+        </w:tc>
+        <w:tc>
+          <w:tcPr>
+            <w:tcW w:w="3004" w:type="dxa"/>
+            <w:vAlign w:val="center"/>
+          </w:tcPr>
+          <w:p>
+            <w:pPr>
+              <w:rPr>
+                <w:rFonts w:hint="eastAsia"/>
+                <w:sz w:val="32"/>
+                <w:szCs w:val="32"/>
+                <w:lang w:val="vi-VN"/>
+              </w:rPr>
+            </w:pPr>
+            <w:r>
+              <w:rPr>
+                <w:sz w:val="32"/>
+                <w:szCs w:val="32"/>
+                <w:lang w:val="vi-VN"/>
+              </w:rPr>
+              <w:t>thề</w:t>
+            </w:r>
+          </w:p>
+        </w:tc>
+      </w:tr>
+      <w:tr>
+        <w:tc>
+          <w:tcPr>
+            <w:tcW w:w="3003" w:type="dxa"/>
+            <w:vAlign w:val="center"/>
+          </w:tcPr>
+          <w:p>
+            <w:pPr>
+              <w:rPr>
+                <w:rFonts w:hint="eastAsia"/>
+                <w:sz w:val="32"/>
+                <w:szCs w:val="32"/>
+                <w:lang w:val="vi-VN"/>
+              </w:rPr>
+            </w:pPr>
+            <w:r>
+              <w:rPr>
+                <w:rFonts w:hint="eastAsia"/>
+                <w:sz w:val="32"/>
+                <w:szCs w:val="32"/>
+                <w:lang w:val="vi-VN"/>
+              </w:rPr>
+              <w:t>拝む</w:t>
+            </w:r>
+          </w:p>
+        </w:tc>
+        <w:tc>
+          <w:tcPr>
+            <w:tcW w:w="3003" w:type="dxa"/>
+            <w:vAlign w:val="center"/>
+          </w:tcPr>
+          <w:p>
+            <w:pPr>
+              <w:rPr>
+                <w:rFonts w:hint="eastAsia"/>
+                <w:sz w:val="32"/>
+                <w:szCs w:val="32"/>
+                <w:lang w:val="vi-VN"/>
+              </w:rPr>
+            </w:pPr>
+            <w:r>
+              <w:rPr>
+                <w:rFonts w:hint="eastAsia"/>
+                <w:sz w:val="32"/>
+                <w:szCs w:val="32"/>
+                <w:lang w:val="vi-VN"/>
+              </w:rPr>
+              <w:t>おがむ</w:t>
+            </w:r>
+          </w:p>
+        </w:tc>
+        <w:tc>
+          <w:tcPr>
+            <w:tcW w:w="3004" w:type="dxa"/>
+            <w:vAlign w:val="center"/>
+          </w:tcPr>
+          <w:p>
+            <w:pPr>
+              <w:rPr>
+                <w:sz w:val="32"/>
+                <w:szCs w:val="32"/>
+                <w:lang w:val="vi-VN"/>
+              </w:rPr>
+            </w:pPr>
+            <w:r>
+              <w:rPr>
+                <w:sz w:val="32"/>
+                <w:szCs w:val="32"/>
+                <w:lang w:val="vi-VN"/>
+              </w:rPr>
+              <w:t>cúi lạy</w:t>
             </w:r>
           </w:p>
         </w:tc>

</xml_diff>

<commit_message>
Goi 5-1 & 5-2
</commit_message>
<xml_diff>
--- a/Goi.docx
+++ b/Goi.docx
@@ -93,19 +93,8 @@
                 <w:szCs w:val="32"/>
                 <w:lang w:val="vi-VN"/>
               </w:rPr>
-              <w:t>チラシ／</w:t>
-            </w:r>
-            <w:proofErr w:type="gramStart"/>
-            <w:r>
-              <w:rPr>
-                <w:rFonts w:hint="eastAsia"/>
-                <w:sz w:val="32"/>
-                <w:szCs w:val="32"/>
-                <w:lang w:val="vi-VN"/>
-              </w:rPr>
-              <w:t>びら</w:t>
-            </w:r>
-            <w:proofErr w:type="gramEnd"/>
+              <w:t>チラシ／びら</w:t>
+            </w:r>
           </w:p>
         </w:tc>
         <w:tc>
@@ -319,7 +308,6 @@
                 <w:szCs w:val="32"/>
               </w:rPr>
             </w:pPr>
-            <w:proofErr w:type="gramStart"/>
             <w:r>
               <w:rPr>
                 <w:rFonts w:hint="eastAsia"/>
@@ -328,7 +316,6 @@
               </w:rPr>
               <w:t>とほ</w:t>
             </w:r>
-            <w:proofErr w:type="gramEnd"/>
           </w:p>
         </w:tc>
         <w:tc>
@@ -459,7 +446,6 @@
                 <w:szCs w:val="32"/>
               </w:rPr>
             </w:pPr>
-            <w:proofErr w:type="gramStart"/>
             <w:r>
               <w:rPr>
                 <w:rFonts w:hint="eastAsia"/>
@@ -468,7 +454,6 @@
               </w:rPr>
               <w:t>しききん</w:t>
             </w:r>
-            <w:proofErr w:type="gramEnd"/>
           </w:p>
         </w:tc>
         <w:tc>
@@ -749,25 +734,7 @@
                 <w:sz w:val="32"/>
                 <w:szCs w:val="32"/>
               </w:rPr>
-              <w:t>いっけんや／</w:t>
-            </w:r>
-            <w:proofErr w:type="gramStart"/>
-            <w:r>
-              <w:rPr>
-                <w:rFonts w:hint="eastAsia"/>
-                <w:sz w:val="32"/>
-                <w:szCs w:val="32"/>
-              </w:rPr>
-              <w:t>いっこ</w:t>
-            </w:r>
-            <w:proofErr w:type="gramEnd"/>
-            <w:r>
-              <w:rPr>
-                <w:rFonts w:hint="eastAsia"/>
-                <w:sz w:val="32"/>
-                <w:szCs w:val="32"/>
-              </w:rPr>
-              <w:t>だて</w:t>
+              <w:t>いっけんや／いっこだて</w:t>
             </w:r>
           </w:p>
         </w:tc>
@@ -900,7 +867,6 @@
                 <w:szCs w:val="32"/>
               </w:rPr>
             </w:pPr>
-            <w:proofErr w:type="gramStart"/>
             <w:r>
               <w:rPr>
                 <w:rFonts w:hint="eastAsia"/>
@@ -909,7 +875,6 @@
               </w:rPr>
               <w:t>ふろば</w:t>
             </w:r>
-            <w:proofErr w:type="gramEnd"/>
           </w:p>
         </w:tc>
         <w:tc>
@@ -1040,23 +1005,13 @@
                 <w:szCs w:val="32"/>
               </w:rPr>
             </w:pPr>
-            <w:proofErr w:type="gramStart"/>
-            <w:r>
-              <w:rPr>
-                <w:rFonts w:hint="eastAsia"/>
-                <w:sz w:val="32"/>
-                <w:szCs w:val="32"/>
-              </w:rPr>
-              <w:t>きんじょ</w:t>
-            </w:r>
-            <w:proofErr w:type="gramEnd"/>
-            <w:r>
-              <w:rPr>
-                <w:rFonts w:hint="eastAsia"/>
-                <w:sz w:val="32"/>
-                <w:szCs w:val="32"/>
-              </w:rPr>
-              <w:t>つきあい</w:t>
+            <w:r>
+              <w:rPr>
+                <w:rFonts w:hint="eastAsia"/>
+                <w:sz w:val="32"/>
+                <w:szCs w:val="32"/>
+              </w:rPr>
+              <w:t>きんじょつきあい</w:t>
             </w:r>
           </w:p>
         </w:tc>
@@ -1263,18 +1218,8 @@
                 <w:sz w:val="32"/>
                 <w:szCs w:val="32"/>
               </w:rPr>
-              <w:t>このあたり／この</w:t>
-            </w:r>
-            <w:proofErr w:type="gramStart"/>
-            <w:r>
-              <w:rPr>
-                <w:rFonts w:hint="eastAsia"/>
-                <w:sz w:val="32"/>
-                <w:szCs w:val="32"/>
-              </w:rPr>
-              <w:t>ふきん</w:t>
-            </w:r>
-            <w:proofErr w:type="gramEnd"/>
+              <w:t>このあたり／このふきん</w:t>
+            </w:r>
           </w:p>
         </w:tc>
         <w:tc>
@@ -1416,34 +1361,14 @@
                 <w:lang w:val="vi-VN"/>
               </w:rPr>
             </w:pPr>
-            <w:proofErr w:type="gramStart"/>
-            <w:r>
-              <w:rPr>
-                <w:rFonts w:hint="eastAsia"/>
-                <w:sz w:val="32"/>
-                <w:szCs w:val="32"/>
-              </w:rPr>
-              <w:t>だんぼ</w:t>
-            </w:r>
-            <w:proofErr w:type="gramEnd"/>
-            <w:r>
-              <w:rPr>
-                <w:rFonts w:hint="eastAsia"/>
-                <w:sz w:val="32"/>
-                <w:szCs w:val="32"/>
-              </w:rPr>
-              <w:t>ー</w:t>
-            </w:r>
-            <w:proofErr w:type="gramStart"/>
-            <w:r>
-              <w:rPr>
-                <w:rFonts w:hint="eastAsia"/>
-                <w:sz w:val="32"/>
-                <w:szCs w:val="32"/>
-              </w:rPr>
-              <w:t>るはこ</w:t>
-            </w:r>
-            <w:proofErr w:type="gramEnd"/>
+            <w:r>
+              <w:rPr>
+                <w:rFonts w:hint="eastAsia"/>
+                <w:sz w:val="32"/>
+                <w:szCs w:val="32"/>
+              </w:rPr>
+              <w:t>だんぼーるはこ</w:t>
+            </w:r>
           </w:p>
         </w:tc>
         <w:tc>
@@ -1566,41 +1491,13 @@
                 <w:szCs w:val="32"/>
               </w:rPr>
             </w:pPr>
-            <w:proofErr w:type="gramStart"/>
-            <w:r>
-              <w:rPr>
-                <w:rFonts w:hint="eastAsia"/>
-                <w:sz w:val="32"/>
-                <w:szCs w:val="32"/>
-              </w:rPr>
-              <w:t>ぽり</w:t>
-            </w:r>
-            <w:proofErr w:type="gramEnd"/>
-            <w:r>
-              <w:rPr>
-                <w:rFonts w:hint="eastAsia"/>
-                <w:sz w:val="32"/>
-                <w:szCs w:val="32"/>
-              </w:rPr>
-              <w:t>ふくろ／</w:t>
-            </w:r>
-            <w:proofErr w:type="gramStart"/>
-            <w:r>
-              <w:rPr>
-                <w:rFonts w:hint="eastAsia"/>
-                <w:sz w:val="32"/>
-                <w:szCs w:val="32"/>
-              </w:rPr>
-              <w:t>れじ</w:t>
-            </w:r>
-            <w:proofErr w:type="gramEnd"/>
-            <w:r>
-              <w:rPr>
-                <w:rFonts w:hint="eastAsia"/>
-                <w:sz w:val="32"/>
-                <w:szCs w:val="32"/>
-              </w:rPr>
-              <w:t>ふくろ</w:t>
+            <w:r>
+              <w:rPr>
+                <w:rFonts w:hint="eastAsia"/>
+                <w:sz w:val="32"/>
+                <w:szCs w:val="32"/>
+              </w:rPr>
+              <w:t>ぽりふくろ／れじふくろ</w:t>
             </w:r>
           </w:p>
         </w:tc>
@@ -2183,23 +2080,13 @@
                 <w:szCs w:val="32"/>
               </w:rPr>
             </w:pPr>
-            <w:proofErr w:type="gramStart"/>
-            <w:r>
-              <w:rPr>
-                <w:rFonts w:hint="eastAsia"/>
-                <w:sz w:val="32"/>
-                <w:szCs w:val="32"/>
-              </w:rPr>
-              <w:t>しげん</w:t>
-            </w:r>
-            <w:proofErr w:type="gramEnd"/>
-            <w:r>
-              <w:rPr>
-                <w:rFonts w:hint="eastAsia"/>
-                <w:sz w:val="32"/>
-                <w:szCs w:val="32"/>
-              </w:rPr>
-              <w:t>ごみ</w:t>
+            <w:r>
+              <w:rPr>
+                <w:rFonts w:hint="eastAsia"/>
+                <w:sz w:val="32"/>
+                <w:szCs w:val="32"/>
+              </w:rPr>
+              <w:t>しげんごみ</w:t>
             </w:r>
           </w:p>
         </w:tc>
@@ -2815,18 +2702,8 @@
                 <w:sz w:val="32"/>
                 <w:szCs w:val="32"/>
               </w:rPr>
-              <w:t>すわり</w:t>
-            </w:r>
-            <w:proofErr w:type="gramStart"/>
-            <w:r>
-              <w:rPr>
-                <w:rFonts w:hint="eastAsia"/>
-                <w:sz w:val="32"/>
-                <w:szCs w:val="32"/>
-              </w:rPr>
-              <w:t>ごこち</w:t>
-            </w:r>
-            <w:proofErr w:type="gramEnd"/>
+              <w:t>すわりごこち</w:t>
+            </w:r>
           </w:p>
         </w:tc>
         <w:tc>
@@ -2888,7 +2765,6 @@
                 <w:szCs w:val="32"/>
               </w:rPr>
             </w:pPr>
-            <w:proofErr w:type="gramStart"/>
             <w:r>
               <w:rPr>
                 <w:rFonts w:hint="eastAsia"/>
@@ -2897,7 +2773,6 @@
               </w:rPr>
               <w:t>ねごこち</w:t>
             </w:r>
-            <w:proofErr w:type="gramEnd"/>
           </w:p>
         </w:tc>
         <w:tc>
@@ -2959,7 +2834,6 @@
                 <w:szCs w:val="32"/>
               </w:rPr>
             </w:pPr>
-            <w:proofErr w:type="gramStart"/>
             <w:r>
               <w:rPr>
                 <w:rFonts w:hint="eastAsia"/>
@@ -2968,7 +2842,6 @@
               </w:rPr>
               <w:t>いごこち</w:t>
             </w:r>
-            <w:proofErr w:type="gramEnd"/>
           </w:p>
         </w:tc>
         <w:tc>
@@ -5922,7 +5795,6 @@
                 <w:szCs w:val="32"/>
               </w:rPr>
             </w:pPr>
-            <w:proofErr w:type="gramStart"/>
             <w:r>
               <w:rPr>
                 <w:rFonts w:hint="eastAsia"/>
@@ -5931,7 +5803,6 @@
               </w:rPr>
               <w:t>くろじ</w:t>
             </w:r>
-            <w:proofErr w:type="gramEnd"/>
           </w:p>
         </w:tc>
         <w:tc>
@@ -6568,34 +6439,14 @@
                 <w:szCs w:val="32"/>
               </w:rPr>
             </w:pPr>
-            <w:proofErr w:type="gramStart"/>
-            <w:r>
-              <w:rPr>
-                <w:rFonts w:hint="eastAsia"/>
-                <w:sz w:val="32"/>
-                <w:szCs w:val="32"/>
-              </w:rPr>
-              <w:t>ねん</w:t>
-            </w:r>
-            <w:proofErr w:type="gramEnd"/>
-            <w:r>
-              <w:rPr>
-                <w:rFonts w:hint="eastAsia"/>
-                <w:sz w:val="32"/>
-                <w:szCs w:val="32"/>
-              </w:rPr>
-              <w:t>れいせい</w:t>
-            </w:r>
-            <w:proofErr w:type="gramStart"/>
-            <w:r>
-              <w:rPr>
-                <w:rFonts w:hint="eastAsia"/>
-                <w:sz w:val="32"/>
-                <w:szCs w:val="32"/>
-              </w:rPr>
-              <w:t>げん</w:t>
-            </w:r>
-            <w:proofErr w:type="gramEnd"/>
+            <w:r>
+              <w:rPr>
+                <w:rFonts w:hint="eastAsia"/>
+                <w:sz w:val="32"/>
+                <w:szCs w:val="32"/>
+              </w:rPr>
+              <w:t>ねんれいせいげん</w:t>
+            </w:r>
           </w:p>
         </w:tc>
         <w:tc>
@@ -9259,23 +9110,13 @@
                 <w:szCs w:val="32"/>
               </w:rPr>
             </w:pPr>
-            <w:proofErr w:type="gramStart"/>
-            <w:r>
-              <w:rPr>
-                <w:rFonts w:hint="eastAsia"/>
-                <w:sz w:val="32"/>
-                <w:szCs w:val="32"/>
-              </w:rPr>
-              <w:t>みぎに</w:t>
-            </w:r>
-            <w:proofErr w:type="gramEnd"/>
-            <w:r>
-              <w:rPr>
-                <w:rFonts w:hint="eastAsia"/>
-                <w:sz w:val="32"/>
-                <w:szCs w:val="32"/>
-              </w:rPr>
-              <w:t>よせる</w:t>
+            <w:r>
+              <w:rPr>
+                <w:rFonts w:hint="eastAsia"/>
+                <w:sz w:val="32"/>
+                <w:szCs w:val="32"/>
+              </w:rPr>
+              <w:t>みぎによせる</w:t>
             </w:r>
           </w:p>
         </w:tc>
@@ -9973,7 +9814,6 @@
                 <w:szCs w:val="32"/>
               </w:rPr>
             </w:pPr>
-            <w:proofErr w:type="gramStart"/>
             <w:r>
               <w:rPr>
                 <w:rFonts w:hint="eastAsia"/>
@@ -9982,7 +9822,6 @@
               </w:rPr>
               <w:t>てま</w:t>
             </w:r>
-            <w:proofErr w:type="gramEnd"/>
           </w:p>
         </w:tc>
         <w:tc>
@@ -10896,31 +10735,35 @@
                 <w:sz w:val="28"/>
                 <w:szCs w:val="28"/>
               </w:rPr>
-              <w:t>大</w:t>
-            </w:r>
-            <w:proofErr w:type="gramStart"/>
-            <w:r>
-              <w:rPr>
-                <w:rFonts w:hint="eastAsia"/>
+              <w:t>大ざっぱ（な）</w:t>
+            </w:r>
+          </w:p>
+        </w:tc>
+        <w:tc>
+          <w:tcPr>
+            <w:tcW w:w="3003" w:type="dxa"/>
+            <w:vAlign w:val="center"/>
+          </w:tcPr>
+          <w:p>
+            <w:pPr>
+              <w:rPr>
                 <w:sz w:val="28"/>
                 <w:szCs w:val="28"/>
               </w:rPr>
-              <w:t>ざっぱ</w:t>
-            </w:r>
-            <w:proofErr w:type="gramEnd"/>
+            </w:pPr>
             <w:r>
               <w:rPr>
                 <w:rFonts w:hint="eastAsia"/>
                 <w:sz w:val="28"/>
                 <w:szCs w:val="28"/>
               </w:rPr>
-              <w:t>（な）</w:t>
-            </w:r>
-          </w:p>
-        </w:tc>
-        <w:tc>
-          <w:tcPr>
-            <w:tcW w:w="3003" w:type="dxa"/>
+              <w:t>おおざっぱ</w:t>
+            </w:r>
+          </w:p>
+        </w:tc>
+        <w:tc>
+          <w:tcPr>
+            <w:tcW w:w="3004" w:type="dxa"/>
             <w:vAlign w:val="center"/>
           </w:tcPr>
           <w:p>
@@ -10928,21 +10771,24 @@
               <w:rPr>
                 <w:sz w:val="28"/>
                 <w:szCs w:val="28"/>
-              </w:rPr>
-            </w:pPr>
-            <w:r>
-              <w:rPr>
-                <w:rFonts w:hint="eastAsia"/>
+                <w:lang w:val="vi-VN"/>
+              </w:rPr>
+            </w:pPr>
+            <w:r>
+              <w:rPr>
                 <w:sz w:val="28"/>
                 <w:szCs w:val="28"/>
-              </w:rPr>
-              <w:t>おおざっぱ</w:t>
-            </w:r>
-          </w:p>
-        </w:tc>
-        <w:tc>
-          <w:tcPr>
-            <w:tcW w:w="3004" w:type="dxa"/>
+                <w:lang w:val="vi-VN"/>
+              </w:rPr>
+              <w:t>đại khái, sơ sài</w:t>
+            </w:r>
+          </w:p>
+        </w:tc>
+      </w:tr>
+      <w:tr>
+        <w:tc>
+          <w:tcPr>
+            <w:tcW w:w="3003" w:type="dxa"/>
             <w:vAlign w:val="center"/>
           </w:tcPr>
           <w:p>
@@ -10950,21 +10796,18 @@
               <w:rPr>
                 <w:sz w:val="28"/>
                 <w:szCs w:val="28"/>
-                <w:lang w:val="vi-VN"/>
-              </w:rPr>
-            </w:pPr>
-            <w:r>
-              <w:rPr>
+              </w:rPr>
+            </w:pPr>
+            <w:r>
+              <w:rPr>
+                <w:rFonts w:hint="eastAsia"/>
                 <w:sz w:val="28"/>
                 <w:szCs w:val="28"/>
-                <w:lang w:val="vi-VN"/>
-              </w:rPr>
-              <w:t>đại khái, sơ sài</w:t>
-            </w:r>
-          </w:p>
-        </w:tc>
-      </w:tr>
-      <w:tr>
+              </w:rPr>
+              <w:t>不潔（な）</w:t>
+            </w:r>
+          </w:p>
+        </w:tc>
         <w:tc>
           <w:tcPr>
             <w:tcW w:w="3003" w:type="dxa"/>
@@ -10983,13 +10826,13 @@
                 <w:sz w:val="28"/>
                 <w:szCs w:val="28"/>
               </w:rPr>
-              <w:t>不潔（な）</w:t>
-            </w:r>
-          </w:p>
-        </w:tc>
-        <w:tc>
-          <w:tcPr>
-            <w:tcW w:w="3003" w:type="dxa"/>
+              <w:t>ふけつ</w:t>
+            </w:r>
+          </w:p>
+        </w:tc>
+        <w:tc>
+          <w:tcPr>
+            <w:tcW w:w="3004" w:type="dxa"/>
             <w:vAlign w:val="center"/>
           </w:tcPr>
           <w:p>
@@ -10997,21 +10840,24 @@
               <w:rPr>
                 <w:sz w:val="28"/>
                 <w:szCs w:val="28"/>
-              </w:rPr>
-            </w:pPr>
-            <w:r>
-              <w:rPr>
-                <w:rFonts w:hint="eastAsia"/>
+                <w:lang w:val="vi-VN"/>
+              </w:rPr>
+            </w:pPr>
+            <w:r>
+              <w:rPr>
                 <w:sz w:val="28"/>
                 <w:szCs w:val="28"/>
-              </w:rPr>
-              <w:t>ふけつ</w:t>
-            </w:r>
-          </w:p>
-        </w:tc>
-        <w:tc>
-          <w:tcPr>
-            <w:tcW w:w="3004" w:type="dxa"/>
+                <w:lang w:val="vi-VN"/>
+              </w:rPr>
+              <w:t>không sạch sẽ, không thanh sạch</w:t>
+            </w:r>
+          </w:p>
+        </w:tc>
+      </w:tr>
+      <w:tr>
+        <w:tc>
+          <w:tcPr>
+            <w:tcW w:w="3003" w:type="dxa"/>
             <w:vAlign w:val="center"/>
           </w:tcPr>
           <w:p>
@@ -11019,21 +10865,18 @@
               <w:rPr>
                 <w:sz w:val="28"/>
                 <w:szCs w:val="28"/>
-                <w:lang w:val="vi-VN"/>
-              </w:rPr>
-            </w:pPr>
-            <w:r>
-              <w:rPr>
+              </w:rPr>
+            </w:pPr>
+            <w:r>
+              <w:rPr>
+                <w:rFonts w:hint="eastAsia"/>
                 <w:sz w:val="28"/>
                 <w:szCs w:val="28"/>
-                <w:lang w:val="vi-VN"/>
-              </w:rPr>
-              <w:t>không sạch sẽ, không thanh sạch</w:t>
-            </w:r>
-          </w:p>
-        </w:tc>
-      </w:tr>
-      <w:tr>
+              </w:rPr>
+              <w:t>厚かましい</w:t>
+            </w:r>
+          </w:p>
+        </w:tc>
         <w:tc>
           <w:tcPr>
             <w:tcW w:w="3003" w:type="dxa"/>
@@ -11052,13 +10895,13 @@
                 <w:sz w:val="28"/>
                 <w:szCs w:val="28"/>
               </w:rPr>
-              <w:t>厚かましい</w:t>
-            </w:r>
-          </w:p>
-        </w:tc>
-        <w:tc>
-          <w:tcPr>
-            <w:tcW w:w="3003" w:type="dxa"/>
+              <w:t>あつかましい</w:t>
+            </w:r>
+          </w:p>
+        </w:tc>
+        <w:tc>
+          <w:tcPr>
+            <w:tcW w:w="3004" w:type="dxa"/>
             <w:vAlign w:val="center"/>
           </w:tcPr>
           <w:p>
@@ -11066,21 +10909,24 @@
               <w:rPr>
                 <w:sz w:val="28"/>
                 <w:szCs w:val="28"/>
-              </w:rPr>
-            </w:pPr>
-            <w:r>
-              <w:rPr>
-                <w:rFonts w:hint="eastAsia"/>
+                <w:lang w:val="vi-VN"/>
+              </w:rPr>
+            </w:pPr>
+            <w:r>
+              <w:rPr>
                 <w:sz w:val="28"/>
                 <w:szCs w:val="28"/>
-              </w:rPr>
-              <w:t>あつかましい</w:t>
-            </w:r>
-          </w:p>
-        </w:tc>
-        <w:tc>
-          <w:tcPr>
-            <w:tcW w:w="3004" w:type="dxa"/>
+                <w:lang w:val="vi-VN"/>
+              </w:rPr>
+              <w:t>mặt dày, không biết xấu hổ</w:t>
+            </w:r>
+          </w:p>
+        </w:tc>
+      </w:tr>
+      <w:tr>
+        <w:tc>
+          <w:tcPr>
+            <w:tcW w:w="3003" w:type="dxa"/>
             <w:vAlign w:val="center"/>
           </w:tcPr>
           <w:p>
@@ -11088,21 +10934,18 @@
               <w:rPr>
                 <w:sz w:val="28"/>
                 <w:szCs w:val="28"/>
-                <w:lang w:val="vi-VN"/>
-              </w:rPr>
-            </w:pPr>
-            <w:r>
-              <w:rPr>
+              </w:rPr>
+            </w:pPr>
+            <w:r>
+              <w:rPr>
+                <w:rFonts w:hint="eastAsia"/>
                 <w:sz w:val="28"/>
                 <w:szCs w:val="28"/>
-                <w:lang w:val="vi-VN"/>
-              </w:rPr>
-              <w:t>mặt dày, không biết xấu hổ</w:t>
-            </w:r>
-          </w:p>
-        </w:tc>
-      </w:tr>
-      <w:tr>
+              </w:rPr>
+              <w:t>欲張り（な）</w:t>
+            </w:r>
+          </w:p>
+        </w:tc>
         <w:tc>
           <w:tcPr>
             <w:tcW w:w="3003" w:type="dxa"/>
@@ -11121,13 +10964,13 @@
                 <w:sz w:val="28"/>
                 <w:szCs w:val="28"/>
               </w:rPr>
-              <w:t>欲張り（な）</w:t>
-            </w:r>
-          </w:p>
-        </w:tc>
-        <w:tc>
-          <w:tcPr>
-            <w:tcW w:w="3003" w:type="dxa"/>
+              <w:t>よくばり</w:t>
+            </w:r>
+          </w:p>
+        </w:tc>
+        <w:tc>
+          <w:tcPr>
+            <w:tcW w:w="3004" w:type="dxa"/>
             <w:vAlign w:val="center"/>
           </w:tcPr>
           <w:p>
@@ -11135,21 +10978,24 @@
               <w:rPr>
                 <w:sz w:val="28"/>
                 <w:szCs w:val="28"/>
-              </w:rPr>
-            </w:pPr>
-            <w:r>
-              <w:rPr>
-                <w:rFonts w:hint="eastAsia"/>
+                <w:lang w:val="vi-VN"/>
+              </w:rPr>
+            </w:pPr>
+            <w:r>
+              <w:rPr>
                 <w:sz w:val="28"/>
                 <w:szCs w:val="28"/>
-              </w:rPr>
-              <w:t>よくばり</w:t>
-            </w:r>
-          </w:p>
-        </w:tc>
-        <w:tc>
-          <w:tcPr>
-            <w:tcW w:w="3004" w:type="dxa"/>
+                <w:lang w:val="vi-VN"/>
+              </w:rPr>
+              <w:t>tham lam, hám lợi</w:t>
+            </w:r>
+          </w:p>
+        </w:tc>
+      </w:tr>
+      <w:tr>
+        <w:tc>
+          <w:tcPr>
+            <w:tcW w:w="3003" w:type="dxa"/>
             <w:vAlign w:val="center"/>
           </w:tcPr>
           <w:p>
@@ -11157,21 +11003,18 @@
               <w:rPr>
                 <w:sz w:val="28"/>
                 <w:szCs w:val="28"/>
-                <w:lang w:val="vi-VN"/>
-              </w:rPr>
-            </w:pPr>
-            <w:r>
-              <w:rPr>
+              </w:rPr>
+            </w:pPr>
+            <w:r>
+              <w:rPr>
+                <w:rFonts w:hint="eastAsia"/>
                 <w:sz w:val="28"/>
                 <w:szCs w:val="28"/>
-                <w:lang w:val="vi-VN"/>
-              </w:rPr>
-              <w:t>tham lam, hám lợi</w:t>
-            </w:r>
-          </w:p>
-        </w:tc>
-      </w:tr>
-      <w:tr>
+              </w:rPr>
+              <w:t>強引（な）</w:t>
+            </w:r>
+          </w:p>
+        </w:tc>
         <w:tc>
           <w:tcPr>
             <w:tcW w:w="3003" w:type="dxa"/>
@@ -11190,13 +11033,13 @@
                 <w:sz w:val="28"/>
                 <w:szCs w:val="28"/>
               </w:rPr>
-              <w:t>強引（な）</w:t>
-            </w:r>
-          </w:p>
-        </w:tc>
-        <w:tc>
-          <w:tcPr>
-            <w:tcW w:w="3003" w:type="dxa"/>
+              <w:t>ごういん</w:t>
+            </w:r>
+          </w:p>
+        </w:tc>
+        <w:tc>
+          <w:tcPr>
+            <w:tcW w:w="3004" w:type="dxa"/>
             <w:vAlign w:val="center"/>
           </w:tcPr>
           <w:p>
@@ -11204,21 +11047,24 @@
               <w:rPr>
                 <w:sz w:val="28"/>
                 <w:szCs w:val="28"/>
-              </w:rPr>
-            </w:pPr>
-            <w:r>
-              <w:rPr>
-                <w:rFonts w:hint="eastAsia"/>
+                <w:lang w:val="vi-VN"/>
+              </w:rPr>
+            </w:pPr>
+            <w:r>
+              <w:rPr>
                 <w:sz w:val="28"/>
                 <w:szCs w:val="28"/>
-              </w:rPr>
-              <w:t>ごういん</w:t>
-            </w:r>
-          </w:p>
-        </w:tc>
-        <w:tc>
-          <w:tcPr>
-            <w:tcW w:w="3004" w:type="dxa"/>
+                <w:lang w:val="vi-VN"/>
+              </w:rPr>
+              <w:t>cưỡng bức, bắt buộc, ép buộc, cậy thế cậy quyền</w:t>
+            </w:r>
+          </w:p>
+        </w:tc>
+      </w:tr>
+      <w:tr>
+        <w:tc>
+          <w:tcPr>
+            <w:tcW w:w="3003" w:type="dxa"/>
             <w:vAlign w:val="center"/>
           </w:tcPr>
           <w:p>
@@ -11226,21 +11072,18 @@
               <w:rPr>
                 <w:sz w:val="28"/>
                 <w:szCs w:val="28"/>
-                <w:lang w:val="vi-VN"/>
-              </w:rPr>
-            </w:pPr>
-            <w:r>
-              <w:rPr>
+              </w:rPr>
+            </w:pPr>
+            <w:r>
+              <w:rPr>
+                <w:rFonts w:hint="eastAsia"/>
                 <w:sz w:val="28"/>
                 <w:szCs w:val="28"/>
-                <w:lang w:val="vi-VN"/>
-              </w:rPr>
-              <w:t>cưỡng bức, bắt buộc, ép buộc, cậy thế cậy quyền</w:t>
-            </w:r>
-          </w:p>
-        </w:tc>
-      </w:tr>
-      <w:tr>
+              </w:rPr>
+              <w:t>そそっかしい</w:t>
+            </w:r>
+          </w:p>
+        </w:tc>
         <w:tc>
           <w:tcPr>
             <w:tcW w:w="3003" w:type="dxa"/>
@@ -11253,33 +11096,36 @@
                 <w:szCs w:val="28"/>
               </w:rPr>
             </w:pPr>
-            <w:r>
-              <w:rPr>
-                <w:rFonts w:hint="eastAsia"/>
+          </w:p>
+        </w:tc>
+        <w:tc>
+          <w:tcPr>
+            <w:tcW w:w="3004" w:type="dxa"/>
+            <w:vAlign w:val="center"/>
+          </w:tcPr>
+          <w:p>
+            <w:pPr>
+              <w:rPr>
                 <w:sz w:val="28"/>
                 <w:szCs w:val="28"/>
-              </w:rPr>
-              <w:t>そそっかしい</w:t>
-            </w:r>
-          </w:p>
-        </w:tc>
-        <w:tc>
-          <w:tcPr>
-            <w:tcW w:w="3003" w:type="dxa"/>
-            <w:vAlign w:val="center"/>
-          </w:tcPr>
-          <w:p>
-            <w:pPr>
+                <w:lang w:val="vi-VN"/>
+              </w:rPr>
+            </w:pPr>
+            <w:r>
               <w:rPr>
                 <w:sz w:val="28"/>
                 <w:szCs w:val="28"/>
-              </w:rPr>
-            </w:pPr>
-          </w:p>
-        </w:tc>
-        <w:tc>
-          <w:tcPr>
-            <w:tcW w:w="3004" w:type="dxa"/>
+                <w:lang w:val="vi-VN"/>
+              </w:rPr>
+              <w:t>hấp tấp, vội vàng, nôn nóng</w:t>
+            </w:r>
+          </w:p>
+        </w:tc>
+      </w:tr>
+      <w:tr>
+        <w:tc>
+          <w:tcPr>
+            <w:tcW w:w="3003" w:type="dxa"/>
             <w:vAlign w:val="center"/>
           </w:tcPr>
           <w:p>
@@ -11287,21 +11133,18 @@
               <w:rPr>
                 <w:sz w:val="28"/>
                 <w:szCs w:val="28"/>
-                <w:lang w:val="vi-VN"/>
-              </w:rPr>
-            </w:pPr>
-            <w:r>
-              <w:rPr>
+              </w:rPr>
+            </w:pPr>
+            <w:r>
+              <w:rPr>
+                <w:rFonts w:hint="eastAsia"/>
                 <w:sz w:val="28"/>
                 <w:szCs w:val="28"/>
-                <w:lang w:val="vi-VN"/>
-              </w:rPr>
-              <w:t>hấp tấp, vội vàng, nôn nóng</w:t>
-            </w:r>
-          </w:p>
-        </w:tc>
-      </w:tr>
-      <w:tr>
+              </w:rPr>
+              <w:t>短気（な）／気が短い</w:t>
+            </w:r>
+          </w:p>
+        </w:tc>
         <w:tc>
           <w:tcPr>
             <w:tcW w:w="3003" w:type="dxa"/>
@@ -11320,13 +11163,13 @@
                 <w:sz w:val="28"/>
                 <w:szCs w:val="28"/>
               </w:rPr>
-              <w:t>短気（な）／気が短い</w:t>
-            </w:r>
-          </w:p>
-        </w:tc>
-        <w:tc>
-          <w:tcPr>
-            <w:tcW w:w="3003" w:type="dxa"/>
+              <w:t>たんき／きがみじかい</w:t>
+            </w:r>
+          </w:p>
+        </w:tc>
+        <w:tc>
+          <w:tcPr>
+            <w:tcW w:w="3004" w:type="dxa"/>
             <w:vAlign w:val="center"/>
           </w:tcPr>
           <w:p>
@@ -11334,21 +11177,24 @@
               <w:rPr>
                 <w:sz w:val="28"/>
                 <w:szCs w:val="28"/>
-              </w:rPr>
-            </w:pPr>
-            <w:r>
-              <w:rPr>
-                <w:rFonts w:hint="eastAsia"/>
+                <w:lang w:val="vi-VN"/>
+              </w:rPr>
+            </w:pPr>
+            <w:r>
+              <w:rPr>
                 <w:sz w:val="28"/>
                 <w:szCs w:val="28"/>
-              </w:rPr>
-              <w:t>たんき／きがみじかい</w:t>
-            </w:r>
-          </w:p>
-        </w:tc>
-        <w:tc>
-          <w:tcPr>
-            <w:tcW w:w="3004" w:type="dxa"/>
+                <w:lang w:val="vi-VN"/>
+              </w:rPr>
+              <w:t>nóng nảy</w:t>
+            </w:r>
+          </w:p>
+        </w:tc>
+      </w:tr>
+      <w:tr>
+        <w:tc>
+          <w:tcPr>
+            <w:tcW w:w="3003" w:type="dxa"/>
             <w:vAlign w:val="center"/>
           </w:tcPr>
           <w:p>
@@ -11361,16 +11207,15 @@
             </w:pPr>
             <w:r>
               <w:rPr>
+                <w:rFonts w:hint="eastAsia"/>
                 <w:sz w:val="28"/>
                 <w:szCs w:val="28"/>
                 <w:lang w:val="vi-VN"/>
               </w:rPr>
-              <w:t>nóng nảy</w:t>
-            </w:r>
-          </w:p>
-        </w:tc>
-      </w:tr>
-      <w:tr>
+              <w:t>気が小さい</w:t>
+            </w:r>
+          </w:p>
+        </w:tc>
         <w:tc>
           <w:tcPr>
             <w:tcW w:w="3003" w:type="dxa"/>
@@ -11381,7 +11226,6 @@
               <w:rPr>
                 <w:sz w:val="28"/>
                 <w:szCs w:val="28"/>
-                <w:lang w:val="vi-VN"/>
               </w:rPr>
             </w:pPr>
             <w:r>
@@ -11389,15 +11233,14 @@
                 <w:rFonts w:hint="eastAsia"/>
                 <w:sz w:val="28"/>
                 <w:szCs w:val="28"/>
-                <w:lang w:val="vi-VN"/>
-              </w:rPr>
-              <w:t>気が小さい</w:t>
-            </w:r>
-          </w:p>
-        </w:tc>
-        <w:tc>
-          <w:tcPr>
-            <w:tcW w:w="3003" w:type="dxa"/>
+              </w:rPr>
+              <w:t>きがちいさい</w:t>
+            </w:r>
+          </w:p>
+        </w:tc>
+        <w:tc>
+          <w:tcPr>
+            <w:tcW w:w="3004" w:type="dxa"/>
             <w:vAlign w:val="center"/>
           </w:tcPr>
           <w:p>
@@ -11405,21 +11248,24 @@
               <w:rPr>
                 <w:sz w:val="28"/>
                 <w:szCs w:val="28"/>
-              </w:rPr>
-            </w:pPr>
-            <w:r>
-              <w:rPr>
-                <w:rFonts w:hint="eastAsia"/>
+                <w:lang w:val="vi-VN"/>
+              </w:rPr>
+            </w:pPr>
+            <w:r>
+              <w:rPr>
                 <w:sz w:val="28"/>
                 <w:szCs w:val="28"/>
-              </w:rPr>
-              <w:t>きがちいさい</w:t>
-            </w:r>
-          </w:p>
-        </w:tc>
-        <w:tc>
-          <w:tcPr>
-            <w:tcW w:w="3004" w:type="dxa"/>
+                <w:lang w:val="vi-VN"/>
+              </w:rPr>
+              <w:t>nhút nhát</w:t>
+            </w:r>
+          </w:p>
+        </w:tc>
+      </w:tr>
+      <w:tr>
+        <w:tc>
+          <w:tcPr>
+            <w:tcW w:w="3003" w:type="dxa"/>
             <w:vAlign w:val="center"/>
           </w:tcPr>
           <w:p>
@@ -11432,16 +11278,15 @@
             </w:pPr>
             <w:r>
               <w:rPr>
+                <w:rFonts w:hint="eastAsia"/>
                 <w:sz w:val="28"/>
                 <w:szCs w:val="28"/>
                 <w:lang w:val="vi-VN"/>
               </w:rPr>
-              <w:t>nhút nhát</w:t>
-            </w:r>
-          </w:p>
-        </w:tc>
-      </w:tr>
-      <w:tr>
+              <w:t>哀れ（な）</w:t>
+            </w:r>
+          </w:p>
+        </w:tc>
         <w:tc>
           <w:tcPr>
             <w:tcW w:w="3003" w:type="dxa"/>
@@ -11452,7 +11297,6 @@
               <w:rPr>
                 <w:sz w:val="28"/>
                 <w:szCs w:val="28"/>
-                <w:lang w:val="vi-VN"/>
               </w:rPr>
             </w:pPr>
             <w:r>
@@ -11460,15 +11304,14 @@
                 <w:rFonts w:hint="eastAsia"/>
                 <w:sz w:val="28"/>
                 <w:szCs w:val="28"/>
-                <w:lang w:val="vi-VN"/>
-              </w:rPr>
-              <w:t>哀れ（な）</w:t>
-            </w:r>
-          </w:p>
-        </w:tc>
-        <w:tc>
-          <w:tcPr>
-            <w:tcW w:w="3003" w:type="dxa"/>
+              </w:rPr>
+              <w:t>あわれ</w:t>
+            </w:r>
+          </w:p>
+        </w:tc>
+        <w:tc>
+          <w:tcPr>
+            <w:tcW w:w="3004" w:type="dxa"/>
             <w:vAlign w:val="center"/>
           </w:tcPr>
           <w:p>
@@ -11476,21 +11319,24 @@
               <w:rPr>
                 <w:sz w:val="28"/>
                 <w:szCs w:val="28"/>
-              </w:rPr>
-            </w:pPr>
-            <w:r>
-              <w:rPr>
-                <w:rFonts w:hint="eastAsia"/>
+                <w:lang w:val="vi-VN"/>
+              </w:rPr>
+            </w:pPr>
+            <w:r>
+              <w:rPr>
                 <w:sz w:val="28"/>
                 <w:szCs w:val="28"/>
-              </w:rPr>
-              <w:t>あわれ</w:t>
-            </w:r>
-          </w:p>
-        </w:tc>
-        <w:tc>
-          <w:tcPr>
-            <w:tcW w:w="3004" w:type="dxa"/>
+                <w:lang w:val="vi-VN"/>
+              </w:rPr>
+              <w:t>đáng thương, buồn thảm, bi ai</w:t>
+            </w:r>
+          </w:p>
+        </w:tc>
+      </w:tr>
+      <w:tr>
+        <w:tc>
+          <w:tcPr>
+            <w:tcW w:w="3003" w:type="dxa"/>
             <w:vAlign w:val="center"/>
           </w:tcPr>
           <w:p>
@@ -11498,43 +11344,16 @@
               <w:rPr>
                 <w:sz w:val="28"/>
                 <w:szCs w:val="28"/>
-                <w:lang w:val="vi-VN"/>
-              </w:rPr>
-            </w:pPr>
-            <w:r>
-              <w:rPr>
+              </w:rPr>
+            </w:pPr>
+            <w:r>
+              <w:rPr>
+                <w:rFonts w:hint="eastAsia"/>
                 <w:sz w:val="28"/>
                 <w:szCs w:val="28"/>
-                <w:lang w:val="vi-VN"/>
-              </w:rPr>
-              <w:t>đáng thương, buồn thảm, bi ai</w:t>
-            </w:r>
-          </w:p>
-        </w:tc>
-      </w:tr>
-      <w:tr>
-        <w:tc>
-          <w:tcPr>
-            <w:tcW w:w="3003" w:type="dxa"/>
-            <w:vAlign w:val="center"/>
-          </w:tcPr>
-          <w:p>
-            <w:pPr>
-              <w:rPr>
-                <w:sz w:val="28"/>
-                <w:szCs w:val="28"/>
-              </w:rPr>
-            </w:pPr>
-            <w:proofErr w:type="gramStart"/>
-            <w:r>
-              <w:rPr>
-                <w:rFonts w:hint="eastAsia"/>
-                <w:sz w:val="28"/>
-                <w:szCs w:val="28"/>
               </w:rPr>
               <w:t>諄い</w:t>
             </w:r>
-            <w:proofErr w:type="gramEnd"/>
           </w:p>
         </w:tc>
         <w:tc>
@@ -12742,7 +12561,6 @@
                 <w:szCs w:val="32"/>
               </w:rPr>
             </w:pPr>
-            <w:proofErr w:type="gramStart"/>
             <w:r>
               <w:rPr>
                 <w:rFonts w:hint="eastAsia"/>
@@ -12751,7 +12569,6 @@
               </w:rPr>
               <w:t>嚙る</w:t>
             </w:r>
-            <w:proofErr w:type="gramEnd"/>
           </w:p>
         </w:tc>
         <w:tc>
@@ -13185,25 +13002,14 @@
                 <w:lang w:val="vi-VN"/>
               </w:rPr>
             </w:pPr>
-            <w:proofErr w:type="gramStart"/>
-            <w:r>
-              <w:rPr>
-                <w:rFonts w:hint="eastAsia"/>
-                <w:sz w:val="32"/>
-                <w:szCs w:val="32"/>
-                <w:lang w:val="vi-VN"/>
-              </w:rPr>
-              <w:t>あたまを</w:t>
-            </w:r>
-            <w:proofErr w:type="gramEnd"/>
-            <w:r>
-              <w:rPr>
-                <w:rFonts w:hint="eastAsia"/>
-                <w:sz w:val="32"/>
-                <w:szCs w:val="32"/>
-                <w:lang w:val="vi-VN"/>
-              </w:rPr>
-              <w:t>かく</w:t>
+            <w:r>
+              <w:rPr>
+                <w:rFonts w:hint="eastAsia"/>
+                <w:sz w:val="32"/>
+                <w:szCs w:val="32"/>
+                <w:lang w:val="vi-VN"/>
+              </w:rPr>
+              <w:t>あたまをかく</w:t>
             </w:r>
           </w:p>
         </w:tc>
@@ -13914,7 +13720,6 @@
                 <w:lang w:val="vi-VN"/>
               </w:rPr>
             </w:pPr>
-            <w:proofErr w:type="gramStart"/>
             <w:r>
               <w:rPr>
                 <w:rFonts w:hint="eastAsia"/>
@@ -13924,7 +13729,6 @@
               </w:rPr>
               <w:t>じめんをはう</w:t>
             </w:r>
-            <w:proofErr w:type="gramEnd"/>
           </w:p>
         </w:tc>
         <w:tc>
@@ -16515,19 +16319,8 @@
                 <w:szCs w:val="32"/>
                 <w:lang w:val="vi-VN"/>
               </w:rPr>
-              <w:t>もん</w:t>
-            </w:r>
-            <w:proofErr w:type="gramStart"/>
-            <w:r>
-              <w:rPr>
-                <w:rFonts w:hint="eastAsia"/>
-                <w:sz w:val="30"/>
-                <w:szCs w:val="32"/>
-                <w:lang w:val="vi-VN"/>
-              </w:rPr>
-              <w:t>く</w:t>
-            </w:r>
-            <w:proofErr w:type="gramEnd"/>
+              <w:t>もんく</w:t>
+            </w:r>
           </w:p>
         </w:tc>
         <w:tc>
@@ -17193,19 +16986,8 @@
                 <w:szCs w:val="32"/>
                 <w:lang w:val="vi-VN"/>
               </w:rPr>
-              <w:t>おやゆ</w:t>
-            </w:r>
-            <w:proofErr w:type="gramStart"/>
-            <w:r>
-              <w:rPr>
-                <w:rFonts w:hint="eastAsia"/>
-                <w:sz w:val="32"/>
-                <w:szCs w:val="32"/>
-                <w:lang w:val="vi-VN"/>
-              </w:rPr>
-              <w:t>び</w:t>
-            </w:r>
-            <w:proofErr w:type="gramEnd"/>
+              <w:t>おやゆび</w:t>
+            </w:r>
           </w:p>
         </w:tc>
         <w:tc>
@@ -17277,19 +17059,8 @@
                 <w:szCs w:val="32"/>
                 <w:lang w:val="vi-VN"/>
               </w:rPr>
-              <w:t>ひと</w:t>
-            </w:r>
-            <w:proofErr w:type="gramStart"/>
-            <w:r>
-              <w:rPr>
-                <w:rFonts w:hint="eastAsia"/>
-                <w:sz w:val="32"/>
-                <w:szCs w:val="32"/>
-                <w:lang w:val="vi-VN"/>
-              </w:rPr>
-              <w:t>さしゆび</w:t>
-            </w:r>
-            <w:proofErr w:type="gramEnd"/>
+              <w:t>ひとさしゆび</w:t>
+            </w:r>
           </w:p>
         </w:tc>
         <w:tc>
@@ -17354,7 +17125,6 @@
                 <w:lang w:val="vi-VN"/>
               </w:rPr>
             </w:pPr>
-            <w:proofErr w:type="gramStart"/>
             <w:r>
               <w:rPr>
                 <w:rFonts w:hint="eastAsia"/>
@@ -17364,7 +17134,6 @@
               </w:rPr>
               <w:t>なかゆび</w:t>
             </w:r>
-            <w:proofErr w:type="gramEnd"/>
           </w:p>
         </w:tc>
         <w:tc>
@@ -17432,18 +17201,8 @@
                 <w:sz w:val="32"/>
                 <w:szCs w:val="32"/>
               </w:rPr>
-              <w:t>くすり</w:t>
-            </w:r>
-            <w:proofErr w:type="gramStart"/>
-            <w:r>
-              <w:rPr>
-                <w:rFonts w:hint="eastAsia"/>
-                <w:sz w:val="32"/>
-                <w:szCs w:val="32"/>
-              </w:rPr>
-              <w:t>ゆび</w:t>
-            </w:r>
-            <w:proofErr w:type="gramEnd"/>
+              <w:t>くすりゆび</w:t>
+            </w:r>
           </w:p>
         </w:tc>
         <w:tc>
@@ -17506,7 +17265,6 @@
                 <w:lang w:val="vi-VN"/>
               </w:rPr>
             </w:pPr>
-            <w:proofErr w:type="gramStart"/>
             <w:r>
               <w:rPr>
                 <w:rFonts w:hint="eastAsia"/>
@@ -17515,7 +17273,6 @@
               </w:rPr>
               <w:t>こゆび</w:t>
             </w:r>
-            <w:proofErr w:type="gramEnd"/>
           </w:p>
         </w:tc>
         <w:tc>
@@ -18035,7 +17792,6 @@
                 <w:lang w:val="vi-VN"/>
               </w:rPr>
             </w:pPr>
-            <w:proofErr w:type="gramStart"/>
             <w:r>
               <w:rPr>
                 <w:rFonts w:hint="eastAsia"/>
@@ -18045,7 +17801,6 @@
               </w:rPr>
               <w:t>怠い</w:t>
             </w:r>
-            <w:proofErr w:type="gramEnd"/>
           </w:p>
         </w:tc>
         <w:tc>
@@ -18433,27 +18188,7 @@
                 <w:szCs w:val="32"/>
                 <w:lang w:val="vi-VN"/>
               </w:rPr>
-              <w:t>はだの</w:t>
-            </w:r>
-            <w:proofErr w:type="gramStart"/>
-            <w:r>
-              <w:rPr>
-                <w:rFonts w:hint="eastAsia"/>
-                <w:sz w:val="32"/>
-                <w:szCs w:val="32"/>
-                <w:lang w:val="vi-VN"/>
-              </w:rPr>
-              <w:t>つやが</w:t>
-            </w:r>
-            <w:proofErr w:type="gramEnd"/>
-            <w:r>
-              <w:rPr>
-                <w:rFonts w:hint="eastAsia"/>
-                <w:sz w:val="32"/>
-                <w:szCs w:val="32"/>
-                <w:lang w:val="vi-VN"/>
-              </w:rPr>
-              <w:t>いい</w:t>
+              <w:t>はだのつやがいい</w:t>
             </w:r>
           </w:p>
         </w:tc>
@@ -18656,25 +18391,14 @@
                 <w:lang w:val="vi-VN"/>
               </w:rPr>
             </w:pPr>
-            <w:proofErr w:type="gramStart"/>
-            <w:r>
-              <w:rPr>
-                <w:rFonts w:hint="eastAsia"/>
-                <w:sz w:val="32"/>
-                <w:szCs w:val="32"/>
-                <w:lang w:val="vi-VN"/>
-              </w:rPr>
-              <w:t>きずぐちが</w:t>
-            </w:r>
-            <w:proofErr w:type="gramEnd"/>
-            <w:r>
-              <w:rPr>
-                <w:rFonts w:hint="eastAsia"/>
-                <w:sz w:val="32"/>
-                <w:szCs w:val="32"/>
-                <w:lang w:val="vi-VN"/>
-              </w:rPr>
-              <w:t>ふさがる</w:t>
+            <w:r>
+              <w:rPr>
+                <w:rFonts w:hint="eastAsia"/>
+                <w:sz w:val="32"/>
+                <w:szCs w:val="32"/>
+                <w:lang w:val="vi-VN"/>
+              </w:rPr>
+              <w:t>きずぐちがふさがる</w:t>
             </w:r>
           </w:p>
         </w:tc>
@@ -22491,19 +22215,8 @@
                 <w:szCs w:val="32"/>
                 <w:lang w:val="vi-VN"/>
               </w:rPr>
-              <w:t>ひとりで</w:t>
-            </w:r>
-            <w:proofErr w:type="gramStart"/>
-            <w:r>
-              <w:rPr>
-                <w:rFonts w:hint="eastAsia"/>
-                <w:sz w:val="28"/>
-                <w:szCs w:val="32"/>
-                <w:lang w:val="vi-VN"/>
-              </w:rPr>
-              <w:t>に</w:t>
-            </w:r>
-            <w:proofErr w:type="gramEnd"/>
+              <w:t>ひとりでに</w:t>
+            </w:r>
           </w:p>
         </w:tc>
         <w:tc>
@@ -24154,7 +23867,6 @@
             <w:pPr>
               <w:jc w:val="center"/>
               <w:rPr>
-                <w:rFonts w:hint="eastAsia"/>
                 <w:b/>
                 <w:sz w:val="40"/>
                 <w:szCs w:val="40"/>
@@ -24183,7 +23895,6 @@
           <w:p>
             <w:pPr>
               <w:rPr>
-                <w:rFonts w:hint="eastAsia"/>
                 <w:sz w:val="32"/>
                 <w:szCs w:val="32"/>
                 <w:lang w:val="vi-VN"/>
@@ -24208,7 +23919,6 @@
           <w:p>
             <w:pPr>
               <w:rPr>
-                <w:rFonts w:hint="eastAsia"/>
                 <w:sz w:val="32"/>
                 <w:szCs w:val="32"/>
                 <w:lang w:val="vi-VN"/>
@@ -24258,7 +23968,6 @@
           <w:p>
             <w:pPr>
               <w:rPr>
-                <w:rFonts w:hint="eastAsia"/>
                 <w:sz w:val="32"/>
                 <w:szCs w:val="32"/>
                 <w:lang w:val="vi-VN"/>
@@ -24323,7 +24032,6 @@
           <w:p>
             <w:pPr>
               <w:rPr>
-                <w:rFonts w:hint="eastAsia"/>
                 <w:sz w:val="32"/>
                 <w:szCs w:val="32"/>
                 <w:lang w:val="vi-VN"/>
@@ -24388,7 +24096,6 @@
           <w:p>
             <w:pPr>
               <w:rPr>
-                <w:rFonts w:hint="eastAsia"/>
                 <w:sz w:val="32"/>
                 <w:szCs w:val="32"/>
               </w:rPr>
@@ -24450,7 +24157,6 @@
           <w:p>
             <w:pPr>
               <w:rPr>
-                <w:rFonts w:hint="eastAsia"/>
                 <w:sz w:val="32"/>
                 <w:szCs w:val="32"/>
               </w:rPr>
@@ -24473,7 +24179,6 @@
           <w:p>
             <w:pPr>
               <w:rPr>
-                <w:rFonts w:hint="eastAsia"/>
                 <w:sz w:val="32"/>
                 <w:szCs w:val="32"/>
                 <w:lang w:val="vi-VN"/>
@@ -24523,7 +24228,6 @@
           <w:p>
             <w:pPr>
               <w:rPr>
-                <w:rFonts w:hint="eastAsia"/>
                 <w:sz w:val="32"/>
                 <w:szCs w:val="32"/>
               </w:rPr>
@@ -24546,7 +24250,6 @@
           <w:p>
             <w:pPr>
               <w:rPr>
-                <w:rFonts w:hint="eastAsia"/>
                 <w:sz w:val="32"/>
                 <w:szCs w:val="32"/>
                 <w:lang w:val="vi-VN"/>
@@ -24596,7 +24299,6 @@
           <w:p>
             <w:pPr>
               <w:rPr>
-                <w:rFonts w:hint="eastAsia"/>
                 <w:sz w:val="32"/>
                 <w:szCs w:val="32"/>
                 <w:lang w:val="vi-VN"/>
@@ -24621,7 +24323,6 @@
           <w:p>
             <w:pPr>
               <w:rPr>
-                <w:rFonts w:hint="eastAsia"/>
                 <w:sz w:val="32"/>
                 <w:szCs w:val="32"/>
                 <w:lang w:val="vi-VN"/>
@@ -24671,7 +24372,6 @@
           <w:p>
             <w:pPr>
               <w:rPr>
-                <w:rFonts w:hint="eastAsia"/>
                 <w:sz w:val="32"/>
                 <w:szCs w:val="32"/>
                 <w:lang w:val="vi-VN"/>
@@ -24696,7 +24396,6 @@
           <w:p>
             <w:pPr>
               <w:rPr>
-                <w:rFonts w:hint="eastAsia"/>
                 <w:sz w:val="32"/>
                 <w:szCs w:val="32"/>
                 <w:lang w:val="vi-VN"/>
@@ -24746,7 +24445,6 @@
           <w:p>
             <w:pPr>
               <w:rPr>
-                <w:rFonts w:hint="eastAsia"/>
                 <w:sz w:val="32"/>
                 <w:szCs w:val="32"/>
               </w:rPr>
@@ -24769,7 +24467,6 @@
           <w:p>
             <w:pPr>
               <w:rPr>
-                <w:rFonts w:hint="eastAsia"/>
                 <w:sz w:val="32"/>
                 <w:szCs w:val="32"/>
               </w:rPr>
@@ -24817,7 +24514,6 @@
           <w:p>
             <w:pPr>
               <w:rPr>
-                <w:rFonts w:hint="eastAsia"/>
                 <w:sz w:val="32"/>
                 <w:szCs w:val="32"/>
               </w:rPr>
@@ -24840,7 +24536,6 @@
           <w:p>
             <w:pPr>
               <w:rPr>
-                <w:rFonts w:hint="eastAsia"/>
                 <w:sz w:val="32"/>
                 <w:szCs w:val="32"/>
                 <w:lang w:val="vi-VN"/>
@@ -24890,7 +24585,6 @@
           <w:p>
             <w:pPr>
               <w:rPr>
-                <w:rFonts w:hint="eastAsia"/>
                 <w:sz w:val="32"/>
                 <w:szCs w:val="32"/>
               </w:rPr>
@@ -24913,7 +24607,6 @@
           <w:p>
             <w:pPr>
               <w:rPr>
-                <w:rFonts w:hint="eastAsia"/>
                 <w:sz w:val="32"/>
                 <w:szCs w:val="32"/>
                 <w:lang w:val="vi-VN"/>
@@ -24963,7 +24656,6 @@
           <w:p>
             <w:pPr>
               <w:rPr>
-                <w:rFonts w:hint="eastAsia"/>
                 <w:sz w:val="32"/>
                 <w:szCs w:val="32"/>
               </w:rPr>
@@ -24986,7 +24678,6 @@
           <w:p>
             <w:pPr>
               <w:rPr>
-                <w:rFonts w:hint="eastAsia"/>
                 <w:sz w:val="32"/>
                 <w:szCs w:val="32"/>
                 <w:lang w:val="vi-VN"/>
@@ -25036,7 +24727,6 @@
           <w:p>
             <w:pPr>
               <w:rPr>
-                <w:rFonts w:hint="eastAsia"/>
                 <w:sz w:val="32"/>
                 <w:szCs w:val="32"/>
                 <w:lang w:val="vi-VN"/>
@@ -25101,7 +24791,6 @@
           <w:p>
             <w:pPr>
               <w:rPr>
-                <w:rFonts w:hint="eastAsia"/>
                 <w:sz w:val="32"/>
                 <w:szCs w:val="32"/>
                 <w:lang w:val="vi-VN"/>
@@ -25166,7 +24855,6 @@
           <w:p>
             <w:pPr>
               <w:rPr>
-                <w:rFonts w:hint="eastAsia"/>
                 <w:sz w:val="32"/>
                 <w:szCs w:val="32"/>
                 <w:lang w:val="vi-VN"/>
@@ -25231,7 +24919,6 @@
           <w:p>
             <w:pPr>
               <w:rPr>
-                <w:rFonts w:hint="eastAsia"/>
                 <w:sz w:val="32"/>
                 <w:szCs w:val="32"/>
                 <w:lang w:val="vi-VN"/>
@@ -25256,7 +24943,6 @@
           <w:p>
             <w:pPr>
               <w:rPr>
-                <w:rFonts w:hint="eastAsia"/>
                 <w:sz w:val="32"/>
                 <w:szCs w:val="32"/>
                 <w:lang w:val="vi-VN"/>
@@ -25306,7 +24992,6 @@
           <w:p>
             <w:pPr>
               <w:rPr>
-                <w:rFonts w:hint="eastAsia"/>
                 <w:sz w:val="32"/>
                 <w:szCs w:val="32"/>
                 <w:lang w:val="vi-VN"/>
@@ -25331,7 +25016,6 @@
           <w:p>
             <w:pPr>
               <w:rPr>
-                <w:rFonts w:hint="eastAsia"/>
                 <w:sz w:val="32"/>
                 <w:szCs w:val="32"/>
                 <w:lang w:val="vi-VN"/>
@@ -25356,7 +25040,6 @@
           <w:p>
             <w:pPr>
               <w:rPr>
-                <w:rFonts w:hint="eastAsia"/>
                 <w:sz w:val="32"/>
                 <w:szCs w:val="32"/>
                 <w:lang w:val="vi-VN"/>
@@ -25390,7 +25073,6 @@
           <w:p>
             <w:pPr>
               <w:rPr>
-                <w:rFonts w:hint="eastAsia"/>
                 <w:sz w:val="32"/>
                 <w:szCs w:val="32"/>
                 <w:lang w:val="vi-VN"/>
@@ -25415,7 +25097,6 @@
           <w:p>
             <w:pPr>
               <w:rPr>
-                <w:rFonts w:hint="eastAsia"/>
                 <w:sz w:val="32"/>
                 <w:szCs w:val="32"/>
                 <w:lang w:val="vi-VN"/>
@@ -25465,7 +25146,6 @@
           <w:p>
             <w:pPr>
               <w:rPr>
-                <w:rFonts w:hint="eastAsia"/>
                 <w:sz w:val="32"/>
                 <w:szCs w:val="32"/>
                 <w:lang w:val="vi-VN"/>
@@ -25490,7 +25170,6 @@
           <w:p>
             <w:pPr>
               <w:rPr>
-                <w:rFonts w:hint="eastAsia"/>
                 <w:sz w:val="32"/>
                 <w:szCs w:val="32"/>
                 <w:lang w:val="vi-VN"/>
@@ -25574,7 +25253,6 @@
             <w:pPr>
               <w:jc w:val="center"/>
               <w:rPr>
-                <w:rFonts w:hint="eastAsia"/>
                 <w:b/>
                 <w:sz w:val="72"/>
                 <w:szCs w:val="72"/>
@@ -25589,16 +25267,7 @@
                 <w:lang w:val="vi-VN"/>
               </w:rPr>
               <w:lastRenderedPageBreak/>
-              <w:t>BÀI 4-</w:t>
-            </w:r>
-            <w:r>
-              <w:rPr>
-                <w:b/>
-                <w:sz w:val="72"/>
-                <w:szCs w:val="72"/>
-                <w:lang w:val="vi-VN"/>
-              </w:rPr>
-              <w:t>6</w:t>
+              <w:t>BÀI 4-6</w:t>
             </w:r>
           </w:p>
         </w:tc>
@@ -25614,7 +25283,6 @@
             <w:pPr>
               <w:jc w:val="center"/>
               <w:rPr>
-                <w:rFonts w:hint="eastAsia"/>
                 <w:b/>
                 <w:sz w:val="40"/>
                 <w:szCs w:val="40"/>
@@ -25643,7 +25311,6 @@
           <w:p>
             <w:pPr>
               <w:rPr>
-                <w:rFonts w:hint="eastAsia"/>
                 <w:sz w:val="32"/>
                 <w:szCs w:val="32"/>
                 <w:lang w:val="vi-VN"/>
@@ -25668,7 +25335,6 @@
           <w:p>
             <w:pPr>
               <w:rPr>
-                <w:rFonts w:hint="eastAsia"/>
                 <w:sz w:val="32"/>
                 <w:szCs w:val="32"/>
                 <w:lang w:val="vi-VN"/>
@@ -25718,7 +25384,6 @@
           <w:p>
             <w:pPr>
               <w:rPr>
-                <w:rFonts w:hint="eastAsia"/>
                 <w:sz w:val="32"/>
                 <w:szCs w:val="32"/>
                 <w:lang w:val="vi-VN"/>
@@ -25743,7 +25408,6 @@
           <w:p>
             <w:pPr>
               <w:rPr>
-                <w:rFonts w:hint="eastAsia"/>
                 <w:sz w:val="32"/>
                 <w:szCs w:val="32"/>
                 <w:lang w:val="vi-VN"/>
@@ -25793,7 +25457,6 @@
           <w:p>
             <w:pPr>
               <w:rPr>
-                <w:rFonts w:hint="eastAsia"/>
                 <w:sz w:val="32"/>
                 <w:szCs w:val="32"/>
                 <w:lang w:val="vi-VN"/>
@@ -25858,29 +25521,18 @@
           <w:p>
             <w:pPr>
               <w:rPr>
-                <w:rFonts w:hint="eastAsia"/>
-                <w:sz w:val="32"/>
-                <w:szCs w:val="32"/>
-              </w:rPr>
-            </w:pPr>
-            <w:r>
-              <w:rPr>
-                <w:rFonts w:hint="eastAsia"/>
-                <w:sz w:val="32"/>
-                <w:szCs w:val="32"/>
-              </w:rPr>
-              <w:t>おそらく〜</w:t>
-            </w:r>
-            <w:proofErr w:type="gramStart"/>
-            <w:r>
-              <w:rPr>
-                <w:rFonts w:hint="eastAsia"/>
-                <w:sz w:val="32"/>
-                <w:szCs w:val="32"/>
-              </w:rPr>
-              <w:t>だろう</w:t>
-            </w:r>
-            <w:proofErr w:type="gramEnd"/>
+                <w:sz w:val="32"/>
+                <w:szCs w:val="32"/>
+              </w:rPr>
+            </w:pPr>
+            <w:r>
+              <w:rPr>
+                <w:rFonts w:hint="eastAsia"/>
+                <w:sz w:val="32"/>
+                <w:szCs w:val="32"/>
+              </w:rPr>
+              <w:t>おそらく〜だろう</w:t>
+            </w:r>
           </w:p>
         </w:tc>
         <w:tc>
@@ -25930,7 +25582,6 @@
           <w:p>
             <w:pPr>
               <w:rPr>
-                <w:rFonts w:hint="eastAsia"/>
                 <w:sz w:val="32"/>
                 <w:szCs w:val="32"/>
               </w:rPr>
@@ -25947,7 +25598,6 @@
           <w:p>
             <w:pPr>
               <w:rPr>
-                <w:rFonts w:hint="eastAsia"/>
                 <w:sz w:val="32"/>
                 <w:szCs w:val="32"/>
               </w:rPr>
@@ -25970,7 +25620,6 @@
           <w:p>
             <w:pPr>
               <w:rPr>
-                <w:rFonts w:hint="eastAsia"/>
                 <w:sz w:val="32"/>
                 <w:szCs w:val="32"/>
                 <w:lang w:val="vi-VN"/>
@@ -26011,65 +25660,42 @@
           <w:p>
             <w:pPr>
               <w:rPr>
-                <w:rFonts w:hint="eastAsia"/>
-                <w:sz w:val="32"/>
-                <w:szCs w:val="32"/>
-              </w:rPr>
-            </w:pPr>
-            <w:r>
-              <w:rPr>
-                <w:rFonts w:hint="eastAsia"/>
-                <w:sz w:val="32"/>
-                <w:szCs w:val="32"/>
-              </w:rPr>
-              <w:t>果たして〜</w:t>
-            </w:r>
-            <w:proofErr w:type="gramStart"/>
-            <w:r>
-              <w:rPr>
-                <w:rFonts w:hint="eastAsia"/>
-                <w:sz w:val="32"/>
-                <w:szCs w:val="32"/>
-              </w:rPr>
-              <w:t>だろうか</w:t>
-            </w:r>
-            <w:proofErr w:type="gramEnd"/>
-          </w:p>
-        </w:tc>
-        <w:tc>
-          <w:tcPr>
-            <w:tcW w:w="3003" w:type="dxa"/>
-            <w:vAlign w:val="center"/>
-          </w:tcPr>
-          <w:p>
-            <w:pPr>
-              <w:rPr>
-                <w:rFonts w:hint="eastAsia"/>
-                <w:sz w:val="32"/>
-                <w:szCs w:val="32"/>
-                <w:lang w:val="vi-VN"/>
-              </w:rPr>
-            </w:pPr>
-            <w:r>
-              <w:rPr>
-                <w:rFonts w:hint="eastAsia"/>
-                <w:sz w:val="32"/>
-                <w:szCs w:val="32"/>
-                <w:lang w:val="vi-VN"/>
-              </w:rPr>
-              <w:t>はたして〜</w:t>
-            </w:r>
-            <w:proofErr w:type="gramStart"/>
-            <w:r>
-              <w:rPr>
-                <w:rFonts w:hint="eastAsia"/>
-                <w:sz w:val="32"/>
-                <w:szCs w:val="32"/>
-                <w:lang w:val="vi-VN"/>
-              </w:rPr>
-              <w:t>だろうか</w:t>
-            </w:r>
-            <w:proofErr w:type="gramEnd"/>
+                <w:sz w:val="32"/>
+                <w:szCs w:val="32"/>
+              </w:rPr>
+            </w:pPr>
+            <w:r>
+              <w:rPr>
+                <w:rFonts w:hint="eastAsia"/>
+                <w:sz w:val="32"/>
+                <w:szCs w:val="32"/>
+              </w:rPr>
+              <w:t>果たして〜だろうか</w:t>
+            </w:r>
+          </w:p>
+        </w:tc>
+        <w:tc>
+          <w:tcPr>
+            <w:tcW w:w="3003" w:type="dxa"/>
+            <w:vAlign w:val="center"/>
+          </w:tcPr>
+          <w:p>
+            <w:pPr>
+              <w:rPr>
+                <w:sz w:val="32"/>
+                <w:szCs w:val="32"/>
+                <w:lang w:val="vi-VN"/>
+              </w:rPr>
+            </w:pPr>
+            <w:r>
+              <w:rPr>
+                <w:rFonts w:hint="eastAsia"/>
+                <w:sz w:val="32"/>
+                <w:szCs w:val="32"/>
+                <w:lang w:val="vi-VN"/>
+              </w:rPr>
+              <w:t>はたして〜だろうか</w:t>
+            </w:r>
           </w:p>
         </w:tc>
         <w:tc>
@@ -26105,59 +25731,45 @@
           <w:p>
             <w:pPr>
               <w:rPr>
-                <w:rFonts w:hint="eastAsia"/>
-                <w:sz w:val="32"/>
-                <w:szCs w:val="32"/>
-                <w:lang w:val="vi-VN"/>
-              </w:rPr>
-            </w:pPr>
-            <w:r>
-              <w:rPr>
-                <w:rFonts w:hint="eastAsia"/>
-                <w:sz w:val="32"/>
-                <w:szCs w:val="32"/>
-                <w:lang w:val="vi-VN"/>
-              </w:rPr>
-              <w:t>どうせ〜</w:t>
-            </w:r>
-            <w:proofErr w:type="gramStart"/>
-            <w:r>
-              <w:rPr>
-                <w:rFonts w:hint="eastAsia"/>
-                <w:sz w:val="32"/>
-                <w:szCs w:val="32"/>
-                <w:lang w:val="vi-VN"/>
-              </w:rPr>
-              <w:t>だろう</w:t>
-            </w:r>
-            <w:proofErr w:type="gramEnd"/>
-          </w:p>
-        </w:tc>
-        <w:tc>
-          <w:tcPr>
-            <w:tcW w:w="3003" w:type="dxa"/>
-            <w:vAlign w:val="center"/>
-          </w:tcPr>
-          <w:p>
-            <w:pPr>
-              <w:rPr>
-                <w:rFonts w:hint="eastAsia"/>
-                <w:sz w:val="32"/>
-                <w:szCs w:val="32"/>
-                <w:lang w:val="vi-VN"/>
-              </w:rPr>
-            </w:pPr>
-          </w:p>
-        </w:tc>
-        <w:tc>
-          <w:tcPr>
-            <w:tcW w:w="3004" w:type="dxa"/>
-            <w:vAlign w:val="center"/>
-          </w:tcPr>
-          <w:p>
-            <w:pPr>
-              <w:rPr>
-                <w:rFonts w:hint="eastAsia"/>
+                <w:sz w:val="32"/>
+                <w:szCs w:val="32"/>
+                <w:lang w:val="vi-VN"/>
+              </w:rPr>
+            </w:pPr>
+            <w:r>
+              <w:rPr>
+                <w:rFonts w:hint="eastAsia"/>
+                <w:sz w:val="32"/>
+                <w:szCs w:val="32"/>
+                <w:lang w:val="vi-VN"/>
+              </w:rPr>
+              <w:t>どうせ〜だろう</w:t>
+            </w:r>
+          </w:p>
+        </w:tc>
+        <w:tc>
+          <w:tcPr>
+            <w:tcW w:w="3003" w:type="dxa"/>
+            <w:vAlign w:val="center"/>
+          </w:tcPr>
+          <w:p>
+            <w:pPr>
+              <w:rPr>
+                <w:sz w:val="32"/>
+                <w:szCs w:val="32"/>
+                <w:lang w:val="vi-VN"/>
+              </w:rPr>
+            </w:pPr>
+          </w:p>
+        </w:tc>
+        <w:tc>
+          <w:tcPr>
+            <w:tcW w:w="3004" w:type="dxa"/>
+            <w:vAlign w:val="center"/>
+          </w:tcPr>
+          <w:p>
+            <w:pPr>
+              <w:rPr>
                 <w:sz w:val="32"/>
                 <w:szCs w:val="32"/>
                 <w:lang w:val="vi-VN"/>
@@ -26201,7 +25813,6 @@
           <w:p>
             <w:pPr>
               <w:rPr>
-                <w:rFonts w:hint="eastAsia"/>
                 <w:sz w:val="32"/>
                 <w:szCs w:val="32"/>
                 <w:lang w:val="vi-VN"/>
@@ -26226,7 +25837,6 @@
           <w:p>
             <w:pPr>
               <w:rPr>
-                <w:rFonts w:hint="eastAsia"/>
                 <w:sz w:val="32"/>
                 <w:szCs w:val="32"/>
                 <w:lang w:val="vi-VN"/>
@@ -26267,7 +25877,6 @@
           <w:p>
             <w:pPr>
               <w:rPr>
-                <w:rFonts w:hint="eastAsia"/>
                 <w:sz w:val="32"/>
                 <w:szCs w:val="32"/>
               </w:rPr>
@@ -26290,7 +25899,6 @@
           <w:p>
             <w:pPr>
               <w:rPr>
-                <w:rFonts w:hint="eastAsia"/>
                 <w:sz w:val="32"/>
                 <w:szCs w:val="32"/>
               </w:rPr>
@@ -26338,7 +25946,6 @@
           <w:p>
             <w:pPr>
               <w:rPr>
-                <w:rFonts w:hint="eastAsia"/>
                 <w:sz w:val="32"/>
                 <w:szCs w:val="32"/>
               </w:rPr>
@@ -26361,7 +25968,6 @@
           <w:p>
             <w:pPr>
               <w:rPr>
-                <w:rFonts w:hint="eastAsia"/>
                 <w:sz w:val="32"/>
                 <w:szCs w:val="32"/>
                 <w:lang w:val="vi-VN"/>
@@ -26411,7 +26017,6 @@
           <w:p>
             <w:pPr>
               <w:rPr>
-                <w:rFonts w:hint="eastAsia"/>
                 <w:sz w:val="32"/>
                 <w:szCs w:val="32"/>
               </w:rPr>
@@ -26434,7 +26039,6 @@
           <w:p>
             <w:pPr>
               <w:rPr>
-                <w:rFonts w:hint="eastAsia"/>
                 <w:sz w:val="32"/>
                 <w:szCs w:val="32"/>
                 <w:lang w:val="vi-VN"/>
@@ -26475,7 +26079,6 @@
           <w:p>
             <w:pPr>
               <w:rPr>
-                <w:rFonts w:hint="eastAsia"/>
                 <w:sz w:val="32"/>
                 <w:szCs w:val="32"/>
               </w:rPr>
@@ -26498,7 +26101,6 @@
           <w:p>
             <w:pPr>
               <w:rPr>
-                <w:rFonts w:hint="eastAsia"/>
                 <w:sz w:val="32"/>
                 <w:szCs w:val="32"/>
                 <w:lang w:val="vi-VN"/>
@@ -26539,7 +26141,6 @@
           <w:p>
             <w:pPr>
               <w:rPr>
-                <w:rFonts w:hint="eastAsia"/>
                 <w:sz w:val="32"/>
                 <w:szCs w:val="32"/>
                 <w:lang w:val="vi-VN"/>
@@ -26558,7 +26159,6 @@
           <w:p>
             <w:pPr>
               <w:rPr>
-                <w:rFonts w:hint="eastAsia"/>
                 <w:sz w:val="32"/>
                 <w:szCs w:val="32"/>
                 <w:lang w:val="vi-VN"/>
@@ -26577,7 +26177,6 @@
           <w:p>
             <w:pPr>
               <w:rPr>
-                <w:rFonts w:hint="eastAsia"/>
                 <w:sz w:val="32"/>
                 <w:szCs w:val="32"/>
                 <w:lang w:val="vi-VN"/>
@@ -26642,7 +26241,6 @@
           <w:p>
             <w:pPr>
               <w:rPr>
-                <w:rFonts w:hint="eastAsia"/>
                 <w:sz w:val="32"/>
                 <w:szCs w:val="32"/>
                 <w:lang w:val="vi-VN"/>
@@ -26702,12 +26300,2188 @@
     <w:p>
       <w:pPr>
         <w:rPr>
-          <w:rFonts w:hint="eastAsia"/>
           <w:lang w:val="vi-VN"/>
         </w:rPr>
       </w:pPr>
-      <w:bookmarkStart w:id="0" w:name="_GoBack"/>
-      <w:bookmarkEnd w:id="0"/>
+    </w:p>
+    <w:p>
+      <w:pPr>
+        <w:rPr>
+          <w:lang w:val="vi-VN"/>
+        </w:rPr>
+      </w:pPr>
+      <w:r>
+        <w:rPr>
+          <w:lang w:val="vi-VN"/>
+        </w:rPr>
+        <w:br w:type="page"/>
+      </w:r>
+    </w:p>
+    <w:tbl>
+      <w:tblPr>
+        <w:tblStyle w:val="TableGrid"/>
+        <w:tblW w:w="0" w:type="auto"/>
+        <w:tblLook w:val="04A0" w:firstRow="1" w:lastRow="0" w:firstColumn="1" w:lastColumn="0" w:noHBand="0" w:noVBand="1"/>
+      </w:tblPr>
+      <w:tblGrid>
+        <w:gridCol w:w="3003"/>
+        <w:gridCol w:w="3003"/>
+        <w:gridCol w:w="3004"/>
+      </w:tblGrid>
+      <w:tr>
+        <w:tc>
+          <w:tcPr>
+            <w:tcW w:w="9010" w:type="dxa"/>
+            <w:gridSpan w:val="3"/>
+            <w:vAlign w:val="center"/>
+          </w:tcPr>
+          <w:p>
+            <w:pPr>
+              <w:jc w:val="center"/>
+              <w:rPr>
+                <w:b/>
+                <w:sz w:val="72"/>
+                <w:szCs w:val="72"/>
+                <w:lang w:val="vi-VN"/>
+              </w:rPr>
+            </w:pPr>
+            <w:r>
+              <w:rPr>
+                <w:b/>
+                <w:sz w:val="72"/>
+                <w:szCs w:val="72"/>
+                <w:lang w:val="vi-VN"/>
+              </w:rPr>
+              <w:lastRenderedPageBreak/>
+              <w:t>BÀI 5-1</w:t>
+            </w:r>
+          </w:p>
+        </w:tc>
+      </w:tr>
+      <w:tr>
+        <w:tc>
+          <w:tcPr>
+            <w:tcW w:w="9010" w:type="dxa"/>
+            <w:gridSpan w:val="3"/>
+            <w:vAlign w:val="center"/>
+          </w:tcPr>
+          <w:p>
+            <w:pPr>
+              <w:jc w:val="center"/>
+              <w:rPr>
+                <w:rFonts w:hint="eastAsia"/>
+                <w:b/>
+                <w:sz w:val="40"/>
+                <w:szCs w:val="40"/>
+                <w:lang w:val="vi-VN"/>
+              </w:rPr>
+            </w:pPr>
+            <w:r>
+              <w:rPr>
+                <w:rFonts w:hint="eastAsia"/>
+                <w:b/>
+                <w:sz w:val="40"/>
+                <w:szCs w:val="40"/>
+                <w:lang w:val="vi-VN"/>
+              </w:rPr>
+              <w:t>物事・日中・年月</w:t>
+            </w:r>
+          </w:p>
+        </w:tc>
+      </w:tr>
+      <w:tr>
+        <w:tc>
+          <w:tcPr>
+            <w:tcW w:w="3003" w:type="dxa"/>
+            <w:vAlign w:val="center"/>
+          </w:tcPr>
+          <w:p>
+            <w:pPr>
+              <w:rPr>
+                <w:rFonts w:hint="eastAsia"/>
+                <w:sz w:val="32"/>
+                <w:szCs w:val="32"/>
+                <w:lang w:val="vi-VN"/>
+              </w:rPr>
+            </w:pPr>
+            <w:r>
+              <w:rPr>
+                <w:rFonts w:hint="eastAsia"/>
+                <w:sz w:val="32"/>
+                <w:szCs w:val="32"/>
+                <w:lang w:val="vi-VN"/>
+              </w:rPr>
+              <w:t>物事</w:t>
+            </w:r>
+          </w:p>
+        </w:tc>
+        <w:tc>
+          <w:tcPr>
+            <w:tcW w:w="3003" w:type="dxa"/>
+            <w:vAlign w:val="center"/>
+          </w:tcPr>
+          <w:p>
+            <w:pPr>
+              <w:rPr>
+                <w:rFonts w:hint="eastAsia"/>
+                <w:sz w:val="32"/>
+                <w:szCs w:val="32"/>
+                <w:lang w:val="vi-VN"/>
+              </w:rPr>
+            </w:pPr>
+            <w:r>
+              <w:rPr>
+                <w:rFonts w:hint="eastAsia"/>
+                <w:sz w:val="32"/>
+                <w:szCs w:val="32"/>
+                <w:lang w:val="vi-VN"/>
+              </w:rPr>
+              <w:t>ものごと</w:t>
+            </w:r>
+          </w:p>
+        </w:tc>
+        <w:tc>
+          <w:tcPr>
+            <w:tcW w:w="3004" w:type="dxa"/>
+            <w:vAlign w:val="center"/>
+          </w:tcPr>
+          <w:p>
+            <w:pPr>
+              <w:rPr>
+                <w:sz w:val="32"/>
+                <w:szCs w:val="32"/>
+                <w:lang w:val="vi-VN"/>
+              </w:rPr>
+            </w:pPr>
+            <w:r>
+              <w:rPr>
+                <w:sz w:val="32"/>
+                <w:szCs w:val="32"/>
+                <w:lang w:val="vi-VN"/>
+              </w:rPr>
+              <w:t>sự vật sự việc</w:t>
+            </w:r>
+          </w:p>
+        </w:tc>
+      </w:tr>
+      <w:tr>
+        <w:tc>
+          <w:tcPr>
+            <w:tcW w:w="3003" w:type="dxa"/>
+            <w:vAlign w:val="center"/>
+          </w:tcPr>
+          <w:p>
+            <w:pPr>
+              <w:rPr>
+                <w:rFonts w:hint="eastAsia"/>
+                <w:sz w:val="32"/>
+                <w:szCs w:val="32"/>
+                <w:lang w:val="vi-VN"/>
+              </w:rPr>
+            </w:pPr>
+            <w:r>
+              <w:rPr>
+                <w:rFonts w:hint="eastAsia"/>
+                <w:sz w:val="32"/>
+                <w:szCs w:val="32"/>
+                <w:lang w:val="vi-VN"/>
+              </w:rPr>
+              <w:t>作物</w:t>
+            </w:r>
+          </w:p>
+        </w:tc>
+        <w:tc>
+          <w:tcPr>
+            <w:tcW w:w="3003" w:type="dxa"/>
+            <w:vAlign w:val="center"/>
+          </w:tcPr>
+          <w:p>
+            <w:pPr>
+              <w:rPr>
+                <w:rFonts w:hint="eastAsia"/>
+                <w:sz w:val="32"/>
+                <w:szCs w:val="32"/>
+                <w:lang w:val="vi-VN"/>
+              </w:rPr>
+            </w:pPr>
+            <w:r>
+              <w:rPr>
+                <w:rFonts w:hint="eastAsia"/>
+                <w:sz w:val="32"/>
+                <w:szCs w:val="32"/>
+                <w:lang w:val="vi-VN"/>
+              </w:rPr>
+              <w:t>さくもつ</w:t>
+            </w:r>
+          </w:p>
+        </w:tc>
+        <w:tc>
+          <w:tcPr>
+            <w:tcW w:w="3004" w:type="dxa"/>
+            <w:vAlign w:val="center"/>
+          </w:tcPr>
+          <w:p>
+            <w:pPr>
+              <w:rPr>
+                <w:sz w:val="32"/>
+                <w:szCs w:val="32"/>
+                <w:lang w:val="vi-VN"/>
+              </w:rPr>
+            </w:pPr>
+            <w:r>
+              <w:rPr>
+                <w:sz w:val="32"/>
+                <w:szCs w:val="32"/>
+                <w:lang w:val="vi-VN"/>
+              </w:rPr>
+              <w:t>hoa màu, cây trồng</w:t>
+            </w:r>
+          </w:p>
+        </w:tc>
+      </w:tr>
+      <w:tr>
+        <w:tc>
+          <w:tcPr>
+            <w:tcW w:w="3003" w:type="dxa"/>
+            <w:vAlign w:val="center"/>
+          </w:tcPr>
+          <w:p>
+            <w:pPr>
+              <w:rPr>
+                <w:rFonts w:hint="eastAsia"/>
+                <w:sz w:val="32"/>
+                <w:szCs w:val="32"/>
+                <w:lang w:val="vi-VN"/>
+              </w:rPr>
+            </w:pPr>
+            <w:r>
+              <w:rPr>
+                <w:rFonts w:hint="eastAsia"/>
+                <w:sz w:val="32"/>
+                <w:szCs w:val="32"/>
+                <w:lang w:val="vi-VN"/>
+              </w:rPr>
+              <w:t>書物</w:t>
+            </w:r>
+          </w:p>
+        </w:tc>
+        <w:tc>
+          <w:tcPr>
+            <w:tcW w:w="3003" w:type="dxa"/>
+            <w:vAlign w:val="center"/>
+          </w:tcPr>
+          <w:p>
+            <w:pPr>
+              <w:rPr>
+                <w:rFonts w:hint="eastAsia"/>
+                <w:sz w:val="32"/>
+                <w:szCs w:val="32"/>
+                <w:lang w:val="vi-VN"/>
+              </w:rPr>
+            </w:pPr>
+            <w:r>
+              <w:rPr>
+                <w:rFonts w:hint="eastAsia"/>
+                <w:sz w:val="32"/>
+                <w:szCs w:val="32"/>
+                <w:lang w:val="vi-VN"/>
+              </w:rPr>
+              <w:t>しょもつ</w:t>
+            </w:r>
+          </w:p>
+        </w:tc>
+        <w:tc>
+          <w:tcPr>
+            <w:tcW w:w="3004" w:type="dxa"/>
+            <w:vAlign w:val="center"/>
+          </w:tcPr>
+          <w:p>
+            <w:pPr>
+              <w:rPr>
+                <w:sz w:val="32"/>
+                <w:szCs w:val="32"/>
+                <w:lang w:val="vi-VN"/>
+              </w:rPr>
+            </w:pPr>
+            <w:r>
+              <w:rPr>
+                <w:sz w:val="32"/>
+                <w:szCs w:val="32"/>
+                <w:lang w:val="vi-VN"/>
+              </w:rPr>
+              <w:t>sách vở</w:t>
+            </w:r>
+          </w:p>
+        </w:tc>
+      </w:tr>
+      <w:tr>
+        <w:tc>
+          <w:tcPr>
+            <w:tcW w:w="3003" w:type="dxa"/>
+            <w:vAlign w:val="center"/>
+          </w:tcPr>
+          <w:p>
+            <w:pPr>
+              <w:rPr>
+                <w:rFonts w:hint="eastAsia"/>
+                <w:sz w:val="32"/>
+                <w:szCs w:val="32"/>
+              </w:rPr>
+            </w:pPr>
+            <w:r>
+              <w:rPr>
+                <w:rFonts w:hint="eastAsia"/>
+                <w:sz w:val="32"/>
+                <w:szCs w:val="32"/>
+              </w:rPr>
+              <w:t>生き物</w:t>
+            </w:r>
+          </w:p>
+        </w:tc>
+        <w:tc>
+          <w:tcPr>
+            <w:tcW w:w="3003" w:type="dxa"/>
+            <w:vAlign w:val="center"/>
+          </w:tcPr>
+          <w:p>
+            <w:pPr>
+              <w:rPr>
+                <w:rFonts w:hint="eastAsia"/>
+                <w:sz w:val="32"/>
+                <w:szCs w:val="32"/>
+              </w:rPr>
+            </w:pPr>
+            <w:r>
+              <w:rPr>
+                <w:rFonts w:hint="eastAsia"/>
+                <w:sz w:val="32"/>
+                <w:szCs w:val="32"/>
+              </w:rPr>
+              <w:t>いきもの</w:t>
+            </w:r>
+          </w:p>
+        </w:tc>
+        <w:tc>
+          <w:tcPr>
+            <w:tcW w:w="3004" w:type="dxa"/>
+            <w:vAlign w:val="center"/>
+          </w:tcPr>
+          <w:p>
+            <w:pPr>
+              <w:rPr>
+                <w:sz w:val="32"/>
+                <w:szCs w:val="32"/>
+                <w:lang w:val="vi-VN"/>
+              </w:rPr>
+            </w:pPr>
+            <w:r>
+              <w:rPr>
+                <w:sz w:val="32"/>
+                <w:szCs w:val="32"/>
+                <w:lang w:val="vi-VN"/>
+              </w:rPr>
+              <w:t>đồ sống, động vật, sinh vật</w:t>
+            </w:r>
+          </w:p>
+        </w:tc>
+      </w:tr>
+      <w:tr>
+        <w:tc>
+          <w:tcPr>
+            <w:tcW w:w="3003" w:type="dxa"/>
+            <w:vAlign w:val="center"/>
+          </w:tcPr>
+          <w:p>
+            <w:pPr>
+              <w:rPr>
+                <w:rFonts w:hint="eastAsia"/>
+                <w:sz w:val="32"/>
+                <w:szCs w:val="32"/>
+              </w:rPr>
+            </w:pPr>
+            <w:r>
+              <w:rPr>
+                <w:rFonts w:hint="eastAsia"/>
+                <w:sz w:val="32"/>
+                <w:szCs w:val="32"/>
+              </w:rPr>
+              <w:t>物音</w:t>
+            </w:r>
+          </w:p>
+        </w:tc>
+        <w:tc>
+          <w:tcPr>
+            <w:tcW w:w="3003" w:type="dxa"/>
+            <w:vAlign w:val="center"/>
+          </w:tcPr>
+          <w:p>
+            <w:pPr>
+              <w:rPr>
+                <w:rFonts w:hint="eastAsia"/>
+                <w:sz w:val="32"/>
+                <w:szCs w:val="32"/>
+                <w:lang w:val="vi-VN"/>
+              </w:rPr>
+            </w:pPr>
+            <w:r>
+              <w:rPr>
+                <w:rFonts w:hint="eastAsia"/>
+                <w:sz w:val="32"/>
+                <w:szCs w:val="32"/>
+                <w:lang w:val="vi-VN"/>
+              </w:rPr>
+              <w:t>ものおと</w:t>
+            </w:r>
+          </w:p>
+        </w:tc>
+        <w:tc>
+          <w:tcPr>
+            <w:tcW w:w="3004" w:type="dxa"/>
+            <w:vAlign w:val="center"/>
+          </w:tcPr>
+          <w:p>
+            <w:pPr>
+              <w:rPr>
+                <w:sz w:val="32"/>
+                <w:szCs w:val="32"/>
+                <w:lang w:val="vi-VN"/>
+              </w:rPr>
+            </w:pPr>
+            <w:r>
+              <w:rPr>
+                <w:sz w:val="32"/>
+                <w:szCs w:val="32"/>
+                <w:lang w:val="vi-VN"/>
+              </w:rPr>
+              <w:t>âm thanh</w:t>
+            </w:r>
+          </w:p>
+        </w:tc>
+      </w:tr>
+      <w:tr>
+        <w:tc>
+          <w:tcPr>
+            <w:tcW w:w="3003" w:type="dxa"/>
+            <w:vAlign w:val="center"/>
+          </w:tcPr>
+          <w:p>
+            <w:pPr>
+              <w:rPr>
+                <w:rFonts w:hint="eastAsia"/>
+                <w:sz w:val="32"/>
+                <w:szCs w:val="32"/>
+              </w:rPr>
+            </w:pPr>
+            <w:r>
+              <w:rPr>
+                <w:rFonts w:hint="eastAsia"/>
+                <w:sz w:val="32"/>
+                <w:szCs w:val="32"/>
+              </w:rPr>
+              <w:t>物語</w:t>
+            </w:r>
+          </w:p>
+        </w:tc>
+        <w:tc>
+          <w:tcPr>
+            <w:tcW w:w="3003" w:type="dxa"/>
+            <w:vAlign w:val="center"/>
+          </w:tcPr>
+          <w:p>
+            <w:pPr>
+              <w:rPr>
+                <w:rFonts w:hint="eastAsia"/>
+                <w:sz w:val="32"/>
+                <w:szCs w:val="32"/>
+                <w:lang w:val="vi-VN"/>
+              </w:rPr>
+            </w:pPr>
+            <w:r>
+              <w:rPr>
+                <w:rFonts w:hint="eastAsia"/>
+                <w:sz w:val="32"/>
+                <w:szCs w:val="32"/>
+                <w:lang w:val="vi-VN"/>
+              </w:rPr>
+              <w:t>ものがたり</w:t>
+            </w:r>
+          </w:p>
+        </w:tc>
+        <w:tc>
+          <w:tcPr>
+            <w:tcW w:w="3004" w:type="dxa"/>
+            <w:vAlign w:val="center"/>
+          </w:tcPr>
+          <w:p>
+            <w:pPr>
+              <w:rPr>
+                <w:sz w:val="32"/>
+                <w:szCs w:val="32"/>
+                <w:lang w:val="vi-VN"/>
+              </w:rPr>
+            </w:pPr>
+            <w:r>
+              <w:rPr>
+                <w:sz w:val="32"/>
+                <w:szCs w:val="32"/>
+                <w:lang w:val="vi-VN"/>
+              </w:rPr>
+              <w:t>truyện</w:t>
+            </w:r>
+          </w:p>
+        </w:tc>
+      </w:tr>
+      <w:tr>
+        <w:tc>
+          <w:tcPr>
+            <w:tcW w:w="3003" w:type="dxa"/>
+            <w:vAlign w:val="center"/>
+          </w:tcPr>
+          <w:p>
+            <w:pPr>
+              <w:rPr>
+                <w:rFonts w:hint="eastAsia"/>
+                <w:sz w:val="32"/>
+                <w:szCs w:val="32"/>
+                <w:lang w:val="vi-VN"/>
+              </w:rPr>
+            </w:pPr>
+            <w:r>
+              <w:rPr>
+                <w:rFonts w:hint="eastAsia"/>
+                <w:sz w:val="32"/>
+                <w:szCs w:val="32"/>
+                <w:lang w:val="vi-VN"/>
+              </w:rPr>
+              <w:t>今日</w:t>
+            </w:r>
+          </w:p>
+        </w:tc>
+        <w:tc>
+          <w:tcPr>
+            <w:tcW w:w="3003" w:type="dxa"/>
+            <w:vAlign w:val="center"/>
+          </w:tcPr>
+          <w:p>
+            <w:pPr>
+              <w:rPr>
+                <w:rFonts w:hint="eastAsia"/>
+                <w:sz w:val="32"/>
+                <w:szCs w:val="32"/>
+                <w:lang w:val="vi-VN"/>
+              </w:rPr>
+            </w:pPr>
+            <w:r>
+              <w:rPr>
+                <w:rFonts w:hint="eastAsia"/>
+                <w:sz w:val="32"/>
+                <w:szCs w:val="32"/>
+                <w:lang w:val="vi-VN"/>
+              </w:rPr>
+              <w:t>こんにち</w:t>
+            </w:r>
+          </w:p>
+        </w:tc>
+        <w:tc>
+          <w:tcPr>
+            <w:tcW w:w="3004" w:type="dxa"/>
+            <w:vAlign w:val="center"/>
+          </w:tcPr>
+          <w:p>
+            <w:pPr>
+              <w:rPr>
+                <w:sz w:val="32"/>
+                <w:szCs w:val="32"/>
+                <w:lang w:val="vi-VN"/>
+              </w:rPr>
+            </w:pPr>
+            <w:r>
+              <w:rPr>
+                <w:sz w:val="32"/>
+                <w:szCs w:val="32"/>
+                <w:lang w:val="vi-VN"/>
+              </w:rPr>
+              <w:t>ngày nay</w:t>
+            </w:r>
+          </w:p>
+        </w:tc>
+      </w:tr>
+      <w:tr>
+        <w:tc>
+          <w:tcPr>
+            <w:tcW w:w="3003" w:type="dxa"/>
+            <w:vAlign w:val="center"/>
+          </w:tcPr>
+          <w:p>
+            <w:pPr>
+              <w:rPr>
+                <w:rFonts w:hint="eastAsia"/>
+                <w:sz w:val="32"/>
+                <w:szCs w:val="32"/>
+                <w:lang w:val="vi-VN"/>
+              </w:rPr>
+            </w:pPr>
+            <w:r>
+              <w:rPr>
+                <w:rFonts w:hint="eastAsia"/>
+                <w:sz w:val="32"/>
+                <w:szCs w:val="32"/>
+                <w:lang w:val="vi-VN"/>
+              </w:rPr>
+              <w:t>日の出</w:t>
+            </w:r>
+          </w:p>
+        </w:tc>
+        <w:tc>
+          <w:tcPr>
+            <w:tcW w:w="3003" w:type="dxa"/>
+            <w:vAlign w:val="center"/>
+          </w:tcPr>
+          <w:p>
+            <w:pPr>
+              <w:rPr>
+                <w:rFonts w:hint="eastAsia"/>
+                <w:sz w:val="32"/>
+                <w:szCs w:val="32"/>
+                <w:lang w:val="vi-VN"/>
+              </w:rPr>
+            </w:pPr>
+            <w:r>
+              <w:rPr>
+                <w:rFonts w:hint="eastAsia"/>
+                <w:sz w:val="32"/>
+                <w:szCs w:val="32"/>
+                <w:lang w:val="vi-VN"/>
+              </w:rPr>
+              <w:t>ひので</w:t>
+            </w:r>
+          </w:p>
+        </w:tc>
+        <w:tc>
+          <w:tcPr>
+            <w:tcW w:w="3004" w:type="dxa"/>
+            <w:vAlign w:val="center"/>
+          </w:tcPr>
+          <w:p>
+            <w:pPr>
+              <w:rPr>
+                <w:sz w:val="32"/>
+                <w:szCs w:val="32"/>
+                <w:lang w:val="vi-VN"/>
+              </w:rPr>
+            </w:pPr>
+            <w:r>
+              <w:rPr>
+                <w:sz w:val="32"/>
+                <w:szCs w:val="32"/>
+                <w:lang w:val="vi-VN"/>
+              </w:rPr>
+              <w:t>mặt trời mọc, bình minh</w:t>
+            </w:r>
+          </w:p>
+        </w:tc>
+      </w:tr>
+      <w:tr>
+        <w:tc>
+          <w:tcPr>
+            <w:tcW w:w="3003" w:type="dxa"/>
+            <w:vAlign w:val="center"/>
+          </w:tcPr>
+          <w:p>
+            <w:pPr>
+              <w:rPr>
+                <w:rFonts w:hint="eastAsia"/>
+                <w:sz w:val="32"/>
+                <w:szCs w:val="32"/>
+              </w:rPr>
+            </w:pPr>
+            <w:r>
+              <w:rPr>
+                <w:rFonts w:hint="eastAsia"/>
+                <w:sz w:val="32"/>
+                <w:szCs w:val="32"/>
+              </w:rPr>
+              <w:t>日の入り</w:t>
+            </w:r>
+          </w:p>
+        </w:tc>
+        <w:tc>
+          <w:tcPr>
+            <w:tcW w:w="3003" w:type="dxa"/>
+            <w:vAlign w:val="center"/>
+          </w:tcPr>
+          <w:p>
+            <w:pPr>
+              <w:rPr>
+                <w:rFonts w:hint="eastAsia"/>
+                <w:sz w:val="32"/>
+                <w:szCs w:val="32"/>
+              </w:rPr>
+            </w:pPr>
+            <w:r>
+              <w:rPr>
+                <w:rFonts w:hint="eastAsia"/>
+                <w:sz w:val="32"/>
+                <w:szCs w:val="32"/>
+              </w:rPr>
+              <w:t>ひのいり</w:t>
+            </w:r>
+          </w:p>
+        </w:tc>
+        <w:tc>
+          <w:tcPr>
+            <w:tcW w:w="3004" w:type="dxa"/>
+            <w:vAlign w:val="center"/>
+          </w:tcPr>
+          <w:p>
+            <w:pPr>
+              <w:rPr>
+                <w:sz w:val="32"/>
+                <w:szCs w:val="32"/>
+                <w:lang w:val="vi-VN"/>
+              </w:rPr>
+            </w:pPr>
+            <w:r>
+              <w:rPr>
+                <w:sz w:val="32"/>
+                <w:szCs w:val="32"/>
+                <w:lang w:val="vi-VN"/>
+              </w:rPr>
+              <w:t>mặt trời lặn, xế chiều</w:t>
+            </w:r>
+          </w:p>
+        </w:tc>
+      </w:tr>
+      <w:tr>
+        <w:tc>
+          <w:tcPr>
+            <w:tcW w:w="3003" w:type="dxa"/>
+            <w:vAlign w:val="center"/>
+          </w:tcPr>
+          <w:p>
+            <w:pPr>
+              <w:rPr>
+                <w:rFonts w:hint="eastAsia"/>
+                <w:sz w:val="32"/>
+                <w:szCs w:val="32"/>
+              </w:rPr>
+            </w:pPr>
+            <w:r>
+              <w:rPr>
+                <w:rFonts w:hint="eastAsia"/>
+                <w:sz w:val="32"/>
+                <w:szCs w:val="32"/>
+              </w:rPr>
+              <w:t>来日</w:t>
+            </w:r>
+          </w:p>
+        </w:tc>
+        <w:tc>
+          <w:tcPr>
+            <w:tcW w:w="3003" w:type="dxa"/>
+            <w:vAlign w:val="center"/>
+          </w:tcPr>
+          <w:p>
+            <w:pPr>
+              <w:rPr>
+                <w:rFonts w:hint="eastAsia"/>
+                <w:sz w:val="32"/>
+                <w:szCs w:val="32"/>
+                <w:lang w:val="vi-VN"/>
+              </w:rPr>
+            </w:pPr>
+            <w:r>
+              <w:rPr>
+                <w:rFonts w:hint="eastAsia"/>
+                <w:sz w:val="32"/>
+                <w:szCs w:val="32"/>
+                <w:lang w:val="vi-VN"/>
+              </w:rPr>
+              <w:t>らいにち</w:t>
+            </w:r>
+          </w:p>
+        </w:tc>
+        <w:tc>
+          <w:tcPr>
+            <w:tcW w:w="3004" w:type="dxa"/>
+            <w:vAlign w:val="center"/>
+          </w:tcPr>
+          <w:p>
+            <w:pPr>
+              <w:rPr>
+                <w:sz w:val="32"/>
+                <w:szCs w:val="32"/>
+                <w:lang w:val="vi-VN"/>
+              </w:rPr>
+            </w:pPr>
+            <w:r>
+              <w:rPr>
+                <w:sz w:val="32"/>
+                <w:szCs w:val="32"/>
+                <w:lang w:val="vi-VN"/>
+              </w:rPr>
+              <w:t>đến Nhật</w:t>
+            </w:r>
+          </w:p>
+        </w:tc>
+      </w:tr>
+    </w:tbl>
+    <w:p>
+      <w:pPr>
+        <w:rPr>
+          <w:lang w:val="vi-VN"/>
+        </w:rPr>
+      </w:pPr>
+    </w:p>
+    <w:p>
+      <w:pPr>
+        <w:rPr>
+          <w:lang w:val="vi-VN"/>
+        </w:rPr>
+      </w:pPr>
+      <w:r>
+        <w:rPr>
+          <w:lang w:val="vi-VN"/>
+        </w:rPr>
+        <w:br w:type="page"/>
+      </w:r>
+    </w:p>
+    <w:tbl>
+      <w:tblPr>
+        <w:tblStyle w:val="TableGrid"/>
+        <w:tblW w:w="0" w:type="auto"/>
+        <w:tblLook w:val="04A0" w:firstRow="1" w:lastRow="0" w:firstColumn="1" w:lastColumn="0" w:noHBand="0" w:noVBand="1"/>
+      </w:tblPr>
+      <w:tblGrid>
+        <w:gridCol w:w="3003"/>
+        <w:gridCol w:w="3003"/>
+        <w:gridCol w:w="3004"/>
+      </w:tblGrid>
+      <w:tr>
+        <w:tc>
+          <w:tcPr>
+            <w:tcW w:w="9010" w:type="dxa"/>
+            <w:gridSpan w:val="3"/>
+            <w:vAlign w:val="center"/>
+          </w:tcPr>
+          <w:p>
+            <w:pPr>
+              <w:jc w:val="center"/>
+              <w:rPr>
+                <w:b/>
+                <w:sz w:val="72"/>
+                <w:szCs w:val="72"/>
+                <w:lang w:val="vi-VN"/>
+              </w:rPr>
+            </w:pPr>
+            <w:r>
+              <w:rPr>
+                <w:b/>
+                <w:sz w:val="72"/>
+                <w:szCs w:val="72"/>
+                <w:lang w:val="vi-VN"/>
+              </w:rPr>
+              <w:lastRenderedPageBreak/>
+              <w:t>BÀI 5-</w:t>
+            </w:r>
+            <w:r>
+              <w:rPr>
+                <w:b/>
+                <w:sz w:val="72"/>
+                <w:szCs w:val="72"/>
+                <w:lang w:val="vi-VN"/>
+              </w:rPr>
+              <w:t>2</w:t>
+            </w:r>
+          </w:p>
+        </w:tc>
+      </w:tr>
+      <w:tr>
+        <w:tc>
+          <w:tcPr>
+            <w:tcW w:w="9010" w:type="dxa"/>
+            <w:gridSpan w:val="3"/>
+            <w:vAlign w:val="center"/>
+          </w:tcPr>
+          <w:p>
+            <w:pPr>
+              <w:jc w:val="center"/>
+              <w:rPr>
+                <w:rFonts w:hint="eastAsia"/>
+                <w:b/>
+                <w:sz w:val="40"/>
+                <w:szCs w:val="40"/>
+                <w:lang w:val="vi-VN"/>
+              </w:rPr>
+            </w:pPr>
+            <w:r>
+              <w:rPr>
+                <w:rFonts w:hint="eastAsia"/>
+                <w:b/>
+                <w:sz w:val="40"/>
+                <w:szCs w:val="40"/>
+                <w:lang w:val="vi-VN"/>
+              </w:rPr>
+              <w:t>夜中・世間・作業</w:t>
+            </w:r>
+          </w:p>
+        </w:tc>
+      </w:tr>
+      <w:tr>
+        <w:tc>
+          <w:tcPr>
+            <w:tcW w:w="3003" w:type="dxa"/>
+            <w:vAlign w:val="center"/>
+          </w:tcPr>
+          <w:p>
+            <w:pPr>
+              <w:rPr>
+                <w:rFonts w:hint="eastAsia"/>
+                <w:sz w:val="32"/>
+                <w:szCs w:val="32"/>
+                <w:lang w:val="vi-VN"/>
+              </w:rPr>
+            </w:pPr>
+            <w:r>
+              <w:rPr>
+                <w:rFonts w:hint="eastAsia"/>
+                <w:sz w:val="32"/>
+                <w:szCs w:val="32"/>
+                <w:lang w:val="vi-VN"/>
+              </w:rPr>
+              <w:t>大工</w:t>
+            </w:r>
+          </w:p>
+        </w:tc>
+        <w:tc>
+          <w:tcPr>
+            <w:tcW w:w="3003" w:type="dxa"/>
+            <w:vAlign w:val="center"/>
+          </w:tcPr>
+          <w:p>
+            <w:pPr>
+              <w:rPr>
+                <w:rFonts w:hint="eastAsia"/>
+                <w:sz w:val="32"/>
+                <w:szCs w:val="32"/>
+                <w:lang w:val="vi-VN"/>
+              </w:rPr>
+            </w:pPr>
+            <w:r>
+              <w:rPr>
+                <w:rFonts w:hint="eastAsia"/>
+                <w:sz w:val="32"/>
+                <w:szCs w:val="32"/>
+                <w:lang w:val="vi-VN"/>
+              </w:rPr>
+              <w:t>だいく</w:t>
+            </w:r>
+          </w:p>
+        </w:tc>
+        <w:tc>
+          <w:tcPr>
+            <w:tcW w:w="3004" w:type="dxa"/>
+            <w:vAlign w:val="center"/>
+          </w:tcPr>
+          <w:p>
+            <w:pPr>
+              <w:rPr>
+                <w:sz w:val="32"/>
+                <w:szCs w:val="32"/>
+                <w:lang w:val="vi-VN"/>
+              </w:rPr>
+            </w:pPr>
+            <w:r>
+              <w:rPr>
+                <w:sz w:val="32"/>
+                <w:szCs w:val="32"/>
+                <w:lang w:val="vi-VN"/>
+              </w:rPr>
+              <w:t>thợ mộc</w:t>
+            </w:r>
+          </w:p>
+        </w:tc>
+      </w:tr>
+      <w:tr>
+        <w:tc>
+          <w:tcPr>
+            <w:tcW w:w="3003" w:type="dxa"/>
+            <w:vAlign w:val="center"/>
+          </w:tcPr>
+          <w:p>
+            <w:pPr>
+              <w:rPr>
+                <w:rFonts w:hint="eastAsia"/>
+                <w:sz w:val="32"/>
+                <w:szCs w:val="32"/>
+                <w:lang w:val="vi-VN"/>
+              </w:rPr>
+            </w:pPr>
+            <w:r>
+              <w:rPr>
+                <w:rFonts w:hint="eastAsia"/>
+                <w:sz w:val="32"/>
+                <w:szCs w:val="32"/>
+                <w:lang w:val="vi-VN"/>
+              </w:rPr>
+              <w:t>大小</w:t>
+            </w:r>
+          </w:p>
+        </w:tc>
+        <w:tc>
+          <w:tcPr>
+            <w:tcW w:w="3003" w:type="dxa"/>
+            <w:vAlign w:val="center"/>
+          </w:tcPr>
+          <w:p>
+            <w:pPr>
+              <w:rPr>
+                <w:rFonts w:hint="eastAsia"/>
+                <w:sz w:val="32"/>
+                <w:szCs w:val="32"/>
+                <w:lang w:val="vi-VN"/>
+              </w:rPr>
+            </w:pPr>
+            <w:r>
+              <w:rPr>
+                <w:rFonts w:hint="eastAsia"/>
+                <w:sz w:val="32"/>
+                <w:szCs w:val="32"/>
+                <w:lang w:val="vi-VN"/>
+              </w:rPr>
+              <w:t>だいしょう</w:t>
+            </w:r>
+          </w:p>
+        </w:tc>
+        <w:tc>
+          <w:tcPr>
+            <w:tcW w:w="3004" w:type="dxa"/>
+            <w:vAlign w:val="center"/>
+          </w:tcPr>
+          <w:p>
+            <w:pPr>
+              <w:rPr>
+                <w:sz w:val="32"/>
+                <w:szCs w:val="32"/>
+                <w:lang w:val="vi-VN"/>
+              </w:rPr>
+            </w:pPr>
+            <w:r>
+              <w:rPr>
+                <w:sz w:val="32"/>
+                <w:szCs w:val="32"/>
+                <w:lang w:val="vi-VN"/>
+              </w:rPr>
+              <w:t>lớn nhỏ</w:t>
+            </w:r>
+          </w:p>
+        </w:tc>
+      </w:tr>
+      <w:tr>
+        <w:tc>
+          <w:tcPr>
+            <w:tcW w:w="3003" w:type="dxa"/>
+            <w:vAlign w:val="center"/>
+          </w:tcPr>
+          <w:p>
+            <w:pPr>
+              <w:rPr>
+                <w:rFonts w:hint="eastAsia"/>
+                <w:sz w:val="32"/>
+                <w:szCs w:val="32"/>
+                <w:lang w:val="vi-VN"/>
+              </w:rPr>
+            </w:pPr>
+            <w:r>
+              <w:rPr>
+                <w:rFonts w:hint="eastAsia"/>
+                <w:sz w:val="32"/>
+                <w:szCs w:val="32"/>
+                <w:lang w:val="vi-VN"/>
+              </w:rPr>
+              <w:t>大気</w:t>
+            </w:r>
+          </w:p>
+        </w:tc>
+        <w:tc>
+          <w:tcPr>
+            <w:tcW w:w="3003" w:type="dxa"/>
+            <w:vAlign w:val="center"/>
+          </w:tcPr>
+          <w:p>
+            <w:pPr>
+              <w:rPr>
+                <w:rFonts w:hint="eastAsia"/>
+                <w:sz w:val="32"/>
+                <w:szCs w:val="32"/>
+                <w:lang w:val="vi-VN"/>
+              </w:rPr>
+            </w:pPr>
+            <w:r>
+              <w:rPr>
+                <w:rFonts w:hint="eastAsia"/>
+                <w:sz w:val="32"/>
+                <w:szCs w:val="32"/>
+                <w:lang w:val="vi-VN"/>
+              </w:rPr>
+              <w:t>たいき</w:t>
+            </w:r>
+          </w:p>
+        </w:tc>
+        <w:tc>
+          <w:tcPr>
+            <w:tcW w:w="3004" w:type="dxa"/>
+            <w:vAlign w:val="center"/>
+          </w:tcPr>
+          <w:p>
+            <w:pPr>
+              <w:rPr>
+                <w:sz w:val="32"/>
+                <w:szCs w:val="32"/>
+                <w:lang w:val="vi-VN"/>
+              </w:rPr>
+            </w:pPr>
+            <w:r>
+              <w:rPr>
+                <w:sz w:val="32"/>
+                <w:szCs w:val="32"/>
+                <w:lang w:val="vi-VN"/>
+              </w:rPr>
+              <w:t>không khí</w:t>
+            </w:r>
+          </w:p>
+        </w:tc>
+      </w:tr>
+      <w:tr>
+        <w:tc>
+          <w:tcPr>
+            <w:tcW w:w="3003" w:type="dxa"/>
+            <w:vAlign w:val="center"/>
+          </w:tcPr>
+          <w:p>
+            <w:pPr>
+              <w:rPr>
+                <w:rFonts w:hint="eastAsia"/>
+                <w:sz w:val="32"/>
+                <w:szCs w:val="32"/>
+              </w:rPr>
+            </w:pPr>
+            <w:r>
+              <w:rPr>
+                <w:rFonts w:hint="eastAsia"/>
+                <w:sz w:val="32"/>
+                <w:szCs w:val="32"/>
+              </w:rPr>
+              <w:t>大半</w:t>
+            </w:r>
+          </w:p>
+        </w:tc>
+        <w:tc>
+          <w:tcPr>
+            <w:tcW w:w="3003" w:type="dxa"/>
+            <w:vAlign w:val="center"/>
+          </w:tcPr>
+          <w:p>
+            <w:pPr>
+              <w:rPr>
+                <w:rFonts w:hint="eastAsia"/>
+                <w:sz w:val="32"/>
+                <w:szCs w:val="32"/>
+              </w:rPr>
+            </w:pPr>
+            <w:r>
+              <w:rPr>
+                <w:rFonts w:hint="eastAsia"/>
+                <w:sz w:val="32"/>
+                <w:szCs w:val="32"/>
+              </w:rPr>
+              <w:t>たいはん</w:t>
+            </w:r>
+          </w:p>
+        </w:tc>
+        <w:tc>
+          <w:tcPr>
+            <w:tcW w:w="3004" w:type="dxa"/>
+            <w:vAlign w:val="center"/>
+          </w:tcPr>
+          <w:p>
+            <w:pPr>
+              <w:rPr>
+                <w:sz w:val="32"/>
+                <w:szCs w:val="32"/>
+                <w:lang w:val="vi-VN"/>
+              </w:rPr>
+            </w:pPr>
+            <w:r>
+              <w:rPr>
+                <w:sz w:val="32"/>
+                <w:szCs w:val="32"/>
+                <w:lang w:val="vi-VN"/>
+              </w:rPr>
+              <w:t>quá nửa</w:t>
+            </w:r>
+          </w:p>
+        </w:tc>
+      </w:tr>
+      <w:tr>
+        <w:tc>
+          <w:tcPr>
+            <w:tcW w:w="3003" w:type="dxa"/>
+            <w:vAlign w:val="center"/>
+          </w:tcPr>
+          <w:p>
+            <w:pPr>
+              <w:rPr>
+                <w:rFonts w:hint="eastAsia"/>
+                <w:sz w:val="32"/>
+                <w:szCs w:val="32"/>
+              </w:rPr>
+            </w:pPr>
+            <w:r>
+              <w:rPr>
+                <w:rFonts w:hint="eastAsia"/>
+                <w:sz w:val="32"/>
+                <w:szCs w:val="32"/>
+              </w:rPr>
+              <w:t>大金</w:t>
+            </w:r>
+          </w:p>
+        </w:tc>
+        <w:tc>
+          <w:tcPr>
+            <w:tcW w:w="3003" w:type="dxa"/>
+            <w:vAlign w:val="center"/>
+          </w:tcPr>
+          <w:p>
+            <w:pPr>
+              <w:rPr>
+                <w:rFonts w:hint="eastAsia"/>
+                <w:sz w:val="32"/>
+                <w:szCs w:val="32"/>
+                <w:lang w:val="vi-VN"/>
+              </w:rPr>
+            </w:pPr>
+            <w:r>
+              <w:rPr>
+                <w:rFonts w:hint="eastAsia"/>
+                <w:sz w:val="32"/>
+                <w:szCs w:val="32"/>
+                <w:lang w:val="vi-VN"/>
+              </w:rPr>
+              <w:t>たいきん</w:t>
+            </w:r>
+          </w:p>
+        </w:tc>
+        <w:tc>
+          <w:tcPr>
+            <w:tcW w:w="3004" w:type="dxa"/>
+            <w:vAlign w:val="center"/>
+          </w:tcPr>
+          <w:p>
+            <w:pPr>
+              <w:rPr>
+                <w:sz w:val="32"/>
+                <w:szCs w:val="32"/>
+                <w:lang w:val="vi-VN"/>
+              </w:rPr>
+            </w:pPr>
+            <w:r>
+              <w:rPr>
+                <w:sz w:val="32"/>
+                <w:szCs w:val="32"/>
+                <w:lang w:val="vi-VN"/>
+              </w:rPr>
+              <w:t>khoản chi phí lớn</w:t>
+            </w:r>
+          </w:p>
+        </w:tc>
+      </w:tr>
+      <w:tr>
+        <w:tc>
+          <w:tcPr>
+            <w:tcW w:w="3003" w:type="dxa"/>
+            <w:vAlign w:val="center"/>
+          </w:tcPr>
+          <w:p>
+            <w:pPr>
+              <w:rPr>
+                <w:rFonts w:hint="eastAsia"/>
+                <w:sz w:val="32"/>
+                <w:szCs w:val="32"/>
+              </w:rPr>
+            </w:pPr>
+            <w:r>
+              <w:rPr>
+                <w:rFonts w:hint="eastAsia"/>
+                <w:sz w:val="32"/>
+                <w:szCs w:val="32"/>
+              </w:rPr>
+              <w:t>大木</w:t>
+            </w:r>
+          </w:p>
+        </w:tc>
+        <w:tc>
+          <w:tcPr>
+            <w:tcW w:w="3003" w:type="dxa"/>
+            <w:vAlign w:val="center"/>
+          </w:tcPr>
+          <w:p>
+            <w:pPr>
+              <w:rPr>
+                <w:rFonts w:hint="eastAsia"/>
+                <w:sz w:val="32"/>
+                <w:szCs w:val="32"/>
+                <w:lang w:val="vi-VN"/>
+              </w:rPr>
+            </w:pPr>
+            <w:r>
+              <w:rPr>
+                <w:rFonts w:hint="eastAsia"/>
+                <w:sz w:val="32"/>
+                <w:szCs w:val="32"/>
+                <w:lang w:val="vi-VN"/>
+              </w:rPr>
+              <w:t>たいぼく</w:t>
+            </w:r>
+          </w:p>
+        </w:tc>
+        <w:tc>
+          <w:tcPr>
+            <w:tcW w:w="3004" w:type="dxa"/>
+            <w:vAlign w:val="center"/>
+          </w:tcPr>
+          <w:p>
+            <w:pPr>
+              <w:rPr>
+                <w:sz w:val="32"/>
+                <w:szCs w:val="32"/>
+                <w:lang w:val="vi-VN"/>
+              </w:rPr>
+            </w:pPr>
+            <w:r>
+              <w:rPr>
+                <w:sz w:val="32"/>
+                <w:szCs w:val="32"/>
+                <w:lang w:val="vi-VN"/>
+              </w:rPr>
+              <w:t>cây gỗ lớn</w:t>
+            </w:r>
+          </w:p>
+        </w:tc>
+      </w:tr>
+      <w:tr>
+        <w:tc>
+          <w:tcPr>
+            <w:tcW w:w="3003" w:type="dxa"/>
+            <w:vAlign w:val="center"/>
+          </w:tcPr>
+          <w:p>
+            <w:pPr>
+              <w:rPr>
+                <w:rFonts w:hint="eastAsia"/>
+                <w:sz w:val="32"/>
+                <w:szCs w:val="32"/>
+                <w:lang w:val="vi-VN"/>
+              </w:rPr>
+            </w:pPr>
+            <w:r>
+              <w:rPr>
+                <w:rFonts w:hint="eastAsia"/>
+                <w:sz w:val="32"/>
+                <w:szCs w:val="32"/>
+                <w:lang w:val="vi-VN"/>
+              </w:rPr>
+              <w:t>中世</w:t>
+            </w:r>
+          </w:p>
+        </w:tc>
+        <w:tc>
+          <w:tcPr>
+            <w:tcW w:w="3003" w:type="dxa"/>
+            <w:vAlign w:val="center"/>
+          </w:tcPr>
+          <w:p>
+            <w:pPr>
+              <w:rPr>
+                <w:rFonts w:hint="eastAsia"/>
+                <w:sz w:val="32"/>
+                <w:szCs w:val="32"/>
+                <w:lang w:val="vi-VN"/>
+              </w:rPr>
+            </w:pPr>
+            <w:r>
+              <w:rPr>
+                <w:rFonts w:hint="eastAsia"/>
+                <w:sz w:val="32"/>
+                <w:szCs w:val="32"/>
+                <w:lang w:val="vi-VN"/>
+              </w:rPr>
+              <w:t>ちゅうせい</w:t>
+            </w:r>
+          </w:p>
+        </w:tc>
+        <w:tc>
+          <w:tcPr>
+            <w:tcW w:w="3004" w:type="dxa"/>
+            <w:vAlign w:val="center"/>
+          </w:tcPr>
+          <w:p>
+            <w:pPr>
+              <w:rPr>
+                <w:sz w:val="32"/>
+                <w:szCs w:val="32"/>
+                <w:lang w:val="vi-VN"/>
+              </w:rPr>
+            </w:pPr>
+            <w:r>
+              <w:rPr>
+                <w:sz w:val="32"/>
+                <w:szCs w:val="32"/>
+                <w:lang w:val="vi-VN"/>
+              </w:rPr>
+              <w:t>thời Trung cổ</w:t>
+            </w:r>
+          </w:p>
+        </w:tc>
+      </w:tr>
+      <w:tr>
+        <w:tc>
+          <w:tcPr>
+            <w:tcW w:w="3003" w:type="dxa"/>
+            <w:vAlign w:val="center"/>
+          </w:tcPr>
+          <w:p>
+            <w:pPr>
+              <w:rPr>
+                <w:rFonts w:hint="eastAsia"/>
+                <w:sz w:val="32"/>
+                <w:szCs w:val="32"/>
+                <w:lang w:val="vi-VN"/>
+              </w:rPr>
+            </w:pPr>
+            <w:r>
+              <w:rPr>
+                <w:rFonts w:hint="eastAsia"/>
+                <w:sz w:val="32"/>
+                <w:szCs w:val="32"/>
+                <w:lang w:val="vi-VN"/>
+              </w:rPr>
+              <w:t>空中</w:t>
+            </w:r>
+          </w:p>
+        </w:tc>
+        <w:tc>
+          <w:tcPr>
+            <w:tcW w:w="3003" w:type="dxa"/>
+            <w:vAlign w:val="center"/>
+          </w:tcPr>
+          <w:p>
+            <w:pPr>
+              <w:rPr>
+                <w:rFonts w:hint="eastAsia"/>
+                <w:sz w:val="32"/>
+                <w:szCs w:val="32"/>
+                <w:lang w:val="vi-VN"/>
+              </w:rPr>
+            </w:pPr>
+            <w:r>
+              <w:rPr>
+                <w:rFonts w:hint="eastAsia"/>
+                <w:sz w:val="32"/>
+                <w:szCs w:val="32"/>
+                <w:lang w:val="vi-VN"/>
+              </w:rPr>
+              <w:t>くうちゅう</w:t>
+            </w:r>
+          </w:p>
+        </w:tc>
+        <w:tc>
+          <w:tcPr>
+            <w:tcW w:w="3004" w:type="dxa"/>
+            <w:vAlign w:val="center"/>
+          </w:tcPr>
+          <w:p>
+            <w:pPr>
+              <w:rPr>
+                <w:sz w:val="32"/>
+                <w:szCs w:val="32"/>
+                <w:lang w:val="vi-VN"/>
+              </w:rPr>
+            </w:pPr>
+            <w:r>
+              <w:rPr>
+                <w:sz w:val="32"/>
+                <w:szCs w:val="32"/>
+                <w:lang w:val="vi-VN"/>
+              </w:rPr>
+              <w:t>không trung, bầu trời, không gian</w:t>
+            </w:r>
+          </w:p>
+        </w:tc>
+      </w:tr>
+      <w:tr>
+        <w:tc>
+          <w:tcPr>
+            <w:tcW w:w="3003" w:type="dxa"/>
+            <w:vAlign w:val="center"/>
+          </w:tcPr>
+          <w:p>
+            <w:pPr>
+              <w:rPr>
+                <w:rFonts w:hint="eastAsia"/>
+                <w:sz w:val="32"/>
+                <w:szCs w:val="32"/>
+              </w:rPr>
+            </w:pPr>
+            <w:r>
+              <w:rPr>
+                <w:rFonts w:hint="eastAsia"/>
+                <w:sz w:val="32"/>
+                <w:szCs w:val="32"/>
+              </w:rPr>
+              <w:t>手間</w:t>
+            </w:r>
+          </w:p>
+        </w:tc>
+        <w:tc>
+          <w:tcPr>
+            <w:tcW w:w="3003" w:type="dxa"/>
+            <w:vAlign w:val="center"/>
+          </w:tcPr>
+          <w:p>
+            <w:pPr>
+              <w:rPr>
+                <w:rFonts w:hint="eastAsia"/>
+                <w:sz w:val="32"/>
+                <w:szCs w:val="32"/>
+              </w:rPr>
+            </w:pPr>
+            <w:r>
+              <w:rPr>
+                <w:rFonts w:hint="eastAsia"/>
+                <w:sz w:val="32"/>
+                <w:szCs w:val="32"/>
+              </w:rPr>
+              <w:t>てま</w:t>
+            </w:r>
+          </w:p>
+        </w:tc>
+        <w:tc>
+          <w:tcPr>
+            <w:tcW w:w="3004" w:type="dxa"/>
+            <w:vAlign w:val="center"/>
+          </w:tcPr>
+          <w:p>
+            <w:pPr>
+              <w:rPr>
+                <w:sz w:val="32"/>
+                <w:szCs w:val="32"/>
+                <w:lang w:val="vi-VN"/>
+              </w:rPr>
+            </w:pPr>
+            <w:r>
+              <w:rPr>
+                <w:sz w:val="32"/>
+                <w:szCs w:val="32"/>
+                <w:lang w:val="vi-VN"/>
+              </w:rPr>
+              <w:t>công sức, thời gian</w:t>
+            </w:r>
+          </w:p>
+        </w:tc>
+      </w:tr>
+      <w:tr>
+        <w:tc>
+          <w:tcPr>
+            <w:tcW w:w="3003" w:type="dxa"/>
+            <w:vAlign w:val="center"/>
+          </w:tcPr>
+          <w:p>
+            <w:pPr>
+              <w:rPr>
+                <w:rFonts w:hint="eastAsia"/>
+                <w:sz w:val="32"/>
+                <w:szCs w:val="32"/>
+              </w:rPr>
+            </w:pPr>
+            <w:r>
+              <w:rPr>
+                <w:rFonts w:hint="eastAsia"/>
+                <w:sz w:val="32"/>
+                <w:szCs w:val="32"/>
+              </w:rPr>
+              <w:t>世間</w:t>
+            </w:r>
+          </w:p>
+        </w:tc>
+        <w:tc>
+          <w:tcPr>
+            <w:tcW w:w="3003" w:type="dxa"/>
+            <w:vAlign w:val="center"/>
+          </w:tcPr>
+          <w:p>
+            <w:pPr>
+              <w:rPr>
+                <w:rFonts w:hint="eastAsia"/>
+                <w:sz w:val="32"/>
+                <w:szCs w:val="32"/>
+                <w:lang w:val="vi-VN"/>
+              </w:rPr>
+            </w:pPr>
+            <w:r>
+              <w:rPr>
+                <w:rFonts w:hint="eastAsia"/>
+                <w:sz w:val="32"/>
+                <w:szCs w:val="32"/>
+                <w:lang w:val="vi-VN"/>
+              </w:rPr>
+              <w:t>せけん</w:t>
+            </w:r>
+          </w:p>
+        </w:tc>
+        <w:tc>
+          <w:tcPr>
+            <w:tcW w:w="3004" w:type="dxa"/>
+            <w:vAlign w:val="center"/>
+          </w:tcPr>
+          <w:p>
+            <w:pPr>
+              <w:rPr>
+                <w:sz w:val="32"/>
+                <w:szCs w:val="32"/>
+                <w:lang w:val="vi-VN"/>
+              </w:rPr>
+            </w:pPr>
+            <w:r>
+              <w:rPr>
+                <w:sz w:val="32"/>
+                <w:szCs w:val="32"/>
+                <w:lang w:val="vi-VN"/>
+              </w:rPr>
+              <w:t>thế giới, xã hội</w:t>
+            </w:r>
+          </w:p>
+        </w:tc>
+      </w:tr>
+      <w:tr>
+        <w:tc>
+          <w:tcPr>
+            <w:tcW w:w="3003" w:type="dxa"/>
+            <w:vAlign w:val="center"/>
+          </w:tcPr>
+          <w:p>
+            <w:pPr>
+              <w:rPr>
+                <w:rFonts w:hint="eastAsia"/>
+                <w:sz w:val="32"/>
+                <w:szCs w:val="32"/>
+              </w:rPr>
+            </w:pPr>
+            <w:r>
+              <w:rPr>
+                <w:rFonts w:hint="eastAsia"/>
+                <w:sz w:val="32"/>
+                <w:szCs w:val="32"/>
+              </w:rPr>
+              <w:t>夜間</w:t>
+            </w:r>
+          </w:p>
+        </w:tc>
+        <w:tc>
+          <w:tcPr>
+            <w:tcW w:w="3003" w:type="dxa"/>
+            <w:vAlign w:val="center"/>
+          </w:tcPr>
+          <w:p>
+            <w:pPr>
+              <w:rPr>
+                <w:rFonts w:hint="eastAsia"/>
+                <w:sz w:val="32"/>
+                <w:szCs w:val="32"/>
+                <w:lang w:val="vi-VN"/>
+              </w:rPr>
+            </w:pPr>
+            <w:r>
+              <w:rPr>
+                <w:rFonts w:hint="eastAsia"/>
+                <w:sz w:val="32"/>
+                <w:szCs w:val="32"/>
+                <w:lang w:val="vi-VN"/>
+              </w:rPr>
+              <w:t>やかん</w:t>
+            </w:r>
+          </w:p>
+        </w:tc>
+        <w:tc>
+          <w:tcPr>
+            <w:tcW w:w="3004" w:type="dxa"/>
+            <w:vAlign w:val="center"/>
+          </w:tcPr>
+          <w:p>
+            <w:pPr>
+              <w:rPr>
+                <w:sz w:val="32"/>
+                <w:szCs w:val="32"/>
+                <w:lang w:val="vi-VN"/>
+              </w:rPr>
+            </w:pPr>
+            <w:r>
+              <w:rPr>
+                <w:sz w:val="32"/>
+                <w:szCs w:val="32"/>
+                <w:lang w:val="vi-VN"/>
+              </w:rPr>
+              <w:t>thời gian buổi tối</w:t>
+            </w:r>
+          </w:p>
+        </w:tc>
+      </w:tr>
+      <w:tr>
+        <w:tc>
+          <w:tcPr>
+            <w:tcW w:w="3003" w:type="dxa"/>
+            <w:vAlign w:val="center"/>
+          </w:tcPr>
+          <w:p>
+            <w:pPr>
+              <w:rPr>
+                <w:rFonts w:hint="eastAsia"/>
+                <w:sz w:val="32"/>
+                <w:szCs w:val="32"/>
+              </w:rPr>
+            </w:pPr>
+            <w:r>
+              <w:rPr>
+                <w:rFonts w:hint="eastAsia"/>
+                <w:sz w:val="32"/>
+                <w:szCs w:val="32"/>
+              </w:rPr>
+              <w:t>名作</w:t>
+            </w:r>
+          </w:p>
+        </w:tc>
+        <w:tc>
+          <w:tcPr>
+            <w:tcW w:w="3003" w:type="dxa"/>
+            <w:vAlign w:val="center"/>
+          </w:tcPr>
+          <w:p>
+            <w:pPr>
+              <w:rPr>
+                <w:sz w:val="32"/>
+                <w:szCs w:val="32"/>
+                <w:lang w:val="vi-VN"/>
+              </w:rPr>
+            </w:pPr>
+            <w:r>
+              <w:rPr>
+                <w:rFonts w:hint="eastAsia"/>
+                <w:sz w:val="32"/>
+                <w:szCs w:val="32"/>
+                <w:lang w:val="vi-VN"/>
+              </w:rPr>
+              <w:t>めいさく</w:t>
+            </w:r>
+          </w:p>
+        </w:tc>
+        <w:tc>
+          <w:tcPr>
+            <w:tcW w:w="3004" w:type="dxa"/>
+            <w:vAlign w:val="center"/>
+          </w:tcPr>
+          <w:p>
+            <w:pPr>
+              <w:rPr>
+                <w:sz w:val="32"/>
+                <w:szCs w:val="32"/>
+                <w:lang w:val="vi-VN"/>
+              </w:rPr>
+            </w:pPr>
+            <w:r>
+              <w:rPr>
+                <w:sz w:val="32"/>
+                <w:szCs w:val="32"/>
+                <w:lang w:val="vi-VN"/>
+              </w:rPr>
+              <w:t>tác phẩm danh tiếng</w:t>
+            </w:r>
+          </w:p>
+        </w:tc>
+      </w:tr>
+      <w:tr>
+        <w:tc>
+          <w:tcPr>
+            <w:tcW w:w="3003" w:type="dxa"/>
+            <w:vAlign w:val="center"/>
+          </w:tcPr>
+          <w:p>
+            <w:pPr>
+              <w:rPr>
+                <w:rFonts w:hint="eastAsia"/>
+                <w:sz w:val="32"/>
+                <w:szCs w:val="32"/>
+              </w:rPr>
+            </w:pPr>
+            <w:r>
+              <w:rPr>
+                <w:rFonts w:hint="eastAsia"/>
+                <w:sz w:val="32"/>
+                <w:szCs w:val="32"/>
+              </w:rPr>
+              <w:t>作業</w:t>
+            </w:r>
+          </w:p>
+        </w:tc>
+        <w:tc>
+          <w:tcPr>
+            <w:tcW w:w="3003" w:type="dxa"/>
+            <w:vAlign w:val="center"/>
+          </w:tcPr>
+          <w:p>
+            <w:pPr>
+              <w:rPr>
+                <w:rFonts w:hint="eastAsia"/>
+                <w:sz w:val="32"/>
+                <w:szCs w:val="32"/>
+                <w:lang w:val="vi-VN"/>
+              </w:rPr>
+            </w:pPr>
+            <w:r>
+              <w:rPr>
+                <w:rFonts w:hint="eastAsia"/>
+                <w:sz w:val="32"/>
+                <w:szCs w:val="32"/>
+                <w:lang w:val="vi-VN"/>
+              </w:rPr>
+              <w:t>さぎょう</w:t>
+            </w:r>
+          </w:p>
+        </w:tc>
+        <w:tc>
+          <w:tcPr>
+            <w:tcW w:w="3004" w:type="dxa"/>
+            <w:vAlign w:val="center"/>
+          </w:tcPr>
+          <w:p>
+            <w:pPr>
+              <w:rPr>
+                <w:sz w:val="32"/>
+                <w:szCs w:val="32"/>
+                <w:lang w:val="vi-VN"/>
+              </w:rPr>
+            </w:pPr>
+            <w:r>
+              <w:rPr>
+                <w:sz w:val="32"/>
+                <w:szCs w:val="32"/>
+                <w:lang w:val="vi-VN"/>
+              </w:rPr>
+              <w:t>công việc</w:t>
+            </w:r>
+          </w:p>
+        </w:tc>
+      </w:tr>
+      <w:tr>
+        <w:tc>
+          <w:tcPr>
+            <w:tcW w:w="3003" w:type="dxa"/>
+            <w:vAlign w:val="center"/>
+          </w:tcPr>
+          <w:p>
+            <w:pPr>
+              <w:rPr>
+                <w:rFonts w:hint="eastAsia"/>
+                <w:sz w:val="32"/>
+                <w:szCs w:val="32"/>
+              </w:rPr>
+            </w:pPr>
+            <w:r>
+              <w:rPr>
+                <w:rFonts w:hint="eastAsia"/>
+                <w:sz w:val="32"/>
+                <w:szCs w:val="32"/>
+              </w:rPr>
+              <w:t>通行</w:t>
+            </w:r>
+          </w:p>
+        </w:tc>
+        <w:tc>
+          <w:tcPr>
+            <w:tcW w:w="3003" w:type="dxa"/>
+            <w:vAlign w:val="center"/>
+          </w:tcPr>
+          <w:p>
+            <w:pPr>
+              <w:rPr>
+                <w:rFonts w:hint="eastAsia"/>
+                <w:sz w:val="32"/>
+                <w:szCs w:val="32"/>
+                <w:lang w:val="vi-VN"/>
+              </w:rPr>
+            </w:pPr>
+            <w:r>
+              <w:rPr>
+                <w:rFonts w:hint="eastAsia"/>
+                <w:sz w:val="32"/>
+                <w:szCs w:val="32"/>
+                <w:lang w:val="vi-VN"/>
+              </w:rPr>
+              <w:t>つうこう</w:t>
+            </w:r>
+          </w:p>
+        </w:tc>
+        <w:tc>
+          <w:tcPr>
+            <w:tcW w:w="3004" w:type="dxa"/>
+            <w:vAlign w:val="center"/>
+          </w:tcPr>
+          <w:p>
+            <w:pPr>
+              <w:rPr>
+                <w:sz w:val="32"/>
+                <w:szCs w:val="32"/>
+                <w:lang w:val="vi-VN"/>
+              </w:rPr>
+            </w:pPr>
+            <w:r>
+              <w:rPr>
+                <w:sz w:val="32"/>
+                <w:szCs w:val="32"/>
+                <w:lang w:val="vi-VN"/>
+              </w:rPr>
+              <w:t>sự đi lại</w:t>
+            </w:r>
+          </w:p>
+        </w:tc>
+      </w:tr>
+      <w:tr>
+        <w:tc>
+          <w:tcPr>
+            <w:tcW w:w="3003" w:type="dxa"/>
+            <w:vAlign w:val="center"/>
+          </w:tcPr>
+          <w:p>
+            <w:pPr>
+              <w:rPr>
+                <w:rFonts w:hint="eastAsia"/>
+                <w:sz w:val="32"/>
+                <w:szCs w:val="32"/>
+              </w:rPr>
+            </w:pPr>
+            <w:r>
+              <w:rPr>
+                <w:rFonts w:hint="eastAsia"/>
+                <w:sz w:val="32"/>
+                <w:szCs w:val="32"/>
+              </w:rPr>
+              <w:t>通知</w:t>
+            </w:r>
+          </w:p>
+        </w:tc>
+        <w:tc>
+          <w:tcPr>
+            <w:tcW w:w="3003" w:type="dxa"/>
+            <w:vAlign w:val="center"/>
+          </w:tcPr>
+          <w:p>
+            <w:pPr>
+              <w:rPr>
+                <w:rFonts w:hint="eastAsia"/>
+                <w:sz w:val="32"/>
+                <w:szCs w:val="32"/>
+                <w:lang w:val="vi-VN"/>
+              </w:rPr>
+            </w:pPr>
+            <w:r>
+              <w:rPr>
+                <w:rFonts w:hint="eastAsia"/>
+                <w:sz w:val="32"/>
+                <w:szCs w:val="32"/>
+                <w:lang w:val="vi-VN"/>
+              </w:rPr>
+              <w:t>つうち</w:t>
+            </w:r>
+          </w:p>
+        </w:tc>
+        <w:tc>
+          <w:tcPr>
+            <w:tcW w:w="3004" w:type="dxa"/>
+            <w:vAlign w:val="center"/>
+          </w:tcPr>
+          <w:p>
+            <w:pPr>
+              <w:rPr>
+                <w:sz w:val="32"/>
+                <w:szCs w:val="32"/>
+                <w:lang w:val="vi-VN"/>
+              </w:rPr>
+            </w:pPr>
+            <w:r>
+              <w:rPr>
+                <w:sz w:val="32"/>
+                <w:szCs w:val="32"/>
+                <w:lang w:val="vi-VN"/>
+              </w:rPr>
+              <w:t>sự thông báo</w:t>
+            </w:r>
+          </w:p>
+        </w:tc>
+      </w:tr>
+      <w:tr>
+        <w:tc>
+          <w:tcPr>
+            <w:tcW w:w="3003" w:type="dxa"/>
+            <w:vAlign w:val="center"/>
+          </w:tcPr>
+          <w:p>
+            <w:pPr>
+              <w:rPr>
+                <w:rFonts w:hint="eastAsia"/>
+                <w:sz w:val="32"/>
+                <w:szCs w:val="32"/>
+              </w:rPr>
+            </w:pPr>
+            <w:r>
+              <w:rPr>
+                <w:rFonts w:hint="eastAsia"/>
+                <w:sz w:val="32"/>
+                <w:szCs w:val="32"/>
+              </w:rPr>
+              <w:t>文通</w:t>
+            </w:r>
+          </w:p>
+        </w:tc>
+        <w:tc>
+          <w:tcPr>
+            <w:tcW w:w="3003" w:type="dxa"/>
+            <w:vAlign w:val="center"/>
+          </w:tcPr>
+          <w:p>
+            <w:pPr>
+              <w:rPr>
+                <w:rFonts w:hint="eastAsia"/>
+                <w:sz w:val="32"/>
+                <w:szCs w:val="32"/>
+                <w:lang w:val="vi-VN"/>
+              </w:rPr>
+            </w:pPr>
+            <w:r>
+              <w:rPr>
+                <w:rFonts w:hint="eastAsia"/>
+                <w:sz w:val="32"/>
+                <w:szCs w:val="32"/>
+                <w:lang w:val="vi-VN"/>
+              </w:rPr>
+              <w:t>ぶんつう</w:t>
+            </w:r>
+          </w:p>
+        </w:tc>
+        <w:tc>
+          <w:tcPr>
+            <w:tcW w:w="3004" w:type="dxa"/>
+            <w:vAlign w:val="center"/>
+          </w:tcPr>
+          <w:p>
+            <w:pPr>
+              <w:rPr>
+                <w:sz w:val="32"/>
+                <w:szCs w:val="32"/>
+                <w:lang w:val="vi-VN"/>
+              </w:rPr>
+            </w:pPr>
+            <w:r>
+              <w:rPr>
+                <w:sz w:val="32"/>
+                <w:szCs w:val="32"/>
+                <w:lang w:val="vi-VN"/>
+              </w:rPr>
+              <w:t>thông tin, thông báo</w:t>
+            </w:r>
+          </w:p>
+        </w:tc>
+      </w:tr>
+      <w:tr>
+        <w:tc>
+          <w:tcPr>
+            <w:tcW w:w="3003" w:type="dxa"/>
+            <w:vAlign w:val="center"/>
+          </w:tcPr>
+          <w:p>
+            <w:pPr>
+              <w:rPr>
+                <w:rFonts w:hint="eastAsia"/>
+                <w:sz w:val="32"/>
+                <w:szCs w:val="32"/>
+              </w:rPr>
+            </w:pPr>
+            <w:r>
+              <w:rPr>
+                <w:rFonts w:hint="eastAsia"/>
+                <w:sz w:val="32"/>
+                <w:szCs w:val="32"/>
+              </w:rPr>
+              <w:t>一通り</w:t>
+            </w:r>
+          </w:p>
+        </w:tc>
+        <w:tc>
+          <w:tcPr>
+            <w:tcW w:w="3003" w:type="dxa"/>
+            <w:vAlign w:val="center"/>
+          </w:tcPr>
+          <w:p>
+            <w:pPr>
+              <w:rPr>
+                <w:rFonts w:hint="eastAsia"/>
+                <w:sz w:val="32"/>
+                <w:szCs w:val="32"/>
+                <w:lang w:val="vi-VN"/>
+              </w:rPr>
+            </w:pPr>
+            <w:r>
+              <w:rPr>
+                <w:rFonts w:hint="eastAsia"/>
+                <w:sz w:val="32"/>
+                <w:szCs w:val="32"/>
+                <w:lang w:val="vi-VN"/>
+              </w:rPr>
+              <w:t>ひととおり</w:t>
+            </w:r>
+          </w:p>
+        </w:tc>
+        <w:tc>
+          <w:tcPr>
+            <w:tcW w:w="3004" w:type="dxa"/>
+            <w:vAlign w:val="center"/>
+          </w:tcPr>
+          <w:p>
+            <w:pPr>
+              <w:rPr>
+                <w:sz w:val="32"/>
+                <w:szCs w:val="32"/>
+                <w:lang w:val="vi-VN"/>
+              </w:rPr>
+            </w:pPr>
+            <w:r>
+              <w:rPr>
+                <w:sz w:val="32"/>
+                <w:szCs w:val="32"/>
+                <w:lang w:val="vi-VN"/>
+              </w:rPr>
+              <w:t>thông thường, đại khái, phổ thông</w:t>
+            </w:r>
+            <w:bookmarkStart w:id="0" w:name="_GoBack"/>
+            <w:bookmarkEnd w:id="0"/>
+          </w:p>
+        </w:tc>
+      </w:tr>
+    </w:tbl>
+    <w:p>
+      <w:pPr>
+        <w:rPr>
+          <w:lang w:val="vi-VN"/>
+        </w:rPr>
+      </w:pPr>
     </w:p>
     <w:sectPr>
       <w:pgSz w:w="11900" w:h="16840"/>

</xml_diff>

<commit_message>
Goi 7-5 & 7-6
</commit_message>
<xml_diff>
--- a/Goi.docx
+++ b/Goi.docx
@@ -93,19 +93,8 @@
                 <w:szCs w:val="32"/>
                 <w:lang w:val="vi-VN"/>
               </w:rPr>
-              <w:t>チラシ／</w:t>
-            </w:r>
-            <w:proofErr w:type="gramStart"/>
-            <w:r>
-              <w:rPr>
-                <w:rFonts w:hint="eastAsia"/>
-                <w:sz w:val="32"/>
-                <w:szCs w:val="32"/>
-                <w:lang w:val="vi-VN"/>
-              </w:rPr>
-              <w:t>びら</w:t>
-            </w:r>
-            <w:proofErr w:type="gramEnd"/>
+              <w:t>チラシ／びら</w:t>
+            </w:r>
           </w:p>
         </w:tc>
         <w:tc>
@@ -319,7 +308,6 @@
                 <w:szCs w:val="32"/>
               </w:rPr>
             </w:pPr>
-            <w:proofErr w:type="gramStart"/>
             <w:r>
               <w:rPr>
                 <w:rFonts w:hint="eastAsia"/>
@@ -328,7 +316,6 @@
               </w:rPr>
               <w:t>とほ</w:t>
             </w:r>
-            <w:proofErr w:type="gramEnd"/>
           </w:p>
         </w:tc>
         <w:tc>
@@ -459,7 +446,6 @@
                 <w:szCs w:val="32"/>
               </w:rPr>
             </w:pPr>
-            <w:proofErr w:type="gramStart"/>
             <w:r>
               <w:rPr>
                 <w:rFonts w:hint="eastAsia"/>
@@ -468,7 +454,6 @@
               </w:rPr>
               <w:t>しききん</w:t>
             </w:r>
-            <w:proofErr w:type="gramEnd"/>
           </w:p>
         </w:tc>
         <w:tc>
@@ -749,25 +734,7 @@
                 <w:sz w:val="32"/>
                 <w:szCs w:val="32"/>
               </w:rPr>
-              <w:t>いっけんや／</w:t>
-            </w:r>
-            <w:proofErr w:type="gramStart"/>
-            <w:r>
-              <w:rPr>
-                <w:rFonts w:hint="eastAsia"/>
-                <w:sz w:val="32"/>
-                <w:szCs w:val="32"/>
-              </w:rPr>
-              <w:t>いっこ</w:t>
-            </w:r>
-            <w:proofErr w:type="gramEnd"/>
-            <w:r>
-              <w:rPr>
-                <w:rFonts w:hint="eastAsia"/>
-                <w:sz w:val="32"/>
-                <w:szCs w:val="32"/>
-              </w:rPr>
-              <w:t>だて</w:t>
+              <w:t>いっけんや／いっこだて</w:t>
             </w:r>
           </w:p>
         </w:tc>
@@ -900,7 +867,6 @@
                 <w:szCs w:val="32"/>
               </w:rPr>
             </w:pPr>
-            <w:proofErr w:type="gramStart"/>
             <w:r>
               <w:rPr>
                 <w:rFonts w:hint="eastAsia"/>
@@ -909,7 +875,6 @@
               </w:rPr>
               <w:t>ふろば</w:t>
             </w:r>
-            <w:proofErr w:type="gramEnd"/>
           </w:p>
         </w:tc>
         <w:tc>
@@ -1040,23 +1005,13 @@
                 <w:szCs w:val="32"/>
               </w:rPr>
             </w:pPr>
-            <w:proofErr w:type="gramStart"/>
-            <w:r>
-              <w:rPr>
-                <w:rFonts w:hint="eastAsia"/>
-                <w:sz w:val="32"/>
-                <w:szCs w:val="32"/>
-              </w:rPr>
-              <w:t>きんじょ</w:t>
-            </w:r>
-            <w:proofErr w:type="gramEnd"/>
-            <w:r>
-              <w:rPr>
-                <w:rFonts w:hint="eastAsia"/>
-                <w:sz w:val="32"/>
-                <w:szCs w:val="32"/>
-              </w:rPr>
-              <w:t>つきあい</w:t>
+            <w:r>
+              <w:rPr>
+                <w:rFonts w:hint="eastAsia"/>
+                <w:sz w:val="32"/>
+                <w:szCs w:val="32"/>
+              </w:rPr>
+              <w:t>きんじょつきあい</w:t>
             </w:r>
           </w:p>
         </w:tc>
@@ -1263,18 +1218,8 @@
                 <w:sz w:val="32"/>
                 <w:szCs w:val="32"/>
               </w:rPr>
-              <w:t>このあたり／この</w:t>
-            </w:r>
-            <w:proofErr w:type="gramStart"/>
-            <w:r>
-              <w:rPr>
-                <w:rFonts w:hint="eastAsia"/>
-                <w:sz w:val="32"/>
-                <w:szCs w:val="32"/>
-              </w:rPr>
-              <w:t>ふきん</w:t>
-            </w:r>
-            <w:proofErr w:type="gramEnd"/>
+              <w:t>このあたり／このふきん</w:t>
+            </w:r>
           </w:p>
         </w:tc>
         <w:tc>
@@ -1416,34 +1361,14 @@
                 <w:lang w:val="vi-VN"/>
               </w:rPr>
             </w:pPr>
-            <w:proofErr w:type="gramStart"/>
-            <w:r>
-              <w:rPr>
-                <w:rFonts w:hint="eastAsia"/>
-                <w:sz w:val="32"/>
-                <w:szCs w:val="32"/>
-              </w:rPr>
-              <w:t>だんぼ</w:t>
-            </w:r>
-            <w:proofErr w:type="gramEnd"/>
-            <w:r>
-              <w:rPr>
-                <w:rFonts w:hint="eastAsia"/>
-                <w:sz w:val="32"/>
-                <w:szCs w:val="32"/>
-              </w:rPr>
-              <w:t>ー</w:t>
-            </w:r>
-            <w:proofErr w:type="gramStart"/>
-            <w:r>
-              <w:rPr>
-                <w:rFonts w:hint="eastAsia"/>
-                <w:sz w:val="32"/>
-                <w:szCs w:val="32"/>
-              </w:rPr>
-              <w:t>るはこ</w:t>
-            </w:r>
-            <w:proofErr w:type="gramEnd"/>
+            <w:r>
+              <w:rPr>
+                <w:rFonts w:hint="eastAsia"/>
+                <w:sz w:val="32"/>
+                <w:szCs w:val="32"/>
+              </w:rPr>
+              <w:t>だんぼーるはこ</w:t>
+            </w:r>
           </w:p>
         </w:tc>
         <w:tc>
@@ -1566,41 +1491,13 @@
                 <w:szCs w:val="32"/>
               </w:rPr>
             </w:pPr>
-            <w:proofErr w:type="gramStart"/>
-            <w:r>
-              <w:rPr>
-                <w:rFonts w:hint="eastAsia"/>
-                <w:sz w:val="32"/>
-                <w:szCs w:val="32"/>
-              </w:rPr>
-              <w:t>ぽり</w:t>
-            </w:r>
-            <w:proofErr w:type="gramEnd"/>
-            <w:r>
-              <w:rPr>
-                <w:rFonts w:hint="eastAsia"/>
-                <w:sz w:val="32"/>
-                <w:szCs w:val="32"/>
-              </w:rPr>
-              <w:t>ふくろ／</w:t>
-            </w:r>
-            <w:proofErr w:type="gramStart"/>
-            <w:r>
-              <w:rPr>
-                <w:rFonts w:hint="eastAsia"/>
-                <w:sz w:val="32"/>
-                <w:szCs w:val="32"/>
-              </w:rPr>
-              <w:t>れじ</w:t>
-            </w:r>
-            <w:proofErr w:type="gramEnd"/>
-            <w:r>
-              <w:rPr>
-                <w:rFonts w:hint="eastAsia"/>
-                <w:sz w:val="32"/>
-                <w:szCs w:val="32"/>
-              </w:rPr>
-              <w:t>ふくろ</w:t>
+            <w:r>
+              <w:rPr>
+                <w:rFonts w:hint="eastAsia"/>
+                <w:sz w:val="32"/>
+                <w:szCs w:val="32"/>
+              </w:rPr>
+              <w:t>ぽりふくろ／れじふくろ</w:t>
             </w:r>
           </w:p>
         </w:tc>
@@ -2183,23 +2080,13 @@
                 <w:szCs w:val="32"/>
               </w:rPr>
             </w:pPr>
-            <w:proofErr w:type="gramStart"/>
-            <w:r>
-              <w:rPr>
-                <w:rFonts w:hint="eastAsia"/>
-                <w:sz w:val="32"/>
-                <w:szCs w:val="32"/>
-              </w:rPr>
-              <w:t>しげん</w:t>
-            </w:r>
-            <w:proofErr w:type="gramEnd"/>
-            <w:r>
-              <w:rPr>
-                <w:rFonts w:hint="eastAsia"/>
-                <w:sz w:val="32"/>
-                <w:szCs w:val="32"/>
-              </w:rPr>
-              <w:t>ごみ</w:t>
+            <w:r>
+              <w:rPr>
+                <w:rFonts w:hint="eastAsia"/>
+                <w:sz w:val="32"/>
+                <w:szCs w:val="32"/>
+              </w:rPr>
+              <w:t>しげんごみ</w:t>
             </w:r>
           </w:p>
         </w:tc>
@@ -2815,18 +2702,8 @@
                 <w:sz w:val="32"/>
                 <w:szCs w:val="32"/>
               </w:rPr>
-              <w:t>すわり</w:t>
-            </w:r>
-            <w:proofErr w:type="gramStart"/>
-            <w:r>
-              <w:rPr>
-                <w:rFonts w:hint="eastAsia"/>
-                <w:sz w:val="32"/>
-                <w:szCs w:val="32"/>
-              </w:rPr>
-              <w:t>ごこち</w:t>
-            </w:r>
-            <w:proofErr w:type="gramEnd"/>
+              <w:t>すわりごこち</w:t>
+            </w:r>
           </w:p>
         </w:tc>
         <w:tc>
@@ -2888,7 +2765,6 @@
                 <w:szCs w:val="32"/>
               </w:rPr>
             </w:pPr>
-            <w:proofErr w:type="gramStart"/>
             <w:r>
               <w:rPr>
                 <w:rFonts w:hint="eastAsia"/>
@@ -2897,7 +2773,6 @@
               </w:rPr>
               <w:t>ねごこち</w:t>
             </w:r>
-            <w:proofErr w:type="gramEnd"/>
           </w:p>
         </w:tc>
         <w:tc>
@@ -2959,7 +2834,6 @@
                 <w:szCs w:val="32"/>
               </w:rPr>
             </w:pPr>
-            <w:proofErr w:type="gramStart"/>
             <w:r>
               <w:rPr>
                 <w:rFonts w:hint="eastAsia"/>
@@ -2968,7 +2842,6 @@
               </w:rPr>
               <w:t>いごこち</w:t>
             </w:r>
-            <w:proofErr w:type="gramEnd"/>
           </w:p>
         </w:tc>
         <w:tc>
@@ -6002,7 +5875,6 @@
                 <w:szCs w:val="32"/>
               </w:rPr>
             </w:pPr>
-            <w:proofErr w:type="gramStart"/>
             <w:r>
               <w:rPr>
                 <w:rFonts w:hint="eastAsia"/>
@@ -6011,7 +5883,6 @@
               </w:rPr>
               <w:t>くろじ</w:t>
             </w:r>
-            <w:proofErr w:type="gramEnd"/>
           </w:p>
         </w:tc>
         <w:tc>
@@ -6648,34 +6519,14 @@
                 <w:szCs w:val="32"/>
               </w:rPr>
             </w:pPr>
-            <w:proofErr w:type="gramStart"/>
-            <w:r>
-              <w:rPr>
-                <w:rFonts w:hint="eastAsia"/>
-                <w:sz w:val="32"/>
-                <w:szCs w:val="32"/>
-              </w:rPr>
-              <w:t>ねん</w:t>
-            </w:r>
-            <w:proofErr w:type="gramEnd"/>
-            <w:r>
-              <w:rPr>
-                <w:rFonts w:hint="eastAsia"/>
-                <w:sz w:val="32"/>
-                <w:szCs w:val="32"/>
-              </w:rPr>
-              <w:t>れいせい</w:t>
-            </w:r>
-            <w:proofErr w:type="gramStart"/>
-            <w:r>
-              <w:rPr>
-                <w:rFonts w:hint="eastAsia"/>
-                <w:sz w:val="32"/>
-                <w:szCs w:val="32"/>
-              </w:rPr>
-              <w:t>げん</w:t>
-            </w:r>
-            <w:proofErr w:type="gramEnd"/>
+            <w:r>
+              <w:rPr>
+                <w:rFonts w:hint="eastAsia"/>
+                <w:sz w:val="32"/>
+                <w:szCs w:val="32"/>
+              </w:rPr>
+              <w:t>ねんれいせいげん</w:t>
+            </w:r>
           </w:p>
         </w:tc>
         <w:tc>
@@ -9339,23 +9190,13 @@
                 <w:szCs w:val="32"/>
               </w:rPr>
             </w:pPr>
-            <w:proofErr w:type="gramStart"/>
-            <w:r>
-              <w:rPr>
-                <w:rFonts w:hint="eastAsia"/>
-                <w:sz w:val="32"/>
-                <w:szCs w:val="32"/>
-              </w:rPr>
-              <w:t>みぎに</w:t>
-            </w:r>
-            <w:proofErr w:type="gramEnd"/>
-            <w:r>
-              <w:rPr>
-                <w:rFonts w:hint="eastAsia"/>
-                <w:sz w:val="32"/>
-                <w:szCs w:val="32"/>
-              </w:rPr>
-              <w:t>よせる</w:t>
+            <w:r>
+              <w:rPr>
+                <w:rFonts w:hint="eastAsia"/>
+                <w:sz w:val="32"/>
+                <w:szCs w:val="32"/>
+              </w:rPr>
+              <w:t>みぎによせる</w:t>
             </w:r>
           </w:p>
         </w:tc>
@@ -10053,7 +9894,6 @@
                 <w:szCs w:val="32"/>
               </w:rPr>
             </w:pPr>
-            <w:proofErr w:type="gramStart"/>
             <w:r>
               <w:rPr>
                 <w:rFonts w:hint="eastAsia"/>
@@ -10062,7 +9902,6 @@
               </w:rPr>
               <w:t>てま</w:t>
             </w:r>
-            <w:proofErr w:type="gramEnd"/>
           </w:p>
         </w:tc>
         <w:tc>
@@ -10976,31 +10815,35 @@
                 <w:sz w:val="28"/>
                 <w:szCs w:val="28"/>
               </w:rPr>
-              <w:t>大</w:t>
-            </w:r>
-            <w:proofErr w:type="gramStart"/>
-            <w:r>
-              <w:rPr>
-                <w:rFonts w:hint="eastAsia"/>
+              <w:t>大ざっぱ（な）</w:t>
+            </w:r>
+          </w:p>
+        </w:tc>
+        <w:tc>
+          <w:tcPr>
+            <w:tcW w:w="3003" w:type="dxa"/>
+            <w:vAlign w:val="center"/>
+          </w:tcPr>
+          <w:p>
+            <w:pPr>
+              <w:rPr>
                 <w:sz w:val="28"/>
                 <w:szCs w:val="28"/>
               </w:rPr>
-              <w:t>ざっぱ</w:t>
-            </w:r>
-            <w:proofErr w:type="gramEnd"/>
+            </w:pPr>
             <w:r>
               <w:rPr>
                 <w:rFonts w:hint="eastAsia"/>
                 <w:sz w:val="28"/>
                 <w:szCs w:val="28"/>
               </w:rPr>
-              <w:t>（な）</w:t>
-            </w:r>
-          </w:p>
-        </w:tc>
-        <w:tc>
-          <w:tcPr>
-            <w:tcW w:w="3003" w:type="dxa"/>
+              <w:t>おおざっぱ</w:t>
+            </w:r>
+          </w:p>
+        </w:tc>
+        <w:tc>
+          <w:tcPr>
+            <w:tcW w:w="3004" w:type="dxa"/>
             <w:vAlign w:val="center"/>
           </w:tcPr>
           <w:p>
@@ -11008,21 +10851,24 @@
               <w:rPr>
                 <w:sz w:val="28"/>
                 <w:szCs w:val="28"/>
-              </w:rPr>
-            </w:pPr>
-            <w:r>
-              <w:rPr>
-                <w:rFonts w:hint="eastAsia"/>
+                <w:lang w:val="vi-VN"/>
+              </w:rPr>
+            </w:pPr>
+            <w:r>
+              <w:rPr>
                 <w:sz w:val="28"/>
                 <w:szCs w:val="28"/>
-              </w:rPr>
-              <w:t>おおざっぱ</w:t>
-            </w:r>
-          </w:p>
-        </w:tc>
-        <w:tc>
-          <w:tcPr>
-            <w:tcW w:w="3004" w:type="dxa"/>
+                <w:lang w:val="vi-VN"/>
+              </w:rPr>
+              <w:t>đại khái, sơ sài</w:t>
+            </w:r>
+          </w:p>
+        </w:tc>
+      </w:tr>
+      <w:tr>
+        <w:tc>
+          <w:tcPr>
+            <w:tcW w:w="3003" w:type="dxa"/>
             <w:vAlign w:val="center"/>
           </w:tcPr>
           <w:p>
@@ -11030,21 +10876,18 @@
               <w:rPr>
                 <w:sz w:val="28"/>
                 <w:szCs w:val="28"/>
-                <w:lang w:val="vi-VN"/>
-              </w:rPr>
-            </w:pPr>
-            <w:r>
-              <w:rPr>
+              </w:rPr>
+            </w:pPr>
+            <w:r>
+              <w:rPr>
+                <w:rFonts w:hint="eastAsia"/>
                 <w:sz w:val="28"/>
                 <w:szCs w:val="28"/>
-                <w:lang w:val="vi-VN"/>
-              </w:rPr>
-              <w:t>đại khái, sơ sài</w:t>
-            </w:r>
-          </w:p>
-        </w:tc>
-      </w:tr>
-      <w:tr>
+              </w:rPr>
+              <w:t>不潔（な）</w:t>
+            </w:r>
+          </w:p>
+        </w:tc>
         <w:tc>
           <w:tcPr>
             <w:tcW w:w="3003" w:type="dxa"/>
@@ -11063,13 +10906,13 @@
                 <w:sz w:val="28"/>
                 <w:szCs w:val="28"/>
               </w:rPr>
-              <w:t>不潔（な）</w:t>
-            </w:r>
-          </w:p>
-        </w:tc>
-        <w:tc>
-          <w:tcPr>
-            <w:tcW w:w="3003" w:type="dxa"/>
+              <w:t>ふけつ</w:t>
+            </w:r>
+          </w:p>
+        </w:tc>
+        <w:tc>
+          <w:tcPr>
+            <w:tcW w:w="3004" w:type="dxa"/>
             <w:vAlign w:val="center"/>
           </w:tcPr>
           <w:p>
@@ -11077,21 +10920,24 @@
               <w:rPr>
                 <w:sz w:val="28"/>
                 <w:szCs w:val="28"/>
-              </w:rPr>
-            </w:pPr>
-            <w:r>
-              <w:rPr>
-                <w:rFonts w:hint="eastAsia"/>
+                <w:lang w:val="vi-VN"/>
+              </w:rPr>
+            </w:pPr>
+            <w:r>
+              <w:rPr>
                 <w:sz w:val="28"/>
                 <w:szCs w:val="28"/>
-              </w:rPr>
-              <w:t>ふけつ</w:t>
-            </w:r>
-          </w:p>
-        </w:tc>
-        <w:tc>
-          <w:tcPr>
-            <w:tcW w:w="3004" w:type="dxa"/>
+                <w:lang w:val="vi-VN"/>
+              </w:rPr>
+              <w:t>không sạch sẽ, không thanh sạch</w:t>
+            </w:r>
+          </w:p>
+        </w:tc>
+      </w:tr>
+      <w:tr>
+        <w:tc>
+          <w:tcPr>
+            <w:tcW w:w="3003" w:type="dxa"/>
             <w:vAlign w:val="center"/>
           </w:tcPr>
           <w:p>
@@ -11099,21 +10945,18 @@
               <w:rPr>
                 <w:sz w:val="28"/>
                 <w:szCs w:val="28"/>
-                <w:lang w:val="vi-VN"/>
-              </w:rPr>
-            </w:pPr>
-            <w:r>
-              <w:rPr>
+              </w:rPr>
+            </w:pPr>
+            <w:r>
+              <w:rPr>
+                <w:rFonts w:hint="eastAsia"/>
                 <w:sz w:val="28"/>
                 <w:szCs w:val="28"/>
-                <w:lang w:val="vi-VN"/>
-              </w:rPr>
-              <w:t>không sạch sẽ, không thanh sạch</w:t>
-            </w:r>
-          </w:p>
-        </w:tc>
-      </w:tr>
-      <w:tr>
+              </w:rPr>
+              <w:t>厚かましい</w:t>
+            </w:r>
+          </w:p>
+        </w:tc>
         <w:tc>
           <w:tcPr>
             <w:tcW w:w="3003" w:type="dxa"/>
@@ -11132,13 +10975,13 @@
                 <w:sz w:val="28"/>
                 <w:szCs w:val="28"/>
               </w:rPr>
-              <w:t>厚かましい</w:t>
-            </w:r>
-          </w:p>
-        </w:tc>
-        <w:tc>
-          <w:tcPr>
-            <w:tcW w:w="3003" w:type="dxa"/>
+              <w:t>あつかましい</w:t>
+            </w:r>
+          </w:p>
+        </w:tc>
+        <w:tc>
+          <w:tcPr>
+            <w:tcW w:w="3004" w:type="dxa"/>
             <w:vAlign w:val="center"/>
           </w:tcPr>
           <w:p>
@@ -11146,21 +10989,24 @@
               <w:rPr>
                 <w:sz w:val="28"/>
                 <w:szCs w:val="28"/>
-              </w:rPr>
-            </w:pPr>
-            <w:r>
-              <w:rPr>
-                <w:rFonts w:hint="eastAsia"/>
+                <w:lang w:val="vi-VN"/>
+              </w:rPr>
+            </w:pPr>
+            <w:r>
+              <w:rPr>
                 <w:sz w:val="28"/>
                 <w:szCs w:val="28"/>
-              </w:rPr>
-              <w:t>あつかましい</w:t>
-            </w:r>
-          </w:p>
-        </w:tc>
-        <w:tc>
-          <w:tcPr>
-            <w:tcW w:w="3004" w:type="dxa"/>
+                <w:lang w:val="vi-VN"/>
+              </w:rPr>
+              <w:t>mặt dày, không biết xấu hổ</w:t>
+            </w:r>
+          </w:p>
+        </w:tc>
+      </w:tr>
+      <w:tr>
+        <w:tc>
+          <w:tcPr>
+            <w:tcW w:w="3003" w:type="dxa"/>
             <w:vAlign w:val="center"/>
           </w:tcPr>
           <w:p>
@@ -11168,21 +11014,18 @@
               <w:rPr>
                 <w:sz w:val="28"/>
                 <w:szCs w:val="28"/>
-                <w:lang w:val="vi-VN"/>
-              </w:rPr>
-            </w:pPr>
-            <w:r>
-              <w:rPr>
+              </w:rPr>
+            </w:pPr>
+            <w:r>
+              <w:rPr>
+                <w:rFonts w:hint="eastAsia"/>
                 <w:sz w:val="28"/>
                 <w:szCs w:val="28"/>
-                <w:lang w:val="vi-VN"/>
-              </w:rPr>
-              <w:t>mặt dày, không biết xấu hổ</w:t>
-            </w:r>
-          </w:p>
-        </w:tc>
-      </w:tr>
-      <w:tr>
+              </w:rPr>
+              <w:t>欲張り（な）</w:t>
+            </w:r>
+          </w:p>
+        </w:tc>
         <w:tc>
           <w:tcPr>
             <w:tcW w:w="3003" w:type="dxa"/>
@@ -11201,13 +11044,13 @@
                 <w:sz w:val="28"/>
                 <w:szCs w:val="28"/>
               </w:rPr>
-              <w:t>欲張り（な）</w:t>
-            </w:r>
-          </w:p>
-        </w:tc>
-        <w:tc>
-          <w:tcPr>
-            <w:tcW w:w="3003" w:type="dxa"/>
+              <w:t>よくばり</w:t>
+            </w:r>
+          </w:p>
+        </w:tc>
+        <w:tc>
+          <w:tcPr>
+            <w:tcW w:w="3004" w:type="dxa"/>
             <w:vAlign w:val="center"/>
           </w:tcPr>
           <w:p>
@@ -11215,21 +11058,24 @@
               <w:rPr>
                 <w:sz w:val="28"/>
                 <w:szCs w:val="28"/>
-              </w:rPr>
-            </w:pPr>
-            <w:r>
-              <w:rPr>
-                <w:rFonts w:hint="eastAsia"/>
+                <w:lang w:val="vi-VN"/>
+              </w:rPr>
+            </w:pPr>
+            <w:r>
+              <w:rPr>
                 <w:sz w:val="28"/>
                 <w:szCs w:val="28"/>
-              </w:rPr>
-              <w:t>よくばり</w:t>
-            </w:r>
-          </w:p>
-        </w:tc>
-        <w:tc>
-          <w:tcPr>
-            <w:tcW w:w="3004" w:type="dxa"/>
+                <w:lang w:val="vi-VN"/>
+              </w:rPr>
+              <w:t>tham lam, hám lợi</w:t>
+            </w:r>
+          </w:p>
+        </w:tc>
+      </w:tr>
+      <w:tr>
+        <w:tc>
+          <w:tcPr>
+            <w:tcW w:w="3003" w:type="dxa"/>
             <w:vAlign w:val="center"/>
           </w:tcPr>
           <w:p>
@@ -11237,21 +11083,18 @@
               <w:rPr>
                 <w:sz w:val="28"/>
                 <w:szCs w:val="28"/>
-                <w:lang w:val="vi-VN"/>
-              </w:rPr>
-            </w:pPr>
-            <w:r>
-              <w:rPr>
+              </w:rPr>
+            </w:pPr>
+            <w:r>
+              <w:rPr>
+                <w:rFonts w:hint="eastAsia"/>
                 <w:sz w:val="28"/>
                 <w:szCs w:val="28"/>
-                <w:lang w:val="vi-VN"/>
-              </w:rPr>
-              <w:t>tham lam, hám lợi</w:t>
-            </w:r>
-          </w:p>
-        </w:tc>
-      </w:tr>
-      <w:tr>
+              </w:rPr>
+              <w:t>強引（な）</w:t>
+            </w:r>
+          </w:p>
+        </w:tc>
         <w:tc>
           <w:tcPr>
             <w:tcW w:w="3003" w:type="dxa"/>
@@ -11270,13 +11113,13 @@
                 <w:sz w:val="28"/>
                 <w:szCs w:val="28"/>
               </w:rPr>
-              <w:t>強引（な）</w:t>
-            </w:r>
-          </w:p>
-        </w:tc>
-        <w:tc>
-          <w:tcPr>
-            <w:tcW w:w="3003" w:type="dxa"/>
+              <w:t>ごういん</w:t>
+            </w:r>
+          </w:p>
+        </w:tc>
+        <w:tc>
+          <w:tcPr>
+            <w:tcW w:w="3004" w:type="dxa"/>
             <w:vAlign w:val="center"/>
           </w:tcPr>
           <w:p>
@@ -11284,21 +11127,24 @@
               <w:rPr>
                 <w:sz w:val="28"/>
                 <w:szCs w:val="28"/>
-              </w:rPr>
-            </w:pPr>
-            <w:r>
-              <w:rPr>
-                <w:rFonts w:hint="eastAsia"/>
+                <w:lang w:val="vi-VN"/>
+              </w:rPr>
+            </w:pPr>
+            <w:r>
+              <w:rPr>
                 <w:sz w:val="28"/>
                 <w:szCs w:val="28"/>
-              </w:rPr>
-              <w:t>ごういん</w:t>
-            </w:r>
-          </w:p>
-        </w:tc>
-        <w:tc>
-          <w:tcPr>
-            <w:tcW w:w="3004" w:type="dxa"/>
+                <w:lang w:val="vi-VN"/>
+              </w:rPr>
+              <w:t>cưỡng bức, bắt buộc, ép buộc, cậy thế cậy quyền</w:t>
+            </w:r>
+          </w:p>
+        </w:tc>
+      </w:tr>
+      <w:tr>
+        <w:tc>
+          <w:tcPr>
+            <w:tcW w:w="3003" w:type="dxa"/>
             <w:vAlign w:val="center"/>
           </w:tcPr>
           <w:p>
@@ -11306,21 +11152,18 @@
               <w:rPr>
                 <w:sz w:val="28"/>
                 <w:szCs w:val="28"/>
-                <w:lang w:val="vi-VN"/>
-              </w:rPr>
-            </w:pPr>
-            <w:r>
-              <w:rPr>
+              </w:rPr>
+            </w:pPr>
+            <w:r>
+              <w:rPr>
+                <w:rFonts w:hint="eastAsia"/>
                 <w:sz w:val="28"/>
                 <w:szCs w:val="28"/>
-                <w:lang w:val="vi-VN"/>
-              </w:rPr>
-              <w:t>cưỡng bức, bắt buộc, ép buộc, cậy thế cậy quyền</w:t>
-            </w:r>
-          </w:p>
-        </w:tc>
-      </w:tr>
-      <w:tr>
+              </w:rPr>
+              <w:t>そそっかしい</w:t>
+            </w:r>
+          </w:p>
+        </w:tc>
         <w:tc>
           <w:tcPr>
             <w:tcW w:w="3003" w:type="dxa"/>
@@ -11333,33 +11176,36 @@
                 <w:szCs w:val="28"/>
               </w:rPr>
             </w:pPr>
-            <w:r>
-              <w:rPr>
-                <w:rFonts w:hint="eastAsia"/>
+          </w:p>
+        </w:tc>
+        <w:tc>
+          <w:tcPr>
+            <w:tcW w:w="3004" w:type="dxa"/>
+            <w:vAlign w:val="center"/>
+          </w:tcPr>
+          <w:p>
+            <w:pPr>
+              <w:rPr>
                 <w:sz w:val="28"/>
                 <w:szCs w:val="28"/>
-              </w:rPr>
-              <w:t>そそっかしい</w:t>
-            </w:r>
-          </w:p>
-        </w:tc>
-        <w:tc>
-          <w:tcPr>
-            <w:tcW w:w="3003" w:type="dxa"/>
-            <w:vAlign w:val="center"/>
-          </w:tcPr>
-          <w:p>
-            <w:pPr>
+                <w:lang w:val="vi-VN"/>
+              </w:rPr>
+            </w:pPr>
+            <w:r>
               <w:rPr>
                 <w:sz w:val="28"/>
                 <w:szCs w:val="28"/>
-              </w:rPr>
-            </w:pPr>
-          </w:p>
-        </w:tc>
-        <w:tc>
-          <w:tcPr>
-            <w:tcW w:w="3004" w:type="dxa"/>
+                <w:lang w:val="vi-VN"/>
+              </w:rPr>
+              <w:t>hấp tấp, vội vàng, nôn nóng</w:t>
+            </w:r>
+          </w:p>
+        </w:tc>
+      </w:tr>
+      <w:tr>
+        <w:tc>
+          <w:tcPr>
+            <w:tcW w:w="3003" w:type="dxa"/>
             <w:vAlign w:val="center"/>
           </w:tcPr>
           <w:p>
@@ -11367,21 +11213,18 @@
               <w:rPr>
                 <w:sz w:val="28"/>
                 <w:szCs w:val="28"/>
-                <w:lang w:val="vi-VN"/>
-              </w:rPr>
-            </w:pPr>
-            <w:r>
-              <w:rPr>
+              </w:rPr>
+            </w:pPr>
+            <w:r>
+              <w:rPr>
+                <w:rFonts w:hint="eastAsia"/>
                 <w:sz w:val="28"/>
                 <w:szCs w:val="28"/>
-                <w:lang w:val="vi-VN"/>
-              </w:rPr>
-              <w:t>hấp tấp, vội vàng, nôn nóng</w:t>
-            </w:r>
-          </w:p>
-        </w:tc>
-      </w:tr>
-      <w:tr>
+              </w:rPr>
+              <w:t>短気（な）／気が短い</w:t>
+            </w:r>
+          </w:p>
+        </w:tc>
         <w:tc>
           <w:tcPr>
             <w:tcW w:w="3003" w:type="dxa"/>
@@ -11400,13 +11243,13 @@
                 <w:sz w:val="28"/>
                 <w:szCs w:val="28"/>
               </w:rPr>
-              <w:t>短気（な）／気が短い</w:t>
-            </w:r>
-          </w:p>
-        </w:tc>
-        <w:tc>
-          <w:tcPr>
-            <w:tcW w:w="3003" w:type="dxa"/>
+              <w:t>たんき／きがみじかい</w:t>
+            </w:r>
+          </w:p>
+        </w:tc>
+        <w:tc>
+          <w:tcPr>
+            <w:tcW w:w="3004" w:type="dxa"/>
             <w:vAlign w:val="center"/>
           </w:tcPr>
           <w:p>
@@ -11414,21 +11257,24 @@
               <w:rPr>
                 <w:sz w:val="28"/>
                 <w:szCs w:val="28"/>
-              </w:rPr>
-            </w:pPr>
-            <w:r>
-              <w:rPr>
-                <w:rFonts w:hint="eastAsia"/>
+                <w:lang w:val="vi-VN"/>
+              </w:rPr>
+            </w:pPr>
+            <w:r>
+              <w:rPr>
                 <w:sz w:val="28"/>
                 <w:szCs w:val="28"/>
-              </w:rPr>
-              <w:t>たんき／きがみじかい</w:t>
-            </w:r>
-          </w:p>
-        </w:tc>
-        <w:tc>
-          <w:tcPr>
-            <w:tcW w:w="3004" w:type="dxa"/>
+                <w:lang w:val="vi-VN"/>
+              </w:rPr>
+              <w:t>nóng nảy</w:t>
+            </w:r>
+          </w:p>
+        </w:tc>
+      </w:tr>
+      <w:tr>
+        <w:tc>
+          <w:tcPr>
+            <w:tcW w:w="3003" w:type="dxa"/>
             <w:vAlign w:val="center"/>
           </w:tcPr>
           <w:p>
@@ -11441,16 +11287,15 @@
             </w:pPr>
             <w:r>
               <w:rPr>
+                <w:rFonts w:hint="eastAsia"/>
                 <w:sz w:val="28"/>
                 <w:szCs w:val="28"/>
                 <w:lang w:val="vi-VN"/>
               </w:rPr>
-              <w:t>nóng nảy</w:t>
-            </w:r>
-          </w:p>
-        </w:tc>
-      </w:tr>
-      <w:tr>
+              <w:t>気が小さい</w:t>
+            </w:r>
+          </w:p>
+        </w:tc>
         <w:tc>
           <w:tcPr>
             <w:tcW w:w="3003" w:type="dxa"/>
@@ -11461,7 +11306,6 @@
               <w:rPr>
                 <w:sz w:val="28"/>
                 <w:szCs w:val="28"/>
-                <w:lang w:val="vi-VN"/>
               </w:rPr>
             </w:pPr>
             <w:r>
@@ -11469,15 +11313,14 @@
                 <w:rFonts w:hint="eastAsia"/>
                 <w:sz w:val="28"/>
                 <w:szCs w:val="28"/>
-                <w:lang w:val="vi-VN"/>
-              </w:rPr>
-              <w:t>気が小さい</w:t>
-            </w:r>
-          </w:p>
-        </w:tc>
-        <w:tc>
-          <w:tcPr>
-            <w:tcW w:w="3003" w:type="dxa"/>
+              </w:rPr>
+              <w:t>きがちいさい</w:t>
+            </w:r>
+          </w:p>
+        </w:tc>
+        <w:tc>
+          <w:tcPr>
+            <w:tcW w:w="3004" w:type="dxa"/>
             <w:vAlign w:val="center"/>
           </w:tcPr>
           <w:p>
@@ -11485,21 +11328,24 @@
               <w:rPr>
                 <w:sz w:val="28"/>
                 <w:szCs w:val="28"/>
-              </w:rPr>
-            </w:pPr>
-            <w:r>
-              <w:rPr>
-                <w:rFonts w:hint="eastAsia"/>
+                <w:lang w:val="vi-VN"/>
+              </w:rPr>
+            </w:pPr>
+            <w:r>
+              <w:rPr>
                 <w:sz w:val="28"/>
                 <w:szCs w:val="28"/>
-              </w:rPr>
-              <w:t>きがちいさい</w:t>
-            </w:r>
-          </w:p>
-        </w:tc>
-        <w:tc>
-          <w:tcPr>
-            <w:tcW w:w="3004" w:type="dxa"/>
+                <w:lang w:val="vi-VN"/>
+              </w:rPr>
+              <w:t>nhút nhát</w:t>
+            </w:r>
+          </w:p>
+        </w:tc>
+      </w:tr>
+      <w:tr>
+        <w:tc>
+          <w:tcPr>
+            <w:tcW w:w="3003" w:type="dxa"/>
             <w:vAlign w:val="center"/>
           </w:tcPr>
           <w:p>
@@ -11512,16 +11358,15 @@
             </w:pPr>
             <w:r>
               <w:rPr>
+                <w:rFonts w:hint="eastAsia"/>
                 <w:sz w:val="28"/>
                 <w:szCs w:val="28"/>
                 <w:lang w:val="vi-VN"/>
               </w:rPr>
-              <w:t>nhút nhát</w:t>
-            </w:r>
-          </w:p>
-        </w:tc>
-      </w:tr>
-      <w:tr>
+              <w:t>哀れ（な）</w:t>
+            </w:r>
+          </w:p>
+        </w:tc>
         <w:tc>
           <w:tcPr>
             <w:tcW w:w="3003" w:type="dxa"/>
@@ -11532,7 +11377,6 @@
               <w:rPr>
                 <w:sz w:val="28"/>
                 <w:szCs w:val="28"/>
-                <w:lang w:val="vi-VN"/>
               </w:rPr>
             </w:pPr>
             <w:r>
@@ -11540,15 +11384,14 @@
                 <w:rFonts w:hint="eastAsia"/>
                 <w:sz w:val="28"/>
                 <w:szCs w:val="28"/>
-                <w:lang w:val="vi-VN"/>
-              </w:rPr>
-              <w:t>哀れ（な）</w:t>
-            </w:r>
-          </w:p>
-        </w:tc>
-        <w:tc>
-          <w:tcPr>
-            <w:tcW w:w="3003" w:type="dxa"/>
+              </w:rPr>
+              <w:t>あわれ</w:t>
+            </w:r>
+          </w:p>
+        </w:tc>
+        <w:tc>
+          <w:tcPr>
+            <w:tcW w:w="3004" w:type="dxa"/>
             <w:vAlign w:val="center"/>
           </w:tcPr>
           <w:p>
@@ -11556,21 +11399,24 @@
               <w:rPr>
                 <w:sz w:val="28"/>
                 <w:szCs w:val="28"/>
-              </w:rPr>
-            </w:pPr>
-            <w:r>
-              <w:rPr>
-                <w:rFonts w:hint="eastAsia"/>
+                <w:lang w:val="vi-VN"/>
+              </w:rPr>
+            </w:pPr>
+            <w:r>
+              <w:rPr>
                 <w:sz w:val="28"/>
                 <w:szCs w:val="28"/>
-              </w:rPr>
-              <w:t>あわれ</w:t>
-            </w:r>
-          </w:p>
-        </w:tc>
-        <w:tc>
-          <w:tcPr>
-            <w:tcW w:w="3004" w:type="dxa"/>
+                <w:lang w:val="vi-VN"/>
+              </w:rPr>
+              <w:t>đáng thương, buồn thảm, bi ai</w:t>
+            </w:r>
+          </w:p>
+        </w:tc>
+      </w:tr>
+      <w:tr>
+        <w:tc>
+          <w:tcPr>
+            <w:tcW w:w="3003" w:type="dxa"/>
             <w:vAlign w:val="center"/>
           </w:tcPr>
           <w:p>
@@ -11578,43 +11424,16 @@
               <w:rPr>
                 <w:sz w:val="28"/>
                 <w:szCs w:val="28"/>
-                <w:lang w:val="vi-VN"/>
-              </w:rPr>
-            </w:pPr>
-            <w:r>
-              <w:rPr>
+              </w:rPr>
+            </w:pPr>
+            <w:r>
+              <w:rPr>
+                <w:rFonts w:hint="eastAsia"/>
                 <w:sz w:val="28"/>
                 <w:szCs w:val="28"/>
-                <w:lang w:val="vi-VN"/>
-              </w:rPr>
-              <w:t>đáng thương, buồn thảm, bi ai</w:t>
-            </w:r>
-          </w:p>
-        </w:tc>
-      </w:tr>
-      <w:tr>
-        <w:tc>
-          <w:tcPr>
-            <w:tcW w:w="3003" w:type="dxa"/>
-            <w:vAlign w:val="center"/>
-          </w:tcPr>
-          <w:p>
-            <w:pPr>
-              <w:rPr>
-                <w:sz w:val="28"/>
-                <w:szCs w:val="28"/>
-              </w:rPr>
-            </w:pPr>
-            <w:proofErr w:type="gramStart"/>
-            <w:r>
-              <w:rPr>
-                <w:rFonts w:hint="eastAsia"/>
-                <w:sz w:val="28"/>
-                <w:szCs w:val="28"/>
               </w:rPr>
               <w:t>諄い</w:t>
             </w:r>
-            <w:proofErr w:type="gramEnd"/>
           </w:p>
         </w:tc>
         <w:tc>
@@ -12822,7 +12641,6 @@
                 <w:szCs w:val="32"/>
               </w:rPr>
             </w:pPr>
-            <w:proofErr w:type="gramStart"/>
             <w:r>
               <w:rPr>
                 <w:rFonts w:hint="eastAsia"/>
@@ -12831,7 +12649,6 @@
               </w:rPr>
               <w:t>嚙る</w:t>
             </w:r>
-            <w:proofErr w:type="gramEnd"/>
           </w:p>
         </w:tc>
         <w:tc>
@@ -13265,25 +13082,14 @@
                 <w:lang w:val="vi-VN"/>
               </w:rPr>
             </w:pPr>
-            <w:proofErr w:type="gramStart"/>
-            <w:r>
-              <w:rPr>
-                <w:rFonts w:hint="eastAsia"/>
-                <w:sz w:val="32"/>
-                <w:szCs w:val="32"/>
-                <w:lang w:val="vi-VN"/>
-              </w:rPr>
-              <w:t>あたまを</w:t>
-            </w:r>
-            <w:proofErr w:type="gramEnd"/>
-            <w:r>
-              <w:rPr>
-                <w:rFonts w:hint="eastAsia"/>
-                <w:sz w:val="32"/>
-                <w:szCs w:val="32"/>
-                <w:lang w:val="vi-VN"/>
-              </w:rPr>
-              <w:t>かく</w:t>
+            <w:r>
+              <w:rPr>
+                <w:rFonts w:hint="eastAsia"/>
+                <w:sz w:val="32"/>
+                <w:szCs w:val="32"/>
+                <w:lang w:val="vi-VN"/>
+              </w:rPr>
+              <w:t>あたまをかく</w:t>
             </w:r>
           </w:p>
         </w:tc>
@@ -13994,7 +13800,6 @@
                 <w:lang w:val="vi-VN"/>
               </w:rPr>
             </w:pPr>
-            <w:proofErr w:type="gramStart"/>
             <w:r>
               <w:rPr>
                 <w:rFonts w:hint="eastAsia"/>
@@ -14004,7 +13809,6 @@
               </w:rPr>
               <w:t>じめんをはう</w:t>
             </w:r>
-            <w:proofErr w:type="gramEnd"/>
           </w:p>
         </w:tc>
         <w:tc>
@@ -16595,19 +16399,8 @@
                 <w:szCs w:val="32"/>
                 <w:lang w:val="vi-VN"/>
               </w:rPr>
-              <w:t>もん</w:t>
-            </w:r>
-            <w:proofErr w:type="gramStart"/>
-            <w:r>
-              <w:rPr>
-                <w:rFonts w:hint="eastAsia"/>
-                <w:sz w:val="30"/>
-                <w:szCs w:val="32"/>
-                <w:lang w:val="vi-VN"/>
-              </w:rPr>
-              <w:t>く</w:t>
-            </w:r>
-            <w:proofErr w:type="gramEnd"/>
+              <w:t>もんく</w:t>
+            </w:r>
           </w:p>
         </w:tc>
         <w:tc>
@@ -17273,19 +17066,8 @@
                 <w:szCs w:val="32"/>
                 <w:lang w:val="vi-VN"/>
               </w:rPr>
-              <w:t>おやゆ</w:t>
-            </w:r>
-            <w:proofErr w:type="gramStart"/>
-            <w:r>
-              <w:rPr>
-                <w:rFonts w:hint="eastAsia"/>
-                <w:sz w:val="32"/>
-                <w:szCs w:val="32"/>
-                <w:lang w:val="vi-VN"/>
-              </w:rPr>
-              <w:t>び</w:t>
-            </w:r>
-            <w:proofErr w:type="gramEnd"/>
+              <w:t>おやゆび</w:t>
+            </w:r>
           </w:p>
         </w:tc>
         <w:tc>
@@ -17357,19 +17139,8 @@
                 <w:szCs w:val="32"/>
                 <w:lang w:val="vi-VN"/>
               </w:rPr>
-              <w:t>ひと</w:t>
-            </w:r>
-            <w:proofErr w:type="gramStart"/>
-            <w:r>
-              <w:rPr>
-                <w:rFonts w:hint="eastAsia"/>
-                <w:sz w:val="32"/>
-                <w:szCs w:val="32"/>
-                <w:lang w:val="vi-VN"/>
-              </w:rPr>
-              <w:t>さしゆび</w:t>
-            </w:r>
-            <w:proofErr w:type="gramEnd"/>
+              <w:t>ひとさしゆび</w:t>
+            </w:r>
           </w:p>
         </w:tc>
         <w:tc>
@@ -17434,7 +17205,6 @@
                 <w:lang w:val="vi-VN"/>
               </w:rPr>
             </w:pPr>
-            <w:proofErr w:type="gramStart"/>
             <w:r>
               <w:rPr>
                 <w:rFonts w:hint="eastAsia"/>
@@ -17444,7 +17214,6 @@
               </w:rPr>
               <w:t>なかゆび</w:t>
             </w:r>
-            <w:proofErr w:type="gramEnd"/>
           </w:p>
         </w:tc>
         <w:tc>
@@ -17512,18 +17281,8 @@
                 <w:sz w:val="32"/>
                 <w:szCs w:val="32"/>
               </w:rPr>
-              <w:t>くすり</w:t>
-            </w:r>
-            <w:proofErr w:type="gramStart"/>
-            <w:r>
-              <w:rPr>
-                <w:rFonts w:hint="eastAsia"/>
-                <w:sz w:val="32"/>
-                <w:szCs w:val="32"/>
-              </w:rPr>
-              <w:t>ゆび</w:t>
-            </w:r>
-            <w:proofErr w:type="gramEnd"/>
+              <w:t>くすりゆび</w:t>
+            </w:r>
           </w:p>
         </w:tc>
         <w:tc>
@@ -17586,7 +17345,6 @@
                 <w:lang w:val="vi-VN"/>
               </w:rPr>
             </w:pPr>
-            <w:proofErr w:type="gramStart"/>
             <w:r>
               <w:rPr>
                 <w:rFonts w:hint="eastAsia"/>
@@ -17595,7 +17353,6 @@
               </w:rPr>
               <w:t>こゆび</w:t>
             </w:r>
-            <w:proofErr w:type="gramEnd"/>
           </w:p>
         </w:tc>
         <w:tc>
@@ -18115,7 +17872,6 @@
                 <w:lang w:val="vi-VN"/>
               </w:rPr>
             </w:pPr>
-            <w:proofErr w:type="gramStart"/>
             <w:r>
               <w:rPr>
                 <w:rFonts w:hint="eastAsia"/>
@@ -18125,7 +17881,6 @@
               </w:rPr>
               <w:t>怠い</w:t>
             </w:r>
-            <w:proofErr w:type="gramEnd"/>
           </w:p>
         </w:tc>
         <w:tc>
@@ -18513,27 +18268,7 @@
                 <w:szCs w:val="32"/>
                 <w:lang w:val="vi-VN"/>
               </w:rPr>
-              <w:t>はだの</w:t>
-            </w:r>
-            <w:proofErr w:type="gramStart"/>
-            <w:r>
-              <w:rPr>
-                <w:rFonts w:hint="eastAsia"/>
-                <w:sz w:val="32"/>
-                <w:szCs w:val="32"/>
-                <w:lang w:val="vi-VN"/>
-              </w:rPr>
-              <w:t>つやが</w:t>
-            </w:r>
-            <w:proofErr w:type="gramEnd"/>
-            <w:r>
-              <w:rPr>
-                <w:rFonts w:hint="eastAsia"/>
-                <w:sz w:val="32"/>
-                <w:szCs w:val="32"/>
-                <w:lang w:val="vi-VN"/>
-              </w:rPr>
-              <w:t>いい</w:t>
+              <w:t>はだのつやがいい</w:t>
             </w:r>
           </w:p>
         </w:tc>
@@ -18736,25 +18471,14 @@
                 <w:lang w:val="vi-VN"/>
               </w:rPr>
             </w:pPr>
-            <w:proofErr w:type="gramStart"/>
-            <w:r>
-              <w:rPr>
-                <w:rFonts w:hint="eastAsia"/>
-                <w:sz w:val="32"/>
-                <w:szCs w:val="32"/>
-                <w:lang w:val="vi-VN"/>
-              </w:rPr>
-              <w:t>きずぐちが</w:t>
-            </w:r>
-            <w:proofErr w:type="gramEnd"/>
-            <w:r>
-              <w:rPr>
-                <w:rFonts w:hint="eastAsia"/>
-                <w:sz w:val="32"/>
-                <w:szCs w:val="32"/>
-                <w:lang w:val="vi-VN"/>
-              </w:rPr>
-              <w:t>ふさがる</w:t>
+            <w:r>
+              <w:rPr>
+                <w:rFonts w:hint="eastAsia"/>
+                <w:sz w:val="32"/>
+                <w:szCs w:val="32"/>
+                <w:lang w:val="vi-VN"/>
+              </w:rPr>
+              <w:t>きずぐちがふさがる</w:t>
             </w:r>
           </w:p>
         </w:tc>
@@ -22571,19 +22295,8 @@
                 <w:szCs w:val="32"/>
                 <w:lang w:val="vi-VN"/>
               </w:rPr>
-              <w:t>ひとりで</w:t>
-            </w:r>
-            <w:proofErr w:type="gramStart"/>
-            <w:r>
-              <w:rPr>
-                <w:rFonts w:hint="eastAsia"/>
-                <w:sz w:val="28"/>
-                <w:szCs w:val="32"/>
-                <w:lang w:val="vi-VN"/>
-              </w:rPr>
-              <w:t>に</w:t>
-            </w:r>
-            <w:proofErr w:type="gramEnd"/>
+              <w:t>ひとりでに</w:t>
+            </w:r>
           </w:p>
         </w:tc>
         <w:tc>
@@ -25898,18 +25611,8 @@
                 <w:sz w:val="32"/>
                 <w:szCs w:val="32"/>
               </w:rPr>
-              <w:t>おそらく〜</w:t>
-            </w:r>
-            <w:proofErr w:type="gramStart"/>
-            <w:r>
-              <w:rPr>
-                <w:rFonts w:hint="eastAsia"/>
-                <w:sz w:val="32"/>
-                <w:szCs w:val="32"/>
-              </w:rPr>
-              <w:t>だろう</w:t>
-            </w:r>
-            <w:proofErr w:type="gramEnd"/>
+              <w:t>おそらく〜だろう</w:t>
+            </w:r>
           </w:p>
         </w:tc>
         <w:tc>
@@ -26047,53 +25750,32 @@
                 <w:sz w:val="32"/>
                 <w:szCs w:val="32"/>
               </w:rPr>
-              <w:t>果たして〜</w:t>
-            </w:r>
-            <w:proofErr w:type="gramStart"/>
-            <w:r>
-              <w:rPr>
-                <w:rFonts w:hint="eastAsia"/>
-                <w:sz w:val="32"/>
-                <w:szCs w:val="32"/>
-              </w:rPr>
-              <w:t>だろうか</w:t>
-            </w:r>
-            <w:proofErr w:type="gramEnd"/>
-          </w:p>
-        </w:tc>
-        <w:tc>
-          <w:tcPr>
-            <w:tcW w:w="3003" w:type="dxa"/>
-            <w:vAlign w:val="center"/>
-          </w:tcPr>
-          <w:p>
-            <w:pPr>
-              <w:rPr>
-                <w:sz w:val="32"/>
-                <w:szCs w:val="32"/>
-                <w:lang w:val="vi-VN"/>
-              </w:rPr>
-            </w:pPr>
-            <w:r>
-              <w:rPr>
-                <w:rFonts w:hint="eastAsia"/>
-                <w:sz w:val="32"/>
-                <w:szCs w:val="32"/>
-                <w:lang w:val="vi-VN"/>
-              </w:rPr>
-              <w:t>はたして〜</w:t>
-            </w:r>
-            <w:proofErr w:type="gramStart"/>
-            <w:r>
-              <w:rPr>
-                <w:rFonts w:hint="eastAsia"/>
-                <w:sz w:val="32"/>
-                <w:szCs w:val="32"/>
-                <w:lang w:val="vi-VN"/>
-              </w:rPr>
-              <w:t>だろうか</w:t>
-            </w:r>
-            <w:proofErr w:type="gramEnd"/>
+              <w:t>果たして〜だろうか</w:t>
+            </w:r>
+          </w:p>
+        </w:tc>
+        <w:tc>
+          <w:tcPr>
+            <w:tcW w:w="3003" w:type="dxa"/>
+            <w:vAlign w:val="center"/>
+          </w:tcPr>
+          <w:p>
+            <w:pPr>
+              <w:rPr>
+                <w:sz w:val="32"/>
+                <w:szCs w:val="32"/>
+                <w:lang w:val="vi-VN"/>
+              </w:rPr>
+            </w:pPr>
+            <w:r>
+              <w:rPr>
+                <w:rFonts w:hint="eastAsia"/>
+                <w:sz w:val="32"/>
+                <w:szCs w:val="32"/>
+                <w:lang w:val="vi-VN"/>
+              </w:rPr>
+              <w:t>はたして〜だろうか</w:t>
+            </w:r>
           </w:p>
         </w:tc>
         <w:tc>
@@ -26141,19 +25823,8 @@
                 <w:szCs w:val="32"/>
                 <w:lang w:val="vi-VN"/>
               </w:rPr>
-              <w:t>どうせ〜</w:t>
-            </w:r>
-            <w:proofErr w:type="gramStart"/>
-            <w:r>
-              <w:rPr>
-                <w:rFonts w:hint="eastAsia"/>
-                <w:sz w:val="32"/>
-                <w:szCs w:val="32"/>
-                <w:lang w:val="vi-VN"/>
-              </w:rPr>
-              <w:t>だろう</w:t>
-            </w:r>
-            <w:proofErr w:type="gramEnd"/>
+              <w:t>どうせ〜だろう</w:t>
+            </w:r>
           </w:p>
         </w:tc>
         <w:tc>
@@ -26981,25 +26652,14 @@
                 <w:lang w:val="vi-VN"/>
               </w:rPr>
             </w:pPr>
-            <w:proofErr w:type="gramStart"/>
-            <w:r>
-              <w:rPr>
-                <w:rFonts w:hint="eastAsia"/>
-                <w:sz w:val="32"/>
-                <w:szCs w:val="32"/>
-                <w:lang w:val="vi-VN"/>
-              </w:rPr>
-              <w:t>しょ</w:t>
-            </w:r>
-            <w:proofErr w:type="gramEnd"/>
-            <w:r>
-              <w:rPr>
-                <w:rFonts w:hint="eastAsia"/>
-                <w:sz w:val="32"/>
-                <w:szCs w:val="32"/>
-                <w:lang w:val="vi-VN"/>
-              </w:rPr>
-              <w:t>もつ</w:t>
+            <w:r>
+              <w:rPr>
+                <w:rFonts w:hint="eastAsia"/>
+                <w:sz w:val="32"/>
+                <w:szCs w:val="32"/>
+                <w:lang w:val="vi-VN"/>
+              </w:rPr>
+              <w:t>しょもつ</w:t>
             </w:r>
           </w:p>
         </w:tc>
@@ -27419,23 +27079,13 @@
                 <w:szCs w:val="32"/>
               </w:rPr>
             </w:pPr>
-            <w:proofErr w:type="gramStart"/>
-            <w:r>
-              <w:rPr>
-                <w:rFonts w:hint="eastAsia"/>
-                <w:sz w:val="32"/>
-                <w:szCs w:val="32"/>
-              </w:rPr>
-              <w:t>ひの</w:t>
-            </w:r>
-            <w:proofErr w:type="gramEnd"/>
-            <w:r>
-              <w:rPr>
-                <w:rFonts w:hint="eastAsia"/>
-                <w:sz w:val="32"/>
-                <w:szCs w:val="32"/>
-              </w:rPr>
-              <w:t>いり</w:t>
+            <w:r>
+              <w:rPr>
+                <w:rFonts w:hint="eastAsia"/>
+                <w:sz w:val="32"/>
+                <w:szCs w:val="32"/>
+              </w:rPr>
+              <w:t>ひのいり</w:t>
             </w:r>
           </w:p>
         </w:tc>
@@ -27880,7 +27530,6 @@
                 <w:szCs w:val="32"/>
               </w:rPr>
             </w:pPr>
-            <w:proofErr w:type="gramStart"/>
             <w:r>
               <w:rPr>
                 <w:rFonts w:hint="eastAsia"/>
@@ -27889,7 +27538,6 @@
               </w:rPr>
               <w:t>たいはん</w:t>
             </w:r>
-            <w:proofErr w:type="gramEnd"/>
           </w:p>
         </w:tc>
         <w:tc>
@@ -28023,25 +27671,14 @@
                 <w:lang w:val="vi-VN"/>
               </w:rPr>
             </w:pPr>
-            <w:proofErr w:type="gramStart"/>
-            <w:r>
-              <w:rPr>
-                <w:rFonts w:hint="eastAsia"/>
-                <w:sz w:val="32"/>
-                <w:szCs w:val="32"/>
-                <w:lang w:val="vi-VN"/>
-              </w:rPr>
-              <w:t>たい</w:t>
-            </w:r>
-            <w:proofErr w:type="gramEnd"/>
-            <w:r>
-              <w:rPr>
-                <w:rFonts w:hint="eastAsia"/>
-                <w:sz w:val="32"/>
-                <w:szCs w:val="32"/>
-                <w:lang w:val="vi-VN"/>
-              </w:rPr>
-              <w:t>ぼく</w:t>
+            <w:r>
+              <w:rPr>
+                <w:rFonts w:hint="eastAsia"/>
+                <w:sz w:val="32"/>
+                <w:szCs w:val="32"/>
+                <w:lang w:val="vi-VN"/>
+              </w:rPr>
+              <w:t>たいぼく</w:t>
             </w:r>
           </w:p>
         </w:tc>
@@ -28250,7 +27887,6 @@
                 <w:szCs w:val="32"/>
               </w:rPr>
             </w:pPr>
-            <w:proofErr w:type="gramStart"/>
             <w:r>
               <w:rPr>
                 <w:rFonts w:hint="eastAsia"/>
@@ -28259,7 +27895,6 @@
               </w:rPr>
               <w:t>てま</w:t>
             </w:r>
-            <w:proofErr w:type="gramEnd"/>
           </w:p>
         </w:tc>
         <w:tc>
@@ -28464,25 +28099,14 @@
                 <w:lang w:val="vi-VN"/>
               </w:rPr>
             </w:pPr>
-            <w:proofErr w:type="gramStart"/>
-            <w:r>
-              <w:rPr>
-                <w:rFonts w:hint="eastAsia"/>
-                <w:sz w:val="32"/>
-                <w:szCs w:val="32"/>
-                <w:lang w:val="vi-VN"/>
-              </w:rPr>
-              <w:t>めい</w:t>
-            </w:r>
-            <w:proofErr w:type="gramEnd"/>
-            <w:r>
-              <w:rPr>
-                <w:rFonts w:hint="eastAsia"/>
-                <w:sz w:val="32"/>
-                <w:szCs w:val="32"/>
-                <w:lang w:val="vi-VN"/>
-              </w:rPr>
-              <w:t>さく</w:t>
+            <w:r>
+              <w:rPr>
+                <w:rFonts w:hint="eastAsia"/>
+                <w:sz w:val="32"/>
+                <w:szCs w:val="32"/>
+                <w:lang w:val="vi-VN"/>
+              </w:rPr>
+              <w:t>めいさく</w:t>
             </w:r>
           </w:p>
         </w:tc>
@@ -29211,23 +28835,13 @@
                 <w:szCs w:val="32"/>
               </w:rPr>
             </w:pPr>
-            <w:proofErr w:type="gramStart"/>
-            <w:r>
-              <w:rPr>
-                <w:rFonts w:hint="eastAsia"/>
-                <w:sz w:val="32"/>
-                <w:szCs w:val="32"/>
-              </w:rPr>
-              <w:t>がっ</w:t>
-            </w:r>
-            <w:proofErr w:type="gramEnd"/>
-            <w:r>
-              <w:rPr>
-                <w:rFonts w:hint="eastAsia"/>
-                <w:sz w:val="32"/>
-                <w:szCs w:val="32"/>
-              </w:rPr>
-              <w:t>かい</w:t>
+            <w:r>
+              <w:rPr>
+                <w:rFonts w:hint="eastAsia"/>
+                <w:sz w:val="32"/>
+                <w:szCs w:val="32"/>
+              </w:rPr>
+              <w:t>がっかい</w:t>
             </w:r>
           </w:p>
         </w:tc>
@@ -29861,7 +29475,6 @@
                 <w:lang w:val="vi-VN"/>
               </w:rPr>
             </w:pPr>
-            <w:proofErr w:type="gramStart"/>
             <w:r>
               <w:rPr>
                 <w:rFonts w:hint="eastAsia"/>
@@ -29871,7 +29484,6 @@
               </w:rPr>
               <w:t>みほん</w:t>
             </w:r>
-            <w:proofErr w:type="gramEnd"/>
           </w:p>
         </w:tc>
         <w:tc>
@@ -30181,7 +29793,6 @@
                 <w:lang w:val="vi-VN"/>
               </w:rPr>
             </w:pPr>
-            <w:proofErr w:type="gramStart"/>
             <w:r>
               <w:rPr>
                 <w:rFonts w:hint="eastAsia"/>
@@ -30191,7 +29802,6 @@
               </w:rPr>
               <w:t>きじ</w:t>
             </w:r>
-            <w:proofErr w:type="gramEnd"/>
           </w:p>
         </w:tc>
         <w:tc>
@@ -30263,19 +29873,8 @@
                 <w:szCs w:val="32"/>
                 <w:lang w:val="vi-VN"/>
               </w:rPr>
-              <w:t>みょう</w:t>
-            </w:r>
-            <w:proofErr w:type="gramStart"/>
-            <w:r>
-              <w:rPr>
-                <w:rFonts w:hint="eastAsia"/>
-                <w:sz w:val="32"/>
-                <w:szCs w:val="32"/>
-                <w:lang w:val="vi-VN"/>
-              </w:rPr>
-              <w:t>じ</w:t>
-            </w:r>
-            <w:proofErr w:type="gramEnd"/>
+              <w:t>みょうじ</w:t>
+            </w:r>
           </w:p>
         </w:tc>
         <w:tc>
@@ -31085,7 +30684,6 @@
                 <w:lang w:val="vi-VN"/>
               </w:rPr>
             </w:pPr>
-            <w:proofErr w:type="gramStart"/>
             <w:r>
               <w:rPr>
                 <w:rFonts w:hint="eastAsia"/>
@@ -31095,7 +30693,6 @@
               </w:rPr>
               <w:t>てじな</w:t>
             </w:r>
-            <w:proofErr w:type="gramEnd"/>
           </w:p>
         </w:tc>
         <w:tc>
@@ -31304,7 +30901,6 @@
                 <w:lang w:val="vi-VN"/>
               </w:rPr>
             </w:pPr>
-            <w:proofErr w:type="gramStart"/>
             <w:r>
               <w:rPr>
                 <w:rFonts w:hint="eastAsia"/>
@@ -31314,7 +30910,6 @@
               </w:rPr>
               <w:t>しゅわ</w:t>
             </w:r>
-            <w:proofErr w:type="gramEnd"/>
           </w:p>
         </w:tc>
         <w:tc>
@@ -32208,19 +31803,8 @@
                 <w:szCs w:val="32"/>
                 <w:lang w:val="vi-VN"/>
               </w:rPr>
-              <w:t>かお</w:t>
-            </w:r>
-            <w:proofErr w:type="gramStart"/>
-            <w:r>
-              <w:rPr>
-                <w:rFonts w:hint="eastAsia"/>
-                <w:sz w:val="32"/>
-                <w:szCs w:val="32"/>
-                <w:lang w:val="vi-VN"/>
-              </w:rPr>
-              <w:t>く</w:t>
-            </w:r>
-            <w:proofErr w:type="gramEnd"/>
+              <w:t>かおく</w:t>
+            </w:r>
           </w:p>
         </w:tc>
         <w:tc>
@@ -32282,7 +31866,6 @@
                 <w:szCs w:val="32"/>
               </w:rPr>
             </w:pPr>
-            <w:proofErr w:type="gramStart"/>
             <w:r>
               <w:rPr>
                 <w:rFonts w:hint="eastAsia"/>
@@ -32291,7 +31874,6 @@
               </w:rPr>
               <w:t>いっか</w:t>
             </w:r>
-            <w:proofErr w:type="gramEnd"/>
           </w:p>
         </w:tc>
         <w:tc>
@@ -36929,7 +36511,6 @@
                 <w:szCs w:val="32"/>
               </w:rPr>
             </w:pPr>
-            <w:proofErr w:type="gramStart"/>
             <w:r>
               <w:rPr>
                 <w:rFonts w:hint="eastAsia"/>
@@ -36938,7 +36519,6 @@
               </w:rPr>
               <w:t>齎らす</w:t>
             </w:r>
-            <w:proofErr w:type="gramEnd"/>
           </w:p>
         </w:tc>
         <w:tc>
@@ -37248,19 +36828,8 @@
                 <w:szCs w:val="32"/>
                 <w:lang w:val="vi-VN"/>
               </w:rPr>
-              <w:t>キレ</w:t>
-            </w:r>
-            <w:proofErr w:type="gramStart"/>
-            <w:r>
-              <w:rPr>
-                <w:rFonts w:hint="eastAsia"/>
-                <w:sz w:val="32"/>
-                <w:szCs w:val="32"/>
-                <w:lang w:val="vi-VN"/>
-              </w:rPr>
-              <w:t>る</w:t>
-            </w:r>
-            <w:proofErr w:type="gramEnd"/>
+              <w:t>キレる</w:t>
+            </w:r>
           </w:p>
         </w:tc>
         <w:tc>
@@ -37631,19 +37200,8 @@
                 <w:szCs w:val="32"/>
                 <w:lang w:val="vi-VN"/>
               </w:rPr>
-              <w:t>おり</w:t>
-            </w:r>
-            <w:proofErr w:type="gramStart"/>
-            <w:r>
-              <w:rPr>
-                <w:rFonts w:hint="eastAsia"/>
-                <w:sz w:val="32"/>
-                <w:szCs w:val="32"/>
-                <w:lang w:val="vi-VN"/>
-              </w:rPr>
-              <w:t>め</w:t>
-            </w:r>
-            <w:proofErr w:type="gramEnd"/>
+              <w:t>おりめ</w:t>
+            </w:r>
           </w:p>
         </w:tc>
         <w:tc>
@@ -38009,7 +37567,6 @@
           <w:p>
             <w:pPr>
               <w:rPr>
-                <w:rFonts w:hint="eastAsia"/>
                 <w:sz w:val="32"/>
                 <w:szCs w:val="32"/>
                 <w:lang w:val="vi-VN"/>
@@ -38034,7 +37591,6 @@
           <w:p>
             <w:pPr>
               <w:rPr>
-                <w:rFonts w:hint="eastAsia"/>
                 <w:sz w:val="32"/>
                 <w:szCs w:val="32"/>
                 <w:lang w:val="vi-VN"/>
@@ -38084,7 +37640,6 @@
           <w:p>
             <w:pPr>
               <w:rPr>
-                <w:rFonts w:hint="eastAsia"/>
                 <w:sz w:val="32"/>
                 <w:szCs w:val="32"/>
                 <w:lang w:val="vi-VN"/>
@@ -38109,7 +37664,6 @@
           <w:p>
             <w:pPr>
               <w:rPr>
-                <w:rFonts w:hint="eastAsia"/>
                 <w:sz w:val="32"/>
                 <w:szCs w:val="32"/>
                 <w:lang w:val="vi-VN"/>
@@ -38159,7 +37713,6 @@
           <w:p>
             <w:pPr>
               <w:rPr>
-                <w:rFonts w:hint="eastAsia"/>
                 <w:sz w:val="32"/>
                 <w:szCs w:val="32"/>
                 <w:lang w:val="vi-VN"/>
@@ -38184,7 +37737,6 @@
           <w:p>
             <w:pPr>
               <w:rPr>
-                <w:rFonts w:hint="eastAsia"/>
                 <w:sz w:val="32"/>
                 <w:szCs w:val="32"/>
                 <w:lang w:val="vi-VN"/>
@@ -38234,7 +37786,6 @@
           <w:p>
             <w:pPr>
               <w:rPr>
-                <w:rFonts w:hint="eastAsia"/>
                 <w:sz w:val="32"/>
                 <w:szCs w:val="32"/>
                 <w:lang w:val="vi-VN"/>
@@ -38259,7 +37810,6 @@
           <w:p>
             <w:pPr>
               <w:rPr>
-                <w:rFonts w:hint="eastAsia"/>
                 <w:sz w:val="32"/>
                 <w:szCs w:val="32"/>
                 <w:lang w:val="vi-VN"/>
@@ -38309,7 +37859,6 @@
           <w:p>
             <w:pPr>
               <w:rPr>
-                <w:rFonts w:hint="eastAsia"/>
                 <w:sz w:val="32"/>
                 <w:szCs w:val="32"/>
                 <w:lang w:val="vi-VN"/>
@@ -38334,7 +37883,6 @@
           <w:p>
             <w:pPr>
               <w:rPr>
-                <w:rFonts w:hint="eastAsia"/>
                 <w:sz w:val="32"/>
                 <w:szCs w:val="32"/>
                 <w:lang w:val="vi-VN"/>
@@ -38432,16 +37980,610 @@
                 <w:lang w:val="vi-VN"/>
               </w:rPr>
               <w:lastRenderedPageBreak/>
-              <w:t>BÀI 7-</w:t>
-            </w:r>
-            <w:r>
+              <w:t>BÀI 7-4</w:t>
+            </w:r>
+          </w:p>
+        </w:tc>
+      </w:tr>
+      <w:tr>
+        <w:tc>
+          <w:tcPr>
+            <w:tcW w:w="9010" w:type="dxa"/>
+            <w:gridSpan w:val="3"/>
+            <w:vAlign w:val="center"/>
+          </w:tcPr>
+          <w:p>
+            <w:pPr>
+              <w:jc w:val="center"/>
+              <w:rPr>
+                <w:b/>
+                <w:sz w:val="40"/>
+                <w:szCs w:val="40"/>
+                <w:lang w:val="vi-VN"/>
+              </w:rPr>
+            </w:pPr>
+            <w:r>
+              <w:rPr>
+                <w:rFonts w:hint="eastAsia"/>
+                <w:b/>
+                <w:sz w:val="40"/>
+                <w:szCs w:val="40"/>
+                <w:lang w:val="vi-VN"/>
+              </w:rPr>
+              <w:t>言葉の前につく語</w:t>
+            </w:r>
+          </w:p>
+        </w:tc>
+      </w:tr>
+      <w:tr>
+        <w:tc>
+          <w:tcPr>
+            <w:tcW w:w="3003" w:type="dxa"/>
+            <w:vAlign w:val="center"/>
+          </w:tcPr>
+          <w:p>
+            <w:pPr>
+              <w:rPr>
+                <w:sz w:val="32"/>
+                <w:szCs w:val="32"/>
+                <w:lang w:val="vi-VN"/>
+              </w:rPr>
+            </w:pPr>
+            <w:r>
+              <w:rPr>
+                <w:rFonts w:hint="eastAsia"/>
+                <w:sz w:val="32"/>
+                <w:szCs w:val="32"/>
+                <w:lang w:val="vi-VN"/>
+              </w:rPr>
+              <w:t>不愉快（な）</w:t>
+            </w:r>
+          </w:p>
+        </w:tc>
+        <w:tc>
+          <w:tcPr>
+            <w:tcW w:w="3003" w:type="dxa"/>
+            <w:vAlign w:val="center"/>
+          </w:tcPr>
+          <w:p>
+            <w:pPr>
+              <w:rPr>
+                <w:sz w:val="32"/>
+                <w:szCs w:val="32"/>
+                <w:lang w:val="vi-VN"/>
+              </w:rPr>
+            </w:pPr>
+            <w:r>
+              <w:rPr>
+                <w:rFonts w:hint="eastAsia"/>
+                <w:sz w:val="32"/>
+                <w:szCs w:val="32"/>
+                <w:lang w:val="vi-VN"/>
+              </w:rPr>
+              <w:t>ふゆかい</w:t>
+            </w:r>
+          </w:p>
+        </w:tc>
+        <w:tc>
+          <w:tcPr>
+            <w:tcW w:w="3004" w:type="dxa"/>
+            <w:vAlign w:val="center"/>
+          </w:tcPr>
+          <w:p>
+            <w:pPr>
+              <w:rPr>
+                <w:sz w:val="32"/>
+                <w:szCs w:val="32"/>
+                <w:lang w:val="vi-VN"/>
+              </w:rPr>
+            </w:pPr>
+            <w:r>
+              <w:rPr>
+                <w:sz w:val="32"/>
+                <w:szCs w:val="32"/>
+                <w:lang w:val="vi-VN"/>
+              </w:rPr>
+              <w:t>không thích thú, không khoan khái</w:t>
+            </w:r>
+          </w:p>
+        </w:tc>
+      </w:tr>
+      <w:tr>
+        <w:tc>
+          <w:tcPr>
+            <w:tcW w:w="3003" w:type="dxa"/>
+            <w:vAlign w:val="center"/>
+          </w:tcPr>
+          <w:p>
+            <w:pPr>
+              <w:rPr>
+                <w:sz w:val="32"/>
+                <w:szCs w:val="32"/>
+                <w:lang w:val="vi-VN"/>
+              </w:rPr>
+            </w:pPr>
+            <w:r>
+              <w:rPr>
+                <w:rFonts w:hint="eastAsia"/>
+                <w:sz w:val="32"/>
+                <w:szCs w:val="32"/>
+                <w:lang w:val="vi-VN"/>
+              </w:rPr>
+              <w:t>無差別</w:t>
+            </w:r>
+          </w:p>
+        </w:tc>
+        <w:tc>
+          <w:tcPr>
+            <w:tcW w:w="3003" w:type="dxa"/>
+            <w:vAlign w:val="center"/>
+          </w:tcPr>
+          <w:p>
+            <w:pPr>
+              <w:rPr>
+                <w:sz w:val="32"/>
+                <w:szCs w:val="32"/>
+                <w:lang w:val="vi-VN"/>
+              </w:rPr>
+            </w:pPr>
+            <w:r>
+              <w:rPr>
+                <w:rFonts w:hint="eastAsia"/>
+                <w:sz w:val="32"/>
+                <w:szCs w:val="32"/>
+                <w:lang w:val="vi-VN"/>
+              </w:rPr>
+              <w:t>むさべつ</w:t>
+            </w:r>
+          </w:p>
+        </w:tc>
+        <w:tc>
+          <w:tcPr>
+            <w:tcW w:w="3004" w:type="dxa"/>
+            <w:vAlign w:val="center"/>
+          </w:tcPr>
+          <w:p>
+            <w:pPr>
+              <w:rPr>
+                <w:sz w:val="32"/>
+                <w:szCs w:val="32"/>
+                <w:lang w:val="vi-VN"/>
+              </w:rPr>
+            </w:pPr>
+            <w:r>
+              <w:rPr>
+                <w:sz w:val="32"/>
+                <w:szCs w:val="32"/>
+                <w:lang w:val="vi-VN"/>
+              </w:rPr>
+              <w:t>không có sự phân biệt</w:t>
+            </w:r>
+          </w:p>
+        </w:tc>
+      </w:tr>
+      <w:tr>
+        <w:tc>
+          <w:tcPr>
+            <w:tcW w:w="3003" w:type="dxa"/>
+            <w:vAlign w:val="center"/>
+          </w:tcPr>
+          <w:p>
+            <w:pPr>
+              <w:rPr>
+                <w:sz w:val="32"/>
+                <w:szCs w:val="32"/>
+                <w:lang w:val="vi-VN"/>
+              </w:rPr>
+            </w:pPr>
+            <w:r>
+              <w:rPr>
+                <w:rFonts w:hint="eastAsia"/>
+                <w:sz w:val="32"/>
+                <w:szCs w:val="32"/>
+                <w:lang w:val="vi-VN"/>
+              </w:rPr>
+              <w:t>非常識（な）</w:t>
+            </w:r>
+          </w:p>
+        </w:tc>
+        <w:tc>
+          <w:tcPr>
+            <w:tcW w:w="3003" w:type="dxa"/>
+            <w:vAlign w:val="center"/>
+          </w:tcPr>
+          <w:p>
+            <w:pPr>
+              <w:rPr>
+                <w:sz w:val="32"/>
+                <w:szCs w:val="32"/>
+                <w:lang w:val="vi-VN"/>
+              </w:rPr>
+            </w:pPr>
+            <w:r>
+              <w:rPr>
+                <w:rFonts w:hint="eastAsia"/>
+                <w:sz w:val="32"/>
+                <w:szCs w:val="32"/>
+                <w:lang w:val="vi-VN"/>
+              </w:rPr>
+              <w:t>ひじょうしき</w:t>
+            </w:r>
+          </w:p>
+        </w:tc>
+        <w:tc>
+          <w:tcPr>
+            <w:tcW w:w="3004" w:type="dxa"/>
+            <w:vAlign w:val="center"/>
+          </w:tcPr>
+          <w:p>
+            <w:pPr>
+              <w:rPr>
+                <w:sz w:val="32"/>
+                <w:szCs w:val="32"/>
+                <w:lang w:val="vi-VN"/>
+              </w:rPr>
+            </w:pPr>
+            <w:r>
+              <w:rPr>
+                <w:sz w:val="32"/>
+                <w:szCs w:val="32"/>
+                <w:lang w:val="vi-VN"/>
+              </w:rPr>
+              <w:t>thiếu chi giác</w:t>
+            </w:r>
+          </w:p>
+        </w:tc>
+      </w:tr>
+      <w:tr>
+        <w:tc>
+          <w:tcPr>
+            <w:tcW w:w="3003" w:type="dxa"/>
+            <w:vAlign w:val="center"/>
+          </w:tcPr>
+          <w:p>
+            <w:pPr>
+              <w:rPr>
+                <w:sz w:val="32"/>
+                <w:szCs w:val="32"/>
+                <w:lang w:val="vi-VN"/>
+              </w:rPr>
+            </w:pPr>
+            <w:r>
+              <w:rPr>
+                <w:rFonts w:hint="eastAsia"/>
+                <w:sz w:val="32"/>
+                <w:szCs w:val="32"/>
+                <w:lang w:val="vi-VN"/>
+              </w:rPr>
+              <w:t>再認識</w:t>
+            </w:r>
+          </w:p>
+        </w:tc>
+        <w:tc>
+          <w:tcPr>
+            <w:tcW w:w="3003" w:type="dxa"/>
+            <w:vAlign w:val="center"/>
+          </w:tcPr>
+          <w:p>
+            <w:pPr>
+              <w:rPr>
+                <w:sz w:val="32"/>
+                <w:szCs w:val="32"/>
+                <w:lang w:val="vi-VN"/>
+              </w:rPr>
+            </w:pPr>
+            <w:r>
+              <w:rPr>
+                <w:rFonts w:hint="eastAsia"/>
+                <w:sz w:val="32"/>
+                <w:szCs w:val="32"/>
+                <w:lang w:val="vi-VN"/>
+              </w:rPr>
+              <w:t>さいにんしき</w:t>
+            </w:r>
+          </w:p>
+        </w:tc>
+        <w:tc>
+          <w:tcPr>
+            <w:tcW w:w="3004" w:type="dxa"/>
+            <w:vAlign w:val="center"/>
+          </w:tcPr>
+          <w:p>
+            <w:pPr>
+              <w:rPr>
+                <w:sz w:val="32"/>
+                <w:szCs w:val="32"/>
+                <w:lang w:val="vi-VN"/>
+              </w:rPr>
+            </w:pPr>
+            <w:r>
+              <w:rPr>
+                <w:sz w:val="32"/>
+                <w:szCs w:val="32"/>
+                <w:lang w:val="vi-VN"/>
+              </w:rPr>
+              <w:t>nhận thức lại</w:t>
+            </w:r>
+          </w:p>
+        </w:tc>
+      </w:tr>
+      <w:tr>
+        <w:tc>
+          <w:tcPr>
+            <w:tcW w:w="3003" w:type="dxa"/>
+            <w:vAlign w:val="center"/>
+          </w:tcPr>
+          <w:p>
+            <w:pPr>
+              <w:rPr>
+                <w:sz w:val="32"/>
+                <w:szCs w:val="32"/>
+                <w:lang w:val="vi-VN"/>
+              </w:rPr>
+            </w:pPr>
+            <w:r>
+              <w:rPr>
+                <w:rFonts w:hint="eastAsia"/>
+                <w:sz w:val="32"/>
+                <w:szCs w:val="32"/>
+                <w:lang w:val="vi-VN"/>
+              </w:rPr>
+              <w:t>名場面</w:t>
+            </w:r>
+          </w:p>
+        </w:tc>
+        <w:tc>
+          <w:tcPr>
+            <w:tcW w:w="3003" w:type="dxa"/>
+            <w:vAlign w:val="center"/>
+          </w:tcPr>
+          <w:p>
+            <w:pPr>
+              <w:rPr>
+                <w:sz w:val="32"/>
+                <w:szCs w:val="32"/>
+                <w:lang w:val="vi-VN"/>
+              </w:rPr>
+            </w:pPr>
+            <w:r>
+              <w:rPr>
+                <w:rFonts w:hint="eastAsia"/>
+                <w:sz w:val="32"/>
+                <w:szCs w:val="32"/>
+                <w:lang w:val="vi-VN"/>
+              </w:rPr>
+              <w:t>めいばめん</w:t>
+            </w:r>
+          </w:p>
+        </w:tc>
+        <w:tc>
+          <w:tcPr>
+            <w:tcW w:w="3004" w:type="dxa"/>
+            <w:vAlign w:val="center"/>
+          </w:tcPr>
+          <w:p>
+            <w:pPr>
+              <w:rPr>
+                <w:sz w:val="32"/>
+                <w:szCs w:val="32"/>
+                <w:lang w:val="vi-VN"/>
+              </w:rPr>
+            </w:pPr>
+            <w:r>
+              <w:rPr>
+                <w:sz w:val="32"/>
+                <w:szCs w:val="32"/>
+                <w:lang w:val="vi-VN"/>
+              </w:rPr>
+              <w:t>cảnh nổi tiếng</w:t>
+            </w:r>
+          </w:p>
+        </w:tc>
+      </w:tr>
+      <w:tr>
+        <w:tc>
+          <w:tcPr>
+            <w:tcW w:w="3003" w:type="dxa"/>
+            <w:vAlign w:val="center"/>
+          </w:tcPr>
+          <w:p>
+            <w:pPr>
+              <w:rPr>
+                <w:sz w:val="32"/>
+                <w:szCs w:val="32"/>
+                <w:lang w:val="vi-VN"/>
+              </w:rPr>
+            </w:pPr>
+            <w:r>
+              <w:rPr>
+                <w:rFonts w:hint="eastAsia"/>
+                <w:sz w:val="32"/>
+                <w:szCs w:val="32"/>
+                <w:lang w:val="vi-VN"/>
+              </w:rPr>
+              <w:t>名演奏</w:t>
+            </w:r>
+          </w:p>
+        </w:tc>
+        <w:tc>
+          <w:tcPr>
+            <w:tcW w:w="3003" w:type="dxa"/>
+            <w:vAlign w:val="center"/>
+          </w:tcPr>
+          <w:p>
+            <w:pPr>
+              <w:rPr>
+                <w:sz w:val="32"/>
+                <w:szCs w:val="32"/>
+                <w:lang w:val="vi-VN"/>
+              </w:rPr>
+            </w:pPr>
+            <w:r>
+              <w:rPr>
+                <w:rFonts w:hint="eastAsia"/>
+                <w:sz w:val="32"/>
+                <w:szCs w:val="32"/>
+                <w:lang w:val="vi-VN"/>
+              </w:rPr>
+              <w:t>めいえんそう</w:t>
+            </w:r>
+          </w:p>
+        </w:tc>
+        <w:tc>
+          <w:tcPr>
+            <w:tcW w:w="3004" w:type="dxa"/>
+            <w:vAlign w:val="center"/>
+          </w:tcPr>
+          <w:p>
+            <w:pPr>
+              <w:rPr>
+                <w:sz w:val="32"/>
+                <w:szCs w:val="32"/>
+                <w:lang w:val="vi-VN"/>
+              </w:rPr>
+            </w:pPr>
+            <w:r>
+              <w:rPr>
+                <w:sz w:val="32"/>
+                <w:szCs w:val="32"/>
+                <w:lang w:val="vi-VN"/>
+              </w:rPr>
+              <w:t>màn biểu diễn nổi tiếng</w:t>
+            </w:r>
+          </w:p>
+        </w:tc>
+      </w:tr>
+      <w:tr>
+        <w:tc>
+          <w:tcPr>
+            <w:tcW w:w="3003" w:type="dxa"/>
+            <w:vAlign w:val="center"/>
+          </w:tcPr>
+          <w:p>
+            <w:pPr>
+              <w:rPr>
+                <w:sz w:val="32"/>
+                <w:szCs w:val="32"/>
+                <w:lang w:val="vi-VN"/>
+              </w:rPr>
+            </w:pPr>
+            <w:r>
+              <w:rPr>
+                <w:rFonts w:hint="eastAsia"/>
+                <w:sz w:val="32"/>
+                <w:szCs w:val="32"/>
+                <w:lang w:val="vi-VN"/>
+              </w:rPr>
+              <w:t>長持ち</w:t>
+            </w:r>
+          </w:p>
+        </w:tc>
+        <w:tc>
+          <w:tcPr>
+            <w:tcW w:w="3003" w:type="dxa"/>
+            <w:vAlign w:val="center"/>
+          </w:tcPr>
+          <w:p>
+            <w:pPr>
+              <w:rPr>
+                <w:sz w:val="32"/>
+                <w:szCs w:val="32"/>
+                <w:lang w:val="vi-VN"/>
+              </w:rPr>
+            </w:pPr>
+            <w:r>
+              <w:rPr>
+                <w:rFonts w:hint="eastAsia"/>
+                <w:sz w:val="32"/>
+                <w:szCs w:val="32"/>
+                <w:lang w:val="vi-VN"/>
+              </w:rPr>
+              <w:t>ながもち</w:t>
+            </w:r>
+          </w:p>
+        </w:tc>
+        <w:tc>
+          <w:tcPr>
+            <w:tcW w:w="3004" w:type="dxa"/>
+            <w:vAlign w:val="center"/>
+          </w:tcPr>
+          <w:p>
+            <w:pPr>
+              <w:rPr>
+                <w:sz w:val="32"/>
+                <w:szCs w:val="32"/>
+                <w:lang w:val="vi-VN"/>
+              </w:rPr>
+            </w:pPr>
+            <w:r>
+              <w:rPr>
+                <w:sz w:val="32"/>
+                <w:szCs w:val="32"/>
+                <w:lang w:val="vi-VN"/>
+              </w:rPr>
+              <w:t>giữ lâu, giữ được lâu</w:t>
+            </w:r>
+          </w:p>
+        </w:tc>
+      </w:tr>
+    </w:tbl>
+    <w:p>
+      <w:pPr>
+        <w:rPr>
+          <w:lang w:val="vi-VN"/>
+        </w:rPr>
+      </w:pPr>
+    </w:p>
+    <w:p>
+      <w:pPr>
+        <w:rPr>
+          <w:lang w:val="vi-VN"/>
+        </w:rPr>
+      </w:pPr>
+      <w:r>
+        <w:rPr>
+          <w:lang w:val="vi-VN"/>
+        </w:rPr>
+        <w:br w:type="page"/>
+      </w:r>
+    </w:p>
+    <w:tbl>
+      <w:tblPr>
+        <w:tblStyle w:val="TableGrid"/>
+        <w:tblW w:w="0" w:type="auto"/>
+        <w:tblLook w:val="04A0" w:firstRow="1" w:lastRow="0" w:firstColumn="1" w:lastColumn="0" w:noHBand="0" w:noVBand="1"/>
+      </w:tblPr>
+      <w:tblGrid>
+        <w:gridCol w:w="3003"/>
+        <w:gridCol w:w="3003"/>
+        <w:gridCol w:w="3004"/>
+      </w:tblGrid>
+      <w:tr>
+        <w:tc>
+          <w:tcPr>
+            <w:tcW w:w="9010" w:type="dxa"/>
+            <w:gridSpan w:val="3"/>
+            <w:vAlign w:val="center"/>
+          </w:tcPr>
+          <w:p>
+            <w:pPr>
+              <w:jc w:val="center"/>
               <w:rPr>
                 <w:b/>
                 <w:sz w:val="72"/>
                 <w:szCs w:val="72"/>
                 <w:lang w:val="vi-VN"/>
               </w:rPr>
-              <w:t>4</w:t>
+            </w:pPr>
+            <w:r>
+              <w:rPr>
+                <w:b/>
+                <w:sz w:val="72"/>
+                <w:szCs w:val="72"/>
+                <w:lang w:val="vi-VN"/>
+              </w:rPr>
+              <w:lastRenderedPageBreak/>
+              <w:t>BÀI 7-5</w:t>
             </w:r>
           </w:p>
         </w:tc>
@@ -38457,7 +38599,6 @@
             <w:pPr>
               <w:jc w:val="center"/>
               <w:rPr>
-                <w:rFonts w:hint="eastAsia"/>
                 <w:b/>
                 <w:sz w:val="40"/>
                 <w:szCs w:val="40"/>
@@ -38472,545 +38613,1320 @@
                 <w:szCs w:val="40"/>
                 <w:lang w:val="vi-VN"/>
               </w:rPr>
-              <w:t>言葉の前につく語</w:t>
-            </w:r>
-          </w:p>
-        </w:tc>
-      </w:tr>
-      <w:tr>
-        <w:tc>
-          <w:tcPr>
-            <w:tcW w:w="3003" w:type="dxa"/>
-            <w:vAlign w:val="center"/>
-          </w:tcPr>
-          <w:p>
-            <w:pPr>
-              <w:rPr>
-                <w:rFonts w:hint="eastAsia"/>
-                <w:sz w:val="32"/>
-                <w:szCs w:val="32"/>
-                <w:lang w:val="vi-VN"/>
-              </w:rPr>
-            </w:pPr>
-            <w:r>
-              <w:rPr>
-                <w:rFonts w:hint="eastAsia"/>
-                <w:sz w:val="32"/>
-                <w:szCs w:val="32"/>
-                <w:lang w:val="vi-VN"/>
-              </w:rPr>
-              <w:t>不愉快（な）</w:t>
-            </w:r>
-          </w:p>
-        </w:tc>
-        <w:tc>
-          <w:tcPr>
-            <w:tcW w:w="3003" w:type="dxa"/>
-            <w:vAlign w:val="center"/>
-          </w:tcPr>
-          <w:p>
-            <w:pPr>
-              <w:rPr>
-                <w:rFonts w:hint="eastAsia"/>
-                <w:sz w:val="32"/>
-                <w:szCs w:val="32"/>
-                <w:lang w:val="vi-VN"/>
-              </w:rPr>
-            </w:pPr>
-            <w:r>
-              <w:rPr>
-                <w:rFonts w:hint="eastAsia"/>
-                <w:sz w:val="32"/>
-                <w:szCs w:val="32"/>
-                <w:lang w:val="vi-VN"/>
-              </w:rPr>
-              <w:t>ふゆかい</w:t>
-            </w:r>
-          </w:p>
-        </w:tc>
-        <w:tc>
-          <w:tcPr>
-            <w:tcW w:w="3004" w:type="dxa"/>
-            <w:vAlign w:val="center"/>
-          </w:tcPr>
-          <w:p>
-            <w:pPr>
-              <w:rPr>
-                <w:sz w:val="32"/>
-                <w:szCs w:val="32"/>
-                <w:lang w:val="vi-VN"/>
-              </w:rPr>
-            </w:pPr>
-            <w:r>
-              <w:rPr>
-                <w:sz w:val="32"/>
-                <w:szCs w:val="32"/>
-                <w:lang w:val="vi-VN"/>
-              </w:rPr>
-              <w:t>không thích thú, không khoan khái</w:t>
-            </w:r>
-          </w:p>
-        </w:tc>
-      </w:tr>
-      <w:tr>
-        <w:tc>
-          <w:tcPr>
-            <w:tcW w:w="3003" w:type="dxa"/>
-            <w:vAlign w:val="center"/>
-          </w:tcPr>
-          <w:p>
-            <w:pPr>
-              <w:rPr>
-                <w:rFonts w:hint="eastAsia"/>
-                <w:sz w:val="32"/>
-                <w:szCs w:val="32"/>
-                <w:lang w:val="vi-VN"/>
-              </w:rPr>
-            </w:pPr>
-            <w:r>
-              <w:rPr>
-                <w:rFonts w:hint="eastAsia"/>
-                <w:sz w:val="32"/>
-                <w:szCs w:val="32"/>
-                <w:lang w:val="vi-VN"/>
-              </w:rPr>
-              <w:t>無差別</w:t>
-            </w:r>
-          </w:p>
-        </w:tc>
-        <w:tc>
-          <w:tcPr>
-            <w:tcW w:w="3003" w:type="dxa"/>
-            <w:vAlign w:val="center"/>
-          </w:tcPr>
-          <w:p>
-            <w:pPr>
-              <w:rPr>
-                <w:rFonts w:hint="eastAsia"/>
-                <w:sz w:val="32"/>
-                <w:szCs w:val="32"/>
-                <w:lang w:val="vi-VN"/>
-              </w:rPr>
-            </w:pPr>
-            <w:r>
-              <w:rPr>
-                <w:rFonts w:hint="eastAsia"/>
-                <w:sz w:val="32"/>
-                <w:szCs w:val="32"/>
-                <w:lang w:val="vi-VN"/>
-              </w:rPr>
-              <w:t>むさべつ</w:t>
-            </w:r>
-          </w:p>
-        </w:tc>
-        <w:tc>
-          <w:tcPr>
-            <w:tcW w:w="3004" w:type="dxa"/>
-            <w:vAlign w:val="center"/>
-          </w:tcPr>
-          <w:p>
-            <w:pPr>
-              <w:rPr>
-                <w:sz w:val="32"/>
-                <w:szCs w:val="32"/>
-                <w:lang w:val="vi-VN"/>
-              </w:rPr>
-            </w:pPr>
-            <w:r>
-              <w:rPr>
-                <w:sz w:val="32"/>
-                <w:szCs w:val="32"/>
-                <w:lang w:val="vi-VN"/>
-              </w:rPr>
-              <w:t>không có sự phân biệt</w:t>
-            </w:r>
-          </w:p>
-        </w:tc>
-      </w:tr>
-      <w:tr>
-        <w:tc>
-          <w:tcPr>
-            <w:tcW w:w="3003" w:type="dxa"/>
-            <w:vAlign w:val="center"/>
-          </w:tcPr>
-          <w:p>
-            <w:pPr>
-              <w:rPr>
-                <w:rFonts w:hint="eastAsia"/>
-                <w:sz w:val="32"/>
-                <w:szCs w:val="32"/>
-                <w:lang w:val="vi-VN"/>
-              </w:rPr>
-            </w:pPr>
-            <w:r>
-              <w:rPr>
-                <w:rFonts w:hint="eastAsia"/>
-                <w:sz w:val="32"/>
-                <w:szCs w:val="32"/>
-                <w:lang w:val="vi-VN"/>
-              </w:rPr>
-              <w:t>非常識（な）</w:t>
-            </w:r>
-          </w:p>
-        </w:tc>
-        <w:tc>
-          <w:tcPr>
-            <w:tcW w:w="3003" w:type="dxa"/>
-            <w:vAlign w:val="center"/>
-          </w:tcPr>
-          <w:p>
-            <w:pPr>
-              <w:rPr>
-                <w:rFonts w:hint="eastAsia"/>
-                <w:sz w:val="32"/>
-                <w:szCs w:val="32"/>
-                <w:lang w:val="vi-VN"/>
-              </w:rPr>
-            </w:pPr>
-            <w:r>
-              <w:rPr>
-                <w:rFonts w:hint="eastAsia"/>
-                <w:sz w:val="32"/>
-                <w:szCs w:val="32"/>
-                <w:lang w:val="vi-VN"/>
-              </w:rPr>
-              <w:t>ひじょうしき</w:t>
-            </w:r>
-          </w:p>
-        </w:tc>
-        <w:tc>
-          <w:tcPr>
-            <w:tcW w:w="3004" w:type="dxa"/>
-            <w:vAlign w:val="center"/>
-          </w:tcPr>
-          <w:p>
-            <w:pPr>
-              <w:rPr>
-                <w:sz w:val="32"/>
-                <w:szCs w:val="32"/>
-                <w:lang w:val="vi-VN"/>
-              </w:rPr>
-            </w:pPr>
-            <w:r>
-              <w:rPr>
-                <w:sz w:val="32"/>
-                <w:szCs w:val="32"/>
-                <w:lang w:val="vi-VN"/>
-              </w:rPr>
-              <w:t>thiếu chi giác</w:t>
-            </w:r>
-          </w:p>
-        </w:tc>
-      </w:tr>
-      <w:tr>
-        <w:tc>
-          <w:tcPr>
-            <w:tcW w:w="3003" w:type="dxa"/>
-            <w:vAlign w:val="center"/>
-          </w:tcPr>
-          <w:p>
-            <w:pPr>
-              <w:rPr>
-                <w:rFonts w:hint="eastAsia"/>
-                <w:sz w:val="32"/>
-                <w:szCs w:val="32"/>
-                <w:lang w:val="vi-VN"/>
-              </w:rPr>
-            </w:pPr>
-            <w:r>
-              <w:rPr>
-                <w:rFonts w:hint="eastAsia"/>
-                <w:sz w:val="32"/>
-                <w:szCs w:val="32"/>
-                <w:lang w:val="vi-VN"/>
-              </w:rPr>
-              <w:t>再認識</w:t>
-            </w:r>
-          </w:p>
-        </w:tc>
-        <w:tc>
-          <w:tcPr>
-            <w:tcW w:w="3003" w:type="dxa"/>
-            <w:vAlign w:val="center"/>
-          </w:tcPr>
-          <w:p>
-            <w:pPr>
-              <w:rPr>
-                <w:rFonts w:hint="eastAsia"/>
-                <w:sz w:val="32"/>
-                <w:szCs w:val="32"/>
-                <w:lang w:val="vi-VN"/>
-              </w:rPr>
-            </w:pPr>
-            <w:r>
-              <w:rPr>
-                <w:rFonts w:hint="eastAsia"/>
-                <w:sz w:val="32"/>
-                <w:szCs w:val="32"/>
-                <w:lang w:val="vi-VN"/>
-              </w:rPr>
-              <w:t>さいにんしき</w:t>
-            </w:r>
-          </w:p>
-        </w:tc>
-        <w:tc>
-          <w:tcPr>
-            <w:tcW w:w="3004" w:type="dxa"/>
-            <w:vAlign w:val="center"/>
-          </w:tcPr>
-          <w:p>
-            <w:pPr>
-              <w:rPr>
-                <w:sz w:val="32"/>
-                <w:szCs w:val="32"/>
-                <w:lang w:val="vi-VN"/>
-              </w:rPr>
-            </w:pPr>
-            <w:r>
-              <w:rPr>
-                <w:sz w:val="32"/>
-                <w:szCs w:val="32"/>
-                <w:lang w:val="vi-VN"/>
-              </w:rPr>
-              <w:t>nhận thức lại</w:t>
-            </w:r>
-          </w:p>
-        </w:tc>
-      </w:tr>
-      <w:tr>
-        <w:tc>
-          <w:tcPr>
-            <w:tcW w:w="3003" w:type="dxa"/>
-            <w:vAlign w:val="center"/>
-          </w:tcPr>
-          <w:p>
-            <w:pPr>
-              <w:rPr>
-                <w:rFonts w:hint="eastAsia"/>
-                <w:sz w:val="32"/>
-                <w:szCs w:val="32"/>
-                <w:lang w:val="vi-VN"/>
-              </w:rPr>
-            </w:pPr>
-            <w:r>
-              <w:rPr>
-                <w:rFonts w:hint="eastAsia"/>
-                <w:sz w:val="32"/>
-                <w:szCs w:val="32"/>
-                <w:lang w:val="vi-VN"/>
-              </w:rPr>
-              <w:t>名場面</w:t>
-            </w:r>
-          </w:p>
-        </w:tc>
-        <w:tc>
-          <w:tcPr>
-            <w:tcW w:w="3003" w:type="dxa"/>
-            <w:vAlign w:val="center"/>
-          </w:tcPr>
-          <w:p>
-            <w:pPr>
-              <w:rPr>
-                <w:rFonts w:hint="eastAsia"/>
-                <w:sz w:val="32"/>
-                <w:szCs w:val="32"/>
-                <w:lang w:val="vi-VN"/>
-              </w:rPr>
-            </w:pPr>
-            <w:proofErr w:type="gramStart"/>
-            <w:r>
-              <w:rPr>
-                <w:rFonts w:hint="eastAsia"/>
-                <w:sz w:val="32"/>
-                <w:szCs w:val="32"/>
-                <w:lang w:val="vi-VN"/>
-              </w:rPr>
-              <w:t>めいばめん</w:t>
-            </w:r>
-            <w:proofErr w:type="gramEnd"/>
-          </w:p>
-        </w:tc>
-        <w:tc>
-          <w:tcPr>
-            <w:tcW w:w="3004" w:type="dxa"/>
-            <w:vAlign w:val="center"/>
-          </w:tcPr>
-          <w:p>
-            <w:pPr>
-              <w:rPr>
-                <w:sz w:val="32"/>
-                <w:szCs w:val="32"/>
-                <w:lang w:val="vi-VN"/>
-              </w:rPr>
-            </w:pPr>
-            <w:r>
-              <w:rPr>
-                <w:sz w:val="32"/>
-                <w:szCs w:val="32"/>
-                <w:lang w:val="vi-VN"/>
-              </w:rPr>
-              <w:t>cảnh nổi tiếng</w:t>
-            </w:r>
-          </w:p>
-        </w:tc>
-      </w:tr>
-      <w:tr>
-        <w:tc>
-          <w:tcPr>
-            <w:tcW w:w="3003" w:type="dxa"/>
-            <w:vAlign w:val="center"/>
-          </w:tcPr>
-          <w:p>
-            <w:pPr>
-              <w:rPr>
-                <w:rFonts w:hint="eastAsia"/>
-                <w:sz w:val="32"/>
-                <w:szCs w:val="32"/>
-                <w:lang w:val="vi-VN"/>
-              </w:rPr>
-            </w:pPr>
-            <w:r>
-              <w:rPr>
-                <w:rFonts w:hint="eastAsia"/>
-                <w:sz w:val="32"/>
-                <w:szCs w:val="32"/>
-                <w:lang w:val="vi-VN"/>
-              </w:rPr>
-              <w:t>名演奏</w:t>
-            </w:r>
-          </w:p>
-        </w:tc>
-        <w:tc>
-          <w:tcPr>
-            <w:tcW w:w="3003" w:type="dxa"/>
-            <w:vAlign w:val="center"/>
-          </w:tcPr>
-          <w:p>
-            <w:pPr>
-              <w:rPr>
-                <w:rFonts w:hint="eastAsia"/>
-                <w:sz w:val="32"/>
-                <w:szCs w:val="32"/>
-                <w:lang w:val="vi-VN"/>
-              </w:rPr>
-            </w:pPr>
-            <w:proofErr w:type="gramStart"/>
-            <w:r>
-              <w:rPr>
-                <w:rFonts w:hint="eastAsia"/>
-                <w:sz w:val="32"/>
-                <w:szCs w:val="32"/>
-                <w:lang w:val="vi-VN"/>
-              </w:rPr>
-              <w:t>めい</w:t>
-            </w:r>
-            <w:proofErr w:type="gramEnd"/>
-            <w:r>
-              <w:rPr>
-                <w:rFonts w:hint="eastAsia"/>
-                <w:sz w:val="32"/>
-                <w:szCs w:val="32"/>
-                <w:lang w:val="vi-VN"/>
-              </w:rPr>
-              <w:t>えんそう</w:t>
-            </w:r>
-          </w:p>
-        </w:tc>
-        <w:tc>
-          <w:tcPr>
-            <w:tcW w:w="3004" w:type="dxa"/>
-            <w:vAlign w:val="center"/>
-          </w:tcPr>
-          <w:p>
-            <w:pPr>
-              <w:rPr>
-                <w:sz w:val="32"/>
-                <w:szCs w:val="32"/>
-                <w:lang w:val="vi-VN"/>
-              </w:rPr>
-            </w:pPr>
-            <w:r>
-              <w:rPr>
-                <w:sz w:val="32"/>
-                <w:szCs w:val="32"/>
-                <w:lang w:val="vi-VN"/>
-              </w:rPr>
-              <w:t>màn biểu diễn nổi tiếng</w:t>
-            </w:r>
-          </w:p>
-        </w:tc>
-      </w:tr>
-      <w:tr>
-        <w:tc>
-          <w:tcPr>
-            <w:tcW w:w="3003" w:type="dxa"/>
-            <w:vAlign w:val="center"/>
-          </w:tcPr>
-          <w:p>
-            <w:pPr>
-              <w:rPr>
-                <w:rFonts w:hint="eastAsia"/>
-                <w:sz w:val="32"/>
-                <w:szCs w:val="32"/>
-                <w:lang w:val="vi-VN"/>
-              </w:rPr>
-            </w:pPr>
-            <w:r>
-              <w:rPr>
-                <w:rFonts w:hint="eastAsia"/>
-                <w:sz w:val="32"/>
-                <w:szCs w:val="32"/>
-                <w:lang w:val="vi-VN"/>
-              </w:rPr>
-              <w:t>長持ち</w:t>
-            </w:r>
-          </w:p>
-        </w:tc>
-        <w:tc>
-          <w:tcPr>
-            <w:tcW w:w="3003" w:type="dxa"/>
-            <w:vAlign w:val="center"/>
-          </w:tcPr>
-          <w:p>
-            <w:pPr>
-              <w:rPr>
-                <w:rFonts w:hint="eastAsia"/>
-                <w:sz w:val="32"/>
-                <w:szCs w:val="32"/>
-                <w:lang w:val="vi-VN"/>
-              </w:rPr>
-            </w:pPr>
-            <w:r>
-              <w:rPr>
-                <w:rFonts w:hint="eastAsia"/>
-                <w:sz w:val="32"/>
-                <w:szCs w:val="32"/>
-                <w:lang w:val="vi-VN"/>
-              </w:rPr>
-              <w:t>ながもち</w:t>
-            </w:r>
-          </w:p>
-        </w:tc>
-        <w:tc>
-          <w:tcPr>
-            <w:tcW w:w="3004" w:type="dxa"/>
-            <w:vAlign w:val="center"/>
-          </w:tcPr>
-          <w:p>
-            <w:pPr>
-              <w:rPr>
-                <w:sz w:val="32"/>
-                <w:szCs w:val="32"/>
-                <w:lang w:val="vi-VN"/>
-              </w:rPr>
-            </w:pPr>
-            <w:r>
-              <w:rPr>
-                <w:sz w:val="32"/>
-                <w:szCs w:val="32"/>
-                <w:lang w:val="vi-VN"/>
-              </w:rPr>
-              <w:t>giữ lâu, giữ được lâu</w:t>
+              <w:t>言葉の後ろにつく語</w:t>
+            </w:r>
+          </w:p>
+        </w:tc>
+      </w:tr>
+      <w:tr>
+        <w:tc>
+          <w:tcPr>
+            <w:tcW w:w="3003" w:type="dxa"/>
+            <w:vAlign w:val="center"/>
+          </w:tcPr>
+          <w:p>
+            <w:pPr>
+              <w:rPr>
+                <w:rFonts w:hint="eastAsia"/>
+                <w:sz w:val="32"/>
+                <w:szCs w:val="32"/>
+                <w:lang w:val="vi-VN"/>
+              </w:rPr>
+            </w:pPr>
+            <w:r>
+              <w:rPr>
+                <w:rFonts w:hint="eastAsia"/>
+                <w:sz w:val="32"/>
+                <w:szCs w:val="32"/>
+                <w:lang w:val="vi-VN"/>
+              </w:rPr>
+              <w:t>拝観料</w:t>
+            </w:r>
+          </w:p>
+        </w:tc>
+        <w:tc>
+          <w:tcPr>
+            <w:tcW w:w="3003" w:type="dxa"/>
+            <w:vAlign w:val="center"/>
+          </w:tcPr>
+          <w:p>
+            <w:pPr>
+              <w:rPr>
+                <w:rFonts w:hint="eastAsia"/>
+                <w:sz w:val="32"/>
+                <w:szCs w:val="32"/>
+                <w:lang w:val="vi-VN"/>
+              </w:rPr>
+            </w:pPr>
+            <w:r>
+              <w:rPr>
+                <w:rFonts w:hint="eastAsia"/>
+                <w:sz w:val="32"/>
+                <w:szCs w:val="32"/>
+                <w:lang w:val="vi-VN"/>
+              </w:rPr>
+              <w:t>はいかんりょう</w:t>
+            </w:r>
+          </w:p>
+        </w:tc>
+        <w:tc>
+          <w:tcPr>
+            <w:tcW w:w="3004" w:type="dxa"/>
+            <w:vAlign w:val="center"/>
+          </w:tcPr>
+          <w:p>
+            <w:pPr>
+              <w:rPr>
+                <w:sz w:val="32"/>
+                <w:szCs w:val="32"/>
+                <w:lang w:val="vi-VN"/>
+              </w:rPr>
+            </w:pPr>
+            <w:r>
+              <w:rPr>
+                <w:sz w:val="32"/>
+                <w:szCs w:val="32"/>
+                <w:lang w:val="vi-VN"/>
+              </w:rPr>
+              <w:t>tiền vào, tiền gia nhập</w:t>
+            </w:r>
+          </w:p>
+        </w:tc>
+      </w:tr>
+      <w:tr>
+        <w:tc>
+          <w:tcPr>
+            <w:tcW w:w="3003" w:type="dxa"/>
+            <w:vAlign w:val="center"/>
+          </w:tcPr>
+          <w:p>
+            <w:pPr>
+              <w:rPr>
+                <w:rFonts w:hint="eastAsia"/>
+                <w:sz w:val="32"/>
+                <w:szCs w:val="32"/>
+                <w:lang w:val="vi-VN"/>
+              </w:rPr>
+            </w:pPr>
+            <w:r>
+              <w:rPr>
+                <w:rFonts w:hint="eastAsia"/>
+                <w:sz w:val="32"/>
+                <w:szCs w:val="32"/>
+                <w:lang w:val="vi-VN"/>
+              </w:rPr>
+              <w:t>出来事</w:t>
+            </w:r>
+          </w:p>
+        </w:tc>
+        <w:tc>
+          <w:tcPr>
+            <w:tcW w:w="3003" w:type="dxa"/>
+            <w:vAlign w:val="center"/>
+          </w:tcPr>
+          <w:p>
+            <w:pPr>
+              <w:rPr>
+                <w:rFonts w:hint="eastAsia"/>
+                <w:sz w:val="32"/>
+                <w:szCs w:val="32"/>
+                <w:lang w:val="vi-VN"/>
+              </w:rPr>
+            </w:pPr>
+            <w:r>
+              <w:rPr>
+                <w:rFonts w:hint="eastAsia"/>
+                <w:sz w:val="32"/>
+                <w:szCs w:val="32"/>
+                <w:lang w:val="vi-VN"/>
+              </w:rPr>
+              <w:t>できごと</w:t>
+            </w:r>
+          </w:p>
+        </w:tc>
+        <w:tc>
+          <w:tcPr>
+            <w:tcW w:w="3004" w:type="dxa"/>
+            <w:vAlign w:val="center"/>
+          </w:tcPr>
+          <w:p>
+            <w:pPr>
+              <w:rPr>
+                <w:sz w:val="32"/>
+                <w:szCs w:val="32"/>
+                <w:lang w:val="vi-VN"/>
+              </w:rPr>
+            </w:pPr>
+            <w:r>
+              <w:rPr>
+                <w:sz w:val="32"/>
+                <w:szCs w:val="32"/>
+                <w:lang w:val="vi-VN"/>
+              </w:rPr>
+              <w:t>sự kiện</w:t>
+            </w:r>
+          </w:p>
+        </w:tc>
+      </w:tr>
+      <w:tr>
+        <w:tc>
+          <w:tcPr>
+            <w:tcW w:w="3003" w:type="dxa"/>
+            <w:vAlign w:val="center"/>
+          </w:tcPr>
+          <w:p>
+            <w:pPr>
+              <w:rPr>
+                <w:rFonts w:hint="eastAsia"/>
+                <w:sz w:val="32"/>
+                <w:szCs w:val="32"/>
+                <w:lang w:val="vi-VN"/>
+              </w:rPr>
+            </w:pPr>
+            <w:r>
+              <w:rPr>
+                <w:rFonts w:hint="eastAsia"/>
+                <w:sz w:val="32"/>
+                <w:szCs w:val="32"/>
+                <w:lang w:val="vi-VN"/>
+              </w:rPr>
+              <w:t>〜風</w:t>
+            </w:r>
+          </w:p>
+        </w:tc>
+        <w:tc>
+          <w:tcPr>
+            <w:tcW w:w="3003" w:type="dxa"/>
+            <w:vAlign w:val="center"/>
+          </w:tcPr>
+          <w:p>
+            <w:pPr>
+              <w:rPr>
+                <w:rFonts w:hint="eastAsia"/>
+                <w:sz w:val="32"/>
+                <w:szCs w:val="32"/>
+                <w:lang w:val="vi-VN"/>
+              </w:rPr>
+            </w:pPr>
+            <w:r>
+              <w:rPr>
+                <w:rFonts w:hint="eastAsia"/>
+                <w:sz w:val="32"/>
+                <w:szCs w:val="32"/>
+                <w:lang w:val="vi-VN"/>
+              </w:rPr>
+              <w:t>〜ふう</w:t>
+            </w:r>
+          </w:p>
+        </w:tc>
+        <w:tc>
+          <w:tcPr>
+            <w:tcW w:w="3004" w:type="dxa"/>
+            <w:vAlign w:val="center"/>
+          </w:tcPr>
+          <w:p>
+            <w:pPr>
+              <w:rPr>
+                <w:rFonts w:hint="eastAsia"/>
+                <w:sz w:val="32"/>
+                <w:szCs w:val="32"/>
+                <w:lang w:val="vi-VN"/>
+              </w:rPr>
+            </w:pPr>
+            <w:r>
+              <w:rPr>
+                <w:sz w:val="32"/>
+                <w:szCs w:val="32"/>
+                <w:lang w:val="vi-VN"/>
+              </w:rPr>
+              <w:t>kiểu ~</w:t>
+            </w:r>
+          </w:p>
+        </w:tc>
+      </w:tr>
+      <w:tr>
+        <w:tc>
+          <w:tcPr>
+            <w:tcW w:w="3003" w:type="dxa"/>
+            <w:vAlign w:val="center"/>
+          </w:tcPr>
+          <w:p>
+            <w:pPr>
+              <w:rPr>
+                <w:rFonts w:hint="eastAsia"/>
+                <w:sz w:val="32"/>
+                <w:szCs w:val="32"/>
+                <w:lang w:val="vi-VN"/>
+              </w:rPr>
+            </w:pPr>
+            <w:r>
+              <w:rPr>
+                <w:rFonts w:hint="eastAsia"/>
+                <w:sz w:val="32"/>
+                <w:szCs w:val="32"/>
+                <w:lang w:val="vi-VN"/>
+              </w:rPr>
+              <w:t>立体感</w:t>
+            </w:r>
+          </w:p>
+        </w:tc>
+        <w:tc>
+          <w:tcPr>
+            <w:tcW w:w="3003" w:type="dxa"/>
+            <w:vAlign w:val="center"/>
+          </w:tcPr>
+          <w:p>
+            <w:pPr>
+              <w:rPr>
+                <w:rFonts w:hint="eastAsia"/>
+                <w:sz w:val="32"/>
+                <w:szCs w:val="32"/>
+                <w:lang w:val="vi-VN"/>
+              </w:rPr>
+            </w:pPr>
+            <w:r>
+              <w:rPr>
+                <w:rFonts w:hint="eastAsia"/>
+                <w:sz w:val="32"/>
+                <w:szCs w:val="32"/>
+                <w:lang w:val="vi-VN"/>
+              </w:rPr>
+              <w:t>りったいかん</w:t>
+            </w:r>
+          </w:p>
+        </w:tc>
+        <w:tc>
+          <w:tcPr>
+            <w:tcW w:w="3004" w:type="dxa"/>
+            <w:vAlign w:val="center"/>
+          </w:tcPr>
+          <w:p>
+            <w:pPr>
+              <w:rPr>
+                <w:sz w:val="32"/>
+                <w:szCs w:val="32"/>
+                <w:lang w:val="vi-VN"/>
+              </w:rPr>
+            </w:pPr>
+            <w:r>
+              <w:rPr>
+                <w:sz w:val="32"/>
+                <w:szCs w:val="32"/>
+                <w:lang w:val="vi-VN"/>
+              </w:rPr>
+              <w:t>ba chiều</w:t>
+            </w:r>
+          </w:p>
+        </w:tc>
+      </w:tr>
+      <w:tr>
+        <w:tc>
+          <w:tcPr>
+            <w:tcW w:w="3003" w:type="dxa"/>
+            <w:vAlign w:val="center"/>
+          </w:tcPr>
+          <w:p>
+            <w:pPr>
+              <w:rPr>
+                <w:rFonts w:hint="eastAsia"/>
+                <w:sz w:val="32"/>
+                <w:szCs w:val="32"/>
+                <w:lang w:val="vi-VN"/>
+              </w:rPr>
+            </w:pPr>
+            <w:r>
+              <w:rPr>
+                <w:rFonts w:hint="eastAsia"/>
+                <w:sz w:val="32"/>
+                <w:szCs w:val="32"/>
+                <w:lang w:val="vi-VN"/>
+              </w:rPr>
+              <w:t>試す</w:t>
+            </w:r>
+          </w:p>
+        </w:tc>
+        <w:tc>
+          <w:tcPr>
+            <w:tcW w:w="3003" w:type="dxa"/>
+            <w:vAlign w:val="center"/>
+          </w:tcPr>
+          <w:p>
+            <w:pPr>
+              <w:rPr>
+                <w:rFonts w:hint="eastAsia"/>
+                <w:sz w:val="32"/>
+                <w:szCs w:val="32"/>
+                <w:lang w:val="vi-VN"/>
+              </w:rPr>
+            </w:pPr>
+            <w:r>
+              <w:rPr>
+                <w:rFonts w:hint="eastAsia"/>
+                <w:sz w:val="32"/>
+                <w:szCs w:val="32"/>
+                <w:lang w:val="vi-VN"/>
+              </w:rPr>
+              <w:t>ためす</w:t>
+            </w:r>
+          </w:p>
+        </w:tc>
+        <w:tc>
+          <w:tcPr>
+            <w:tcW w:w="3004" w:type="dxa"/>
+            <w:vAlign w:val="center"/>
+          </w:tcPr>
+          <w:p>
+            <w:pPr>
+              <w:rPr>
+                <w:sz w:val="32"/>
+                <w:szCs w:val="32"/>
+                <w:lang w:val="vi-VN"/>
+              </w:rPr>
+            </w:pPr>
+            <w:r>
+              <w:rPr>
+                <w:sz w:val="32"/>
+                <w:szCs w:val="32"/>
+                <w:lang w:val="vi-VN"/>
+              </w:rPr>
+              <w:t>thử, thử nghiệm</w:t>
+            </w:r>
+          </w:p>
+        </w:tc>
+      </w:tr>
+      <w:tr>
+        <w:tc>
+          <w:tcPr>
+            <w:tcW w:w="3003" w:type="dxa"/>
+            <w:vAlign w:val="center"/>
+          </w:tcPr>
+          <w:p>
+            <w:pPr>
+              <w:rPr>
+                <w:rFonts w:hint="eastAsia"/>
+                <w:sz w:val="32"/>
+                <w:szCs w:val="32"/>
+                <w:lang w:val="vi-VN"/>
+              </w:rPr>
+            </w:pPr>
+            <w:r>
+              <w:rPr>
+                <w:rFonts w:hint="eastAsia"/>
+                <w:sz w:val="32"/>
+                <w:szCs w:val="32"/>
+                <w:lang w:val="vi-VN"/>
+              </w:rPr>
+              <w:t>合理化</w:t>
+            </w:r>
+          </w:p>
+        </w:tc>
+        <w:tc>
+          <w:tcPr>
+            <w:tcW w:w="3003" w:type="dxa"/>
+            <w:vAlign w:val="center"/>
+          </w:tcPr>
+          <w:p>
+            <w:pPr>
+              <w:rPr>
+                <w:rFonts w:hint="eastAsia"/>
+                <w:sz w:val="32"/>
+                <w:szCs w:val="32"/>
+                <w:lang w:val="vi-VN"/>
+              </w:rPr>
+            </w:pPr>
+            <w:r>
+              <w:rPr>
+                <w:rFonts w:hint="eastAsia"/>
+                <w:sz w:val="32"/>
+                <w:szCs w:val="32"/>
+                <w:lang w:val="vi-VN"/>
+              </w:rPr>
+              <w:t>ごうりか</w:t>
+            </w:r>
+          </w:p>
+        </w:tc>
+        <w:tc>
+          <w:tcPr>
+            <w:tcW w:w="3004" w:type="dxa"/>
+            <w:vAlign w:val="center"/>
+          </w:tcPr>
+          <w:p>
+            <w:pPr>
+              <w:rPr>
+                <w:sz w:val="32"/>
+                <w:szCs w:val="32"/>
+                <w:lang w:val="vi-VN"/>
+              </w:rPr>
+            </w:pPr>
+            <w:r>
+              <w:rPr>
+                <w:sz w:val="32"/>
+                <w:szCs w:val="32"/>
+                <w:lang w:val="vi-VN"/>
+              </w:rPr>
+              <w:t>sự hợp lý hoá</w:t>
+            </w:r>
+          </w:p>
+        </w:tc>
+      </w:tr>
+      <w:tr>
+        <w:tc>
+          <w:tcPr>
+            <w:tcW w:w="3003" w:type="dxa"/>
+            <w:vAlign w:val="center"/>
+          </w:tcPr>
+          <w:p>
+            <w:pPr>
+              <w:rPr>
+                <w:rFonts w:hint="eastAsia"/>
+                <w:sz w:val="32"/>
+                <w:szCs w:val="32"/>
+                <w:lang w:val="vi-VN"/>
+              </w:rPr>
+            </w:pPr>
+            <w:r>
+              <w:rPr>
+                <w:rFonts w:hint="eastAsia"/>
+                <w:sz w:val="32"/>
+                <w:szCs w:val="32"/>
+                <w:lang w:val="vi-VN"/>
+              </w:rPr>
+              <w:t>少子化</w:t>
+            </w:r>
+          </w:p>
+        </w:tc>
+        <w:tc>
+          <w:tcPr>
+            <w:tcW w:w="3003" w:type="dxa"/>
+            <w:vAlign w:val="center"/>
+          </w:tcPr>
+          <w:p>
+            <w:pPr>
+              <w:rPr>
+                <w:rFonts w:hint="eastAsia"/>
+                <w:sz w:val="32"/>
+                <w:szCs w:val="32"/>
+                <w:lang w:val="vi-VN"/>
+              </w:rPr>
+            </w:pPr>
+            <w:r>
+              <w:rPr>
+                <w:rFonts w:hint="eastAsia"/>
+                <w:sz w:val="32"/>
+                <w:szCs w:val="32"/>
+                <w:lang w:val="vi-VN"/>
+              </w:rPr>
+              <w:t>しょうしか</w:t>
+            </w:r>
+          </w:p>
+        </w:tc>
+        <w:tc>
+          <w:tcPr>
+            <w:tcW w:w="3004" w:type="dxa"/>
+            <w:vAlign w:val="center"/>
+          </w:tcPr>
+          <w:p>
+            <w:pPr>
+              <w:rPr>
+                <w:sz w:val="32"/>
+                <w:szCs w:val="32"/>
+                <w:lang w:val="vi-VN"/>
+              </w:rPr>
+            </w:pPr>
+            <w:r>
+              <w:rPr>
+                <w:sz w:val="32"/>
+                <w:szCs w:val="32"/>
+                <w:lang w:val="vi-VN"/>
+              </w:rPr>
+              <w:t>giảm tỷ lệ sinh</w:t>
+            </w:r>
+          </w:p>
+        </w:tc>
+      </w:tr>
+      <w:tr>
+        <w:tc>
+          <w:tcPr>
+            <w:tcW w:w="3003" w:type="dxa"/>
+            <w:vAlign w:val="center"/>
+          </w:tcPr>
+          <w:p>
+            <w:pPr>
+              <w:rPr>
+                <w:rFonts w:hint="eastAsia"/>
+                <w:sz w:val="32"/>
+                <w:szCs w:val="32"/>
+                <w:lang w:val="vi-VN"/>
+              </w:rPr>
+            </w:pPr>
+            <w:r>
+              <w:rPr>
+                <w:rFonts w:hint="eastAsia"/>
+                <w:sz w:val="32"/>
+                <w:szCs w:val="32"/>
+                <w:lang w:val="vi-VN"/>
+              </w:rPr>
+              <w:t>折り目</w:t>
+            </w:r>
+          </w:p>
+        </w:tc>
+        <w:tc>
+          <w:tcPr>
+            <w:tcW w:w="3003" w:type="dxa"/>
+            <w:vAlign w:val="center"/>
+          </w:tcPr>
+          <w:p>
+            <w:pPr>
+              <w:rPr>
+                <w:rFonts w:hint="eastAsia"/>
+                <w:sz w:val="32"/>
+                <w:szCs w:val="32"/>
+                <w:lang w:val="vi-VN"/>
+              </w:rPr>
+            </w:pPr>
+            <w:r>
+              <w:rPr>
+                <w:rFonts w:hint="eastAsia"/>
+                <w:sz w:val="32"/>
+                <w:szCs w:val="32"/>
+                <w:lang w:val="vi-VN"/>
+              </w:rPr>
+              <w:t>おりめ</w:t>
+            </w:r>
+          </w:p>
+        </w:tc>
+        <w:tc>
+          <w:tcPr>
+            <w:tcW w:w="3004" w:type="dxa"/>
+            <w:vAlign w:val="center"/>
+          </w:tcPr>
+          <w:p>
+            <w:pPr>
+              <w:rPr>
+                <w:sz w:val="32"/>
+                <w:szCs w:val="32"/>
+                <w:lang w:val="vi-VN"/>
+              </w:rPr>
+            </w:pPr>
+            <w:r>
+              <w:rPr>
+                <w:sz w:val="32"/>
+                <w:szCs w:val="32"/>
+                <w:lang w:val="vi-VN"/>
+              </w:rPr>
+              <w:t>đường gấp</w:t>
+            </w:r>
+          </w:p>
+        </w:tc>
+      </w:tr>
+    </w:tbl>
+    <w:p>
+      <w:pPr>
+        <w:rPr>
+          <w:lang w:val="vi-VN"/>
+        </w:rPr>
+      </w:pPr>
+    </w:p>
+    <w:p>
+      <w:pPr>
+        <w:rPr>
+          <w:lang w:val="vi-VN"/>
+        </w:rPr>
+      </w:pPr>
+      <w:r>
+        <w:rPr>
+          <w:lang w:val="vi-VN"/>
+        </w:rPr>
+        <w:br w:type="page"/>
+      </w:r>
+    </w:p>
+    <w:tbl>
+      <w:tblPr>
+        <w:tblStyle w:val="TableGrid"/>
+        <w:tblW w:w="0" w:type="auto"/>
+        <w:tblLook w:val="04A0" w:firstRow="1" w:lastRow="0" w:firstColumn="1" w:lastColumn="0" w:noHBand="0" w:noVBand="1"/>
+      </w:tblPr>
+      <w:tblGrid>
+        <w:gridCol w:w="3003"/>
+        <w:gridCol w:w="3003"/>
+        <w:gridCol w:w="3004"/>
+      </w:tblGrid>
+      <w:tr>
+        <w:tc>
+          <w:tcPr>
+            <w:tcW w:w="9010" w:type="dxa"/>
+            <w:gridSpan w:val="3"/>
+            <w:vAlign w:val="center"/>
+          </w:tcPr>
+          <w:p>
+            <w:pPr>
+              <w:jc w:val="center"/>
+              <w:rPr>
+                <w:b/>
+                <w:sz w:val="72"/>
+                <w:szCs w:val="72"/>
+                <w:lang w:val="vi-VN"/>
+              </w:rPr>
+            </w:pPr>
+            <w:r>
+              <w:rPr>
+                <w:b/>
+                <w:sz w:val="72"/>
+                <w:szCs w:val="72"/>
+                <w:lang w:val="vi-VN"/>
+              </w:rPr>
+              <w:lastRenderedPageBreak/>
+              <w:t>BÀI 7-</w:t>
+            </w:r>
+            <w:r>
+              <w:rPr>
+                <w:b/>
+                <w:sz w:val="72"/>
+                <w:szCs w:val="72"/>
+                <w:lang w:val="vi-VN"/>
+              </w:rPr>
+              <w:t>6</w:t>
+            </w:r>
+          </w:p>
+        </w:tc>
+      </w:tr>
+      <w:tr>
+        <w:tc>
+          <w:tcPr>
+            <w:tcW w:w="9010" w:type="dxa"/>
+            <w:gridSpan w:val="3"/>
+            <w:vAlign w:val="center"/>
+          </w:tcPr>
+          <w:p>
+            <w:pPr>
+              <w:jc w:val="center"/>
+              <w:rPr>
+                <w:b/>
+                <w:sz w:val="40"/>
+                <w:szCs w:val="40"/>
+                <w:lang w:val="vi-VN"/>
+              </w:rPr>
+            </w:pPr>
+            <w:r>
+              <w:rPr>
+                <w:rFonts w:hint="eastAsia"/>
+                <w:b/>
+                <w:sz w:val="40"/>
+                <w:szCs w:val="40"/>
+                <w:lang w:val="vi-VN"/>
+              </w:rPr>
+              <w:t>言葉の後ろにつく語</w:t>
+            </w:r>
+          </w:p>
+        </w:tc>
+      </w:tr>
+      <w:tr>
+        <w:tc>
+          <w:tcPr>
+            <w:tcW w:w="3003" w:type="dxa"/>
+            <w:vAlign w:val="center"/>
+          </w:tcPr>
+          <w:p>
+            <w:pPr>
+              <w:rPr>
+                <w:sz w:val="32"/>
+                <w:szCs w:val="32"/>
+                <w:lang w:val="vi-VN"/>
+              </w:rPr>
+            </w:pPr>
+            <w:r>
+              <w:rPr>
+                <w:rFonts w:hint="eastAsia"/>
+                <w:sz w:val="32"/>
+                <w:szCs w:val="32"/>
+                <w:lang w:val="vi-VN"/>
+              </w:rPr>
+              <w:t>〜ごと</w:t>
+            </w:r>
+          </w:p>
+        </w:tc>
+        <w:tc>
+          <w:tcPr>
+            <w:tcW w:w="3003" w:type="dxa"/>
+            <w:vAlign w:val="center"/>
+          </w:tcPr>
+          <w:p>
+            <w:pPr>
+              <w:rPr>
+                <w:rFonts w:hint="eastAsia"/>
+                <w:sz w:val="32"/>
+                <w:szCs w:val="32"/>
+                <w:lang w:val="vi-VN"/>
+              </w:rPr>
+            </w:pPr>
+          </w:p>
+        </w:tc>
+        <w:tc>
+          <w:tcPr>
+            <w:tcW w:w="3004" w:type="dxa"/>
+            <w:vAlign w:val="center"/>
+          </w:tcPr>
+          <w:p>
+            <w:pPr>
+              <w:rPr>
+                <w:sz w:val="32"/>
+                <w:szCs w:val="32"/>
+                <w:lang w:val="vi-VN"/>
+              </w:rPr>
+            </w:pPr>
+            <w:r>
+              <w:rPr>
+                <w:sz w:val="32"/>
+                <w:szCs w:val="32"/>
+                <w:lang w:val="vi-VN"/>
+              </w:rPr>
+              <w:t>nguyên vẹn, toàn bộ</w:t>
+            </w:r>
+          </w:p>
+        </w:tc>
+      </w:tr>
+      <w:tr>
+        <w:tc>
+          <w:tcPr>
+            <w:tcW w:w="3003" w:type="dxa"/>
+            <w:vAlign w:val="center"/>
+          </w:tcPr>
+          <w:p>
+            <w:pPr>
+              <w:rPr>
+                <w:rFonts w:hint="eastAsia"/>
+                <w:sz w:val="32"/>
+                <w:szCs w:val="32"/>
+                <w:lang w:val="vi-VN"/>
+              </w:rPr>
+            </w:pPr>
+            <w:r>
+              <w:rPr>
+                <w:rFonts w:hint="eastAsia"/>
+                <w:sz w:val="32"/>
+                <w:szCs w:val="32"/>
+                <w:lang w:val="vi-VN"/>
+              </w:rPr>
+              <w:t>〜ごとに</w:t>
+            </w:r>
+          </w:p>
+        </w:tc>
+        <w:tc>
+          <w:tcPr>
+            <w:tcW w:w="3003" w:type="dxa"/>
+            <w:vAlign w:val="center"/>
+          </w:tcPr>
+          <w:p>
+            <w:pPr>
+              <w:rPr>
+                <w:rFonts w:hint="eastAsia"/>
+                <w:sz w:val="32"/>
+                <w:szCs w:val="32"/>
+                <w:lang w:val="vi-VN"/>
+              </w:rPr>
+            </w:pPr>
+          </w:p>
+        </w:tc>
+        <w:tc>
+          <w:tcPr>
+            <w:tcW w:w="3004" w:type="dxa"/>
+            <w:vAlign w:val="center"/>
+          </w:tcPr>
+          <w:p>
+            <w:pPr>
+              <w:rPr>
+                <w:sz w:val="32"/>
+                <w:szCs w:val="32"/>
+                <w:lang w:val="vi-VN"/>
+              </w:rPr>
+            </w:pPr>
+            <w:r>
+              <w:rPr>
+                <w:sz w:val="32"/>
+                <w:szCs w:val="32"/>
+                <w:lang w:val="vi-VN"/>
+              </w:rPr>
+              <w:t>mỗi, mọi, cứ</w:t>
+            </w:r>
+          </w:p>
+        </w:tc>
+      </w:tr>
+      <w:tr>
+        <w:tc>
+          <w:tcPr>
+            <w:tcW w:w="3003" w:type="dxa"/>
+            <w:vAlign w:val="center"/>
+          </w:tcPr>
+          <w:p>
+            <w:pPr>
+              <w:rPr>
+                <w:rFonts w:hint="eastAsia"/>
+                <w:sz w:val="32"/>
+                <w:szCs w:val="32"/>
+                <w:lang w:val="vi-VN"/>
+              </w:rPr>
+            </w:pPr>
+            <w:r>
+              <w:rPr>
+                <w:rFonts w:hint="eastAsia"/>
+                <w:sz w:val="32"/>
+                <w:szCs w:val="32"/>
+                <w:lang w:val="vi-VN"/>
+              </w:rPr>
+              <w:t>散らし</w:t>
+            </w:r>
+          </w:p>
+        </w:tc>
+        <w:tc>
+          <w:tcPr>
+            <w:tcW w:w="3003" w:type="dxa"/>
+            <w:vAlign w:val="center"/>
+          </w:tcPr>
+          <w:p>
+            <w:pPr>
+              <w:rPr>
+                <w:rFonts w:hint="eastAsia"/>
+                <w:sz w:val="32"/>
+                <w:szCs w:val="32"/>
+                <w:lang w:val="vi-VN"/>
+              </w:rPr>
+            </w:pPr>
+            <w:r>
+              <w:rPr>
+                <w:rFonts w:hint="eastAsia"/>
+                <w:sz w:val="32"/>
+                <w:szCs w:val="32"/>
+                <w:lang w:val="vi-VN"/>
+              </w:rPr>
+              <w:t>ちらし</w:t>
+            </w:r>
+          </w:p>
+        </w:tc>
+        <w:tc>
+          <w:tcPr>
+            <w:tcW w:w="3004" w:type="dxa"/>
+            <w:vAlign w:val="center"/>
+          </w:tcPr>
+          <w:p>
+            <w:pPr>
+              <w:rPr>
+                <w:sz w:val="32"/>
+                <w:szCs w:val="32"/>
+                <w:lang w:val="vi-VN"/>
+              </w:rPr>
+            </w:pPr>
+            <w:r>
+              <w:rPr>
+                <w:sz w:val="32"/>
+                <w:szCs w:val="32"/>
+                <w:lang w:val="vi-VN"/>
+              </w:rPr>
+              <w:t>tờ rơi, tờ quảng cáo</w:t>
+            </w:r>
+          </w:p>
+        </w:tc>
+      </w:tr>
+      <w:tr>
+        <w:tc>
+          <w:tcPr>
+            <w:tcW w:w="3003" w:type="dxa"/>
+            <w:vAlign w:val="center"/>
+          </w:tcPr>
+          <w:p>
+            <w:pPr>
+              <w:rPr>
+                <w:rFonts w:hint="eastAsia"/>
+                <w:sz w:val="32"/>
+                <w:szCs w:val="32"/>
+                <w:lang w:val="vi-VN"/>
+              </w:rPr>
+            </w:pPr>
+            <w:r>
+              <w:rPr>
+                <w:rFonts w:hint="eastAsia"/>
+                <w:sz w:val="32"/>
+                <w:szCs w:val="32"/>
+                <w:lang w:val="vi-VN"/>
+              </w:rPr>
+              <w:t>〜おき</w:t>
+            </w:r>
+          </w:p>
+        </w:tc>
+        <w:tc>
+          <w:tcPr>
+            <w:tcW w:w="3003" w:type="dxa"/>
+            <w:vAlign w:val="center"/>
+          </w:tcPr>
+          <w:p>
+            <w:pPr>
+              <w:rPr>
+                <w:rFonts w:hint="eastAsia"/>
+                <w:sz w:val="32"/>
+                <w:szCs w:val="32"/>
+                <w:lang w:val="vi-VN"/>
+              </w:rPr>
+            </w:pPr>
+          </w:p>
+        </w:tc>
+        <w:tc>
+          <w:tcPr>
+            <w:tcW w:w="3004" w:type="dxa"/>
+            <w:vAlign w:val="center"/>
+          </w:tcPr>
+          <w:p>
+            <w:pPr>
+              <w:rPr>
+                <w:sz w:val="32"/>
+                <w:szCs w:val="32"/>
+                <w:lang w:val="vi-VN"/>
+              </w:rPr>
+            </w:pPr>
+            <w:r>
+              <w:rPr>
+                <w:sz w:val="32"/>
+                <w:szCs w:val="32"/>
+                <w:lang w:val="vi-VN"/>
+              </w:rPr>
+              <w:t>cứ mỗi</w:t>
+            </w:r>
+          </w:p>
+        </w:tc>
+      </w:tr>
+      <w:tr>
+        <w:tc>
+          <w:tcPr>
+            <w:tcW w:w="3003" w:type="dxa"/>
+            <w:vAlign w:val="center"/>
+          </w:tcPr>
+          <w:p>
+            <w:pPr>
+              <w:rPr>
+                <w:rFonts w:hint="eastAsia"/>
+                <w:sz w:val="32"/>
+                <w:szCs w:val="32"/>
+                <w:lang w:val="vi-VN"/>
+              </w:rPr>
+            </w:pPr>
+            <w:r>
+              <w:rPr>
+                <w:rFonts w:hint="eastAsia"/>
+                <w:sz w:val="32"/>
+                <w:szCs w:val="32"/>
+                <w:lang w:val="vi-VN"/>
+              </w:rPr>
+              <w:t>〜ぶり</w:t>
+            </w:r>
+          </w:p>
+        </w:tc>
+        <w:tc>
+          <w:tcPr>
+            <w:tcW w:w="3003" w:type="dxa"/>
+            <w:vAlign w:val="center"/>
+          </w:tcPr>
+          <w:p>
+            <w:pPr>
+              <w:rPr>
+                <w:rFonts w:hint="eastAsia"/>
+                <w:sz w:val="32"/>
+                <w:szCs w:val="32"/>
+                <w:lang w:val="vi-VN"/>
+              </w:rPr>
+            </w:pPr>
+          </w:p>
+        </w:tc>
+        <w:tc>
+          <w:tcPr>
+            <w:tcW w:w="3004" w:type="dxa"/>
+            <w:vAlign w:val="center"/>
+          </w:tcPr>
+          <w:p>
+            <w:pPr>
+              <w:rPr>
+                <w:sz w:val="32"/>
+                <w:szCs w:val="32"/>
+                <w:lang w:val="vi-VN"/>
+              </w:rPr>
+            </w:pPr>
+            <w:r>
+              <w:rPr>
+                <w:sz w:val="32"/>
+                <w:szCs w:val="32"/>
+                <w:lang w:val="vi-VN"/>
+              </w:rPr>
+              <w:t>cách ~, sau ~ (thời gian)</w:t>
+            </w:r>
+          </w:p>
+        </w:tc>
+      </w:tr>
+      <w:tr>
+        <w:tc>
+          <w:tcPr>
+            <w:tcW w:w="3003" w:type="dxa"/>
+            <w:vAlign w:val="center"/>
+          </w:tcPr>
+          <w:p>
+            <w:pPr>
+              <w:rPr>
+                <w:rFonts w:hint="eastAsia"/>
+                <w:sz w:val="32"/>
+                <w:szCs w:val="32"/>
+                <w:lang w:val="vi-VN"/>
+              </w:rPr>
+            </w:pPr>
+            <w:r>
+              <w:rPr>
+                <w:rFonts w:hint="eastAsia"/>
+                <w:sz w:val="32"/>
+                <w:szCs w:val="32"/>
+                <w:lang w:val="vi-VN"/>
+              </w:rPr>
+              <w:t>身振り</w:t>
+            </w:r>
+          </w:p>
+        </w:tc>
+        <w:tc>
+          <w:tcPr>
+            <w:tcW w:w="3003" w:type="dxa"/>
+            <w:vAlign w:val="center"/>
+          </w:tcPr>
+          <w:p>
+            <w:pPr>
+              <w:rPr>
+                <w:rFonts w:hint="eastAsia"/>
+                <w:sz w:val="32"/>
+                <w:szCs w:val="32"/>
+                <w:lang w:val="vi-VN"/>
+              </w:rPr>
+            </w:pPr>
+            <w:r>
+              <w:rPr>
+                <w:rFonts w:hint="eastAsia"/>
+                <w:sz w:val="32"/>
+                <w:szCs w:val="32"/>
+                <w:lang w:val="vi-VN"/>
+              </w:rPr>
+              <w:t>みぶり</w:t>
+            </w:r>
+          </w:p>
+        </w:tc>
+        <w:tc>
+          <w:tcPr>
+            <w:tcW w:w="3004" w:type="dxa"/>
+            <w:vAlign w:val="center"/>
+          </w:tcPr>
+          <w:p>
+            <w:pPr>
+              <w:rPr>
+                <w:sz w:val="32"/>
+                <w:szCs w:val="32"/>
+                <w:lang w:val="vi-VN"/>
+              </w:rPr>
+            </w:pPr>
+            <w:r>
+              <w:rPr>
+                <w:sz w:val="32"/>
+                <w:szCs w:val="32"/>
+                <w:lang w:val="vi-VN"/>
+              </w:rPr>
+              <w:t>điệu bộ, cử chỉ</w:t>
+            </w:r>
+          </w:p>
+        </w:tc>
+      </w:tr>
+      <w:tr>
+        <w:tc>
+          <w:tcPr>
+            <w:tcW w:w="3003" w:type="dxa"/>
+            <w:vAlign w:val="center"/>
+          </w:tcPr>
+          <w:p>
+            <w:pPr>
+              <w:rPr>
+                <w:rFonts w:hint="eastAsia"/>
+                <w:sz w:val="32"/>
+                <w:szCs w:val="32"/>
+                <w:lang w:val="vi-VN"/>
+              </w:rPr>
+            </w:pPr>
+            <w:r>
+              <w:rPr>
+                <w:rFonts w:hint="eastAsia"/>
+                <w:sz w:val="32"/>
+                <w:szCs w:val="32"/>
+                <w:lang w:val="vi-VN"/>
+              </w:rPr>
+              <w:t>〜づらい</w:t>
+            </w:r>
+          </w:p>
+        </w:tc>
+        <w:tc>
+          <w:tcPr>
+            <w:tcW w:w="3003" w:type="dxa"/>
+            <w:vAlign w:val="center"/>
+          </w:tcPr>
+          <w:p>
+            <w:pPr>
+              <w:rPr>
+                <w:rFonts w:hint="eastAsia"/>
+                <w:sz w:val="32"/>
+                <w:szCs w:val="32"/>
+                <w:lang w:val="vi-VN"/>
+              </w:rPr>
+            </w:pPr>
+          </w:p>
+        </w:tc>
+        <w:tc>
+          <w:tcPr>
+            <w:tcW w:w="3004" w:type="dxa"/>
+            <w:vAlign w:val="center"/>
+          </w:tcPr>
+          <w:p>
+            <w:pPr>
+              <w:rPr>
+                <w:sz w:val="32"/>
+                <w:szCs w:val="32"/>
+                <w:lang w:val="vi-VN"/>
+              </w:rPr>
+            </w:pPr>
+            <w:r>
+              <w:rPr>
+                <w:sz w:val="32"/>
+                <w:szCs w:val="32"/>
+                <w:lang w:val="vi-VN"/>
+              </w:rPr>
+              <w:t>khó ~</w:t>
+            </w:r>
+          </w:p>
+        </w:tc>
+      </w:tr>
+      <w:tr>
+        <w:tc>
+          <w:tcPr>
+            <w:tcW w:w="3003" w:type="dxa"/>
+            <w:vAlign w:val="center"/>
+          </w:tcPr>
+          <w:p>
+            <w:pPr>
+              <w:rPr>
+                <w:rFonts w:hint="eastAsia"/>
+                <w:sz w:val="32"/>
+                <w:szCs w:val="32"/>
+                <w:lang w:val="vi-VN"/>
+              </w:rPr>
+            </w:pPr>
+            <w:r>
+              <w:rPr>
+                <w:rFonts w:hint="eastAsia"/>
+                <w:sz w:val="32"/>
+                <w:szCs w:val="32"/>
+                <w:lang w:val="vi-VN"/>
+              </w:rPr>
+              <w:t>〜づかい</w:t>
+            </w:r>
+          </w:p>
+        </w:tc>
+        <w:tc>
+          <w:tcPr>
+            <w:tcW w:w="3003" w:type="dxa"/>
+            <w:vAlign w:val="center"/>
+          </w:tcPr>
+          <w:p>
+            <w:pPr>
+              <w:rPr>
+                <w:rFonts w:hint="eastAsia"/>
+                <w:sz w:val="32"/>
+                <w:szCs w:val="32"/>
+                <w:lang w:val="vi-VN"/>
+              </w:rPr>
+            </w:pPr>
+          </w:p>
+        </w:tc>
+        <w:tc>
+          <w:tcPr>
+            <w:tcW w:w="3004" w:type="dxa"/>
+            <w:vAlign w:val="center"/>
+          </w:tcPr>
+          <w:p>
+            <w:pPr>
+              <w:rPr>
+                <w:sz w:val="32"/>
+                <w:szCs w:val="32"/>
+                <w:lang w:val="vi-VN"/>
+              </w:rPr>
+            </w:pPr>
+            <w:r>
+              <w:rPr>
+                <w:sz w:val="32"/>
+                <w:szCs w:val="32"/>
+                <w:lang w:val="vi-VN"/>
+              </w:rPr>
+              <w:t>cách ~</w:t>
+            </w:r>
+          </w:p>
+        </w:tc>
+      </w:tr>
+      <w:tr>
+        <w:tc>
+          <w:tcPr>
+            <w:tcW w:w="3003" w:type="dxa"/>
+            <w:vAlign w:val="center"/>
+          </w:tcPr>
+          <w:p>
+            <w:pPr>
+              <w:rPr>
+                <w:rFonts w:hint="eastAsia"/>
+                <w:sz w:val="32"/>
+                <w:szCs w:val="32"/>
+                <w:lang w:val="vi-VN"/>
+              </w:rPr>
+            </w:pPr>
+            <w:r>
+              <w:rPr>
+                <w:rFonts w:hint="eastAsia"/>
+                <w:sz w:val="32"/>
+                <w:szCs w:val="32"/>
+                <w:lang w:val="vi-VN"/>
+              </w:rPr>
+              <w:t>〜こなす</w:t>
+            </w:r>
+          </w:p>
+        </w:tc>
+        <w:tc>
+          <w:tcPr>
+            <w:tcW w:w="3003" w:type="dxa"/>
+            <w:vAlign w:val="center"/>
+          </w:tcPr>
+          <w:p>
+            <w:pPr>
+              <w:rPr>
+                <w:rFonts w:hint="eastAsia"/>
+                <w:sz w:val="32"/>
+                <w:szCs w:val="32"/>
+                <w:lang w:val="vi-VN"/>
+              </w:rPr>
+            </w:pPr>
+          </w:p>
+        </w:tc>
+        <w:tc>
+          <w:tcPr>
+            <w:tcW w:w="3004" w:type="dxa"/>
+            <w:vAlign w:val="center"/>
+          </w:tcPr>
+          <w:p>
+            <w:pPr>
+              <w:rPr>
+                <w:sz w:val="32"/>
+                <w:szCs w:val="32"/>
+                <w:lang w:val="vi-VN"/>
+              </w:rPr>
+            </w:pPr>
+            <w:r>
+              <w:rPr>
+                <w:sz w:val="32"/>
+                <w:szCs w:val="32"/>
+                <w:lang w:val="vi-VN"/>
+              </w:rPr>
+              <w:t>thành thạo</w:t>
             </w:r>
           </w:p>
         </w:tc>

</xml_diff>

<commit_message>
Goi 8-5 & 8-6
</commit_message>
<xml_diff>
--- a/Goi.docx
+++ b/Goi.docx
@@ -93,19 +93,8 @@
                 <w:szCs w:val="32"/>
                 <w:lang w:val="vi-VN"/>
               </w:rPr>
-              <w:t>チラシ／</w:t>
-            </w:r>
-            <w:proofErr w:type="gramStart"/>
-            <w:r>
-              <w:rPr>
-                <w:rFonts w:hint="eastAsia"/>
-                <w:sz w:val="32"/>
-                <w:szCs w:val="32"/>
-                <w:lang w:val="vi-VN"/>
-              </w:rPr>
-              <w:t>びら</w:t>
-            </w:r>
-            <w:proofErr w:type="gramEnd"/>
+              <w:t>チラシ／びら</w:t>
+            </w:r>
           </w:p>
         </w:tc>
         <w:tc>
@@ -319,7 +308,6 @@
                 <w:szCs w:val="32"/>
               </w:rPr>
             </w:pPr>
-            <w:proofErr w:type="gramStart"/>
             <w:r>
               <w:rPr>
                 <w:rFonts w:hint="eastAsia"/>
@@ -328,7 +316,6 @@
               </w:rPr>
               <w:t>とほ</w:t>
             </w:r>
-            <w:proofErr w:type="gramEnd"/>
           </w:p>
         </w:tc>
         <w:tc>
@@ -459,7 +446,6 @@
                 <w:szCs w:val="32"/>
               </w:rPr>
             </w:pPr>
-            <w:proofErr w:type="gramStart"/>
             <w:r>
               <w:rPr>
                 <w:rFonts w:hint="eastAsia"/>
@@ -468,7 +454,6 @@
               </w:rPr>
               <w:t>しききん</w:t>
             </w:r>
-            <w:proofErr w:type="gramEnd"/>
           </w:p>
         </w:tc>
         <w:tc>
@@ -749,25 +734,7 @@
                 <w:sz w:val="32"/>
                 <w:szCs w:val="32"/>
               </w:rPr>
-              <w:t>いっけんや／</w:t>
-            </w:r>
-            <w:proofErr w:type="gramStart"/>
-            <w:r>
-              <w:rPr>
-                <w:rFonts w:hint="eastAsia"/>
-                <w:sz w:val="32"/>
-                <w:szCs w:val="32"/>
-              </w:rPr>
-              <w:t>いっこ</w:t>
-            </w:r>
-            <w:proofErr w:type="gramEnd"/>
-            <w:r>
-              <w:rPr>
-                <w:rFonts w:hint="eastAsia"/>
-                <w:sz w:val="32"/>
-                <w:szCs w:val="32"/>
-              </w:rPr>
-              <w:t>だて</w:t>
+              <w:t>いっけんや／いっこだて</w:t>
             </w:r>
           </w:p>
         </w:tc>
@@ -900,7 +867,6 @@
                 <w:szCs w:val="32"/>
               </w:rPr>
             </w:pPr>
-            <w:proofErr w:type="gramStart"/>
             <w:r>
               <w:rPr>
                 <w:rFonts w:hint="eastAsia"/>
@@ -909,7 +875,6 @@
               </w:rPr>
               <w:t>ふろば</w:t>
             </w:r>
-            <w:proofErr w:type="gramEnd"/>
           </w:p>
         </w:tc>
         <w:tc>
@@ -1040,23 +1005,13 @@
                 <w:szCs w:val="32"/>
               </w:rPr>
             </w:pPr>
-            <w:proofErr w:type="gramStart"/>
-            <w:r>
-              <w:rPr>
-                <w:rFonts w:hint="eastAsia"/>
-                <w:sz w:val="32"/>
-                <w:szCs w:val="32"/>
-              </w:rPr>
-              <w:t>きんじょ</w:t>
-            </w:r>
-            <w:proofErr w:type="gramEnd"/>
-            <w:r>
-              <w:rPr>
-                <w:rFonts w:hint="eastAsia"/>
-                <w:sz w:val="32"/>
-                <w:szCs w:val="32"/>
-              </w:rPr>
-              <w:t>つきあい</w:t>
+            <w:r>
+              <w:rPr>
+                <w:rFonts w:hint="eastAsia"/>
+                <w:sz w:val="32"/>
+                <w:szCs w:val="32"/>
+              </w:rPr>
+              <w:t>きんじょつきあい</w:t>
             </w:r>
           </w:p>
         </w:tc>
@@ -1263,18 +1218,8 @@
                 <w:sz w:val="32"/>
                 <w:szCs w:val="32"/>
               </w:rPr>
-              <w:t>このあたり／この</w:t>
-            </w:r>
-            <w:proofErr w:type="gramStart"/>
-            <w:r>
-              <w:rPr>
-                <w:rFonts w:hint="eastAsia"/>
-                <w:sz w:val="32"/>
-                <w:szCs w:val="32"/>
-              </w:rPr>
-              <w:t>ふきん</w:t>
-            </w:r>
-            <w:proofErr w:type="gramEnd"/>
+              <w:t>このあたり／このふきん</w:t>
+            </w:r>
           </w:p>
         </w:tc>
         <w:tc>
@@ -1416,34 +1361,14 @@
                 <w:lang w:val="vi-VN"/>
               </w:rPr>
             </w:pPr>
-            <w:proofErr w:type="gramStart"/>
-            <w:r>
-              <w:rPr>
-                <w:rFonts w:hint="eastAsia"/>
-                <w:sz w:val="32"/>
-                <w:szCs w:val="32"/>
-              </w:rPr>
-              <w:t>だんぼ</w:t>
-            </w:r>
-            <w:proofErr w:type="gramEnd"/>
-            <w:r>
-              <w:rPr>
-                <w:rFonts w:hint="eastAsia"/>
-                <w:sz w:val="32"/>
-                <w:szCs w:val="32"/>
-              </w:rPr>
-              <w:t>ー</w:t>
-            </w:r>
-            <w:proofErr w:type="gramStart"/>
-            <w:r>
-              <w:rPr>
-                <w:rFonts w:hint="eastAsia"/>
-                <w:sz w:val="32"/>
-                <w:szCs w:val="32"/>
-              </w:rPr>
-              <w:t>るはこ</w:t>
-            </w:r>
-            <w:proofErr w:type="gramEnd"/>
+            <w:r>
+              <w:rPr>
+                <w:rFonts w:hint="eastAsia"/>
+                <w:sz w:val="32"/>
+                <w:szCs w:val="32"/>
+              </w:rPr>
+              <w:t>だんぼーるはこ</w:t>
+            </w:r>
           </w:p>
         </w:tc>
         <w:tc>
@@ -1566,41 +1491,13 @@
                 <w:szCs w:val="32"/>
               </w:rPr>
             </w:pPr>
-            <w:proofErr w:type="gramStart"/>
-            <w:r>
-              <w:rPr>
-                <w:rFonts w:hint="eastAsia"/>
-                <w:sz w:val="32"/>
-                <w:szCs w:val="32"/>
-              </w:rPr>
-              <w:t>ぽり</w:t>
-            </w:r>
-            <w:proofErr w:type="gramEnd"/>
-            <w:r>
-              <w:rPr>
-                <w:rFonts w:hint="eastAsia"/>
-                <w:sz w:val="32"/>
-                <w:szCs w:val="32"/>
-              </w:rPr>
-              <w:t>ふくろ／</w:t>
-            </w:r>
-            <w:proofErr w:type="gramStart"/>
-            <w:r>
-              <w:rPr>
-                <w:rFonts w:hint="eastAsia"/>
-                <w:sz w:val="32"/>
-                <w:szCs w:val="32"/>
-              </w:rPr>
-              <w:t>れじ</w:t>
-            </w:r>
-            <w:proofErr w:type="gramEnd"/>
-            <w:r>
-              <w:rPr>
-                <w:rFonts w:hint="eastAsia"/>
-                <w:sz w:val="32"/>
-                <w:szCs w:val="32"/>
-              </w:rPr>
-              <w:t>ふくろ</w:t>
+            <w:r>
+              <w:rPr>
+                <w:rFonts w:hint="eastAsia"/>
+                <w:sz w:val="32"/>
+                <w:szCs w:val="32"/>
+              </w:rPr>
+              <w:t>ぽりふくろ／れじふくろ</w:t>
             </w:r>
           </w:p>
         </w:tc>
@@ -2183,23 +2080,13 @@
                 <w:szCs w:val="32"/>
               </w:rPr>
             </w:pPr>
-            <w:proofErr w:type="gramStart"/>
-            <w:r>
-              <w:rPr>
-                <w:rFonts w:hint="eastAsia"/>
-                <w:sz w:val="32"/>
-                <w:szCs w:val="32"/>
-              </w:rPr>
-              <w:t>しげん</w:t>
-            </w:r>
-            <w:proofErr w:type="gramEnd"/>
-            <w:r>
-              <w:rPr>
-                <w:rFonts w:hint="eastAsia"/>
-                <w:sz w:val="32"/>
-                <w:szCs w:val="32"/>
-              </w:rPr>
-              <w:t>ごみ</w:t>
+            <w:r>
+              <w:rPr>
+                <w:rFonts w:hint="eastAsia"/>
+                <w:sz w:val="32"/>
+                <w:szCs w:val="32"/>
+              </w:rPr>
+              <w:t>しげんごみ</w:t>
             </w:r>
           </w:p>
         </w:tc>
@@ -2815,18 +2702,8 @@
                 <w:sz w:val="32"/>
                 <w:szCs w:val="32"/>
               </w:rPr>
-              <w:t>すわり</w:t>
-            </w:r>
-            <w:proofErr w:type="gramStart"/>
-            <w:r>
-              <w:rPr>
-                <w:rFonts w:hint="eastAsia"/>
-                <w:sz w:val="32"/>
-                <w:szCs w:val="32"/>
-              </w:rPr>
-              <w:t>ごこち</w:t>
-            </w:r>
-            <w:proofErr w:type="gramEnd"/>
+              <w:t>すわりごこち</w:t>
+            </w:r>
           </w:p>
         </w:tc>
         <w:tc>
@@ -2888,7 +2765,6 @@
                 <w:szCs w:val="32"/>
               </w:rPr>
             </w:pPr>
-            <w:proofErr w:type="gramStart"/>
             <w:r>
               <w:rPr>
                 <w:rFonts w:hint="eastAsia"/>
@@ -2897,7 +2773,6 @@
               </w:rPr>
               <w:t>ねごこち</w:t>
             </w:r>
-            <w:proofErr w:type="gramEnd"/>
           </w:p>
         </w:tc>
         <w:tc>
@@ -2959,7 +2834,6 @@
                 <w:szCs w:val="32"/>
               </w:rPr>
             </w:pPr>
-            <w:proofErr w:type="gramStart"/>
             <w:r>
               <w:rPr>
                 <w:rFonts w:hint="eastAsia"/>
@@ -2968,7 +2842,6 @@
               </w:rPr>
               <w:t>いごこち</w:t>
             </w:r>
-            <w:proofErr w:type="gramEnd"/>
           </w:p>
         </w:tc>
         <w:tc>
@@ -6002,7 +5875,6 @@
                 <w:szCs w:val="32"/>
               </w:rPr>
             </w:pPr>
-            <w:proofErr w:type="gramStart"/>
             <w:r>
               <w:rPr>
                 <w:rFonts w:hint="eastAsia"/>
@@ -6011,7 +5883,6 @@
               </w:rPr>
               <w:t>くろじ</w:t>
             </w:r>
-            <w:proofErr w:type="gramEnd"/>
           </w:p>
         </w:tc>
         <w:tc>
@@ -6648,34 +6519,14 @@
                 <w:szCs w:val="32"/>
               </w:rPr>
             </w:pPr>
-            <w:proofErr w:type="gramStart"/>
-            <w:r>
-              <w:rPr>
-                <w:rFonts w:hint="eastAsia"/>
-                <w:sz w:val="32"/>
-                <w:szCs w:val="32"/>
-              </w:rPr>
-              <w:t>ねん</w:t>
-            </w:r>
-            <w:proofErr w:type="gramEnd"/>
-            <w:r>
-              <w:rPr>
-                <w:rFonts w:hint="eastAsia"/>
-                <w:sz w:val="32"/>
-                <w:szCs w:val="32"/>
-              </w:rPr>
-              <w:t>れいせい</w:t>
-            </w:r>
-            <w:proofErr w:type="gramStart"/>
-            <w:r>
-              <w:rPr>
-                <w:rFonts w:hint="eastAsia"/>
-                <w:sz w:val="32"/>
-                <w:szCs w:val="32"/>
-              </w:rPr>
-              <w:t>げん</w:t>
-            </w:r>
-            <w:proofErr w:type="gramEnd"/>
+            <w:r>
+              <w:rPr>
+                <w:rFonts w:hint="eastAsia"/>
+                <w:sz w:val="32"/>
+                <w:szCs w:val="32"/>
+              </w:rPr>
+              <w:t>ねんれいせいげん</w:t>
+            </w:r>
           </w:p>
         </w:tc>
         <w:tc>
@@ -9339,23 +9190,13 @@
                 <w:szCs w:val="32"/>
               </w:rPr>
             </w:pPr>
-            <w:proofErr w:type="gramStart"/>
-            <w:r>
-              <w:rPr>
-                <w:rFonts w:hint="eastAsia"/>
-                <w:sz w:val="32"/>
-                <w:szCs w:val="32"/>
-              </w:rPr>
-              <w:t>みぎに</w:t>
-            </w:r>
-            <w:proofErr w:type="gramEnd"/>
-            <w:r>
-              <w:rPr>
-                <w:rFonts w:hint="eastAsia"/>
-                <w:sz w:val="32"/>
-                <w:szCs w:val="32"/>
-              </w:rPr>
-              <w:t>よせる</w:t>
+            <w:r>
+              <w:rPr>
+                <w:rFonts w:hint="eastAsia"/>
+                <w:sz w:val="32"/>
+                <w:szCs w:val="32"/>
+              </w:rPr>
+              <w:t>みぎによせる</w:t>
             </w:r>
           </w:p>
         </w:tc>
@@ -10053,7 +9894,6 @@
                 <w:szCs w:val="32"/>
               </w:rPr>
             </w:pPr>
-            <w:proofErr w:type="gramStart"/>
             <w:r>
               <w:rPr>
                 <w:rFonts w:hint="eastAsia"/>
@@ -10062,7 +9902,6 @@
               </w:rPr>
               <w:t>てま</w:t>
             </w:r>
-            <w:proofErr w:type="gramEnd"/>
           </w:p>
         </w:tc>
         <w:tc>
@@ -10976,31 +10815,35 @@
                 <w:sz w:val="28"/>
                 <w:szCs w:val="28"/>
               </w:rPr>
-              <w:t>大</w:t>
-            </w:r>
-            <w:proofErr w:type="gramStart"/>
-            <w:r>
-              <w:rPr>
-                <w:rFonts w:hint="eastAsia"/>
+              <w:t>大ざっぱ（な）</w:t>
+            </w:r>
+          </w:p>
+        </w:tc>
+        <w:tc>
+          <w:tcPr>
+            <w:tcW w:w="3003" w:type="dxa"/>
+            <w:vAlign w:val="center"/>
+          </w:tcPr>
+          <w:p>
+            <w:pPr>
+              <w:rPr>
                 <w:sz w:val="28"/>
                 <w:szCs w:val="28"/>
               </w:rPr>
-              <w:t>ざっぱ</w:t>
-            </w:r>
-            <w:proofErr w:type="gramEnd"/>
+            </w:pPr>
             <w:r>
               <w:rPr>
                 <w:rFonts w:hint="eastAsia"/>
                 <w:sz w:val="28"/>
                 <w:szCs w:val="28"/>
               </w:rPr>
-              <w:t>（な）</w:t>
-            </w:r>
-          </w:p>
-        </w:tc>
-        <w:tc>
-          <w:tcPr>
-            <w:tcW w:w="3003" w:type="dxa"/>
+              <w:t>おおざっぱ</w:t>
+            </w:r>
+          </w:p>
+        </w:tc>
+        <w:tc>
+          <w:tcPr>
+            <w:tcW w:w="3004" w:type="dxa"/>
             <w:vAlign w:val="center"/>
           </w:tcPr>
           <w:p>
@@ -11008,21 +10851,24 @@
               <w:rPr>
                 <w:sz w:val="28"/>
                 <w:szCs w:val="28"/>
-              </w:rPr>
-            </w:pPr>
-            <w:r>
-              <w:rPr>
-                <w:rFonts w:hint="eastAsia"/>
+                <w:lang w:val="vi-VN"/>
+              </w:rPr>
+            </w:pPr>
+            <w:r>
+              <w:rPr>
                 <w:sz w:val="28"/>
                 <w:szCs w:val="28"/>
-              </w:rPr>
-              <w:t>おおざっぱ</w:t>
-            </w:r>
-          </w:p>
-        </w:tc>
-        <w:tc>
-          <w:tcPr>
-            <w:tcW w:w="3004" w:type="dxa"/>
+                <w:lang w:val="vi-VN"/>
+              </w:rPr>
+              <w:t>đại khái, sơ sài</w:t>
+            </w:r>
+          </w:p>
+        </w:tc>
+      </w:tr>
+      <w:tr>
+        <w:tc>
+          <w:tcPr>
+            <w:tcW w:w="3003" w:type="dxa"/>
             <w:vAlign w:val="center"/>
           </w:tcPr>
           <w:p>
@@ -11030,21 +10876,18 @@
               <w:rPr>
                 <w:sz w:val="28"/>
                 <w:szCs w:val="28"/>
-                <w:lang w:val="vi-VN"/>
-              </w:rPr>
-            </w:pPr>
-            <w:r>
-              <w:rPr>
+              </w:rPr>
+            </w:pPr>
+            <w:r>
+              <w:rPr>
+                <w:rFonts w:hint="eastAsia"/>
                 <w:sz w:val="28"/>
                 <w:szCs w:val="28"/>
-                <w:lang w:val="vi-VN"/>
-              </w:rPr>
-              <w:t>đại khái, sơ sài</w:t>
-            </w:r>
-          </w:p>
-        </w:tc>
-      </w:tr>
-      <w:tr>
+              </w:rPr>
+              <w:t>不潔（な）</w:t>
+            </w:r>
+          </w:p>
+        </w:tc>
         <w:tc>
           <w:tcPr>
             <w:tcW w:w="3003" w:type="dxa"/>
@@ -11063,13 +10906,13 @@
                 <w:sz w:val="28"/>
                 <w:szCs w:val="28"/>
               </w:rPr>
-              <w:t>不潔（な）</w:t>
-            </w:r>
-          </w:p>
-        </w:tc>
-        <w:tc>
-          <w:tcPr>
-            <w:tcW w:w="3003" w:type="dxa"/>
+              <w:t>ふけつ</w:t>
+            </w:r>
+          </w:p>
+        </w:tc>
+        <w:tc>
+          <w:tcPr>
+            <w:tcW w:w="3004" w:type="dxa"/>
             <w:vAlign w:val="center"/>
           </w:tcPr>
           <w:p>
@@ -11077,21 +10920,24 @@
               <w:rPr>
                 <w:sz w:val="28"/>
                 <w:szCs w:val="28"/>
-              </w:rPr>
-            </w:pPr>
-            <w:r>
-              <w:rPr>
-                <w:rFonts w:hint="eastAsia"/>
+                <w:lang w:val="vi-VN"/>
+              </w:rPr>
+            </w:pPr>
+            <w:r>
+              <w:rPr>
                 <w:sz w:val="28"/>
                 <w:szCs w:val="28"/>
-              </w:rPr>
-              <w:t>ふけつ</w:t>
-            </w:r>
-          </w:p>
-        </w:tc>
-        <w:tc>
-          <w:tcPr>
-            <w:tcW w:w="3004" w:type="dxa"/>
+                <w:lang w:val="vi-VN"/>
+              </w:rPr>
+              <w:t>không sạch sẽ, không thanh sạch</w:t>
+            </w:r>
+          </w:p>
+        </w:tc>
+      </w:tr>
+      <w:tr>
+        <w:tc>
+          <w:tcPr>
+            <w:tcW w:w="3003" w:type="dxa"/>
             <w:vAlign w:val="center"/>
           </w:tcPr>
           <w:p>
@@ -11099,21 +10945,18 @@
               <w:rPr>
                 <w:sz w:val="28"/>
                 <w:szCs w:val="28"/>
-                <w:lang w:val="vi-VN"/>
-              </w:rPr>
-            </w:pPr>
-            <w:r>
-              <w:rPr>
+              </w:rPr>
+            </w:pPr>
+            <w:r>
+              <w:rPr>
+                <w:rFonts w:hint="eastAsia"/>
                 <w:sz w:val="28"/>
                 <w:szCs w:val="28"/>
-                <w:lang w:val="vi-VN"/>
-              </w:rPr>
-              <w:t>không sạch sẽ, không thanh sạch</w:t>
-            </w:r>
-          </w:p>
-        </w:tc>
-      </w:tr>
-      <w:tr>
+              </w:rPr>
+              <w:t>厚かましい</w:t>
+            </w:r>
+          </w:p>
+        </w:tc>
         <w:tc>
           <w:tcPr>
             <w:tcW w:w="3003" w:type="dxa"/>
@@ -11132,13 +10975,13 @@
                 <w:sz w:val="28"/>
                 <w:szCs w:val="28"/>
               </w:rPr>
-              <w:t>厚かましい</w:t>
-            </w:r>
-          </w:p>
-        </w:tc>
-        <w:tc>
-          <w:tcPr>
-            <w:tcW w:w="3003" w:type="dxa"/>
+              <w:t>あつかましい</w:t>
+            </w:r>
+          </w:p>
+        </w:tc>
+        <w:tc>
+          <w:tcPr>
+            <w:tcW w:w="3004" w:type="dxa"/>
             <w:vAlign w:val="center"/>
           </w:tcPr>
           <w:p>
@@ -11146,21 +10989,24 @@
               <w:rPr>
                 <w:sz w:val="28"/>
                 <w:szCs w:val="28"/>
-              </w:rPr>
-            </w:pPr>
-            <w:r>
-              <w:rPr>
-                <w:rFonts w:hint="eastAsia"/>
+                <w:lang w:val="vi-VN"/>
+              </w:rPr>
+            </w:pPr>
+            <w:r>
+              <w:rPr>
                 <w:sz w:val="28"/>
                 <w:szCs w:val="28"/>
-              </w:rPr>
-              <w:t>あつかましい</w:t>
-            </w:r>
-          </w:p>
-        </w:tc>
-        <w:tc>
-          <w:tcPr>
-            <w:tcW w:w="3004" w:type="dxa"/>
+                <w:lang w:val="vi-VN"/>
+              </w:rPr>
+              <w:t>mặt dày, không biết xấu hổ</w:t>
+            </w:r>
+          </w:p>
+        </w:tc>
+      </w:tr>
+      <w:tr>
+        <w:tc>
+          <w:tcPr>
+            <w:tcW w:w="3003" w:type="dxa"/>
             <w:vAlign w:val="center"/>
           </w:tcPr>
           <w:p>
@@ -11168,21 +11014,18 @@
               <w:rPr>
                 <w:sz w:val="28"/>
                 <w:szCs w:val="28"/>
-                <w:lang w:val="vi-VN"/>
-              </w:rPr>
-            </w:pPr>
-            <w:r>
-              <w:rPr>
+              </w:rPr>
+            </w:pPr>
+            <w:r>
+              <w:rPr>
+                <w:rFonts w:hint="eastAsia"/>
                 <w:sz w:val="28"/>
                 <w:szCs w:val="28"/>
-                <w:lang w:val="vi-VN"/>
-              </w:rPr>
-              <w:t>mặt dày, không biết xấu hổ</w:t>
-            </w:r>
-          </w:p>
-        </w:tc>
-      </w:tr>
-      <w:tr>
+              </w:rPr>
+              <w:t>欲張り（な）</w:t>
+            </w:r>
+          </w:p>
+        </w:tc>
         <w:tc>
           <w:tcPr>
             <w:tcW w:w="3003" w:type="dxa"/>
@@ -11201,13 +11044,13 @@
                 <w:sz w:val="28"/>
                 <w:szCs w:val="28"/>
               </w:rPr>
-              <w:t>欲張り（な）</w:t>
-            </w:r>
-          </w:p>
-        </w:tc>
-        <w:tc>
-          <w:tcPr>
-            <w:tcW w:w="3003" w:type="dxa"/>
+              <w:t>よくばり</w:t>
+            </w:r>
+          </w:p>
+        </w:tc>
+        <w:tc>
+          <w:tcPr>
+            <w:tcW w:w="3004" w:type="dxa"/>
             <w:vAlign w:val="center"/>
           </w:tcPr>
           <w:p>
@@ -11215,21 +11058,24 @@
               <w:rPr>
                 <w:sz w:val="28"/>
                 <w:szCs w:val="28"/>
-              </w:rPr>
-            </w:pPr>
-            <w:r>
-              <w:rPr>
-                <w:rFonts w:hint="eastAsia"/>
+                <w:lang w:val="vi-VN"/>
+              </w:rPr>
+            </w:pPr>
+            <w:r>
+              <w:rPr>
                 <w:sz w:val="28"/>
                 <w:szCs w:val="28"/>
-              </w:rPr>
-              <w:t>よくばり</w:t>
-            </w:r>
-          </w:p>
-        </w:tc>
-        <w:tc>
-          <w:tcPr>
-            <w:tcW w:w="3004" w:type="dxa"/>
+                <w:lang w:val="vi-VN"/>
+              </w:rPr>
+              <w:t>tham lam, hám lợi</w:t>
+            </w:r>
+          </w:p>
+        </w:tc>
+      </w:tr>
+      <w:tr>
+        <w:tc>
+          <w:tcPr>
+            <w:tcW w:w="3003" w:type="dxa"/>
             <w:vAlign w:val="center"/>
           </w:tcPr>
           <w:p>
@@ -11237,21 +11083,18 @@
               <w:rPr>
                 <w:sz w:val="28"/>
                 <w:szCs w:val="28"/>
-                <w:lang w:val="vi-VN"/>
-              </w:rPr>
-            </w:pPr>
-            <w:r>
-              <w:rPr>
+              </w:rPr>
+            </w:pPr>
+            <w:r>
+              <w:rPr>
+                <w:rFonts w:hint="eastAsia"/>
                 <w:sz w:val="28"/>
                 <w:szCs w:val="28"/>
-                <w:lang w:val="vi-VN"/>
-              </w:rPr>
-              <w:t>tham lam, hám lợi</w:t>
-            </w:r>
-          </w:p>
-        </w:tc>
-      </w:tr>
-      <w:tr>
+              </w:rPr>
+              <w:t>強引（な）</w:t>
+            </w:r>
+          </w:p>
+        </w:tc>
         <w:tc>
           <w:tcPr>
             <w:tcW w:w="3003" w:type="dxa"/>
@@ -11270,13 +11113,13 @@
                 <w:sz w:val="28"/>
                 <w:szCs w:val="28"/>
               </w:rPr>
-              <w:t>強引（な）</w:t>
-            </w:r>
-          </w:p>
-        </w:tc>
-        <w:tc>
-          <w:tcPr>
-            <w:tcW w:w="3003" w:type="dxa"/>
+              <w:t>ごういん</w:t>
+            </w:r>
+          </w:p>
+        </w:tc>
+        <w:tc>
+          <w:tcPr>
+            <w:tcW w:w="3004" w:type="dxa"/>
             <w:vAlign w:val="center"/>
           </w:tcPr>
           <w:p>
@@ -11284,21 +11127,24 @@
               <w:rPr>
                 <w:sz w:val="28"/>
                 <w:szCs w:val="28"/>
-              </w:rPr>
-            </w:pPr>
-            <w:r>
-              <w:rPr>
-                <w:rFonts w:hint="eastAsia"/>
+                <w:lang w:val="vi-VN"/>
+              </w:rPr>
+            </w:pPr>
+            <w:r>
+              <w:rPr>
                 <w:sz w:val="28"/>
                 <w:szCs w:val="28"/>
-              </w:rPr>
-              <w:t>ごういん</w:t>
-            </w:r>
-          </w:p>
-        </w:tc>
-        <w:tc>
-          <w:tcPr>
-            <w:tcW w:w="3004" w:type="dxa"/>
+                <w:lang w:val="vi-VN"/>
+              </w:rPr>
+              <w:t>cưỡng bức, bắt buộc, ép buộc, cậy thế cậy quyền</w:t>
+            </w:r>
+          </w:p>
+        </w:tc>
+      </w:tr>
+      <w:tr>
+        <w:tc>
+          <w:tcPr>
+            <w:tcW w:w="3003" w:type="dxa"/>
             <w:vAlign w:val="center"/>
           </w:tcPr>
           <w:p>
@@ -11306,21 +11152,18 @@
               <w:rPr>
                 <w:sz w:val="28"/>
                 <w:szCs w:val="28"/>
-                <w:lang w:val="vi-VN"/>
-              </w:rPr>
-            </w:pPr>
-            <w:r>
-              <w:rPr>
+              </w:rPr>
+            </w:pPr>
+            <w:r>
+              <w:rPr>
+                <w:rFonts w:hint="eastAsia"/>
                 <w:sz w:val="28"/>
                 <w:szCs w:val="28"/>
-                <w:lang w:val="vi-VN"/>
-              </w:rPr>
-              <w:t>cưỡng bức, bắt buộc, ép buộc, cậy thế cậy quyền</w:t>
-            </w:r>
-          </w:p>
-        </w:tc>
-      </w:tr>
-      <w:tr>
+              </w:rPr>
+              <w:t>そそっかしい</w:t>
+            </w:r>
+          </w:p>
+        </w:tc>
         <w:tc>
           <w:tcPr>
             <w:tcW w:w="3003" w:type="dxa"/>
@@ -11333,33 +11176,36 @@
                 <w:szCs w:val="28"/>
               </w:rPr>
             </w:pPr>
-            <w:r>
-              <w:rPr>
-                <w:rFonts w:hint="eastAsia"/>
+          </w:p>
+        </w:tc>
+        <w:tc>
+          <w:tcPr>
+            <w:tcW w:w="3004" w:type="dxa"/>
+            <w:vAlign w:val="center"/>
+          </w:tcPr>
+          <w:p>
+            <w:pPr>
+              <w:rPr>
                 <w:sz w:val="28"/>
                 <w:szCs w:val="28"/>
-              </w:rPr>
-              <w:t>そそっかしい</w:t>
-            </w:r>
-          </w:p>
-        </w:tc>
-        <w:tc>
-          <w:tcPr>
-            <w:tcW w:w="3003" w:type="dxa"/>
-            <w:vAlign w:val="center"/>
-          </w:tcPr>
-          <w:p>
-            <w:pPr>
+                <w:lang w:val="vi-VN"/>
+              </w:rPr>
+            </w:pPr>
+            <w:r>
               <w:rPr>
                 <w:sz w:val="28"/>
                 <w:szCs w:val="28"/>
-              </w:rPr>
-            </w:pPr>
-          </w:p>
-        </w:tc>
-        <w:tc>
-          <w:tcPr>
-            <w:tcW w:w="3004" w:type="dxa"/>
+                <w:lang w:val="vi-VN"/>
+              </w:rPr>
+              <w:t>hấp tấp, vội vàng, nôn nóng</w:t>
+            </w:r>
+          </w:p>
+        </w:tc>
+      </w:tr>
+      <w:tr>
+        <w:tc>
+          <w:tcPr>
+            <w:tcW w:w="3003" w:type="dxa"/>
             <w:vAlign w:val="center"/>
           </w:tcPr>
           <w:p>
@@ -11367,21 +11213,18 @@
               <w:rPr>
                 <w:sz w:val="28"/>
                 <w:szCs w:val="28"/>
-                <w:lang w:val="vi-VN"/>
-              </w:rPr>
-            </w:pPr>
-            <w:r>
-              <w:rPr>
+              </w:rPr>
+            </w:pPr>
+            <w:r>
+              <w:rPr>
+                <w:rFonts w:hint="eastAsia"/>
                 <w:sz w:val="28"/>
                 <w:szCs w:val="28"/>
-                <w:lang w:val="vi-VN"/>
-              </w:rPr>
-              <w:t>hấp tấp, vội vàng, nôn nóng</w:t>
-            </w:r>
-          </w:p>
-        </w:tc>
-      </w:tr>
-      <w:tr>
+              </w:rPr>
+              <w:t>短気（な）／気が短い</w:t>
+            </w:r>
+          </w:p>
+        </w:tc>
         <w:tc>
           <w:tcPr>
             <w:tcW w:w="3003" w:type="dxa"/>
@@ -11400,13 +11243,13 @@
                 <w:sz w:val="28"/>
                 <w:szCs w:val="28"/>
               </w:rPr>
-              <w:t>短気（な）／気が短い</w:t>
-            </w:r>
-          </w:p>
-        </w:tc>
-        <w:tc>
-          <w:tcPr>
-            <w:tcW w:w="3003" w:type="dxa"/>
+              <w:t>たんき／きがみじかい</w:t>
+            </w:r>
+          </w:p>
+        </w:tc>
+        <w:tc>
+          <w:tcPr>
+            <w:tcW w:w="3004" w:type="dxa"/>
             <w:vAlign w:val="center"/>
           </w:tcPr>
           <w:p>
@@ -11414,21 +11257,24 @@
               <w:rPr>
                 <w:sz w:val="28"/>
                 <w:szCs w:val="28"/>
-              </w:rPr>
-            </w:pPr>
-            <w:r>
-              <w:rPr>
-                <w:rFonts w:hint="eastAsia"/>
+                <w:lang w:val="vi-VN"/>
+              </w:rPr>
+            </w:pPr>
+            <w:r>
+              <w:rPr>
                 <w:sz w:val="28"/>
                 <w:szCs w:val="28"/>
-              </w:rPr>
-              <w:t>たんき／きがみじかい</w:t>
-            </w:r>
-          </w:p>
-        </w:tc>
-        <w:tc>
-          <w:tcPr>
-            <w:tcW w:w="3004" w:type="dxa"/>
+                <w:lang w:val="vi-VN"/>
+              </w:rPr>
+              <w:t>nóng nảy</w:t>
+            </w:r>
+          </w:p>
+        </w:tc>
+      </w:tr>
+      <w:tr>
+        <w:tc>
+          <w:tcPr>
+            <w:tcW w:w="3003" w:type="dxa"/>
             <w:vAlign w:val="center"/>
           </w:tcPr>
           <w:p>
@@ -11441,16 +11287,15 @@
             </w:pPr>
             <w:r>
               <w:rPr>
+                <w:rFonts w:hint="eastAsia"/>
                 <w:sz w:val="28"/>
                 <w:szCs w:val="28"/>
                 <w:lang w:val="vi-VN"/>
               </w:rPr>
-              <w:t>nóng nảy</w:t>
-            </w:r>
-          </w:p>
-        </w:tc>
-      </w:tr>
-      <w:tr>
+              <w:t>気が小さい</w:t>
+            </w:r>
+          </w:p>
+        </w:tc>
         <w:tc>
           <w:tcPr>
             <w:tcW w:w="3003" w:type="dxa"/>
@@ -11461,7 +11306,6 @@
               <w:rPr>
                 <w:sz w:val="28"/>
                 <w:szCs w:val="28"/>
-                <w:lang w:val="vi-VN"/>
               </w:rPr>
             </w:pPr>
             <w:r>
@@ -11469,15 +11313,14 @@
                 <w:rFonts w:hint="eastAsia"/>
                 <w:sz w:val="28"/>
                 <w:szCs w:val="28"/>
-                <w:lang w:val="vi-VN"/>
-              </w:rPr>
-              <w:t>気が小さい</w:t>
-            </w:r>
-          </w:p>
-        </w:tc>
-        <w:tc>
-          <w:tcPr>
-            <w:tcW w:w="3003" w:type="dxa"/>
+              </w:rPr>
+              <w:t>きがちいさい</w:t>
+            </w:r>
+          </w:p>
+        </w:tc>
+        <w:tc>
+          <w:tcPr>
+            <w:tcW w:w="3004" w:type="dxa"/>
             <w:vAlign w:val="center"/>
           </w:tcPr>
           <w:p>
@@ -11485,21 +11328,24 @@
               <w:rPr>
                 <w:sz w:val="28"/>
                 <w:szCs w:val="28"/>
-              </w:rPr>
-            </w:pPr>
-            <w:r>
-              <w:rPr>
-                <w:rFonts w:hint="eastAsia"/>
+                <w:lang w:val="vi-VN"/>
+              </w:rPr>
+            </w:pPr>
+            <w:r>
+              <w:rPr>
                 <w:sz w:val="28"/>
                 <w:szCs w:val="28"/>
-              </w:rPr>
-              <w:t>きがちいさい</w:t>
-            </w:r>
-          </w:p>
-        </w:tc>
-        <w:tc>
-          <w:tcPr>
-            <w:tcW w:w="3004" w:type="dxa"/>
+                <w:lang w:val="vi-VN"/>
+              </w:rPr>
+              <w:t>nhút nhát</w:t>
+            </w:r>
+          </w:p>
+        </w:tc>
+      </w:tr>
+      <w:tr>
+        <w:tc>
+          <w:tcPr>
+            <w:tcW w:w="3003" w:type="dxa"/>
             <w:vAlign w:val="center"/>
           </w:tcPr>
           <w:p>
@@ -11512,16 +11358,15 @@
             </w:pPr>
             <w:r>
               <w:rPr>
+                <w:rFonts w:hint="eastAsia"/>
                 <w:sz w:val="28"/>
                 <w:szCs w:val="28"/>
                 <w:lang w:val="vi-VN"/>
               </w:rPr>
-              <w:t>nhút nhát</w:t>
-            </w:r>
-          </w:p>
-        </w:tc>
-      </w:tr>
-      <w:tr>
+              <w:t>哀れ（な）</w:t>
+            </w:r>
+          </w:p>
+        </w:tc>
         <w:tc>
           <w:tcPr>
             <w:tcW w:w="3003" w:type="dxa"/>
@@ -11532,7 +11377,6 @@
               <w:rPr>
                 <w:sz w:val="28"/>
                 <w:szCs w:val="28"/>
-                <w:lang w:val="vi-VN"/>
               </w:rPr>
             </w:pPr>
             <w:r>
@@ -11540,15 +11384,14 @@
                 <w:rFonts w:hint="eastAsia"/>
                 <w:sz w:val="28"/>
                 <w:szCs w:val="28"/>
-                <w:lang w:val="vi-VN"/>
-              </w:rPr>
-              <w:t>哀れ（な）</w:t>
-            </w:r>
-          </w:p>
-        </w:tc>
-        <w:tc>
-          <w:tcPr>
-            <w:tcW w:w="3003" w:type="dxa"/>
+              </w:rPr>
+              <w:t>あわれ</w:t>
+            </w:r>
+          </w:p>
+        </w:tc>
+        <w:tc>
+          <w:tcPr>
+            <w:tcW w:w="3004" w:type="dxa"/>
             <w:vAlign w:val="center"/>
           </w:tcPr>
           <w:p>
@@ -11556,21 +11399,24 @@
               <w:rPr>
                 <w:sz w:val="28"/>
                 <w:szCs w:val="28"/>
-              </w:rPr>
-            </w:pPr>
-            <w:r>
-              <w:rPr>
-                <w:rFonts w:hint="eastAsia"/>
+                <w:lang w:val="vi-VN"/>
+              </w:rPr>
+            </w:pPr>
+            <w:r>
+              <w:rPr>
                 <w:sz w:val="28"/>
                 <w:szCs w:val="28"/>
-              </w:rPr>
-              <w:t>あわれ</w:t>
-            </w:r>
-          </w:p>
-        </w:tc>
-        <w:tc>
-          <w:tcPr>
-            <w:tcW w:w="3004" w:type="dxa"/>
+                <w:lang w:val="vi-VN"/>
+              </w:rPr>
+              <w:t>đáng thương, buồn thảm, bi ai</w:t>
+            </w:r>
+          </w:p>
+        </w:tc>
+      </w:tr>
+      <w:tr>
+        <w:tc>
+          <w:tcPr>
+            <w:tcW w:w="3003" w:type="dxa"/>
             <w:vAlign w:val="center"/>
           </w:tcPr>
           <w:p>
@@ -11578,43 +11424,16 @@
               <w:rPr>
                 <w:sz w:val="28"/>
                 <w:szCs w:val="28"/>
-                <w:lang w:val="vi-VN"/>
-              </w:rPr>
-            </w:pPr>
-            <w:r>
-              <w:rPr>
+              </w:rPr>
+            </w:pPr>
+            <w:r>
+              <w:rPr>
+                <w:rFonts w:hint="eastAsia"/>
                 <w:sz w:val="28"/>
                 <w:szCs w:val="28"/>
-                <w:lang w:val="vi-VN"/>
-              </w:rPr>
-              <w:t>đáng thương, buồn thảm, bi ai</w:t>
-            </w:r>
-          </w:p>
-        </w:tc>
-      </w:tr>
-      <w:tr>
-        <w:tc>
-          <w:tcPr>
-            <w:tcW w:w="3003" w:type="dxa"/>
-            <w:vAlign w:val="center"/>
-          </w:tcPr>
-          <w:p>
-            <w:pPr>
-              <w:rPr>
-                <w:sz w:val="28"/>
-                <w:szCs w:val="28"/>
-              </w:rPr>
-            </w:pPr>
-            <w:proofErr w:type="gramStart"/>
-            <w:r>
-              <w:rPr>
-                <w:rFonts w:hint="eastAsia"/>
-                <w:sz w:val="28"/>
-                <w:szCs w:val="28"/>
               </w:rPr>
               <w:t>諄い</w:t>
             </w:r>
-            <w:proofErr w:type="gramEnd"/>
           </w:p>
         </w:tc>
         <w:tc>
@@ -12822,7 +12641,6 @@
                 <w:szCs w:val="32"/>
               </w:rPr>
             </w:pPr>
-            <w:proofErr w:type="gramStart"/>
             <w:r>
               <w:rPr>
                 <w:rFonts w:hint="eastAsia"/>
@@ -12831,7 +12649,6 @@
               </w:rPr>
               <w:t>嚙る</w:t>
             </w:r>
-            <w:proofErr w:type="gramEnd"/>
           </w:p>
         </w:tc>
         <w:tc>
@@ -13265,25 +13082,14 @@
                 <w:lang w:val="vi-VN"/>
               </w:rPr>
             </w:pPr>
-            <w:proofErr w:type="gramStart"/>
-            <w:r>
-              <w:rPr>
-                <w:rFonts w:hint="eastAsia"/>
-                <w:sz w:val="32"/>
-                <w:szCs w:val="32"/>
-                <w:lang w:val="vi-VN"/>
-              </w:rPr>
-              <w:t>あたまを</w:t>
-            </w:r>
-            <w:proofErr w:type="gramEnd"/>
-            <w:r>
-              <w:rPr>
-                <w:rFonts w:hint="eastAsia"/>
-                <w:sz w:val="32"/>
-                <w:szCs w:val="32"/>
-                <w:lang w:val="vi-VN"/>
-              </w:rPr>
-              <w:t>かく</w:t>
+            <w:r>
+              <w:rPr>
+                <w:rFonts w:hint="eastAsia"/>
+                <w:sz w:val="32"/>
+                <w:szCs w:val="32"/>
+                <w:lang w:val="vi-VN"/>
+              </w:rPr>
+              <w:t>あたまをかく</w:t>
             </w:r>
           </w:p>
         </w:tc>
@@ -13994,7 +13800,6 @@
                 <w:lang w:val="vi-VN"/>
               </w:rPr>
             </w:pPr>
-            <w:proofErr w:type="gramStart"/>
             <w:r>
               <w:rPr>
                 <w:rFonts w:hint="eastAsia"/>
@@ -14004,7 +13809,6 @@
               </w:rPr>
               <w:t>じめんをはう</w:t>
             </w:r>
-            <w:proofErr w:type="gramEnd"/>
           </w:p>
         </w:tc>
         <w:tc>
@@ -16595,19 +16399,8 @@
                 <w:szCs w:val="32"/>
                 <w:lang w:val="vi-VN"/>
               </w:rPr>
-              <w:t>もん</w:t>
-            </w:r>
-            <w:proofErr w:type="gramStart"/>
-            <w:r>
-              <w:rPr>
-                <w:rFonts w:hint="eastAsia"/>
-                <w:sz w:val="30"/>
-                <w:szCs w:val="32"/>
-                <w:lang w:val="vi-VN"/>
-              </w:rPr>
-              <w:t>く</w:t>
-            </w:r>
-            <w:proofErr w:type="gramEnd"/>
+              <w:t>もんく</w:t>
+            </w:r>
           </w:p>
         </w:tc>
         <w:tc>
@@ -17273,19 +17066,8 @@
                 <w:szCs w:val="32"/>
                 <w:lang w:val="vi-VN"/>
               </w:rPr>
-              <w:t>おやゆ</w:t>
-            </w:r>
-            <w:proofErr w:type="gramStart"/>
-            <w:r>
-              <w:rPr>
-                <w:rFonts w:hint="eastAsia"/>
-                <w:sz w:val="32"/>
-                <w:szCs w:val="32"/>
-                <w:lang w:val="vi-VN"/>
-              </w:rPr>
-              <w:t>び</w:t>
-            </w:r>
-            <w:proofErr w:type="gramEnd"/>
+              <w:t>おやゆび</w:t>
+            </w:r>
           </w:p>
         </w:tc>
         <w:tc>
@@ -17357,19 +17139,8 @@
                 <w:szCs w:val="32"/>
                 <w:lang w:val="vi-VN"/>
               </w:rPr>
-              <w:t>ひと</w:t>
-            </w:r>
-            <w:proofErr w:type="gramStart"/>
-            <w:r>
-              <w:rPr>
-                <w:rFonts w:hint="eastAsia"/>
-                <w:sz w:val="32"/>
-                <w:szCs w:val="32"/>
-                <w:lang w:val="vi-VN"/>
-              </w:rPr>
-              <w:t>さしゆび</w:t>
-            </w:r>
-            <w:proofErr w:type="gramEnd"/>
+              <w:t>ひとさしゆび</w:t>
+            </w:r>
           </w:p>
         </w:tc>
         <w:tc>
@@ -17434,7 +17205,6 @@
                 <w:lang w:val="vi-VN"/>
               </w:rPr>
             </w:pPr>
-            <w:proofErr w:type="gramStart"/>
             <w:r>
               <w:rPr>
                 <w:rFonts w:hint="eastAsia"/>
@@ -17444,7 +17214,6 @@
               </w:rPr>
               <w:t>なかゆび</w:t>
             </w:r>
-            <w:proofErr w:type="gramEnd"/>
           </w:p>
         </w:tc>
         <w:tc>
@@ -17512,18 +17281,8 @@
                 <w:sz w:val="32"/>
                 <w:szCs w:val="32"/>
               </w:rPr>
-              <w:t>くすり</w:t>
-            </w:r>
-            <w:proofErr w:type="gramStart"/>
-            <w:r>
-              <w:rPr>
-                <w:rFonts w:hint="eastAsia"/>
-                <w:sz w:val="32"/>
-                <w:szCs w:val="32"/>
-              </w:rPr>
-              <w:t>ゆび</w:t>
-            </w:r>
-            <w:proofErr w:type="gramEnd"/>
+              <w:t>くすりゆび</w:t>
+            </w:r>
           </w:p>
         </w:tc>
         <w:tc>
@@ -17586,7 +17345,6 @@
                 <w:lang w:val="vi-VN"/>
               </w:rPr>
             </w:pPr>
-            <w:proofErr w:type="gramStart"/>
             <w:r>
               <w:rPr>
                 <w:rFonts w:hint="eastAsia"/>
@@ -17595,7 +17353,6 @@
               </w:rPr>
               <w:t>こゆび</w:t>
             </w:r>
-            <w:proofErr w:type="gramEnd"/>
           </w:p>
         </w:tc>
         <w:tc>
@@ -18115,7 +17872,6 @@
                 <w:lang w:val="vi-VN"/>
               </w:rPr>
             </w:pPr>
-            <w:proofErr w:type="gramStart"/>
             <w:r>
               <w:rPr>
                 <w:rFonts w:hint="eastAsia"/>
@@ -18125,7 +17881,6 @@
               </w:rPr>
               <w:t>怠い</w:t>
             </w:r>
-            <w:proofErr w:type="gramEnd"/>
           </w:p>
         </w:tc>
         <w:tc>
@@ -18513,27 +18268,7 @@
                 <w:szCs w:val="32"/>
                 <w:lang w:val="vi-VN"/>
               </w:rPr>
-              <w:t>はだの</w:t>
-            </w:r>
-            <w:proofErr w:type="gramStart"/>
-            <w:r>
-              <w:rPr>
-                <w:rFonts w:hint="eastAsia"/>
-                <w:sz w:val="32"/>
-                <w:szCs w:val="32"/>
-                <w:lang w:val="vi-VN"/>
-              </w:rPr>
-              <w:t>つやが</w:t>
-            </w:r>
-            <w:proofErr w:type="gramEnd"/>
-            <w:r>
-              <w:rPr>
-                <w:rFonts w:hint="eastAsia"/>
-                <w:sz w:val="32"/>
-                <w:szCs w:val="32"/>
-                <w:lang w:val="vi-VN"/>
-              </w:rPr>
-              <w:t>いい</w:t>
+              <w:t>はだのつやがいい</w:t>
             </w:r>
           </w:p>
         </w:tc>
@@ -18736,25 +18471,14 @@
                 <w:lang w:val="vi-VN"/>
               </w:rPr>
             </w:pPr>
-            <w:proofErr w:type="gramStart"/>
-            <w:r>
-              <w:rPr>
-                <w:rFonts w:hint="eastAsia"/>
-                <w:sz w:val="32"/>
-                <w:szCs w:val="32"/>
-                <w:lang w:val="vi-VN"/>
-              </w:rPr>
-              <w:t>きずぐちが</w:t>
-            </w:r>
-            <w:proofErr w:type="gramEnd"/>
-            <w:r>
-              <w:rPr>
-                <w:rFonts w:hint="eastAsia"/>
-                <w:sz w:val="32"/>
-                <w:szCs w:val="32"/>
-                <w:lang w:val="vi-VN"/>
-              </w:rPr>
-              <w:t>ふさがる</w:t>
+            <w:r>
+              <w:rPr>
+                <w:rFonts w:hint="eastAsia"/>
+                <w:sz w:val="32"/>
+                <w:szCs w:val="32"/>
+                <w:lang w:val="vi-VN"/>
+              </w:rPr>
+              <w:t>きずぐちがふさがる</w:t>
             </w:r>
           </w:p>
         </w:tc>
@@ -22571,19 +22295,8 @@
                 <w:szCs w:val="32"/>
                 <w:lang w:val="vi-VN"/>
               </w:rPr>
-              <w:t>ひとりで</w:t>
-            </w:r>
-            <w:proofErr w:type="gramStart"/>
-            <w:r>
-              <w:rPr>
-                <w:rFonts w:hint="eastAsia"/>
-                <w:sz w:val="28"/>
-                <w:szCs w:val="32"/>
-                <w:lang w:val="vi-VN"/>
-              </w:rPr>
-              <w:t>に</w:t>
-            </w:r>
-            <w:proofErr w:type="gramEnd"/>
+              <w:t>ひとりでに</w:t>
+            </w:r>
           </w:p>
         </w:tc>
         <w:tc>
@@ -25898,18 +25611,8 @@
                 <w:sz w:val="32"/>
                 <w:szCs w:val="32"/>
               </w:rPr>
-              <w:t>おそらく〜</w:t>
-            </w:r>
-            <w:proofErr w:type="gramStart"/>
-            <w:r>
-              <w:rPr>
-                <w:rFonts w:hint="eastAsia"/>
-                <w:sz w:val="32"/>
-                <w:szCs w:val="32"/>
-              </w:rPr>
-              <w:t>だろう</w:t>
-            </w:r>
-            <w:proofErr w:type="gramEnd"/>
+              <w:t>おそらく〜だろう</w:t>
+            </w:r>
           </w:p>
         </w:tc>
         <w:tc>
@@ -26047,53 +25750,32 @@
                 <w:sz w:val="32"/>
                 <w:szCs w:val="32"/>
               </w:rPr>
-              <w:t>果たして〜</w:t>
-            </w:r>
-            <w:proofErr w:type="gramStart"/>
-            <w:r>
-              <w:rPr>
-                <w:rFonts w:hint="eastAsia"/>
-                <w:sz w:val="32"/>
-                <w:szCs w:val="32"/>
-              </w:rPr>
-              <w:t>だろうか</w:t>
-            </w:r>
-            <w:proofErr w:type="gramEnd"/>
-          </w:p>
-        </w:tc>
-        <w:tc>
-          <w:tcPr>
-            <w:tcW w:w="3003" w:type="dxa"/>
-            <w:vAlign w:val="center"/>
-          </w:tcPr>
-          <w:p>
-            <w:pPr>
-              <w:rPr>
-                <w:sz w:val="32"/>
-                <w:szCs w:val="32"/>
-                <w:lang w:val="vi-VN"/>
-              </w:rPr>
-            </w:pPr>
-            <w:r>
-              <w:rPr>
-                <w:rFonts w:hint="eastAsia"/>
-                <w:sz w:val="32"/>
-                <w:szCs w:val="32"/>
-                <w:lang w:val="vi-VN"/>
-              </w:rPr>
-              <w:t>はたして〜</w:t>
-            </w:r>
-            <w:proofErr w:type="gramStart"/>
-            <w:r>
-              <w:rPr>
-                <w:rFonts w:hint="eastAsia"/>
-                <w:sz w:val="32"/>
-                <w:szCs w:val="32"/>
-                <w:lang w:val="vi-VN"/>
-              </w:rPr>
-              <w:t>だろうか</w:t>
-            </w:r>
-            <w:proofErr w:type="gramEnd"/>
+              <w:t>果たして〜だろうか</w:t>
+            </w:r>
+          </w:p>
+        </w:tc>
+        <w:tc>
+          <w:tcPr>
+            <w:tcW w:w="3003" w:type="dxa"/>
+            <w:vAlign w:val="center"/>
+          </w:tcPr>
+          <w:p>
+            <w:pPr>
+              <w:rPr>
+                <w:sz w:val="32"/>
+                <w:szCs w:val="32"/>
+                <w:lang w:val="vi-VN"/>
+              </w:rPr>
+            </w:pPr>
+            <w:r>
+              <w:rPr>
+                <w:rFonts w:hint="eastAsia"/>
+                <w:sz w:val="32"/>
+                <w:szCs w:val="32"/>
+                <w:lang w:val="vi-VN"/>
+              </w:rPr>
+              <w:t>はたして〜だろうか</w:t>
+            </w:r>
           </w:p>
         </w:tc>
         <w:tc>
@@ -26141,19 +25823,8 @@
                 <w:szCs w:val="32"/>
                 <w:lang w:val="vi-VN"/>
               </w:rPr>
-              <w:t>どうせ〜</w:t>
-            </w:r>
-            <w:proofErr w:type="gramStart"/>
-            <w:r>
-              <w:rPr>
-                <w:rFonts w:hint="eastAsia"/>
-                <w:sz w:val="32"/>
-                <w:szCs w:val="32"/>
-                <w:lang w:val="vi-VN"/>
-              </w:rPr>
-              <w:t>だろう</w:t>
-            </w:r>
-            <w:proofErr w:type="gramEnd"/>
+              <w:t>どうせ〜だろう</w:t>
+            </w:r>
           </w:p>
         </w:tc>
         <w:tc>
@@ -26981,25 +26652,14 @@
                 <w:lang w:val="vi-VN"/>
               </w:rPr>
             </w:pPr>
-            <w:proofErr w:type="gramStart"/>
-            <w:r>
-              <w:rPr>
-                <w:rFonts w:hint="eastAsia"/>
-                <w:sz w:val="32"/>
-                <w:szCs w:val="32"/>
-                <w:lang w:val="vi-VN"/>
-              </w:rPr>
-              <w:t>しょ</w:t>
-            </w:r>
-            <w:proofErr w:type="gramEnd"/>
-            <w:r>
-              <w:rPr>
-                <w:rFonts w:hint="eastAsia"/>
-                <w:sz w:val="32"/>
-                <w:szCs w:val="32"/>
-                <w:lang w:val="vi-VN"/>
-              </w:rPr>
-              <w:t>もつ</w:t>
+            <w:r>
+              <w:rPr>
+                <w:rFonts w:hint="eastAsia"/>
+                <w:sz w:val="32"/>
+                <w:szCs w:val="32"/>
+                <w:lang w:val="vi-VN"/>
+              </w:rPr>
+              <w:t>しょもつ</w:t>
             </w:r>
           </w:p>
         </w:tc>
@@ -27419,23 +27079,13 @@
                 <w:szCs w:val="32"/>
               </w:rPr>
             </w:pPr>
-            <w:proofErr w:type="gramStart"/>
-            <w:r>
-              <w:rPr>
-                <w:rFonts w:hint="eastAsia"/>
-                <w:sz w:val="32"/>
-                <w:szCs w:val="32"/>
-              </w:rPr>
-              <w:t>ひの</w:t>
-            </w:r>
-            <w:proofErr w:type="gramEnd"/>
-            <w:r>
-              <w:rPr>
-                <w:rFonts w:hint="eastAsia"/>
-                <w:sz w:val="32"/>
-                <w:szCs w:val="32"/>
-              </w:rPr>
-              <w:t>いり</w:t>
+            <w:r>
+              <w:rPr>
+                <w:rFonts w:hint="eastAsia"/>
+                <w:sz w:val="32"/>
+                <w:szCs w:val="32"/>
+              </w:rPr>
+              <w:t>ひのいり</w:t>
             </w:r>
           </w:p>
         </w:tc>
@@ -27880,7 +27530,6 @@
                 <w:szCs w:val="32"/>
               </w:rPr>
             </w:pPr>
-            <w:proofErr w:type="gramStart"/>
             <w:r>
               <w:rPr>
                 <w:rFonts w:hint="eastAsia"/>
@@ -27889,7 +27538,6 @@
               </w:rPr>
               <w:t>たいはん</w:t>
             </w:r>
-            <w:proofErr w:type="gramEnd"/>
           </w:p>
         </w:tc>
         <w:tc>
@@ -28023,25 +27671,14 @@
                 <w:lang w:val="vi-VN"/>
               </w:rPr>
             </w:pPr>
-            <w:proofErr w:type="gramStart"/>
-            <w:r>
-              <w:rPr>
-                <w:rFonts w:hint="eastAsia"/>
-                <w:sz w:val="32"/>
-                <w:szCs w:val="32"/>
-                <w:lang w:val="vi-VN"/>
-              </w:rPr>
-              <w:t>たい</w:t>
-            </w:r>
-            <w:proofErr w:type="gramEnd"/>
-            <w:r>
-              <w:rPr>
-                <w:rFonts w:hint="eastAsia"/>
-                <w:sz w:val="32"/>
-                <w:szCs w:val="32"/>
-                <w:lang w:val="vi-VN"/>
-              </w:rPr>
-              <w:t>ぼく</w:t>
+            <w:r>
+              <w:rPr>
+                <w:rFonts w:hint="eastAsia"/>
+                <w:sz w:val="32"/>
+                <w:szCs w:val="32"/>
+                <w:lang w:val="vi-VN"/>
+              </w:rPr>
+              <w:t>たいぼく</w:t>
             </w:r>
           </w:p>
         </w:tc>
@@ -28250,7 +27887,6 @@
                 <w:szCs w:val="32"/>
               </w:rPr>
             </w:pPr>
-            <w:proofErr w:type="gramStart"/>
             <w:r>
               <w:rPr>
                 <w:rFonts w:hint="eastAsia"/>
@@ -28259,7 +27895,6 @@
               </w:rPr>
               <w:t>てま</w:t>
             </w:r>
-            <w:proofErr w:type="gramEnd"/>
           </w:p>
         </w:tc>
         <w:tc>
@@ -28464,25 +28099,14 @@
                 <w:lang w:val="vi-VN"/>
               </w:rPr>
             </w:pPr>
-            <w:proofErr w:type="gramStart"/>
-            <w:r>
-              <w:rPr>
-                <w:rFonts w:hint="eastAsia"/>
-                <w:sz w:val="32"/>
-                <w:szCs w:val="32"/>
-                <w:lang w:val="vi-VN"/>
-              </w:rPr>
-              <w:t>めい</w:t>
-            </w:r>
-            <w:proofErr w:type="gramEnd"/>
-            <w:r>
-              <w:rPr>
-                <w:rFonts w:hint="eastAsia"/>
-                <w:sz w:val="32"/>
-                <w:szCs w:val="32"/>
-                <w:lang w:val="vi-VN"/>
-              </w:rPr>
-              <w:t>さく</w:t>
+            <w:r>
+              <w:rPr>
+                <w:rFonts w:hint="eastAsia"/>
+                <w:sz w:val="32"/>
+                <w:szCs w:val="32"/>
+                <w:lang w:val="vi-VN"/>
+              </w:rPr>
+              <w:t>めいさく</w:t>
             </w:r>
           </w:p>
         </w:tc>
@@ -29211,23 +28835,13 @@
                 <w:szCs w:val="32"/>
               </w:rPr>
             </w:pPr>
-            <w:proofErr w:type="gramStart"/>
-            <w:r>
-              <w:rPr>
-                <w:rFonts w:hint="eastAsia"/>
-                <w:sz w:val="32"/>
-                <w:szCs w:val="32"/>
-              </w:rPr>
-              <w:t>がっ</w:t>
-            </w:r>
-            <w:proofErr w:type="gramEnd"/>
-            <w:r>
-              <w:rPr>
-                <w:rFonts w:hint="eastAsia"/>
-                <w:sz w:val="32"/>
-                <w:szCs w:val="32"/>
-              </w:rPr>
-              <w:t>かい</w:t>
+            <w:r>
+              <w:rPr>
+                <w:rFonts w:hint="eastAsia"/>
+                <w:sz w:val="32"/>
+                <w:szCs w:val="32"/>
+              </w:rPr>
+              <w:t>がっかい</w:t>
             </w:r>
           </w:p>
         </w:tc>
@@ -29861,7 +29475,6 @@
                 <w:lang w:val="vi-VN"/>
               </w:rPr>
             </w:pPr>
-            <w:proofErr w:type="gramStart"/>
             <w:r>
               <w:rPr>
                 <w:rFonts w:hint="eastAsia"/>
@@ -29871,7 +29484,6 @@
               </w:rPr>
               <w:t>みほん</w:t>
             </w:r>
-            <w:proofErr w:type="gramEnd"/>
           </w:p>
         </w:tc>
         <w:tc>
@@ -30181,7 +29793,6 @@
                 <w:lang w:val="vi-VN"/>
               </w:rPr>
             </w:pPr>
-            <w:proofErr w:type="gramStart"/>
             <w:r>
               <w:rPr>
                 <w:rFonts w:hint="eastAsia"/>
@@ -30191,7 +29802,6 @@
               </w:rPr>
               <w:t>きじ</w:t>
             </w:r>
-            <w:proofErr w:type="gramEnd"/>
           </w:p>
         </w:tc>
         <w:tc>
@@ -30263,19 +29873,8 @@
                 <w:szCs w:val="32"/>
                 <w:lang w:val="vi-VN"/>
               </w:rPr>
-              <w:t>みょう</w:t>
-            </w:r>
-            <w:proofErr w:type="gramStart"/>
-            <w:r>
-              <w:rPr>
-                <w:rFonts w:hint="eastAsia"/>
-                <w:sz w:val="32"/>
-                <w:szCs w:val="32"/>
-                <w:lang w:val="vi-VN"/>
-              </w:rPr>
-              <w:t>じ</w:t>
-            </w:r>
-            <w:proofErr w:type="gramEnd"/>
+              <w:t>みょうじ</w:t>
+            </w:r>
           </w:p>
         </w:tc>
         <w:tc>
@@ -31085,7 +30684,6 @@
                 <w:lang w:val="vi-VN"/>
               </w:rPr>
             </w:pPr>
-            <w:proofErr w:type="gramStart"/>
             <w:r>
               <w:rPr>
                 <w:rFonts w:hint="eastAsia"/>
@@ -31095,7 +30693,6 @@
               </w:rPr>
               <w:t>てじな</w:t>
             </w:r>
-            <w:proofErr w:type="gramEnd"/>
           </w:p>
         </w:tc>
         <w:tc>
@@ -31304,7 +30901,6 @@
                 <w:lang w:val="vi-VN"/>
               </w:rPr>
             </w:pPr>
-            <w:proofErr w:type="gramStart"/>
             <w:r>
               <w:rPr>
                 <w:rFonts w:hint="eastAsia"/>
@@ -31314,7 +30910,6 @@
               </w:rPr>
               <w:t>しゅわ</w:t>
             </w:r>
-            <w:proofErr w:type="gramEnd"/>
           </w:p>
         </w:tc>
         <w:tc>
@@ -32208,19 +31803,8 @@
                 <w:szCs w:val="32"/>
                 <w:lang w:val="vi-VN"/>
               </w:rPr>
-              <w:t>かお</w:t>
-            </w:r>
-            <w:proofErr w:type="gramStart"/>
-            <w:r>
-              <w:rPr>
-                <w:rFonts w:hint="eastAsia"/>
-                <w:sz w:val="32"/>
-                <w:szCs w:val="32"/>
-                <w:lang w:val="vi-VN"/>
-              </w:rPr>
-              <w:t>く</w:t>
-            </w:r>
-            <w:proofErr w:type="gramEnd"/>
+              <w:t>かおく</w:t>
+            </w:r>
           </w:p>
         </w:tc>
         <w:tc>
@@ -32282,7 +31866,6 @@
                 <w:szCs w:val="32"/>
               </w:rPr>
             </w:pPr>
-            <w:proofErr w:type="gramStart"/>
             <w:r>
               <w:rPr>
                 <w:rFonts w:hint="eastAsia"/>
@@ -32291,7 +31874,6 @@
               </w:rPr>
               <w:t>いっか</w:t>
             </w:r>
-            <w:proofErr w:type="gramEnd"/>
           </w:p>
         </w:tc>
         <w:tc>
@@ -36929,7 +36511,6 @@
                 <w:szCs w:val="32"/>
               </w:rPr>
             </w:pPr>
-            <w:proofErr w:type="gramStart"/>
             <w:r>
               <w:rPr>
                 <w:rFonts w:hint="eastAsia"/>
@@ -36938,7 +36519,6 @@
               </w:rPr>
               <w:t>齎らす</w:t>
             </w:r>
-            <w:proofErr w:type="gramEnd"/>
           </w:p>
         </w:tc>
         <w:tc>
@@ -37248,19 +36828,8 @@
                 <w:szCs w:val="32"/>
                 <w:lang w:val="vi-VN"/>
               </w:rPr>
-              <w:t>キレ</w:t>
-            </w:r>
-            <w:proofErr w:type="gramStart"/>
-            <w:r>
-              <w:rPr>
-                <w:rFonts w:hint="eastAsia"/>
-                <w:sz w:val="32"/>
-                <w:szCs w:val="32"/>
-                <w:lang w:val="vi-VN"/>
-              </w:rPr>
-              <w:t>る</w:t>
-            </w:r>
-            <w:proofErr w:type="gramEnd"/>
+              <w:t>キレる</w:t>
+            </w:r>
           </w:p>
         </w:tc>
         <w:tc>
@@ -37631,19 +37200,8 @@
                 <w:szCs w:val="32"/>
                 <w:lang w:val="vi-VN"/>
               </w:rPr>
-              <w:t>おり</w:t>
-            </w:r>
-            <w:proofErr w:type="gramStart"/>
-            <w:r>
-              <w:rPr>
-                <w:rFonts w:hint="eastAsia"/>
-                <w:sz w:val="32"/>
-                <w:szCs w:val="32"/>
-                <w:lang w:val="vi-VN"/>
-              </w:rPr>
-              <w:t>め</w:t>
-            </w:r>
-            <w:proofErr w:type="gramEnd"/>
+              <w:t>おりめ</w:t>
+            </w:r>
           </w:p>
         </w:tc>
         <w:tc>
@@ -38787,7 +38345,6 @@
                 <w:lang w:val="vi-VN"/>
               </w:rPr>
             </w:pPr>
-            <w:proofErr w:type="gramStart"/>
             <w:r>
               <w:rPr>
                 <w:rFonts w:hint="eastAsia"/>
@@ -38797,7 +38354,6 @@
               </w:rPr>
               <w:t>めいばめん</w:t>
             </w:r>
-            <w:proofErr w:type="gramEnd"/>
           </w:p>
         </w:tc>
         <w:tc>
@@ -38862,25 +38418,14 @@
                 <w:lang w:val="vi-VN"/>
               </w:rPr>
             </w:pPr>
-            <w:proofErr w:type="gramStart"/>
-            <w:r>
-              <w:rPr>
-                <w:rFonts w:hint="eastAsia"/>
-                <w:sz w:val="32"/>
-                <w:szCs w:val="32"/>
-                <w:lang w:val="vi-VN"/>
-              </w:rPr>
-              <w:t>めい</w:t>
-            </w:r>
-            <w:proofErr w:type="gramEnd"/>
-            <w:r>
-              <w:rPr>
-                <w:rFonts w:hint="eastAsia"/>
-                <w:sz w:val="32"/>
-                <w:szCs w:val="32"/>
-                <w:lang w:val="vi-VN"/>
-              </w:rPr>
-              <w:t>えんそう</w:t>
+            <w:r>
+              <w:rPr>
+                <w:rFonts w:hint="eastAsia"/>
+                <w:sz w:val="32"/>
+                <w:szCs w:val="32"/>
+                <w:lang w:val="vi-VN"/>
+              </w:rPr>
+              <w:t>めいえんそう</w:t>
             </w:r>
           </w:p>
         </w:tc>
@@ -39330,25 +38875,14 @@
                 <w:lang w:val="vi-VN"/>
               </w:rPr>
             </w:pPr>
-            <w:proofErr w:type="gramStart"/>
-            <w:r>
-              <w:rPr>
-                <w:rFonts w:hint="eastAsia"/>
-                <w:sz w:val="32"/>
-                <w:szCs w:val="32"/>
-                <w:lang w:val="vi-VN"/>
-              </w:rPr>
-              <w:t>りっ</w:t>
-            </w:r>
-            <w:proofErr w:type="gramEnd"/>
-            <w:r>
-              <w:rPr>
-                <w:rFonts w:hint="eastAsia"/>
-                <w:sz w:val="32"/>
-                <w:szCs w:val="32"/>
-                <w:lang w:val="vi-VN"/>
-              </w:rPr>
-              <w:t>たいかん</w:t>
+            <w:r>
+              <w:rPr>
+                <w:rFonts w:hint="eastAsia"/>
+                <w:sz w:val="32"/>
+                <w:szCs w:val="32"/>
+                <w:lang w:val="vi-VN"/>
+              </w:rPr>
+              <w:t>りったいかん</w:t>
             </w:r>
           </w:p>
         </w:tc>
@@ -39640,19 +39174,8 @@
                 <w:szCs w:val="32"/>
                 <w:lang w:val="vi-VN"/>
               </w:rPr>
-              <w:t>おり</w:t>
-            </w:r>
-            <w:proofErr w:type="gramStart"/>
-            <w:r>
-              <w:rPr>
-                <w:rFonts w:hint="eastAsia"/>
-                <w:sz w:val="32"/>
-                <w:szCs w:val="32"/>
-                <w:lang w:val="vi-VN"/>
-              </w:rPr>
-              <w:t>め</w:t>
-            </w:r>
-            <w:proofErr w:type="gramEnd"/>
+              <w:t>おりめ</w:t>
+            </w:r>
           </w:p>
         </w:tc>
         <w:tc>
@@ -39792,27 +39315,7 @@
                 <w:szCs w:val="32"/>
                 <w:lang w:val="vi-VN"/>
               </w:rPr>
-              <w:t>〜</w:t>
-            </w:r>
-            <w:proofErr w:type="gramStart"/>
-            <w:r>
-              <w:rPr>
-                <w:rFonts w:hint="eastAsia"/>
-                <w:sz w:val="32"/>
-                <w:szCs w:val="32"/>
-                <w:lang w:val="vi-VN"/>
-              </w:rPr>
-              <w:t>ご</w:t>
-            </w:r>
-            <w:proofErr w:type="gramEnd"/>
-            <w:r>
-              <w:rPr>
-                <w:rFonts w:hint="eastAsia"/>
-                <w:sz w:val="32"/>
-                <w:szCs w:val="32"/>
-                <w:lang w:val="vi-VN"/>
-              </w:rPr>
-              <w:t>と</w:t>
+              <w:t>〜ごと</w:t>
             </w:r>
           </w:p>
         </w:tc>
@@ -40214,19 +39717,8 @@
                 <w:szCs w:val="32"/>
                 <w:lang w:val="vi-VN"/>
               </w:rPr>
-              <w:t>〜</w:t>
-            </w:r>
-            <w:proofErr w:type="gramStart"/>
-            <w:r>
-              <w:rPr>
-                <w:rFonts w:hint="eastAsia"/>
-                <w:sz w:val="32"/>
-                <w:szCs w:val="32"/>
-                <w:lang w:val="vi-VN"/>
-              </w:rPr>
-              <w:t>づらい</w:t>
-            </w:r>
-            <w:proofErr w:type="gramEnd"/>
+              <w:t>〜づらい</w:t>
+            </w:r>
           </w:p>
         </w:tc>
         <w:tc>
@@ -40289,27 +39781,7 @@
                 <w:szCs w:val="32"/>
                 <w:lang w:val="vi-VN"/>
               </w:rPr>
-              <w:t>〜</w:t>
-            </w:r>
-            <w:proofErr w:type="gramStart"/>
-            <w:r>
-              <w:rPr>
-                <w:rFonts w:hint="eastAsia"/>
-                <w:sz w:val="32"/>
-                <w:szCs w:val="32"/>
-                <w:lang w:val="vi-VN"/>
-              </w:rPr>
-              <w:t>づ</w:t>
-            </w:r>
-            <w:proofErr w:type="gramEnd"/>
-            <w:r>
-              <w:rPr>
-                <w:rFonts w:hint="eastAsia"/>
-                <w:sz w:val="32"/>
-                <w:szCs w:val="32"/>
-                <w:lang w:val="vi-VN"/>
-              </w:rPr>
-              <w:t>かい</w:t>
+              <w:t>〜づかい</w:t>
             </w:r>
           </w:p>
         </w:tc>
@@ -40489,7 +39961,6 @@
             <w:pPr>
               <w:jc w:val="center"/>
               <w:rPr>
-                <w:rFonts w:hint="eastAsia"/>
                 <w:b/>
                 <w:sz w:val="40"/>
                 <w:szCs w:val="40"/>
@@ -40518,7 +39989,6 @@
           <w:p>
             <w:pPr>
               <w:rPr>
-                <w:rFonts w:hint="eastAsia"/>
                 <w:sz w:val="32"/>
                 <w:szCs w:val="32"/>
                 <w:lang w:val="vi-VN"/>
@@ -40543,7 +40013,6 @@
           <w:p>
             <w:pPr>
               <w:rPr>
-                <w:rFonts w:hint="eastAsia"/>
                 <w:sz w:val="32"/>
                 <w:szCs w:val="32"/>
                 <w:lang w:val="vi-VN"/>
@@ -40593,7 +40062,6 @@
           <w:p>
             <w:pPr>
               <w:rPr>
-                <w:rFonts w:hint="eastAsia"/>
                 <w:sz w:val="32"/>
                 <w:szCs w:val="32"/>
                 <w:lang w:val="vi-VN"/>
@@ -40618,7 +40086,6 @@
           <w:p>
             <w:pPr>
               <w:rPr>
-                <w:rFonts w:hint="eastAsia"/>
                 <w:sz w:val="32"/>
                 <w:szCs w:val="32"/>
                 <w:lang w:val="vi-VN"/>
@@ -40668,7 +40135,6 @@
           <w:p>
             <w:pPr>
               <w:rPr>
-                <w:rFonts w:hint="eastAsia"/>
                 <w:sz w:val="32"/>
                 <w:szCs w:val="32"/>
                 <w:lang w:val="vi-VN"/>
@@ -40693,7 +40159,6 @@
           <w:p>
             <w:pPr>
               <w:rPr>
-                <w:rFonts w:hint="eastAsia"/>
                 <w:sz w:val="32"/>
                 <w:szCs w:val="32"/>
                 <w:lang w:val="vi-VN"/>
@@ -40743,7 +40208,6 @@
           <w:p>
             <w:pPr>
               <w:rPr>
-                <w:rFonts w:hint="eastAsia"/>
                 <w:sz w:val="32"/>
                 <w:szCs w:val="32"/>
                 <w:lang w:val="vi-VN"/>
@@ -40768,7 +40232,6 @@
           <w:p>
             <w:pPr>
               <w:rPr>
-                <w:rFonts w:hint="eastAsia"/>
                 <w:sz w:val="32"/>
                 <w:szCs w:val="32"/>
                 <w:lang w:val="vi-VN"/>
@@ -40818,7 +40281,6 @@
           <w:p>
             <w:pPr>
               <w:rPr>
-                <w:rFonts w:hint="eastAsia"/>
                 <w:sz w:val="32"/>
                 <w:szCs w:val="32"/>
                 <w:lang w:val="vi-VN"/>
@@ -40843,7 +40305,6 @@
           <w:p>
             <w:pPr>
               <w:rPr>
-                <w:rFonts w:hint="eastAsia"/>
                 <w:sz w:val="32"/>
                 <w:szCs w:val="32"/>
                 <w:lang w:val="vi-VN"/>
@@ -40893,7 +40354,6 @@
           <w:p>
             <w:pPr>
               <w:rPr>
-                <w:rFonts w:hint="eastAsia"/>
                 <w:sz w:val="32"/>
                 <w:szCs w:val="32"/>
                 <w:lang w:val="vi-VN"/>
@@ -40918,7 +40378,6 @@
           <w:p>
             <w:pPr>
               <w:rPr>
-                <w:rFonts w:hint="eastAsia"/>
                 <w:sz w:val="32"/>
                 <w:szCs w:val="32"/>
                 <w:lang w:val="vi-VN"/>
@@ -40968,7 +40427,6 @@
           <w:p>
             <w:pPr>
               <w:rPr>
-                <w:rFonts w:hint="eastAsia"/>
                 <w:sz w:val="32"/>
                 <w:szCs w:val="32"/>
                 <w:lang w:val="vi-VN"/>
@@ -40993,7 +40451,6 @@
           <w:p>
             <w:pPr>
               <w:rPr>
-                <w:rFonts w:hint="eastAsia"/>
                 <w:sz w:val="32"/>
                 <w:szCs w:val="32"/>
                 <w:lang w:val="vi-VN"/>
@@ -41043,7 +40500,6 @@
           <w:p>
             <w:pPr>
               <w:rPr>
-                <w:rFonts w:hint="eastAsia"/>
                 <w:sz w:val="32"/>
                 <w:szCs w:val="32"/>
                 <w:lang w:val="vi-VN"/>
@@ -41068,7 +40524,6 @@
           <w:p>
             <w:pPr>
               <w:rPr>
-                <w:rFonts w:hint="eastAsia"/>
                 <w:sz w:val="32"/>
                 <w:szCs w:val="32"/>
                 <w:lang w:val="vi-VN"/>
@@ -41118,7 +40573,6 @@
           <w:p>
             <w:pPr>
               <w:rPr>
-                <w:rFonts w:hint="eastAsia"/>
                 <w:sz w:val="32"/>
                 <w:szCs w:val="32"/>
                 <w:lang w:val="vi-VN"/>
@@ -41143,7 +40597,6 @@
           <w:p>
             <w:pPr>
               <w:rPr>
-                <w:rFonts w:hint="eastAsia"/>
                 <w:sz w:val="32"/>
                 <w:szCs w:val="32"/>
                 <w:lang w:val="vi-VN"/>
@@ -41193,7 +40646,6 @@
           <w:p>
             <w:pPr>
               <w:rPr>
-                <w:rFonts w:hint="eastAsia"/>
                 <w:sz w:val="32"/>
                 <w:szCs w:val="32"/>
                 <w:lang w:val="vi-VN"/>
@@ -41218,7 +40670,6 @@
           <w:p>
             <w:pPr>
               <w:rPr>
-                <w:rFonts w:hint="eastAsia"/>
                 <w:sz w:val="32"/>
                 <w:szCs w:val="32"/>
                 <w:lang w:val="vi-VN"/>
@@ -41268,7 +40719,6 @@
           <w:p>
             <w:pPr>
               <w:rPr>
-                <w:rFonts w:hint="eastAsia"/>
                 <w:sz w:val="32"/>
                 <w:szCs w:val="32"/>
                 <w:lang w:val="vi-VN"/>
@@ -41293,7 +40743,6 @@
           <w:p>
             <w:pPr>
               <w:rPr>
-                <w:rFonts w:hint="eastAsia"/>
                 <w:sz w:val="32"/>
                 <w:szCs w:val="32"/>
                 <w:lang w:val="vi-VN"/>
@@ -41343,7 +40792,6 @@
           <w:p>
             <w:pPr>
               <w:rPr>
-                <w:rFonts w:hint="eastAsia"/>
                 <w:sz w:val="32"/>
                 <w:szCs w:val="32"/>
                 <w:lang w:val="vi-VN"/>
@@ -41368,7 +40816,6 @@
           <w:p>
             <w:pPr>
               <w:rPr>
-                <w:rFonts w:hint="eastAsia"/>
                 <w:sz w:val="32"/>
                 <w:szCs w:val="32"/>
                 <w:lang w:val="vi-VN"/>
@@ -41418,7 +40865,6 @@
           <w:p>
             <w:pPr>
               <w:rPr>
-                <w:rFonts w:hint="eastAsia"/>
                 <w:sz w:val="32"/>
                 <w:szCs w:val="32"/>
                 <w:lang w:val="vi-VN"/>
@@ -41443,7 +40889,6 @@
           <w:p>
             <w:pPr>
               <w:rPr>
-                <w:rFonts w:hint="eastAsia"/>
                 <w:sz w:val="32"/>
                 <w:szCs w:val="32"/>
                 <w:lang w:val="vi-VN"/>
@@ -41541,16 +40986,7 @@
                 <w:lang w:val="vi-VN"/>
               </w:rPr>
               <w:lastRenderedPageBreak/>
-              <w:t>BÀI 8-</w:t>
-            </w:r>
-            <w:r>
-              <w:rPr>
-                <w:b/>
-                <w:sz w:val="72"/>
-                <w:szCs w:val="72"/>
-                <w:lang w:val="vi-VN"/>
-              </w:rPr>
-              <w:t>2</w:t>
+              <w:t>BÀI 8-2</w:t>
             </w:r>
           </w:p>
         </w:tc>
@@ -41566,7 +41002,6 @@
             <w:pPr>
               <w:jc w:val="center"/>
               <w:rPr>
-                <w:rFonts w:hint="eastAsia"/>
                 <w:b/>
                 <w:sz w:val="40"/>
                 <w:szCs w:val="40"/>
@@ -41595,7 +41030,6 @@
           <w:p>
             <w:pPr>
               <w:rPr>
-                <w:rFonts w:hint="eastAsia"/>
                 <w:sz w:val="32"/>
                 <w:szCs w:val="32"/>
                 <w:lang w:val="vi-VN"/>
@@ -41620,7 +41054,6 @@
           <w:p>
             <w:pPr>
               <w:rPr>
-                <w:rFonts w:hint="eastAsia"/>
                 <w:sz w:val="32"/>
                 <w:szCs w:val="32"/>
                 <w:lang w:val="vi-VN"/>
@@ -41670,7 +41103,6 @@
           <w:p>
             <w:pPr>
               <w:rPr>
-                <w:rFonts w:hint="eastAsia"/>
                 <w:sz w:val="32"/>
                 <w:szCs w:val="32"/>
                 <w:lang w:val="vi-VN"/>
@@ -41695,7 +41127,6 @@
           <w:p>
             <w:pPr>
               <w:rPr>
-                <w:rFonts w:hint="eastAsia"/>
                 <w:sz w:val="32"/>
                 <w:szCs w:val="32"/>
                 <w:lang w:val="vi-VN"/>
@@ -41745,7 +41176,6 @@
           <w:p>
             <w:pPr>
               <w:rPr>
-                <w:rFonts w:hint="eastAsia"/>
                 <w:sz w:val="32"/>
                 <w:szCs w:val="32"/>
                 <w:lang w:val="vi-VN"/>
@@ -41770,7 +41200,6 @@
           <w:p>
             <w:pPr>
               <w:rPr>
-                <w:rFonts w:hint="eastAsia"/>
                 <w:sz w:val="32"/>
                 <w:szCs w:val="32"/>
                 <w:lang w:val="vi-VN"/>
@@ -41820,7 +41249,6 @@
           <w:p>
             <w:pPr>
               <w:rPr>
-                <w:rFonts w:hint="eastAsia"/>
                 <w:sz w:val="32"/>
                 <w:szCs w:val="32"/>
                 <w:lang w:val="vi-VN"/>
@@ -41845,7 +41273,6 @@
           <w:p>
             <w:pPr>
               <w:rPr>
-                <w:rFonts w:hint="eastAsia"/>
                 <w:sz w:val="32"/>
                 <w:szCs w:val="32"/>
                 <w:lang w:val="vi-VN"/>
@@ -41895,7 +41322,6 @@
           <w:p>
             <w:pPr>
               <w:rPr>
-                <w:rFonts w:hint="eastAsia"/>
                 <w:sz w:val="32"/>
                 <w:szCs w:val="32"/>
                 <w:lang w:val="vi-VN"/>
@@ -41920,7 +41346,6 @@
           <w:p>
             <w:pPr>
               <w:rPr>
-                <w:rFonts w:hint="eastAsia"/>
                 <w:sz w:val="32"/>
                 <w:szCs w:val="32"/>
                 <w:lang w:val="vi-VN"/>
@@ -41970,7 +41395,6 @@
           <w:p>
             <w:pPr>
               <w:rPr>
-                <w:rFonts w:hint="eastAsia"/>
                 <w:sz w:val="32"/>
                 <w:szCs w:val="32"/>
                 <w:lang w:val="vi-VN"/>
@@ -41995,7 +41419,6 @@
           <w:p>
             <w:pPr>
               <w:rPr>
-                <w:rFonts w:hint="eastAsia"/>
                 <w:sz w:val="32"/>
                 <w:szCs w:val="32"/>
                 <w:lang w:val="vi-VN"/>
@@ -42045,7 +41468,6 @@
           <w:p>
             <w:pPr>
               <w:rPr>
-                <w:rFonts w:hint="eastAsia"/>
                 <w:sz w:val="32"/>
                 <w:szCs w:val="32"/>
                 <w:lang w:val="vi-VN"/>
@@ -42070,7 +41492,6 @@
           <w:p>
             <w:pPr>
               <w:rPr>
-                <w:rFonts w:hint="eastAsia"/>
                 <w:sz w:val="32"/>
                 <w:szCs w:val="32"/>
                 <w:lang w:val="vi-VN"/>
@@ -42120,7 +41541,6 @@
           <w:p>
             <w:pPr>
               <w:rPr>
-                <w:rFonts w:hint="eastAsia"/>
                 <w:sz w:val="32"/>
                 <w:szCs w:val="32"/>
                 <w:lang w:val="vi-VN"/>
@@ -42145,7 +41565,6 @@
           <w:p>
             <w:pPr>
               <w:rPr>
-                <w:rFonts w:hint="eastAsia"/>
                 <w:sz w:val="32"/>
                 <w:szCs w:val="32"/>
                 <w:lang w:val="vi-VN"/>
@@ -42195,7 +41614,6 @@
           <w:p>
             <w:pPr>
               <w:rPr>
-                <w:rFonts w:hint="eastAsia"/>
                 <w:sz w:val="32"/>
                 <w:szCs w:val="32"/>
                 <w:lang w:val="vi-VN"/>
@@ -42220,7 +41638,6 @@
           <w:p>
             <w:pPr>
               <w:rPr>
-                <w:rFonts w:hint="eastAsia"/>
                 <w:sz w:val="32"/>
                 <w:szCs w:val="32"/>
                 <w:lang w:val="vi-VN"/>
@@ -42270,7 +41687,6 @@
           <w:p>
             <w:pPr>
               <w:rPr>
-                <w:rFonts w:hint="eastAsia"/>
                 <w:sz w:val="32"/>
                 <w:szCs w:val="32"/>
                 <w:lang w:val="vi-VN"/>
@@ -42295,7 +41711,6 @@
           <w:p>
             <w:pPr>
               <w:rPr>
-                <w:rFonts w:hint="eastAsia"/>
                 <w:sz w:val="32"/>
                 <w:szCs w:val="32"/>
                 <w:lang w:val="vi-VN"/>
@@ -42345,7 +41760,6 @@
           <w:p>
             <w:pPr>
               <w:rPr>
-                <w:rFonts w:hint="eastAsia"/>
                 <w:sz w:val="32"/>
                 <w:szCs w:val="32"/>
                 <w:lang w:val="vi-VN"/>
@@ -42370,7 +41784,6 @@
           <w:p>
             <w:pPr>
               <w:rPr>
-                <w:rFonts w:hint="eastAsia"/>
                 <w:sz w:val="32"/>
                 <w:szCs w:val="32"/>
                 <w:lang w:val="vi-VN"/>
@@ -42420,7 +41833,6 @@
           <w:p>
             <w:pPr>
               <w:rPr>
-                <w:rFonts w:hint="eastAsia"/>
                 <w:sz w:val="32"/>
                 <w:szCs w:val="32"/>
                 <w:lang w:val="vi-VN"/>
@@ -42445,7 +41857,6 @@
           <w:p>
             <w:pPr>
               <w:rPr>
-                <w:rFonts w:hint="eastAsia"/>
                 <w:sz w:val="32"/>
                 <w:szCs w:val="32"/>
                 <w:lang w:val="vi-VN"/>
@@ -42495,7 +41906,6 @@
           <w:p>
             <w:pPr>
               <w:rPr>
-                <w:rFonts w:hint="eastAsia"/>
                 <w:sz w:val="32"/>
                 <w:szCs w:val="32"/>
                 <w:lang w:val="vi-VN"/>
@@ -42520,7 +41930,6 @@
           <w:p>
             <w:pPr>
               <w:rPr>
-                <w:rFonts w:hint="eastAsia"/>
                 <w:sz w:val="32"/>
                 <w:szCs w:val="32"/>
                 <w:lang w:val="vi-VN"/>
@@ -42604,7 +42013,6 @@
             <w:pPr>
               <w:jc w:val="center"/>
               <w:rPr>
-                <w:rFonts w:hint="eastAsia"/>
                 <w:b/>
                 <w:sz w:val="72"/>
                 <w:szCs w:val="72"/>
@@ -42644,7 +42052,6 @@
             <w:pPr>
               <w:jc w:val="center"/>
               <w:rPr>
-                <w:rFonts w:hint="eastAsia"/>
                 <w:b/>
                 <w:sz w:val="40"/>
                 <w:szCs w:val="40"/>
@@ -42673,7 +42080,6 @@
           <w:p>
             <w:pPr>
               <w:rPr>
-                <w:rFonts w:hint="eastAsia"/>
                 <w:sz w:val="32"/>
                 <w:szCs w:val="32"/>
                 <w:lang w:val="vi-VN"/>
@@ -42698,31 +42104,19 @@
           <w:p>
             <w:pPr>
               <w:rPr>
-                <w:rFonts w:hint="eastAsia"/>
-                <w:sz w:val="32"/>
-                <w:szCs w:val="32"/>
-                <w:lang w:val="vi-VN"/>
-              </w:rPr>
-            </w:pPr>
-            <w:proofErr w:type="gramStart"/>
-            <w:r>
-              <w:rPr>
-                <w:rFonts w:hint="eastAsia"/>
-                <w:sz w:val="32"/>
-                <w:szCs w:val="32"/>
-                <w:lang w:val="vi-VN"/>
-              </w:rPr>
-              <w:t>めを</w:t>
-            </w:r>
-            <w:proofErr w:type="gramEnd"/>
-            <w:r>
-              <w:rPr>
-                <w:rFonts w:hint="eastAsia"/>
-                <w:sz w:val="32"/>
-                <w:szCs w:val="32"/>
-                <w:lang w:val="vi-VN"/>
-              </w:rPr>
-              <w:t>むけよう</w:t>
+                <w:sz w:val="32"/>
+                <w:szCs w:val="32"/>
+                <w:lang w:val="vi-VN"/>
+              </w:rPr>
+            </w:pPr>
+            <w:r>
+              <w:rPr>
+                <w:rFonts w:hint="eastAsia"/>
+                <w:sz w:val="32"/>
+                <w:szCs w:val="32"/>
+                <w:lang w:val="vi-VN"/>
+              </w:rPr>
+              <w:t>めをむけよう</w:t>
             </w:r>
           </w:p>
         </w:tc>
@@ -42759,7 +42153,6 @@
           <w:p>
             <w:pPr>
               <w:rPr>
-                <w:rFonts w:hint="eastAsia"/>
                 <w:sz w:val="32"/>
                 <w:szCs w:val="32"/>
                 <w:lang w:val="vi-VN"/>
@@ -42784,7 +42177,6 @@
           <w:p>
             <w:pPr>
               <w:rPr>
-                <w:rFonts w:hint="eastAsia"/>
                 <w:sz w:val="32"/>
                 <w:szCs w:val="32"/>
                 <w:lang w:val="vi-VN"/>
@@ -42834,7 +42226,6 @@
           <w:p>
             <w:pPr>
               <w:rPr>
-                <w:rFonts w:hint="eastAsia"/>
                 <w:sz w:val="32"/>
                 <w:szCs w:val="32"/>
                 <w:lang w:val="vi-VN"/>
@@ -42859,7 +42250,6 @@
           <w:p>
             <w:pPr>
               <w:rPr>
-                <w:rFonts w:hint="eastAsia"/>
                 <w:sz w:val="32"/>
                 <w:szCs w:val="32"/>
                 <w:lang w:val="vi-VN"/>
@@ -42909,7 +42299,6 @@
           <w:p>
             <w:pPr>
               <w:rPr>
-                <w:rFonts w:hint="eastAsia"/>
                 <w:sz w:val="32"/>
                 <w:szCs w:val="32"/>
                 <w:lang w:val="vi-VN"/>
@@ -42934,7 +42323,6 @@
           <w:p>
             <w:pPr>
               <w:rPr>
-                <w:rFonts w:hint="eastAsia"/>
                 <w:sz w:val="32"/>
                 <w:szCs w:val="32"/>
                 <w:lang w:val="vi-VN"/>
@@ -42984,7 +42372,6 @@
           <w:p>
             <w:pPr>
               <w:rPr>
-                <w:rFonts w:hint="eastAsia"/>
                 <w:sz w:val="32"/>
                 <w:szCs w:val="32"/>
                 <w:lang w:val="vi-VN"/>
@@ -43009,7 +42396,6 @@
           <w:p>
             <w:pPr>
               <w:rPr>
-                <w:rFonts w:hint="eastAsia"/>
                 <w:sz w:val="32"/>
                 <w:szCs w:val="32"/>
                 <w:lang w:val="vi-VN"/>
@@ -43034,7 +42420,6 @@
           <w:p>
             <w:pPr>
               <w:rPr>
-                <w:rFonts w:hint="eastAsia"/>
                 <w:sz w:val="32"/>
                 <w:szCs w:val="32"/>
                 <w:lang w:val="vi-VN"/>
@@ -43060,7 +42445,6 @@
           <w:p>
             <w:pPr>
               <w:rPr>
-                <w:rFonts w:hint="eastAsia"/>
                 <w:sz w:val="32"/>
                 <w:szCs w:val="32"/>
                 <w:lang w:val="vi-VN"/>
@@ -43085,31 +42469,19 @@
           <w:p>
             <w:pPr>
               <w:rPr>
-                <w:rFonts w:hint="eastAsia"/>
-                <w:sz w:val="32"/>
-                <w:szCs w:val="32"/>
-                <w:lang w:val="vi-VN"/>
-              </w:rPr>
-            </w:pPr>
-            <w:proofErr w:type="gramStart"/>
-            <w:r>
-              <w:rPr>
-                <w:rFonts w:hint="eastAsia"/>
-                <w:sz w:val="32"/>
-                <w:szCs w:val="32"/>
-                <w:lang w:val="vi-VN"/>
-              </w:rPr>
-              <w:t>あたまを</w:t>
-            </w:r>
-            <w:proofErr w:type="gramEnd"/>
-            <w:r>
-              <w:rPr>
-                <w:rFonts w:hint="eastAsia"/>
-                <w:sz w:val="32"/>
-                <w:szCs w:val="32"/>
-                <w:lang w:val="vi-VN"/>
-              </w:rPr>
-              <w:t>さげる</w:t>
+                <w:sz w:val="32"/>
+                <w:szCs w:val="32"/>
+                <w:lang w:val="vi-VN"/>
+              </w:rPr>
+            </w:pPr>
+            <w:r>
+              <w:rPr>
+                <w:rFonts w:hint="eastAsia"/>
+                <w:sz w:val="32"/>
+                <w:szCs w:val="32"/>
+                <w:lang w:val="vi-VN"/>
+              </w:rPr>
+              <w:t>あたまをさげる</w:t>
             </w:r>
           </w:p>
         </w:tc>
@@ -43180,7 +42552,6 @@
             <w:pPr>
               <w:jc w:val="center"/>
               <w:rPr>
-                <w:rFonts w:hint="eastAsia"/>
                 <w:b/>
                 <w:sz w:val="72"/>
                 <w:szCs w:val="72"/>
@@ -43195,16 +42566,7 @@
                 <w:lang w:val="vi-VN"/>
               </w:rPr>
               <w:lastRenderedPageBreak/>
-              <w:t>BÀI 8-</w:t>
-            </w:r>
-            <w:r>
-              <w:rPr>
-                <w:b/>
-                <w:sz w:val="72"/>
-                <w:szCs w:val="72"/>
-                <w:lang w:val="vi-VN"/>
-              </w:rPr>
-              <w:t>4</w:t>
+              <w:t>BÀI 8-4</w:t>
             </w:r>
           </w:p>
         </w:tc>
@@ -43220,7 +42582,6 @@
             <w:pPr>
               <w:jc w:val="center"/>
               <w:rPr>
-                <w:rFonts w:hint="eastAsia"/>
                 <w:b/>
                 <w:sz w:val="40"/>
                 <w:szCs w:val="40"/>
@@ -43249,7 +42610,6 @@
           <w:p>
             <w:pPr>
               <w:rPr>
-                <w:rFonts w:hint="eastAsia"/>
                 <w:sz w:val="32"/>
                 <w:szCs w:val="32"/>
                 <w:lang w:val="vi-VN"/>
@@ -43274,43 +42634,30 @@
           <w:p>
             <w:pPr>
               <w:rPr>
-                <w:rFonts w:hint="eastAsia"/>
-                <w:sz w:val="32"/>
-                <w:szCs w:val="32"/>
-                <w:lang w:val="vi-VN"/>
-              </w:rPr>
-            </w:pPr>
-            <w:proofErr w:type="gramStart"/>
-            <w:r>
-              <w:rPr>
-                <w:rFonts w:hint="eastAsia"/>
-                <w:sz w:val="32"/>
-                <w:szCs w:val="32"/>
-                <w:lang w:val="vi-VN"/>
-              </w:rPr>
-              <w:t>てを</w:t>
-            </w:r>
-            <w:proofErr w:type="gramEnd"/>
-            <w:r>
-              <w:rPr>
-                <w:rFonts w:hint="eastAsia"/>
-                <w:sz w:val="32"/>
-                <w:szCs w:val="32"/>
-                <w:lang w:val="vi-VN"/>
-              </w:rPr>
-              <w:t>つける</w:t>
-            </w:r>
-          </w:p>
-        </w:tc>
-        <w:tc>
-          <w:tcPr>
-            <w:tcW w:w="3004" w:type="dxa"/>
-            <w:vAlign w:val="center"/>
-          </w:tcPr>
-          <w:p>
-            <w:pPr>
-              <w:rPr>
-                <w:rFonts w:hint="eastAsia"/>
+                <w:sz w:val="32"/>
+                <w:szCs w:val="32"/>
+                <w:lang w:val="vi-VN"/>
+              </w:rPr>
+            </w:pPr>
+            <w:r>
+              <w:rPr>
+                <w:rFonts w:hint="eastAsia"/>
+                <w:sz w:val="32"/>
+                <w:szCs w:val="32"/>
+                <w:lang w:val="vi-VN"/>
+              </w:rPr>
+              <w:t>てをつける</w:t>
+            </w:r>
+          </w:p>
+        </w:tc>
+        <w:tc>
+          <w:tcPr>
+            <w:tcW w:w="3004" w:type="dxa"/>
+            <w:vAlign w:val="center"/>
+          </w:tcPr>
+          <w:p>
+            <w:pPr>
+              <w:rPr>
                 <w:sz w:val="32"/>
                 <w:szCs w:val="32"/>
                 <w:lang w:val="vi-VN"/>
@@ -43336,7 +42683,6 @@
           <w:p>
             <w:pPr>
               <w:rPr>
-                <w:rFonts w:hint="eastAsia"/>
                 <w:sz w:val="32"/>
                 <w:szCs w:val="32"/>
                 <w:lang w:val="vi-VN"/>
@@ -43361,7 +42707,6 @@
           <w:p>
             <w:pPr>
               <w:rPr>
-                <w:rFonts w:hint="eastAsia"/>
                 <w:sz w:val="32"/>
                 <w:szCs w:val="32"/>
                 <w:lang w:val="vi-VN"/>
@@ -43411,7 +42756,6 @@
           <w:p>
             <w:pPr>
               <w:rPr>
-                <w:rFonts w:hint="eastAsia"/>
                 <w:sz w:val="32"/>
                 <w:szCs w:val="32"/>
                 <w:lang w:val="vi-VN"/>
@@ -43436,7 +42780,6 @@
           <w:p>
             <w:pPr>
               <w:rPr>
-                <w:rFonts w:hint="eastAsia"/>
                 <w:sz w:val="32"/>
                 <w:szCs w:val="32"/>
                 <w:lang w:val="vi-VN"/>
@@ -43486,7 +42829,6 @@
           <w:p>
             <w:pPr>
               <w:rPr>
-                <w:rFonts w:hint="eastAsia"/>
                 <w:sz w:val="32"/>
                 <w:szCs w:val="32"/>
                 <w:lang w:val="vi-VN"/>
@@ -43511,7 +42853,6 @@
           <w:p>
             <w:pPr>
               <w:rPr>
-                <w:rFonts w:hint="eastAsia"/>
                 <w:sz w:val="32"/>
                 <w:szCs w:val="32"/>
                 <w:lang w:val="vi-VN"/>
@@ -43559,8 +42900,1202 @@
           <w:lang w:val="vi-VN"/>
         </w:rPr>
       </w:pPr>
-      <w:bookmarkStart w:id="0" w:name="_GoBack"/>
-      <w:bookmarkEnd w:id="0"/>
+    </w:p>
+    <w:p>
+      <w:pPr>
+        <w:rPr>
+          <w:lang w:val="vi-VN"/>
+        </w:rPr>
+      </w:pPr>
+      <w:r>
+        <w:rPr>
+          <w:lang w:val="vi-VN"/>
+        </w:rPr>
+        <w:br w:type="page"/>
+      </w:r>
+    </w:p>
+    <w:tbl>
+      <w:tblPr>
+        <w:tblStyle w:val="TableGrid"/>
+        <w:tblW w:w="0" w:type="auto"/>
+        <w:tblLook w:val="04A0" w:firstRow="1" w:lastRow="0" w:firstColumn="1" w:lastColumn="0" w:noHBand="0" w:noVBand="1"/>
+      </w:tblPr>
+      <w:tblGrid>
+        <w:gridCol w:w="3003"/>
+        <w:gridCol w:w="3003"/>
+        <w:gridCol w:w="3004"/>
+      </w:tblGrid>
+      <w:tr>
+        <w:tc>
+          <w:tcPr>
+            <w:tcW w:w="9010" w:type="dxa"/>
+            <w:gridSpan w:val="3"/>
+            <w:vAlign w:val="center"/>
+          </w:tcPr>
+          <w:p>
+            <w:pPr>
+              <w:jc w:val="center"/>
+              <w:rPr>
+                <w:b/>
+                <w:sz w:val="72"/>
+                <w:szCs w:val="72"/>
+                <w:lang w:val="vi-VN"/>
+              </w:rPr>
+            </w:pPr>
+            <w:r>
+              <w:rPr>
+                <w:b/>
+                <w:sz w:val="72"/>
+                <w:szCs w:val="72"/>
+                <w:lang w:val="vi-VN"/>
+              </w:rPr>
+              <w:lastRenderedPageBreak/>
+              <w:t>BÀI 8-5</w:t>
+            </w:r>
+          </w:p>
+        </w:tc>
+      </w:tr>
+      <w:tr>
+        <w:tc>
+          <w:tcPr>
+            <w:tcW w:w="9010" w:type="dxa"/>
+            <w:gridSpan w:val="3"/>
+            <w:vAlign w:val="center"/>
+          </w:tcPr>
+          <w:p>
+            <w:pPr>
+              <w:jc w:val="center"/>
+              <w:rPr>
+                <w:b/>
+                <w:sz w:val="40"/>
+                <w:szCs w:val="40"/>
+                <w:lang w:val="vi-VN"/>
+              </w:rPr>
+            </w:pPr>
+            <w:r>
+              <w:rPr>
+                <w:rFonts w:hint="eastAsia"/>
+                <w:b/>
+                <w:sz w:val="40"/>
+                <w:szCs w:val="40"/>
+                <w:lang w:val="vi-VN"/>
+              </w:rPr>
+              <w:t>よく使われる表現</w:t>
+            </w:r>
+          </w:p>
+        </w:tc>
+      </w:tr>
+      <w:tr>
+        <w:tc>
+          <w:tcPr>
+            <w:tcW w:w="3003" w:type="dxa"/>
+            <w:vAlign w:val="center"/>
+          </w:tcPr>
+          <w:p>
+            <w:pPr>
+              <w:rPr>
+                <w:rFonts w:hint="eastAsia"/>
+                <w:sz w:val="32"/>
+                <w:szCs w:val="32"/>
+                <w:lang w:val="vi-VN"/>
+              </w:rPr>
+            </w:pPr>
+            <w:r>
+              <w:rPr>
+                <w:rFonts w:hint="eastAsia"/>
+                <w:sz w:val="32"/>
+                <w:szCs w:val="32"/>
+                <w:lang w:val="vi-VN"/>
+              </w:rPr>
+              <w:t>こだわる</w:t>
+            </w:r>
+          </w:p>
+        </w:tc>
+        <w:tc>
+          <w:tcPr>
+            <w:tcW w:w="3003" w:type="dxa"/>
+            <w:vAlign w:val="center"/>
+          </w:tcPr>
+          <w:p>
+            <w:pPr>
+              <w:rPr>
+                <w:sz w:val="32"/>
+                <w:szCs w:val="32"/>
+                <w:lang w:val="vi-VN"/>
+              </w:rPr>
+            </w:pPr>
+          </w:p>
+        </w:tc>
+        <w:tc>
+          <w:tcPr>
+            <w:tcW w:w="3004" w:type="dxa"/>
+            <w:vAlign w:val="center"/>
+          </w:tcPr>
+          <w:p>
+            <w:pPr>
+              <w:rPr>
+                <w:sz w:val="32"/>
+                <w:szCs w:val="32"/>
+                <w:lang w:val="vi-VN"/>
+              </w:rPr>
+            </w:pPr>
+            <w:r>
+              <w:rPr>
+                <w:sz w:val="32"/>
+                <w:szCs w:val="32"/>
+                <w:lang w:val="vi-VN"/>
+              </w:rPr>
+              <w:t>câu nệ, kén chọn, để ý</w:t>
+            </w:r>
+          </w:p>
+        </w:tc>
+      </w:tr>
+      <w:tr>
+        <w:tc>
+          <w:tcPr>
+            <w:tcW w:w="3003" w:type="dxa"/>
+            <w:vAlign w:val="center"/>
+          </w:tcPr>
+          <w:p>
+            <w:pPr>
+              <w:rPr>
+                <w:rFonts w:hint="eastAsia"/>
+                <w:sz w:val="32"/>
+                <w:szCs w:val="32"/>
+                <w:lang w:val="vi-VN"/>
+              </w:rPr>
+            </w:pPr>
+            <w:r>
+              <w:rPr>
+                <w:rFonts w:hint="eastAsia"/>
+                <w:sz w:val="32"/>
+                <w:szCs w:val="32"/>
+                <w:lang w:val="vi-VN"/>
+              </w:rPr>
+              <w:t>まし（な）</w:t>
+            </w:r>
+          </w:p>
+        </w:tc>
+        <w:tc>
+          <w:tcPr>
+            <w:tcW w:w="3003" w:type="dxa"/>
+            <w:vAlign w:val="center"/>
+          </w:tcPr>
+          <w:p>
+            <w:pPr>
+              <w:rPr>
+                <w:sz w:val="32"/>
+                <w:szCs w:val="32"/>
+                <w:lang w:val="vi-VN"/>
+              </w:rPr>
+            </w:pPr>
+          </w:p>
+        </w:tc>
+        <w:tc>
+          <w:tcPr>
+            <w:tcW w:w="3004" w:type="dxa"/>
+            <w:vAlign w:val="center"/>
+          </w:tcPr>
+          <w:p>
+            <w:pPr>
+              <w:rPr>
+                <w:sz w:val="32"/>
+                <w:szCs w:val="32"/>
+                <w:lang w:val="vi-VN"/>
+              </w:rPr>
+            </w:pPr>
+            <w:r>
+              <w:rPr>
+                <w:sz w:val="32"/>
+                <w:szCs w:val="32"/>
+                <w:lang w:val="vi-VN"/>
+              </w:rPr>
+              <w:t>hơn, thêm, gia tăng, thích (cái gì) hơn</w:t>
+            </w:r>
+          </w:p>
+        </w:tc>
+      </w:tr>
+      <w:tr>
+        <w:tc>
+          <w:tcPr>
+            <w:tcW w:w="3003" w:type="dxa"/>
+            <w:vAlign w:val="center"/>
+          </w:tcPr>
+          <w:p>
+            <w:pPr>
+              <w:rPr>
+                <w:rFonts w:hint="eastAsia"/>
+                <w:sz w:val="32"/>
+                <w:szCs w:val="32"/>
+                <w:lang w:val="vi-VN"/>
+              </w:rPr>
+            </w:pPr>
+            <w:r>
+              <w:rPr>
+                <w:rFonts w:hint="eastAsia"/>
+                <w:sz w:val="32"/>
+                <w:szCs w:val="32"/>
+                <w:lang w:val="vi-VN"/>
+              </w:rPr>
+              <w:t>まとも（な）</w:t>
+            </w:r>
+          </w:p>
+        </w:tc>
+        <w:tc>
+          <w:tcPr>
+            <w:tcW w:w="3003" w:type="dxa"/>
+            <w:vAlign w:val="center"/>
+          </w:tcPr>
+          <w:p>
+            <w:pPr>
+              <w:rPr>
+                <w:sz w:val="32"/>
+                <w:szCs w:val="32"/>
+                <w:lang w:val="vi-VN"/>
+              </w:rPr>
+            </w:pPr>
+          </w:p>
+        </w:tc>
+        <w:tc>
+          <w:tcPr>
+            <w:tcW w:w="3004" w:type="dxa"/>
+            <w:vAlign w:val="center"/>
+          </w:tcPr>
+          <w:p>
+            <w:pPr>
+              <w:rPr>
+                <w:sz w:val="32"/>
+                <w:szCs w:val="32"/>
+                <w:lang w:val="vi-VN"/>
+              </w:rPr>
+            </w:pPr>
+            <w:r>
+              <w:rPr>
+                <w:sz w:val="32"/>
+                <w:szCs w:val="32"/>
+                <w:lang w:val="vi-VN"/>
+              </w:rPr>
+              <w:t>chính diện, nhìn một cách thẳng thắn</w:t>
+            </w:r>
+          </w:p>
+        </w:tc>
+      </w:tr>
+      <w:tr>
+        <w:tc>
+          <w:tcPr>
+            <w:tcW w:w="3003" w:type="dxa"/>
+            <w:vAlign w:val="center"/>
+          </w:tcPr>
+          <w:p>
+            <w:pPr>
+              <w:rPr>
+                <w:rFonts w:hint="eastAsia"/>
+                <w:sz w:val="32"/>
+                <w:szCs w:val="32"/>
+                <w:lang w:val="vi-VN"/>
+              </w:rPr>
+            </w:pPr>
+            <w:r>
+              <w:rPr>
+                <w:rFonts w:hint="eastAsia"/>
+                <w:sz w:val="32"/>
+                <w:szCs w:val="32"/>
+                <w:lang w:val="vi-VN"/>
+              </w:rPr>
+              <w:t>あっという間に</w:t>
+            </w:r>
+          </w:p>
+        </w:tc>
+        <w:tc>
+          <w:tcPr>
+            <w:tcW w:w="3003" w:type="dxa"/>
+            <w:vAlign w:val="center"/>
+          </w:tcPr>
+          <w:p>
+            <w:pPr>
+              <w:rPr>
+                <w:rFonts w:hint="eastAsia"/>
+                <w:sz w:val="32"/>
+                <w:szCs w:val="32"/>
+                <w:lang w:val="vi-VN"/>
+              </w:rPr>
+            </w:pPr>
+            <w:r>
+              <w:rPr>
+                <w:rFonts w:hint="eastAsia"/>
+                <w:sz w:val="32"/>
+                <w:szCs w:val="32"/>
+                <w:lang w:val="vi-VN"/>
+              </w:rPr>
+              <w:t>あっというまに</w:t>
+            </w:r>
+          </w:p>
+        </w:tc>
+        <w:tc>
+          <w:tcPr>
+            <w:tcW w:w="3004" w:type="dxa"/>
+            <w:vAlign w:val="center"/>
+          </w:tcPr>
+          <w:p>
+            <w:pPr>
+              <w:rPr>
+                <w:sz w:val="32"/>
+                <w:szCs w:val="32"/>
+                <w:lang w:val="vi-VN"/>
+              </w:rPr>
+            </w:pPr>
+            <w:r>
+              <w:rPr>
+                <w:sz w:val="32"/>
+                <w:szCs w:val="32"/>
+                <w:lang w:val="vi-VN"/>
+              </w:rPr>
+              <w:t>loáng một cái, trong nháy mắt</w:t>
+            </w:r>
+          </w:p>
+        </w:tc>
+      </w:tr>
+      <w:tr>
+        <w:tc>
+          <w:tcPr>
+            <w:tcW w:w="3003" w:type="dxa"/>
+            <w:vAlign w:val="center"/>
+          </w:tcPr>
+          <w:p>
+            <w:pPr>
+              <w:rPr>
+                <w:rFonts w:hint="eastAsia"/>
+                <w:sz w:val="32"/>
+                <w:szCs w:val="32"/>
+                <w:lang w:val="vi-VN"/>
+              </w:rPr>
+            </w:pPr>
+            <w:r>
+              <w:rPr>
+                <w:rFonts w:hint="eastAsia"/>
+                <w:sz w:val="32"/>
+                <w:szCs w:val="32"/>
+                <w:lang w:val="vi-VN"/>
+              </w:rPr>
+              <w:t>あれこれ</w:t>
+            </w:r>
+          </w:p>
+          <w:p>
+            <w:pPr>
+              <w:rPr>
+                <w:rFonts w:hint="eastAsia"/>
+                <w:sz w:val="32"/>
+                <w:szCs w:val="32"/>
+                <w:lang w:val="vi-VN"/>
+              </w:rPr>
+            </w:pPr>
+            <w:r>
+              <w:rPr>
+                <w:rFonts w:hint="eastAsia"/>
+                <w:sz w:val="32"/>
+                <w:szCs w:val="32"/>
+                <w:lang w:val="vi-VN"/>
+              </w:rPr>
+              <w:t>あれやこれや</w:t>
+            </w:r>
+          </w:p>
+          <w:p>
+            <w:pPr>
+              <w:rPr>
+                <w:rFonts w:hint="eastAsia"/>
+                <w:sz w:val="32"/>
+                <w:szCs w:val="32"/>
+                <w:lang w:val="vi-VN"/>
+              </w:rPr>
+            </w:pPr>
+            <w:r>
+              <w:rPr>
+                <w:rFonts w:hint="eastAsia"/>
+                <w:sz w:val="32"/>
+                <w:szCs w:val="32"/>
+                <w:lang w:val="vi-VN"/>
+              </w:rPr>
+              <w:t>なんだかんだ</w:t>
+            </w:r>
+          </w:p>
+        </w:tc>
+        <w:tc>
+          <w:tcPr>
+            <w:tcW w:w="3003" w:type="dxa"/>
+            <w:vAlign w:val="center"/>
+          </w:tcPr>
+          <w:p>
+            <w:pPr>
+              <w:rPr>
+                <w:rFonts w:hint="eastAsia"/>
+                <w:sz w:val="32"/>
+                <w:szCs w:val="32"/>
+                <w:lang w:val="vi-VN"/>
+              </w:rPr>
+            </w:pPr>
+          </w:p>
+        </w:tc>
+        <w:tc>
+          <w:tcPr>
+            <w:tcW w:w="3004" w:type="dxa"/>
+            <w:vAlign w:val="center"/>
+          </w:tcPr>
+          <w:p>
+            <w:pPr>
+              <w:rPr>
+                <w:sz w:val="32"/>
+                <w:szCs w:val="32"/>
+                <w:lang w:val="vi-VN"/>
+              </w:rPr>
+            </w:pPr>
+            <w:r>
+              <w:rPr>
+                <w:sz w:val="32"/>
+                <w:szCs w:val="32"/>
+                <w:lang w:val="vi-VN"/>
+              </w:rPr>
+              <w:t>cái này cái kia, này nọ, linh tinh</w:t>
+            </w:r>
+          </w:p>
+        </w:tc>
+      </w:tr>
+    </w:tbl>
+    <w:p>
+      <w:pPr>
+        <w:rPr>
+          <w:lang w:val="vi-VN"/>
+        </w:rPr>
+      </w:pPr>
+    </w:p>
+    <w:p>
+      <w:pPr>
+        <w:rPr>
+          <w:lang w:val="vi-VN"/>
+        </w:rPr>
+      </w:pPr>
+      <w:r>
+        <w:rPr>
+          <w:lang w:val="vi-VN"/>
+        </w:rPr>
+        <w:br w:type="page"/>
+      </w:r>
+    </w:p>
+    <w:tbl>
+      <w:tblPr>
+        <w:tblStyle w:val="TableGrid"/>
+        <w:tblW w:w="0" w:type="auto"/>
+        <w:tblLook w:val="04A0" w:firstRow="1" w:lastRow="0" w:firstColumn="1" w:lastColumn="0" w:noHBand="0" w:noVBand="1"/>
+      </w:tblPr>
+      <w:tblGrid>
+        <w:gridCol w:w="3003"/>
+        <w:gridCol w:w="3003"/>
+        <w:gridCol w:w="3004"/>
+      </w:tblGrid>
+      <w:tr>
+        <w:tc>
+          <w:tcPr>
+            <w:tcW w:w="9010" w:type="dxa"/>
+            <w:gridSpan w:val="3"/>
+            <w:vAlign w:val="center"/>
+          </w:tcPr>
+          <w:p>
+            <w:pPr>
+              <w:jc w:val="center"/>
+              <w:rPr>
+                <w:b/>
+                <w:sz w:val="72"/>
+                <w:szCs w:val="72"/>
+                <w:lang w:val="vi-VN"/>
+              </w:rPr>
+            </w:pPr>
+            <w:r>
+              <w:rPr>
+                <w:b/>
+                <w:sz w:val="72"/>
+                <w:szCs w:val="72"/>
+                <w:lang w:val="vi-VN"/>
+              </w:rPr>
+              <w:lastRenderedPageBreak/>
+              <w:t>BÀI 8-</w:t>
+            </w:r>
+            <w:r>
+              <w:rPr>
+                <w:b/>
+                <w:sz w:val="72"/>
+                <w:szCs w:val="72"/>
+                <w:lang w:val="vi-VN"/>
+              </w:rPr>
+              <w:t>6</w:t>
+            </w:r>
+          </w:p>
+        </w:tc>
+      </w:tr>
+      <w:tr>
+        <w:tc>
+          <w:tcPr>
+            <w:tcW w:w="9010" w:type="dxa"/>
+            <w:gridSpan w:val="3"/>
+            <w:vAlign w:val="center"/>
+          </w:tcPr>
+          <w:p>
+            <w:pPr>
+              <w:jc w:val="center"/>
+              <w:rPr>
+                <w:b/>
+                <w:sz w:val="40"/>
+                <w:szCs w:val="40"/>
+                <w:lang w:val="vi-VN"/>
+              </w:rPr>
+            </w:pPr>
+            <w:r>
+              <w:rPr>
+                <w:rFonts w:hint="eastAsia"/>
+                <w:b/>
+                <w:sz w:val="40"/>
+                <w:szCs w:val="40"/>
+                <w:lang w:val="vi-VN"/>
+              </w:rPr>
+              <w:t>よく使われる表現</w:t>
+            </w:r>
+          </w:p>
+        </w:tc>
+      </w:tr>
+      <w:tr>
+        <w:tc>
+          <w:tcPr>
+            <w:tcW w:w="3003" w:type="dxa"/>
+            <w:vAlign w:val="center"/>
+          </w:tcPr>
+          <w:p>
+            <w:pPr>
+              <w:rPr>
+                <w:rFonts w:hint="eastAsia"/>
+                <w:sz w:val="32"/>
+                <w:szCs w:val="32"/>
+                <w:lang w:val="vi-VN"/>
+              </w:rPr>
+            </w:pPr>
+            <w:r>
+              <w:rPr>
+                <w:rFonts w:hint="eastAsia"/>
+                <w:sz w:val="32"/>
+                <w:szCs w:val="32"/>
+                <w:lang w:val="vi-VN"/>
+              </w:rPr>
+              <w:t>見聞き（する）</w:t>
+            </w:r>
+          </w:p>
+        </w:tc>
+        <w:tc>
+          <w:tcPr>
+            <w:tcW w:w="3003" w:type="dxa"/>
+            <w:vAlign w:val="center"/>
+          </w:tcPr>
+          <w:p>
+            <w:pPr>
+              <w:rPr>
+                <w:rFonts w:hint="eastAsia"/>
+                <w:sz w:val="32"/>
+                <w:szCs w:val="32"/>
+                <w:lang w:val="vi-VN"/>
+              </w:rPr>
+            </w:pPr>
+            <w:r>
+              <w:rPr>
+                <w:rFonts w:hint="eastAsia"/>
+                <w:sz w:val="32"/>
+                <w:szCs w:val="32"/>
+                <w:lang w:val="vi-VN"/>
+              </w:rPr>
+              <w:t>みきき</w:t>
+            </w:r>
+          </w:p>
+        </w:tc>
+        <w:tc>
+          <w:tcPr>
+            <w:tcW w:w="3004" w:type="dxa"/>
+            <w:vAlign w:val="center"/>
+          </w:tcPr>
+          <w:p>
+            <w:pPr>
+              <w:rPr>
+                <w:sz w:val="32"/>
+                <w:szCs w:val="32"/>
+                <w:lang w:val="vi-VN"/>
+              </w:rPr>
+            </w:pPr>
+            <w:r>
+              <w:rPr>
+                <w:sz w:val="32"/>
+                <w:szCs w:val="32"/>
+                <w:lang w:val="vi-VN"/>
+              </w:rPr>
+              <w:t>sự nhìn thấy và nghe thấy</w:t>
+            </w:r>
+          </w:p>
+        </w:tc>
+      </w:tr>
+      <w:tr>
+        <w:tc>
+          <w:tcPr>
+            <w:tcW w:w="3003" w:type="dxa"/>
+            <w:vAlign w:val="center"/>
+          </w:tcPr>
+          <w:p>
+            <w:pPr>
+              <w:rPr>
+                <w:rFonts w:hint="eastAsia"/>
+                <w:sz w:val="32"/>
+                <w:szCs w:val="32"/>
+                <w:lang w:val="vi-VN"/>
+              </w:rPr>
+            </w:pPr>
+            <w:r>
+              <w:rPr>
+                <w:rFonts w:hint="eastAsia"/>
+                <w:sz w:val="32"/>
+                <w:szCs w:val="32"/>
+                <w:lang w:val="vi-VN"/>
+              </w:rPr>
+              <w:t>行き来（する）</w:t>
+            </w:r>
+          </w:p>
+        </w:tc>
+        <w:tc>
+          <w:tcPr>
+            <w:tcW w:w="3003" w:type="dxa"/>
+            <w:vAlign w:val="center"/>
+          </w:tcPr>
+          <w:p>
+            <w:pPr>
+              <w:rPr>
+                <w:rFonts w:hint="eastAsia"/>
+                <w:sz w:val="32"/>
+                <w:szCs w:val="32"/>
+                <w:lang w:val="vi-VN"/>
+              </w:rPr>
+            </w:pPr>
+            <w:r>
+              <w:rPr>
+                <w:rFonts w:hint="eastAsia"/>
+                <w:sz w:val="32"/>
+                <w:szCs w:val="32"/>
+                <w:lang w:val="vi-VN"/>
+              </w:rPr>
+              <w:t>いきき</w:t>
+            </w:r>
+          </w:p>
+        </w:tc>
+        <w:tc>
+          <w:tcPr>
+            <w:tcW w:w="3004" w:type="dxa"/>
+            <w:vAlign w:val="center"/>
+          </w:tcPr>
+          <w:p>
+            <w:pPr>
+              <w:rPr>
+                <w:sz w:val="32"/>
+                <w:szCs w:val="32"/>
+                <w:lang w:val="vi-VN"/>
+              </w:rPr>
+            </w:pPr>
+            <w:r>
+              <w:rPr>
+                <w:sz w:val="32"/>
+                <w:szCs w:val="32"/>
+                <w:lang w:val="vi-VN"/>
+              </w:rPr>
+              <w:t>đi đi lại lại, đi lại (giao thiệp)</w:t>
+            </w:r>
+          </w:p>
+        </w:tc>
+      </w:tr>
+      <w:tr>
+        <w:tc>
+          <w:tcPr>
+            <w:tcW w:w="3003" w:type="dxa"/>
+            <w:vAlign w:val="center"/>
+          </w:tcPr>
+          <w:p>
+            <w:pPr>
+              <w:rPr>
+                <w:rFonts w:hint="eastAsia"/>
+                <w:sz w:val="32"/>
+                <w:szCs w:val="32"/>
+                <w:lang w:val="vi-VN"/>
+              </w:rPr>
+            </w:pPr>
+            <w:r>
+              <w:rPr>
+                <w:rFonts w:hint="eastAsia"/>
+                <w:sz w:val="32"/>
+                <w:szCs w:val="32"/>
+                <w:lang w:val="vi-VN"/>
+              </w:rPr>
+              <w:t>襟</w:t>
+            </w:r>
+          </w:p>
+        </w:tc>
+        <w:tc>
+          <w:tcPr>
+            <w:tcW w:w="3003" w:type="dxa"/>
+            <w:vAlign w:val="center"/>
+          </w:tcPr>
+          <w:p>
+            <w:pPr>
+              <w:rPr>
+                <w:rFonts w:hint="eastAsia"/>
+                <w:sz w:val="32"/>
+                <w:szCs w:val="32"/>
+                <w:lang w:val="vi-VN"/>
+              </w:rPr>
+            </w:pPr>
+            <w:r>
+              <w:rPr>
+                <w:rFonts w:hint="eastAsia"/>
+                <w:sz w:val="32"/>
+                <w:szCs w:val="32"/>
+                <w:lang w:val="vi-VN"/>
+              </w:rPr>
+              <w:t>えり</w:t>
+            </w:r>
+          </w:p>
+        </w:tc>
+        <w:tc>
+          <w:tcPr>
+            <w:tcW w:w="3004" w:type="dxa"/>
+            <w:vAlign w:val="center"/>
+          </w:tcPr>
+          <w:p>
+            <w:pPr>
+              <w:rPr>
+                <w:sz w:val="32"/>
+                <w:szCs w:val="32"/>
+                <w:lang w:val="vi-VN"/>
+              </w:rPr>
+            </w:pPr>
+            <w:r>
+              <w:rPr>
+                <w:sz w:val="32"/>
+                <w:szCs w:val="32"/>
+                <w:lang w:val="vi-VN"/>
+              </w:rPr>
+              <w:t>cổ áo</w:t>
+            </w:r>
+          </w:p>
+        </w:tc>
+      </w:tr>
+      <w:tr>
+        <w:tc>
+          <w:tcPr>
+            <w:tcW w:w="3003" w:type="dxa"/>
+            <w:vAlign w:val="center"/>
+          </w:tcPr>
+          <w:p>
+            <w:pPr>
+              <w:rPr>
+                <w:rFonts w:hint="eastAsia"/>
+                <w:sz w:val="32"/>
+                <w:szCs w:val="32"/>
+                <w:lang w:val="vi-VN"/>
+              </w:rPr>
+            </w:pPr>
+            <w:r>
+              <w:rPr>
+                <w:rFonts w:hint="eastAsia"/>
+                <w:sz w:val="32"/>
+                <w:szCs w:val="32"/>
+                <w:lang w:val="vi-VN"/>
+              </w:rPr>
+              <w:t>激しい</w:t>
+            </w:r>
+          </w:p>
+        </w:tc>
+        <w:tc>
+          <w:tcPr>
+            <w:tcW w:w="3003" w:type="dxa"/>
+            <w:vAlign w:val="center"/>
+          </w:tcPr>
+          <w:p>
+            <w:pPr>
+              <w:rPr>
+                <w:rFonts w:hint="eastAsia"/>
+                <w:sz w:val="32"/>
+                <w:szCs w:val="32"/>
+                <w:lang w:val="vi-VN"/>
+              </w:rPr>
+            </w:pPr>
+            <w:r>
+              <w:rPr>
+                <w:rFonts w:hint="eastAsia"/>
+                <w:sz w:val="32"/>
+                <w:szCs w:val="32"/>
+                <w:lang w:val="vi-VN"/>
+              </w:rPr>
+              <w:t>はげしい</w:t>
+            </w:r>
+          </w:p>
+        </w:tc>
+        <w:tc>
+          <w:tcPr>
+            <w:tcW w:w="3004" w:type="dxa"/>
+            <w:vAlign w:val="center"/>
+          </w:tcPr>
+          <w:p>
+            <w:pPr>
+              <w:rPr>
+                <w:sz w:val="32"/>
+                <w:szCs w:val="32"/>
+                <w:lang w:val="vi-VN"/>
+              </w:rPr>
+            </w:pPr>
+            <w:r>
+              <w:rPr>
+                <w:sz w:val="32"/>
+                <w:szCs w:val="32"/>
+                <w:lang w:val="vi-VN"/>
+              </w:rPr>
+              <w:t>mãnh liệt</w:t>
+            </w:r>
+          </w:p>
+        </w:tc>
+      </w:tr>
+      <w:tr>
+        <w:tc>
+          <w:tcPr>
+            <w:tcW w:w="3003" w:type="dxa"/>
+            <w:vAlign w:val="center"/>
+          </w:tcPr>
+          <w:p>
+            <w:pPr>
+              <w:rPr>
+                <w:rFonts w:hint="eastAsia"/>
+                <w:sz w:val="32"/>
+                <w:szCs w:val="32"/>
+                <w:lang w:val="vi-VN"/>
+              </w:rPr>
+            </w:pPr>
+            <w:r>
+              <w:rPr>
+                <w:rFonts w:hint="eastAsia"/>
+                <w:sz w:val="32"/>
+                <w:szCs w:val="32"/>
+                <w:lang w:val="vi-VN"/>
+              </w:rPr>
+              <w:t>俗語</w:t>
+            </w:r>
+          </w:p>
+        </w:tc>
+        <w:tc>
+          <w:tcPr>
+            <w:tcW w:w="3003" w:type="dxa"/>
+            <w:vAlign w:val="center"/>
+          </w:tcPr>
+          <w:p>
+            <w:pPr>
+              <w:rPr>
+                <w:rFonts w:hint="eastAsia"/>
+                <w:sz w:val="32"/>
+                <w:szCs w:val="32"/>
+                <w:lang w:val="vi-VN"/>
+              </w:rPr>
+            </w:pPr>
+            <w:r>
+              <w:rPr>
+                <w:rFonts w:hint="eastAsia"/>
+                <w:sz w:val="32"/>
+                <w:szCs w:val="32"/>
+                <w:lang w:val="vi-VN"/>
+              </w:rPr>
+              <w:t>ぞくご</w:t>
+            </w:r>
+          </w:p>
+        </w:tc>
+        <w:tc>
+          <w:tcPr>
+            <w:tcW w:w="3004" w:type="dxa"/>
+            <w:vAlign w:val="center"/>
+          </w:tcPr>
+          <w:p>
+            <w:pPr>
+              <w:rPr>
+                <w:sz w:val="32"/>
+                <w:szCs w:val="32"/>
+                <w:lang w:val="vi-VN"/>
+              </w:rPr>
+            </w:pPr>
+            <w:r>
+              <w:rPr>
+                <w:sz w:val="32"/>
+                <w:szCs w:val="32"/>
+                <w:lang w:val="vi-VN"/>
+              </w:rPr>
+              <w:t>tiếng lóng</w:t>
+            </w:r>
+          </w:p>
+        </w:tc>
+      </w:tr>
+      <w:tr>
+        <w:tc>
+          <w:tcPr>
+            <w:tcW w:w="3003" w:type="dxa"/>
+            <w:vAlign w:val="center"/>
+          </w:tcPr>
+          <w:p>
+            <w:pPr>
+              <w:rPr>
+                <w:rFonts w:hint="eastAsia"/>
+                <w:sz w:val="32"/>
+                <w:szCs w:val="32"/>
+                <w:lang w:val="vi-VN"/>
+              </w:rPr>
+            </w:pPr>
+            <w:r>
+              <w:rPr>
+                <w:rFonts w:hint="eastAsia"/>
+                <w:sz w:val="32"/>
+                <w:szCs w:val="32"/>
+                <w:lang w:val="vi-VN"/>
+              </w:rPr>
+              <w:t>ばれる</w:t>
+            </w:r>
+          </w:p>
+        </w:tc>
+        <w:tc>
+          <w:tcPr>
+            <w:tcW w:w="3003" w:type="dxa"/>
+            <w:vAlign w:val="center"/>
+          </w:tcPr>
+          <w:p>
+            <w:pPr>
+              <w:rPr>
+                <w:rFonts w:hint="eastAsia"/>
+                <w:sz w:val="32"/>
+                <w:szCs w:val="32"/>
+                <w:lang w:val="vi-VN"/>
+              </w:rPr>
+            </w:pPr>
+          </w:p>
+        </w:tc>
+        <w:tc>
+          <w:tcPr>
+            <w:tcW w:w="3004" w:type="dxa"/>
+            <w:vAlign w:val="center"/>
+          </w:tcPr>
+          <w:p>
+            <w:pPr>
+              <w:rPr>
+                <w:sz w:val="32"/>
+                <w:szCs w:val="32"/>
+                <w:lang w:val="vi-VN"/>
+              </w:rPr>
+            </w:pPr>
+            <w:r>
+              <w:rPr>
+                <w:sz w:val="32"/>
+                <w:szCs w:val="32"/>
+                <w:lang w:val="vi-VN"/>
+              </w:rPr>
+              <w:t>tiết lộ, rò rỉ, phơi bày</w:t>
+            </w:r>
+          </w:p>
+        </w:tc>
+      </w:tr>
+      <w:tr>
+        <w:tc>
+          <w:tcPr>
+            <w:tcW w:w="3003" w:type="dxa"/>
+            <w:vAlign w:val="center"/>
+          </w:tcPr>
+          <w:p>
+            <w:pPr>
+              <w:rPr>
+                <w:rFonts w:hint="eastAsia"/>
+                <w:sz w:val="32"/>
+                <w:szCs w:val="32"/>
+                <w:lang w:val="vi-VN"/>
+              </w:rPr>
+            </w:pPr>
+            <w:r>
+              <w:rPr>
+                <w:rFonts w:hint="eastAsia"/>
+                <w:sz w:val="32"/>
+                <w:szCs w:val="32"/>
+                <w:lang w:val="vi-VN"/>
+              </w:rPr>
+              <w:t>パクる</w:t>
+            </w:r>
+          </w:p>
+        </w:tc>
+        <w:tc>
+          <w:tcPr>
+            <w:tcW w:w="3003" w:type="dxa"/>
+            <w:vAlign w:val="center"/>
+          </w:tcPr>
+          <w:p>
+            <w:pPr>
+              <w:rPr>
+                <w:rFonts w:hint="eastAsia"/>
+                <w:sz w:val="32"/>
+                <w:szCs w:val="32"/>
+                <w:lang w:val="vi-VN"/>
+              </w:rPr>
+            </w:pPr>
+          </w:p>
+        </w:tc>
+        <w:tc>
+          <w:tcPr>
+            <w:tcW w:w="3004" w:type="dxa"/>
+            <w:vAlign w:val="center"/>
+          </w:tcPr>
+          <w:p>
+            <w:pPr>
+              <w:rPr>
+                <w:sz w:val="32"/>
+                <w:szCs w:val="32"/>
+                <w:lang w:val="vi-VN"/>
+              </w:rPr>
+            </w:pPr>
+            <w:r>
+              <w:rPr>
+                <w:sz w:val="32"/>
+                <w:szCs w:val="32"/>
+                <w:lang w:val="vi-VN"/>
+              </w:rPr>
+              <w:t>ăn cắp</w:t>
+            </w:r>
+          </w:p>
+        </w:tc>
+      </w:tr>
+      <w:tr>
+        <w:tc>
+          <w:tcPr>
+            <w:tcW w:w="3003" w:type="dxa"/>
+            <w:vAlign w:val="center"/>
+          </w:tcPr>
+          <w:p>
+            <w:pPr>
+              <w:rPr>
+                <w:rFonts w:hint="eastAsia"/>
+                <w:sz w:val="32"/>
+                <w:szCs w:val="32"/>
+                <w:lang w:val="vi-VN"/>
+              </w:rPr>
+            </w:pPr>
+            <w:r>
+              <w:rPr>
+                <w:rFonts w:hint="eastAsia"/>
+                <w:sz w:val="32"/>
+                <w:szCs w:val="32"/>
+                <w:lang w:val="vi-VN"/>
+              </w:rPr>
+              <w:t>うざい</w:t>
+            </w:r>
+          </w:p>
+          <w:p>
+            <w:pPr>
+              <w:rPr>
+                <w:rFonts w:hint="eastAsia"/>
+                <w:sz w:val="32"/>
+                <w:szCs w:val="32"/>
+                <w:lang w:val="vi-VN"/>
+              </w:rPr>
+            </w:pPr>
+            <w:r>
+              <w:rPr>
+                <w:rFonts w:hint="eastAsia"/>
+                <w:sz w:val="32"/>
+                <w:szCs w:val="32"/>
+                <w:lang w:val="vi-VN"/>
+              </w:rPr>
+              <w:t>わずらわしい</w:t>
+            </w:r>
+          </w:p>
+          <w:p>
+            <w:pPr>
+              <w:rPr>
+                <w:rFonts w:hint="eastAsia"/>
+                <w:sz w:val="32"/>
+                <w:szCs w:val="32"/>
+                <w:lang w:val="vi-VN"/>
+              </w:rPr>
+            </w:pPr>
+            <w:r>
+              <w:rPr>
+                <w:rFonts w:hint="eastAsia"/>
+                <w:sz w:val="32"/>
+                <w:szCs w:val="32"/>
+                <w:lang w:val="vi-VN"/>
+              </w:rPr>
+              <w:t>うっとおしい</w:t>
+            </w:r>
+          </w:p>
+        </w:tc>
+        <w:tc>
+          <w:tcPr>
+            <w:tcW w:w="3003" w:type="dxa"/>
+            <w:vAlign w:val="center"/>
+          </w:tcPr>
+          <w:p>
+            <w:pPr>
+              <w:rPr>
+                <w:rFonts w:hint="eastAsia"/>
+                <w:sz w:val="32"/>
+                <w:szCs w:val="32"/>
+                <w:lang w:val="vi-VN"/>
+              </w:rPr>
+            </w:pPr>
+          </w:p>
+        </w:tc>
+        <w:tc>
+          <w:tcPr>
+            <w:tcW w:w="3004" w:type="dxa"/>
+            <w:vAlign w:val="center"/>
+          </w:tcPr>
+          <w:p>
+            <w:pPr>
+              <w:rPr>
+                <w:sz w:val="32"/>
+                <w:szCs w:val="32"/>
+                <w:lang w:val="vi-VN"/>
+              </w:rPr>
+            </w:pPr>
+            <w:r>
+              <w:rPr>
+                <w:sz w:val="32"/>
+                <w:szCs w:val="32"/>
+                <w:lang w:val="vi-VN"/>
+              </w:rPr>
+              <w:t>phiền muộn, chán</w:t>
+            </w:r>
+            <w:r>
+              <w:rPr>
+                <w:sz w:val="32"/>
+                <w:szCs w:val="32"/>
+                <w:lang w:val="vi-VN"/>
+              </w:rPr>
+              <w:t xml:space="preserve"> ngắt</w:t>
+            </w:r>
+            <w:bookmarkStart w:id="0" w:name="_GoBack"/>
+            <w:bookmarkEnd w:id="0"/>
+            <w:r>
+              <w:rPr>
+                <w:sz w:val="32"/>
+                <w:szCs w:val="32"/>
+                <w:lang w:val="vi-VN"/>
+              </w:rPr>
+              <w:t>, phiền phức, phiền toái</w:t>
+            </w:r>
+          </w:p>
+        </w:tc>
+      </w:tr>
+    </w:tbl>
+    <w:p>
+      <w:pPr>
+        <w:rPr>
+          <w:lang w:val="vi-VN"/>
+        </w:rPr>
+      </w:pPr>
     </w:p>
     <w:sectPr>
       <w:pgSz w:w="11900" w:h="16840"/>

</xml_diff>